<commit_message>
Inserted some images in the report
</commit_message>
<xml_diff>
--- a/Document/Report.docx
+++ b/Document/Report.docx
@@ -126,34 +126,16 @@
           <w:szCs w:val="24"/>
           <w:lang w:eastAsia="en-GB"/>
         </w:rPr>
-        <w:t xml:space="preserve">determining the </w:t>
-      </w:r>
-      <w:r>
-        <w:rPr>
-          <w:rFonts w:eastAsia="Times New Roman" w:cs="Times New Roman"/>
-          <w:color w:val="373737"/>
-          <w:szCs w:val="24"/>
-          <w:lang w:eastAsia="en-GB"/>
-        </w:rPr>
-        <w:t>ephemerides</w:t>
-      </w:r>
-      <w:r>
-        <w:rPr>
-          <w:rFonts w:eastAsia="Times New Roman" w:cs="Times New Roman"/>
-          <w:color w:val="373737"/>
-          <w:szCs w:val="24"/>
-          <w:lang w:eastAsia="en-GB"/>
-        </w:rPr>
-        <w:t xml:space="preserve"> </w:t>
-      </w:r>
-      <w:r>
-        <w:rPr>
-          <w:rFonts w:eastAsia="Times New Roman" w:cs="Times New Roman"/>
-          <w:color w:val="373737"/>
-          <w:szCs w:val="24"/>
-          <w:lang w:eastAsia="en-GB"/>
-        </w:rPr>
-        <w:t xml:space="preserve">of a satellite by reading the navigation message </w:t>
+        <w:t>determining the ephemerides</w:t>
+      </w:r>
+      <w:r>
+        <w:rPr>
+          <w:rFonts w:eastAsia="Times New Roman" w:cs="Times New Roman"/>
+          <w:color w:val="373737"/>
+          <w:szCs w:val="24"/>
+          <w:lang w:eastAsia="en-GB"/>
+        </w:rPr>
+        <w:t xml:space="preserve"> of a satellite by reading the navigation message </w:t>
       </w:r>
       <w:r>
         <w:rPr>
@@ -184,7 +166,6 @@
         </w:rPr>
         <w:t xml:space="preserve"> for estimating the </w:t>
       </w:r>
-      <w:proofErr w:type="spellStart"/>
       <w:r>
         <w:rPr>
           <w:rFonts w:eastAsia="Times New Roman" w:cs="Times New Roman"/>
@@ -194,7 +175,6 @@
         </w:rPr>
         <w:t>ionospheric</w:t>
       </w:r>
-      <w:proofErr w:type="spellEnd"/>
       <w:r>
         <w:rPr>
           <w:rFonts w:eastAsia="Times New Roman" w:cs="Times New Roman"/>
@@ -414,6 +394,25 @@
         <w:t xml:space="preserve">Ludovico </w:t>
       </w:r>
       <w:proofErr w:type="spellStart"/>
+      <w:r>
+        <w:rPr>
+          <w:rFonts w:eastAsia="Times New Roman" w:cs="Times New Roman"/>
+          <w:color w:val="373737"/>
+          <w:szCs w:val="24"/>
+          <w:lang w:eastAsia="en-GB"/>
+        </w:rPr>
+        <w:t>Biagi</w:t>
+      </w:r>
+      <w:proofErr w:type="spellEnd"/>
+      <w:r>
+        <w:rPr>
+          <w:rFonts w:eastAsia="Times New Roman" w:cs="Times New Roman"/>
+          <w:color w:val="373737"/>
+          <w:szCs w:val="24"/>
+          <w:lang w:eastAsia="en-GB"/>
+        </w:rPr>
+        <w:t xml:space="preserve"> </w:t>
+      </w:r>
       <w:proofErr w:type="gramStart"/>
       <w:r>
         <w:rPr>
@@ -422,39 +421,36 @@
           <w:szCs w:val="24"/>
           <w:lang w:eastAsia="en-GB"/>
         </w:rPr>
-        <w:t>Biagi</w:t>
-      </w:r>
-      <w:proofErr w:type="spellEnd"/>
-      <w:r>
-        <w:rPr>
-          <w:rFonts w:eastAsia="Times New Roman" w:cs="Times New Roman"/>
-          <w:color w:val="373737"/>
-          <w:szCs w:val="24"/>
-          <w:lang w:eastAsia="en-GB"/>
-        </w:rPr>
-        <w:t xml:space="preserve">  (</w:t>
+        <w:t xml:space="preserve">( </w:t>
       </w:r>
       <w:proofErr w:type="gramEnd"/>
       <w:r>
-        <w:rPr>
-          <w:rFonts w:eastAsia="Times New Roman" w:cs="Times New Roman"/>
-          <w:color w:val="373737"/>
-          <w:szCs w:val="24"/>
-          <w:lang w:eastAsia="en-GB"/>
-        </w:rPr>
-        <w:t xml:space="preserve"> </w:t>
-      </w:r>
-      <w:hyperlink r:id="rId4" w:history="1">
-        <w:r>
-          <w:rPr>
-            <w:rStyle w:val="Hyperlink"/>
-            <w:rFonts w:eastAsia="Times New Roman" w:cs="Times New Roman"/>
-            <w:szCs w:val="24"/>
-            <w:lang w:eastAsia="en-GB"/>
-          </w:rPr>
-          <w:t>ludovico.biagi@polimi.it</w:t>
-        </w:r>
-      </w:hyperlink>
+        <w:fldChar w:fldCharType="begin"/>
+      </w:r>
+      <w:r>
+        <w:instrText xml:space="preserve"> HYPERLINK "mailto:ludovico.biagi@polimi.it" </w:instrText>
+      </w:r>
+      <w:r>
+        <w:fldChar w:fldCharType="separate"/>
+      </w:r>
+      <w:r>
+        <w:rPr>
+          <w:rStyle w:val="Hyperlink"/>
+          <w:rFonts w:eastAsia="Times New Roman" w:cs="Times New Roman"/>
+          <w:szCs w:val="24"/>
+          <w:lang w:eastAsia="en-GB"/>
+        </w:rPr>
+        <w:t>ludovico.biagi@polimi.it</w:t>
+      </w:r>
+      <w:r>
+        <w:rPr>
+          <w:rStyle w:val="Hyperlink"/>
+          <w:rFonts w:eastAsia="Times New Roman" w:cs="Times New Roman"/>
+          <w:szCs w:val="24"/>
+          <w:lang w:eastAsia="en-GB"/>
+        </w:rPr>
+        <w:fldChar w:fldCharType="end"/>
+      </w:r>
       <w:r>
         <w:rPr>
           <w:rFonts w:eastAsia="Times New Roman" w:cs="Times New Roman"/>
@@ -804,6 +800,731 @@
     </w:p>
     <w:p>
       <w:pPr>
+        <w:jc w:val="center"/>
+        <w:rPr>
+          <w:rFonts w:eastAsia="Times New Roman" w:cs="Times New Roman"/>
+          <w:b/>
+          <w:color w:val="373737"/>
+          <w:sz w:val="28"/>
+          <w:szCs w:val="24"/>
+          <w:u w:val="single"/>
+          <w:lang w:eastAsia="en-GB"/>
+        </w:rPr>
+      </w:pPr>
+      <w:r>
+        <w:rPr>
+          <w:rFonts w:eastAsia="Times New Roman" w:cs="Times New Roman"/>
+          <w:b/>
+          <w:color w:val="373737"/>
+          <w:sz w:val="28"/>
+          <w:szCs w:val="24"/>
+          <w:u w:val="single"/>
+          <w:lang w:eastAsia="en-GB"/>
+        </w:rPr>
+        <w:lastRenderedPageBreak/>
+        <w:t>DEFINED LIBRARIES</w:t>
+      </w:r>
+    </w:p>
+    <w:p>
+      <w:pPr>
+        <w:rPr>
+          <w:rFonts w:eastAsia="Times New Roman" w:cs="Times New Roman"/>
+          <w:color w:val="373737"/>
+          <w:szCs w:val="24"/>
+          <w:lang w:eastAsia="en-GB"/>
+        </w:rPr>
+      </w:pPr>
+      <w:r>
+        <w:rPr>
+          <w:rFonts w:eastAsia="Times New Roman" w:cs="Times New Roman"/>
+          <w:color w:val="373737"/>
+          <w:szCs w:val="24"/>
+          <w:lang w:eastAsia="en-GB"/>
+        </w:rPr>
+        <w:t xml:space="preserve">The main </w:t>
+      </w:r>
+      <w:proofErr w:type="spellStart"/>
+      <w:r>
+        <w:rPr>
+          <w:rFonts w:eastAsia="Times New Roman" w:cs="Times New Roman"/>
+          <w:color w:val="373737"/>
+          <w:szCs w:val="24"/>
+          <w:lang w:eastAsia="en-GB"/>
+        </w:rPr>
+        <w:t>libraires</w:t>
+      </w:r>
+      <w:proofErr w:type="spellEnd"/>
+      <w:r>
+        <w:rPr>
+          <w:rFonts w:eastAsia="Times New Roman" w:cs="Times New Roman"/>
+          <w:color w:val="373737"/>
+          <w:szCs w:val="24"/>
+          <w:lang w:eastAsia="en-GB"/>
+        </w:rPr>
+        <w:t xml:space="preserve"> </w:t>
+      </w:r>
+      <w:proofErr w:type="gramStart"/>
+      <w:r>
+        <w:rPr>
+          <w:rFonts w:eastAsia="Times New Roman" w:cs="Times New Roman"/>
+          <w:color w:val="373737"/>
+          <w:szCs w:val="24"/>
+          <w:lang w:eastAsia="en-GB"/>
+        </w:rPr>
+        <w:t xml:space="preserve">are </w:t>
+      </w:r>
+      <w:r>
+        <w:rPr>
+          <w:rFonts w:eastAsia="Times New Roman" w:cs="Times New Roman"/>
+          <w:color w:val="373737"/>
+          <w:szCs w:val="24"/>
+          <w:lang w:eastAsia="en-GB"/>
+        </w:rPr>
+        <w:t>being used</w:t>
+      </w:r>
+      <w:proofErr w:type="gramEnd"/>
+      <w:r>
+        <w:rPr>
+          <w:rFonts w:eastAsia="Times New Roman" w:cs="Times New Roman"/>
+          <w:color w:val="373737"/>
+          <w:szCs w:val="24"/>
+          <w:lang w:eastAsia="en-GB"/>
+        </w:rPr>
+        <w:t xml:space="preserve"> in the Main.py file are</w:t>
+      </w:r>
+    </w:p>
+    <w:p>
+      <w:pPr>
+        <w:pStyle w:val="ListParagraph"/>
+        <w:numPr>
+          <w:ilvl w:val="0"/>
+          <w:numId w:val="1"/>
+        </w:numPr>
+        <w:rPr>
+          <w:rFonts w:eastAsia="Times New Roman" w:cs="Times New Roman"/>
+          <w:color w:val="373737"/>
+          <w:szCs w:val="24"/>
+          <w:lang w:eastAsia="en-GB"/>
+        </w:rPr>
+      </w:pPr>
+      <w:r>
+        <w:rPr>
+          <w:rFonts w:eastAsia="Times New Roman" w:cs="Times New Roman"/>
+          <w:color w:val="373737"/>
+          <w:szCs w:val="24"/>
+          <w:lang w:eastAsia="en-GB"/>
+        </w:rPr>
+        <w:t>I</w:t>
+      </w:r>
+      <w:r>
+        <w:rPr>
+          <w:rFonts w:eastAsia="Times New Roman" w:cs="Times New Roman"/>
+          <w:color w:val="373737"/>
+          <w:szCs w:val="24"/>
+          <w:lang w:eastAsia="en-GB"/>
+        </w:rPr>
+        <w:t>onosphericCorrectionSF</w:t>
+      </w:r>
+      <w:r>
+        <w:rPr>
+          <w:rFonts w:eastAsia="Times New Roman" w:cs="Times New Roman"/>
+          <w:color w:val="373737"/>
+          <w:szCs w:val="24"/>
+          <w:lang w:eastAsia="en-GB"/>
+        </w:rPr>
+        <w:t>.py</w:t>
+      </w:r>
+      <w:r>
+        <w:rPr>
+          <w:rFonts w:eastAsia="Times New Roman" w:cs="Times New Roman"/>
+          <w:color w:val="373737"/>
+          <w:szCs w:val="24"/>
+          <w:lang w:eastAsia="en-GB"/>
+        </w:rPr>
+        <w:t xml:space="preserve"> </w:t>
+      </w:r>
+    </w:p>
+    <w:p>
+      <w:pPr>
+        <w:pStyle w:val="ListParagraph"/>
+        <w:numPr>
+          <w:ilvl w:val="0"/>
+          <w:numId w:val="1"/>
+        </w:numPr>
+        <w:rPr>
+          <w:rFonts w:eastAsia="Times New Roman" w:cs="Times New Roman"/>
+          <w:color w:val="373737"/>
+          <w:szCs w:val="24"/>
+          <w:lang w:eastAsia="en-GB"/>
+        </w:rPr>
+      </w:pPr>
+      <w:r>
+        <w:rPr>
+          <w:rFonts w:eastAsia="Times New Roman" w:cs="Times New Roman"/>
+          <w:color w:val="373737"/>
+          <w:szCs w:val="24"/>
+          <w:lang w:eastAsia="en-GB"/>
+        </w:rPr>
+        <w:t>sat_orbit.py</w:t>
+      </w:r>
+    </w:p>
+    <w:p>
+      <w:pPr>
+        <w:pStyle w:val="ListParagraph"/>
+        <w:numPr>
+          <w:ilvl w:val="0"/>
+          <w:numId w:val="1"/>
+        </w:numPr>
+        <w:rPr>
+          <w:rFonts w:eastAsia="Times New Roman" w:cs="Times New Roman"/>
+          <w:color w:val="373737"/>
+          <w:szCs w:val="24"/>
+          <w:lang w:eastAsia="en-GB"/>
+        </w:rPr>
+      </w:pPr>
+      <w:r>
+        <w:rPr>
+          <w:rFonts w:eastAsia="Times New Roman" w:cs="Times New Roman"/>
+          <w:color w:val="373737"/>
+          <w:szCs w:val="24"/>
+          <w:lang w:eastAsia="en-GB"/>
+        </w:rPr>
+        <w:t>read_rinex</w:t>
+      </w:r>
+      <w:r>
+        <w:rPr>
+          <w:rFonts w:eastAsia="Times New Roman" w:cs="Times New Roman"/>
+          <w:color w:val="373737"/>
+          <w:szCs w:val="24"/>
+          <w:lang w:eastAsia="en-GB"/>
+        </w:rPr>
+        <w:t>.py</w:t>
+      </w:r>
+      <w:r>
+        <w:rPr>
+          <w:rFonts w:eastAsia="Times New Roman" w:cs="Times New Roman"/>
+          <w:color w:val="373737"/>
+          <w:szCs w:val="24"/>
+          <w:lang w:eastAsia="en-GB"/>
+        </w:rPr>
+        <w:t xml:space="preserve"> </w:t>
+      </w:r>
+      <w:r>
+        <w:rPr>
+          <w:rFonts w:eastAsia="Times New Roman" w:cs="Times New Roman"/>
+          <w:color w:val="373737"/>
+          <w:szCs w:val="24"/>
+          <w:lang w:eastAsia="en-GB"/>
+        </w:rPr>
+        <w:t>which contains the methods</w:t>
+      </w:r>
+    </w:p>
+    <w:p>
+      <w:pPr>
+        <w:pStyle w:val="ListParagraph"/>
+        <w:numPr>
+          <w:ilvl w:val="1"/>
+          <w:numId w:val="1"/>
+        </w:numPr>
+        <w:rPr>
+          <w:rFonts w:eastAsia="Times New Roman" w:cs="Times New Roman"/>
+          <w:color w:val="373737"/>
+          <w:szCs w:val="24"/>
+          <w:lang w:eastAsia="en-GB"/>
+        </w:rPr>
+      </w:pPr>
+      <w:proofErr w:type="spellStart"/>
+      <w:r>
+        <w:rPr>
+          <w:rFonts w:eastAsia="Times New Roman" w:cs="Times New Roman"/>
+          <w:color w:val="373737"/>
+          <w:szCs w:val="24"/>
+          <w:lang w:eastAsia="en-GB"/>
+        </w:rPr>
+        <w:t>readIonosphericParamters</w:t>
+      </w:r>
+      <w:proofErr w:type="spellEnd"/>
+      <w:r>
+        <w:rPr>
+          <w:rFonts w:eastAsia="Times New Roman" w:cs="Times New Roman"/>
+          <w:color w:val="373737"/>
+          <w:szCs w:val="24"/>
+          <w:lang w:eastAsia="en-GB"/>
+        </w:rPr>
+        <w:t>( )</w:t>
+      </w:r>
+    </w:p>
+    <w:p>
+      <w:pPr>
+        <w:pStyle w:val="ListParagraph"/>
+        <w:numPr>
+          <w:ilvl w:val="1"/>
+          <w:numId w:val="1"/>
+        </w:numPr>
+        <w:rPr>
+          <w:rFonts w:eastAsia="Times New Roman" w:cs="Times New Roman"/>
+          <w:color w:val="373737"/>
+          <w:szCs w:val="24"/>
+          <w:lang w:eastAsia="en-GB"/>
+        </w:rPr>
+      </w:pPr>
+      <w:proofErr w:type="spellStart"/>
+      <w:r>
+        <w:rPr>
+          <w:rFonts w:eastAsia="Times New Roman" w:cs="Times New Roman"/>
+          <w:color w:val="373737"/>
+          <w:szCs w:val="24"/>
+          <w:lang w:eastAsia="en-GB"/>
+        </w:rPr>
+        <w:t>read_nav</w:t>
+      </w:r>
+      <w:proofErr w:type="spellEnd"/>
+      <w:r>
+        <w:rPr>
+          <w:rFonts w:eastAsia="Times New Roman" w:cs="Times New Roman"/>
+          <w:color w:val="373737"/>
+          <w:szCs w:val="24"/>
+          <w:lang w:eastAsia="en-GB"/>
+        </w:rPr>
+        <w:t>( )</w:t>
+      </w:r>
+    </w:p>
+    <w:p>
+      <w:pPr>
+        <w:pStyle w:val="ListParagraph"/>
+        <w:numPr>
+          <w:ilvl w:val="1"/>
+          <w:numId w:val="1"/>
+        </w:numPr>
+        <w:rPr>
+          <w:rFonts w:eastAsia="Times New Roman" w:cs="Times New Roman"/>
+          <w:color w:val="373737"/>
+          <w:szCs w:val="24"/>
+          <w:lang w:eastAsia="en-GB"/>
+        </w:rPr>
+      </w:pPr>
+      <w:proofErr w:type="spellStart"/>
+      <w:r>
+        <w:rPr>
+          <w:rFonts w:eastAsia="Times New Roman" w:cs="Times New Roman"/>
+          <w:color w:val="373737"/>
+          <w:szCs w:val="24"/>
+          <w:lang w:eastAsia="en-GB"/>
+        </w:rPr>
+        <w:t>getSatellitePRN</w:t>
+      </w:r>
+      <w:proofErr w:type="spellEnd"/>
+      <w:r>
+        <w:rPr>
+          <w:rFonts w:eastAsia="Times New Roman" w:cs="Times New Roman"/>
+          <w:color w:val="373737"/>
+          <w:szCs w:val="24"/>
+          <w:lang w:eastAsia="en-GB"/>
+        </w:rPr>
+        <w:t xml:space="preserve"> ( )</w:t>
+      </w:r>
+    </w:p>
+    <w:p>
+      <w:pPr>
+        <w:rPr>
+          <w:rFonts w:eastAsia="Times New Roman" w:cs="Times New Roman"/>
+          <w:color w:val="373737"/>
+          <w:szCs w:val="24"/>
+          <w:lang w:eastAsia="en-GB"/>
+        </w:rPr>
+      </w:pPr>
+      <w:r>
+        <w:rPr>
+          <w:rFonts w:eastAsia="Times New Roman" w:cs="Times New Roman"/>
+          <w:color w:val="373737"/>
+          <w:szCs w:val="24"/>
+          <w:lang w:eastAsia="en-GB"/>
+        </w:rPr>
+        <w:t xml:space="preserve">Other </w:t>
+      </w:r>
+      <w:proofErr w:type="spellStart"/>
+      <w:r>
+        <w:rPr>
+          <w:rFonts w:eastAsia="Times New Roman" w:cs="Times New Roman"/>
+          <w:color w:val="373737"/>
+          <w:szCs w:val="24"/>
+          <w:lang w:eastAsia="en-GB"/>
+        </w:rPr>
+        <w:t>olibraries</w:t>
+      </w:r>
+      <w:proofErr w:type="spellEnd"/>
+      <w:r>
+        <w:rPr>
+          <w:rFonts w:eastAsia="Times New Roman" w:cs="Times New Roman"/>
+          <w:color w:val="373737"/>
+          <w:szCs w:val="24"/>
+          <w:lang w:eastAsia="en-GB"/>
+        </w:rPr>
+        <w:t xml:space="preserve"> defined but not used include </w:t>
+      </w:r>
+    </w:p>
+    <w:p>
+      <w:pPr>
+        <w:pStyle w:val="ListParagraph"/>
+        <w:numPr>
+          <w:ilvl w:val="0"/>
+          <w:numId w:val="1"/>
+        </w:numPr>
+        <w:rPr>
+          <w:rFonts w:eastAsia="Times New Roman" w:cs="Times New Roman"/>
+          <w:color w:val="373737"/>
+          <w:szCs w:val="24"/>
+          <w:lang w:eastAsia="en-GB"/>
+        </w:rPr>
+      </w:pPr>
+      <w:r>
+        <w:rPr>
+          <w:rFonts w:eastAsia="Times New Roman" w:cs="Times New Roman"/>
+          <w:color w:val="373737"/>
+          <w:szCs w:val="24"/>
+          <w:lang w:eastAsia="en-GB"/>
+        </w:rPr>
+        <w:t>Cart2geod.py</w:t>
+      </w:r>
+    </w:p>
+    <w:p>
+      <w:pPr>
+        <w:pStyle w:val="ListParagraph"/>
+        <w:numPr>
+          <w:ilvl w:val="0"/>
+          <w:numId w:val="1"/>
+        </w:numPr>
+        <w:rPr>
+          <w:rFonts w:eastAsia="Times New Roman" w:cs="Times New Roman"/>
+          <w:color w:val="373737"/>
+          <w:szCs w:val="24"/>
+          <w:lang w:eastAsia="en-GB"/>
+        </w:rPr>
+      </w:pPr>
+      <w:r>
+        <w:rPr>
+          <w:rFonts w:eastAsia="Times New Roman" w:cs="Times New Roman"/>
+          <w:color w:val="373737"/>
+          <w:szCs w:val="24"/>
+          <w:lang w:eastAsia="en-GB"/>
+        </w:rPr>
+        <w:t>ClockCorrection.py</w:t>
+      </w:r>
+    </w:p>
+    <w:p>
+      <w:pPr>
+        <w:pStyle w:val="ListParagraph"/>
+        <w:numPr>
+          <w:ilvl w:val="0"/>
+          <w:numId w:val="1"/>
+        </w:numPr>
+        <w:rPr>
+          <w:rFonts w:eastAsia="Times New Roman" w:cs="Times New Roman"/>
+          <w:color w:val="373737"/>
+          <w:szCs w:val="24"/>
+          <w:lang w:eastAsia="en-GB"/>
+        </w:rPr>
+      </w:pPr>
+      <w:r>
+        <w:rPr>
+          <w:rFonts w:eastAsia="Times New Roman" w:cs="Times New Roman"/>
+          <w:color w:val="373737"/>
+          <w:szCs w:val="24"/>
+          <w:lang w:eastAsia="en-GB"/>
+        </w:rPr>
+        <w:t>Deg2rad.py</w:t>
+      </w:r>
+    </w:p>
+    <w:p>
+      <w:pPr>
+        <w:pStyle w:val="ListParagraph"/>
+        <w:numPr>
+          <w:ilvl w:val="0"/>
+          <w:numId w:val="1"/>
+        </w:numPr>
+        <w:rPr>
+          <w:rFonts w:eastAsia="Times New Roman" w:cs="Times New Roman"/>
+          <w:color w:val="373737"/>
+          <w:szCs w:val="24"/>
+          <w:lang w:eastAsia="en-GB"/>
+        </w:rPr>
+      </w:pPr>
+      <w:r>
+        <w:rPr>
+          <w:rFonts w:eastAsia="Times New Roman" w:cs="Times New Roman"/>
+          <w:color w:val="373737"/>
+          <w:szCs w:val="24"/>
+          <w:lang w:eastAsia="en-GB"/>
+        </w:rPr>
+        <w:t>Ecef2eci.py</w:t>
+      </w:r>
+    </w:p>
+    <w:p>
+      <w:pPr>
+        <w:pStyle w:val="ListParagraph"/>
+        <w:numPr>
+          <w:ilvl w:val="0"/>
+          <w:numId w:val="1"/>
+        </w:numPr>
+        <w:rPr>
+          <w:rFonts w:eastAsia="Times New Roman" w:cs="Times New Roman"/>
+          <w:color w:val="373737"/>
+          <w:szCs w:val="24"/>
+          <w:lang w:eastAsia="en-GB"/>
+        </w:rPr>
+      </w:pPr>
+      <w:r>
+        <w:rPr>
+          <w:rFonts w:eastAsia="Times New Roman" w:cs="Times New Roman"/>
+          <w:color w:val="373737"/>
+          <w:szCs w:val="24"/>
+          <w:lang w:eastAsia="en-GB"/>
+        </w:rPr>
+        <w:t>Geod2cart.py</w:t>
+      </w:r>
+    </w:p>
+    <w:p>
+      <w:pPr>
+        <w:pStyle w:val="ListParagraph"/>
+        <w:numPr>
+          <w:ilvl w:val="0"/>
+          <w:numId w:val="1"/>
+        </w:numPr>
+        <w:rPr>
+          <w:rFonts w:eastAsia="Times New Roman" w:cs="Times New Roman"/>
+          <w:color w:val="373737"/>
+          <w:szCs w:val="24"/>
+          <w:lang w:eastAsia="en-GB"/>
+        </w:rPr>
+      </w:pPr>
+      <w:r>
+        <w:rPr>
+          <w:rFonts w:eastAsia="Times New Roman" w:cs="Times New Roman"/>
+          <w:color w:val="373737"/>
+          <w:szCs w:val="24"/>
+          <w:lang w:eastAsia="en-GB"/>
+        </w:rPr>
+        <w:t>GeometricRange.py</w:t>
+      </w:r>
+    </w:p>
+    <w:p>
+      <w:pPr>
+        <w:pStyle w:val="ListParagraph"/>
+        <w:numPr>
+          <w:ilvl w:val="0"/>
+          <w:numId w:val="1"/>
+        </w:numPr>
+        <w:rPr>
+          <w:rFonts w:eastAsia="Times New Roman" w:cs="Times New Roman"/>
+          <w:color w:val="373737"/>
+          <w:szCs w:val="24"/>
+          <w:lang w:eastAsia="en-GB"/>
+        </w:rPr>
+      </w:pPr>
+      <w:r>
+        <w:rPr>
+          <w:rFonts w:eastAsia="Times New Roman" w:cs="Times New Roman"/>
+          <w:color w:val="373737"/>
+          <w:szCs w:val="24"/>
+          <w:lang w:eastAsia="en-GB"/>
+        </w:rPr>
+        <w:t>GPStime.py</w:t>
+      </w:r>
+    </w:p>
+    <w:p>
+      <w:pPr>
+        <w:pStyle w:val="ListParagraph"/>
+        <w:numPr>
+          <w:ilvl w:val="0"/>
+          <w:numId w:val="1"/>
+        </w:numPr>
+        <w:rPr>
+          <w:rFonts w:eastAsia="Times New Roman" w:cs="Times New Roman"/>
+          <w:color w:val="373737"/>
+          <w:szCs w:val="24"/>
+          <w:lang w:eastAsia="en-GB"/>
+        </w:rPr>
+      </w:pPr>
+      <w:r>
+        <w:rPr>
+          <w:rFonts w:eastAsia="Times New Roman" w:cs="Times New Roman"/>
+          <w:color w:val="373737"/>
+          <w:szCs w:val="24"/>
+          <w:lang w:eastAsia="en-GB"/>
+        </w:rPr>
+        <w:t>IonosphericCorrectionDF.py</w:t>
+      </w:r>
+    </w:p>
+    <w:p>
+      <w:pPr>
+        <w:pStyle w:val="ListParagraph"/>
+        <w:numPr>
+          <w:ilvl w:val="0"/>
+          <w:numId w:val="1"/>
+        </w:numPr>
+        <w:rPr>
+          <w:rFonts w:eastAsia="Times New Roman" w:cs="Times New Roman"/>
+          <w:color w:val="373737"/>
+          <w:szCs w:val="24"/>
+          <w:lang w:eastAsia="en-GB"/>
+        </w:rPr>
+      </w:pPr>
+      <w:r>
+        <w:rPr>
+          <w:rFonts w:eastAsia="Times New Roman" w:cs="Times New Roman"/>
+          <w:color w:val="373737"/>
+          <w:szCs w:val="24"/>
+          <w:lang w:eastAsia="en-GB"/>
+        </w:rPr>
+        <w:t>L1_L2Corection.py</w:t>
+      </w:r>
+    </w:p>
+    <w:p>
+      <w:pPr>
+        <w:pStyle w:val="ListParagraph"/>
+        <w:numPr>
+          <w:ilvl w:val="0"/>
+          <w:numId w:val="1"/>
+        </w:numPr>
+        <w:rPr>
+          <w:rFonts w:eastAsia="Times New Roman" w:cs="Times New Roman"/>
+          <w:color w:val="373737"/>
+          <w:szCs w:val="24"/>
+          <w:lang w:eastAsia="en-GB"/>
+        </w:rPr>
+      </w:pPr>
+      <w:r>
+        <w:rPr>
+          <w:rFonts w:eastAsia="Times New Roman" w:cs="Times New Roman"/>
+          <w:color w:val="373737"/>
+          <w:szCs w:val="24"/>
+          <w:lang w:eastAsia="en-GB"/>
+        </w:rPr>
+        <w:t>PseudoRangeIonoCorrection.py</w:t>
+      </w:r>
+    </w:p>
+    <w:p>
+      <w:pPr>
+        <w:pStyle w:val="ListParagraph"/>
+        <w:numPr>
+          <w:ilvl w:val="0"/>
+          <w:numId w:val="1"/>
+        </w:numPr>
+        <w:rPr>
+          <w:rFonts w:eastAsia="Times New Roman" w:cs="Times New Roman"/>
+          <w:color w:val="373737"/>
+          <w:szCs w:val="24"/>
+          <w:lang w:eastAsia="en-GB"/>
+        </w:rPr>
+      </w:pPr>
+      <w:r>
+        <w:rPr>
+          <w:rFonts w:eastAsia="Times New Roman" w:cs="Times New Roman"/>
+          <w:color w:val="373737"/>
+          <w:szCs w:val="24"/>
+          <w:lang w:eastAsia="en-GB"/>
+        </w:rPr>
+        <w:t>Rad2deg.py</w:t>
+      </w:r>
+    </w:p>
+    <w:p>
+      <w:pPr>
+        <w:pStyle w:val="ListParagraph"/>
+        <w:numPr>
+          <w:ilvl w:val="0"/>
+          <w:numId w:val="1"/>
+        </w:numPr>
+        <w:rPr>
+          <w:rFonts w:eastAsia="Times New Roman" w:cs="Times New Roman"/>
+          <w:color w:val="373737"/>
+          <w:szCs w:val="24"/>
+          <w:lang w:eastAsia="en-GB"/>
+        </w:rPr>
+      </w:pPr>
+      <w:r>
+        <w:rPr>
+          <w:rFonts w:eastAsia="Times New Roman" w:cs="Times New Roman"/>
+          <w:color w:val="373737"/>
+          <w:szCs w:val="24"/>
+          <w:lang w:eastAsia="en-GB"/>
+        </w:rPr>
+        <w:t>RelativisticEffects.py</w:t>
+      </w:r>
+    </w:p>
+    <w:p>
+      <w:pPr>
+        <w:pStyle w:val="ListParagraph"/>
+        <w:numPr>
+          <w:ilvl w:val="0"/>
+          <w:numId w:val="1"/>
+        </w:numPr>
+        <w:rPr>
+          <w:rFonts w:eastAsia="Times New Roman" w:cs="Times New Roman"/>
+          <w:color w:val="373737"/>
+          <w:szCs w:val="24"/>
+          <w:lang w:eastAsia="en-GB"/>
+        </w:rPr>
+      </w:pPr>
+      <w:r>
+        <w:rPr>
+          <w:rFonts w:eastAsia="Times New Roman" w:cs="Times New Roman"/>
+          <w:color w:val="373737"/>
+          <w:szCs w:val="24"/>
+          <w:lang w:eastAsia="en-GB"/>
+        </w:rPr>
+        <w:t>Rotation.py</w:t>
+      </w:r>
+    </w:p>
+    <w:p>
+      <w:pPr>
+        <w:pStyle w:val="ListParagraph"/>
+        <w:numPr>
+          <w:ilvl w:val="0"/>
+          <w:numId w:val="1"/>
+        </w:numPr>
+        <w:rPr>
+          <w:rFonts w:eastAsia="Times New Roman" w:cs="Times New Roman"/>
+          <w:color w:val="373737"/>
+          <w:szCs w:val="24"/>
+          <w:lang w:eastAsia="en-GB"/>
+        </w:rPr>
+      </w:pPr>
+      <w:r>
+        <w:rPr>
+          <w:rFonts w:eastAsia="Times New Roman" w:cs="Times New Roman"/>
+          <w:color w:val="373737"/>
+          <w:szCs w:val="24"/>
+          <w:lang w:eastAsia="en-GB"/>
+        </w:rPr>
+        <w:t>RotationParam.py</w:t>
+      </w:r>
+    </w:p>
+    <w:p>
+      <w:pPr>
+        <w:pStyle w:val="ListParagraph"/>
+        <w:numPr>
+          <w:ilvl w:val="0"/>
+          <w:numId w:val="1"/>
+        </w:numPr>
+        <w:rPr>
+          <w:rFonts w:eastAsia="Times New Roman" w:cs="Times New Roman"/>
+          <w:color w:val="373737"/>
+          <w:szCs w:val="24"/>
+          <w:lang w:eastAsia="en-GB"/>
+        </w:rPr>
+      </w:pPr>
+      <w:r>
+        <w:rPr>
+          <w:rFonts w:eastAsia="Times New Roman" w:cs="Times New Roman"/>
+          <w:color w:val="373737"/>
+          <w:szCs w:val="24"/>
+          <w:lang w:eastAsia="en-GB"/>
+        </w:rPr>
+        <w:t>SaastamoinenModel.py</w:t>
+      </w:r>
+    </w:p>
+    <w:p>
+      <w:pPr>
         <w:shd w:val="clear" w:color="auto" w:fill="FFFFFF"/>
         <w:textAlignment w:val="baseline"/>
         <w:rPr>
@@ -815,6 +1536,57 @@
           <w:lang w:eastAsia="en-GB"/>
         </w:rPr>
       </w:pPr>
+    </w:p>
+    <w:p>
+      <w:pPr>
+        <w:shd w:val="clear" w:color="auto" w:fill="FFFFFF"/>
+        <w:textAlignment w:val="baseline"/>
+        <w:rPr>
+          <w:rFonts w:eastAsia="Times New Roman" w:cs="Times New Roman"/>
+          <w:b/>
+          <w:color w:val="373737"/>
+          <w:sz w:val="28"/>
+          <w:szCs w:val="24"/>
+          <w:lang w:eastAsia="en-GB"/>
+        </w:rPr>
+      </w:pPr>
+    </w:p>
+    <w:p>
+      <w:pPr>
+        <w:rPr>
+          <w:rFonts w:eastAsia="Times New Roman" w:cs="Times New Roman"/>
+          <w:b/>
+          <w:color w:val="373737"/>
+          <w:sz w:val="28"/>
+          <w:szCs w:val="24"/>
+          <w:lang w:eastAsia="en-GB"/>
+        </w:rPr>
+      </w:pPr>
+      <w:r>
+        <w:rPr>
+          <w:rFonts w:eastAsia="Times New Roman" w:cs="Times New Roman"/>
+          <w:b/>
+          <w:color w:val="373737"/>
+          <w:sz w:val="28"/>
+          <w:szCs w:val="24"/>
+          <w:lang w:eastAsia="en-GB"/>
+        </w:rPr>
+        <w:br w:type="page"/>
+      </w:r>
+    </w:p>
+    <w:p>
+      <w:pPr>
+        <w:shd w:val="clear" w:color="auto" w:fill="FFFFFF"/>
+        <w:textAlignment w:val="baseline"/>
+        <w:rPr>
+          <w:rFonts w:eastAsia="Times New Roman" w:cs="Times New Roman"/>
+          <w:b/>
+          <w:color w:val="373737"/>
+          <w:sz w:val="28"/>
+          <w:szCs w:val="24"/>
+          <w:lang w:eastAsia="en-GB"/>
+        </w:rPr>
+      </w:pPr>
       <w:r>
         <w:rPr>
           <w:rFonts w:eastAsia="Times New Roman" w:cs="Times New Roman"/>
@@ -844,6 +1616,29 @@
     </w:p>
     <w:p>
       <w:pPr>
+        <w:rPr>
+          <w:rFonts w:eastAsia="Times New Roman" w:cs="Times New Roman"/>
+          <w:b/>
+          <w:color w:val="373737"/>
+          <w:sz w:val="28"/>
+          <w:szCs w:val="24"/>
+          <w:lang w:eastAsia="en-GB"/>
+        </w:rPr>
+      </w:pPr>
+      <w:r>
+        <w:rPr>
+          <w:rFonts w:eastAsia="Times New Roman" w:cs="Times New Roman"/>
+          <w:b/>
+          <w:color w:val="373737"/>
+          <w:sz w:val="28"/>
+          <w:szCs w:val="24"/>
+          <w:lang w:eastAsia="en-GB"/>
+        </w:rPr>
+        <w:br w:type="page"/>
+      </w:r>
+    </w:p>
+    <w:p>
+      <w:pPr>
         <w:shd w:val="clear" w:color="auto" w:fill="FFFFFF"/>
         <w:textAlignment w:val="baseline"/>
         <w:rPr>
@@ -864,73 +1659,638 @@
           <w:szCs w:val="24"/>
           <w:lang w:eastAsia="en-GB"/>
         </w:rPr>
+        <w:lastRenderedPageBreak/>
         <w:t>Menu Items</w:t>
       </w:r>
     </w:p>
     <w:p>
+      <w:pPr>
+        <w:pStyle w:val="ListParagraph"/>
+        <w:numPr>
+          <w:ilvl w:val="0"/>
+          <w:numId w:val="2"/>
+        </w:numPr>
+      </w:pPr>
+      <w:r>
+        <w:t xml:space="preserve">The </w:t>
+      </w:r>
       <w:r>
         <w:t>File</w:t>
       </w:r>
-    </w:p>
-    <w:p>
+      <w:r>
+        <w:t xml:space="preserve"> menu contains the items </w:t>
+      </w:r>
       <w:r>
         <w:t>Open</w:t>
       </w:r>
-    </w:p>
-    <w:p>
-      <w:r>
-        <w:t>Close</w:t>
-      </w:r>
-    </w:p>
-    <w:p>
+      <w:r>
+        <w:t xml:space="preserve"> and Close. </w:t>
+      </w:r>
+    </w:p>
+    <w:p>
+      <w:pPr>
+        <w:pStyle w:val="ListParagraph"/>
+        <w:ind w:left="360"/>
+        <w:jc w:val="center"/>
+      </w:pPr>
+    </w:p>
+    <w:p>
+      <w:pPr>
+        <w:pStyle w:val="ListParagraph"/>
+        <w:ind w:left="360"/>
+        <w:jc w:val="center"/>
+      </w:pPr>
+      <w:r>
+        <w:pict>
+          <v:shapetype id="_x0000_t75" coordsize="21600,21600" o:spt="75" o:preferrelative="t" path="m@4@5l@4@11@9@11@9@5xe" filled="f" stroked="f">
+            <v:stroke joinstyle="miter"/>
+            <v:formulas>
+              <v:f eqn="if lineDrawn pixelLineWidth 0"/>
+              <v:f eqn="sum @0 1 0"/>
+              <v:f eqn="sum 0 0 @1"/>
+              <v:f eqn="prod @2 1 2"/>
+              <v:f eqn="prod @3 21600 pixelWidth"/>
+              <v:f eqn="prod @3 21600 pixelHeight"/>
+              <v:f eqn="sum @0 0 1"/>
+              <v:f eqn="prod @6 1 2"/>
+              <v:f eqn="prod @7 21600 pixelWidth"/>
+              <v:f eqn="sum @8 21600 0"/>
+              <v:f eqn="prod @7 21600 pixelHeight"/>
+              <v:f eqn="sum @10 21600 0"/>
+            </v:formulas>
+            <v:path o:extrusionok="f" gradientshapeok="t" o:connecttype="rect"/>
+            <o:lock v:ext="edit" aspectratio="t"/>
+          </v:shapetype>
+          <v:shape id="_x0000_i1029" type="#_x0000_t75" style="width:286.5pt;height:84pt">
+            <v:imagedata r:id="rId5" o:title="4"/>
+          </v:shape>
+        </w:pict>
+      </w:r>
+    </w:p>
+    <w:p>
+      <w:pPr>
+        <w:pStyle w:val="ListParagraph"/>
+        <w:ind w:left="360"/>
+      </w:pPr>
+    </w:p>
+    <w:p>
+      <w:pPr>
+        <w:pStyle w:val="ListParagraph"/>
+        <w:ind w:left="360"/>
+      </w:pPr>
+    </w:p>
+    <w:p>
+      <w:pPr>
+        <w:pStyle w:val="ListParagraph"/>
+        <w:ind w:left="360"/>
+      </w:pPr>
+    </w:p>
+    <w:p>
+      <w:pPr>
+        <w:pStyle w:val="ListParagraph"/>
+        <w:ind w:left="360"/>
+      </w:pPr>
+      <w:r>
+        <w:t>The Open menu item is needed to open a GPS Navigation message file (.</w:t>
+      </w:r>
       <w:proofErr w:type="spellStart"/>
       <w:r>
-        <w:t>Modulels</w:t>
+        <w:t>rnx</w:t>
       </w:r>
       <w:proofErr w:type="spellEnd"/>
-    </w:p>
-    <w:p>
+      <w:r>
+        <w:t>) before the main functionalities can be accessed</w:t>
+      </w:r>
+      <w:r>
+        <w:t xml:space="preserve"> (Figure </w:t>
+      </w:r>
+      <w:proofErr w:type="gramStart"/>
+      <w:r>
+        <w:t>………</w:t>
+      </w:r>
+      <w:proofErr w:type="gramEnd"/>
+      <w:r>
+        <w:t>..)</w:t>
+      </w:r>
+      <w:r>
+        <w:t xml:space="preserve">. </w:t>
+      </w:r>
+    </w:p>
+    <w:p>
+      <w:pPr>
+        <w:pStyle w:val="ListParagraph"/>
+        <w:ind w:left="360"/>
+      </w:pPr>
+    </w:p>
+    <w:p>
+      <w:pPr>
+        <w:pStyle w:val="ListParagraph"/>
+        <w:ind w:left="360"/>
+        <w:jc w:val="center"/>
+      </w:pPr>
+      <w:r>
+        <w:pict>
+          <v:shape id="_x0000_i1025" type="#_x0000_t75" style="width:400.5pt;height:277.5pt">
+            <v:imagedata r:id="rId6" o:title="9"/>
+          </v:shape>
+        </w:pict>
+      </w:r>
+    </w:p>
+    <w:p>
+      <w:pPr>
+        <w:pStyle w:val="ListParagraph"/>
+        <w:ind w:left="360"/>
+      </w:pPr>
+    </w:p>
+    <w:p>
+      <w:pPr>
+        <w:pStyle w:val="ListParagraph"/>
+        <w:ind w:left="360"/>
+      </w:pPr>
+    </w:p>
+    <w:p>
+      <w:pPr>
+        <w:pStyle w:val="ListParagraph"/>
+        <w:ind w:left="360"/>
+      </w:pPr>
+      <w:r>
+        <w:t>When the file is not of the type ‘.</w:t>
+      </w:r>
+      <w:proofErr w:type="spellStart"/>
+      <w:r>
+        <w:t>rnx</w:t>
+      </w:r>
+      <w:proofErr w:type="spellEnd"/>
+      <w:r>
+        <w:t xml:space="preserve">’, an error message is printed to the user as shown in Figure </w:t>
+      </w:r>
+      <w:proofErr w:type="gramStart"/>
+      <w:r>
+        <w:t>………..</w:t>
+      </w:r>
+      <w:proofErr w:type="gramEnd"/>
+      <w:r>
+        <w:t xml:space="preserve"> </w:t>
+      </w:r>
+      <w:proofErr w:type="gramStart"/>
+      <w:r>
+        <w:t>defining</w:t>
+      </w:r>
+      <w:proofErr w:type="gramEnd"/>
+      <w:r>
+        <w:t xml:space="preserve"> the error and by closing the dialog, the user can</w:t>
+      </w:r>
+      <w:r>
+        <w:t xml:space="preserve"> select the required file type.</w:t>
+      </w:r>
+    </w:p>
+    <w:p>
+      <w:pPr>
+        <w:pStyle w:val="ListParagraph"/>
+        <w:ind w:left="360"/>
+      </w:pPr>
+    </w:p>
+    <w:p>
+      <w:pPr>
+        <w:pStyle w:val="ListParagraph"/>
+        <w:ind w:left="360"/>
+        <w:jc w:val="center"/>
+      </w:pPr>
+      <w:r>
+        <w:lastRenderedPageBreak/>
+        <w:pict>
+          <v:shape id="_x0000_i1028" type="#_x0000_t75" style="width:267.75pt;height:96pt">
+            <v:imagedata r:id="rId7" o:title="8"/>
+          </v:shape>
+        </w:pict>
+      </w:r>
+    </w:p>
+    <w:p>
+      <w:pPr>
+        <w:pStyle w:val="ListParagraph"/>
+        <w:ind w:left="360"/>
+      </w:pPr>
+    </w:p>
+    <w:p>
+      <w:pPr>
+        <w:pStyle w:val="ListParagraph"/>
+        <w:ind w:left="360"/>
+      </w:pPr>
+    </w:p>
+    <w:p>
+      <w:pPr>
+        <w:pStyle w:val="ListParagraph"/>
+        <w:ind w:left="360"/>
+      </w:pPr>
+      <w:r>
+        <w:t>The Close menu item exits the main window of the GUI.</w:t>
+      </w:r>
+    </w:p>
+    <w:p>
+      <w:pPr>
+        <w:pStyle w:val="ListParagraph"/>
+        <w:ind w:left="360"/>
+      </w:pPr>
+    </w:p>
+    <w:p>
+      <w:pPr>
+        <w:pStyle w:val="ListParagraph"/>
+        <w:numPr>
+          <w:ilvl w:val="0"/>
+          <w:numId w:val="2"/>
+        </w:numPr>
+      </w:pPr>
+      <w:r>
+        <w:t>Module</w:t>
+      </w:r>
+      <w:r>
+        <w:t>s</w:t>
+      </w:r>
+    </w:p>
+    <w:p>
+      <w:pPr>
+        <w:pStyle w:val="ListParagraph"/>
+        <w:ind w:left="360"/>
+      </w:pPr>
+      <w:r>
+        <w:t>The Modules menu shows the main functionalities (Satellite Orbit and Ionospheric Model) for the software.</w:t>
+      </w:r>
+    </w:p>
+    <w:p>
+      <w:pPr>
+        <w:pStyle w:val="ListParagraph"/>
+        <w:ind w:left="360"/>
+      </w:pPr>
+    </w:p>
+    <w:p>
+      <w:pPr>
+        <w:pStyle w:val="ListParagraph"/>
+        <w:ind w:left="360"/>
+        <w:jc w:val="center"/>
+      </w:pPr>
+      <w:r>
+        <w:pict>
+          <v:shape id="_x0000_i1030" type="#_x0000_t75" style="width:4in;height:78.75pt">
+            <v:imagedata r:id="rId8" o:title="5"/>
+          </v:shape>
+        </w:pict>
+      </w:r>
+    </w:p>
+    <w:p>
+      <w:pPr>
+        <w:pStyle w:val="ListParagraph"/>
+        <w:ind w:left="360"/>
+      </w:pPr>
+    </w:p>
+    <w:p>
+      <w:pPr>
+        <w:pStyle w:val="ListParagraph"/>
+        <w:ind w:left="360"/>
+      </w:pPr>
+      <w:r>
+        <w:t xml:space="preserve">The </w:t>
+      </w:r>
       <w:r>
         <w:t>Satellite Orbit</w:t>
       </w:r>
-    </w:p>
-    <w:p>
+      <w:r>
+        <w:t xml:space="preserve"> item gives navigation to the Orbit panel.</w:t>
+      </w:r>
+    </w:p>
+    <w:p>
+      <w:pPr>
+        <w:pStyle w:val="ListParagraph"/>
+        <w:ind w:left="360"/>
+      </w:pPr>
+    </w:p>
+    <w:p>
+      <w:pPr>
+        <w:pStyle w:val="ListParagraph"/>
+        <w:ind w:left="360"/>
+      </w:pPr>
+      <w:r>
+        <w:t xml:space="preserve">The Ionospheric Model navigates to the Ionosphere panel where the </w:t>
+      </w:r>
       <w:proofErr w:type="spellStart"/>
       <w:r>
-        <w:t>Ionospheric</w:t>
+        <w:t>paramters</w:t>
       </w:r>
       <w:proofErr w:type="spellEnd"/>
       <w:r>
-        <w:t xml:space="preserve"> Model</w:t>
-      </w:r>
-    </w:p>
-    <w:p>
+        <w:t xml:space="preserve"> needed for performing the Ionosphere computation </w:t>
+      </w:r>
+      <w:proofErr w:type="gramStart"/>
+      <w:r>
+        <w:t>are needed</w:t>
+      </w:r>
+      <w:proofErr w:type="gramEnd"/>
+      <w:r>
+        <w:t xml:space="preserve">. On this panel (Figure </w:t>
+      </w:r>
+      <w:proofErr w:type="gramStart"/>
+      <w:r>
+        <w:t>………………</w:t>
+      </w:r>
+      <w:proofErr w:type="gramEnd"/>
+      <w:r>
+        <w:t>..), the user selects the preferred model (Station analysis or Globe analysis).</w:t>
+      </w:r>
+    </w:p>
+    <w:p/>
+    <w:p>
+      <w:pPr>
+        <w:pStyle w:val="ListParagraph"/>
+        <w:ind w:left="360"/>
+        <w:jc w:val="center"/>
+      </w:pPr>
+      <w:r>
+        <w:lastRenderedPageBreak/>
+        <w:pict>
+          <v:shape id="_x0000_i1031" type="#_x0000_t75" style="width:450.75pt;height:291pt">
+            <v:imagedata r:id="rId9" o:title="10"/>
+          </v:shape>
+        </w:pict>
+      </w:r>
+    </w:p>
+    <w:p>
+      <w:pPr>
+        <w:pStyle w:val="ListParagraph"/>
+        <w:ind w:left="360"/>
+      </w:pPr>
+    </w:p>
+    <w:p>
+      <w:pPr>
+        <w:pStyle w:val="ListParagraph"/>
+        <w:ind w:left="360"/>
+      </w:pPr>
+      <w:r>
+        <w:t xml:space="preserve">By selecting the Globe </w:t>
+      </w:r>
+      <w:proofErr w:type="spellStart"/>
+      <w:r>
+        <w:t>aanalysis</w:t>
+      </w:r>
+      <w:proofErr w:type="spellEnd"/>
+      <w:r>
+        <w:t xml:space="preserve">, </w:t>
+      </w:r>
+      <w:r>
+        <w:t xml:space="preserve">the panel is updated, exposing the buttons for inserting the </w:t>
+      </w:r>
+      <w:proofErr w:type="spellStart"/>
+      <w:r>
+        <w:t>paramters</w:t>
+      </w:r>
+      <w:proofErr w:type="spellEnd"/>
+      <w:r>
+        <w:t xml:space="preserve"> (time, elevation and azimuth)</w:t>
+      </w:r>
+      <w:r>
+        <w:t>, Figure …………………</w:t>
+      </w:r>
+      <w:r>
+        <w:t>.</w:t>
+      </w:r>
+      <w:r>
+        <w:t xml:space="preserve">  The default values in the buttons are zeros and the user can change the values. </w:t>
+      </w:r>
+      <w:proofErr w:type="gramStart"/>
+      <w:r>
+        <w:t>Also</w:t>
+      </w:r>
+      <w:proofErr w:type="gramEnd"/>
+      <w:r>
+        <w:t xml:space="preserve">, only numerical values can be entered in each button. By clicking on the ‘Proceed’ button, an Ionospheric Error map </w:t>
+      </w:r>
+      <w:proofErr w:type="gramStart"/>
+      <w:r>
+        <w:t>is produced</w:t>
+      </w:r>
+      <w:proofErr w:type="gramEnd"/>
+      <w:r>
+        <w:t xml:space="preserve"> showing the variations in the ionospheric effects on the globe.</w:t>
+      </w:r>
+    </w:p>
+    <w:p>
+      <w:pPr>
+        <w:pStyle w:val="ListParagraph"/>
+        <w:ind w:left="360"/>
+        <w:jc w:val="center"/>
+      </w:pPr>
+      <w:r>
+        <w:pict>
+          <v:shape id="_x0000_i1032" type="#_x0000_t75" style="width:199.5pt;height:249pt">
+            <v:imagedata r:id="rId10" o:title="2"/>
+          </v:shape>
+        </w:pict>
+      </w:r>
+    </w:p>
+    <w:p>
+      <w:pPr>
+        <w:pStyle w:val="ListParagraph"/>
+        <w:ind w:left="360"/>
+      </w:pPr>
+      <w:r>
+        <w:lastRenderedPageBreak/>
+        <w:t xml:space="preserve">By selecting the station analysis, </w:t>
+      </w:r>
+      <w:r>
+        <w:t xml:space="preserve">the panel is </w:t>
+      </w:r>
+      <w:r>
+        <w:t xml:space="preserve">also </w:t>
+      </w:r>
+      <w:r>
+        <w:t>updated</w:t>
+      </w:r>
+      <w:r>
+        <w:t xml:space="preserve"> (Figure </w:t>
+      </w:r>
+      <w:proofErr w:type="gramStart"/>
+      <w:r>
+        <w:t>………</w:t>
+      </w:r>
+      <w:proofErr w:type="gramEnd"/>
+      <w:r>
+        <w:t>..)</w:t>
+      </w:r>
+      <w:r>
+        <w:t xml:space="preserve">, exposing the buttons for inserting the </w:t>
+      </w:r>
+      <w:r>
+        <w:t>parameters</w:t>
+      </w:r>
+      <w:r>
+        <w:t xml:space="preserve"> (time, </w:t>
+      </w:r>
+      <w:r>
+        <w:t>longitude</w:t>
+      </w:r>
+      <w:r>
+        <w:t xml:space="preserve"> and </w:t>
+      </w:r>
+      <w:r>
+        <w:t>latitude</w:t>
+      </w:r>
+      <w:r>
+        <w:t>)</w:t>
+      </w:r>
+      <w:r>
+        <w:t xml:space="preserve"> required for the model. </w:t>
+      </w:r>
+      <w:proofErr w:type="gramStart"/>
+      <w:r>
+        <w:t>Also</w:t>
+      </w:r>
+      <w:proofErr w:type="gramEnd"/>
+      <w:r>
+        <w:t>, t</w:t>
+      </w:r>
+      <w:r>
+        <w:t>he default values in the buttons are zeros and the user can change the values.</w:t>
+      </w:r>
+      <w:r>
+        <w:t xml:space="preserve"> </w:t>
+      </w:r>
+      <w:r>
+        <w:t xml:space="preserve">By clicking on the ‘Proceed’ button, an Ionospheric Error map </w:t>
+      </w:r>
+      <w:proofErr w:type="gramStart"/>
+      <w:r>
+        <w:t>is produced</w:t>
+      </w:r>
+      <w:proofErr w:type="gramEnd"/>
+      <w:r>
+        <w:t xml:space="preserve"> showing the variations in the ionospheric effects on the globe.</w:t>
+      </w:r>
+    </w:p>
+    <w:p>
+      <w:pPr>
+        <w:pStyle w:val="ListParagraph"/>
+        <w:ind w:left="360"/>
+        <w:jc w:val="center"/>
+      </w:pPr>
+      <w:r>
+        <w:pict>
+          <v:shape id="_x0000_i1035" type="#_x0000_t75" style="width:224.25pt;height:278.25pt">
+            <v:imagedata r:id="rId11" o:title="3"/>
+          </v:shape>
+        </w:pict>
+      </w:r>
+    </w:p>
+    <w:p>
+      <w:pPr>
+        <w:pStyle w:val="ListParagraph"/>
+        <w:ind w:left="360"/>
+      </w:pPr>
+      <w:r>
+        <w:t>In both instances of Global and station analysis, when a GPS Navigation message file has not been selected, the user is informed of the unavailability of the Rinex file (Figure ……………..) and given a guide to select the file.</w:t>
+      </w:r>
+    </w:p>
+    <w:p>
+      <w:pPr>
+        <w:pStyle w:val="ListParagraph"/>
+        <w:ind w:left="360"/>
+        <w:jc w:val="center"/>
+      </w:pPr>
+      <w:r>
+        <w:pict>
+          <v:shape id="_x0000_i1038" type="#_x0000_t75" style="width:266.25pt;height:113.25pt">
+            <v:imagedata r:id="rId12" o:title="11"/>
+          </v:shape>
+        </w:pict>
+      </w:r>
+    </w:p>
+    <w:p>
+      <w:pPr>
+        <w:pStyle w:val="ListParagraph"/>
+        <w:ind w:left="360"/>
+      </w:pPr>
+    </w:p>
+    <w:p>
+      <w:pPr>
+        <w:pStyle w:val="ListParagraph"/>
+        <w:ind w:left="360"/>
+      </w:pPr>
+      <w:r>
+        <w:t xml:space="preserve">Also, when a file is selected and there are no ionospheric error correction </w:t>
+      </w:r>
+      <w:r>
+        <w:t>parameters</w:t>
+      </w:r>
+      <w:r>
+        <w:t xml:space="preserve"> </w:t>
+      </w:r>
+      <w:r>
+        <w:t xml:space="preserve">in the file (Figure </w:t>
+      </w:r>
+      <w:proofErr w:type="gramStart"/>
+      <w:r>
+        <w:t>……………</w:t>
+      </w:r>
+      <w:proofErr w:type="gramEnd"/>
+      <w:r>
+        <w:t>..), the user is also informed of such and can select another file.</w:t>
+      </w:r>
+    </w:p>
+    <w:p>
+      <w:pPr>
+        <w:pStyle w:val="ListParagraph"/>
+        <w:ind w:left="360"/>
+        <w:jc w:val="center"/>
+      </w:pPr>
+      <w:r>
+        <w:lastRenderedPageBreak/>
+        <w:pict>
+          <v:shape id="_x0000_i1039" type="#_x0000_t75" style="width:303pt;height:94.5pt">
+            <v:imagedata r:id="rId13" o:title="12"/>
+          </v:shape>
+        </w:pict>
+      </w:r>
+      <w:bookmarkStart w:id="0" w:name="_GoBack"/>
+      <w:bookmarkEnd w:id="0"/>
+    </w:p>
+    <w:p>
+      <w:pPr>
+        <w:pStyle w:val="ListParagraph"/>
+        <w:ind w:left="360"/>
+      </w:pPr>
+    </w:p>
+    <w:p>
+      <w:pPr>
+        <w:pStyle w:val="ListParagraph"/>
+        <w:numPr>
+          <w:ilvl w:val="0"/>
+          <w:numId w:val="2"/>
+        </w:numPr>
+      </w:pPr>
       <w:r>
         <w:t>Help</w:t>
       </w:r>
     </w:p>
     <w:p>
-      <w:r>
-        <w:t>Help Content</w:t>
-      </w:r>
-    </w:p>
-    <w:p>
-      <w:r>
-        <w:t>About</w:t>
-      </w:r>
-    </w:p>
-    <w:p>
-      <w:pPr>
-        <w:shd w:val="clear" w:color="auto" w:fill="FFFFFF"/>
-        <w:textAlignment w:val="baseline"/>
-        <w:rPr>
-          <w:rFonts w:eastAsia="Times New Roman" w:cs="Times New Roman"/>
-          <w:b/>
-          <w:color w:val="373737"/>
-          <w:sz w:val="28"/>
-          <w:szCs w:val="24"/>
-          <w:lang w:eastAsia="en-GB"/>
-        </w:rPr>
+      <w:pPr>
+        <w:pStyle w:val="ListParagraph"/>
+        <w:ind w:left="360"/>
+      </w:pPr>
+      <w:r>
+        <w:t>The Help menu</w:t>
+      </w:r>
+      <w:r>
+        <w:t xml:space="preserve"> (Figure …..)</w:t>
+      </w:r>
+      <w:r>
+        <w:t xml:space="preserve"> shows the Help Content and About </w:t>
+      </w:r>
+      <w:r>
+        <w:t xml:space="preserve">items. </w:t>
+      </w:r>
+    </w:p>
+    <w:p>
+      <w:pPr>
+        <w:pStyle w:val="ListParagraph"/>
+        <w:ind w:left="360"/>
+        <w:jc w:val="center"/>
       </w:pPr>
       <w:r>
         <w:rPr>
@@ -938,129 +2298,7 @@
           <w:lang w:eastAsia="en-GB"/>
         </w:rPr>
         <w:drawing>
-          <wp:inline distT="0" distB="0" distL="0" distR="0" wp14:anchorId="08325586" wp14:editId="0E079A40">
-            <wp:extent cx="3638550" cy="1066800"/>
-            <wp:effectExtent l="0" t="0" r="0" b="0"/>
-            <wp:docPr id="4" name="Picture 4"/>
-            <wp:cNvGraphicFramePr>
-              <a:graphicFrameLocks xmlns:a="http://schemas.openxmlformats.org/drawingml/2006/main" noChangeAspect="1"/>
-            </wp:cNvGraphicFramePr>
-            <a:graphic xmlns:a="http://schemas.openxmlformats.org/drawingml/2006/main">
-              <a:graphicData uri="http://schemas.openxmlformats.org/drawingml/2006/picture">
-                <pic:pic xmlns:pic="http://schemas.openxmlformats.org/drawingml/2006/picture">
-                  <pic:nvPicPr>
-                    <pic:cNvPr id="4" name="4.JPG"/>
-                    <pic:cNvPicPr/>
-                  </pic:nvPicPr>
-                  <pic:blipFill>
-                    <a:blip r:embed="rId5">
-                      <a:extLst>
-                        <a:ext uri="{28A0092B-C50C-407E-A947-70E740481C1C}">
-                          <a14:useLocalDpi xmlns:a14="http://schemas.microsoft.com/office/drawing/2010/main" val="0"/>
-                        </a:ext>
-                      </a:extLst>
-                    </a:blip>
-                    <a:stretch>
-                      <a:fillRect/>
-                    </a:stretch>
-                  </pic:blipFill>
-                  <pic:spPr>
-                    <a:xfrm>
-                      <a:off x="0" y="0"/>
-                      <a:ext cx="3638550" cy="1066800"/>
-                    </a:xfrm>
-                    <a:prstGeom prst="rect">
-                      <a:avLst/>
-                    </a:prstGeom>
-                  </pic:spPr>
-                </pic:pic>
-              </a:graphicData>
-            </a:graphic>
-          </wp:inline>
-        </w:drawing>
-      </w:r>
-    </w:p>
-    <w:p>
-      <w:pPr>
-        <w:shd w:val="clear" w:color="auto" w:fill="FFFFFF"/>
-        <w:textAlignment w:val="baseline"/>
-        <w:rPr>
-          <w:rFonts w:eastAsia="Times New Roman" w:cs="Times New Roman"/>
-          <w:b/>
-          <w:color w:val="373737"/>
-          <w:sz w:val="28"/>
-          <w:szCs w:val="24"/>
-          <w:lang w:eastAsia="en-GB"/>
-        </w:rPr>
-      </w:pPr>
-      <w:r>
-        <w:rPr>
-          <w:noProof/>
-          <w:lang w:eastAsia="en-GB"/>
-        </w:rPr>
-        <w:drawing>
-          <wp:inline distT="0" distB="0" distL="0" distR="0" wp14:anchorId="54207108" wp14:editId="7B9D15EC">
-            <wp:extent cx="3657600" cy="1000125"/>
-            <wp:effectExtent l="0" t="0" r="0" b="9525"/>
-            <wp:docPr id="5" name="Picture 5"/>
-            <wp:cNvGraphicFramePr>
-              <a:graphicFrameLocks xmlns:a="http://schemas.openxmlformats.org/drawingml/2006/main" noChangeAspect="1"/>
-            </wp:cNvGraphicFramePr>
-            <a:graphic xmlns:a="http://schemas.openxmlformats.org/drawingml/2006/main">
-              <a:graphicData uri="http://schemas.openxmlformats.org/drawingml/2006/picture">
-                <pic:pic xmlns:pic="http://schemas.openxmlformats.org/drawingml/2006/picture">
-                  <pic:nvPicPr>
-                    <pic:cNvPr id="5" name="5.JPG"/>
-                    <pic:cNvPicPr/>
-                  </pic:nvPicPr>
-                  <pic:blipFill>
-                    <a:blip r:embed="rId6">
-                      <a:extLst>
-                        <a:ext uri="{28A0092B-C50C-407E-A947-70E740481C1C}">
-                          <a14:useLocalDpi xmlns:a14="http://schemas.microsoft.com/office/drawing/2010/main" val="0"/>
-                        </a:ext>
-                      </a:extLst>
-                    </a:blip>
-                    <a:stretch>
-                      <a:fillRect/>
-                    </a:stretch>
-                  </pic:blipFill>
-                  <pic:spPr>
-                    <a:xfrm>
-                      <a:off x="0" y="0"/>
-                      <a:ext cx="3657600" cy="1000125"/>
-                    </a:xfrm>
-                    <a:prstGeom prst="rect">
-                      <a:avLst/>
-                    </a:prstGeom>
-                  </pic:spPr>
-                </pic:pic>
-              </a:graphicData>
-            </a:graphic>
-          </wp:inline>
-        </w:drawing>
-      </w:r>
-    </w:p>
-    <w:p>
-      <w:pPr>
-        <w:shd w:val="clear" w:color="auto" w:fill="FFFFFF"/>
-        <w:textAlignment w:val="baseline"/>
-        <w:rPr>
-          <w:rFonts w:eastAsia="Times New Roman" w:cs="Times New Roman"/>
-          <w:b/>
-          <w:color w:val="373737"/>
-          <w:sz w:val="28"/>
-          <w:szCs w:val="24"/>
-          <w:lang w:eastAsia="en-GB"/>
-        </w:rPr>
-      </w:pPr>
-      <w:r>
-        <w:rPr>
-          <w:noProof/>
-          <w:lang w:eastAsia="en-GB"/>
-        </w:rPr>
-        <w:drawing>
-          <wp:inline distT="0" distB="0" distL="0" distR="0" wp14:anchorId="0097D9DD" wp14:editId="5C8DAEB4">
+          <wp:inline distT="0" distB="0" distL="0" distR="0" wp14:anchorId="5D14583B" wp14:editId="7089C67E">
             <wp:extent cx="3648075" cy="1076325"/>
             <wp:effectExtent l="0" t="0" r="9525" b="9525"/>
             <wp:docPr id="6" name="Picture 6"/>
@@ -1075,7 +2313,7 @@
                     <pic:cNvPicPr/>
                   </pic:nvPicPr>
                   <pic:blipFill>
-                    <a:blip r:embed="rId7">
+                    <a:blip r:embed="rId14">
                       <a:extLst>
                         <a:ext uri="{28A0092B-C50C-407E-A947-70E740481C1C}">
                           <a14:useLocalDpi xmlns:a14="http://schemas.microsoft.com/office/drawing/2010/main" val="0"/>
@@ -1104,6 +2342,52 @@
     </w:p>
     <w:p>
       <w:pPr>
+        <w:pStyle w:val="ListParagraph"/>
+        <w:ind w:left="360"/>
+      </w:pPr>
+    </w:p>
+    <w:p>
+      <w:pPr>
+        <w:pStyle w:val="ListParagraph"/>
+        <w:ind w:left="360"/>
+      </w:pPr>
+      <w:r>
+        <w:t xml:space="preserve">The Help Content gives a brief description on how to use the software as well as an introduction to the models used in the software. </w:t>
+      </w:r>
+    </w:p>
+    <w:p>
+      <w:pPr>
+        <w:pStyle w:val="ListParagraph"/>
+        <w:ind w:left="360"/>
+      </w:pPr>
+      <w:r>
+        <w:t xml:space="preserve">The About menu item shows the </w:t>
+      </w:r>
+      <w:proofErr w:type="gramStart"/>
+      <w:r>
+        <w:t>About</w:t>
+      </w:r>
+      <w:proofErr w:type="gramEnd"/>
+      <w:r>
+        <w:t xml:space="preserve"> page (Figure ….) which gives a brief description to the about the project.</w:t>
+      </w:r>
+    </w:p>
+    <w:p>
+      <w:pPr>
+        <w:pStyle w:val="ListParagraph"/>
+        <w:ind w:left="360"/>
+        <w:jc w:val="center"/>
+      </w:pPr>
+      <w:r>
+        <w:pict>
+          <v:shape id="_x0000_i1037" type="#_x0000_t75" style="width:220.5pt;height:264.75pt">
+            <v:imagedata r:id="rId15" o:title="7"/>
+          </v:shape>
+        </w:pict>
+      </w:r>
+    </w:p>
+    <w:p>
+      <w:pPr>
         <w:shd w:val="clear" w:color="auto" w:fill="FFFFFF"/>
         <w:textAlignment w:val="baseline"/>
         <w:rPr>
@@ -1133,6 +2417,99 @@
         <w:textAlignment w:val="baseline"/>
         <w:rPr>
           <w:rFonts w:eastAsia="Times New Roman" w:cs="Times New Roman"/>
+          <w:color w:val="373737"/>
+          <w:sz w:val="22"/>
+          <w:szCs w:val="24"/>
+          <w:lang w:eastAsia="en-GB"/>
+        </w:rPr>
+      </w:pPr>
+      <w:r>
+        <w:rPr>
+          <w:rFonts w:eastAsia="Times New Roman" w:cs="Times New Roman"/>
+          <w:color w:val="373737"/>
+          <w:szCs w:val="24"/>
+          <w:lang w:eastAsia="en-GB"/>
+        </w:rPr>
+        <w:lastRenderedPageBreak/>
+        <w:t>F</w:t>
+      </w:r>
+      <w:r>
+        <w:rPr>
+          <w:rFonts w:eastAsia="Times New Roman" w:cs="Times New Roman"/>
+          <w:color w:val="373737"/>
+          <w:szCs w:val="24"/>
+          <w:lang w:eastAsia="en-GB"/>
+        </w:rPr>
+        <w:t xml:space="preserve">igure …………….. </w:t>
+      </w:r>
+      <w:proofErr w:type="gramStart"/>
+      <w:r>
+        <w:rPr>
+          <w:rFonts w:eastAsia="Times New Roman" w:cs="Times New Roman"/>
+          <w:color w:val="373737"/>
+          <w:szCs w:val="24"/>
+          <w:lang w:eastAsia="en-GB"/>
+        </w:rPr>
+        <w:t>shows</w:t>
+      </w:r>
+      <w:proofErr w:type="gramEnd"/>
+      <w:r>
+        <w:rPr>
+          <w:rFonts w:eastAsia="Times New Roman" w:cs="Times New Roman"/>
+          <w:color w:val="373737"/>
+          <w:szCs w:val="24"/>
+          <w:lang w:eastAsia="en-GB"/>
+        </w:rPr>
+        <w:t xml:space="preserve"> a sample output map for a global and station ionospheric error analysis </w:t>
+      </w:r>
+      <w:proofErr w:type="spellStart"/>
+      <w:r>
+        <w:rPr>
+          <w:rFonts w:eastAsia="Times New Roman" w:cs="Times New Roman"/>
+          <w:color w:val="373737"/>
+          <w:szCs w:val="24"/>
+          <w:lang w:eastAsia="en-GB"/>
+        </w:rPr>
+        <w:t>respectivley</w:t>
+      </w:r>
+      <w:proofErr w:type="spellEnd"/>
+      <w:r>
+        <w:rPr>
+          <w:rFonts w:eastAsia="Times New Roman" w:cs="Times New Roman"/>
+          <w:color w:val="373737"/>
+          <w:szCs w:val="24"/>
+          <w:lang w:eastAsia="en-GB"/>
+        </w:rPr>
+        <w:t xml:space="preserve">. With regions of higher ionospheric error at the </w:t>
+      </w:r>
+      <w:proofErr w:type="gramStart"/>
+      <w:r>
+        <w:rPr>
+          <w:rFonts w:eastAsia="Times New Roman" w:cs="Times New Roman"/>
+          <w:color w:val="373737"/>
+          <w:szCs w:val="24"/>
+          <w:lang w:eastAsia="en-GB"/>
+        </w:rPr>
+        <w:t>time shaded</w:t>
+      </w:r>
+      <w:proofErr w:type="gramEnd"/>
+      <w:r>
+        <w:rPr>
+          <w:rFonts w:eastAsia="Times New Roman" w:cs="Times New Roman"/>
+          <w:color w:val="373737"/>
+          <w:szCs w:val="24"/>
+          <w:lang w:eastAsia="en-GB"/>
+        </w:rPr>
+        <w:t xml:space="preserve"> red and regions of lower ionospheric effects shaded blue.</w:t>
+      </w:r>
+    </w:p>
+    <w:p>
+      <w:pPr>
+        <w:shd w:val="clear" w:color="auto" w:fill="FFFFFF"/>
+        <w:jc w:val="center"/>
+        <w:textAlignment w:val="baseline"/>
+        <w:rPr>
+          <w:rFonts w:eastAsia="Times New Roman" w:cs="Times New Roman"/>
           <w:b/>
           <w:color w:val="373737"/>
           <w:sz w:val="28"/>
@@ -1140,209 +2517,163 @@
           <w:lang w:eastAsia="en-GB"/>
         </w:rPr>
       </w:pPr>
+      <w:r>
+        <w:rPr>
+          <w:rFonts w:eastAsia="Times New Roman" w:cs="Times New Roman"/>
+          <w:b/>
+          <w:color w:val="373737"/>
+          <w:sz w:val="28"/>
+          <w:szCs w:val="24"/>
+          <w:lang w:eastAsia="en-GB"/>
+        </w:rPr>
+        <w:pict>
+          <v:shape id="_x0000_i1044" type="#_x0000_t75" style="width:451.5pt;height:248.25pt">
+            <v:imagedata r:id="rId16" o:title="13"/>
+          </v:shape>
+        </w:pict>
+      </w:r>
+    </w:p>
+    <w:p>
+      <w:pPr>
+        <w:shd w:val="clear" w:color="auto" w:fill="FFFFFF"/>
+        <w:textAlignment w:val="baseline"/>
+        <w:rPr>
+          <w:rFonts w:eastAsia="Times New Roman" w:cs="Times New Roman"/>
+          <w:b/>
+          <w:color w:val="373737"/>
+          <w:sz w:val="28"/>
+          <w:szCs w:val="24"/>
+          <w:lang w:eastAsia="en-GB"/>
+        </w:rPr>
+      </w:pPr>
+    </w:p>
+    <w:p>
+      <w:pPr>
+        <w:shd w:val="clear" w:color="auto" w:fill="FFFFFF"/>
+        <w:textAlignment w:val="baseline"/>
+        <w:rPr>
+          <w:rFonts w:eastAsia="Times New Roman" w:cs="Times New Roman"/>
+          <w:b/>
+          <w:color w:val="373737"/>
+          <w:sz w:val="28"/>
+          <w:szCs w:val="24"/>
+          <w:lang w:eastAsia="en-GB"/>
+        </w:rPr>
+      </w:pPr>
+    </w:p>
+    <w:p>
+      <w:pPr>
+        <w:shd w:val="clear" w:color="auto" w:fill="FFFFFF"/>
+        <w:textAlignment w:val="baseline"/>
+        <w:rPr>
+          <w:rFonts w:eastAsia="Times New Roman" w:cs="Times New Roman"/>
+          <w:color w:val="373737"/>
+          <w:szCs w:val="24"/>
+          <w:lang w:eastAsia="en-GB"/>
+        </w:rPr>
+      </w:pPr>
+      <w:r>
+        <w:rPr>
+          <w:rFonts w:eastAsia="Times New Roman" w:cs="Times New Roman"/>
+          <w:color w:val="373737"/>
+          <w:szCs w:val="24"/>
+          <w:lang w:eastAsia="en-GB"/>
+        </w:rPr>
+        <w:t xml:space="preserve">Figure ………………………. Shows a sample output map of the </w:t>
+      </w:r>
+      <w:proofErr w:type="spellStart"/>
+      <w:r>
+        <w:rPr>
+          <w:rFonts w:eastAsia="Times New Roman" w:cs="Times New Roman"/>
+          <w:color w:val="373737"/>
+          <w:szCs w:val="24"/>
+          <w:lang w:eastAsia="en-GB"/>
+        </w:rPr>
+        <w:t>varation</w:t>
+      </w:r>
+      <w:proofErr w:type="spellEnd"/>
+      <w:r>
+        <w:rPr>
+          <w:rFonts w:eastAsia="Times New Roman" w:cs="Times New Roman"/>
+          <w:color w:val="373737"/>
+          <w:szCs w:val="24"/>
+          <w:lang w:eastAsia="en-GB"/>
+        </w:rPr>
+        <w:t xml:space="preserve"> of ionospheric error for varying elevation and azimuth. From the graph, it is </w:t>
+      </w:r>
+      <w:proofErr w:type="gramStart"/>
+      <w:r>
+        <w:rPr>
+          <w:rFonts w:eastAsia="Times New Roman" w:cs="Times New Roman"/>
+          <w:color w:val="373737"/>
+          <w:szCs w:val="24"/>
+          <w:lang w:eastAsia="en-GB"/>
+        </w:rPr>
+        <w:t>more clear</w:t>
+      </w:r>
+      <w:proofErr w:type="gramEnd"/>
+      <w:r>
+        <w:rPr>
+          <w:rFonts w:eastAsia="Times New Roman" w:cs="Times New Roman"/>
+          <w:color w:val="373737"/>
+          <w:szCs w:val="24"/>
+          <w:lang w:eastAsia="en-GB"/>
+        </w:rPr>
+        <w:t xml:space="preserve"> that the ionospheric error is higher for lower elevation of the station with respect to the satellite </w:t>
+      </w:r>
+      <w:proofErr w:type="spellStart"/>
+      <w:r>
+        <w:rPr>
+          <w:rFonts w:eastAsia="Times New Roman" w:cs="Times New Roman"/>
+          <w:color w:val="373737"/>
+          <w:szCs w:val="24"/>
+          <w:lang w:eastAsia="en-GB"/>
+        </w:rPr>
+        <w:t>vehichle</w:t>
+      </w:r>
+      <w:proofErr w:type="spellEnd"/>
+      <w:r>
+        <w:rPr>
+          <w:rFonts w:eastAsia="Times New Roman" w:cs="Times New Roman"/>
+          <w:color w:val="373737"/>
+          <w:szCs w:val="24"/>
+          <w:lang w:eastAsia="en-GB"/>
+        </w:rPr>
+        <w:t>.</w:t>
+      </w:r>
+    </w:p>
+    <w:p>
+      <w:pPr>
+        <w:shd w:val="clear" w:color="auto" w:fill="FFFFFF"/>
+        <w:jc w:val="center"/>
+        <w:textAlignment w:val="baseline"/>
+        <w:rPr>
+          <w:rFonts w:eastAsia="Times New Roman" w:cs="Times New Roman"/>
+          <w:b/>
+          <w:color w:val="373737"/>
+          <w:sz w:val="28"/>
+          <w:szCs w:val="24"/>
+          <w:lang w:eastAsia="en-GB"/>
+        </w:rPr>
+      </w:pPr>
+      <w:r>
+        <w:rPr>
+          <w:rFonts w:eastAsia="Times New Roman" w:cs="Times New Roman"/>
+          <w:b/>
+          <w:color w:val="373737"/>
+          <w:sz w:val="28"/>
+          <w:szCs w:val="24"/>
+          <w:lang w:eastAsia="en-GB"/>
+        </w:rPr>
+        <w:lastRenderedPageBreak/>
+        <w:pict>
+          <v:shape id="_x0000_i1045" type="#_x0000_t75" style="width:322.5pt;height:284.25pt">
+            <v:imagedata r:id="rId17" o:title="14"/>
+          </v:shape>
+        </w:pict>
+      </w:r>
     </w:p>
     <w:p/>
-    <w:p>
-      <w:r>
-        <w:rPr>
-          <w:noProof/>
-          <w:lang w:eastAsia="en-GB"/>
-        </w:rPr>
-        <w:drawing>
-          <wp:inline distT="0" distB="0" distL="0" distR="0">
-            <wp:extent cx="2912130" cy="3600450"/>
-            <wp:effectExtent l="0" t="0" r="2540" b="0"/>
-            <wp:docPr id="1" name="Picture 1"/>
-            <wp:cNvGraphicFramePr>
-              <a:graphicFrameLocks xmlns:a="http://schemas.openxmlformats.org/drawingml/2006/main" noChangeAspect="1"/>
-            </wp:cNvGraphicFramePr>
-            <a:graphic xmlns:a="http://schemas.openxmlformats.org/drawingml/2006/main">
-              <a:graphicData uri="http://schemas.openxmlformats.org/drawingml/2006/picture">
-                <pic:pic xmlns:pic="http://schemas.openxmlformats.org/drawingml/2006/picture">
-                  <pic:nvPicPr>
-                    <pic:cNvPr id="1" name="1.JPG"/>
-                    <pic:cNvPicPr/>
-                  </pic:nvPicPr>
-                  <pic:blipFill>
-                    <a:blip r:embed="rId8">
-                      <a:extLst>
-                        <a:ext uri="{28A0092B-C50C-407E-A947-70E740481C1C}">
-                          <a14:useLocalDpi xmlns:a14="http://schemas.microsoft.com/office/drawing/2010/main" val="0"/>
-                        </a:ext>
-                      </a:extLst>
-                    </a:blip>
-                    <a:stretch>
-                      <a:fillRect/>
-                    </a:stretch>
-                  </pic:blipFill>
-                  <pic:spPr>
-                    <a:xfrm>
-                      <a:off x="0" y="0"/>
-                      <a:ext cx="2944016" cy="3639873"/>
-                    </a:xfrm>
-                    <a:prstGeom prst="rect">
-                      <a:avLst/>
-                    </a:prstGeom>
-                  </pic:spPr>
-                </pic:pic>
-              </a:graphicData>
-            </a:graphic>
-          </wp:inline>
-        </w:drawing>
-      </w:r>
-    </w:p>
-    <w:p>
-      <w:r>
-        <w:rPr>
-          <w:noProof/>
-          <w:lang w:eastAsia="en-GB"/>
-        </w:rPr>
-        <w:drawing>
-          <wp:inline distT="0" distB="0" distL="0" distR="0">
-            <wp:extent cx="2952750" cy="3679343"/>
-            <wp:effectExtent l="0" t="0" r="0" b="0"/>
-            <wp:docPr id="2" name="Picture 2"/>
-            <wp:cNvGraphicFramePr>
-              <a:graphicFrameLocks xmlns:a="http://schemas.openxmlformats.org/drawingml/2006/main" noChangeAspect="1"/>
-            </wp:cNvGraphicFramePr>
-            <a:graphic xmlns:a="http://schemas.openxmlformats.org/drawingml/2006/main">
-              <a:graphicData uri="http://schemas.openxmlformats.org/drawingml/2006/picture">
-                <pic:pic xmlns:pic="http://schemas.openxmlformats.org/drawingml/2006/picture">
-                  <pic:nvPicPr>
-                    <pic:cNvPr id="2" name="2.JPG"/>
-                    <pic:cNvPicPr/>
-                  </pic:nvPicPr>
-                  <pic:blipFill>
-                    <a:blip r:embed="rId9">
-                      <a:extLst>
-                        <a:ext uri="{28A0092B-C50C-407E-A947-70E740481C1C}">
-                          <a14:useLocalDpi xmlns:a14="http://schemas.microsoft.com/office/drawing/2010/main" val="0"/>
-                        </a:ext>
-                      </a:extLst>
-                    </a:blip>
-                    <a:stretch>
-                      <a:fillRect/>
-                    </a:stretch>
-                  </pic:blipFill>
-                  <pic:spPr>
-                    <a:xfrm>
-                      <a:off x="0" y="0"/>
-                      <a:ext cx="2958059" cy="3685958"/>
-                    </a:xfrm>
-                    <a:prstGeom prst="rect">
-                      <a:avLst/>
-                    </a:prstGeom>
-                  </pic:spPr>
-                </pic:pic>
-              </a:graphicData>
-            </a:graphic>
-          </wp:inline>
-        </w:drawing>
-      </w:r>
-    </w:p>
-    <w:p/>
-    <w:p>
-      <w:r>
-        <w:rPr>
-          <w:noProof/>
-          <w:lang w:eastAsia="en-GB"/>
-        </w:rPr>
-        <w:lastRenderedPageBreak/>
-        <w:drawing>
-          <wp:inline distT="0" distB="0" distL="0" distR="0">
-            <wp:extent cx="2861789" cy="3552825"/>
-            <wp:effectExtent l="0" t="0" r="0" b="0"/>
-            <wp:docPr id="3" name="Picture 3"/>
-            <wp:cNvGraphicFramePr>
-              <a:graphicFrameLocks xmlns:a="http://schemas.openxmlformats.org/drawingml/2006/main" noChangeAspect="1"/>
-            </wp:cNvGraphicFramePr>
-            <a:graphic xmlns:a="http://schemas.openxmlformats.org/drawingml/2006/main">
-              <a:graphicData uri="http://schemas.openxmlformats.org/drawingml/2006/picture">
-                <pic:pic xmlns:pic="http://schemas.openxmlformats.org/drawingml/2006/picture">
-                  <pic:nvPicPr>
-                    <pic:cNvPr id="3" name="3.JPG"/>
-                    <pic:cNvPicPr/>
-                  </pic:nvPicPr>
-                  <pic:blipFill>
-                    <a:blip r:embed="rId10">
-                      <a:extLst>
-                        <a:ext uri="{28A0092B-C50C-407E-A947-70E740481C1C}">
-                          <a14:useLocalDpi xmlns:a14="http://schemas.microsoft.com/office/drawing/2010/main" val="0"/>
-                        </a:ext>
-                      </a:extLst>
-                    </a:blip>
-                    <a:stretch>
-                      <a:fillRect/>
-                    </a:stretch>
-                  </pic:blipFill>
-                  <pic:spPr>
-                    <a:xfrm>
-                      <a:off x="0" y="0"/>
-                      <a:ext cx="2876669" cy="3571299"/>
-                    </a:xfrm>
-                    <a:prstGeom prst="rect">
-                      <a:avLst/>
-                    </a:prstGeom>
-                  </pic:spPr>
-                </pic:pic>
-              </a:graphicData>
-            </a:graphic>
-          </wp:inline>
-        </w:drawing>
-      </w:r>
-    </w:p>
-    <w:p/>
-    <w:p>
-      <w:bookmarkStart w:id="0" w:name="_GoBack"/>
-      <w:r>
-        <w:rPr>
-          <w:noProof/>
-          <w:lang w:eastAsia="en-GB"/>
-        </w:rPr>
-        <w:drawing>
-          <wp:inline distT="0" distB="0" distL="0" distR="0">
-            <wp:extent cx="2800561" cy="3362325"/>
-            <wp:effectExtent l="0" t="0" r="0" b="0"/>
-            <wp:docPr id="7" name="Picture 7"/>
-            <wp:cNvGraphicFramePr>
-              <a:graphicFrameLocks xmlns:a="http://schemas.openxmlformats.org/drawingml/2006/main" noChangeAspect="1"/>
-            </wp:cNvGraphicFramePr>
-            <a:graphic xmlns:a="http://schemas.openxmlformats.org/drawingml/2006/main">
-              <a:graphicData uri="http://schemas.openxmlformats.org/drawingml/2006/picture">
-                <pic:pic xmlns:pic="http://schemas.openxmlformats.org/drawingml/2006/picture">
-                  <pic:nvPicPr>
-                    <pic:cNvPr id="7" name="7.JPG"/>
-                    <pic:cNvPicPr/>
-                  </pic:nvPicPr>
-                  <pic:blipFill>
-                    <a:blip r:embed="rId11">
-                      <a:extLst>
-                        <a:ext uri="{28A0092B-C50C-407E-A947-70E740481C1C}">
-                          <a14:useLocalDpi xmlns:a14="http://schemas.microsoft.com/office/drawing/2010/main" val="0"/>
-                        </a:ext>
-                      </a:extLst>
-                    </a:blip>
-                    <a:stretch>
-                      <a:fillRect/>
-                    </a:stretch>
-                  </pic:blipFill>
-                  <pic:spPr>
-                    <a:xfrm>
-                      <a:off x="0" y="0"/>
-                      <a:ext cx="2820720" cy="3386527"/>
-                    </a:xfrm>
-                    <a:prstGeom prst="rect">
-                      <a:avLst/>
-                    </a:prstGeom>
-                  </pic:spPr>
-                </pic:pic>
-              </a:graphicData>
-            </a:graphic>
-          </wp:inline>
-        </w:drawing>
-      </w:r>
-      <w:bookmarkEnd w:id="0"/>
-    </w:p>
     <w:sectPr>
       <w:pgSz w:w="11906" w:h="16838"/>
       <w:pgMar w:top="1440" w:right="1440" w:bottom="1440" w:left="1440" w:header="708" w:footer="708" w:gutter="0"/>
@@ -1351,6 +2682,243 @@
     </w:sectPr>
   </w:body>
 </w:document>
+</file>
+
+<file path=word/numbering.xml><?xml version="1.0" encoding="utf-8"?>
+<w:numbering xmlns:wpc="http://schemas.microsoft.com/office/word/2010/wordprocessingCanvas" xmlns:cx="http://schemas.microsoft.com/office/drawing/2014/chartex" xmlns:cx1="http://schemas.microsoft.com/office/drawing/2015/9/8/chartex" xmlns:mc="http://schemas.openxmlformats.org/markup-compatibility/2006" xmlns:o="urn:schemas-microsoft-com:office:office" xmlns:r="http://schemas.openxmlformats.org/officeDocument/2006/relationships" xmlns:m="http://schemas.openxmlformats.org/officeDocument/2006/math" xmlns:v="urn:schemas-microsoft-com:vml" xmlns:wp14="http://schemas.microsoft.com/office/word/2010/wordprocessingDrawing" xmlns:wp="http://schemas.openxmlformats.org/drawingml/2006/wordprocessingDrawing" xmlns:w10="urn:schemas-microsoft-com:office:word" xmlns:w="http://schemas.openxmlformats.org/wordprocessingml/2006/main" xmlns:w14="http://schemas.microsoft.com/office/word/2010/wordml" xmlns:w15="http://schemas.microsoft.com/office/word/2012/wordml" xmlns:w16se="http://schemas.microsoft.com/office/word/2015/wordml/symex" xmlns:wpg="http://schemas.microsoft.com/office/word/2010/wordprocessingGroup" xmlns:wpi="http://schemas.microsoft.com/office/word/2010/wordprocessingInk" xmlns:wne="http://schemas.microsoft.com/office/word/2006/wordml" xmlns:wps="http://schemas.microsoft.com/office/word/2010/wordprocessingShape" mc:Ignorable="w14 w15 w16se wp14">
+  <w:abstractNum w:abstractNumId="0" w15:restartNumberingAfterBreak="0">
+    <w:nsid w:val="0A1915BD"/>
+    <w:multiLevelType w:val="hybridMultilevel"/>
+    <w:tmpl w:val="38CC746C"/>
+    <w:lvl w:ilvl="0" w:tplc="5E7AFD92">
+      <w:start w:val="1"/>
+      <w:numFmt w:val="bullet"/>
+      <w:lvlText w:val="−"/>
+      <w:lvlJc w:val="left"/>
+      <w:pPr>
+        <w:ind w:left="360" w:hanging="360"/>
+      </w:pPr>
+      <w:rPr>
+        <w:rFonts w:ascii="Calibri" w:hAnsi="Calibri" w:hint="default"/>
+      </w:rPr>
+    </w:lvl>
+    <w:lvl w:ilvl="1" w:tplc="08090003" w:tentative="1">
+      <w:start w:val="1"/>
+      <w:numFmt w:val="bullet"/>
+      <w:lvlText w:val="o"/>
+      <w:lvlJc w:val="left"/>
+      <w:pPr>
+        <w:ind w:left="1440" w:hanging="360"/>
+      </w:pPr>
+      <w:rPr>
+        <w:rFonts w:ascii="Courier New" w:hAnsi="Courier New" w:cs="Courier New" w:hint="default"/>
+      </w:rPr>
+    </w:lvl>
+    <w:lvl w:ilvl="2" w:tplc="08090005" w:tentative="1">
+      <w:start w:val="1"/>
+      <w:numFmt w:val="bullet"/>
+      <w:lvlText w:val=""/>
+      <w:lvlJc w:val="left"/>
+      <w:pPr>
+        <w:ind w:left="2160" w:hanging="360"/>
+      </w:pPr>
+      <w:rPr>
+        <w:rFonts w:ascii="Wingdings" w:hAnsi="Wingdings" w:hint="default"/>
+      </w:rPr>
+    </w:lvl>
+    <w:lvl w:ilvl="3" w:tplc="08090001" w:tentative="1">
+      <w:start w:val="1"/>
+      <w:numFmt w:val="bullet"/>
+      <w:lvlText w:val=""/>
+      <w:lvlJc w:val="left"/>
+      <w:pPr>
+        <w:ind w:left="2880" w:hanging="360"/>
+      </w:pPr>
+      <w:rPr>
+        <w:rFonts w:ascii="Symbol" w:hAnsi="Symbol" w:hint="default"/>
+      </w:rPr>
+    </w:lvl>
+    <w:lvl w:ilvl="4" w:tplc="08090003" w:tentative="1">
+      <w:start w:val="1"/>
+      <w:numFmt w:val="bullet"/>
+      <w:lvlText w:val="o"/>
+      <w:lvlJc w:val="left"/>
+      <w:pPr>
+        <w:ind w:left="3600" w:hanging="360"/>
+      </w:pPr>
+      <w:rPr>
+        <w:rFonts w:ascii="Courier New" w:hAnsi="Courier New" w:cs="Courier New" w:hint="default"/>
+      </w:rPr>
+    </w:lvl>
+    <w:lvl w:ilvl="5" w:tplc="08090005" w:tentative="1">
+      <w:start w:val="1"/>
+      <w:numFmt w:val="bullet"/>
+      <w:lvlText w:val=""/>
+      <w:lvlJc w:val="left"/>
+      <w:pPr>
+        <w:ind w:left="4320" w:hanging="360"/>
+      </w:pPr>
+      <w:rPr>
+        <w:rFonts w:ascii="Wingdings" w:hAnsi="Wingdings" w:hint="default"/>
+      </w:rPr>
+    </w:lvl>
+    <w:lvl w:ilvl="6" w:tplc="08090001" w:tentative="1">
+      <w:start w:val="1"/>
+      <w:numFmt w:val="bullet"/>
+      <w:lvlText w:val=""/>
+      <w:lvlJc w:val="left"/>
+      <w:pPr>
+        <w:ind w:left="5040" w:hanging="360"/>
+      </w:pPr>
+      <w:rPr>
+        <w:rFonts w:ascii="Symbol" w:hAnsi="Symbol" w:hint="default"/>
+      </w:rPr>
+    </w:lvl>
+    <w:lvl w:ilvl="7" w:tplc="08090003" w:tentative="1">
+      <w:start w:val="1"/>
+      <w:numFmt w:val="bullet"/>
+      <w:lvlText w:val="o"/>
+      <w:lvlJc w:val="left"/>
+      <w:pPr>
+        <w:ind w:left="5760" w:hanging="360"/>
+      </w:pPr>
+      <w:rPr>
+        <w:rFonts w:ascii="Courier New" w:hAnsi="Courier New" w:cs="Courier New" w:hint="default"/>
+      </w:rPr>
+    </w:lvl>
+    <w:lvl w:ilvl="8" w:tplc="08090005" w:tentative="1">
+      <w:start w:val="1"/>
+      <w:numFmt w:val="bullet"/>
+      <w:lvlText w:val=""/>
+      <w:lvlJc w:val="left"/>
+      <w:pPr>
+        <w:ind w:left="6480" w:hanging="360"/>
+      </w:pPr>
+      <w:rPr>
+        <w:rFonts w:ascii="Wingdings" w:hAnsi="Wingdings" w:hint="default"/>
+      </w:rPr>
+    </w:lvl>
+  </w:abstractNum>
+  <w:abstractNum w:abstractNumId="1" w15:restartNumberingAfterBreak="0">
+    <w:nsid w:val="512A0655"/>
+    <w:multiLevelType w:val="hybridMultilevel"/>
+    <w:tmpl w:val="13DAD084"/>
+    <w:lvl w:ilvl="0" w:tplc="5E7AFD92">
+      <w:start w:val="1"/>
+      <w:numFmt w:val="bullet"/>
+      <w:lvlText w:val="−"/>
+      <w:lvlJc w:val="left"/>
+      <w:pPr>
+        <w:ind w:left="720" w:hanging="360"/>
+      </w:pPr>
+      <w:rPr>
+        <w:rFonts w:ascii="Calibri" w:hAnsi="Calibri" w:hint="default"/>
+      </w:rPr>
+    </w:lvl>
+    <w:lvl w:ilvl="1" w:tplc="08090003">
+      <w:start w:val="1"/>
+      <w:numFmt w:val="bullet"/>
+      <w:lvlText w:val="o"/>
+      <w:lvlJc w:val="left"/>
+      <w:pPr>
+        <w:ind w:left="1440" w:hanging="360"/>
+      </w:pPr>
+      <w:rPr>
+        <w:rFonts w:ascii="Courier New" w:hAnsi="Courier New" w:cs="Courier New" w:hint="default"/>
+      </w:rPr>
+    </w:lvl>
+    <w:lvl w:ilvl="2" w:tplc="08090005" w:tentative="1">
+      <w:start w:val="1"/>
+      <w:numFmt w:val="bullet"/>
+      <w:lvlText w:val=""/>
+      <w:lvlJc w:val="left"/>
+      <w:pPr>
+        <w:ind w:left="2160" w:hanging="360"/>
+      </w:pPr>
+      <w:rPr>
+        <w:rFonts w:ascii="Wingdings" w:hAnsi="Wingdings" w:hint="default"/>
+      </w:rPr>
+    </w:lvl>
+    <w:lvl w:ilvl="3" w:tplc="08090001" w:tentative="1">
+      <w:start w:val="1"/>
+      <w:numFmt w:val="bullet"/>
+      <w:lvlText w:val=""/>
+      <w:lvlJc w:val="left"/>
+      <w:pPr>
+        <w:ind w:left="2880" w:hanging="360"/>
+      </w:pPr>
+      <w:rPr>
+        <w:rFonts w:ascii="Symbol" w:hAnsi="Symbol" w:hint="default"/>
+      </w:rPr>
+    </w:lvl>
+    <w:lvl w:ilvl="4" w:tplc="08090003" w:tentative="1">
+      <w:start w:val="1"/>
+      <w:numFmt w:val="bullet"/>
+      <w:lvlText w:val="o"/>
+      <w:lvlJc w:val="left"/>
+      <w:pPr>
+        <w:ind w:left="3600" w:hanging="360"/>
+      </w:pPr>
+      <w:rPr>
+        <w:rFonts w:ascii="Courier New" w:hAnsi="Courier New" w:cs="Courier New" w:hint="default"/>
+      </w:rPr>
+    </w:lvl>
+    <w:lvl w:ilvl="5" w:tplc="08090005" w:tentative="1">
+      <w:start w:val="1"/>
+      <w:numFmt w:val="bullet"/>
+      <w:lvlText w:val=""/>
+      <w:lvlJc w:val="left"/>
+      <w:pPr>
+        <w:ind w:left="4320" w:hanging="360"/>
+      </w:pPr>
+      <w:rPr>
+        <w:rFonts w:ascii="Wingdings" w:hAnsi="Wingdings" w:hint="default"/>
+      </w:rPr>
+    </w:lvl>
+    <w:lvl w:ilvl="6" w:tplc="08090001" w:tentative="1">
+      <w:start w:val="1"/>
+      <w:numFmt w:val="bullet"/>
+      <w:lvlText w:val=""/>
+      <w:lvlJc w:val="left"/>
+      <w:pPr>
+        <w:ind w:left="5040" w:hanging="360"/>
+      </w:pPr>
+      <w:rPr>
+        <w:rFonts w:ascii="Symbol" w:hAnsi="Symbol" w:hint="default"/>
+      </w:rPr>
+    </w:lvl>
+    <w:lvl w:ilvl="7" w:tplc="08090003" w:tentative="1">
+      <w:start w:val="1"/>
+      <w:numFmt w:val="bullet"/>
+      <w:lvlText w:val="o"/>
+      <w:lvlJc w:val="left"/>
+      <w:pPr>
+        <w:ind w:left="5760" w:hanging="360"/>
+      </w:pPr>
+      <w:rPr>
+        <w:rFonts w:ascii="Courier New" w:hAnsi="Courier New" w:cs="Courier New" w:hint="default"/>
+      </w:rPr>
+    </w:lvl>
+    <w:lvl w:ilvl="8" w:tplc="08090005" w:tentative="1">
+      <w:start w:val="1"/>
+      <w:numFmt w:val="bullet"/>
+      <w:lvlText w:val=""/>
+      <w:lvlJc w:val="left"/>
+      <w:pPr>
+        <w:ind w:left="6480" w:hanging="360"/>
+      </w:pPr>
+      <w:rPr>
+        <w:rFonts w:ascii="Wingdings" w:hAnsi="Wingdings" w:hint="default"/>
+      </w:rPr>
+    </w:lvl>
+  </w:abstractNum>
+  <w:num w:numId="1">
+    <w:abstractNumId w:val="1"/>
+  </w:num>
+  <w:num w:numId="2">
+    <w:abstractNumId w:val="0"/>
+  </w:num>
+</w:numbering>
 </file>
 
 <file path=word/styles.xml><?xml version="1.0" encoding="utf-8"?>
@@ -1810,6 +3378,17 @@
       <w:u w:val="single"/>
     </w:rPr>
   </w:style>
+  <w:style w:type="paragraph" w:styleId="ListParagraph">
+    <w:name w:val="List Paragraph"/>
+    <w:basedOn w:val="Normal"/>
+    <w:uiPriority w:val="34"/>
+    <w:qFormat/>
+    <w:rsid w:val="00C141B6"/>
+    <w:pPr>
+      <w:ind w:left="720"/>
+      <w:contextualSpacing/>
+    </w:pPr>
+  </w:style>
 </w:styles>
 </file>
 

</xml_diff>

<commit_message>
Restructure the table of contents
</commit_message>
<xml_diff>
--- a/Document/Report.docx
+++ b/Document/Report.docx
@@ -2,860 +2,1233 @@
 <file path=word/document.xml><?xml version="1.0" encoding="utf-8"?>
 <w:document xmlns:wpc="http://schemas.microsoft.com/office/word/2010/wordprocessingCanvas" xmlns:cx="http://schemas.microsoft.com/office/drawing/2014/chartex" xmlns:cx1="http://schemas.microsoft.com/office/drawing/2015/9/8/chartex" xmlns:mc="http://schemas.openxmlformats.org/markup-compatibility/2006" xmlns:o="urn:schemas-microsoft-com:office:office" xmlns:r="http://schemas.openxmlformats.org/officeDocument/2006/relationships" xmlns:m="http://schemas.openxmlformats.org/officeDocument/2006/math" xmlns:v="urn:schemas-microsoft-com:vml" xmlns:wp14="http://schemas.microsoft.com/office/word/2010/wordprocessingDrawing" xmlns:wp="http://schemas.openxmlformats.org/drawingml/2006/wordprocessingDrawing" xmlns:w10="urn:schemas-microsoft-com:office:word" xmlns:w="http://schemas.openxmlformats.org/wordprocessingml/2006/main" xmlns:w14="http://schemas.microsoft.com/office/word/2010/wordml" xmlns:w15="http://schemas.microsoft.com/office/word/2012/wordml" xmlns:w16se="http://schemas.microsoft.com/office/word/2015/wordml/symex" xmlns:wpg="http://schemas.microsoft.com/office/word/2010/wordprocessingGroup" xmlns:wpi="http://schemas.microsoft.com/office/word/2010/wordprocessingInk" xmlns:wne="http://schemas.microsoft.com/office/word/2006/wordml" xmlns:wps="http://schemas.microsoft.com/office/word/2010/wordprocessingShape" mc:Ignorable="w14 w15 w16se wp14">
   <w:body>
-    <w:p>
-      <w:pPr>
-        <w:spacing w:before="240" w:after="240" w:line="240" w:lineRule="auto"/>
+    <w:sdt>
+      <w:sdtPr>
+        <w:rPr>
+          <w:color w:val="4472C4" w:themeColor="accent1"/>
+        </w:rPr>
+        <w:id w:val="2122876373"/>
+        <w:docPartObj>
+          <w:docPartGallery w:val="Cover Pages"/>
+          <w:docPartUnique/>
+        </w:docPartObj>
+      </w:sdtPr>
+      <w:sdtEndPr>
+        <w:rPr>
+          <w:rFonts w:asciiTheme="minorHAnsi" w:eastAsiaTheme="minorEastAsia" w:hAnsiTheme="minorHAnsi"/>
+          <w:color w:val="auto"/>
+          <w:sz w:val="22"/>
+          <w:szCs w:val="24"/>
+          <w:lang w:val="en-US"/>
+        </w:rPr>
+      </w:sdtEndPr>
+      <w:sdtContent>
+        <w:p>
+          <w:pPr>
+            <w:spacing w:before="240" w:after="240" w:line="240" w:lineRule="auto"/>
+            <w:jc w:val="center"/>
+            <w:rPr>
+              <w:rFonts w:ascii="Times New Roman" w:eastAsia="Times New Roman" w:hAnsi="Times New Roman" w:cs="Times New Roman"/>
+              <w:szCs w:val="24"/>
+              <w:lang w:eastAsia="en-GB"/>
+            </w:rPr>
+          </w:pPr>
+          <w:r>
+            <w:rPr>
+              <w:rFonts w:eastAsia="Times New Roman" w:cs="Times New Roman"/>
+              <w:b/>
+              <w:bCs/>
+              <w:i/>
+              <w:iCs/>
+              <w:color w:val="000000"/>
+              <w:szCs w:val="24"/>
+              <w:lang w:eastAsia="en-GB"/>
+            </w:rPr>
+            <w:t>Geoinformatics</w:t>
+          </w:r>
+          <w:r>
+            <w:rPr>
+              <w:rFonts w:eastAsia="Times New Roman" w:cs="Times New Roman"/>
+              <w:b/>
+              <w:bCs/>
+              <w:i/>
+              <w:iCs/>
+              <w:color w:val="000000"/>
+              <w:szCs w:val="24"/>
+              <w:lang w:eastAsia="en-GB"/>
+            </w:rPr>
+            <w:t xml:space="preserve"> Project, 2021</w:t>
+          </w:r>
+        </w:p>
+        <w:p>
+          <w:pPr>
+            <w:spacing w:before="240" w:after="240" w:line="240" w:lineRule="auto"/>
+            <w:rPr>
+              <w:rFonts w:ascii="Times New Roman" w:eastAsia="Times New Roman" w:hAnsi="Times New Roman" w:cs="Times New Roman"/>
+              <w:szCs w:val="24"/>
+              <w:lang w:eastAsia="en-GB"/>
+            </w:rPr>
+          </w:pPr>
+          <w:r>
+            <w:rPr>
+              <w:rFonts w:eastAsia="Times New Roman" w:cs="Times New Roman"/>
+              <w:color w:val="000000"/>
+              <w:szCs w:val="24"/>
+              <w:lang w:eastAsia="en-GB"/>
+            </w:rPr>
+            <w:t> </w:t>
+          </w:r>
+        </w:p>
+        <w:tbl>
+          <w:tblPr>
+            <w:tblW w:w="0" w:type="auto"/>
+            <w:tblCellMar>
+              <w:top w:w="15" w:type="dxa"/>
+              <w:left w:w="15" w:type="dxa"/>
+              <w:bottom w:w="15" w:type="dxa"/>
+              <w:right w:w="15" w:type="dxa"/>
+            </w:tblCellMar>
+            <w:tblLook w:val="04A0" w:firstRow="1" w:lastRow="0" w:firstColumn="1" w:lastColumn="0" w:noHBand="0" w:noVBand="1"/>
+          </w:tblPr>
+          <w:tblGrid>
+            <w:gridCol w:w="2648"/>
+            <w:gridCol w:w="1677"/>
+            <w:gridCol w:w="4283"/>
+          </w:tblGrid>
+          <w:tr>
+            <w:trPr>
+              <w:trHeight w:val="3225"/>
+            </w:trPr>
+            <w:tc>
+              <w:tcPr>
+                <w:tcW w:w="0" w:type="auto"/>
+                <w:gridSpan w:val="3"/>
+                <w:tcBorders>
+                  <w:top w:val="single" w:sz="8" w:space="0" w:color="FFFFFF"/>
+                  <w:left w:val="single" w:sz="8" w:space="0" w:color="FFFFFF"/>
+                  <w:bottom w:val="single" w:sz="8" w:space="0" w:color="000000"/>
+                  <w:right w:val="single" w:sz="8" w:space="0" w:color="FFFFFF"/>
+                </w:tcBorders>
+                <w:tcMar>
+                  <w:top w:w="100" w:type="dxa"/>
+                  <w:left w:w="100" w:type="dxa"/>
+                  <w:bottom w:w="100" w:type="dxa"/>
+                  <w:right w:w="100" w:type="dxa"/>
+                </w:tcMar>
+                <w:hideMark/>
+              </w:tcPr>
+              <w:p>
+                <w:pPr>
+                  <w:spacing w:after="0" w:line="240" w:lineRule="auto"/>
+                  <w:jc w:val="left"/>
+                  <w:rPr>
+                    <w:rFonts w:ascii="Times New Roman" w:eastAsia="Times New Roman" w:hAnsi="Times New Roman" w:cs="Times New Roman"/>
+                    <w:szCs w:val="24"/>
+                    <w:lang w:val="en-US" w:eastAsia="en-GB"/>
+                  </w:rPr>
+                </w:pPr>
+                <w:r>
+                  <w:rPr>
+                    <w:rFonts w:eastAsia="Times New Roman" w:cs="Times New Roman"/>
+                    <w:b/>
+                    <w:bCs/>
+                    <w:color w:val="000000"/>
+                    <w:sz w:val="60"/>
+                    <w:szCs w:val="60"/>
+                    <w:lang w:eastAsia="en-GB"/>
+                  </w:rPr>
+                  <w:t>GNSS</w:t>
+                </w:r>
+                <w:r>
+                  <w:rPr>
+                    <w:rFonts w:eastAsia="Times New Roman" w:cs="Times New Roman"/>
+                    <w:b/>
+                    <w:bCs/>
+                    <w:color w:val="000000"/>
+                    <w:sz w:val="60"/>
+                    <w:szCs w:val="60"/>
+                    <w:lang w:eastAsia="en-GB"/>
+                  </w:rPr>
+                  <w:t xml:space="preserve"> (GPS) DATA PROCESSING</w:t>
+                </w:r>
+              </w:p>
+              <w:p>
+                <w:pPr>
+                  <w:spacing w:before="240" w:after="240" w:line="240" w:lineRule="auto"/>
+                  <w:jc w:val="center"/>
+                  <w:rPr>
+                    <w:rFonts w:eastAsia="Times New Roman" w:cs="Times New Roman"/>
+                    <w:b/>
+                    <w:bCs/>
+                    <w:color w:val="000000"/>
+                    <w:sz w:val="36"/>
+                    <w:szCs w:val="36"/>
+                    <w:lang w:eastAsia="en-GB"/>
+                  </w:rPr>
+                </w:pPr>
+                <w:bookmarkStart w:id="0" w:name="_GoBack"/>
+                <w:r>
+                  <w:rPr>
+                    <w:rFonts w:eastAsia="Times New Roman" w:cs="Times New Roman"/>
+                    <w:b/>
+                    <w:bCs/>
+                    <w:noProof/>
+                    <w:color w:val="000000"/>
+                    <w:sz w:val="36"/>
+                    <w:szCs w:val="36"/>
+                    <w:lang w:eastAsia="en-GB"/>
+                  </w:rPr>
+                  <w:drawing>
+                    <wp:inline distT="0" distB="0" distL="0" distR="0">
+                      <wp:extent cx="1066800" cy="1066800"/>
+                      <wp:effectExtent l="0" t="0" r="0" b="0"/>
+                      <wp:docPr id="5" name="Picture 5"/>
+                      <wp:cNvGraphicFramePr>
+                        <a:graphicFrameLocks xmlns:a="http://schemas.openxmlformats.org/drawingml/2006/main" noChangeAspect="1"/>
+                      </wp:cNvGraphicFramePr>
+                      <a:graphic xmlns:a="http://schemas.openxmlformats.org/drawingml/2006/main">
+                        <a:graphicData uri="http://schemas.openxmlformats.org/drawingml/2006/picture">
+                          <pic:pic xmlns:pic="http://schemas.openxmlformats.org/drawingml/2006/picture">
+                            <pic:nvPicPr>
+                              <pic:cNvPr id="5" name="gnss.ico"/>
+                              <pic:cNvPicPr/>
+                            </pic:nvPicPr>
+                            <pic:blipFill>
+                              <a:blip r:embed="rId7">
+                                <a:extLst>
+                                  <a:ext uri="{28A0092B-C50C-407E-A947-70E740481C1C}">
+                                    <a14:useLocalDpi xmlns:a14="http://schemas.microsoft.com/office/drawing/2010/main" val="0"/>
+                                  </a:ext>
+                                </a:extLst>
+                              </a:blip>
+                              <a:stretch>
+                                <a:fillRect/>
+                              </a:stretch>
+                            </pic:blipFill>
+                            <pic:spPr>
+                              <a:xfrm>
+                                <a:off x="0" y="0"/>
+                                <a:ext cx="1066800" cy="1066800"/>
+                              </a:xfrm>
+                              <a:prstGeom prst="rect">
+                                <a:avLst/>
+                              </a:prstGeom>
+                            </pic:spPr>
+                          </pic:pic>
+                        </a:graphicData>
+                      </a:graphic>
+                    </wp:inline>
+                  </w:drawing>
+                </w:r>
+                <w:bookmarkEnd w:id="0"/>
+              </w:p>
+              <w:p>
+                <w:pPr>
+                  <w:spacing w:before="240" w:after="240" w:line="240" w:lineRule="auto"/>
+                  <w:jc w:val="center"/>
+                  <w:rPr>
+                    <w:rFonts w:ascii="Times New Roman" w:eastAsia="Times New Roman" w:hAnsi="Times New Roman" w:cs="Times New Roman"/>
+                    <w:szCs w:val="24"/>
+                    <w:lang w:eastAsia="en-GB"/>
+                  </w:rPr>
+                </w:pPr>
+                <w:r>
+                  <w:rPr>
+                    <w:rFonts w:eastAsia="Times New Roman" w:cs="Times New Roman"/>
+                    <w:b/>
+                    <w:bCs/>
+                    <w:color w:val="000000"/>
+                    <w:sz w:val="36"/>
+                    <w:szCs w:val="36"/>
+                    <w:lang w:eastAsia="en-GB"/>
+                  </w:rPr>
+                  <w:t>GROUP MEMBERS</w:t>
+                </w:r>
+              </w:p>
+            </w:tc>
+          </w:tr>
+          <w:tr>
+            <w:trPr>
+              <w:trHeight w:val="525"/>
+            </w:trPr>
+            <w:tc>
+              <w:tcPr>
+                <w:tcW w:w="0" w:type="auto"/>
+                <w:tcBorders>
+                  <w:top w:val="single" w:sz="8" w:space="0" w:color="000000"/>
+                  <w:left w:val="single" w:sz="8" w:space="0" w:color="FFFFFF"/>
+                  <w:bottom w:val="single" w:sz="8" w:space="0" w:color="000000"/>
+                  <w:right w:val="single" w:sz="8" w:space="0" w:color="FFFFFF"/>
+                </w:tcBorders>
+                <w:tcMar>
+                  <w:top w:w="100" w:type="dxa"/>
+                  <w:left w:w="100" w:type="dxa"/>
+                  <w:bottom w:w="100" w:type="dxa"/>
+                  <w:right w:w="100" w:type="dxa"/>
+                </w:tcMar>
+                <w:hideMark/>
+              </w:tcPr>
+              <w:p>
+                <w:pPr>
+                  <w:spacing w:before="240" w:after="240" w:line="240" w:lineRule="auto"/>
+                  <w:rPr>
+                    <w:rFonts w:ascii="Times New Roman" w:eastAsia="Times New Roman" w:hAnsi="Times New Roman" w:cs="Times New Roman"/>
+                    <w:szCs w:val="24"/>
+                    <w:lang w:eastAsia="en-GB"/>
+                  </w:rPr>
+                </w:pPr>
+                <w:r>
+                  <w:rPr>
+                    <w:rFonts w:eastAsia="Times New Roman" w:cs="Times New Roman"/>
+                    <w:b/>
+                    <w:bCs/>
+                    <w:color w:val="000000"/>
+                    <w:sz w:val="28"/>
+                    <w:szCs w:val="28"/>
+                    <w:lang w:eastAsia="en-GB"/>
+                  </w:rPr>
+                  <w:t>Name</w:t>
+                </w:r>
+              </w:p>
+            </w:tc>
+            <w:tc>
+              <w:tcPr>
+                <w:tcW w:w="0" w:type="auto"/>
+                <w:tcBorders>
+                  <w:top w:val="single" w:sz="8" w:space="0" w:color="000000"/>
+                  <w:left w:val="single" w:sz="8" w:space="0" w:color="FFFFFF"/>
+                  <w:bottom w:val="single" w:sz="8" w:space="0" w:color="000000"/>
+                  <w:right w:val="single" w:sz="8" w:space="0" w:color="FFFFFF"/>
+                </w:tcBorders>
+                <w:tcMar>
+                  <w:top w:w="100" w:type="dxa"/>
+                  <w:left w:w="100" w:type="dxa"/>
+                  <w:bottom w:w="100" w:type="dxa"/>
+                  <w:right w:w="100" w:type="dxa"/>
+                </w:tcMar>
+                <w:hideMark/>
+              </w:tcPr>
+              <w:p>
+                <w:pPr>
+                  <w:spacing w:before="240" w:after="240" w:line="240" w:lineRule="auto"/>
+                  <w:rPr>
+                    <w:rFonts w:ascii="Times New Roman" w:eastAsia="Times New Roman" w:hAnsi="Times New Roman" w:cs="Times New Roman"/>
+                    <w:szCs w:val="24"/>
+                    <w:lang w:eastAsia="en-GB"/>
+                  </w:rPr>
+                </w:pPr>
+                <w:r>
+                  <w:rPr>
+                    <w:rFonts w:eastAsia="Times New Roman" w:cs="Times New Roman"/>
+                    <w:b/>
+                    <w:bCs/>
+                    <w:color w:val="000000"/>
+                    <w:sz w:val="28"/>
+                    <w:szCs w:val="28"/>
+                    <w:lang w:eastAsia="en-GB"/>
+                  </w:rPr>
+                  <w:t>Student ID</w:t>
+                </w:r>
+              </w:p>
+            </w:tc>
+            <w:tc>
+              <w:tcPr>
+                <w:tcW w:w="0" w:type="auto"/>
+                <w:tcBorders>
+                  <w:top w:val="single" w:sz="8" w:space="0" w:color="000000"/>
+                  <w:left w:val="single" w:sz="8" w:space="0" w:color="FFFFFF"/>
+                  <w:bottom w:val="single" w:sz="8" w:space="0" w:color="000000"/>
+                  <w:right w:val="single" w:sz="8" w:space="0" w:color="FFFFFF"/>
+                </w:tcBorders>
+                <w:tcMar>
+                  <w:top w:w="100" w:type="dxa"/>
+                  <w:left w:w="100" w:type="dxa"/>
+                  <w:bottom w:w="100" w:type="dxa"/>
+                  <w:right w:w="100" w:type="dxa"/>
+                </w:tcMar>
+                <w:hideMark/>
+              </w:tcPr>
+              <w:p>
+                <w:pPr>
+                  <w:spacing w:before="240" w:after="240" w:line="240" w:lineRule="auto"/>
+                  <w:rPr>
+                    <w:rFonts w:ascii="Times New Roman" w:eastAsia="Times New Roman" w:hAnsi="Times New Roman" w:cs="Times New Roman"/>
+                    <w:szCs w:val="24"/>
+                    <w:lang w:eastAsia="en-GB"/>
+                  </w:rPr>
+                </w:pPr>
+                <w:r>
+                  <w:rPr>
+                    <w:rFonts w:eastAsia="Times New Roman" w:cs="Times New Roman"/>
+                    <w:b/>
+                    <w:bCs/>
+                    <w:color w:val="000000"/>
+                    <w:sz w:val="28"/>
+                    <w:szCs w:val="28"/>
+                    <w:lang w:eastAsia="en-GB"/>
+                  </w:rPr>
+                  <w:t>E-mail</w:t>
+                </w:r>
+              </w:p>
+            </w:tc>
+          </w:tr>
+          <w:tr>
+            <w:trPr>
+              <w:trHeight w:val="765"/>
+            </w:trPr>
+            <w:tc>
+              <w:tcPr>
+                <w:tcW w:w="0" w:type="auto"/>
+                <w:tcBorders>
+                  <w:top w:val="single" w:sz="8" w:space="0" w:color="000000"/>
+                  <w:left w:val="single" w:sz="8" w:space="0" w:color="FFFFFF"/>
+                  <w:right w:val="single" w:sz="8" w:space="0" w:color="FFFFFF"/>
+                </w:tcBorders>
+                <w:tcMar>
+                  <w:top w:w="100" w:type="dxa"/>
+                  <w:left w:w="100" w:type="dxa"/>
+                  <w:bottom w:w="100" w:type="dxa"/>
+                  <w:right w:w="100" w:type="dxa"/>
+                </w:tcMar>
+                <w:hideMark/>
+              </w:tcPr>
+              <w:p>
+                <w:pPr>
+                  <w:spacing w:before="240" w:after="240" w:line="240" w:lineRule="auto"/>
+                  <w:rPr>
+                    <w:rFonts w:ascii="Times New Roman" w:eastAsia="Times New Roman" w:hAnsi="Times New Roman" w:cs="Times New Roman"/>
+                    <w:szCs w:val="24"/>
+                    <w:lang w:eastAsia="en-GB"/>
+                  </w:rPr>
+                </w:pPr>
+                <w:r>
+                  <w:rPr>
+                    <w:szCs w:val="24"/>
+                    <w:lang w:val="en-US"/>
+                  </w:rPr>
+                  <w:t xml:space="preserve">Alessandro </w:t>
+                </w:r>
+                <w:proofErr w:type="spellStart"/>
+                <w:r>
+                  <w:rPr>
+                    <w:szCs w:val="24"/>
+                    <w:lang w:val="en-US"/>
+                  </w:rPr>
+                  <w:t>Gatti</w:t>
+                </w:r>
+                <w:proofErr w:type="spellEnd"/>
+              </w:p>
+            </w:tc>
+            <w:tc>
+              <w:tcPr>
+                <w:tcW w:w="0" w:type="auto"/>
+                <w:tcBorders>
+                  <w:top w:val="single" w:sz="8" w:space="0" w:color="000000"/>
+                  <w:left w:val="single" w:sz="8" w:space="0" w:color="FFFFFF"/>
+                  <w:right w:val="single" w:sz="8" w:space="0" w:color="FFFFFF"/>
+                </w:tcBorders>
+                <w:tcMar>
+                  <w:top w:w="100" w:type="dxa"/>
+                  <w:left w:w="100" w:type="dxa"/>
+                  <w:bottom w:w="100" w:type="dxa"/>
+                  <w:right w:w="100" w:type="dxa"/>
+                </w:tcMar>
+                <w:hideMark/>
+              </w:tcPr>
+              <w:p>
+                <w:pPr>
+                  <w:spacing w:before="240" w:after="240" w:line="240" w:lineRule="auto"/>
+                  <w:rPr>
+                    <w:rFonts w:ascii="Times New Roman" w:eastAsia="Times New Roman" w:hAnsi="Times New Roman" w:cs="Times New Roman"/>
+                    <w:szCs w:val="24"/>
+                    <w:lang w:eastAsia="en-GB"/>
+                  </w:rPr>
+                </w:pPr>
+                <w:r>
+                  <w:rPr>
+                    <w:rFonts w:eastAsia="Times New Roman" w:cs="Times New Roman"/>
+                    <w:color w:val="373737"/>
+                    <w:szCs w:val="24"/>
+                    <w:lang w:eastAsia="en-GB"/>
+                  </w:rPr>
+                  <w:t>10522639</w:t>
+                </w:r>
+              </w:p>
+            </w:tc>
+            <w:tc>
+              <w:tcPr>
+                <w:tcW w:w="0" w:type="auto"/>
+                <w:tcBorders>
+                  <w:top w:val="single" w:sz="8" w:space="0" w:color="000000"/>
+                  <w:left w:val="single" w:sz="8" w:space="0" w:color="FFFFFF"/>
+                  <w:right w:val="single" w:sz="8" w:space="0" w:color="FFFFFF"/>
+                </w:tcBorders>
+                <w:tcMar>
+                  <w:top w:w="100" w:type="dxa"/>
+                  <w:left w:w="100" w:type="dxa"/>
+                  <w:bottom w:w="100" w:type="dxa"/>
+                  <w:right w:w="100" w:type="dxa"/>
+                </w:tcMar>
+                <w:hideMark/>
+              </w:tcPr>
+              <w:p>
+                <w:pPr>
+                  <w:spacing w:before="240" w:after="240" w:line="240" w:lineRule="auto"/>
+                  <w:rPr>
+                    <w:rFonts w:ascii="Times New Roman" w:eastAsia="Times New Roman" w:hAnsi="Times New Roman" w:cs="Times New Roman"/>
+                    <w:szCs w:val="24"/>
+                    <w:lang w:eastAsia="en-GB"/>
+                  </w:rPr>
+                </w:pPr>
+                <w:r>
+                  <w:rPr>
+                    <w:rFonts w:eastAsia="Times New Roman" w:cs="Times New Roman"/>
+                    <w:color w:val="000000"/>
+                    <w:szCs w:val="24"/>
+                    <w:lang w:eastAsia="en-GB"/>
+                  </w:rPr>
+                  <w:t>alessandro6.gatti@mail.polimi.it</w:t>
+                </w:r>
+              </w:p>
+            </w:tc>
+          </w:tr>
+          <w:tr>
+            <w:trPr>
+              <w:trHeight w:val="480"/>
+            </w:trPr>
+            <w:tc>
+              <w:tcPr>
+                <w:tcW w:w="0" w:type="auto"/>
+                <w:tcBorders>
+                  <w:left w:val="single" w:sz="8" w:space="0" w:color="FFFFFF"/>
+                  <w:bottom w:val="single" w:sz="4" w:space="0" w:color="auto"/>
+                  <w:right w:val="single" w:sz="8" w:space="0" w:color="FFFFFF"/>
+                </w:tcBorders>
+                <w:tcMar>
+                  <w:top w:w="100" w:type="dxa"/>
+                  <w:left w:w="100" w:type="dxa"/>
+                  <w:bottom w:w="100" w:type="dxa"/>
+                  <w:right w:w="100" w:type="dxa"/>
+                </w:tcMar>
+                <w:hideMark/>
+              </w:tcPr>
+              <w:p>
+                <w:pPr>
+                  <w:spacing w:before="240" w:after="240" w:line="240" w:lineRule="auto"/>
+                  <w:rPr>
+                    <w:rFonts w:ascii="Times New Roman" w:eastAsia="Times New Roman" w:hAnsi="Times New Roman" w:cs="Times New Roman"/>
+                    <w:szCs w:val="24"/>
+                    <w:lang w:eastAsia="en-GB"/>
+                  </w:rPr>
+                </w:pPr>
+                <w:r>
+                  <w:rPr>
+                    <w:rFonts w:eastAsia="Times New Roman" w:cs="Times New Roman"/>
+                    <w:color w:val="000000"/>
+                    <w:szCs w:val="24"/>
+                    <w:lang w:eastAsia="en-GB"/>
+                  </w:rPr>
+                  <w:t>Felix Enyimah Toffah</w:t>
+                </w:r>
+              </w:p>
+            </w:tc>
+            <w:tc>
+              <w:tcPr>
+                <w:tcW w:w="0" w:type="auto"/>
+                <w:tcBorders>
+                  <w:left w:val="single" w:sz="8" w:space="0" w:color="FFFFFF"/>
+                  <w:bottom w:val="single" w:sz="4" w:space="0" w:color="auto"/>
+                  <w:right w:val="single" w:sz="8" w:space="0" w:color="FFFFFF"/>
+                </w:tcBorders>
+                <w:tcMar>
+                  <w:top w:w="100" w:type="dxa"/>
+                  <w:left w:w="100" w:type="dxa"/>
+                  <w:bottom w:w="100" w:type="dxa"/>
+                  <w:right w:w="100" w:type="dxa"/>
+                </w:tcMar>
+                <w:hideMark/>
+              </w:tcPr>
+              <w:p>
+                <w:pPr>
+                  <w:spacing w:before="240" w:after="240" w:line="240" w:lineRule="auto"/>
+                  <w:rPr>
+                    <w:rFonts w:ascii="Times New Roman" w:eastAsia="Times New Roman" w:hAnsi="Times New Roman" w:cs="Times New Roman"/>
+                    <w:szCs w:val="24"/>
+                    <w:lang w:eastAsia="en-GB"/>
+                  </w:rPr>
+                </w:pPr>
+                <w:r>
+                  <w:rPr>
+                    <w:rFonts w:eastAsia="Times New Roman" w:cs="Times New Roman"/>
+                    <w:color w:val="000000"/>
+                    <w:szCs w:val="24"/>
+                    <w:lang w:eastAsia="en-GB"/>
+                  </w:rPr>
+                  <w:t>10647752</w:t>
+                </w:r>
+              </w:p>
+            </w:tc>
+            <w:tc>
+              <w:tcPr>
+                <w:tcW w:w="0" w:type="auto"/>
+                <w:tcBorders>
+                  <w:left w:val="single" w:sz="8" w:space="0" w:color="FFFFFF"/>
+                  <w:bottom w:val="single" w:sz="4" w:space="0" w:color="auto"/>
+                  <w:right w:val="single" w:sz="8" w:space="0" w:color="FFFFFF"/>
+                </w:tcBorders>
+                <w:tcMar>
+                  <w:top w:w="100" w:type="dxa"/>
+                  <w:left w:w="100" w:type="dxa"/>
+                  <w:bottom w:w="100" w:type="dxa"/>
+                  <w:right w:w="100" w:type="dxa"/>
+                </w:tcMar>
+                <w:hideMark/>
+              </w:tcPr>
+              <w:p>
+                <w:pPr>
+                  <w:spacing w:before="240" w:after="240" w:line="240" w:lineRule="auto"/>
+                  <w:rPr>
+                    <w:rFonts w:ascii="Times New Roman" w:eastAsia="Times New Roman" w:hAnsi="Times New Roman" w:cs="Times New Roman"/>
+                    <w:szCs w:val="24"/>
+                    <w:lang w:eastAsia="en-GB"/>
+                  </w:rPr>
+                </w:pPr>
+                <w:r>
+                  <w:rPr>
+                    <w:rFonts w:eastAsia="Times New Roman" w:cs="Times New Roman"/>
+                    <w:color w:val="000000"/>
+                    <w:szCs w:val="24"/>
+                    <w:lang w:eastAsia="en-GB"/>
+                  </w:rPr>
+                  <w:t>felixenyimah.toffah@mail.polimi.it</w:t>
+                </w:r>
+              </w:p>
+            </w:tc>
+          </w:tr>
+        </w:tbl>
+        <w:p>
+          <w:pPr>
+            <w:spacing w:before="240" w:after="240" w:line="240" w:lineRule="auto"/>
+            <w:rPr>
+              <w:rFonts w:eastAsia="Times New Roman" w:cs="Times New Roman"/>
+              <w:color w:val="000000"/>
+              <w:szCs w:val="24"/>
+              <w:lang w:eastAsia="en-GB"/>
+            </w:rPr>
+          </w:pPr>
+          <w:r>
+            <w:rPr>
+              <w:rFonts w:eastAsia="Times New Roman" w:cs="Times New Roman"/>
+              <w:color w:val="000000"/>
+              <w:szCs w:val="24"/>
+              <w:lang w:eastAsia="en-GB"/>
+            </w:rPr>
+            <w:t> </w:t>
+          </w:r>
+        </w:p>
+        <w:p>
+          <w:pPr>
+            <w:spacing w:before="240" w:after="240" w:line="240" w:lineRule="auto"/>
+            <w:jc w:val="center"/>
+            <w:rPr>
+              <w:rFonts w:ascii="Times New Roman" w:eastAsia="Times New Roman" w:hAnsi="Times New Roman" w:cs="Times New Roman"/>
+              <w:szCs w:val="24"/>
+              <w:lang w:eastAsia="en-GB"/>
+            </w:rPr>
+          </w:pPr>
+          <w:r>
+            <w:rPr>
+              <w:rFonts w:eastAsia="Times New Roman" w:cs="Times New Roman"/>
+              <w:b/>
+              <w:bCs/>
+              <w:color w:val="000000"/>
+              <w:sz w:val="36"/>
+              <w:szCs w:val="36"/>
+              <w:lang w:eastAsia="en-GB"/>
+            </w:rPr>
+            <w:t>Project Supervisor</w:t>
+          </w:r>
+        </w:p>
+        <w:p>
+          <w:pPr>
+            <w:spacing w:before="240" w:after="240" w:line="240" w:lineRule="auto"/>
+            <w:jc w:val="center"/>
+            <w:rPr>
+              <w:rFonts w:ascii="Times New Roman" w:eastAsia="Times New Roman" w:hAnsi="Times New Roman" w:cs="Times New Roman"/>
+              <w:szCs w:val="24"/>
+              <w:lang w:eastAsia="en-GB"/>
+            </w:rPr>
+          </w:pPr>
+          <w:r>
+            <w:rPr>
+              <w:rFonts w:eastAsia="Times New Roman" w:cs="Times New Roman"/>
+              <w:b/>
+              <w:bCs/>
+              <w:color w:val="000000"/>
+              <w:szCs w:val="24"/>
+              <w:lang w:eastAsia="en-GB"/>
+            </w:rPr>
+            <w:t xml:space="preserve">- </w:t>
+          </w:r>
+          <w:r>
+            <w:rPr>
+              <w:rFonts w:eastAsia="Times New Roman" w:cs="Times New Roman"/>
+              <w:b/>
+              <w:bCs/>
+              <w:color w:val="000000"/>
+              <w:szCs w:val="24"/>
+              <w:lang w:eastAsia="en-GB"/>
+            </w:rPr>
+            <w:t xml:space="preserve">Professor Ludovico </w:t>
+          </w:r>
+          <w:proofErr w:type="spellStart"/>
+          <w:r>
+            <w:rPr>
+              <w:rFonts w:eastAsia="Times New Roman" w:cs="Times New Roman"/>
+              <w:b/>
+              <w:bCs/>
+              <w:color w:val="000000"/>
+              <w:szCs w:val="24"/>
+              <w:lang w:eastAsia="en-GB"/>
+            </w:rPr>
+            <w:t>Biagi</w:t>
+          </w:r>
+          <w:proofErr w:type="spellEnd"/>
+          <w:r>
+            <w:rPr>
+              <w:rFonts w:eastAsia="Times New Roman" w:cs="Times New Roman"/>
+              <w:b/>
+              <w:bCs/>
+              <w:color w:val="000000"/>
+              <w:szCs w:val="24"/>
+              <w:lang w:eastAsia="en-GB"/>
+            </w:rPr>
+            <w:t xml:space="preserve"> (</w:t>
+          </w:r>
+          <w:r>
+            <w:rPr>
+              <w:rFonts w:eastAsia="Times New Roman" w:cs="Times New Roman"/>
+              <w:b/>
+              <w:bCs/>
+              <w:color w:val="000000"/>
+              <w:szCs w:val="24"/>
+              <w:lang w:eastAsia="en-GB"/>
+            </w:rPr>
+            <w:t>ludovico.biagi@polimi.it</w:t>
+          </w:r>
+          <w:r>
+            <w:rPr>
+              <w:rFonts w:eastAsia="Times New Roman" w:cs="Times New Roman"/>
+              <w:b/>
+              <w:bCs/>
+              <w:color w:val="000000"/>
+              <w:szCs w:val="24"/>
+              <w:lang w:eastAsia="en-GB"/>
+            </w:rPr>
+            <w:t>)</w:t>
+          </w:r>
+        </w:p>
+        <w:p>
+          <w:pPr>
+            <w:spacing w:after="0" w:line="240" w:lineRule="auto"/>
+            <w:jc w:val="left"/>
+            <w:rPr>
+              <w:rFonts w:ascii="Times New Roman" w:eastAsia="Times New Roman" w:hAnsi="Times New Roman" w:cs="Times New Roman"/>
+              <w:szCs w:val="24"/>
+              <w:lang w:eastAsia="en-GB"/>
+            </w:rPr>
+          </w:pPr>
+        </w:p>
+        <w:p>
+          <w:pPr>
+            <w:spacing w:before="240" w:after="240" w:line="240" w:lineRule="auto"/>
+            <w:jc w:val="center"/>
+            <w:rPr>
+              <w:rFonts w:ascii="Times New Roman" w:eastAsia="Times New Roman" w:hAnsi="Times New Roman" w:cs="Times New Roman"/>
+              <w:szCs w:val="24"/>
+              <w:lang w:eastAsia="en-GB"/>
+            </w:rPr>
+          </w:pPr>
+          <w:r>
+            <w:rPr>
+              <w:rFonts w:eastAsia="Times New Roman" w:cs="Times New Roman"/>
+              <w:b/>
+              <w:bCs/>
+              <w:color w:val="000000"/>
+              <w:sz w:val="36"/>
+              <w:szCs w:val="36"/>
+              <w:lang w:eastAsia="en-GB"/>
+            </w:rPr>
+            <w:t>Course Instructor</w:t>
+          </w:r>
+        </w:p>
+        <w:p>
+          <w:pPr>
+            <w:spacing w:before="240" w:after="240" w:line="240" w:lineRule="auto"/>
+            <w:jc w:val="center"/>
+            <w:rPr>
+              <w:rFonts w:ascii="Times New Roman" w:eastAsia="Times New Roman" w:hAnsi="Times New Roman" w:cs="Times New Roman"/>
+              <w:szCs w:val="24"/>
+              <w:lang w:eastAsia="en-GB"/>
+            </w:rPr>
+          </w:pPr>
+          <w:r>
+            <w:rPr>
+              <w:rFonts w:eastAsia="Times New Roman" w:cs="Times New Roman"/>
+              <w:b/>
+              <w:bCs/>
+              <w:color w:val="000000"/>
+              <w:szCs w:val="24"/>
+              <w:lang w:eastAsia="en-GB"/>
+            </w:rPr>
+            <w:t xml:space="preserve">- </w:t>
+          </w:r>
+          <w:r>
+            <w:rPr>
+              <w:rFonts w:eastAsia="Times New Roman" w:cs="Times New Roman"/>
+              <w:b/>
+              <w:bCs/>
+              <w:color w:val="000000"/>
+              <w:szCs w:val="24"/>
+              <w:lang w:eastAsia="en-GB"/>
+            </w:rPr>
+            <w:t xml:space="preserve">Professor </w:t>
+          </w:r>
+          <w:proofErr w:type="spellStart"/>
+          <w:r>
+            <w:rPr>
+              <w:rFonts w:eastAsia="Times New Roman" w:cs="Times New Roman"/>
+              <w:b/>
+              <w:bCs/>
+              <w:color w:val="000000"/>
+              <w:szCs w:val="24"/>
+              <w:lang w:eastAsia="en-GB"/>
+            </w:rPr>
+            <w:t>Gianluca</w:t>
+          </w:r>
+          <w:proofErr w:type="spellEnd"/>
+          <w:r>
+            <w:rPr>
+              <w:rFonts w:eastAsia="Times New Roman" w:cs="Times New Roman"/>
+              <w:b/>
+              <w:bCs/>
+              <w:color w:val="000000"/>
+              <w:szCs w:val="24"/>
+              <w:lang w:eastAsia="en-GB"/>
+            </w:rPr>
+            <w:t xml:space="preserve"> Palermo</w:t>
+          </w:r>
+        </w:p>
+        <w:p>
+          <w:pPr>
+            <w:spacing w:before="240" w:after="240" w:line="240" w:lineRule="auto"/>
+            <w:rPr>
+              <w:rFonts w:eastAsia="Times New Roman" w:cs="Times New Roman"/>
+              <w:b/>
+              <w:bCs/>
+              <w:color w:val="000000"/>
+              <w:szCs w:val="24"/>
+              <w:lang w:eastAsia="en-GB"/>
+            </w:rPr>
+          </w:pPr>
+        </w:p>
+        <w:p>
+          <w:pPr>
+            <w:spacing w:before="240" w:after="240" w:line="240" w:lineRule="auto"/>
+            <w:rPr>
+              <w:rFonts w:ascii="Times New Roman" w:eastAsia="Times New Roman" w:hAnsi="Times New Roman" w:cs="Times New Roman"/>
+              <w:szCs w:val="24"/>
+              <w:lang w:eastAsia="en-GB"/>
+            </w:rPr>
+          </w:pPr>
+        </w:p>
+        <w:p>
+          <w:pPr>
+            <w:spacing w:before="240" w:after="240" w:line="240" w:lineRule="auto"/>
+            <w:rPr>
+              <w:rFonts w:ascii="Times New Roman" w:eastAsia="Times New Roman" w:hAnsi="Times New Roman" w:cs="Times New Roman"/>
+              <w:szCs w:val="24"/>
+              <w:lang w:eastAsia="en-GB"/>
+            </w:rPr>
+          </w:pPr>
+        </w:p>
+        <w:p>
+          <w:pPr>
+            <w:spacing w:before="240" w:after="240" w:line="240" w:lineRule="auto"/>
+            <w:jc w:val="right"/>
+            <w:rPr>
+              <w:b/>
+              <w:szCs w:val="24"/>
+              <w:lang w:val="en-US"/>
+            </w:rPr>
+          </w:pPr>
+          <w:r>
+            <w:rPr>
+              <w:rFonts w:eastAsia="Times New Roman" w:cs="Times New Roman"/>
+              <w:color w:val="000000"/>
+              <w:szCs w:val="24"/>
+              <w:lang w:eastAsia="en-GB"/>
+            </w:rPr>
+            <w:t xml:space="preserve">Delivery date: </w:t>
+          </w:r>
+          <w:r>
+            <w:rPr>
+              <w:rFonts w:eastAsia="Times New Roman" w:cs="Times New Roman"/>
+              <w:color w:val="000000"/>
+              <w:szCs w:val="24"/>
+              <w:lang w:eastAsia="en-GB"/>
+            </w:rPr>
+            <w:t>September 15, 2021</w:t>
+          </w:r>
+        </w:p>
+      </w:sdtContent>
+    </w:sdt>
+    <w:p>
+      <w:pPr>
         <w:jc w:val="center"/>
         <w:rPr>
-          <w:rFonts w:ascii="Times New Roman" w:eastAsia="Times New Roman" w:hAnsi="Times New Roman" w:cs="Times New Roman"/>
-          <w:szCs w:val="24"/>
-          <w:lang w:eastAsia="en-GB"/>
-        </w:rPr>
-      </w:pPr>
-      <w:r>
-        <w:rPr>
-          <w:rFonts w:eastAsia="Times New Roman" w:cs="Times New Roman"/>
           <w:b/>
-          <w:bCs/>
-          <w:i/>
-          <w:iCs/>
-          <w:color w:val="000000"/>
-          <w:szCs w:val="24"/>
-          <w:lang w:eastAsia="en-GB"/>
-        </w:rPr>
-        <w:t>Geoinformatics</w:t>
-      </w:r>
-      <w:r>
-        <w:rPr>
-          <w:rFonts w:eastAsia="Times New Roman" w:cs="Times New Roman"/>
+          <w:szCs w:val="24"/>
+          <w:lang w:val="en-US"/>
+        </w:rPr>
+      </w:pPr>
+      <w:r>
+        <w:rPr>
           <w:b/>
-          <w:bCs/>
-          <w:i/>
-          <w:iCs/>
-          <w:color w:val="000000"/>
-          <w:szCs w:val="24"/>
-          <w:lang w:eastAsia="en-GB"/>
-        </w:rPr>
-        <w:t xml:space="preserve"> Project</w:t>
-      </w:r>
-      <w:r>
-        <w:rPr>
-          <w:rFonts w:eastAsia="Times New Roman" w:cs="Times New Roman"/>
-          <w:b/>
-          <w:bCs/>
-          <w:i/>
-          <w:iCs/>
-          <w:color w:val="000000"/>
-          <w:szCs w:val="24"/>
-          <w:lang w:eastAsia="en-GB"/>
-        </w:rPr>
-        <w:t>, 2021</w:t>
-      </w:r>
-    </w:p>
-    <w:p>
-      <w:pPr>
-        <w:spacing w:before="240" w:after="240" w:line="240" w:lineRule="auto"/>
-        <w:rPr>
-          <w:rFonts w:ascii="Times New Roman" w:eastAsia="Times New Roman" w:hAnsi="Times New Roman" w:cs="Times New Roman"/>
-          <w:szCs w:val="24"/>
-          <w:lang w:eastAsia="en-GB"/>
-        </w:rPr>
-      </w:pPr>
-      <w:r>
-        <w:rPr>
-          <w:rFonts w:eastAsia="Times New Roman" w:cs="Times New Roman"/>
-          <w:color w:val="000000"/>
-          <w:szCs w:val="24"/>
-          <w:lang w:eastAsia="en-GB"/>
-        </w:rPr>
-        <w:t> </w:t>
-      </w:r>
-    </w:p>
-    <w:tbl>
-      <w:tblPr>
-        <w:tblW w:w="0" w:type="auto"/>
-        <w:tblCellMar>
-          <w:top w:w="15" w:type="dxa"/>
-          <w:left w:w="15" w:type="dxa"/>
-          <w:bottom w:w="15" w:type="dxa"/>
-          <w:right w:w="15" w:type="dxa"/>
-        </w:tblCellMar>
-        <w:tblLook w:val="04A0" w:firstRow="1" w:lastRow="0" w:firstColumn="1" w:lastColumn="0" w:noHBand="0" w:noVBand="1"/>
-      </w:tblPr>
-      <w:tblGrid>
-        <w:gridCol w:w="2648"/>
-        <w:gridCol w:w="1677"/>
-        <w:gridCol w:w="4283"/>
-      </w:tblGrid>
-      <w:tr>
-        <w:trPr>
-          <w:trHeight w:val="3225"/>
-        </w:trPr>
-        <w:tc>
-          <w:tcPr>
-            <w:tcW w:w="0" w:type="auto"/>
-            <w:gridSpan w:val="3"/>
-            <w:tcBorders>
-              <w:top w:val="single" w:sz="8" w:space="0" w:color="FFFFFF"/>
-              <w:left w:val="single" w:sz="8" w:space="0" w:color="FFFFFF"/>
-              <w:bottom w:val="single" w:sz="8" w:space="0" w:color="000000"/>
-              <w:right w:val="single" w:sz="8" w:space="0" w:color="FFFFFF"/>
-            </w:tcBorders>
-            <w:tcMar>
-              <w:top w:w="100" w:type="dxa"/>
-              <w:left w:w="100" w:type="dxa"/>
-              <w:bottom w:w="100" w:type="dxa"/>
-              <w:right w:w="100" w:type="dxa"/>
-            </w:tcMar>
-            <w:hideMark/>
-          </w:tcPr>
-          <w:p>
-            <w:pPr>
-              <w:spacing w:after="0" w:line="240" w:lineRule="auto"/>
-              <w:jc w:val="left"/>
-              <w:rPr>
-                <w:rFonts w:ascii="Times New Roman" w:eastAsia="Times New Roman" w:hAnsi="Times New Roman" w:cs="Times New Roman"/>
-                <w:szCs w:val="24"/>
-                <w:lang w:val="en-US" w:eastAsia="en-GB"/>
-              </w:rPr>
-            </w:pPr>
-            <w:r>
-              <w:rPr>
-                <w:rFonts w:eastAsia="Times New Roman" w:cs="Times New Roman"/>
-                <w:b/>
-                <w:bCs/>
-                <w:color w:val="000000"/>
-                <w:sz w:val="60"/>
-                <w:szCs w:val="60"/>
-                <w:lang w:eastAsia="en-GB"/>
-              </w:rPr>
-              <w:t>GNSS</w:t>
-            </w:r>
-            <w:r>
-              <w:rPr>
-                <w:rFonts w:eastAsia="Times New Roman" w:cs="Times New Roman"/>
-                <w:b/>
-                <w:bCs/>
-                <w:color w:val="000000"/>
-                <w:sz w:val="60"/>
-                <w:szCs w:val="60"/>
-                <w:lang w:eastAsia="en-GB"/>
-              </w:rPr>
-              <w:t xml:space="preserve"> (GPS) DATA PROCESSING</w:t>
-            </w:r>
-          </w:p>
-          <w:p>
-            <w:pPr>
-              <w:spacing w:before="240" w:after="240" w:line="240" w:lineRule="auto"/>
-              <w:jc w:val="center"/>
-              <w:rPr>
-                <w:rFonts w:eastAsia="Times New Roman" w:cs="Times New Roman"/>
-                <w:b/>
-                <w:bCs/>
-                <w:color w:val="000000"/>
-                <w:sz w:val="36"/>
-                <w:szCs w:val="36"/>
-                <w:lang w:eastAsia="en-GB"/>
-              </w:rPr>
-            </w:pPr>
-          </w:p>
-          <w:p>
-            <w:pPr>
-              <w:spacing w:before="240" w:after="240" w:line="240" w:lineRule="auto"/>
-              <w:jc w:val="center"/>
-              <w:rPr>
-                <w:rFonts w:eastAsia="Times New Roman" w:cs="Times New Roman"/>
-                <w:b/>
-                <w:bCs/>
-                <w:color w:val="000000"/>
-                <w:sz w:val="36"/>
-                <w:szCs w:val="36"/>
-                <w:lang w:eastAsia="en-GB"/>
-              </w:rPr>
-            </w:pPr>
-          </w:p>
-          <w:p>
-            <w:pPr>
-              <w:spacing w:before="240" w:after="240" w:line="240" w:lineRule="auto"/>
-              <w:jc w:val="center"/>
-              <w:rPr>
-                <w:rFonts w:ascii="Times New Roman" w:eastAsia="Times New Roman" w:hAnsi="Times New Roman" w:cs="Times New Roman"/>
-                <w:szCs w:val="24"/>
-                <w:lang w:eastAsia="en-GB"/>
-              </w:rPr>
-            </w:pPr>
-            <w:r>
-              <w:rPr>
-                <w:rFonts w:eastAsia="Times New Roman" w:cs="Times New Roman"/>
-                <w:b/>
-                <w:bCs/>
-                <w:color w:val="000000"/>
-                <w:sz w:val="36"/>
-                <w:szCs w:val="36"/>
-                <w:lang w:eastAsia="en-GB"/>
-              </w:rPr>
-              <w:t>GROUP MEMBERS</w:t>
-            </w:r>
-          </w:p>
-        </w:tc>
-      </w:tr>
-      <w:tr>
-        <w:trPr>
-          <w:trHeight w:val="525"/>
-        </w:trPr>
-        <w:tc>
-          <w:tcPr>
-            <w:tcW w:w="0" w:type="auto"/>
-            <w:tcBorders>
-              <w:top w:val="single" w:sz="8" w:space="0" w:color="000000"/>
-              <w:left w:val="single" w:sz="8" w:space="0" w:color="FFFFFF"/>
-              <w:bottom w:val="single" w:sz="8" w:space="0" w:color="000000"/>
-              <w:right w:val="single" w:sz="8" w:space="0" w:color="FFFFFF"/>
-            </w:tcBorders>
-            <w:tcMar>
-              <w:top w:w="100" w:type="dxa"/>
-              <w:left w:w="100" w:type="dxa"/>
-              <w:bottom w:w="100" w:type="dxa"/>
-              <w:right w:w="100" w:type="dxa"/>
-            </w:tcMar>
-            <w:hideMark/>
-          </w:tcPr>
-          <w:p>
-            <w:pPr>
-              <w:spacing w:before="240" w:after="240" w:line="240" w:lineRule="auto"/>
-              <w:rPr>
-                <w:rFonts w:ascii="Times New Roman" w:eastAsia="Times New Roman" w:hAnsi="Times New Roman" w:cs="Times New Roman"/>
-                <w:szCs w:val="24"/>
-                <w:lang w:eastAsia="en-GB"/>
-              </w:rPr>
-            </w:pPr>
-            <w:r>
-              <w:rPr>
-                <w:rFonts w:eastAsia="Times New Roman" w:cs="Times New Roman"/>
-                <w:b/>
-                <w:bCs/>
-                <w:color w:val="000000"/>
-                <w:sz w:val="28"/>
-                <w:szCs w:val="28"/>
-                <w:lang w:eastAsia="en-GB"/>
-              </w:rPr>
-              <w:t>Name</w:t>
-            </w:r>
-          </w:p>
-        </w:tc>
-        <w:tc>
-          <w:tcPr>
-            <w:tcW w:w="0" w:type="auto"/>
-            <w:tcBorders>
-              <w:top w:val="single" w:sz="8" w:space="0" w:color="000000"/>
-              <w:left w:val="single" w:sz="8" w:space="0" w:color="FFFFFF"/>
-              <w:bottom w:val="single" w:sz="8" w:space="0" w:color="000000"/>
-              <w:right w:val="single" w:sz="8" w:space="0" w:color="FFFFFF"/>
-            </w:tcBorders>
-            <w:tcMar>
-              <w:top w:w="100" w:type="dxa"/>
-              <w:left w:w="100" w:type="dxa"/>
-              <w:bottom w:w="100" w:type="dxa"/>
-              <w:right w:w="100" w:type="dxa"/>
-            </w:tcMar>
-            <w:hideMark/>
-          </w:tcPr>
-          <w:p>
-            <w:pPr>
-              <w:spacing w:before="240" w:after="240" w:line="240" w:lineRule="auto"/>
-              <w:rPr>
-                <w:rFonts w:ascii="Times New Roman" w:eastAsia="Times New Roman" w:hAnsi="Times New Roman" w:cs="Times New Roman"/>
-                <w:szCs w:val="24"/>
-                <w:lang w:eastAsia="en-GB"/>
-              </w:rPr>
-            </w:pPr>
-            <w:r>
-              <w:rPr>
-                <w:rFonts w:eastAsia="Times New Roman" w:cs="Times New Roman"/>
-                <w:b/>
-                <w:bCs/>
-                <w:color w:val="000000"/>
-                <w:sz w:val="28"/>
-                <w:szCs w:val="28"/>
-                <w:lang w:eastAsia="en-GB"/>
-              </w:rPr>
-              <w:t>Student ID</w:t>
-            </w:r>
-          </w:p>
-        </w:tc>
-        <w:tc>
-          <w:tcPr>
-            <w:tcW w:w="0" w:type="auto"/>
-            <w:tcBorders>
-              <w:top w:val="single" w:sz="8" w:space="0" w:color="000000"/>
-              <w:left w:val="single" w:sz="8" w:space="0" w:color="FFFFFF"/>
-              <w:bottom w:val="single" w:sz="8" w:space="0" w:color="000000"/>
-              <w:right w:val="single" w:sz="8" w:space="0" w:color="FFFFFF"/>
-            </w:tcBorders>
-            <w:tcMar>
-              <w:top w:w="100" w:type="dxa"/>
-              <w:left w:w="100" w:type="dxa"/>
-              <w:bottom w:w="100" w:type="dxa"/>
-              <w:right w:w="100" w:type="dxa"/>
-            </w:tcMar>
-            <w:hideMark/>
-          </w:tcPr>
-          <w:p>
-            <w:pPr>
-              <w:spacing w:before="240" w:after="240" w:line="240" w:lineRule="auto"/>
-              <w:rPr>
-                <w:rFonts w:ascii="Times New Roman" w:eastAsia="Times New Roman" w:hAnsi="Times New Roman" w:cs="Times New Roman"/>
-                <w:szCs w:val="24"/>
-                <w:lang w:eastAsia="en-GB"/>
-              </w:rPr>
-            </w:pPr>
-            <w:r>
-              <w:rPr>
-                <w:rFonts w:eastAsia="Times New Roman" w:cs="Times New Roman"/>
-                <w:b/>
-                <w:bCs/>
-                <w:color w:val="000000"/>
-                <w:sz w:val="28"/>
-                <w:szCs w:val="28"/>
-                <w:lang w:eastAsia="en-GB"/>
-              </w:rPr>
-              <w:t>E-mail</w:t>
-            </w:r>
-          </w:p>
-        </w:tc>
-      </w:tr>
-      <w:tr>
-        <w:trPr>
-          <w:trHeight w:val="765"/>
-        </w:trPr>
-        <w:tc>
-          <w:tcPr>
-            <w:tcW w:w="0" w:type="auto"/>
-            <w:tcBorders>
-              <w:top w:val="single" w:sz="8" w:space="0" w:color="000000"/>
-              <w:left w:val="single" w:sz="8" w:space="0" w:color="FFFFFF"/>
-              <w:right w:val="single" w:sz="8" w:space="0" w:color="FFFFFF"/>
-            </w:tcBorders>
-            <w:tcMar>
-              <w:top w:w="100" w:type="dxa"/>
-              <w:left w:w="100" w:type="dxa"/>
-              <w:bottom w:w="100" w:type="dxa"/>
-              <w:right w:w="100" w:type="dxa"/>
-            </w:tcMar>
-            <w:hideMark/>
-          </w:tcPr>
-          <w:p>
-            <w:pPr>
-              <w:spacing w:before="240" w:after="240" w:line="240" w:lineRule="auto"/>
-              <w:rPr>
-                <w:rFonts w:ascii="Times New Roman" w:eastAsia="Times New Roman" w:hAnsi="Times New Roman" w:cs="Times New Roman"/>
-                <w:szCs w:val="24"/>
-                <w:lang w:eastAsia="en-GB"/>
-              </w:rPr>
-            </w:pPr>
-            <w:r>
-              <w:rPr>
-                <w:szCs w:val="24"/>
-                <w:lang w:val="en-US"/>
-              </w:rPr>
-              <w:t xml:space="preserve">Alessandro </w:t>
-            </w:r>
-            <w:proofErr w:type="spellStart"/>
-            <w:r>
-              <w:rPr>
-                <w:szCs w:val="24"/>
-                <w:lang w:val="en-US"/>
-              </w:rPr>
-              <w:t>Gatti</w:t>
-            </w:r>
-            <w:proofErr w:type="spellEnd"/>
-          </w:p>
-        </w:tc>
-        <w:tc>
-          <w:tcPr>
-            <w:tcW w:w="0" w:type="auto"/>
-            <w:tcBorders>
-              <w:top w:val="single" w:sz="8" w:space="0" w:color="000000"/>
-              <w:left w:val="single" w:sz="8" w:space="0" w:color="FFFFFF"/>
-              <w:right w:val="single" w:sz="8" w:space="0" w:color="FFFFFF"/>
-            </w:tcBorders>
-            <w:tcMar>
-              <w:top w:w="100" w:type="dxa"/>
-              <w:left w:w="100" w:type="dxa"/>
-              <w:bottom w:w="100" w:type="dxa"/>
-              <w:right w:w="100" w:type="dxa"/>
-            </w:tcMar>
-            <w:hideMark/>
-          </w:tcPr>
-          <w:p>
-            <w:pPr>
-              <w:spacing w:before="240" w:after="240" w:line="240" w:lineRule="auto"/>
-              <w:rPr>
-                <w:rFonts w:ascii="Times New Roman" w:eastAsia="Times New Roman" w:hAnsi="Times New Roman" w:cs="Times New Roman"/>
-                <w:szCs w:val="24"/>
-                <w:lang w:eastAsia="en-GB"/>
-              </w:rPr>
-            </w:pPr>
-            <w:r>
-              <w:rPr>
-                <w:rFonts w:eastAsia="Times New Roman" w:cs="Times New Roman"/>
-                <w:color w:val="373737"/>
-                <w:szCs w:val="24"/>
-                <w:lang w:eastAsia="en-GB"/>
-              </w:rPr>
-              <w:t>10522639</w:t>
-            </w:r>
-          </w:p>
-        </w:tc>
-        <w:tc>
-          <w:tcPr>
-            <w:tcW w:w="0" w:type="auto"/>
-            <w:tcBorders>
-              <w:top w:val="single" w:sz="8" w:space="0" w:color="000000"/>
-              <w:left w:val="single" w:sz="8" w:space="0" w:color="FFFFFF"/>
-              <w:right w:val="single" w:sz="8" w:space="0" w:color="FFFFFF"/>
-            </w:tcBorders>
-            <w:tcMar>
-              <w:top w:w="100" w:type="dxa"/>
-              <w:left w:w="100" w:type="dxa"/>
-              <w:bottom w:w="100" w:type="dxa"/>
-              <w:right w:w="100" w:type="dxa"/>
-            </w:tcMar>
-            <w:hideMark/>
-          </w:tcPr>
-          <w:p>
-            <w:pPr>
-              <w:spacing w:before="240" w:after="240" w:line="240" w:lineRule="auto"/>
-              <w:rPr>
-                <w:rFonts w:ascii="Times New Roman" w:eastAsia="Times New Roman" w:hAnsi="Times New Roman" w:cs="Times New Roman"/>
-                <w:szCs w:val="24"/>
-                <w:lang w:eastAsia="en-GB"/>
-              </w:rPr>
-            </w:pPr>
-            <w:r>
-              <w:rPr>
-                <w:rFonts w:eastAsia="Times New Roman" w:cs="Times New Roman"/>
-                <w:color w:val="000000"/>
-                <w:szCs w:val="24"/>
-                <w:lang w:eastAsia="en-GB"/>
-              </w:rPr>
-              <w:t>alessandro6.gatti@mail.polimi.it</w:t>
-            </w:r>
-          </w:p>
-        </w:tc>
-      </w:tr>
-      <w:tr>
-        <w:trPr>
-          <w:trHeight w:val="480"/>
-        </w:trPr>
-        <w:tc>
-          <w:tcPr>
-            <w:tcW w:w="0" w:type="auto"/>
-            <w:tcBorders>
-              <w:left w:val="single" w:sz="8" w:space="0" w:color="FFFFFF"/>
-              <w:bottom w:val="single" w:sz="4" w:space="0" w:color="auto"/>
-              <w:right w:val="single" w:sz="8" w:space="0" w:color="FFFFFF"/>
-            </w:tcBorders>
-            <w:tcMar>
-              <w:top w:w="100" w:type="dxa"/>
-              <w:left w:w="100" w:type="dxa"/>
-              <w:bottom w:w="100" w:type="dxa"/>
-              <w:right w:w="100" w:type="dxa"/>
-            </w:tcMar>
-            <w:hideMark/>
-          </w:tcPr>
-          <w:p>
-            <w:pPr>
-              <w:spacing w:before="240" w:after="240" w:line="240" w:lineRule="auto"/>
-              <w:rPr>
-                <w:rFonts w:ascii="Times New Roman" w:eastAsia="Times New Roman" w:hAnsi="Times New Roman" w:cs="Times New Roman"/>
-                <w:szCs w:val="24"/>
-                <w:lang w:eastAsia="en-GB"/>
-              </w:rPr>
-            </w:pPr>
-            <w:r>
-              <w:rPr>
-                <w:rFonts w:eastAsia="Times New Roman" w:cs="Times New Roman"/>
-                <w:color w:val="000000"/>
-                <w:szCs w:val="24"/>
-                <w:lang w:eastAsia="en-GB"/>
-              </w:rPr>
-              <w:t>Felix Enyimah Toffah</w:t>
-            </w:r>
-          </w:p>
-        </w:tc>
-        <w:tc>
-          <w:tcPr>
-            <w:tcW w:w="0" w:type="auto"/>
-            <w:tcBorders>
-              <w:left w:val="single" w:sz="8" w:space="0" w:color="FFFFFF"/>
-              <w:bottom w:val="single" w:sz="4" w:space="0" w:color="auto"/>
-              <w:right w:val="single" w:sz="8" w:space="0" w:color="FFFFFF"/>
-            </w:tcBorders>
-            <w:tcMar>
-              <w:top w:w="100" w:type="dxa"/>
-              <w:left w:w="100" w:type="dxa"/>
-              <w:bottom w:w="100" w:type="dxa"/>
-              <w:right w:w="100" w:type="dxa"/>
-            </w:tcMar>
-            <w:hideMark/>
-          </w:tcPr>
-          <w:p>
-            <w:pPr>
-              <w:spacing w:before="240" w:after="240" w:line="240" w:lineRule="auto"/>
-              <w:rPr>
-                <w:rFonts w:ascii="Times New Roman" w:eastAsia="Times New Roman" w:hAnsi="Times New Roman" w:cs="Times New Roman"/>
-                <w:szCs w:val="24"/>
-                <w:lang w:eastAsia="en-GB"/>
-              </w:rPr>
-            </w:pPr>
-            <w:r>
-              <w:rPr>
-                <w:rFonts w:eastAsia="Times New Roman" w:cs="Times New Roman"/>
-                <w:color w:val="000000"/>
-                <w:szCs w:val="24"/>
-                <w:lang w:eastAsia="en-GB"/>
-              </w:rPr>
-              <w:t>10647752</w:t>
-            </w:r>
-          </w:p>
-        </w:tc>
-        <w:tc>
-          <w:tcPr>
-            <w:tcW w:w="0" w:type="auto"/>
-            <w:tcBorders>
-              <w:left w:val="single" w:sz="8" w:space="0" w:color="FFFFFF"/>
-              <w:bottom w:val="single" w:sz="4" w:space="0" w:color="auto"/>
-              <w:right w:val="single" w:sz="8" w:space="0" w:color="FFFFFF"/>
-            </w:tcBorders>
-            <w:tcMar>
-              <w:top w:w="100" w:type="dxa"/>
-              <w:left w:w="100" w:type="dxa"/>
-              <w:bottom w:w="100" w:type="dxa"/>
-              <w:right w:w="100" w:type="dxa"/>
-            </w:tcMar>
-            <w:hideMark/>
-          </w:tcPr>
-          <w:p>
-            <w:pPr>
-              <w:spacing w:before="240" w:after="240" w:line="240" w:lineRule="auto"/>
-              <w:rPr>
-                <w:rFonts w:ascii="Times New Roman" w:eastAsia="Times New Roman" w:hAnsi="Times New Roman" w:cs="Times New Roman"/>
-                <w:szCs w:val="24"/>
-                <w:lang w:eastAsia="en-GB"/>
-              </w:rPr>
-            </w:pPr>
-            <w:r>
-              <w:rPr>
-                <w:rFonts w:eastAsia="Times New Roman" w:cs="Times New Roman"/>
-                <w:color w:val="000000"/>
-                <w:szCs w:val="24"/>
-                <w:lang w:eastAsia="en-GB"/>
-              </w:rPr>
-              <w:t>felixenyimah.toffah@mail.polimi.it</w:t>
-            </w:r>
-          </w:p>
-        </w:tc>
-      </w:tr>
-    </w:tbl>
-    <w:p>
-      <w:pPr>
-        <w:spacing w:before="240" w:after="240" w:line="240" w:lineRule="auto"/>
-        <w:rPr>
-          <w:rFonts w:eastAsia="Times New Roman" w:cs="Times New Roman"/>
-          <w:color w:val="000000"/>
-          <w:szCs w:val="24"/>
-          <w:lang w:eastAsia="en-GB"/>
-        </w:rPr>
-      </w:pPr>
-      <w:r>
-        <w:rPr>
-          <w:rFonts w:eastAsia="Times New Roman" w:cs="Times New Roman"/>
-          <w:color w:val="000000"/>
-          <w:szCs w:val="24"/>
-          <w:lang w:eastAsia="en-GB"/>
-        </w:rPr>
-        <w:t> </w:t>
-      </w:r>
-    </w:p>
-    <w:p>
-      <w:pPr>
-        <w:spacing w:before="240" w:after="240" w:line="240" w:lineRule="auto"/>
-        <w:rPr>
-          <w:rFonts w:ascii="Times New Roman" w:eastAsia="Times New Roman" w:hAnsi="Times New Roman" w:cs="Times New Roman"/>
-          <w:szCs w:val="24"/>
-          <w:lang w:eastAsia="en-GB"/>
-        </w:rPr>
-      </w:pPr>
-    </w:p>
-    <w:p>
-      <w:pPr>
-        <w:spacing w:before="240" w:after="240" w:line="240" w:lineRule="auto"/>
-        <w:jc w:val="center"/>
-        <w:rPr>
-          <w:rFonts w:ascii="Times New Roman" w:eastAsia="Times New Roman" w:hAnsi="Times New Roman" w:cs="Times New Roman"/>
-          <w:szCs w:val="24"/>
-          <w:lang w:eastAsia="en-GB"/>
-        </w:rPr>
-      </w:pPr>
-      <w:r>
-        <w:rPr>
-          <w:rFonts w:eastAsia="Times New Roman" w:cs="Times New Roman"/>
-          <w:b/>
-          <w:bCs/>
-          <w:color w:val="000000"/>
-          <w:sz w:val="36"/>
-          <w:szCs w:val="36"/>
-          <w:lang w:eastAsia="en-GB"/>
-        </w:rPr>
-        <w:t>Project Supervisor</w:t>
-      </w:r>
-    </w:p>
-    <w:p>
-      <w:pPr>
-        <w:spacing w:before="240" w:after="240" w:line="240" w:lineRule="auto"/>
-        <w:jc w:val="center"/>
-        <w:rPr>
-          <w:rFonts w:ascii="Times New Roman" w:eastAsia="Times New Roman" w:hAnsi="Times New Roman" w:cs="Times New Roman"/>
-          <w:szCs w:val="24"/>
-          <w:lang w:eastAsia="en-GB"/>
-        </w:rPr>
-      </w:pPr>
-      <w:r>
-        <w:rPr>
-          <w:rFonts w:eastAsia="Times New Roman" w:cs="Times New Roman"/>
-          <w:b/>
-          <w:bCs/>
-          <w:color w:val="000000"/>
-          <w:szCs w:val="24"/>
-          <w:lang w:eastAsia="en-GB"/>
-        </w:rPr>
-        <w:t xml:space="preserve">- </w:t>
-      </w:r>
-      <w:r>
-        <w:rPr>
-          <w:rFonts w:eastAsia="Times New Roman" w:cs="Times New Roman"/>
-          <w:b/>
-          <w:bCs/>
-          <w:color w:val="000000"/>
-          <w:szCs w:val="24"/>
-          <w:lang w:eastAsia="en-GB"/>
-        </w:rPr>
-        <w:t xml:space="preserve">Professor Ludovico </w:t>
+          <w:szCs w:val="24"/>
+          <w:lang w:val="en-US"/>
+        </w:rPr>
+        <w:lastRenderedPageBreak/>
+        <w:t>Abstract</w:t>
+      </w:r>
+    </w:p>
+    <w:p>
+      <w:pPr>
+        <w:shd w:val="clear" w:color="auto" w:fill="FFFFFF"/>
+        <w:textAlignment w:val="baseline"/>
+        <w:rPr>
+          <w:rFonts w:eastAsia="Times New Roman" w:cs="Times New Roman"/>
+          <w:color w:val="373737"/>
+          <w:szCs w:val="24"/>
+          <w:lang w:eastAsia="en-GB"/>
+        </w:rPr>
+      </w:pPr>
+      <w:r>
+        <w:rPr>
+          <w:rFonts w:eastAsia="Times New Roman" w:cs="Times New Roman"/>
+          <w:color w:val="373737"/>
+          <w:szCs w:val="24"/>
+          <w:lang w:eastAsia="en-GB"/>
+        </w:rPr>
+        <w:t>GNSS Point positioning involves measurement of the signals emitted by a satellite for the determination of the position of a receiver on the surface of the Earth. The</w:t>
+      </w:r>
+      <w:r>
+        <w:rPr>
+          <w:rFonts w:eastAsia="Times New Roman" w:cs="Times New Roman"/>
+          <w:color w:val="373737"/>
+          <w:szCs w:val="24"/>
+          <w:lang w:eastAsia="en-GB"/>
+        </w:rPr>
+        <w:t xml:space="preserve"> </w:t>
+      </w:r>
+      <w:r>
+        <w:rPr>
+          <w:rFonts w:eastAsia="Times New Roman" w:cs="Times New Roman"/>
+          <w:color w:val="373737"/>
+          <w:szCs w:val="24"/>
+          <w:lang w:eastAsia="en-GB"/>
+        </w:rPr>
+        <w:t xml:space="preserve">emitted signal contains information about the ephemerides and clock offset of the satellite. The signal propagation through the atmosphere </w:t>
+      </w:r>
+      <w:proofErr w:type="gramStart"/>
+      <w:r>
+        <w:rPr>
+          <w:rFonts w:eastAsia="Times New Roman" w:cs="Times New Roman"/>
+          <w:color w:val="373737"/>
+          <w:szCs w:val="24"/>
+          <w:lang w:eastAsia="en-GB"/>
+        </w:rPr>
+        <w:t>is delayed</w:t>
+      </w:r>
+      <w:proofErr w:type="gramEnd"/>
+      <w:r>
+        <w:rPr>
+          <w:rFonts w:eastAsia="Times New Roman" w:cs="Times New Roman"/>
+          <w:color w:val="373737"/>
+          <w:szCs w:val="24"/>
+          <w:lang w:eastAsia="en-GB"/>
+        </w:rPr>
+        <w:t xml:space="preserve"> by the presence of free electrons in the ionosphere (about </w:t>
+      </w:r>
+      <w:r>
+        <w:rPr>
+          <w:rFonts w:eastAsia="Times New Roman" w:cs="Times New Roman"/>
+          <w:color w:val="373737"/>
+          <w:szCs w:val="24"/>
+          <w:lang w:eastAsia="en-GB"/>
+        </w:rPr>
+        <w:t>100 and 1000 km</w:t>
+      </w:r>
+      <w:r>
+        <w:rPr>
+          <w:rFonts w:eastAsia="Times New Roman" w:cs="Times New Roman"/>
+          <w:color w:val="373737"/>
+          <w:szCs w:val="24"/>
+          <w:lang w:eastAsia="en-GB"/>
+        </w:rPr>
+        <w:t xml:space="preserve"> </w:t>
+      </w:r>
+      <w:r>
+        <w:rPr>
+          <w:rFonts w:eastAsia="Times New Roman" w:cs="Times New Roman"/>
+          <w:color w:val="373737"/>
+          <w:szCs w:val="24"/>
+          <w:lang w:eastAsia="en-GB"/>
+        </w:rPr>
+        <w:t>altitude</w:t>
+      </w:r>
+      <w:r>
+        <w:rPr>
+          <w:rFonts w:eastAsia="Times New Roman" w:cs="Times New Roman"/>
+          <w:color w:val="373737"/>
+          <w:szCs w:val="24"/>
+          <w:lang w:eastAsia="en-GB"/>
+        </w:rPr>
+        <w:t xml:space="preserve">) and the water vapour content of the troposphere. These delays affect the precision in the estimated position of a receiver. However, for a double frequency receiver, the combination of both L1 and L2 frequencies of the signals resolves the effects of the ionosphere. </w:t>
+      </w:r>
+    </w:p>
+    <w:p>
+      <w:pPr>
+        <w:shd w:val="clear" w:color="auto" w:fill="FFFFFF"/>
+        <w:textAlignment w:val="baseline"/>
+        <w:rPr>
+          <w:rFonts w:eastAsia="Times New Roman" w:cs="Times New Roman"/>
+          <w:color w:val="373737"/>
+          <w:szCs w:val="24"/>
+          <w:lang w:eastAsia="en-GB"/>
+        </w:rPr>
+      </w:pPr>
+      <w:r>
+        <w:rPr>
+          <w:rFonts w:eastAsia="Times New Roman" w:cs="Times New Roman"/>
+          <w:color w:val="373737"/>
+          <w:szCs w:val="24"/>
+          <w:lang w:eastAsia="en-GB"/>
+        </w:rPr>
+        <w:t xml:space="preserve">The GNSS Data Processing Software (GDPS) </w:t>
+      </w:r>
+      <w:proofErr w:type="gramStart"/>
+      <w:r>
+        <w:rPr>
+          <w:rFonts w:eastAsia="Times New Roman" w:cs="Times New Roman"/>
+          <w:color w:val="373737"/>
+          <w:szCs w:val="24"/>
+          <w:lang w:eastAsia="en-GB"/>
+        </w:rPr>
+        <w:t>has been developed</w:t>
+      </w:r>
+      <w:proofErr w:type="gramEnd"/>
+      <w:r>
+        <w:rPr>
+          <w:rFonts w:eastAsia="Times New Roman" w:cs="Times New Roman"/>
+          <w:color w:val="373737"/>
+          <w:szCs w:val="24"/>
+          <w:lang w:eastAsia="en-GB"/>
+        </w:rPr>
+        <w:t xml:space="preserve"> along with other libraries for determining the ephemerides of a satellite by reading the navigation message file of a GPS satellite. Additional models </w:t>
+      </w:r>
+      <w:proofErr w:type="gramStart"/>
+      <w:r>
+        <w:rPr>
+          <w:rFonts w:eastAsia="Times New Roman" w:cs="Times New Roman"/>
+          <w:color w:val="373737"/>
+          <w:szCs w:val="24"/>
+          <w:lang w:eastAsia="en-GB"/>
+        </w:rPr>
+        <w:t>have also been developed</w:t>
+      </w:r>
+      <w:proofErr w:type="gramEnd"/>
+      <w:r>
+        <w:rPr>
+          <w:rFonts w:eastAsia="Times New Roman" w:cs="Times New Roman"/>
+          <w:color w:val="373737"/>
+          <w:szCs w:val="24"/>
+          <w:lang w:eastAsia="en-GB"/>
+        </w:rPr>
+        <w:t xml:space="preserve"> for estimating the </w:t>
       </w:r>
       <w:proofErr w:type="spellStart"/>
       <w:r>
         <w:rPr>
           <w:rFonts w:eastAsia="Times New Roman" w:cs="Times New Roman"/>
-          <w:b/>
-          <w:bCs/>
-          <w:color w:val="000000"/>
-          <w:szCs w:val="24"/>
-          <w:lang w:eastAsia="en-GB"/>
-        </w:rPr>
-        <w:t>Biagi</w:t>
+          <w:color w:val="373737"/>
+          <w:szCs w:val="24"/>
+          <w:lang w:eastAsia="en-GB"/>
+        </w:rPr>
+        <w:t>ionospheric</w:t>
       </w:r>
       <w:proofErr w:type="spellEnd"/>
       <w:r>
         <w:rPr>
           <w:rFonts w:eastAsia="Times New Roman" w:cs="Times New Roman"/>
-          <w:b/>
-          <w:bCs/>
-          <w:color w:val="000000"/>
-          <w:szCs w:val="24"/>
-          <w:lang w:eastAsia="en-GB"/>
-        </w:rPr>
-        <w:t xml:space="preserve"> (</w:t>
-      </w:r>
-      <w:r>
-        <w:rPr>
-          <w:rFonts w:eastAsia="Times New Roman" w:cs="Times New Roman"/>
-          <w:b/>
-          <w:bCs/>
-          <w:color w:val="000000"/>
-          <w:szCs w:val="24"/>
-          <w:lang w:eastAsia="en-GB"/>
-        </w:rPr>
-        <w:t>ludovico.biagi@polimi.it</w:t>
-      </w:r>
-      <w:bookmarkStart w:id="0" w:name="_GoBack"/>
-      <w:bookmarkEnd w:id="0"/>
-      <w:r>
-        <w:rPr>
-          <w:rFonts w:eastAsia="Times New Roman" w:cs="Times New Roman"/>
-          <w:b/>
-          <w:bCs/>
-          <w:color w:val="000000"/>
-          <w:szCs w:val="24"/>
-          <w:lang w:eastAsia="en-GB"/>
-        </w:rPr>
-        <w:t>)</w:t>
-      </w:r>
-    </w:p>
-    <w:p>
-      <w:pPr>
-        <w:spacing w:after="0" w:line="240" w:lineRule="auto"/>
-        <w:jc w:val="left"/>
-        <w:rPr>
-          <w:rFonts w:ascii="Times New Roman" w:eastAsia="Times New Roman" w:hAnsi="Times New Roman" w:cs="Times New Roman"/>
-          <w:szCs w:val="24"/>
-          <w:lang w:eastAsia="en-GB"/>
-        </w:rPr>
-      </w:pPr>
-    </w:p>
-    <w:p>
-      <w:pPr>
-        <w:spacing w:before="240" w:after="240" w:line="240" w:lineRule="auto"/>
-        <w:jc w:val="center"/>
-        <w:rPr>
-          <w:rFonts w:ascii="Times New Roman" w:eastAsia="Times New Roman" w:hAnsi="Times New Roman" w:cs="Times New Roman"/>
-          <w:szCs w:val="24"/>
-          <w:lang w:eastAsia="en-GB"/>
-        </w:rPr>
-      </w:pPr>
-      <w:r>
-        <w:rPr>
-          <w:rFonts w:eastAsia="Times New Roman" w:cs="Times New Roman"/>
-          <w:b/>
-          <w:bCs/>
-          <w:color w:val="000000"/>
-          <w:sz w:val="36"/>
-          <w:szCs w:val="36"/>
-          <w:lang w:eastAsia="en-GB"/>
-        </w:rPr>
-        <w:t>Course Instructor</w:t>
-      </w:r>
-    </w:p>
-    <w:p>
-      <w:pPr>
-        <w:spacing w:before="240" w:after="240" w:line="240" w:lineRule="auto"/>
-        <w:jc w:val="center"/>
-        <w:rPr>
-          <w:rFonts w:ascii="Times New Roman" w:eastAsia="Times New Roman" w:hAnsi="Times New Roman" w:cs="Times New Roman"/>
-          <w:szCs w:val="24"/>
-          <w:lang w:eastAsia="en-GB"/>
-        </w:rPr>
-      </w:pPr>
-      <w:r>
-        <w:rPr>
-          <w:rFonts w:eastAsia="Times New Roman" w:cs="Times New Roman"/>
-          <w:b/>
-          <w:bCs/>
-          <w:color w:val="000000"/>
-          <w:szCs w:val="24"/>
-          <w:lang w:eastAsia="en-GB"/>
-        </w:rPr>
-        <w:t xml:space="preserve">- </w:t>
-      </w:r>
-      <w:r>
-        <w:rPr>
-          <w:rFonts w:eastAsia="Times New Roman" w:cs="Times New Roman"/>
-          <w:b/>
-          <w:bCs/>
-          <w:color w:val="000000"/>
-          <w:szCs w:val="24"/>
-          <w:lang w:eastAsia="en-GB"/>
-        </w:rPr>
-        <w:t xml:space="preserve">Professor </w:t>
-      </w:r>
-      <w:proofErr w:type="spellStart"/>
-      <w:r>
-        <w:rPr>
-          <w:rFonts w:eastAsia="Times New Roman" w:cs="Times New Roman"/>
-          <w:b/>
-          <w:bCs/>
-          <w:color w:val="000000"/>
-          <w:szCs w:val="24"/>
-          <w:lang w:eastAsia="en-GB"/>
-        </w:rPr>
-        <w:t>Gianluca</w:t>
-      </w:r>
-      <w:proofErr w:type="spellEnd"/>
-      <w:r>
-        <w:rPr>
-          <w:rFonts w:eastAsia="Times New Roman" w:cs="Times New Roman"/>
-          <w:b/>
-          <w:bCs/>
-          <w:color w:val="000000"/>
-          <w:szCs w:val="24"/>
-          <w:lang w:eastAsia="en-GB"/>
-        </w:rPr>
-        <w:t xml:space="preserve"> Palermo</w:t>
-      </w:r>
-    </w:p>
-    <w:p>
-      <w:pPr>
-        <w:spacing w:after="0" w:line="240" w:lineRule="auto"/>
-        <w:jc w:val="left"/>
-        <w:rPr>
-          <w:rFonts w:ascii="Times New Roman" w:eastAsia="Times New Roman" w:hAnsi="Times New Roman" w:cs="Times New Roman"/>
-          <w:szCs w:val="24"/>
-          <w:lang w:eastAsia="en-GB"/>
-        </w:rPr>
-      </w:pPr>
-    </w:p>
-    <w:p>
-      <w:pPr>
-        <w:spacing w:before="240" w:after="240" w:line="240" w:lineRule="auto"/>
-        <w:rPr>
-          <w:rFonts w:eastAsia="Times New Roman" w:cs="Times New Roman"/>
-          <w:b/>
-          <w:bCs/>
-          <w:color w:val="000000"/>
-          <w:szCs w:val="24"/>
-          <w:lang w:eastAsia="en-GB"/>
-        </w:rPr>
-      </w:pPr>
-      <w:r>
-        <w:rPr>
-          <w:rFonts w:eastAsia="Times New Roman" w:cs="Times New Roman"/>
-          <w:b/>
-          <w:bCs/>
-          <w:color w:val="000000"/>
-          <w:szCs w:val="24"/>
-          <w:lang w:eastAsia="en-GB"/>
-        </w:rPr>
-        <w:t> </w:t>
-      </w:r>
-    </w:p>
-    <w:p>
-      <w:pPr>
-        <w:spacing w:before="240" w:after="240" w:line="240" w:lineRule="auto"/>
-        <w:rPr>
-          <w:rFonts w:ascii="Times New Roman" w:eastAsia="Times New Roman" w:hAnsi="Times New Roman" w:cs="Times New Roman"/>
-          <w:szCs w:val="24"/>
-          <w:lang w:eastAsia="en-GB"/>
-        </w:rPr>
-      </w:pPr>
-    </w:p>
-    <w:p>
-      <w:pPr>
-        <w:spacing w:before="240" w:after="240" w:line="240" w:lineRule="auto"/>
-        <w:jc w:val="right"/>
-        <w:rPr>
-          <w:rFonts w:eastAsia="Times New Roman" w:cs="Times New Roman"/>
-          <w:color w:val="000000"/>
-          <w:szCs w:val="24"/>
-          <w:lang w:eastAsia="en-GB"/>
-        </w:rPr>
-      </w:pPr>
-      <w:r>
-        <w:rPr>
-          <w:rFonts w:eastAsia="Times New Roman" w:cs="Times New Roman"/>
-          <w:color w:val="000000"/>
-          <w:szCs w:val="24"/>
-          <w:lang w:eastAsia="en-GB"/>
-        </w:rPr>
-        <w:t xml:space="preserve">Delivery date: </w:t>
-      </w:r>
-      <w:r>
-        <w:rPr>
-          <w:rFonts w:eastAsia="Times New Roman" w:cs="Times New Roman"/>
-          <w:color w:val="000000"/>
-          <w:szCs w:val="24"/>
-          <w:lang w:eastAsia="en-GB"/>
-        </w:rPr>
-        <w:t>September 15, 2021</w:t>
+          <w:color w:val="373737"/>
+          <w:szCs w:val="24"/>
+          <w:lang w:eastAsia="en-GB"/>
+        </w:rPr>
+        <w:t xml:space="preserve"> effect at a user station, with respect to the elevation and azimuth of a Satellite Vehicle. The implemented algorithms are as defined in the </w:t>
+      </w:r>
+      <w:r>
+        <w:rPr>
+          <w:rFonts w:eastAsia="Times New Roman" w:cs="Times New Roman"/>
+          <w:color w:val="373737"/>
+          <w:szCs w:val="24"/>
+          <w:lang w:eastAsia="en-GB"/>
+        </w:rPr>
+        <w:t>IS-GPS-200L</w:t>
+      </w:r>
+      <w:r>
+        <w:rPr>
+          <w:rFonts w:eastAsia="Times New Roman" w:cs="Times New Roman"/>
+          <w:color w:val="373737"/>
+          <w:szCs w:val="24"/>
+          <w:lang w:eastAsia="en-GB"/>
+        </w:rPr>
+        <w:t xml:space="preserve"> (Sections </w:t>
+      </w:r>
+      <w:r>
+        <w:rPr>
+          <w:rFonts w:eastAsia="Times New Roman" w:cs="Times New Roman"/>
+          <w:color w:val="373737"/>
+          <w:szCs w:val="24"/>
+          <w:lang w:eastAsia="en-GB"/>
+        </w:rPr>
+        <w:t>20.3.3.4.3</w:t>
+      </w:r>
+      <w:r>
+        <w:rPr>
+          <w:rFonts w:eastAsia="Times New Roman" w:cs="Times New Roman"/>
+          <w:color w:val="373737"/>
+          <w:szCs w:val="24"/>
+          <w:lang w:eastAsia="en-GB"/>
+        </w:rPr>
+        <w:t xml:space="preserve"> and </w:t>
+      </w:r>
+      <w:r>
+        <w:rPr>
+          <w:rFonts w:eastAsia="Times New Roman" w:cs="Times New Roman"/>
+          <w:color w:val="373737"/>
+          <w:szCs w:val="24"/>
+          <w:lang w:eastAsia="en-GB"/>
+        </w:rPr>
+        <w:t>20.3.3.5.2.5</w:t>
+      </w:r>
+      <w:r>
+        <w:rPr>
+          <w:rFonts w:eastAsia="Times New Roman" w:cs="Times New Roman"/>
+          <w:color w:val="373737"/>
+          <w:szCs w:val="24"/>
+          <w:lang w:eastAsia="en-GB"/>
+        </w:rPr>
+        <w:t xml:space="preserve"> respectively).</w:t>
+      </w:r>
+    </w:p>
+    <w:p>
+      <w:pPr>
+        <w:shd w:val="clear" w:color="auto" w:fill="FFFFFF"/>
+        <w:textAlignment w:val="baseline"/>
+        <w:rPr>
+          <w:rFonts w:eastAsia="Times New Roman" w:cs="Times New Roman"/>
+          <w:color w:val="373737"/>
+          <w:szCs w:val="24"/>
+          <w:lang w:eastAsia="en-GB"/>
+        </w:rPr>
+      </w:pPr>
+      <w:r>
+        <w:rPr>
+          <w:rFonts w:eastAsia="Times New Roman" w:cs="Times New Roman"/>
+          <w:color w:val="373737"/>
+          <w:szCs w:val="24"/>
+          <w:lang w:eastAsia="en-GB"/>
+        </w:rPr>
+        <w:t xml:space="preserve">A Graphical User Interface </w:t>
+      </w:r>
+      <w:proofErr w:type="gramStart"/>
+      <w:r>
+        <w:rPr>
+          <w:rFonts w:eastAsia="Times New Roman" w:cs="Times New Roman"/>
+          <w:color w:val="373737"/>
+          <w:szCs w:val="24"/>
+          <w:lang w:eastAsia="en-GB"/>
+        </w:rPr>
+        <w:t>has been developed</w:t>
+      </w:r>
+      <w:proofErr w:type="gramEnd"/>
+      <w:r>
+        <w:rPr>
+          <w:rFonts w:eastAsia="Times New Roman" w:cs="Times New Roman"/>
+          <w:color w:val="373737"/>
+          <w:szCs w:val="24"/>
+          <w:lang w:eastAsia="en-GB"/>
+        </w:rPr>
+        <w:t xml:space="preserve"> to enable a user access the models. Detailed description of how to use the software </w:t>
+      </w:r>
+      <w:proofErr w:type="gramStart"/>
+      <w:r>
+        <w:rPr>
+          <w:rFonts w:eastAsia="Times New Roman" w:cs="Times New Roman"/>
+          <w:color w:val="373737"/>
+          <w:szCs w:val="24"/>
+          <w:lang w:eastAsia="en-GB"/>
+        </w:rPr>
+        <w:t>are described</w:t>
+      </w:r>
+      <w:proofErr w:type="gramEnd"/>
+      <w:r>
+        <w:rPr>
+          <w:rFonts w:eastAsia="Times New Roman" w:cs="Times New Roman"/>
+          <w:color w:val="373737"/>
+          <w:szCs w:val="24"/>
+          <w:lang w:eastAsia="en-GB"/>
+        </w:rPr>
+        <w:t xml:space="preserve"> in the next pages.</w:t>
+      </w:r>
+    </w:p>
+    <w:p>
+      <w:pPr>
+        <w:shd w:val="clear" w:color="auto" w:fill="FFFFFF"/>
+        <w:textAlignment w:val="baseline"/>
+        <w:rPr>
+          <w:rFonts w:eastAsia="Times New Roman" w:cs="Times New Roman"/>
+          <w:color w:val="373737"/>
+          <w:szCs w:val="24"/>
+          <w:lang w:eastAsia="en-GB"/>
+        </w:rPr>
+      </w:pPr>
+      <w:r>
+        <w:rPr>
+          <w:rFonts w:eastAsia="Times New Roman" w:cs="Times New Roman"/>
+          <w:color w:val="373737"/>
+          <w:szCs w:val="24"/>
+          <w:lang w:eastAsia="en-GB"/>
+        </w:rPr>
+        <w:t>The main language used for the exercise is Python.</w:t>
+      </w:r>
+    </w:p>
+    <w:p>
+      <w:pPr>
+        <w:rPr>
+          <w:szCs w:val="24"/>
+          <w:u w:val="single"/>
+          <w:lang w:val="en-US"/>
+        </w:rPr>
+      </w:pPr>
+      <w:r>
+        <w:rPr>
+          <w:szCs w:val="24"/>
+          <w:u w:val="single"/>
+          <w:lang w:val="en-US"/>
+        </w:rPr>
+        <w:br w:type="page"/>
       </w:r>
     </w:p>
     <w:p>
@@ -888,15 +1261,77 @@
           <w:szCs w:val="24"/>
           <w:lang w:val="en-US"/>
         </w:rPr>
+        <w:t>Abstract</w:t>
+      </w:r>
+    </w:p>
+    <w:p>
+      <w:pPr>
+        <w:rPr>
+          <w:szCs w:val="24"/>
+          <w:lang w:val="en-US"/>
+        </w:rPr>
+      </w:pPr>
+      <w:r>
+        <w:rPr>
+          <w:szCs w:val="24"/>
+          <w:lang w:val="en-US"/>
+        </w:rPr>
+        <w:t>Table of content</w:t>
+      </w:r>
+    </w:p>
+    <w:p>
+      <w:pPr>
+        <w:rPr>
+          <w:szCs w:val="24"/>
+          <w:lang w:val="en-US"/>
+        </w:rPr>
+      </w:pPr>
+      <w:r>
+        <w:rPr>
+          <w:szCs w:val="24"/>
+          <w:lang w:val="en-US"/>
+        </w:rPr>
+        <w:t>List of figures</w:t>
+      </w:r>
+    </w:p>
+    <w:p>
+      <w:pPr>
+        <w:rPr>
+          <w:szCs w:val="24"/>
+          <w:lang w:val="en-US"/>
+        </w:rPr>
+      </w:pPr>
+      <w:r>
+        <w:rPr>
+          <w:szCs w:val="24"/>
+          <w:lang w:val="en-US"/>
+        </w:rPr>
         <w:t>Introduction</w:t>
       </w:r>
+    </w:p>
+    <w:p>
+      <w:pPr>
+        <w:rPr>
+          <w:szCs w:val="24"/>
+          <w:lang w:val="en-US"/>
+        </w:rPr>
+      </w:pPr>
       <w:r>
         <w:rPr>
           <w:szCs w:val="24"/>
           <w:lang w:val="en-US"/>
         </w:rPr>
         <w:tab/>
-      </w:r>
+        <w:t>Satellite orbit</w:t>
+      </w:r>
+    </w:p>
+    <w:p>
+      <w:pPr>
+        <w:rPr>
+          <w:szCs w:val="24"/>
+          <w:lang w:val="en-US"/>
+        </w:rPr>
+      </w:pPr>
       <w:r>
         <w:rPr>
           <w:szCs w:val="24"/>
@@ -904,16 +1339,26 @@
         </w:rPr>
         <w:tab/>
       </w:r>
-      <w:r>
-        <w:rPr>
-          <w:szCs w:val="24"/>
-          <w:lang w:val="en-US"/>
-        </w:rPr>
-        <w:t>x</w:t>
-      </w:r>
-    </w:p>
-    <w:p>
-      <w:pPr>
+      <w:proofErr w:type="spellStart"/>
+      <w:r>
+        <w:rPr>
+          <w:szCs w:val="24"/>
+          <w:lang w:val="en-US"/>
+        </w:rPr>
+        <w:t>Ionospheric</w:t>
+      </w:r>
+      <w:proofErr w:type="spellEnd"/>
+      <w:r>
+        <w:rPr>
+          <w:szCs w:val="24"/>
+          <w:lang w:val="en-US"/>
+        </w:rPr>
+        <w:t xml:space="preserve"> error correction</w:t>
+      </w:r>
+    </w:p>
+    <w:p>
+      <w:pPr>
+        <w:ind w:left="720"/>
         <w:rPr>
           <w:szCs w:val="24"/>
           <w:lang w:val="en-US"/>
@@ -926,131 +1371,178 @@
         </w:rPr>
         <w:t>Objective</w:t>
       </w:r>
+    </w:p>
+    <w:p>
+      <w:pPr>
+        <w:ind w:left="720"/>
+        <w:rPr>
+          <w:szCs w:val="24"/>
+          <w:lang w:val="en-US"/>
+        </w:rPr>
+      </w:pPr>
+      <w:r>
+        <w:rPr>
+          <w:szCs w:val="24"/>
+          <w:lang w:val="en-US"/>
+        </w:rPr>
+        <w:t>Main features</w:t>
+      </w:r>
+    </w:p>
+    <w:p>
+      <w:pPr>
+        <w:ind w:left="720"/>
+        <w:rPr>
+          <w:szCs w:val="24"/>
+          <w:lang w:val="en-US"/>
+        </w:rPr>
+      </w:pPr>
+      <w:r>
+        <w:rPr>
+          <w:szCs w:val="24"/>
+          <w:lang w:val="en-US"/>
+        </w:rPr>
+        <w:t>Prerequisites</w:t>
+      </w:r>
+    </w:p>
+    <w:p>
+      <w:pPr>
+        <w:ind w:left="720"/>
+        <w:rPr>
+          <w:szCs w:val="24"/>
+          <w:lang w:val="en-US"/>
+        </w:rPr>
+      </w:pPr>
       <w:r>
         <w:rPr>
           <w:szCs w:val="24"/>
           <w:lang w:val="en-US"/>
         </w:rPr>
         <w:tab/>
-      </w:r>
-      <w:r>
-        <w:rPr>
-          <w:szCs w:val="24"/>
-          <w:lang w:val="en-US"/>
-        </w:rPr>
-        <w:t>x</w:t>
-      </w:r>
-    </w:p>
-    <w:p>
-      <w:pPr>
-        <w:rPr>
-          <w:szCs w:val="24"/>
-          <w:lang w:val="en-US"/>
-        </w:rPr>
-      </w:pPr>
-      <w:r>
-        <w:rPr>
-          <w:szCs w:val="24"/>
-          <w:lang w:val="en-US"/>
-        </w:rPr>
-        <w:t>Tools</w:t>
-      </w:r>
+        <w:t>Libraries</w:t>
+      </w:r>
+    </w:p>
+    <w:p>
+      <w:pPr>
+        <w:ind w:left="720"/>
+        <w:rPr>
+          <w:szCs w:val="24"/>
+          <w:lang w:val="en-US"/>
+        </w:rPr>
+      </w:pPr>
       <w:r>
         <w:rPr>
           <w:szCs w:val="24"/>
           <w:lang w:val="en-US"/>
         </w:rPr>
         <w:tab/>
-      </w:r>
-      <w:r>
-        <w:rPr>
-          <w:szCs w:val="24"/>
-          <w:lang w:val="en-US"/>
-        </w:rPr>
-        <w:t>x</w:t>
-      </w:r>
-    </w:p>
-    <w:p>
-      <w:pPr>
-        <w:rPr>
-          <w:szCs w:val="24"/>
-          <w:lang w:val="en-US"/>
-        </w:rPr>
-      </w:pPr>
-      <w:proofErr w:type="spellStart"/>
-      <w:r>
-        <w:rPr>
-          <w:szCs w:val="24"/>
-          <w:lang w:val="en-US"/>
-        </w:rPr>
-        <w:t>Rinex</w:t>
-      </w:r>
-      <w:proofErr w:type="spellEnd"/>
-      <w:r>
-        <w:rPr>
-          <w:szCs w:val="24"/>
-          <w:lang w:val="en-US"/>
-        </w:rPr>
-        <w:t xml:space="preserve"> file</w:t>
-      </w:r>
+        <w:t>Data types</w:t>
+      </w:r>
+    </w:p>
+    <w:p>
+      <w:pPr>
+        <w:ind w:left="720"/>
+        <w:rPr>
+          <w:szCs w:val="24"/>
+          <w:lang w:val="en-US"/>
+        </w:rPr>
+      </w:pPr>
       <w:r>
         <w:rPr>
           <w:szCs w:val="24"/>
           <w:lang w:val="en-US"/>
         </w:rPr>
         <w:tab/>
-      </w:r>
-      <w:r>
-        <w:rPr>
-          <w:szCs w:val="24"/>
-          <w:lang w:val="en-US"/>
-        </w:rPr>
-        <w:t>x</w:t>
-      </w:r>
-    </w:p>
-    <w:p>
-      <w:pPr>
-        <w:rPr>
-          <w:szCs w:val="24"/>
-          <w:lang w:val="en-US"/>
-        </w:rPr>
-      </w:pPr>
-      <w:r>
-        <w:rPr>
-          <w:szCs w:val="24"/>
-          <w:lang w:val="en-US"/>
-        </w:rPr>
-        <w:t>Interface</w:t>
-      </w:r>
+        <w:t>File formats</w:t>
+      </w:r>
+    </w:p>
+    <w:p>
+      <w:pPr>
+        <w:ind w:left="720"/>
+        <w:rPr>
+          <w:szCs w:val="24"/>
+          <w:lang w:val="en-US"/>
+        </w:rPr>
+      </w:pPr>
+      <w:r>
+        <w:rPr>
+          <w:szCs w:val="24"/>
+          <w:lang w:val="en-US"/>
+        </w:rPr>
+        <w:t>Running the application</w:t>
+      </w:r>
+    </w:p>
+    <w:p>
+      <w:pPr>
+        <w:ind w:left="720"/>
+        <w:rPr>
+          <w:szCs w:val="24"/>
+          <w:lang w:val="en-US"/>
+        </w:rPr>
+      </w:pPr>
+      <w:r>
+        <w:rPr>
+          <w:szCs w:val="24"/>
+          <w:lang w:val="en-US"/>
+        </w:rPr>
+        <w:t>Installing the executable GUI</w:t>
+      </w:r>
+    </w:p>
+    <w:p>
+      <w:pPr>
+        <w:rPr>
+          <w:szCs w:val="24"/>
+          <w:lang w:val="en-US"/>
+        </w:rPr>
+      </w:pPr>
+      <w:r>
+        <w:rPr>
+          <w:szCs w:val="24"/>
+          <w:lang w:val="en-US"/>
+        </w:rPr>
+        <w:t>GNSS Data Processing interface</w:t>
+      </w:r>
+    </w:p>
+    <w:p>
+      <w:pPr>
+        <w:ind w:left="720"/>
+        <w:rPr>
+          <w:szCs w:val="24"/>
+          <w:lang w:val="en-US"/>
+        </w:rPr>
+      </w:pPr>
+      <w:r>
+        <w:rPr>
+          <w:szCs w:val="24"/>
+          <w:lang w:val="en-US"/>
+        </w:rPr>
+        <w:t>Menu items</w:t>
+      </w:r>
+    </w:p>
+    <w:p>
+      <w:pPr>
+        <w:ind w:left="720"/>
+        <w:rPr>
+          <w:szCs w:val="24"/>
+          <w:lang w:val="en-US"/>
+        </w:rPr>
+      </w:pPr>
       <w:r>
         <w:rPr>
           <w:szCs w:val="24"/>
           <w:lang w:val="en-US"/>
         </w:rPr>
         <w:tab/>
-      </w:r>
-      <w:r>
-        <w:rPr>
-          <w:szCs w:val="24"/>
-          <w:lang w:val="en-US"/>
-        </w:rPr>
-        <w:t>x</w:t>
-      </w:r>
-    </w:p>
-    <w:p>
-      <w:pPr>
-        <w:rPr>
-          <w:szCs w:val="24"/>
-          <w:lang w:val="en-US"/>
-        </w:rPr>
-      </w:pPr>
-      <w:r>
-        <w:rPr>
-          <w:szCs w:val="24"/>
-          <w:lang w:val="en-US"/>
-        </w:rPr>
-        <w:t>Results</w:t>
-      </w:r>
+        <w:t>Input</w:t>
+      </w:r>
+    </w:p>
+    <w:p>
+      <w:pPr>
+        <w:ind w:left="720"/>
+        <w:rPr>
+          <w:szCs w:val="24"/>
+          <w:lang w:val="en-US"/>
+        </w:rPr>
+      </w:pPr>
       <w:r>
         <w:rPr>
           <w:szCs w:val="24"/>
@@ -1063,52 +1555,18 @@
           <w:szCs w:val="24"/>
           <w:lang w:val="en-US"/>
         </w:rPr>
-        <w:t>x</w:t>
-      </w:r>
-    </w:p>
-    <w:p>
-      <w:pPr>
-        <w:rPr>
-          <w:szCs w:val="24"/>
-          <w:lang w:val="en-US"/>
-        </w:rPr>
-      </w:pPr>
-      <w:r>
-        <w:rPr>
-          <w:szCs w:val="24"/>
-          <w:lang w:val="en-US"/>
-        </w:rPr>
-        <w:t>Orbit visualization</w:t>
-      </w:r>
-      <w:r>
-        <w:rPr>
-          <w:szCs w:val="24"/>
-          <w:lang w:val="en-US"/>
-        </w:rPr>
         <w:tab/>
-      </w:r>
-      <w:r>
-        <w:rPr>
-          <w:szCs w:val="24"/>
-          <w:lang w:val="en-US"/>
-        </w:rPr>
-        <w:t>x</w:t>
-      </w:r>
-    </w:p>
-    <w:p>
-      <w:pPr>
-        <w:rPr>
-          <w:szCs w:val="24"/>
-          <w:lang w:val="en-US"/>
-        </w:rPr>
-      </w:pPr>
-      <w:r>
-        <w:rPr>
-          <w:szCs w:val="24"/>
-          <w:lang w:val="en-US"/>
-        </w:rPr>
-        <w:t>Numerical values</w:t>
-      </w:r>
+        <w:t>Open</w:t>
+      </w:r>
+    </w:p>
+    <w:p>
+      <w:pPr>
+        <w:ind w:left="720"/>
+        <w:rPr>
+          <w:szCs w:val="24"/>
+          <w:lang w:val="en-US"/>
+        </w:rPr>
+      </w:pPr>
       <w:r>
         <w:rPr>
           <w:szCs w:val="24"/>
@@ -1121,90 +1579,35 @@
           <w:szCs w:val="24"/>
           <w:lang w:val="en-US"/>
         </w:rPr>
-        <w:t>x</w:t>
-      </w:r>
-    </w:p>
-    <w:p>
-      <w:pPr>
-        <w:rPr>
-          <w:szCs w:val="24"/>
-          <w:lang w:val="en-US"/>
-        </w:rPr>
-      </w:pPr>
-      <w:r>
-        <w:rPr>
-          <w:szCs w:val="24"/>
-          <w:lang w:val="en-US"/>
-        </w:rPr>
-        <w:t>Azimuth and elevation</w:t>
-      </w:r>
-      <w:r>
-        <w:rPr>
-          <w:szCs w:val="24"/>
-          <w:lang w:val="en-US"/>
-        </w:rPr>
         <w:tab/>
-      </w:r>
-      <w:r>
-        <w:rPr>
-          <w:szCs w:val="24"/>
-          <w:lang w:val="en-US"/>
-        </w:rPr>
-        <w:t>x</w:t>
-      </w:r>
-    </w:p>
-    <w:p>
-      <w:pPr>
-        <w:rPr>
-          <w:szCs w:val="24"/>
-          <w:lang w:val="en-US"/>
-        </w:rPr>
-      </w:pPr>
-      <w:proofErr w:type="spellStart"/>
-      <w:r>
-        <w:rPr>
-          <w:szCs w:val="24"/>
-          <w:lang w:val="en-US"/>
-        </w:rPr>
-        <w:t>Ionospheric</w:t>
-      </w:r>
-      <w:proofErr w:type="spellEnd"/>
-      <w:r>
-        <w:rPr>
-          <w:szCs w:val="24"/>
-          <w:lang w:val="en-US"/>
-        </w:rPr>
-        <w:t xml:space="preserve"> correction</w:t>
-      </w:r>
+        <w:t>Close</w:t>
+      </w:r>
+    </w:p>
+    <w:p>
+      <w:pPr>
+        <w:ind w:left="720"/>
+        <w:rPr>
+          <w:szCs w:val="24"/>
+          <w:lang w:val="en-US"/>
+        </w:rPr>
+      </w:pPr>
       <w:r>
         <w:rPr>
           <w:szCs w:val="24"/>
           <w:lang w:val="en-US"/>
         </w:rPr>
         <w:tab/>
-      </w:r>
-      <w:r>
-        <w:rPr>
-          <w:szCs w:val="24"/>
-          <w:lang w:val="en-US"/>
-        </w:rPr>
-        <w:t>x</w:t>
-      </w:r>
-    </w:p>
-    <w:p>
-      <w:pPr>
-        <w:rPr>
-          <w:szCs w:val="24"/>
-          <w:lang w:val="en-US"/>
-        </w:rPr>
-      </w:pPr>
-      <w:r>
-        <w:rPr>
-          <w:szCs w:val="24"/>
-          <w:lang w:val="en-US"/>
-        </w:rPr>
-        <w:t>Testing the results</w:t>
-      </w:r>
+        <w:t>Help</w:t>
+      </w:r>
+    </w:p>
+    <w:p>
+      <w:pPr>
+        <w:ind w:left="720"/>
+        <w:rPr>
+          <w:szCs w:val="24"/>
+          <w:lang w:val="en-US"/>
+        </w:rPr>
+      </w:pPr>
       <w:r>
         <w:rPr>
           <w:szCs w:val="24"/>
@@ -1217,70 +1620,334 @@
           <w:szCs w:val="24"/>
           <w:lang w:val="en-US"/>
         </w:rPr>
-        <w:t>x</w:t>
-      </w:r>
-    </w:p>
-    <w:p>
-      <w:pPr>
-        <w:rPr>
-          <w:szCs w:val="24"/>
-          <w:lang w:val="en-US"/>
-        </w:rPr>
-      </w:pPr>
-    </w:p>
-    <w:p>
-      <w:pPr>
-        <w:rPr>
-          <w:szCs w:val="24"/>
-          <w:lang w:val="en-US"/>
-        </w:rPr>
-      </w:pPr>
-    </w:p>
-    <w:p>
-      <w:pPr>
-        <w:rPr>
-          <w:szCs w:val="24"/>
-          <w:lang w:val="en-US"/>
-        </w:rPr>
-      </w:pPr>
-    </w:p>
-    <w:p>
-      <w:pPr>
-        <w:rPr>
-          <w:szCs w:val="24"/>
-          <w:lang w:val="en-US"/>
-        </w:rPr>
-      </w:pPr>
-    </w:p>
-    <w:p>
-      <w:pPr>
-        <w:rPr>
-          <w:szCs w:val="24"/>
-          <w:lang w:val="en-US"/>
-        </w:rPr>
-      </w:pPr>
-    </w:p>
-    <w:p>
-      <w:pPr>
-        <w:rPr>
-          <w:szCs w:val="24"/>
-          <w:lang w:val="en-US"/>
-        </w:rPr>
-      </w:pPr>
-    </w:p>
-    <w:p>
-      <w:pPr>
-        <w:rPr>
-          <w:szCs w:val="24"/>
-          <w:lang w:val="en-US"/>
-        </w:rPr>
-      </w:pPr>
-      <w:r>
-        <w:rPr>
-          <w:szCs w:val="24"/>
-          <w:lang w:val="en-US"/>
-        </w:rPr>
-        <w:br w:type="page"/>
+        <w:tab/>
+        <w:t>Help Content</w:t>
+      </w:r>
+    </w:p>
+    <w:p>
+      <w:pPr>
+        <w:ind w:left="720"/>
+        <w:rPr>
+          <w:szCs w:val="24"/>
+          <w:lang w:val="en-US"/>
+        </w:rPr>
+      </w:pPr>
+      <w:r>
+        <w:rPr>
+          <w:szCs w:val="24"/>
+          <w:lang w:val="en-US"/>
+        </w:rPr>
+        <w:tab/>
+      </w:r>
+      <w:r>
+        <w:rPr>
+          <w:szCs w:val="24"/>
+          <w:lang w:val="en-US"/>
+        </w:rPr>
+        <w:tab/>
+        <w:t>About</w:t>
+      </w:r>
+    </w:p>
+    <w:p>
+      <w:pPr>
+        <w:ind w:left="720"/>
+        <w:rPr>
+          <w:szCs w:val="24"/>
+          <w:lang w:val="en-US"/>
+        </w:rPr>
+      </w:pPr>
+      <w:r>
+        <w:rPr>
+          <w:szCs w:val="24"/>
+          <w:lang w:val="en-US"/>
+        </w:rPr>
+        <w:t>Main windows</w:t>
+      </w:r>
+    </w:p>
+    <w:p>
+      <w:pPr>
+        <w:ind w:left="720"/>
+        <w:rPr>
+          <w:szCs w:val="24"/>
+          <w:lang w:val="en-US"/>
+        </w:rPr>
+      </w:pPr>
+      <w:r>
+        <w:rPr>
+          <w:szCs w:val="24"/>
+          <w:lang w:val="en-US"/>
+        </w:rPr>
+        <w:lastRenderedPageBreak/>
+        <w:tab/>
+        <w:t>Satellite orbit</w:t>
+      </w:r>
+    </w:p>
+    <w:p>
+      <w:pPr>
+        <w:ind w:left="720"/>
+        <w:rPr>
+          <w:szCs w:val="24"/>
+          <w:lang w:val="en-US"/>
+        </w:rPr>
+      </w:pPr>
+      <w:r>
+        <w:rPr>
+          <w:szCs w:val="24"/>
+          <w:lang w:val="en-US"/>
+        </w:rPr>
+        <w:tab/>
+      </w:r>
+      <w:r>
+        <w:rPr>
+          <w:szCs w:val="24"/>
+          <w:lang w:val="en-US"/>
+        </w:rPr>
+        <w:tab/>
+      </w:r>
+      <w:r>
+        <w:rPr>
+          <w:szCs w:val="24"/>
+          <w:lang w:val="en-US"/>
+        </w:rPr>
+        <w:t>Global map</w:t>
+      </w:r>
+    </w:p>
+    <w:p>
+      <w:pPr>
+        <w:ind w:left="720"/>
+        <w:rPr>
+          <w:szCs w:val="24"/>
+          <w:lang w:val="en-US"/>
+        </w:rPr>
+      </w:pPr>
+      <w:r>
+        <w:rPr>
+          <w:szCs w:val="24"/>
+          <w:lang w:val="en-US"/>
+        </w:rPr>
+        <w:tab/>
+      </w:r>
+      <w:r>
+        <w:rPr>
+          <w:szCs w:val="24"/>
+          <w:lang w:val="en-US"/>
+        </w:rPr>
+        <w:tab/>
+        <w:t>Local Map</w:t>
+      </w:r>
+    </w:p>
+    <w:p>
+      <w:pPr>
+        <w:ind w:left="720"/>
+        <w:rPr>
+          <w:szCs w:val="24"/>
+          <w:lang w:val="en-US"/>
+        </w:rPr>
+      </w:pPr>
+      <w:r>
+        <w:rPr>
+          <w:szCs w:val="24"/>
+          <w:lang w:val="en-US"/>
+        </w:rPr>
+        <w:tab/>
+        <w:t>Ionosphere</w:t>
+      </w:r>
+    </w:p>
+    <w:p>
+      <w:pPr>
+        <w:ind w:left="720"/>
+        <w:rPr>
+          <w:szCs w:val="24"/>
+          <w:lang w:val="en-US"/>
+        </w:rPr>
+      </w:pPr>
+      <w:r>
+        <w:rPr>
+          <w:szCs w:val="24"/>
+          <w:lang w:val="en-US"/>
+        </w:rPr>
+        <w:tab/>
+      </w:r>
+      <w:r>
+        <w:rPr>
+          <w:szCs w:val="24"/>
+          <w:lang w:val="en-US"/>
+        </w:rPr>
+        <w:tab/>
+        <w:t>Global map</w:t>
+      </w:r>
+    </w:p>
+    <w:p>
+      <w:pPr>
+        <w:ind w:left="720"/>
+        <w:rPr>
+          <w:szCs w:val="24"/>
+          <w:lang w:val="en-US"/>
+        </w:rPr>
+      </w:pPr>
+      <w:r>
+        <w:rPr>
+          <w:szCs w:val="24"/>
+          <w:lang w:val="en-US"/>
+        </w:rPr>
+        <w:tab/>
+      </w:r>
+      <w:r>
+        <w:rPr>
+          <w:szCs w:val="24"/>
+          <w:lang w:val="en-US"/>
+        </w:rPr>
+        <w:tab/>
+        <w:t>Local Map</w:t>
+      </w:r>
+    </w:p>
+    <w:p>
+      <w:pPr>
+        <w:rPr>
+          <w:szCs w:val="24"/>
+          <w:lang w:val="en-US"/>
+        </w:rPr>
+      </w:pPr>
+      <w:r>
+        <w:rPr>
+          <w:szCs w:val="24"/>
+          <w:lang w:val="en-US"/>
+        </w:rPr>
+        <w:t>Graphical outputs and interpretation</w:t>
+      </w:r>
+    </w:p>
+    <w:p>
+      <w:pPr>
+        <w:ind w:left="720"/>
+        <w:rPr>
+          <w:szCs w:val="24"/>
+          <w:lang w:val="en-US"/>
+        </w:rPr>
+      </w:pPr>
+      <w:r>
+        <w:rPr>
+          <w:szCs w:val="24"/>
+          <w:lang w:val="en-US"/>
+        </w:rPr>
+        <w:t>Satellite orbit</w:t>
+      </w:r>
+    </w:p>
+    <w:p>
+      <w:pPr>
+        <w:ind w:left="720"/>
+        <w:rPr>
+          <w:szCs w:val="24"/>
+          <w:lang w:val="en-US"/>
+        </w:rPr>
+      </w:pPr>
+      <w:r>
+        <w:rPr>
+          <w:szCs w:val="24"/>
+          <w:lang w:val="en-US"/>
+        </w:rPr>
+        <w:tab/>
+        <w:t>Global map</w:t>
+      </w:r>
+    </w:p>
+    <w:p>
+      <w:pPr>
+        <w:ind w:left="720"/>
+        <w:rPr>
+          <w:szCs w:val="24"/>
+          <w:lang w:val="en-US"/>
+        </w:rPr>
+      </w:pPr>
+      <w:r>
+        <w:rPr>
+          <w:szCs w:val="24"/>
+          <w:lang w:val="en-US"/>
+        </w:rPr>
+        <w:tab/>
+        <w:t>Local Map</w:t>
+      </w:r>
+    </w:p>
+    <w:p>
+      <w:pPr>
+        <w:ind w:left="720"/>
+        <w:rPr>
+          <w:szCs w:val="24"/>
+          <w:lang w:val="en-US"/>
+        </w:rPr>
+      </w:pPr>
+      <w:r>
+        <w:rPr>
+          <w:szCs w:val="24"/>
+          <w:lang w:val="en-US"/>
+        </w:rPr>
+        <w:t>Ionosphere</w:t>
+      </w:r>
+    </w:p>
+    <w:p>
+      <w:pPr>
+        <w:ind w:left="720"/>
+        <w:rPr>
+          <w:szCs w:val="24"/>
+          <w:lang w:val="en-US"/>
+        </w:rPr>
+      </w:pPr>
+      <w:r>
+        <w:rPr>
+          <w:szCs w:val="24"/>
+          <w:lang w:val="en-US"/>
+        </w:rPr>
+        <w:tab/>
+        <w:t>Global map</w:t>
+      </w:r>
+    </w:p>
+    <w:p>
+      <w:pPr>
+        <w:ind w:left="720"/>
+        <w:rPr>
+          <w:szCs w:val="24"/>
+          <w:lang w:val="en-US"/>
+        </w:rPr>
+      </w:pPr>
+      <w:r>
+        <w:rPr>
+          <w:szCs w:val="24"/>
+          <w:lang w:val="en-US"/>
+        </w:rPr>
+        <w:tab/>
+        <w:t>Local Map</w:t>
+      </w:r>
+    </w:p>
+    <w:p>
+      <w:pPr>
+        <w:rPr>
+          <w:szCs w:val="24"/>
+          <w:lang w:val="en-US"/>
+        </w:rPr>
+      </w:pPr>
+    </w:p>
+    <w:p>
+      <w:pPr>
+        <w:rPr>
+          <w:szCs w:val="24"/>
+          <w:lang w:val="en-US"/>
+        </w:rPr>
+        <w:sectPr>
+          <w:headerReference w:type="default" r:id="rId8"/>
+          <w:footerReference w:type="default" r:id="rId9"/>
+          <w:footerReference w:type="first" r:id="rId10"/>
+          <w:pgSz w:w="11906" w:h="16838"/>
+          <w:pgMar w:top="1440" w:right="1440" w:bottom="1440" w:left="1440" w:header="708" w:footer="708" w:gutter="0"/>
+          <w:pgNumType w:fmt="lowerRoman" w:start="0"/>
+          <w:cols w:space="708"/>
+          <w:titlePg/>
+          <w:docGrid w:linePitch="360"/>
+        </w:sectPr>
+      </w:pPr>
+      <w:r>
+        <w:rPr>
+          <w:szCs w:val="24"/>
+          <w:lang w:val="en-US"/>
+        </w:rPr>
+        <w:t>Conclusion</w:t>
       </w:r>
     </w:p>
     <w:p>
@@ -1459,25 +2126,7 @@
           <w:szCs w:val="24"/>
           <w:lang w:eastAsia="en-GB"/>
         </w:rPr>
-        <w:t xml:space="preserve"> effect at a </w:t>
-      </w:r>
-      <w:r>
-        <w:rPr>
-          <w:rFonts w:eastAsia="Times New Roman" w:cs="Times New Roman"/>
-          <w:color w:val="373737"/>
-          <w:szCs w:val="24"/>
-          <w:lang w:eastAsia="en-GB"/>
-        </w:rPr>
-        <w:t xml:space="preserve">user </w:t>
-      </w:r>
-      <w:r>
-        <w:rPr>
-          <w:rFonts w:eastAsia="Times New Roman" w:cs="Times New Roman"/>
-          <w:color w:val="373737"/>
-          <w:szCs w:val="24"/>
-          <w:lang w:eastAsia="en-GB"/>
-        </w:rPr>
-        <w:t xml:space="preserve">station, with respect to the elevation and azimuth of a Satellite Vehicle. The implemented algorithms are as defined in the </w:t>
+        <w:t xml:space="preserve"> effect at a user station, with respect to the elevation and azimuth of a Satellite Vehicle. The implemented algorithms are as defined in the </w:t>
       </w:r>
       <w:r>
         <w:rPr>
@@ -3561,7 +4210,7 @@
             <o:lock v:ext="edit" aspectratio="t"/>
           </v:shapetype>
           <v:shape id="_x0000_i1025" type="#_x0000_t75" style="width:286.5pt;height:84pt">
-            <v:imagedata r:id="rId5" o:title="4"/>
+            <v:imagedata r:id="rId11" o:title="4"/>
           </v:shape>
         </w:pict>
       </w:r>
@@ -3575,10 +4224,10 @@
       </w:pPr>
       <w:r>
         <w:object w:dxaOrig="1543" w:dyaOrig="991">
-          <v:shape id="_x0000_i1037" type="#_x0000_t75" style="width:77.25pt;height:49.5pt" o:ole="">
-            <v:imagedata r:id="rId6" o:title=""/>
+          <v:shape id="_x0000_i1026" type="#_x0000_t75" style="width:77.25pt;height:49.5pt" o:ole="">
+            <v:imagedata r:id="rId12" o:title=""/>
           </v:shape>
-          <o:OLEObject Type="Embed" ProgID="Word.Document.12" ShapeID="_x0000_i1037" DrawAspect="Icon" ObjectID="_1692740096" r:id="rId7">
+          <o:OLEObject Type="Embed" ProgID="Word.Document.12" ShapeID="_x0000_i1026" DrawAspect="Icon" ObjectID="_1692779720" r:id="rId13">
             <o:FieldCodes>\s</o:FieldCodes>
           </o:OLEObject>
         </w:object>
@@ -3635,8 +4284,8 @@
       </w:pPr>
       <w:r>
         <w:pict>
-          <v:shape id="_x0000_i1026" type="#_x0000_t75" style="width:400.5pt;height:277.5pt">
-            <v:imagedata r:id="rId8" o:title="9"/>
+          <v:shape id="_x0000_i1027" type="#_x0000_t75" style="width:400.5pt;height:277.5pt">
+            <v:imagedata r:id="rId14" o:title="9"/>
           </v:shape>
         </w:pict>
       </w:r>
@@ -3704,8 +4353,8 @@
       </w:pPr>
       <w:r>
         <w:pict>
-          <v:shape id="_x0000_i1027" type="#_x0000_t75" style="width:267.75pt;height:96pt">
-            <v:imagedata r:id="rId9" o:title="8"/>
+          <v:shape id="_x0000_i1028" type="#_x0000_t75" style="width:267.75pt;height:96pt">
+            <v:imagedata r:id="rId15" o:title="8"/>
           </v:shape>
         </w:pict>
       </w:r>
@@ -3775,8 +4424,8 @@
       </w:pPr>
       <w:r>
         <w:pict>
-          <v:shape id="_x0000_i1028" type="#_x0000_t75" style="width:4in;height:78.75pt">
-            <v:imagedata r:id="rId10" o:title="5"/>
+          <v:shape id="_x0000_i1029" type="#_x0000_t75" style="width:4in;height:78.75pt">
+            <v:imagedata r:id="rId16" o:title="5"/>
           </v:shape>
         </w:pict>
       </w:r>
@@ -3851,8 +4500,8 @@
       <w:r>
         <w:lastRenderedPageBreak/>
         <w:pict>
-          <v:shape id="_x0000_i1029" type="#_x0000_t75" style="width:450.75pt;height:291pt">
-            <v:imagedata r:id="rId11" o:title="10"/>
+          <v:shape id="_x0000_i1030" type="#_x0000_t75" style="width:450.75pt;height:291pt">
+            <v:imagedata r:id="rId17" o:title="10"/>
           </v:shape>
         </w:pict>
       </w:r>
@@ -3924,8 +4573,8 @@
       </w:pPr>
       <w:r>
         <w:pict>
-          <v:shape id="_x0000_i1030" type="#_x0000_t75" style="width:199.5pt;height:249pt">
-            <v:imagedata r:id="rId12" o:title="2"/>
+          <v:shape id="_x0000_i1031" type="#_x0000_t75" style="width:199.5pt;height:249pt">
+            <v:imagedata r:id="rId18" o:title="2"/>
           </v:shape>
         </w:pict>
       </w:r>
@@ -3972,8 +4621,8 @@
       </w:pPr>
       <w:r>
         <w:pict>
-          <v:shape id="_x0000_i1031" type="#_x0000_t75" style="width:224.25pt;height:278.25pt">
-            <v:imagedata r:id="rId13" o:title="3"/>
+          <v:shape id="_x0000_i1032" type="#_x0000_t75" style="width:224.25pt;height:278.25pt">
+            <v:imagedata r:id="rId19" o:title="3"/>
           </v:shape>
         </w:pict>
       </w:r>
@@ -3995,8 +4644,8 @@
       </w:pPr>
       <w:r>
         <w:pict>
-          <v:shape id="_x0000_i1032" type="#_x0000_t75" style="width:266.25pt;height:113.25pt">
-            <v:imagedata r:id="rId14" o:title="11"/>
+          <v:shape id="_x0000_i1033" type="#_x0000_t75" style="width:266.25pt;height:113.25pt">
+            <v:imagedata r:id="rId20" o:title="11"/>
           </v:shape>
         </w:pict>
       </w:r>
@@ -4042,8 +4691,8 @@
       <w:r>
         <w:lastRenderedPageBreak/>
         <w:pict>
-          <v:shape id="_x0000_i1033" type="#_x0000_t75" style="width:303pt;height:94.5pt">
-            <v:imagedata r:id="rId15" o:title="12"/>
+          <v:shape id="_x0000_i1034" type="#_x0000_t75" style="width:303pt;height:94.5pt">
+            <v:imagedata r:id="rId21" o:title="12"/>
           </v:shape>
         </w:pict>
       </w:r>
@@ -4111,7 +4760,7 @@
                     <pic:cNvPicPr/>
                   </pic:nvPicPr>
                   <pic:blipFill>
-                    <a:blip r:embed="rId16">
+                    <a:blip r:embed="rId22">
                       <a:extLst>
                         <a:ext uri="{28A0092B-C50C-407E-A947-70E740481C1C}">
                           <a14:useLocalDpi xmlns:a14="http://schemas.microsoft.com/office/drawing/2010/main" val="0"/>
@@ -4178,8 +4827,8 @@
       </w:pPr>
       <w:r>
         <w:pict>
-          <v:shape id="_x0000_i1034" type="#_x0000_t75" style="width:220.5pt;height:264.75pt">
-            <v:imagedata r:id="rId17" o:title="7"/>
+          <v:shape id="_x0000_i1035" type="#_x0000_t75" style="width:220.5pt;height:264.75pt">
+            <v:imagedata r:id="rId23" o:title="7"/>
           </v:shape>
         </w:pict>
       </w:r>
@@ -4922,8 +5571,8 @@
           <w:lang w:eastAsia="en-GB"/>
         </w:rPr>
         <w:pict>
-          <v:shape id="_x0000_i1035" type="#_x0000_t75" style="width:451.5pt;height:248.25pt">
-            <v:imagedata r:id="rId18" o:title="13"/>
+          <v:shape id="_x0000_i1036" type="#_x0000_t75" style="width:451.5pt;height:248.25pt">
+            <v:imagedata r:id="rId24" o:title="13"/>
           </v:shape>
         </w:pict>
       </w:r>
@@ -5082,8 +5731,8 @@
         </w:rPr>
         <w:lastRenderedPageBreak/>
         <w:pict>
-          <v:shape id="_x0000_i1036" type="#_x0000_t75" style="width:322.5pt;height:284.25pt">
-            <v:imagedata r:id="rId19" o:title="14"/>
+          <v:shape id="_x0000_i1037" type="#_x0000_t75" style="width:322.5pt;height:284.25pt">
+            <v:imagedata r:id="rId25" o:title="14"/>
           </v:shape>
         </w:pict>
       </w:r>
@@ -5120,11 +5769,234 @@
     <w:sectPr>
       <w:pgSz w:w="11906" w:h="16838"/>
       <w:pgMar w:top="1440" w:right="1440" w:bottom="1440" w:left="1440" w:header="708" w:footer="708" w:gutter="0"/>
+      <w:pgNumType w:start="1"/>
       <w:cols w:space="708"/>
+      <w:titlePg/>
       <w:docGrid w:linePitch="360"/>
     </w:sectPr>
   </w:body>
 </w:document>
+</file>
+
+<file path=word/endnotes.xml><?xml version="1.0" encoding="utf-8"?>
+<w:endnotes xmlns:wpc="http://schemas.microsoft.com/office/word/2010/wordprocessingCanvas" xmlns:cx="http://schemas.microsoft.com/office/drawing/2014/chartex" xmlns:cx1="http://schemas.microsoft.com/office/drawing/2015/9/8/chartex" xmlns:mc="http://schemas.openxmlformats.org/markup-compatibility/2006" xmlns:o="urn:schemas-microsoft-com:office:office" xmlns:r="http://schemas.openxmlformats.org/officeDocument/2006/relationships" xmlns:m="http://schemas.openxmlformats.org/officeDocument/2006/math" xmlns:v="urn:schemas-microsoft-com:vml" xmlns:wp14="http://schemas.microsoft.com/office/word/2010/wordprocessingDrawing" xmlns:wp="http://schemas.openxmlformats.org/drawingml/2006/wordprocessingDrawing" xmlns:w10="urn:schemas-microsoft-com:office:word" xmlns:w="http://schemas.openxmlformats.org/wordprocessingml/2006/main" xmlns:w14="http://schemas.microsoft.com/office/word/2010/wordml" xmlns:w15="http://schemas.microsoft.com/office/word/2012/wordml" xmlns:w16se="http://schemas.microsoft.com/office/word/2015/wordml/symex" xmlns:wpg="http://schemas.microsoft.com/office/word/2010/wordprocessingGroup" xmlns:wpi="http://schemas.microsoft.com/office/word/2010/wordprocessingInk" xmlns:wne="http://schemas.microsoft.com/office/word/2006/wordml" xmlns:wps="http://schemas.microsoft.com/office/word/2010/wordprocessingShape" mc:Ignorable="w14 w15 w16se wp14">
+  <w:endnote w:type="separator" w:id="-1">
+    <w:p>
+      <w:pPr>
+        <w:spacing w:after="0" w:line="240" w:lineRule="auto"/>
+      </w:pPr>
+      <w:r>
+        <w:separator/>
+      </w:r>
+    </w:p>
+  </w:endnote>
+  <w:endnote w:type="continuationSeparator" w:id="0">
+    <w:p>
+      <w:pPr>
+        <w:spacing w:after="0" w:line="240" w:lineRule="auto"/>
+      </w:pPr>
+      <w:r>
+        <w:continuationSeparator/>
+      </w:r>
+    </w:p>
+  </w:endnote>
+</w:endnotes>
+</file>
+
+<file path=word/footer1.xml><?xml version="1.0" encoding="utf-8"?>
+<w:ftr xmlns:wpc="http://schemas.microsoft.com/office/word/2010/wordprocessingCanvas" xmlns:cx="http://schemas.microsoft.com/office/drawing/2014/chartex" xmlns:cx1="http://schemas.microsoft.com/office/drawing/2015/9/8/chartex" xmlns:mc="http://schemas.openxmlformats.org/markup-compatibility/2006" xmlns:o="urn:schemas-microsoft-com:office:office" xmlns:r="http://schemas.openxmlformats.org/officeDocument/2006/relationships" xmlns:m="http://schemas.openxmlformats.org/officeDocument/2006/math" xmlns:v="urn:schemas-microsoft-com:vml" xmlns:wp14="http://schemas.microsoft.com/office/word/2010/wordprocessingDrawing" xmlns:wp="http://schemas.openxmlformats.org/drawingml/2006/wordprocessingDrawing" xmlns:w10="urn:schemas-microsoft-com:office:word" xmlns:w="http://schemas.openxmlformats.org/wordprocessingml/2006/main" xmlns:w14="http://schemas.microsoft.com/office/word/2010/wordml" xmlns:w15="http://schemas.microsoft.com/office/word/2012/wordml" xmlns:w16se="http://schemas.microsoft.com/office/word/2015/wordml/symex" xmlns:wpg="http://schemas.microsoft.com/office/word/2010/wordprocessingGroup" xmlns:wpi="http://schemas.microsoft.com/office/word/2010/wordprocessingInk" xmlns:wne="http://schemas.microsoft.com/office/word/2006/wordml" xmlns:wps="http://schemas.microsoft.com/office/word/2010/wordprocessingShape" mc:Ignorable="w14 w15 w16se wp14">
+  <w:sdt>
+    <w:sdtPr>
+      <w:id w:val="1830940959"/>
+      <w:docPartObj>
+        <w:docPartGallery w:val="Page Numbers (Bottom of Page)"/>
+        <w:docPartUnique/>
+      </w:docPartObj>
+    </w:sdtPr>
+    <w:sdtEndPr>
+      <w:rPr>
+        <w:noProof/>
+      </w:rPr>
+    </w:sdtEndPr>
+    <w:sdtContent>
+      <w:p>
+        <w:pPr>
+          <w:pStyle w:val="Footer"/>
+          <w:jc w:val="center"/>
+        </w:pPr>
+        <w:r>
+          <w:fldChar w:fldCharType="begin"/>
+        </w:r>
+        <w:r>
+          <w:instrText xml:space="preserve"> PAGE   \* MERGEFORMAT </w:instrText>
+        </w:r>
+        <w:r>
+          <w:fldChar w:fldCharType="separate"/>
+        </w:r>
+        <w:r>
+          <w:rPr>
+            <w:noProof/>
+          </w:rPr>
+          <w:t>iii</w:t>
+        </w:r>
+        <w:r>
+          <w:rPr>
+            <w:noProof/>
+          </w:rPr>
+          <w:fldChar w:fldCharType="end"/>
+        </w:r>
+      </w:p>
+    </w:sdtContent>
+  </w:sdt>
+  <w:p>
+    <w:pPr>
+      <w:pStyle w:val="Footer"/>
+    </w:pPr>
+  </w:p>
+</w:ftr>
+</file>
+
+<file path=word/footer2.xml><?xml version="1.0" encoding="utf-8"?>
+<w:ftr xmlns:wpc="http://schemas.microsoft.com/office/word/2010/wordprocessingCanvas" xmlns:cx="http://schemas.microsoft.com/office/drawing/2014/chartex" xmlns:cx1="http://schemas.microsoft.com/office/drawing/2015/9/8/chartex" xmlns:mc="http://schemas.openxmlformats.org/markup-compatibility/2006" xmlns:o="urn:schemas-microsoft-com:office:office" xmlns:r="http://schemas.openxmlformats.org/officeDocument/2006/relationships" xmlns:m="http://schemas.openxmlformats.org/officeDocument/2006/math" xmlns:v="urn:schemas-microsoft-com:vml" xmlns:wp14="http://schemas.microsoft.com/office/word/2010/wordprocessingDrawing" xmlns:wp="http://schemas.openxmlformats.org/drawingml/2006/wordprocessingDrawing" xmlns:w10="urn:schemas-microsoft-com:office:word" xmlns:w="http://schemas.openxmlformats.org/wordprocessingml/2006/main" xmlns:w14="http://schemas.microsoft.com/office/word/2010/wordml" xmlns:w15="http://schemas.microsoft.com/office/word/2012/wordml" xmlns:w16se="http://schemas.microsoft.com/office/word/2015/wordml/symex" xmlns:wpg="http://schemas.microsoft.com/office/word/2010/wordprocessingGroup" xmlns:wpi="http://schemas.microsoft.com/office/word/2010/wordprocessingInk" xmlns:wne="http://schemas.microsoft.com/office/word/2006/wordml" xmlns:wps="http://schemas.microsoft.com/office/word/2010/wordprocessingShape" mc:Ignorable="w14 w15 w16se wp14">
+  <w:sdt>
+    <w:sdtPr>
+      <w:id w:val="-1705546876"/>
+      <w:docPartObj>
+        <w:docPartGallery w:val="Page Numbers (Bottom of Page)"/>
+        <w:docPartUnique/>
+      </w:docPartObj>
+    </w:sdtPr>
+    <w:sdtEndPr>
+      <w:rPr>
+        <w:noProof/>
+      </w:rPr>
+    </w:sdtEndPr>
+    <w:sdtContent>
+      <w:p>
+        <w:pPr>
+          <w:pStyle w:val="Footer"/>
+          <w:jc w:val="center"/>
+        </w:pPr>
+        <w:r>
+          <w:fldChar w:fldCharType="begin"/>
+        </w:r>
+        <w:r>
+          <w:instrText xml:space="preserve"> PAGE   \* MERGEFORMAT </w:instrText>
+        </w:r>
+        <w:r>
+          <w:fldChar w:fldCharType="separate"/>
+        </w:r>
+        <w:r>
+          <w:rPr>
+            <w:noProof/>
+          </w:rPr>
+          <w:t>1</w:t>
+        </w:r>
+        <w:r>
+          <w:rPr>
+            <w:noProof/>
+          </w:rPr>
+          <w:fldChar w:fldCharType="end"/>
+        </w:r>
+      </w:p>
+    </w:sdtContent>
+  </w:sdt>
+  <w:p>
+    <w:pPr>
+      <w:pStyle w:val="Footer"/>
+    </w:pPr>
+  </w:p>
+</w:ftr>
+</file>
+
+<file path=word/footnotes.xml><?xml version="1.0" encoding="utf-8"?>
+<w:footnotes xmlns:wpc="http://schemas.microsoft.com/office/word/2010/wordprocessingCanvas" xmlns:cx="http://schemas.microsoft.com/office/drawing/2014/chartex" xmlns:cx1="http://schemas.microsoft.com/office/drawing/2015/9/8/chartex" xmlns:mc="http://schemas.openxmlformats.org/markup-compatibility/2006" xmlns:o="urn:schemas-microsoft-com:office:office" xmlns:r="http://schemas.openxmlformats.org/officeDocument/2006/relationships" xmlns:m="http://schemas.openxmlformats.org/officeDocument/2006/math" xmlns:v="urn:schemas-microsoft-com:vml" xmlns:wp14="http://schemas.microsoft.com/office/word/2010/wordprocessingDrawing" xmlns:wp="http://schemas.openxmlformats.org/drawingml/2006/wordprocessingDrawing" xmlns:w10="urn:schemas-microsoft-com:office:word" xmlns:w="http://schemas.openxmlformats.org/wordprocessingml/2006/main" xmlns:w14="http://schemas.microsoft.com/office/word/2010/wordml" xmlns:w15="http://schemas.microsoft.com/office/word/2012/wordml" xmlns:w16se="http://schemas.microsoft.com/office/word/2015/wordml/symex" xmlns:wpg="http://schemas.microsoft.com/office/word/2010/wordprocessingGroup" xmlns:wpi="http://schemas.microsoft.com/office/word/2010/wordprocessingInk" xmlns:wne="http://schemas.microsoft.com/office/word/2006/wordml" xmlns:wps="http://schemas.microsoft.com/office/word/2010/wordprocessingShape" mc:Ignorable="w14 w15 w16se wp14">
+  <w:footnote w:type="separator" w:id="-1">
+    <w:p>
+      <w:pPr>
+        <w:spacing w:after="0" w:line="240" w:lineRule="auto"/>
+      </w:pPr>
+      <w:r>
+        <w:separator/>
+      </w:r>
+    </w:p>
+  </w:footnote>
+  <w:footnote w:type="continuationSeparator" w:id="0">
+    <w:p>
+      <w:pPr>
+        <w:spacing w:after="0" w:line="240" w:lineRule="auto"/>
+      </w:pPr>
+      <w:r>
+        <w:continuationSeparator/>
+      </w:r>
+    </w:p>
+  </w:footnote>
+</w:footnotes>
+</file>
+
+<file path=word/header1.xml><?xml version="1.0" encoding="utf-8"?>
+<w:hdr xmlns:wpc="http://schemas.microsoft.com/office/word/2010/wordprocessingCanvas" xmlns:cx="http://schemas.microsoft.com/office/drawing/2014/chartex" xmlns:cx1="http://schemas.microsoft.com/office/drawing/2015/9/8/chartex" xmlns:mc="http://schemas.openxmlformats.org/markup-compatibility/2006" xmlns:o="urn:schemas-microsoft-com:office:office" xmlns:r="http://schemas.openxmlformats.org/officeDocument/2006/relationships" xmlns:m="http://schemas.openxmlformats.org/officeDocument/2006/math" xmlns:v="urn:schemas-microsoft-com:vml" xmlns:wp14="http://schemas.microsoft.com/office/word/2010/wordprocessingDrawing" xmlns:wp="http://schemas.openxmlformats.org/drawingml/2006/wordprocessingDrawing" xmlns:w10="urn:schemas-microsoft-com:office:word" xmlns:w="http://schemas.openxmlformats.org/wordprocessingml/2006/main" xmlns:w14="http://schemas.microsoft.com/office/word/2010/wordml" xmlns:w15="http://schemas.microsoft.com/office/word/2012/wordml" xmlns:w16se="http://schemas.microsoft.com/office/word/2015/wordml/symex" xmlns:wpg="http://schemas.microsoft.com/office/word/2010/wordprocessingGroup" xmlns:wpi="http://schemas.microsoft.com/office/word/2010/wordprocessingInk" xmlns:wne="http://schemas.microsoft.com/office/word/2006/wordml" xmlns:wps="http://schemas.microsoft.com/office/word/2010/wordprocessingShape" mc:Ignorable="w14 w15 w16se wp14">
+  <w:p>
+    <w:pPr>
+      <w:pStyle w:val="Header"/>
+      <w:jc w:val="right"/>
+    </w:pPr>
+    <w:r>
+      <w:rPr>
+        <w:noProof/>
+        <w:lang w:eastAsia="en-GB"/>
+      </w:rPr>
+      <w:drawing>
+        <wp:inline distT="0" distB="0" distL="0" distR="0">
+          <wp:extent cx="285750" cy="285750"/>
+          <wp:effectExtent l="0" t="0" r="0" b="0"/>
+          <wp:docPr id="4" name="Picture 4"/>
+          <wp:cNvGraphicFramePr>
+            <a:graphicFrameLocks xmlns:a="http://schemas.openxmlformats.org/drawingml/2006/main" noChangeAspect="1"/>
+          </wp:cNvGraphicFramePr>
+          <a:graphic xmlns:a="http://schemas.openxmlformats.org/drawingml/2006/main">
+            <a:graphicData uri="http://schemas.openxmlformats.org/drawingml/2006/picture">
+              <pic:pic xmlns:pic="http://schemas.openxmlformats.org/drawingml/2006/picture">
+                <pic:nvPicPr>
+                  <pic:cNvPr id="1" name="gnss.ico"/>
+                  <pic:cNvPicPr/>
+                </pic:nvPicPr>
+                <pic:blipFill>
+                  <a:blip r:embed="rId1">
+                    <a:extLst>
+                      <a:ext uri="{28A0092B-C50C-407E-A947-70E740481C1C}">
+                        <a14:useLocalDpi xmlns:a14="http://schemas.microsoft.com/office/drawing/2010/main" val="0"/>
+                      </a:ext>
+                    </a:extLst>
+                  </a:blip>
+                  <a:stretch>
+                    <a:fillRect/>
+                  </a:stretch>
+                </pic:blipFill>
+                <pic:spPr>
+                  <a:xfrm>
+                    <a:off x="0" y="0"/>
+                    <a:ext cx="285750" cy="285750"/>
+                  </a:xfrm>
+                  <a:prstGeom prst="rect">
+                    <a:avLst/>
+                  </a:prstGeom>
+                </pic:spPr>
+              </pic:pic>
+            </a:graphicData>
+          </a:graphic>
+        </wp:inline>
+      </w:drawing>
+    </w:r>
+    <w:r>
+      <w:tab/>
+    </w:r>
+    <w:r>
+      <w:tab/>
+      <w:t>GNSS Data Processing</w:t>
+    </w:r>
+  </w:p>
+</w:hdr>
 </file>
 
 <file path=word/numbering.xml><?xml version="1.0" encoding="utf-8"?>
@@ -5849,7 +6721,615 @@
       <w:lang w:eastAsia="en-GB"/>
     </w:rPr>
   </w:style>
+  <w:style w:type="paragraph" w:styleId="NoSpacing">
+    <w:name w:val="No Spacing"/>
+    <w:link w:val="NoSpacingChar"/>
+    <w:uiPriority w:val="1"/>
+    <w:qFormat/>
+    <w:rsid w:val="00A8336C"/>
+    <w:pPr>
+      <w:spacing w:after="0" w:line="240" w:lineRule="auto"/>
+      <w:jc w:val="left"/>
+    </w:pPr>
+    <w:rPr>
+      <w:rFonts w:asciiTheme="minorHAnsi" w:eastAsiaTheme="minorEastAsia" w:hAnsiTheme="minorHAnsi"/>
+      <w:sz w:val="22"/>
+      <w:lang w:val="en-US"/>
+    </w:rPr>
+  </w:style>
+  <w:style w:type="character" w:customStyle="1" w:styleId="NoSpacingChar">
+    <w:name w:val="No Spacing Char"/>
+    <w:basedOn w:val="DefaultParagraphFont"/>
+    <w:link w:val="NoSpacing"/>
+    <w:uiPriority w:val="1"/>
+    <w:rsid w:val="00A8336C"/>
+    <w:rPr>
+      <w:rFonts w:asciiTheme="minorHAnsi" w:eastAsiaTheme="minorEastAsia" w:hAnsiTheme="minorHAnsi"/>
+      <w:sz w:val="22"/>
+      <w:lang w:val="en-US"/>
+    </w:rPr>
+  </w:style>
+  <w:style w:type="paragraph" w:styleId="Header">
+    <w:name w:val="header"/>
+    <w:basedOn w:val="Normal"/>
+    <w:link w:val="HeaderChar"/>
+    <w:uiPriority w:val="99"/>
+    <w:unhideWhenUsed/>
+    <w:rsid w:val="00A8336C"/>
+    <w:pPr>
+      <w:tabs>
+        <w:tab w:val="center" w:pos="4513"/>
+        <w:tab w:val="right" w:pos="9026"/>
+      </w:tabs>
+      <w:spacing w:after="0" w:line="240" w:lineRule="auto"/>
+    </w:pPr>
+  </w:style>
+  <w:style w:type="character" w:customStyle="1" w:styleId="HeaderChar">
+    <w:name w:val="Header Char"/>
+    <w:basedOn w:val="DefaultParagraphFont"/>
+    <w:link w:val="Header"/>
+    <w:uiPriority w:val="99"/>
+    <w:rsid w:val="00A8336C"/>
+  </w:style>
+  <w:style w:type="paragraph" w:styleId="Footer">
+    <w:name w:val="footer"/>
+    <w:basedOn w:val="Normal"/>
+    <w:link w:val="FooterChar"/>
+    <w:uiPriority w:val="99"/>
+    <w:unhideWhenUsed/>
+    <w:rsid w:val="00A8336C"/>
+    <w:pPr>
+      <w:tabs>
+        <w:tab w:val="center" w:pos="4513"/>
+        <w:tab w:val="right" w:pos="9026"/>
+      </w:tabs>
+      <w:spacing w:after="0" w:line="240" w:lineRule="auto"/>
+    </w:pPr>
+  </w:style>
+  <w:style w:type="character" w:customStyle="1" w:styleId="FooterChar">
+    <w:name w:val="Footer Char"/>
+    <w:basedOn w:val="DefaultParagraphFont"/>
+    <w:link w:val="Footer"/>
+    <w:uiPriority w:val="99"/>
+    <w:rsid w:val="00A8336C"/>
+  </w:style>
 </w:styles>
+</file>
+
+<file path=word/glossary/document.xml><?xml version="1.0" encoding="utf-8"?>
+<w:glossaryDocument xmlns:wpc="http://schemas.microsoft.com/office/word/2010/wordprocessingCanvas" xmlns:cx="http://schemas.microsoft.com/office/drawing/2014/chartex" xmlns:cx1="http://schemas.microsoft.com/office/drawing/2015/9/8/chartex" xmlns:mc="http://schemas.openxmlformats.org/markup-compatibility/2006" xmlns:o="urn:schemas-microsoft-com:office:office" xmlns:r="http://schemas.openxmlformats.org/officeDocument/2006/relationships" xmlns:m="http://schemas.openxmlformats.org/officeDocument/2006/math" xmlns:v="urn:schemas-microsoft-com:vml" xmlns:wp14="http://schemas.microsoft.com/office/word/2010/wordprocessingDrawing" xmlns:wp="http://schemas.openxmlformats.org/drawingml/2006/wordprocessingDrawing" xmlns:w10="urn:schemas-microsoft-com:office:word" xmlns:w="http://schemas.openxmlformats.org/wordprocessingml/2006/main" xmlns:w14="http://schemas.microsoft.com/office/word/2010/wordml" xmlns:w15="http://schemas.microsoft.com/office/word/2012/wordml" xmlns:w16se="http://schemas.microsoft.com/office/word/2015/wordml/symex" xmlns:wpg="http://schemas.microsoft.com/office/word/2010/wordprocessingGroup" xmlns:wpi="http://schemas.microsoft.com/office/word/2010/wordprocessingInk" xmlns:wne="http://schemas.microsoft.com/office/word/2006/wordml" xmlns:wps="http://schemas.microsoft.com/office/word/2010/wordprocessingShape" mc:Ignorable="w14 w15 w16se wp14"/>
+</file>
+
+<file path=word/glossary/fontTable.xml><?xml version="1.0" encoding="utf-8"?>
+<w:fonts xmlns:mc="http://schemas.openxmlformats.org/markup-compatibility/2006" xmlns:r="http://schemas.openxmlformats.org/officeDocument/2006/relationships" xmlns:w="http://schemas.openxmlformats.org/wordprocessingml/2006/main" xmlns:w14="http://schemas.microsoft.com/office/word/2010/wordml" xmlns:w15="http://schemas.microsoft.com/office/word/2012/wordml" xmlns:w16se="http://schemas.microsoft.com/office/word/2015/wordml/symex" mc:Ignorable="w14 w15 w16se">
+  <w:font w:name="Calibri">
+    <w:panose1 w:val="020F0502020204030204"/>
+    <w:charset w:val="00"/>
+    <w:family w:val="swiss"/>
+    <w:pitch w:val="variable"/>
+    <w:sig w:usb0="E00002FF" w:usb1="4000ACFF" w:usb2="00000001" w:usb3="00000000" w:csb0="0000019F" w:csb1="00000000"/>
+  </w:font>
+  <w:font w:name="Times New Roman">
+    <w:panose1 w:val="02020603050405020304"/>
+    <w:charset w:val="00"/>
+    <w:family w:val="roman"/>
+    <w:pitch w:val="variable"/>
+    <w:sig w:usb0="E0002AFF" w:usb1="C0007843" w:usb2="00000009" w:usb3="00000000" w:csb0="000001FF" w:csb1="00000000"/>
+  </w:font>
+  <w:font w:name="Courier New">
+    <w:panose1 w:val="02070309020205020404"/>
+    <w:charset w:val="00"/>
+    <w:family w:val="modern"/>
+    <w:pitch w:val="fixed"/>
+    <w:sig w:usb0="E0002EFF" w:usb1="C0007843" w:usb2="00000009" w:usb3="00000000" w:csb0="000001FF" w:csb1="00000000"/>
+  </w:font>
+  <w:font w:name="Wingdings">
+    <w:panose1 w:val="05000000000000000000"/>
+    <w:charset w:val="02"/>
+    <w:family w:val="auto"/>
+    <w:pitch w:val="variable"/>
+    <w:sig w:usb0="00000000" w:usb1="10000000" w:usb2="00000000" w:usb3="00000000" w:csb0="80000000" w:csb1="00000000"/>
+  </w:font>
+  <w:font w:name="Symbol">
+    <w:panose1 w:val="05050102010706020507"/>
+    <w:charset w:val="02"/>
+    <w:family w:val="roman"/>
+    <w:pitch w:val="variable"/>
+    <w:sig w:usb0="00000000" w:usb1="10000000" w:usb2="00000000" w:usb3="00000000" w:csb0="80000000" w:csb1="00000000"/>
+  </w:font>
+  <w:font w:name="Trebuchet MS">
+    <w:panose1 w:val="020B0603020202020204"/>
+    <w:charset w:val="00"/>
+    <w:family w:val="swiss"/>
+    <w:pitch w:val="variable"/>
+    <w:sig w:usb0="00000687" w:usb1="00000000" w:usb2="00000000" w:usb3="00000000" w:csb0="0000009F" w:csb1="00000000"/>
+  </w:font>
+  <w:font w:name="Calibri Light">
+    <w:panose1 w:val="020F0302020204030204"/>
+    <w:charset w:val="00"/>
+    <w:family w:val="swiss"/>
+    <w:pitch w:val="variable"/>
+    <w:sig w:usb0="A00002EF" w:usb1="4000207B" w:usb2="00000000" w:usb3="00000000" w:csb0="0000009F" w:csb1="00000000"/>
+  </w:font>
+</w:fonts>
+</file>
+
+<file path=word/glossary/settings.xml><?xml version="1.0" encoding="utf-8"?>
+<w:settings xmlns:mc="http://schemas.openxmlformats.org/markup-compatibility/2006" xmlns:o="urn:schemas-microsoft-com:office:office" xmlns:r="http://schemas.openxmlformats.org/officeDocument/2006/relationships" xmlns:m="http://schemas.openxmlformats.org/officeDocument/2006/math" xmlns:v="urn:schemas-microsoft-com:vml" xmlns:w10="urn:schemas-microsoft-com:office:word" xmlns:w="http://schemas.openxmlformats.org/wordprocessingml/2006/main" xmlns:w14="http://schemas.microsoft.com/office/word/2010/wordml" xmlns:w15="http://schemas.microsoft.com/office/word/2012/wordml" xmlns:w16se="http://schemas.microsoft.com/office/word/2015/wordml/symex" xmlns:sl="http://schemas.openxmlformats.org/schemaLibrary/2006/main" mc:Ignorable="w14 w15 w16se">
+  <w:view w:val="normal"/>
+  <w:defaultTabStop w:val="720"/>
+  <w:characterSpacingControl w:val="doNotCompress"/>
+  <w:compat>
+    <w:useFELayout/>
+    <w:compatSetting w:name="compatibilityMode" w:uri="http://schemas.microsoft.com/office/word" w:val="15"/>
+    <w:compatSetting w:name="overrideTableStyleFontSizeAndJustification" w:uri="http://schemas.microsoft.com/office/word" w:val="1"/>
+    <w:compatSetting w:name="enableOpenTypeFeatures" w:uri="http://schemas.microsoft.com/office/word" w:val="1"/>
+    <w:compatSetting w:name="doNotFlipMirrorIndents" w:uri="http://schemas.microsoft.com/office/word" w:val="1"/>
+    <w:compatSetting w:name="differentiateMultirowTableHeaders" w:uri="http://schemas.microsoft.com/office/word" w:val="1"/>
+  </w:compat>
+  <w:rsids>
+    <w:rsidRoot w:val="0027370A"/>
+    <w:rsid w:val="0027370A"/>
+    <w:rsid w:val="00D275AB"/>
+  </w:rsids>
+  <m:mathPr>
+    <m:mathFont m:val="Cambria Math"/>
+    <m:brkBin m:val="before"/>
+    <m:brkBinSub m:val="--"/>
+    <m:smallFrac m:val="0"/>
+    <m:dispDef/>
+    <m:lMargin m:val="0"/>
+    <m:rMargin m:val="0"/>
+    <m:defJc m:val="centerGroup"/>
+    <m:wrapIndent m:val="1440"/>
+    <m:intLim m:val="subSup"/>
+    <m:naryLim m:val="undOvr"/>
+  </m:mathPr>
+  <w:themeFontLang w:val="en-GB"/>
+  <w:clrSchemeMapping w:bg1="light1" w:t1="dark1" w:bg2="light2" w:t2="dark2" w:accent1="accent1" w:accent2="accent2" w:accent3="accent3" w:accent4="accent4" w:accent5="accent5" w:accent6="accent6" w:hyperlink="hyperlink" w:followedHyperlink="followedHyperlink"/>
+  <w:decimalSymbol w:val="."/>
+  <w:listSeparator w:val=","/>
+  <w15:chartTrackingRefBased/>
+</w:settings>
+</file>
+
+<file path=word/glossary/styles.xml><?xml version="1.0" encoding="utf-8"?>
+<w:styles xmlns:mc="http://schemas.openxmlformats.org/markup-compatibility/2006" xmlns:r="http://schemas.openxmlformats.org/officeDocument/2006/relationships" xmlns:w="http://schemas.openxmlformats.org/wordprocessingml/2006/main" xmlns:w14="http://schemas.microsoft.com/office/word/2010/wordml" xmlns:w15="http://schemas.microsoft.com/office/word/2012/wordml" xmlns:w16se="http://schemas.microsoft.com/office/word/2015/wordml/symex" mc:Ignorable="w14 w15 w16se">
+  <w:docDefaults>
+    <w:rPrDefault>
+      <w:rPr>
+        <w:rFonts w:asciiTheme="minorHAnsi" w:eastAsiaTheme="minorEastAsia" w:hAnsiTheme="minorHAnsi" w:cstheme="minorBidi"/>
+        <w:sz w:val="22"/>
+        <w:szCs w:val="22"/>
+        <w:lang w:val="en-GB" w:eastAsia="en-GB" w:bidi="ar-SA"/>
+      </w:rPr>
+    </w:rPrDefault>
+    <w:pPrDefault>
+      <w:pPr>
+        <w:spacing w:after="160" w:line="259" w:lineRule="auto"/>
+      </w:pPr>
+    </w:pPrDefault>
+  </w:docDefaults>
+  <w:latentStyles w:defLockedState="0" w:defUIPriority="99" w:defSemiHidden="0" w:defUnhideWhenUsed="0" w:defQFormat="0" w:count="371">
+    <w:lsdException w:name="Normal" w:uiPriority="0" w:qFormat="1"/>
+    <w:lsdException w:name="heading 1" w:uiPriority="9" w:qFormat="1"/>
+    <w:lsdException w:name="heading 2" w:semiHidden="1" w:uiPriority="9" w:unhideWhenUsed="1" w:qFormat="1"/>
+    <w:lsdException w:name="heading 3" w:semiHidden="1" w:uiPriority="9" w:unhideWhenUsed="1" w:qFormat="1"/>
+    <w:lsdException w:name="heading 4" w:semiHidden="1" w:uiPriority="9" w:unhideWhenUsed="1" w:qFormat="1"/>
+    <w:lsdException w:name="heading 5" w:semiHidden="1" w:uiPriority="9" w:unhideWhenUsed="1" w:qFormat="1"/>
+    <w:lsdException w:name="heading 6" w:semiHidden="1" w:uiPriority="9" w:unhideWhenUsed="1" w:qFormat="1"/>
+    <w:lsdException w:name="heading 7" w:semiHidden="1" w:uiPriority="9" w:unhideWhenUsed="1" w:qFormat="1"/>
+    <w:lsdException w:name="heading 8" w:semiHidden="1" w:uiPriority="9" w:unhideWhenUsed="1" w:qFormat="1"/>
+    <w:lsdException w:name="heading 9" w:semiHidden="1" w:uiPriority="9" w:unhideWhenUsed="1" w:qFormat="1"/>
+    <w:lsdException w:name="index 1" w:semiHidden="1" w:unhideWhenUsed="1"/>
+    <w:lsdException w:name="index 2" w:semiHidden="1" w:unhideWhenUsed="1"/>
+    <w:lsdException w:name="index 3" w:semiHidden="1" w:unhideWhenUsed="1"/>
+    <w:lsdException w:name="index 4" w:semiHidden="1" w:unhideWhenUsed="1"/>
+    <w:lsdException w:name="index 5" w:semiHidden="1" w:unhideWhenUsed="1"/>
+    <w:lsdException w:name="index 6" w:semiHidden="1" w:unhideWhenUsed="1"/>
+    <w:lsdException w:name="index 7" w:semiHidden="1" w:unhideWhenUsed="1"/>
+    <w:lsdException w:name="index 8" w:semiHidden="1" w:unhideWhenUsed="1"/>
+    <w:lsdException w:name="index 9" w:semiHidden="1" w:unhideWhenUsed="1"/>
+    <w:lsdException w:name="toc 1" w:semiHidden="1" w:uiPriority="39" w:unhideWhenUsed="1"/>
+    <w:lsdException w:name="toc 2" w:semiHidden="1" w:uiPriority="39" w:unhideWhenUsed="1"/>
+    <w:lsdException w:name="toc 3" w:semiHidden="1" w:uiPriority="39" w:unhideWhenUsed="1"/>
+    <w:lsdException w:name="toc 4" w:semiHidden="1" w:uiPriority="39" w:unhideWhenUsed="1"/>
+    <w:lsdException w:name="toc 5" w:semiHidden="1" w:uiPriority="39" w:unhideWhenUsed="1"/>
+    <w:lsdException w:name="toc 6" w:semiHidden="1" w:uiPriority="39" w:unhideWhenUsed="1"/>
+    <w:lsdException w:name="toc 7" w:semiHidden="1" w:uiPriority="39" w:unhideWhenUsed="1"/>
+    <w:lsdException w:name="toc 8" w:semiHidden="1" w:uiPriority="39" w:unhideWhenUsed="1"/>
+    <w:lsdException w:name="toc 9" w:semiHidden="1" w:uiPriority="39" w:unhideWhenUsed="1"/>
+    <w:lsdException w:name="Normal Indent" w:semiHidden="1" w:unhideWhenUsed="1"/>
+    <w:lsdException w:name="footnote text" w:semiHidden="1" w:unhideWhenUsed="1"/>
+    <w:lsdException w:name="annotation text" w:semiHidden="1" w:unhideWhenUsed="1"/>
+    <w:lsdException w:name="header" w:semiHidden="1" w:unhideWhenUsed="1"/>
+    <w:lsdException w:name="footer" w:semiHidden="1" w:unhideWhenUsed="1"/>
+    <w:lsdException w:name="index heading" w:semiHidden="1" w:unhideWhenUsed="1"/>
+    <w:lsdException w:name="caption" w:semiHidden="1" w:uiPriority="35" w:unhideWhenUsed="1" w:qFormat="1"/>
+    <w:lsdException w:name="table of figures" w:semiHidden="1" w:unhideWhenUsed="1"/>
+    <w:lsdException w:name="envelope address" w:semiHidden="1" w:unhideWhenUsed="1"/>
+    <w:lsdException w:name="envelope return" w:semiHidden="1" w:unhideWhenUsed="1"/>
+    <w:lsdException w:name="footnote reference" w:semiHidden="1" w:unhideWhenUsed="1"/>
+    <w:lsdException w:name="annotation reference" w:semiHidden="1" w:unhideWhenUsed="1"/>
+    <w:lsdException w:name="line number" w:semiHidden="1" w:unhideWhenUsed="1"/>
+    <w:lsdException w:name="page number" w:semiHidden="1" w:unhideWhenUsed="1"/>
+    <w:lsdException w:name="endnote reference" w:semiHidden="1" w:unhideWhenUsed="1"/>
+    <w:lsdException w:name="endnote text" w:semiHidden="1" w:unhideWhenUsed="1"/>
+    <w:lsdException w:name="table of authorities" w:semiHidden="1" w:unhideWhenUsed="1"/>
+    <w:lsdException w:name="macro" w:semiHidden="1" w:unhideWhenUsed="1"/>
+    <w:lsdException w:name="toa heading" w:semiHidden="1" w:unhideWhenUsed="1"/>
+    <w:lsdException w:name="List" w:semiHidden="1" w:unhideWhenUsed="1"/>
+    <w:lsdException w:name="List Bullet" w:semiHidden="1" w:unhideWhenUsed="1"/>
+    <w:lsdException w:name="List Number" w:semiHidden="1" w:unhideWhenUsed="1"/>
+    <w:lsdException w:name="List 2" w:semiHidden="1" w:unhideWhenUsed="1"/>
+    <w:lsdException w:name="List 3" w:semiHidden="1" w:unhideWhenUsed="1"/>
+    <w:lsdException w:name="List 4" w:semiHidden="1" w:unhideWhenUsed="1"/>
+    <w:lsdException w:name="List 5" w:semiHidden="1" w:unhideWhenUsed="1"/>
+    <w:lsdException w:name="List Bullet 2" w:semiHidden="1" w:unhideWhenUsed="1"/>
+    <w:lsdException w:name="List Bullet 3" w:semiHidden="1" w:unhideWhenUsed="1"/>
+    <w:lsdException w:name="List Bullet 4" w:semiHidden="1" w:unhideWhenUsed="1"/>
+    <w:lsdException w:name="List Bullet 5" w:semiHidden="1" w:unhideWhenUsed="1"/>
+    <w:lsdException w:name="List Number 2" w:semiHidden="1" w:unhideWhenUsed="1"/>
+    <w:lsdException w:name="List Number 3" w:semiHidden="1" w:unhideWhenUsed="1"/>
+    <w:lsdException w:name="List Number 4" w:semiHidden="1" w:unhideWhenUsed="1"/>
+    <w:lsdException w:name="List Number 5" w:semiHidden="1" w:unhideWhenUsed="1"/>
+    <w:lsdException w:name="Title" w:uiPriority="10" w:qFormat="1"/>
+    <w:lsdException w:name="Closing" w:semiHidden="1" w:unhideWhenUsed="1"/>
+    <w:lsdException w:name="Signature" w:semiHidden="1" w:unhideWhenUsed="1"/>
+    <w:lsdException w:name="Default Paragraph Font" w:semiHidden="1" w:uiPriority="1" w:unhideWhenUsed="1"/>
+    <w:lsdException w:name="Body Text" w:semiHidden="1" w:unhideWhenUsed="1"/>
+    <w:lsdException w:name="Body Text Indent" w:semiHidden="1" w:unhideWhenUsed="1"/>
+    <w:lsdException w:name="List Continue" w:semiHidden="1" w:unhideWhenUsed="1"/>
+    <w:lsdException w:name="List Continue 2" w:semiHidden="1" w:unhideWhenUsed="1"/>
+    <w:lsdException w:name="List Continue 3" w:semiHidden="1" w:unhideWhenUsed="1"/>
+    <w:lsdException w:name="List Continue 4" w:semiHidden="1" w:unhideWhenUsed="1"/>
+    <w:lsdException w:name="List Continue 5" w:semiHidden="1" w:unhideWhenUsed="1"/>
+    <w:lsdException w:name="Message Header" w:semiHidden="1" w:unhideWhenUsed="1"/>
+    <w:lsdException w:name="Subtitle" w:uiPriority="11" w:qFormat="1"/>
+    <w:lsdException w:name="Salutation" w:semiHidden="1" w:unhideWhenUsed="1"/>
+    <w:lsdException w:name="Date" w:semiHidden="1" w:unhideWhenUsed="1"/>
+    <w:lsdException w:name="Body Text First Indent" w:semiHidden="1" w:unhideWhenUsed="1"/>
+    <w:lsdException w:name="Body Text First Indent 2" w:semiHidden="1" w:unhideWhenUsed="1"/>
+    <w:lsdException w:name="Note Heading" w:semiHidden="1" w:unhideWhenUsed="1"/>
+    <w:lsdException w:name="Body Text 2" w:semiHidden="1" w:unhideWhenUsed="1"/>
+    <w:lsdException w:name="Body Text 3" w:semiHidden="1" w:unhideWhenUsed="1"/>
+    <w:lsdException w:name="Body Text Indent 2" w:semiHidden="1" w:unhideWhenUsed="1"/>
+    <w:lsdException w:name="Body Text Indent 3" w:semiHidden="1" w:unhideWhenUsed="1"/>
+    <w:lsdException w:name="Block Text" w:semiHidden="1" w:unhideWhenUsed="1"/>
+    <w:lsdException w:name="Hyperlink" w:semiHidden="1" w:unhideWhenUsed="1"/>
+    <w:lsdException w:name="FollowedHyperlink" w:semiHidden="1" w:unhideWhenUsed="1"/>
+    <w:lsdException w:name="Strong" w:uiPriority="22" w:qFormat="1"/>
+    <w:lsdException w:name="Emphasis" w:uiPriority="20" w:qFormat="1"/>
+    <w:lsdException w:name="Document Map" w:semiHidden="1" w:unhideWhenUsed="1"/>
+    <w:lsdException w:name="Plain Text" w:semiHidden="1" w:unhideWhenUsed="1"/>
+    <w:lsdException w:name="E-mail Signature" w:semiHidden="1" w:unhideWhenUsed="1"/>
+    <w:lsdException w:name="HTML Top of Form" w:semiHidden="1" w:unhideWhenUsed="1"/>
+    <w:lsdException w:name="HTML Bottom of Form" w:semiHidden="1" w:unhideWhenUsed="1"/>
+    <w:lsdException w:name="Normal (Web)" w:semiHidden="1" w:unhideWhenUsed="1"/>
+    <w:lsdException w:name="HTML Acronym" w:semiHidden="1" w:unhideWhenUsed="1"/>
+    <w:lsdException w:name="HTML Address" w:semiHidden="1" w:unhideWhenUsed="1"/>
+    <w:lsdException w:name="HTML Cite" w:semiHidden="1" w:unhideWhenUsed="1"/>
+    <w:lsdException w:name="HTML Code" w:semiHidden="1" w:unhideWhenUsed="1"/>
+    <w:lsdException w:name="HTML Definition" w:semiHidden="1" w:unhideWhenUsed="1"/>
+    <w:lsdException w:name="HTML Keyboard" w:semiHidden="1" w:unhideWhenUsed="1"/>
+    <w:lsdException w:name="HTML Preformatted" w:semiHidden="1" w:unhideWhenUsed="1"/>
+    <w:lsdException w:name="HTML Sample" w:semiHidden="1" w:unhideWhenUsed="1"/>
+    <w:lsdException w:name="HTML Typewriter" w:semiHidden="1" w:unhideWhenUsed="1"/>
+    <w:lsdException w:name="HTML Variable" w:semiHidden="1" w:unhideWhenUsed="1"/>
+    <w:lsdException w:name="Normal Table" w:semiHidden="1" w:unhideWhenUsed="1"/>
+    <w:lsdException w:name="annotation subject" w:semiHidden="1" w:unhideWhenUsed="1"/>
+    <w:lsdException w:name="No List" w:semiHidden="1" w:unhideWhenUsed="1"/>
+    <w:lsdException w:name="Outline List 1" w:semiHidden="1" w:unhideWhenUsed="1"/>
+    <w:lsdException w:name="Outline List 2" w:semiHidden="1" w:unhideWhenUsed="1"/>
+    <w:lsdException w:name="Outline List 3" w:semiHidden="1" w:unhideWhenUsed="1"/>
+    <w:lsdException w:name="Table Simple 1" w:semiHidden="1" w:unhideWhenUsed="1"/>
+    <w:lsdException w:name="Table Simple 2" w:semiHidden="1" w:unhideWhenUsed="1"/>
+    <w:lsdException w:name="Table Simple 3" w:semiHidden="1" w:unhideWhenUsed="1"/>
+    <w:lsdException w:name="Table Classic 1" w:semiHidden="1" w:unhideWhenUsed="1"/>
+    <w:lsdException w:name="Table Classic 2" w:semiHidden="1" w:unhideWhenUsed="1"/>
+    <w:lsdException w:name="Table Classic 3" w:semiHidden="1" w:unhideWhenUsed="1"/>
+    <w:lsdException w:name="Table Classic 4" w:semiHidden="1" w:unhideWhenUsed="1"/>
+    <w:lsdException w:name="Table Colorful 1" w:semiHidden="1" w:unhideWhenUsed="1"/>
+    <w:lsdException w:name="Table Colorful 2" w:semiHidden="1" w:unhideWhenUsed="1"/>
+    <w:lsdException w:name="Table Colorful 3" w:semiHidden="1" w:unhideWhenUsed="1"/>
+    <w:lsdException w:name="Table Columns 1" w:semiHidden="1" w:unhideWhenUsed="1"/>
+    <w:lsdException w:name="Table Columns 2" w:semiHidden="1" w:unhideWhenUsed="1"/>
+    <w:lsdException w:name="Table Columns 3" w:semiHidden="1" w:unhideWhenUsed="1"/>
+    <w:lsdException w:name="Table Columns 4" w:semiHidden="1" w:unhideWhenUsed="1"/>
+    <w:lsdException w:name="Table Columns 5" w:semiHidden="1" w:unhideWhenUsed="1"/>
+    <w:lsdException w:name="Table Grid 1" w:semiHidden="1" w:unhideWhenUsed="1"/>
+    <w:lsdException w:name="Table Grid 2" w:semiHidden="1" w:unhideWhenUsed="1"/>
+    <w:lsdException w:name="Table Grid 3" w:semiHidden="1" w:unhideWhenUsed="1"/>
+    <w:lsdException w:name="Table Grid 4" w:semiHidden="1" w:unhideWhenUsed="1"/>
+    <w:lsdException w:name="Table Grid 5" w:semiHidden="1" w:unhideWhenUsed="1"/>
+    <w:lsdException w:name="Table Grid 6" w:semiHidden="1" w:unhideWhenUsed="1"/>
+    <w:lsdException w:name="Table Grid 7" w:semiHidden="1" w:unhideWhenUsed="1"/>
+    <w:lsdException w:name="Table Grid 8" w:semiHidden="1" w:unhideWhenUsed="1"/>
+    <w:lsdException w:name="Table List 1" w:semiHidden="1" w:unhideWhenUsed="1"/>
+    <w:lsdException w:name="Table List 2" w:semiHidden="1" w:unhideWhenUsed="1"/>
+    <w:lsdException w:name="Table List 3" w:semiHidden="1" w:unhideWhenUsed="1"/>
+    <w:lsdException w:name="Table List 4" w:semiHidden="1" w:unhideWhenUsed="1"/>
+    <w:lsdException w:name="Table List 5" w:semiHidden="1" w:unhideWhenUsed="1"/>
+    <w:lsdException w:name="Table List 6" w:semiHidden="1" w:unhideWhenUsed="1"/>
+    <w:lsdException w:name="Table List 7" w:semiHidden="1" w:unhideWhenUsed="1"/>
+    <w:lsdException w:name="Table List 8" w:semiHidden="1" w:unhideWhenUsed="1"/>
+    <w:lsdException w:name="Table 3D effects 1" w:semiHidden="1" w:unhideWhenUsed="1"/>
+    <w:lsdException w:name="Table 3D effects 2" w:semiHidden="1" w:unhideWhenUsed="1"/>
+    <w:lsdException w:name="Table 3D effects 3" w:semiHidden="1" w:unhideWhenUsed="1"/>
+    <w:lsdException w:name="Table Contemporary" w:semiHidden="1" w:unhideWhenUsed="1"/>
+    <w:lsdException w:name="Table Elegant" w:semiHidden="1" w:unhideWhenUsed="1"/>
+    <w:lsdException w:name="Table Professional" w:semiHidden="1" w:unhideWhenUsed="1"/>
+    <w:lsdException w:name="Table Subtle 1" w:semiHidden="1" w:unhideWhenUsed="1"/>
+    <w:lsdException w:name="Table Subtle 2" w:semiHidden="1" w:unhideWhenUsed="1"/>
+    <w:lsdException w:name="Table Web 1" w:semiHidden="1" w:unhideWhenUsed="1"/>
+    <w:lsdException w:name="Table Web 2" w:semiHidden="1" w:unhideWhenUsed="1"/>
+    <w:lsdException w:name="Table Web 3" w:semiHidden="1" w:unhideWhenUsed="1"/>
+    <w:lsdException w:name="Balloon Text" w:semiHidden="1" w:unhideWhenUsed="1"/>
+    <w:lsdException w:name="Table Grid" w:uiPriority="39"/>
+    <w:lsdException w:name="Table Theme" w:semiHidden="1" w:unhideWhenUsed="1"/>
+    <w:lsdException w:name="Placeholder Text" w:semiHidden="1"/>
+    <w:lsdException w:name="No Spacing" w:uiPriority="1" w:qFormat="1"/>
+    <w:lsdException w:name="Light Shading" w:uiPriority="60"/>
+    <w:lsdException w:name="Light List" w:uiPriority="61"/>
+    <w:lsdException w:name="Light Grid" w:uiPriority="62"/>
+    <w:lsdException w:name="Medium Shading 1" w:uiPriority="63"/>
+    <w:lsdException w:name="Medium Shading 2" w:uiPriority="64"/>
+    <w:lsdException w:name="Medium List 1" w:uiPriority="65"/>
+    <w:lsdException w:name="Medium List 2" w:uiPriority="66"/>
+    <w:lsdException w:name="Medium Grid 1" w:uiPriority="67"/>
+    <w:lsdException w:name="Medium Grid 2" w:uiPriority="68"/>
+    <w:lsdException w:name="Medium Grid 3" w:uiPriority="69"/>
+    <w:lsdException w:name="Dark List" w:uiPriority="70"/>
+    <w:lsdException w:name="Colorful Shading" w:uiPriority="71"/>
+    <w:lsdException w:name="Colorful List" w:uiPriority="72"/>
+    <w:lsdException w:name="Colorful Grid" w:uiPriority="73"/>
+    <w:lsdException w:name="Light Shading Accent 1" w:uiPriority="60"/>
+    <w:lsdException w:name="Light List Accent 1" w:uiPriority="61"/>
+    <w:lsdException w:name="Light Grid Accent 1" w:uiPriority="62"/>
+    <w:lsdException w:name="Medium Shading 1 Accent 1" w:uiPriority="63"/>
+    <w:lsdException w:name="Medium Shading 2 Accent 1" w:uiPriority="64"/>
+    <w:lsdException w:name="Medium List 1 Accent 1" w:uiPriority="65"/>
+    <w:lsdException w:name="Revision" w:semiHidden="1"/>
+    <w:lsdException w:name="List Paragraph" w:uiPriority="34" w:qFormat="1"/>
+    <w:lsdException w:name="Quote" w:uiPriority="29" w:qFormat="1"/>
+    <w:lsdException w:name="Intense Quote" w:uiPriority="30" w:qFormat="1"/>
+    <w:lsdException w:name="Medium List 2 Accent 1" w:uiPriority="66"/>
+    <w:lsdException w:name="Medium Grid 1 Accent 1" w:uiPriority="67"/>
+    <w:lsdException w:name="Medium Grid 2 Accent 1" w:uiPriority="68"/>
+    <w:lsdException w:name="Medium Grid 3 Accent 1" w:uiPriority="69"/>
+    <w:lsdException w:name="Dark List Accent 1" w:uiPriority="70"/>
+    <w:lsdException w:name="Colorful Shading Accent 1" w:uiPriority="71"/>
+    <w:lsdException w:name="Colorful List Accent 1" w:uiPriority="72"/>
+    <w:lsdException w:name="Colorful Grid Accent 1" w:uiPriority="73"/>
+    <w:lsdException w:name="Light Shading Accent 2" w:uiPriority="60"/>
+    <w:lsdException w:name="Light List Accent 2" w:uiPriority="61"/>
+    <w:lsdException w:name="Light Grid Accent 2" w:uiPriority="62"/>
+    <w:lsdException w:name="Medium Shading 1 Accent 2" w:uiPriority="63"/>
+    <w:lsdException w:name="Medium Shading 2 Accent 2" w:uiPriority="64"/>
+    <w:lsdException w:name="Medium List 1 Accent 2" w:uiPriority="65"/>
+    <w:lsdException w:name="Medium List 2 Accent 2" w:uiPriority="66"/>
+    <w:lsdException w:name="Medium Grid 1 Accent 2" w:uiPriority="67"/>
+    <w:lsdException w:name="Medium Grid 2 Accent 2" w:uiPriority="68"/>
+    <w:lsdException w:name="Medium Grid 3 Accent 2" w:uiPriority="69"/>
+    <w:lsdException w:name="Dark List Accent 2" w:uiPriority="70"/>
+    <w:lsdException w:name="Colorful Shading Accent 2" w:uiPriority="71"/>
+    <w:lsdException w:name="Colorful List Accent 2" w:uiPriority="72"/>
+    <w:lsdException w:name="Colorful Grid Accent 2" w:uiPriority="73"/>
+    <w:lsdException w:name="Light Shading Accent 3" w:uiPriority="60"/>
+    <w:lsdException w:name="Light List Accent 3" w:uiPriority="61"/>
+    <w:lsdException w:name="Light Grid Accent 3" w:uiPriority="62"/>
+    <w:lsdException w:name="Medium Shading 1 Accent 3" w:uiPriority="63"/>
+    <w:lsdException w:name="Medium Shading 2 Accent 3" w:uiPriority="64"/>
+    <w:lsdException w:name="Medium List 1 Accent 3" w:uiPriority="65"/>
+    <w:lsdException w:name="Medium List 2 Accent 3" w:uiPriority="66"/>
+    <w:lsdException w:name="Medium Grid 1 Accent 3" w:uiPriority="67"/>
+    <w:lsdException w:name="Medium Grid 2 Accent 3" w:uiPriority="68"/>
+    <w:lsdException w:name="Medium Grid 3 Accent 3" w:uiPriority="69"/>
+    <w:lsdException w:name="Dark List Accent 3" w:uiPriority="70"/>
+    <w:lsdException w:name="Colorful Shading Accent 3" w:uiPriority="71"/>
+    <w:lsdException w:name="Colorful List Accent 3" w:uiPriority="72"/>
+    <w:lsdException w:name="Colorful Grid Accent 3" w:uiPriority="73"/>
+    <w:lsdException w:name="Light Shading Accent 4" w:uiPriority="60"/>
+    <w:lsdException w:name="Light List Accent 4" w:uiPriority="61"/>
+    <w:lsdException w:name="Light Grid Accent 4" w:uiPriority="62"/>
+    <w:lsdException w:name="Medium Shading 1 Accent 4" w:uiPriority="63"/>
+    <w:lsdException w:name="Medium Shading 2 Accent 4" w:uiPriority="64"/>
+    <w:lsdException w:name="Medium List 1 Accent 4" w:uiPriority="65"/>
+    <w:lsdException w:name="Medium List 2 Accent 4" w:uiPriority="66"/>
+    <w:lsdException w:name="Medium Grid 1 Accent 4" w:uiPriority="67"/>
+    <w:lsdException w:name="Medium Grid 2 Accent 4" w:uiPriority="68"/>
+    <w:lsdException w:name="Medium Grid 3 Accent 4" w:uiPriority="69"/>
+    <w:lsdException w:name="Dark List Accent 4" w:uiPriority="70"/>
+    <w:lsdException w:name="Colorful Shading Accent 4" w:uiPriority="71"/>
+    <w:lsdException w:name="Colorful List Accent 4" w:uiPriority="72"/>
+    <w:lsdException w:name="Colorful Grid Accent 4" w:uiPriority="73"/>
+    <w:lsdException w:name="Light Shading Accent 5" w:uiPriority="60"/>
+    <w:lsdException w:name="Light List Accent 5" w:uiPriority="61"/>
+    <w:lsdException w:name="Light Grid Accent 5" w:uiPriority="62"/>
+    <w:lsdException w:name="Medium Shading 1 Accent 5" w:uiPriority="63"/>
+    <w:lsdException w:name="Medium Shading 2 Accent 5" w:uiPriority="64"/>
+    <w:lsdException w:name="Medium List 1 Accent 5" w:uiPriority="65"/>
+    <w:lsdException w:name="Medium List 2 Accent 5" w:uiPriority="66"/>
+    <w:lsdException w:name="Medium Grid 1 Accent 5" w:uiPriority="67"/>
+    <w:lsdException w:name="Medium Grid 2 Accent 5" w:uiPriority="68"/>
+    <w:lsdException w:name="Medium Grid 3 Accent 5" w:uiPriority="69"/>
+    <w:lsdException w:name="Dark List Accent 5" w:uiPriority="70"/>
+    <w:lsdException w:name="Colorful Shading Accent 5" w:uiPriority="71"/>
+    <w:lsdException w:name="Colorful List Accent 5" w:uiPriority="72"/>
+    <w:lsdException w:name="Colorful Grid Accent 5" w:uiPriority="73"/>
+    <w:lsdException w:name="Light Shading Accent 6" w:uiPriority="60"/>
+    <w:lsdException w:name="Light List Accent 6" w:uiPriority="61"/>
+    <w:lsdException w:name="Light Grid Accent 6" w:uiPriority="62"/>
+    <w:lsdException w:name="Medium Shading 1 Accent 6" w:uiPriority="63"/>
+    <w:lsdException w:name="Medium Shading 2 Accent 6" w:uiPriority="64"/>
+    <w:lsdException w:name="Medium List 1 Accent 6" w:uiPriority="65"/>
+    <w:lsdException w:name="Medium List 2 Accent 6" w:uiPriority="66"/>
+    <w:lsdException w:name="Medium Grid 1 Accent 6" w:uiPriority="67"/>
+    <w:lsdException w:name="Medium Grid 2 Accent 6" w:uiPriority="68"/>
+    <w:lsdException w:name="Medium Grid 3 Accent 6" w:uiPriority="69"/>
+    <w:lsdException w:name="Dark List Accent 6" w:uiPriority="70"/>
+    <w:lsdException w:name="Colorful Shading Accent 6" w:uiPriority="71"/>
+    <w:lsdException w:name="Colorful List Accent 6" w:uiPriority="72"/>
+    <w:lsdException w:name="Colorful Grid Accent 6" w:uiPriority="73"/>
+    <w:lsdException w:name="Subtle Emphasis" w:uiPriority="19" w:qFormat="1"/>
+    <w:lsdException w:name="Intense Emphasis" w:uiPriority="21" w:qFormat="1"/>
+    <w:lsdException w:name="Subtle Reference" w:uiPriority="31" w:qFormat="1"/>
+    <w:lsdException w:name="Intense Reference" w:uiPriority="32" w:qFormat="1"/>
+    <w:lsdException w:name="Book Title" w:uiPriority="33" w:qFormat="1"/>
+    <w:lsdException w:name="Bibliography" w:semiHidden="1" w:uiPriority="37" w:unhideWhenUsed="1"/>
+    <w:lsdException w:name="TOC Heading" w:semiHidden="1" w:uiPriority="39" w:unhideWhenUsed="1" w:qFormat="1"/>
+    <w:lsdException w:name="Plain Table 1" w:uiPriority="41"/>
+    <w:lsdException w:name="Plain Table 2" w:uiPriority="42"/>
+    <w:lsdException w:name="Plain Table 3" w:uiPriority="43"/>
+    <w:lsdException w:name="Plain Table 4" w:uiPriority="44"/>
+    <w:lsdException w:name="Plain Table 5" w:uiPriority="45"/>
+    <w:lsdException w:name="Grid Table Light" w:uiPriority="40"/>
+    <w:lsdException w:name="Grid Table 1 Light" w:uiPriority="46"/>
+    <w:lsdException w:name="Grid Table 2" w:uiPriority="47"/>
+    <w:lsdException w:name="Grid Table 3" w:uiPriority="48"/>
+    <w:lsdException w:name="Grid Table 4" w:uiPriority="49"/>
+    <w:lsdException w:name="Grid Table 5 Dark" w:uiPriority="50"/>
+    <w:lsdException w:name="Grid Table 6 Colorful" w:uiPriority="51"/>
+    <w:lsdException w:name="Grid Table 7 Colorful" w:uiPriority="52"/>
+    <w:lsdException w:name="Grid Table 1 Light Accent 1" w:uiPriority="46"/>
+    <w:lsdException w:name="Grid Table 2 Accent 1" w:uiPriority="47"/>
+    <w:lsdException w:name="Grid Table 3 Accent 1" w:uiPriority="48"/>
+    <w:lsdException w:name="Grid Table 4 Accent 1" w:uiPriority="49"/>
+    <w:lsdException w:name="Grid Table 5 Dark Accent 1" w:uiPriority="50"/>
+    <w:lsdException w:name="Grid Table 6 Colorful Accent 1" w:uiPriority="51"/>
+    <w:lsdException w:name="Grid Table 7 Colorful Accent 1" w:uiPriority="52"/>
+    <w:lsdException w:name="Grid Table 1 Light Accent 2" w:uiPriority="46"/>
+    <w:lsdException w:name="Grid Table 2 Accent 2" w:uiPriority="47"/>
+    <w:lsdException w:name="Grid Table 3 Accent 2" w:uiPriority="48"/>
+    <w:lsdException w:name="Grid Table 4 Accent 2" w:uiPriority="49"/>
+    <w:lsdException w:name="Grid Table 5 Dark Accent 2" w:uiPriority="50"/>
+    <w:lsdException w:name="Grid Table 6 Colorful Accent 2" w:uiPriority="51"/>
+    <w:lsdException w:name="Grid Table 7 Colorful Accent 2" w:uiPriority="52"/>
+    <w:lsdException w:name="Grid Table 1 Light Accent 3" w:uiPriority="46"/>
+    <w:lsdException w:name="Grid Table 2 Accent 3" w:uiPriority="47"/>
+    <w:lsdException w:name="Grid Table 3 Accent 3" w:uiPriority="48"/>
+    <w:lsdException w:name="Grid Table 4 Accent 3" w:uiPriority="49"/>
+    <w:lsdException w:name="Grid Table 5 Dark Accent 3" w:uiPriority="50"/>
+    <w:lsdException w:name="Grid Table 6 Colorful Accent 3" w:uiPriority="51"/>
+    <w:lsdException w:name="Grid Table 7 Colorful Accent 3" w:uiPriority="52"/>
+    <w:lsdException w:name="Grid Table 1 Light Accent 4" w:uiPriority="46"/>
+    <w:lsdException w:name="Grid Table 2 Accent 4" w:uiPriority="47"/>
+    <w:lsdException w:name="Grid Table 3 Accent 4" w:uiPriority="48"/>
+    <w:lsdException w:name="Grid Table 4 Accent 4" w:uiPriority="49"/>
+    <w:lsdException w:name="Grid Table 5 Dark Accent 4" w:uiPriority="50"/>
+    <w:lsdException w:name="Grid Table 6 Colorful Accent 4" w:uiPriority="51"/>
+    <w:lsdException w:name="Grid Table 7 Colorful Accent 4" w:uiPriority="52"/>
+    <w:lsdException w:name="Grid Table 1 Light Accent 5" w:uiPriority="46"/>
+    <w:lsdException w:name="Grid Table 2 Accent 5" w:uiPriority="47"/>
+    <w:lsdException w:name="Grid Table 3 Accent 5" w:uiPriority="48"/>
+    <w:lsdException w:name="Grid Table 4 Accent 5" w:uiPriority="49"/>
+    <w:lsdException w:name="Grid Table 5 Dark Accent 5" w:uiPriority="50"/>
+    <w:lsdException w:name="Grid Table 6 Colorful Accent 5" w:uiPriority="51"/>
+    <w:lsdException w:name="Grid Table 7 Colorful Accent 5" w:uiPriority="52"/>
+    <w:lsdException w:name="Grid Table 1 Light Accent 6" w:uiPriority="46"/>
+    <w:lsdException w:name="Grid Table 2 Accent 6" w:uiPriority="47"/>
+    <w:lsdException w:name="Grid Table 3 Accent 6" w:uiPriority="48"/>
+    <w:lsdException w:name="Grid Table 4 Accent 6" w:uiPriority="49"/>
+    <w:lsdException w:name="Grid Table 5 Dark Accent 6" w:uiPriority="50"/>
+    <w:lsdException w:name="Grid Table 6 Colorful Accent 6" w:uiPriority="51"/>
+    <w:lsdException w:name="Grid Table 7 Colorful Accent 6" w:uiPriority="52"/>
+    <w:lsdException w:name="List Table 1 Light" w:uiPriority="46"/>
+    <w:lsdException w:name="List Table 2" w:uiPriority="47"/>
+    <w:lsdException w:name="List Table 3" w:uiPriority="48"/>
+    <w:lsdException w:name="List Table 4" w:uiPriority="49"/>
+    <w:lsdException w:name="List Table 5 Dark" w:uiPriority="50"/>
+    <w:lsdException w:name="List Table 6 Colorful" w:uiPriority="51"/>
+    <w:lsdException w:name="List Table 7 Colorful" w:uiPriority="52"/>
+    <w:lsdException w:name="List Table 1 Light Accent 1" w:uiPriority="46"/>
+    <w:lsdException w:name="List Table 2 Accent 1" w:uiPriority="47"/>
+    <w:lsdException w:name="List Table 3 Accent 1" w:uiPriority="48"/>
+    <w:lsdException w:name="List Table 4 Accent 1" w:uiPriority="49"/>
+    <w:lsdException w:name="List Table 5 Dark Accent 1" w:uiPriority="50"/>
+    <w:lsdException w:name="List Table 6 Colorful Accent 1" w:uiPriority="51"/>
+    <w:lsdException w:name="List Table 7 Colorful Accent 1" w:uiPriority="52"/>
+    <w:lsdException w:name="List Table 1 Light Accent 2" w:uiPriority="46"/>
+    <w:lsdException w:name="List Table 2 Accent 2" w:uiPriority="47"/>
+    <w:lsdException w:name="List Table 3 Accent 2" w:uiPriority="48"/>
+    <w:lsdException w:name="List Table 4 Accent 2" w:uiPriority="49"/>
+    <w:lsdException w:name="List Table 5 Dark Accent 2" w:uiPriority="50"/>
+    <w:lsdException w:name="List Table 6 Colorful Accent 2" w:uiPriority="51"/>
+    <w:lsdException w:name="List Table 7 Colorful Accent 2" w:uiPriority="52"/>
+    <w:lsdException w:name="List Table 1 Light Accent 3" w:uiPriority="46"/>
+    <w:lsdException w:name="List Table 2 Accent 3" w:uiPriority="47"/>
+    <w:lsdException w:name="List Table 3 Accent 3" w:uiPriority="48"/>
+    <w:lsdException w:name="List Table 4 Accent 3" w:uiPriority="49"/>
+    <w:lsdException w:name="List Table 5 Dark Accent 3" w:uiPriority="50"/>
+    <w:lsdException w:name="List Table 6 Colorful Accent 3" w:uiPriority="51"/>
+    <w:lsdException w:name="List Table 7 Colorful Accent 3" w:uiPriority="52"/>
+    <w:lsdException w:name="List Table 1 Light Accent 4" w:uiPriority="46"/>
+    <w:lsdException w:name="List Table 2 Accent 4" w:uiPriority="47"/>
+    <w:lsdException w:name="List Table 3 Accent 4" w:uiPriority="48"/>
+    <w:lsdException w:name="List Table 4 Accent 4" w:uiPriority="49"/>
+    <w:lsdException w:name="List Table 5 Dark Accent 4" w:uiPriority="50"/>
+    <w:lsdException w:name="List Table 6 Colorful Accent 4" w:uiPriority="51"/>
+    <w:lsdException w:name="List Table 7 Colorful Accent 4" w:uiPriority="52"/>
+    <w:lsdException w:name="List Table 1 Light Accent 5" w:uiPriority="46"/>
+    <w:lsdException w:name="List Table 2 Accent 5" w:uiPriority="47"/>
+    <w:lsdException w:name="List Table 3 Accent 5" w:uiPriority="48"/>
+    <w:lsdException w:name="List Table 4 Accent 5" w:uiPriority="49"/>
+    <w:lsdException w:name="List Table 5 Dark Accent 5" w:uiPriority="50"/>
+    <w:lsdException w:name="List Table 6 Colorful Accent 5" w:uiPriority="51"/>
+    <w:lsdException w:name="List Table 7 Colorful Accent 5" w:uiPriority="52"/>
+    <w:lsdException w:name="List Table 1 Light Accent 6" w:uiPriority="46"/>
+    <w:lsdException w:name="List Table 2 Accent 6" w:uiPriority="47"/>
+    <w:lsdException w:name="List Table 3 Accent 6" w:uiPriority="48"/>
+    <w:lsdException w:name="List Table 4 Accent 6" w:uiPriority="49"/>
+    <w:lsdException w:name="List Table 5 Dark Accent 6" w:uiPriority="50"/>
+    <w:lsdException w:name="List Table 6 Colorful Accent 6" w:uiPriority="51"/>
+    <w:lsdException w:name="List Table 7 Colorful Accent 6" w:uiPriority="52"/>
+  </w:latentStyles>
+  <w:style w:type="paragraph" w:default="1" w:styleId="Normal">
+    <w:name w:val="Normal"/>
+    <w:qFormat/>
+  </w:style>
+  <w:style w:type="character" w:default="1" w:styleId="DefaultParagraphFont">
+    <w:name w:val="Default Paragraph Font"/>
+    <w:uiPriority w:val="1"/>
+    <w:semiHidden/>
+    <w:unhideWhenUsed/>
+  </w:style>
+  <w:style w:type="table" w:default="1" w:styleId="TableNormal">
+    <w:name w:val="Normal Table"/>
+    <w:uiPriority w:val="99"/>
+    <w:semiHidden/>
+    <w:unhideWhenUsed/>
+    <w:tblPr>
+      <w:tblInd w:w="0" w:type="dxa"/>
+      <w:tblCellMar>
+        <w:top w:w="0" w:type="dxa"/>
+        <w:left w:w="108" w:type="dxa"/>
+        <w:bottom w:w="0" w:type="dxa"/>
+        <w:right w:w="108" w:type="dxa"/>
+      </w:tblCellMar>
+    </w:tblPr>
+  </w:style>
+  <w:style w:type="numbering" w:default="1" w:styleId="NoList">
+    <w:name w:val="No List"/>
+    <w:uiPriority w:val="99"/>
+    <w:semiHidden/>
+    <w:unhideWhenUsed/>
+  </w:style>
+  <w:style w:type="paragraph" w:customStyle="1" w:styleId="CCCB40FA8A104745BFC85261EEB071DF">
+    <w:name w:val="CCCB40FA8A104745BFC85261EEB071DF"/>
+    <w:rsid w:val="0027370A"/>
+  </w:style>
+  <w:style w:type="paragraph" w:customStyle="1" w:styleId="84D3F95DE6184C3B8F1917E75F4A4B17">
+    <w:name w:val="84D3F95DE6184C3B8F1917E75F4A4B17"/>
+    <w:rsid w:val="0027370A"/>
+  </w:style>
+</w:styles>
+</file>
+
+<file path=word/glossary/webSettings.xml><?xml version="1.0" encoding="utf-8"?>
+<w:webSettings xmlns:mc="http://schemas.openxmlformats.org/markup-compatibility/2006" xmlns:r="http://schemas.openxmlformats.org/officeDocument/2006/relationships" xmlns:w="http://schemas.openxmlformats.org/wordprocessingml/2006/main" xmlns:w14="http://schemas.microsoft.com/office/word/2010/wordml" xmlns:w15="http://schemas.microsoft.com/office/word/2012/wordml" xmlns:w16se="http://schemas.microsoft.com/office/word/2015/wordml/symex" mc:Ignorable="w14 w15 w16se">
+  <w:optimizeForBrowser/>
+  <w:allowPNG/>
+</w:webSettings>
 </file>
 
 <file path=word/theme/theme1.xml><?xml version="1.0" encoding="utf-8"?>

</xml_diff>

<commit_message>
Redevelop the intro and abstract, will merge afterwards
</commit_message>
<xml_diff>
--- a/Document/Report.docx
+++ b/Document/Report.docx
@@ -166,7 +166,6 @@
                     <w:lang w:eastAsia="en-GB"/>
                   </w:rPr>
                 </w:pPr>
-                <w:bookmarkStart w:id="0" w:name="_GoBack"/>
                 <w:r>
                   <w:rPr>
                     <w:rFonts w:eastAsia="Times New Roman" w:cs="Times New Roman"/>
@@ -220,7 +219,6 @@
                     </wp:inline>
                   </w:drawing>
                 </w:r>
-                <w:bookmarkEnd w:id="0"/>
               </w:p>
               <w:p>
                 <w:pPr>
@@ -406,17 +404,8 @@
                     <w:szCs w:val="24"/>
                     <w:lang w:val="en-US"/>
                   </w:rPr>
-                  <w:t xml:space="preserve">Alessandro </w:t>
+                  <w:t>Alessandro Gatti</w:t>
                 </w:r>
-                <w:proofErr w:type="spellStart"/>
-                <w:r>
-                  <w:rPr>
-                    <w:szCs w:val="24"/>
-                    <w:lang w:val="en-US"/>
-                  </w:rPr>
-                  <w:t>Gatti</w:t>
-                </w:r>
-                <w:proofErr w:type="spellEnd"/>
               </w:p>
             </w:tc>
             <w:tc>
@@ -679,21 +668,8 @@
               <w:szCs w:val="24"/>
               <w:lang w:eastAsia="en-GB"/>
             </w:rPr>
-            <w:t xml:space="preserve">Professor Ludovico </w:t>
+            <w:t>Professor Ludovico Biagi</w:t>
           </w:r>
-          <w:proofErr w:type="spellStart"/>
-          <w:r>
-            <w:rPr>
-              <w:rFonts w:eastAsia="Times New Roman" w:cs="Times New Roman"/>
-              <w:b/>
-              <w:bCs/>
-              <w:color w:val="000000"/>
-              <w:szCs w:val="24"/>
-              <w:lang w:eastAsia="en-GB"/>
-            </w:rPr>
-            <w:t>Biagi</w:t>
-          </w:r>
-          <w:proofErr w:type="spellEnd"/>
           <w:r>
             <w:rPr>
               <w:rFonts w:eastAsia="Times New Roman" w:cs="Times New Roman"/>
@@ -792,31 +768,7 @@
               <w:szCs w:val="24"/>
               <w:lang w:eastAsia="en-GB"/>
             </w:rPr>
-            <w:t xml:space="preserve">Professor </w:t>
-          </w:r>
-          <w:proofErr w:type="spellStart"/>
-          <w:r>
-            <w:rPr>
-              <w:rFonts w:eastAsia="Times New Roman" w:cs="Times New Roman"/>
-              <w:b/>
-              <w:bCs/>
-              <w:color w:val="000000"/>
-              <w:szCs w:val="24"/>
-              <w:lang w:eastAsia="en-GB"/>
-            </w:rPr>
-            <w:t>Gianluca</w:t>
-          </w:r>
-          <w:proofErr w:type="spellEnd"/>
-          <w:r>
-            <w:rPr>
-              <w:rFonts w:eastAsia="Times New Roman" w:cs="Times New Roman"/>
-              <w:b/>
-              <w:bCs/>
-              <w:color w:val="000000"/>
-              <w:szCs w:val="24"/>
-              <w:lang w:eastAsia="en-GB"/>
-            </w:rPr>
-            <w:t xml:space="preserve"> Palermo</w:t>
+            <w:t>Professor Gianluca Palermo</w:t>
           </w:r>
         </w:p>
         <w:p>
@@ -888,6 +840,7 @@
         <w:jc w:val="center"/>
         <w:rPr>
           <w:b/>
+          <w:sz w:val="28"/>
           <w:szCs w:val="24"/>
           <w:lang w:val="en-US"/>
         </w:rPr>
@@ -895,6 +848,7 @@
       <w:r>
         <w:rPr>
           <w:b/>
+          <w:sz w:val="28"/>
           <w:szCs w:val="24"/>
           <w:lang w:val="en-US"/>
         </w:rPr>
@@ -920,81 +874,52 @@
           <w:szCs w:val="24"/>
           <w:lang w:eastAsia="en-GB"/>
         </w:rPr>
-        <w:t>GNSS Point positioning involves measurement of the signals emitted by a satellite for the determination of the position of a receiver on the surface of the Earth. The</w:t>
-      </w:r>
-      <w:r>
-        <w:rPr>
-          <w:rFonts w:eastAsia="Times New Roman" w:cs="Times New Roman"/>
-          <w:color w:val="373737"/>
-          <w:szCs w:val="24"/>
-          <w:lang w:eastAsia="en-GB"/>
-        </w:rPr>
-        <w:t xml:space="preserve"> </w:t>
-      </w:r>
-      <w:r>
-        <w:rPr>
-          <w:rFonts w:eastAsia="Times New Roman" w:cs="Times New Roman"/>
-          <w:color w:val="373737"/>
-          <w:szCs w:val="24"/>
-          <w:lang w:eastAsia="en-GB"/>
-        </w:rPr>
-        <w:t xml:space="preserve">emitted signal contains information about the ephemerides and clock offset of the satellite. The signal propagation through the atmosphere </w:t>
-      </w:r>
-      <w:proofErr w:type="gramStart"/>
-      <w:r>
-        <w:rPr>
-          <w:rFonts w:eastAsia="Times New Roman" w:cs="Times New Roman"/>
-          <w:color w:val="373737"/>
-          <w:szCs w:val="24"/>
-          <w:lang w:eastAsia="en-GB"/>
-        </w:rPr>
-        <w:t>is delayed</w:t>
-      </w:r>
-      <w:proofErr w:type="gramEnd"/>
-      <w:r>
-        <w:rPr>
-          <w:rFonts w:eastAsia="Times New Roman" w:cs="Times New Roman"/>
-          <w:color w:val="373737"/>
-          <w:szCs w:val="24"/>
-          <w:lang w:eastAsia="en-GB"/>
-        </w:rPr>
-        <w:t xml:space="preserve"> by the presence of free electrons in the ionosphere (about </w:t>
-      </w:r>
-      <w:r>
-        <w:rPr>
-          <w:rFonts w:eastAsia="Times New Roman" w:cs="Times New Roman"/>
-          <w:color w:val="373737"/>
-          <w:szCs w:val="24"/>
-          <w:lang w:eastAsia="en-GB"/>
-        </w:rPr>
-        <w:t>100 and 1000 km</w:t>
-      </w:r>
-      <w:r>
-        <w:rPr>
-          <w:rFonts w:eastAsia="Times New Roman" w:cs="Times New Roman"/>
-          <w:color w:val="373737"/>
-          <w:szCs w:val="24"/>
-          <w:lang w:eastAsia="en-GB"/>
-        </w:rPr>
-        <w:t xml:space="preserve"> </w:t>
-      </w:r>
-      <w:r>
-        <w:rPr>
-          <w:rFonts w:eastAsia="Times New Roman" w:cs="Times New Roman"/>
-          <w:color w:val="373737"/>
-          <w:szCs w:val="24"/>
-          <w:lang w:eastAsia="en-GB"/>
-        </w:rPr>
-        <w:t>altitude</w:t>
-      </w:r>
-      <w:r>
-        <w:rPr>
-          <w:rFonts w:eastAsia="Times New Roman" w:cs="Times New Roman"/>
-          <w:color w:val="373737"/>
-          <w:szCs w:val="24"/>
-          <w:lang w:eastAsia="en-GB"/>
-        </w:rPr>
-        <w:t xml:space="preserve">) and the water vapour content of the troposphere. These delays affect the precision in the estimated position of a receiver. However, for a double frequency receiver, the combination of both L1 and L2 frequencies of the signals resolves the effects of the ionosphere. </w:t>
+        <w:t>The Clock, Ephemeris, Integrity (CEI) data set</w:t>
+      </w:r>
+      <w:r>
+        <w:rPr>
+          <w:rFonts w:eastAsia="Times New Roman" w:cs="Times New Roman"/>
+          <w:color w:val="373737"/>
+          <w:szCs w:val="24"/>
+          <w:lang w:eastAsia="en-GB"/>
+        </w:rPr>
+        <w:t xml:space="preserve"> of a GNSS Satellite contain the essential parameters to use the satellite’s broadcast signals for positioning purposes. By reading the </w:t>
+      </w:r>
+      <w:r>
+        <w:rPr>
+          <w:rFonts w:eastAsia="Times New Roman" w:cs="Times New Roman"/>
+          <w:color w:val="373737"/>
+          <w:szCs w:val="24"/>
+          <w:lang w:eastAsia="en-GB"/>
+        </w:rPr>
+        <w:t>n</w:t>
+      </w:r>
+      <w:r>
+        <w:rPr>
+          <w:rFonts w:eastAsia="Times New Roman" w:cs="Times New Roman"/>
+          <w:color w:val="373737"/>
+          <w:szCs w:val="24"/>
+          <w:lang w:eastAsia="en-GB"/>
+        </w:rPr>
+        <w:t xml:space="preserve">avigation message file of a </w:t>
+      </w:r>
+      <w:r>
+        <w:rPr>
+          <w:rFonts w:eastAsia="Times New Roman" w:cs="Times New Roman"/>
+          <w:color w:val="373737"/>
+          <w:szCs w:val="24"/>
+          <w:lang w:eastAsia="en-GB"/>
+        </w:rPr>
+        <w:t>GPS, a user can determine the approximate position and velocity of a satellite and correct for the propagation delay of the si</w:t>
+      </w:r>
+      <w:r>
+        <w:rPr>
+          <w:rFonts w:eastAsia="Times New Roman" w:cs="Times New Roman"/>
+          <w:color w:val="373737"/>
+          <w:szCs w:val="24"/>
+          <w:lang w:eastAsia="en-GB"/>
+        </w:rPr>
+        <w:t>gnal due to ionospheric effects.</w:t>
       </w:r>
     </w:p>
     <w:p>
@@ -1035,183 +960,88 @@
           <w:szCs w:val="24"/>
           <w:lang w:eastAsia="en-GB"/>
         </w:rPr>
-        <w:t xml:space="preserve"> along with other libraries for determining the ephemerides of a satellite by reading the navigation message file of a GPS satellite. Additional models </w:t>
-      </w:r>
-      <w:proofErr w:type="gramStart"/>
-      <w:r>
-        <w:rPr>
-          <w:rFonts w:eastAsia="Times New Roman" w:cs="Times New Roman"/>
-          <w:color w:val="373737"/>
-          <w:szCs w:val="24"/>
-          <w:lang w:eastAsia="en-GB"/>
-        </w:rPr>
-        <w:t>have also been developed</w:t>
-      </w:r>
-      <w:proofErr w:type="gramEnd"/>
-      <w:r>
-        <w:rPr>
-          <w:rFonts w:eastAsia="Times New Roman" w:cs="Times New Roman"/>
-          <w:color w:val="373737"/>
-          <w:szCs w:val="24"/>
-          <w:lang w:eastAsia="en-GB"/>
-        </w:rPr>
-        <w:t xml:space="preserve"> for estimating the </w:t>
-      </w:r>
-      <w:proofErr w:type="spellStart"/>
-      <w:r>
-        <w:rPr>
-          <w:rFonts w:eastAsia="Times New Roman" w:cs="Times New Roman"/>
-          <w:color w:val="373737"/>
-          <w:szCs w:val="24"/>
-          <w:lang w:eastAsia="en-GB"/>
-        </w:rPr>
-        <w:t>ionospheric</w:t>
-      </w:r>
-      <w:proofErr w:type="spellEnd"/>
-      <w:r>
-        <w:rPr>
-          <w:rFonts w:eastAsia="Times New Roman" w:cs="Times New Roman"/>
-          <w:color w:val="373737"/>
-          <w:szCs w:val="24"/>
-          <w:lang w:eastAsia="en-GB"/>
-        </w:rPr>
-        <w:t xml:space="preserve"> effect at a user station, with respect to the elevation and azimuth of a Satellite Vehicle. The implemented algorithms are as defined in the </w:t>
-      </w:r>
-      <w:r>
-        <w:rPr>
-          <w:rFonts w:eastAsia="Times New Roman" w:cs="Times New Roman"/>
-          <w:color w:val="373737"/>
-          <w:szCs w:val="24"/>
-          <w:lang w:eastAsia="en-GB"/>
-        </w:rPr>
-        <w:t>IS-GPS-200L</w:t>
-      </w:r>
-      <w:r>
-        <w:rPr>
-          <w:rFonts w:eastAsia="Times New Roman" w:cs="Times New Roman"/>
-          <w:color w:val="373737"/>
-          <w:szCs w:val="24"/>
-          <w:lang w:eastAsia="en-GB"/>
-        </w:rPr>
-        <w:t xml:space="preserve"> (Sections </w:t>
-      </w:r>
-      <w:r>
-        <w:rPr>
-          <w:rFonts w:eastAsia="Times New Roman" w:cs="Times New Roman"/>
-          <w:color w:val="373737"/>
-          <w:szCs w:val="24"/>
-          <w:lang w:eastAsia="en-GB"/>
-        </w:rPr>
-        <w:t>20.3.3.4.3</w:t>
-      </w:r>
-      <w:r>
-        <w:rPr>
-          <w:rFonts w:eastAsia="Times New Roman" w:cs="Times New Roman"/>
-          <w:color w:val="373737"/>
-          <w:szCs w:val="24"/>
-          <w:lang w:eastAsia="en-GB"/>
-        </w:rPr>
-        <w:t xml:space="preserve"> and </w:t>
-      </w:r>
-      <w:r>
-        <w:rPr>
-          <w:rFonts w:eastAsia="Times New Roman" w:cs="Times New Roman"/>
-          <w:color w:val="373737"/>
-          <w:szCs w:val="24"/>
-          <w:lang w:eastAsia="en-GB"/>
-        </w:rPr>
-        <w:t>20.3.3.5.2.5</w:t>
-      </w:r>
-      <w:r>
-        <w:rPr>
-          <w:rFonts w:eastAsia="Times New Roman" w:cs="Times New Roman"/>
-          <w:color w:val="373737"/>
-          <w:szCs w:val="24"/>
-          <w:lang w:eastAsia="en-GB"/>
-        </w:rPr>
-        <w:t xml:space="preserve"> respectively).</w:t>
-      </w:r>
-    </w:p>
-    <w:p>
-      <w:pPr>
-        <w:shd w:val="clear" w:color="auto" w:fill="FFFFFF"/>
-        <w:textAlignment w:val="baseline"/>
-        <w:rPr>
-          <w:rFonts w:eastAsia="Times New Roman" w:cs="Times New Roman"/>
-          <w:color w:val="373737"/>
-          <w:szCs w:val="24"/>
-          <w:lang w:eastAsia="en-GB"/>
-        </w:rPr>
-      </w:pPr>
-      <w:r>
-        <w:rPr>
-          <w:rFonts w:eastAsia="Times New Roman" w:cs="Times New Roman"/>
-          <w:color w:val="373737"/>
-          <w:szCs w:val="24"/>
-          <w:lang w:eastAsia="en-GB"/>
-        </w:rPr>
-        <w:t xml:space="preserve">A Graphical User Interface </w:t>
-      </w:r>
-      <w:proofErr w:type="gramStart"/>
-      <w:r>
-        <w:rPr>
-          <w:rFonts w:eastAsia="Times New Roman" w:cs="Times New Roman"/>
-          <w:color w:val="373737"/>
-          <w:szCs w:val="24"/>
-          <w:lang w:eastAsia="en-GB"/>
-        </w:rPr>
-        <w:t>has been developed</w:t>
-      </w:r>
-      <w:proofErr w:type="gramEnd"/>
-      <w:r>
-        <w:rPr>
-          <w:rFonts w:eastAsia="Times New Roman" w:cs="Times New Roman"/>
-          <w:color w:val="373737"/>
-          <w:szCs w:val="24"/>
-          <w:lang w:eastAsia="en-GB"/>
-        </w:rPr>
-        <w:t xml:space="preserve"> to enable a user access the models. Detailed description of how to use the software </w:t>
-      </w:r>
-      <w:proofErr w:type="gramStart"/>
-      <w:r>
-        <w:rPr>
-          <w:rFonts w:eastAsia="Times New Roman" w:cs="Times New Roman"/>
-          <w:color w:val="373737"/>
-          <w:szCs w:val="24"/>
-          <w:lang w:eastAsia="en-GB"/>
-        </w:rPr>
-        <w:t>are described</w:t>
-      </w:r>
-      <w:proofErr w:type="gramEnd"/>
-      <w:r>
-        <w:rPr>
-          <w:rFonts w:eastAsia="Times New Roman" w:cs="Times New Roman"/>
-          <w:color w:val="373737"/>
-          <w:szCs w:val="24"/>
-          <w:lang w:eastAsia="en-GB"/>
-        </w:rPr>
-        <w:t xml:space="preserve"> in the next pages.</w:t>
-      </w:r>
-    </w:p>
-    <w:p>
-      <w:pPr>
-        <w:shd w:val="clear" w:color="auto" w:fill="FFFFFF"/>
-        <w:textAlignment w:val="baseline"/>
-        <w:rPr>
-          <w:rFonts w:eastAsia="Times New Roman" w:cs="Times New Roman"/>
-          <w:color w:val="373737"/>
-          <w:szCs w:val="24"/>
-          <w:lang w:eastAsia="en-GB"/>
-        </w:rPr>
-      </w:pPr>
-      <w:r>
-        <w:rPr>
-          <w:rFonts w:eastAsia="Times New Roman" w:cs="Times New Roman"/>
-          <w:color w:val="373737"/>
-          <w:szCs w:val="24"/>
-          <w:lang w:eastAsia="en-GB"/>
-        </w:rPr>
-        <w:t>The main language used for the exercise is Python.</w:t>
+        <w:t>, using Python,</w:t>
+      </w:r>
+      <w:r>
+        <w:rPr>
+          <w:rFonts w:eastAsia="Times New Roman" w:cs="Times New Roman"/>
+          <w:color w:val="373737"/>
+          <w:szCs w:val="24"/>
+          <w:lang w:eastAsia="en-GB"/>
+        </w:rPr>
+        <w:t xml:space="preserve"> for determining the </w:t>
+      </w:r>
+      <w:r>
+        <w:rPr>
+          <w:rFonts w:eastAsia="Times New Roman" w:cs="Times New Roman"/>
+          <w:color w:val="373737"/>
+          <w:szCs w:val="24"/>
+          <w:lang w:eastAsia="en-GB"/>
+        </w:rPr>
+        <w:t xml:space="preserve">position, velocity and </w:t>
+      </w:r>
+      <w:r>
+        <w:rPr>
+          <w:rFonts w:eastAsia="Times New Roman" w:cs="Times New Roman"/>
+          <w:color w:val="373737"/>
+          <w:szCs w:val="24"/>
+          <w:lang w:eastAsia="en-GB"/>
+        </w:rPr>
+        <w:t>ephemerides of a satellite by reading</w:t>
+      </w:r>
+      <w:r>
+        <w:rPr>
+          <w:rFonts w:eastAsia="Times New Roman" w:cs="Times New Roman"/>
+          <w:color w:val="373737"/>
+          <w:szCs w:val="24"/>
+          <w:lang w:eastAsia="en-GB"/>
+        </w:rPr>
+        <w:t xml:space="preserve"> its</w:t>
+      </w:r>
+      <w:r>
+        <w:rPr>
+          <w:rFonts w:eastAsia="Times New Roman" w:cs="Times New Roman"/>
+          <w:color w:val="373737"/>
+          <w:szCs w:val="24"/>
+          <w:lang w:eastAsia="en-GB"/>
+        </w:rPr>
+        <w:t xml:space="preserve"> navigation message. </w:t>
+      </w:r>
+      <w:r>
+        <w:rPr>
+          <w:rFonts w:eastAsia="Times New Roman" w:cs="Times New Roman"/>
+          <w:color w:val="373737"/>
+          <w:szCs w:val="24"/>
+          <w:lang w:eastAsia="en-GB"/>
+        </w:rPr>
+        <w:t xml:space="preserve">By using the ionospheric error correction parameters in the file, GDPS determine the variation of the ionospheric effect on different positions of the Earth. </w:t>
+      </w:r>
+      <w:r>
+        <w:rPr>
+          <w:rFonts w:eastAsia="Times New Roman" w:cs="Times New Roman"/>
+          <w:color w:val="373737"/>
+          <w:szCs w:val="24"/>
+          <w:lang w:eastAsia="en-GB"/>
+        </w:rPr>
+        <w:t xml:space="preserve">A Graphical User Interface has been developed to enable a user access </w:t>
+      </w:r>
+      <w:r>
+        <w:rPr>
+          <w:rFonts w:eastAsia="Times New Roman" w:cs="Times New Roman"/>
+          <w:color w:val="373737"/>
+          <w:szCs w:val="24"/>
+          <w:lang w:eastAsia="en-GB"/>
+        </w:rPr>
+        <w:t>GDPS</w:t>
+      </w:r>
+      <w:r>
+        <w:rPr>
+          <w:rFonts w:eastAsia="Times New Roman" w:cs="Times New Roman"/>
+          <w:color w:val="373737"/>
+          <w:szCs w:val="24"/>
+          <w:lang w:eastAsia="en-GB"/>
+        </w:rPr>
+        <w:t xml:space="preserve">. </w:t>
       </w:r>
     </w:p>
     <w:p>
@@ -1233,16 +1063,19 @@
     </w:p>
     <w:p>
       <w:pPr>
-        <w:rPr>
-          <w:szCs w:val="24"/>
-          <w:u w:val="single"/>
-          <w:lang w:val="en-US"/>
-        </w:rPr>
-      </w:pPr>
-      <w:r>
-        <w:rPr>
-          <w:szCs w:val="24"/>
-          <w:u w:val="single"/>
+        <w:jc w:val="center"/>
+        <w:rPr>
+          <w:b/>
+          <w:sz w:val="28"/>
+          <w:szCs w:val="24"/>
+          <w:lang w:val="en-US"/>
+        </w:rPr>
+      </w:pPr>
+      <w:r>
+        <w:rPr>
+          <w:b/>
+          <w:sz w:val="28"/>
+          <w:szCs w:val="24"/>
           <w:lang w:val="en-US"/>
         </w:rPr>
         <w:lastRenderedPageBreak/>
@@ -1338,22 +1171,7 @@
           <w:lang w:val="en-US"/>
         </w:rPr>
         <w:tab/>
-      </w:r>
-      <w:proofErr w:type="spellStart"/>
-      <w:r>
-        <w:rPr>
-          <w:szCs w:val="24"/>
-          <w:lang w:val="en-US"/>
-        </w:rPr>
-        <w:t>Ionospheric</w:t>
-      </w:r>
-      <w:proofErr w:type="spellEnd"/>
-      <w:r>
-        <w:rPr>
-          <w:szCs w:val="24"/>
-          <w:lang w:val="en-US"/>
-        </w:rPr>
-        <w:t xml:space="preserve"> error correction</w:t>
+        <w:t>Ionospheric error correction</w:t>
       </w:r>
     </w:p>
     <w:p>
@@ -1933,7 +1751,8 @@
         <w:sectPr>
           <w:headerReference w:type="default" r:id="rId8"/>
           <w:footerReference w:type="default" r:id="rId9"/>
-          <w:footerReference w:type="first" r:id="rId10"/>
+          <w:headerReference w:type="first" r:id="rId10"/>
+          <w:footerReference w:type="first" r:id="rId11"/>
           <w:pgSz w:w="11906" w:h="16838"/>
           <w:pgMar w:top="1440" w:right="1440" w:bottom="1440" w:left="1440" w:header="708" w:footer="708" w:gutter="0"/>
           <w:pgNumType w:fmt="lowerRoman" w:start="0"/>
@@ -1989,7 +1808,43 @@
           <w:szCs w:val="24"/>
           <w:lang w:eastAsia="en-GB"/>
         </w:rPr>
-        <w:t xml:space="preserve">GNSS Point positioning involves measurement of the signals emitted by a satellite for the determination of the position of a receiver on the surface of the Earth. The emitted signal contains information about the ephemerides and clock offset of the satellite. The signal propagation through the atmosphere </w:t>
+        <w:t xml:space="preserve">GNSS Point positioning involves measurement of the signals emitted by a satellite for the determination of the position of a receiver on the surface of the Earth. The emitted signal contains information about the </w:t>
+      </w:r>
+      <w:r>
+        <w:rPr>
+          <w:rFonts w:eastAsia="Times New Roman" w:cs="Times New Roman"/>
+          <w:color w:val="373737"/>
+          <w:szCs w:val="24"/>
+          <w:lang w:eastAsia="en-GB"/>
+        </w:rPr>
+        <w:t xml:space="preserve">clock, </w:t>
+      </w:r>
+      <w:r>
+        <w:rPr>
+          <w:rFonts w:eastAsia="Times New Roman" w:cs="Times New Roman"/>
+          <w:color w:val="373737"/>
+          <w:szCs w:val="24"/>
+          <w:lang w:eastAsia="en-GB"/>
+        </w:rPr>
+        <w:t xml:space="preserve">ephemerides and </w:t>
+      </w:r>
+      <w:r>
+        <w:rPr>
+          <w:rFonts w:eastAsia="Times New Roman" w:cs="Times New Roman"/>
+          <w:color w:val="373737"/>
+          <w:szCs w:val="24"/>
+          <w:lang w:eastAsia="en-GB"/>
+        </w:rPr>
+        <w:t>integrity</w:t>
+      </w:r>
+      <w:r>
+        <w:rPr>
+          <w:rFonts w:eastAsia="Times New Roman" w:cs="Times New Roman"/>
+          <w:color w:val="373737"/>
+          <w:szCs w:val="24"/>
+          <w:lang w:eastAsia="en-GB"/>
+        </w:rPr>
+        <w:t xml:space="preserve"> of the satellite. The signal propagation through the atmosphere </w:t>
       </w:r>
       <w:proofErr w:type="gramStart"/>
       <w:r>
@@ -2045,7 +1900,16 @@
           <w:szCs w:val="24"/>
           <w:lang w:eastAsia="en-GB"/>
         </w:rPr>
-        <w:t xml:space="preserve">) and the water vapour content of the troposphere. These delays affect the precision in the estimated position of a receiver. However, for a double frequency receiver, the combination of both L1 and L2 frequencies of the signals resolves the effects of the ionosphere. </w:t>
+        <w:t xml:space="preserve">) and the water vapour content of the troposphere. These delays affect the precision in the estimated position of a receiver. </w:t>
+      </w:r>
+      <w:r>
+        <w:rPr>
+          <w:rFonts w:eastAsia="Times New Roman" w:cs="Times New Roman"/>
+          <w:color w:val="373737"/>
+          <w:szCs w:val="24"/>
+          <w:lang w:eastAsia="en-GB"/>
+        </w:rPr>
+        <w:t>By reading the navigation message file, a user can determine the approximate position and velocity of a satellite and correct for the propagation delay of the signal due to ionospheric effects.</w:t>
       </w:r>
     </w:p>
     <w:p>
@@ -2066,7 +1930,25 @@
           <w:szCs w:val="24"/>
           <w:lang w:eastAsia="en-GB"/>
         </w:rPr>
-        <w:t xml:space="preserve">The GNSS Data Processing Software (GDPS) </w:t>
+        <w:t xml:space="preserve">The </w:t>
+      </w:r>
+      <w:r>
+        <w:rPr>
+          <w:rFonts w:eastAsia="Times New Roman" w:cs="Times New Roman"/>
+          <w:color w:val="373737"/>
+          <w:szCs w:val="24"/>
+          <w:lang w:eastAsia="en-GB"/>
+        </w:rPr>
+        <w:t>GDPS</w:t>
+      </w:r>
+      <w:r>
+        <w:rPr>
+          <w:rFonts w:eastAsia="Times New Roman" w:cs="Times New Roman"/>
+          <w:color w:val="373737"/>
+          <w:szCs w:val="24"/>
+          <w:lang w:eastAsia="en-GB"/>
+        </w:rPr>
+        <w:t xml:space="preserve"> </w:t>
       </w:r>
       <w:proofErr w:type="gramStart"/>
       <w:r>
@@ -2086,47 +1968,43 @@
           <w:szCs w:val="24"/>
           <w:lang w:eastAsia="en-GB"/>
         </w:rPr>
-        <w:t xml:space="preserve"> along with other libraries for determining the ephemerides of a satellite by reading the navigation message file of a GPS satellite. Additional models </w:t>
-      </w:r>
-      <w:proofErr w:type="gramStart"/>
-      <w:r>
-        <w:rPr>
-          <w:rFonts w:eastAsia="Times New Roman" w:cs="Times New Roman"/>
-          <w:color w:val="373737"/>
-          <w:szCs w:val="24"/>
-          <w:lang w:eastAsia="en-GB"/>
-        </w:rPr>
-        <w:t>have also been developed</w:t>
-      </w:r>
-      <w:proofErr w:type="gramEnd"/>
-      <w:r>
-        <w:rPr>
-          <w:rFonts w:eastAsia="Times New Roman" w:cs="Times New Roman"/>
-          <w:color w:val="373737"/>
-          <w:szCs w:val="24"/>
-          <w:lang w:eastAsia="en-GB"/>
-        </w:rPr>
-        <w:t xml:space="preserve"> for estimating the </w:t>
-      </w:r>
-      <w:proofErr w:type="spellStart"/>
-      <w:r>
-        <w:rPr>
-          <w:rFonts w:eastAsia="Times New Roman" w:cs="Times New Roman"/>
-          <w:color w:val="373737"/>
-          <w:szCs w:val="24"/>
-          <w:lang w:eastAsia="en-GB"/>
-        </w:rPr>
-        <w:t>ionospheric</w:t>
-      </w:r>
-      <w:proofErr w:type="spellEnd"/>
-      <w:r>
-        <w:rPr>
-          <w:rFonts w:eastAsia="Times New Roman" w:cs="Times New Roman"/>
-          <w:color w:val="373737"/>
-          <w:szCs w:val="24"/>
-          <w:lang w:eastAsia="en-GB"/>
-        </w:rPr>
-        <w:t xml:space="preserve"> effect at a user station, with respect to the elevation and azimuth of a Satellite Vehicle. The implemented algorithms are as defined in the </w:t>
+        <w:t xml:space="preserve">, using Python, for determining the position, velocity and ephemerides of a satellite by reading its navigation message. By using the ionospheric error correction parameters in the file, GDPS determine the variation of the ionospheric effect on different positions of the Earth. A </w:t>
+      </w:r>
+      <w:r>
+        <w:rPr>
+          <w:rFonts w:eastAsia="Times New Roman" w:cs="Times New Roman"/>
+          <w:color w:val="373737"/>
+          <w:szCs w:val="24"/>
+          <w:lang w:eastAsia="en-GB"/>
+        </w:rPr>
+        <w:t xml:space="preserve">simple </w:t>
+      </w:r>
+      <w:r>
+        <w:rPr>
+          <w:rFonts w:eastAsia="Times New Roman" w:cs="Times New Roman"/>
+          <w:color w:val="373737"/>
+          <w:szCs w:val="24"/>
+          <w:lang w:eastAsia="en-GB"/>
+        </w:rPr>
+        <w:t xml:space="preserve">Graphical User Interface has been developed to enable a user access GDPS. </w:t>
+      </w:r>
+      <w:r>
+        <w:rPr>
+          <w:rFonts w:eastAsia="Times New Roman" w:cs="Times New Roman"/>
+          <w:color w:val="373737"/>
+          <w:szCs w:val="24"/>
+          <w:lang w:eastAsia="en-GB"/>
+        </w:rPr>
+        <w:t xml:space="preserve">The algorithms implemented in the software are </w:t>
+      </w:r>
+      <w:r>
+        <w:rPr>
+          <w:rFonts w:eastAsia="Times New Roman" w:cs="Times New Roman"/>
+          <w:color w:val="373737"/>
+          <w:szCs w:val="24"/>
+          <w:lang w:eastAsia="en-GB"/>
+        </w:rPr>
+        <w:t xml:space="preserve">as defined in the </w:t>
       </w:r>
       <w:r>
         <w:rPr>
@@ -2162,7 +2040,16 @@
           <w:szCs w:val="24"/>
           <w:lang w:eastAsia="en-GB"/>
         </w:rPr>
-        <w:t xml:space="preserve"> and </w:t>
+        <w:t xml:space="preserve"> </w:t>
+      </w:r>
+      <w:r>
+        <w:rPr>
+          <w:rFonts w:eastAsia="Times New Roman" w:cs="Times New Roman"/>
+          <w:color w:val="373737"/>
+          <w:szCs w:val="24"/>
+          <w:lang w:eastAsia="en-GB"/>
+        </w:rPr>
+        <w:t xml:space="preserve">and </w:t>
       </w:r>
       <w:r>
         <w:rPr>
@@ -2180,7 +2067,52 @@
           <w:szCs w:val="24"/>
           <w:lang w:eastAsia="en-GB"/>
         </w:rPr>
-        <w:t xml:space="preserve"> respectively).</w:t>
+        <w:t xml:space="preserve"> </w:t>
+      </w:r>
+      <w:r>
+        <w:rPr>
+          <w:rFonts w:eastAsia="Times New Roman" w:cs="Times New Roman"/>
+          <w:color w:val="373737"/>
+          <w:szCs w:val="24"/>
+          <w:lang w:eastAsia="en-GB"/>
+        </w:rPr>
+        <w:t xml:space="preserve">for ephemeris determination and </w:t>
+      </w:r>
+      <w:r>
+        <w:rPr>
+          <w:rFonts w:eastAsia="Times New Roman" w:cs="Times New Roman"/>
+          <w:color w:val="373737"/>
+          <w:szCs w:val="24"/>
+          <w:lang w:eastAsia="en-GB"/>
+        </w:rPr>
+        <w:t>Ionospheric Model</w:t>
+      </w:r>
+      <w:r>
+        <w:rPr>
+          <w:rFonts w:eastAsia="Times New Roman" w:cs="Times New Roman"/>
+          <w:color w:val="373737"/>
+          <w:szCs w:val="24"/>
+          <w:lang w:eastAsia="en-GB"/>
+        </w:rPr>
+        <w:t xml:space="preserve"> </w:t>
+      </w:r>
+      <w:r>
+        <w:rPr>
+          <w:rFonts w:eastAsia="Times New Roman" w:cs="Times New Roman"/>
+          <w:color w:val="373737"/>
+          <w:szCs w:val="24"/>
+          <w:lang w:eastAsia="en-GB"/>
+        </w:rPr>
+        <w:t>respectively).</w:t>
+      </w:r>
+      <w:r>
+        <w:rPr>
+          <w:rFonts w:eastAsia="Times New Roman" w:cs="Times New Roman"/>
+          <w:color w:val="373737"/>
+          <w:szCs w:val="24"/>
+          <w:lang w:eastAsia="en-GB"/>
+        </w:rPr>
+        <w:t xml:space="preserve"> </w:t>
       </w:r>
     </w:p>
     <w:p>
@@ -2201,1075 +2133,749 @@
           <w:szCs w:val="24"/>
           <w:lang w:eastAsia="en-GB"/>
         </w:rPr>
-        <w:t xml:space="preserve">A Graphical User Interface </w:t>
-      </w:r>
-      <w:proofErr w:type="gramStart"/>
-      <w:r>
-        <w:rPr>
-          <w:rFonts w:eastAsia="Times New Roman" w:cs="Times New Roman"/>
-          <w:color w:val="373737"/>
-          <w:szCs w:val="24"/>
-          <w:lang w:eastAsia="en-GB"/>
-        </w:rPr>
-        <w:t>has been developed</w:t>
-      </w:r>
-      <w:proofErr w:type="gramEnd"/>
-      <w:r>
-        <w:rPr>
-          <w:rFonts w:eastAsia="Times New Roman" w:cs="Times New Roman"/>
-          <w:color w:val="373737"/>
-          <w:szCs w:val="24"/>
-          <w:lang w:eastAsia="en-GB"/>
-        </w:rPr>
-        <w:t xml:space="preserve"> to enable a user access the models. Detailed description of how to use the software </w:t>
-      </w:r>
-      <w:proofErr w:type="gramStart"/>
-      <w:r>
-        <w:rPr>
-          <w:rFonts w:eastAsia="Times New Roman" w:cs="Times New Roman"/>
-          <w:color w:val="373737"/>
-          <w:szCs w:val="24"/>
-          <w:lang w:eastAsia="en-GB"/>
-        </w:rPr>
-        <w:t>are described</w:t>
-      </w:r>
-      <w:proofErr w:type="gramEnd"/>
-      <w:r>
-        <w:rPr>
-          <w:rFonts w:eastAsia="Times New Roman" w:cs="Times New Roman"/>
-          <w:color w:val="373737"/>
-          <w:szCs w:val="24"/>
-          <w:lang w:eastAsia="en-GB"/>
-        </w:rPr>
-        <w:t xml:space="preserve"> in the next pages.</w:t>
-      </w:r>
+        <w:t>The main language used for the exercise is Python.</w:t>
+      </w:r>
+    </w:p>
+    <w:p>
+      <w:pPr>
+        <w:rPr>
+          <w:szCs w:val="24"/>
+          <w:lang w:val="en-US"/>
+        </w:rPr>
+      </w:pPr>
     </w:p>
     <w:p>
       <w:pPr>
         <w:shd w:val="clear" w:color="auto" w:fill="FFFFFF"/>
         <w:textAlignment w:val="baseline"/>
         <w:rPr>
-          <w:rFonts w:eastAsia="Times New Roman" w:cs="Times New Roman"/>
-          <w:color w:val="373737"/>
-          <w:szCs w:val="24"/>
-          <w:lang w:eastAsia="en-GB"/>
-        </w:rPr>
-      </w:pPr>
-      <w:r>
-        <w:rPr>
-          <w:rFonts w:eastAsia="Times New Roman" w:cs="Times New Roman"/>
-          <w:color w:val="373737"/>
-          <w:szCs w:val="24"/>
-          <w:lang w:eastAsia="en-GB"/>
-        </w:rPr>
-        <w:t>The main language used for the exercise is Python.</w:t>
-      </w:r>
-    </w:p>
-    <w:p>
-      <w:pPr>
-        <w:rPr>
-          <w:szCs w:val="24"/>
-          <w:lang w:val="en-US"/>
-        </w:rPr>
-      </w:pPr>
-    </w:p>
-    <w:p>
-      <w:pPr>
-        <w:rPr>
-          <w:szCs w:val="24"/>
-          <w:lang w:val="en-US"/>
-        </w:rPr>
-      </w:pPr>
-    </w:p>
-    <w:p>
-      <w:pPr>
-        <w:rPr>
-          <w:szCs w:val="24"/>
-          <w:lang w:val="en-US"/>
-        </w:rPr>
-      </w:pPr>
-      <w:r>
-        <w:rPr>
-          <w:szCs w:val="24"/>
-          <w:lang w:val="en-US"/>
-        </w:rPr>
-        <w:t>Objective</w:t>
-      </w:r>
-    </w:p>
-    <w:p>
-      <w:pPr>
-        <w:rPr>
-          <w:szCs w:val="24"/>
-          <w:lang w:val="en-US"/>
-        </w:rPr>
-      </w:pPr>
-    </w:p>
-    <w:p>
-      <w:pPr>
-        <w:rPr>
-          <w:szCs w:val="24"/>
-          <w:lang w:val="en-US"/>
-        </w:rPr>
-      </w:pPr>
-    </w:p>
-    <w:p>
-      <w:pPr>
-        <w:rPr>
-          <w:szCs w:val="24"/>
-          <w:lang w:val="en-US"/>
-        </w:rPr>
-      </w:pPr>
-      <w:r>
-        <w:rPr>
-          <w:szCs w:val="24"/>
-          <w:lang w:val="en-US"/>
-        </w:rPr>
-        <w:t>Tools</w:t>
-      </w:r>
-    </w:p>
-    <w:p>
-      <w:pPr>
-        <w:rPr>
-          <w:szCs w:val="24"/>
-          <w:lang w:val="en-US"/>
-        </w:rPr>
-      </w:pPr>
-      <w:proofErr w:type="spellStart"/>
-      <w:r>
-        <w:rPr>
-          <w:szCs w:val="24"/>
-          <w:lang w:val="en-US"/>
-        </w:rPr>
-        <w:t>Spyder</w:t>
-      </w:r>
-      <w:proofErr w:type="spellEnd"/>
-    </w:p>
-    <w:p>
-      <w:pPr>
-        <w:rPr>
-          <w:szCs w:val="24"/>
-          <w:lang w:val="en-US"/>
-        </w:rPr>
-      </w:pPr>
-      <w:proofErr w:type="spellStart"/>
-      <w:r>
-        <w:rPr>
-          <w:szCs w:val="24"/>
-          <w:lang w:val="en-US"/>
-        </w:rPr>
-        <w:t>Phyton</w:t>
-      </w:r>
-      <w:proofErr w:type="spellEnd"/>
-      <w:r>
-        <w:rPr>
-          <w:szCs w:val="24"/>
-          <w:lang w:val="en-US"/>
-        </w:rPr>
-        <w:t xml:space="preserve"> </w:t>
-      </w:r>
-      <w:proofErr w:type="spellStart"/>
-      <w:r>
-        <w:rPr>
-          <w:szCs w:val="24"/>
-          <w:lang w:val="en-US"/>
-        </w:rPr>
-        <w:t>Libraries</w:t>
-      </w:r>
-      <w:proofErr w:type="gramStart"/>
-      <w:r>
-        <w:rPr>
-          <w:szCs w:val="24"/>
-          <w:lang w:val="en-US"/>
-        </w:rPr>
-        <w:t>:wx</w:t>
-      </w:r>
-      <w:proofErr w:type="spellEnd"/>
-      <w:proofErr w:type="gramEnd"/>
-      <w:r>
-        <w:rPr>
-          <w:szCs w:val="24"/>
-          <w:lang w:val="en-US"/>
-        </w:rPr>
-        <w:t xml:space="preserve">, </w:t>
-      </w:r>
-      <w:proofErr w:type="spellStart"/>
-      <w:r>
-        <w:rPr>
-          <w:szCs w:val="24"/>
-          <w:lang w:val="en-US"/>
-        </w:rPr>
-        <w:t>matplotlib</w:t>
-      </w:r>
-      <w:proofErr w:type="spellEnd"/>
-      <w:r>
-        <w:rPr>
-          <w:szCs w:val="24"/>
-          <w:lang w:val="en-US"/>
-        </w:rPr>
-        <w:t xml:space="preserve">, </w:t>
-      </w:r>
-      <w:proofErr w:type="spellStart"/>
-      <w:r>
-        <w:rPr>
-          <w:szCs w:val="24"/>
-          <w:lang w:val="en-US"/>
-        </w:rPr>
-        <w:t>cartopy</w:t>
-      </w:r>
-      <w:proofErr w:type="spellEnd"/>
-      <w:r>
-        <w:rPr>
-          <w:szCs w:val="24"/>
-          <w:lang w:val="en-US"/>
-        </w:rPr>
-        <w:t xml:space="preserve">, </w:t>
-      </w:r>
-      <w:proofErr w:type="spellStart"/>
-      <w:r>
-        <w:rPr>
-          <w:szCs w:val="24"/>
-          <w:lang w:val="en-US"/>
-        </w:rPr>
-        <w:t>astroplan</w:t>
-      </w:r>
-      <w:proofErr w:type="spellEnd"/>
-      <w:r>
-        <w:rPr>
-          <w:szCs w:val="24"/>
-          <w:lang w:val="en-US"/>
-        </w:rPr>
-        <w:t xml:space="preserve">, tabulate(diff), </w:t>
-      </w:r>
-      <w:proofErr w:type="spellStart"/>
-      <w:r>
-        <w:rPr>
-          <w:szCs w:val="24"/>
-          <w:lang w:val="en-US"/>
-        </w:rPr>
-        <w:t>datetime</w:t>
-      </w:r>
-      <w:proofErr w:type="spellEnd"/>
-      <w:r>
-        <w:rPr>
-          <w:szCs w:val="24"/>
-          <w:lang w:val="en-US"/>
-        </w:rPr>
-        <w:t xml:space="preserve">, </w:t>
-      </w:r>
-      <w:proofErr w:type="spellStart"/>
-      <w:r>
-        <w:rPr>
-          <w:szCs w:val="24"/>
-          <w:lang w:val="en-US"/>
-        </w:rPr>
-        <w:t>numpy</w:t>
-      </w:r>
-      <w:proofErr w:type="spellEnd"/>
-    </w:p>
-    <w:p>
-      <w:pPr>
-        <w:rPr>
-          <w:szCs w:val="24"/>
-          <w:lang w:val="en-US"/>
-        </w:rPr>
-      </w:pPr>
-    </w:p>
-    <w:p>
-      <w:pPr>
-        <w:rPr>
-          <w:szCs w:val="24"/>
-          <w:lang w:val="en-US"/>
-        </w:rPr>
-      </w:pPr>
-      <w:r>
-        <w:rPr>
-          <w:szCs w:val="24"/>
-          <w:lang w:val="en-US"/>
-        </w:rPr>
-        <w:t xml:space="preserve">Ours: </w:t>
-      </w:r>
-      <w:proofErr w:type="spellStart"/>
-      <w:r>
-        <w:rPr>
-          <w:szCs w:val="24"/>
-          <w:lang w:val="en-US"/>
-        </w:rPr>
-        <w:t>read_rinex</w:t>
-      </w:r>
-      <w:proofErr w:type="spellEnd"/>
-      <w:r>
-        <w:rPr>
-          <w:szCs w:val="24"/>
-          <w:lang w:val="en-US"/>
-        </w:rPr>
-        <w:t xml:space="preserve">, </w:t>
-      </w:r>
-      <w:proofErr w:type="spellStart"/>
-      <w:r>
-        <w:rPr>
-          <w:szCs w:val="24"/>
-          <w:lang w:val="en-US"/>
-        </w:rPr>
-        <w:t>sat_orbit</w:t>
-      </w:r>
-      <w:proofErr w:type="spellEnd"/>
-      <w:r>
-        <w:rPr>
-          <w:szCs w:val="24"/>
-          <w:lang w:val="en-US"/>
-        </w:rPr>
-        <w:t xml:space="preserve">, </w:t>
-      </w:r>
-      <w:proofErr w:type="spellStart"/>
-      <w:r>
-        <w:rPr>
-          <w:szCs w:val="24"/>
-          <w:lang w:val="en-US"/>
-        </w:rPr>
-        <w:t>ionosphericcorrection</w:t>
-      </w:r>
-      <w:proofErr w:type="spellEnd"/>
-      <w:r>
-        <w:rPr>
-          <w:szCs w:val="24"/>
-          <w:lang w:val="en-US"/>
-        </w:rPr>
-        <w:t>, cart2geod, geod2cart, rotation</w:t>
-      </w:r>
-    </w:p>
-    <w:p>
-      <w:pPr>
-        <w:rPr>
-          <w:szCs w:val="24"/>
-          <w:lang w:val="en-US"/>
-        </w:rPr>
-      </w:pPr>
-    </w:p>
-    <w:p>
-      <w:pPr>
-        <w:rPr>
-          <w:szCs w:val="24"/>
-          <w:lang w:val="en-US"/>
-        </w:rPr>
-      </w:pPr>
-    </w:p>
-    <w:p>
-      <w:pPr>
-        <w:rPr>
-          <w:szCs w:val="24"/>
-          <w:lang w:val="en-US"/>
-        </w:rPr>
-      </w:pPr>
-      <w:proofErr w:type="spellStart"/>
-      <w:r>
-        <w:rPr>
-          <w:szCs w:val="24"/>
-          <w:lang w:val="en-US"/>
-        </w:rPr>
-        <w:t>Rinex</w:t>
-      </w:r>
-      <w:proofErr w:type="spellEnd"/>
-      <w:r>
-        <w:rPr>
-          <w:szCs w:val="24"/>
-          <w:lang w:val="en-US"/>
-        </w:rPr>
-        <w:t xml:space="preserve"> file</w:t>
-      </w:r>
-    </w:p>
-    <w:p>
-      <w:pPr>
-        <w:rPr>
-          <w:szCs w:val="24"/>
-          <w:lang w:val="en-US"/>
-        </w:rPr>
-      </w:pPr>
-    </w:p>
-    <w:p>
-      <w:pPr>
-        <w:rPr>
-          <w:szCs w:val="24"/>
-          <w:lang w:val="en-US"/>
-        </w:rPr>
-      </w:pPr>
-    </w:p>
-    <w:p>
-      <w:pPr>
-        <w:rPr>
-          <w:szCs w:val="24"/>
-          <w:lang w:val="en-US"/>
-        </w:rPr>
-      </w:pPr>
-      <w:r>
-        <w:rPr>
-          <w:szCs w:val="24"/>
-          <w:lang w:val="en-US"/>
-        </w:rPr>
-        <w:t>Interface</w:t>
-      </w:r>
-    </w:p>
-    <w:p>
-      <w:pPr>
-        <w:rPr>
-          <w:szCs w:val="24"/>
-          <w:lang w:val="en-US"/>
-        </w:rPr>
-      </w:pPr>
-    </w:p>
-    <w:p>
-      <w:pPr>
-        <w:rPr>
-          <w:szCs w:val="24"/>
-          <w:lang w:val="en-US"/>
-        </w:rPr>
-      </w:pPr>
-    </w:p>
-    <w:p>
-      <w:pPr>
-        <w:rPr>
-          <w:szCs w:val="24"/>
-          <w:lang w:val="en-US"/>
-        </w:rPr>
-      </w:pPr>
-    </w:p>
-    <w:p>
-      <w:pPr>
-        <w:rPr>
-          <w:szCs w:val="24"/>
-          <w:lang w:val="en-US"/>
-        </w:rPr>
-      </w:pPr>
-      <w:r>
-        <w:rPr>
-          <w:szCs w:val="24"/>
-          <w:lang w:val="en-US"/>
-        </w:rPr>
-        <w:t>Results</w:t>
-      </w:r>
-    </w:p>
-    <w:p>
-      <w:pPr>
-        <w:rPr>
-          <w:szCs w:val="24"/>
-          <w:lang w:val="en-US"/>
-        </w:rPr>
-      </w:pPr>
-    </w:p>
-    <w:p>
-      <w:pPr>
-        <w:rPr>
-          <w:szCs w:val="24"/>
-          <w:lang w:val="en-US"/>
-        </w:rPr>
-      </w:pPr>
-    </w:p>
-    <w:p>
-      <w:pPr>
-        <w:rPr>
-          <w:szCs w:val="24"/>
-          <w:lang w:val="en-US"/>
-        </w:rPr>
-      </w:pPr>
-    </w:p>
-    <w:p>
-      <w:pPr>
-        <w:rPr>
-          <w:szCs w:val="24"/>
-          <w:lang w:val="en-US"/>
-        </w:rPr>
-      </w:pPr>
-      <w:r>
-        <w:rPr>
-          <w:szCs w:val="24"/>
-          <w:lang w:val="en-US"/>
-        </w:rPr>
-        <w:t>Orbit</w:t>
-      </w:r>
-    </w:p>
-    <w:p>
-      <w:pPr>
-        <w:rPr>
-          <w:szCs w:val="24"/>
-          <w:lang w:val="en-US"/>
-        </w:rPr>
-      </w:pPr>
-      <w:r>
-        <w:rPr>
-          <w:szCs w:val="24"/>
-          <w:lang w:val="en-US"/>
-        </w:rPr>
-        <w:t>Graphs example</w:t>
-      </w:r>
-    </w:p>
-    <w:p>
-      <w:pPr>
-        <w:rPr>
-          <w:szCs w:val="24"/>
-          <w:lang w:val="en-US"/>
-        </w:rPr>
-      </w:pPr>
-    </w:p>
-    <w:p>
-      <w:pPr>
-        <w:rPr>
-          <w:szCs w:val="24"/>
-          <w:lang w:val="en-US"/>
-        </w:rPr>
-      </w:pPr>
-    </w:p>
-    <w:p>
-      <w:pPr>
-        <w:rPr>
-          <w:szCs w:val="24"/>
-          <w:lang w:val="en-US"/>
-        </w:rPr>
-      </w:pPr>
-    </w:p>
-    <w:p>
-      <w:pPr>
-        <w:rPr>
-          <w:szCs w:val="24"/>
-          <w:lang w:val="en-US"/>
-        </w:rPr>
-      </w:pPr>
-      <w:r>
-        <w:rPr>
-          <w:szCs w:val="24"/>
-          <w:lang w:val="en-US"/>
-        </w:rPr>
-        <w:t>Azimuth and elevation</w:t>
-      </w:r>
-    </w:p>
-    <w:p>
-      <w:pPr>
-        <w:rPr>
-          <w:szCs w:val="24"/>
-          <w:lang w:val="en-US"/>
-        </w:rPr>
-      </w:pPr>
-    </w:p>
-    <w:p>
-      <w:pPr>
-        <w:rPr>
-          <w:szCs w:val="24"/>
-          <w:lang w:val="en-US"/>
-        </w:rPr>
-      </w:pPr>
-    </w:p>
-    <w:p>
-      <w:pPr>
-        <w:rPr>
-          <w:szCs w:val="24"/>
-          <w:lang w:val="en-US"/>
-        </w:rPr>
-      </w:pPr>
-      <w:proofErr w:type="spellStart"/>
-      <w:r>
-        <w:rPr>
-          <w:szCs w:val="24"/>
-          <w:lang w:val="en-US"/>
-        </w:rPr>
-        <w:t>Ionospheric</w:t>
-      </w:r>
-      <w:proofErr w:type="spellEnd"/>
-      <w:r>
-        <w:rPr>
-          <w:szCs w:val="24"/>
-          <w:lang w:val="en-US"/>
-        </w:rPr>
-        <w:t xml:space="preserve"> correction</w:t>
-      </w:r>
-    </w:p>
-    <w:p>
-      <w:pPr>
-        <w:rPr>
-          <w:szCs w:val="24"/>
-          <w:lang w:val="en-US"/>
-        </w:rPr>
-      </w:pPr>
-    </w:p>
-    <w:p>
-      <w:pPr>
-        <w:rPr>
-          <w:szCs w:val="24"/>
-          <w:lang w:val="en-US"/>
-        </w:rPr>
-      </w:pPr>
-    </w:p>
-    <w:p>
-      <w:pPr>
-        <w:rPr>
-          <w:szCs w:val="24"/>
-          <w:lang w:val="en-US"/>
-        </w:rPr>
-      </w:pPr>
-      <w:r>
-        <w:rPr>
-          <w:szCs w:val="24"/>
-          <w:lang w:val="en-US"/>
-        </w:rPr>
-        <w:t>Testing</w:t>
-      </w:r>
-    </w:p>
-    <w:p>
-      <w:pPr>
-        <w:rPr>
-          <w:szCs w:val="24"/>
-          <w:lang w:val="en-US"/>
-        </w:rPr>
-      </w:pPr>
-    </w:p>
-    <w:p>
-      <w:pPr>
-        <w:rPr>
-          <w:szCs w:val="24"/>
-          <w:lang w:val="en-US"/>
-        </w:rPr>
-      </w:pPr>
-      <w:r>
-        <w:rPr>
-          <w:szCs w:val="24"/>
-          <w:lang w:val="en-US"/>
-        </w:rPr>
-        <w:t>#from differences.py</w:t>
-      </w:r>
-    </w:p>
-    <w:p>
-      <w:pPr>
-        <w:rPr>
-          <w:lang w:val="en-US"/>
-        </w:rPr>
-      </w:pPr>
-    </w:p>
-    <w:p>
-      <w:pPr>
-        <w:rPr>
-          <w:lang w:val="en-US"/>
-        </w:rPr>
-      </w:pPr>
-    </w:p>
-    <w:p/>
-    <w:p>
-      <w:pPr>
-        <w:rPr>
           <w:b/>
-          <w:sz w:val="28"/>
-          <w:u w:val="single"/>
-        </w:rPr>
-      </w:pPr>
-    </w:p>
-    <w:p>
-      <w:pPr>
-        <w:jc w:val="center"/>
+          <w:szCs w:val="24"/>
+          <w:lang w:val="en-US"/>
+        </w:rPr>
+      </w:pPr>
+      <w:r>
         <w:rPr>
           <w:b/>
-          <w:sz w:val="28"/>
-          <w:u w:val="single"/>
-        </w:rPr>
-      </w:pPr>
-      <w:r>
-        <w:rPr>
-          <w:b/>
-          <w:sz w:val="28"/>
-          <w:u w:val="single"/>
-        </w:rPr>
-        <w:t>GNSS DATA PROCESSING SOFTWARE (v1.0)</w:t>
-      </w:r>
-    </w:p>
-    <w:p>
-      <w:pPr>
+          <w:szCs w:val="24"/>
+          <w:lang w:val="en-US"/>
+        </w:rPr>
+        <w:t>Objectives</w:t>
+      </w:r>
+    </w:p>
+    <w:p>
+      <w:pPr>
+        <w:pStyle w:val="ListParagraph"/>
+        <w:numPr>
+          <w:ilvl w:val="0"/>
+          <w:numId w:val="3"/>
+        </w:numPr>
         <w:shd w:val="clear" w:color="auto" w:fill="FFFFFF"/>
         <w:textAlignment w:val="baseline"/>
         <w:rPr>
-          <w:rFonts w:eastAsia="Times New Roman" w:cs="Times New Roman"/>
-          <w:color w:val="373737"/>
-          <w:szCs w:val="24"/>
-          <w:lang w:eastAsia="en-GB"/>
-        </w:rPr>
-      </w:pPr>
-      <w:r>
-        <w:rPr>
-          <w:rFonts w:eastAsia="Times New Roman" w:cs="Times New Roman"/>
-          <w:color w:val="373737"/>
-          <w:szCs w:val="24"/>
-          <w:lang w:eastAsia="en-GB"/>
-        </w:rPr>
-        <w:t xml:space="preserve">GNSS Point positioning involves measurement of the signals emitted by a satellite for the determination of the position of a receiver on the surface of the Earth. The emitted signal contains information about the ephemerides and clock offset of the satellite. The signal propagation through the atmosphere </w:t>
-      </w:r>
-      <w:proofErr w:type="gramStart"/>
-      <w:r>
-        <w:rPr>
-          <w:rFonts w:eastAsia="Times New Roman" w:cs="Times New Roman"/>
-          <w:color w:val="373737"/>
-          <w:szCs w:val="24"/>
-          <w:lang w:eastAsia="en-GB"/>
-        </w:rPr>
-        <w:t>is delayed</w:t>
-      </w:r>
-      <w:proofErr w:type="gramEnd"/>
-      <w:r>
-        <w:rPr>
-          <w:rFonts w:eastAsia="Times New Roman" w:cs="Times New Roman"/>
-          <w:color w:val="373737"/>
-          <w:szCs w:val="24"/>
-          <w:lang w:eastAsia="en-GB"/>
-        </w:rPr>
-        <w:t xml:space="preserve"> by the presence of </w:t>
-      </w:r>
-      <w:r>
-        <w:rPr>
-          <w:rFonts w:eastAsia="Times New Roman" w:cs="Times New Roman"/>
-          <w:color w:val="373737"/>
-          <w:szCs w:val="24"/>
-          <w:lang w:eastAsia="en-GB"/>
-        </w:rPr>
-        <w:t xml:space="preserve">free </w:t>
-      </w:r>
-      <w:r>
-        <w:rPr>
-          <w:rFonts w:eastAsia="Times New Roman" w:cs="Times New Roman"/>
-          <w:color w:val="373737"/>
-          <w:szCs w:val="24"/>
-          <w:lang w:eastAsia="en-GB"/>
-        </w:rPr>
-        <w:t xml:space="preserve">electrons in the ionosphere </w:t>
-      </w:r>
-      <w:r>
-        <w:rPr>
-          <w:rFonts w:eastAsia="Times New Roman" w:cs="Times New Roman"/>
-          <w:color w:val="373737"/>
-          <w:szCs w:val="24"/>
-          <w:lang w:eastAsia="en-GB"/>
-        </w:rPr>
-        <w:t xml:space="preserve">(about </w:t>
-      </w:r>
-      <w:r>
-        <w:rPr>
-          <w:rFonts w:eastAsia="Times New Roman" w:cs="Times New Roman"/>
-          <w:color w:val="373737"/>
-          <w:szCs w:val="24"/>
-          <w:lang w:eastAsia="en-GB"/>
-        </w:rPr>
-        <w:t>100 and 1000 km</w:t>
-      </w:r>
-      <w:r>
-        <w:rPr>
-          <w:rFonts w:eastAsia="Times New Roman" w:cs="Times New Roman"/>
-          <w:color w:val="373737"/>
-          <w:szCs w:val="24"/>
-          <w:lang w:eastAsia="en-GB"/>
-        </w:rPr>
-        <w:t xml:space="preserve"> </w:t>
-      </w:r>
-      <w:r>
-        <w:rPr>
-          <w:rFonts w:eastAsia="Times New Roman" w:cs="Times New Roman"/>
-          <w:color w:val="373737"/>
-          <w:szCs w:val="24"/>
-          <w:lang w:eastAsia="en-GB"/>
-        </w:rPr>
-        <w:t>altitude</w:t>
-      </w:r>
-      <w:r>
-        <w:rPr>
-          <w:rFonts w:eastAsia="Times New Roman" w:cs="Times New Roman"/>
-          <w:color w:val="373737"/>
-          <w:szCs w:val="24"/>
-          <w:lang w:eastAsia="en-GB"/>
-        </w:rPr>
-        <w:t xml:space="preserve">) </w:t>
-      </w:r>
-      <w:r>
-        <w:rPr>
-          <w:rFonts w:eastAsia="Times New Roman" w:cs="Times New Roman"/>
-          <w:color w:val="373737"/>
-          <w:szCs w:val="24"/>
-          <w:lang w:eastAsia="en-GB"/>
-        </w:rPr>
-        <w:t xml:space="preserve">and the water vapour content of the troposphere. These delays affect the precision in the estimated position of a receiver. However, for a double frequency receiver, the combination of both L1 and L2 frequencies of the signals resolves the effects of the ionosphere. </w:t>
-      </w:r>
-    </w:p>
-    <w:p>
-      <w:pPr>
+          <w:szCs w:val="24"/>
+          <w:lang w:val="en-US"/>
+        </w:rPr>
+      </w:pPr>
+      <w:r>
+        <w:rPr>
+          <w:szCs w:val="24"/>
+          <w:lang w:val="en-US"/>
+        </w:rPr>
+        <w:t xml:space="preserve">To compute the </w:t>
+      </w:r>
+      <w:r>
+        <w:rPr>
+          <w:szCs w:val="24"/>
+          <w:lang w:val="en-US"/>
+        </w:rPr>
+        <w:t>time varying position of the phase center of a satellite’s antenna</w:t>
+      </w:r>
+    </w:p>
+    <w:p>
+      <w:pPr>
+        <w:pStyle w:val="ListParagraph"/>
+        <w:numPr>
+          <w:ilvl w:val="0"/>
+          <w:numId w:val="3"/>
+        </w:numPr>
         <w:shd w:val="clear" w:color="auto" w:fill="FFFFFF"/>
         <w:textAlignment w:val="baseline"/>
         <w:rPr>
           <w:rFonts w:eastAsia="Times New Roman" w:cs="Times New Roman"/>
           <w:color w:val="373737"/>
           <w:szCs w:val="24"/>
-          <w:lang w:eastAsia="en-GB"/>
-        </w:rPr>
-      </w:pPr>
-      <w:r>
-        <w:rPr>
-          <w:rFonts w:eastAsia="Times New Roman" w:cs="Times New Roman"/>
-          <w:color w:val="373737"/>
-          <w:szCs w:val="24"/>
-          <w:lang w:eastAsia="en-GB"/>
-        </w:rPr>
-        <w:t xml:space="preserve">The GNSS Data Processing Software (GDPS) </w:t>
-      </w:r>
-      <w:proofErr w:type="gramStart"/>
-      <w:r>
-        <w:rPr>
-          <w:rFonts w:eastAsia="Times New Roman" w:cs="Times New Roman"/>
-          <w:color w:val="373737"/>
-          <w:szCs w:val="24"/>
-          <w:lang w:eastAsia="en-GB"/>
-        </w:rPr>
-        <w:t>has been developed</w:t>
-      </w:r>
-      <w:proofErr w:type="gramEnd"/>
-      <w:r>
-        <w:rPr>
-          <w:rFonts w:eastAsia="Times New Roman" w:cs="Times New Roman"/>
-          <w:color w:val="373737"/>
-          <w:szCs w:val="24"/>
-          <w:lang w:eastAsia="en-GB"/>
-        </w:rPr>
-        <w:t xml:space="preserve"> along with other </w:t>
-      </w:r>
-      <w:r>
-        <w:rPr>
-          <w:rFonts w:eastAsia="Times New Roman" w:cs="Times New Roman"/>
-          <w:color w:val="373737"/>
-          <w:szCs w:val="24"/>
-          <w:lang w:eastAsia="en-GB"/>
-        </w:rPr>
-        <w:t>libraries</w:t>
-      </w:r>
-      <w:r>
-        <w:rPr>
-          <w:rFonts w:eastAsia="Times New Roman" w:cs="Times New Roman"/>
-          <w:color w:val="373737"/>
-          <w:szCs w:val="24"/>
-          <w:lang w:eastAsia="en-GB"/>
-        </w:rPr>
-        <w:t xml:space="preserve"> for </w:t>
-      </w:r>
-      <w:r>
-        <w:rPr>
-          <w:rFonts w:eastAsia="Times New Roman" w:cs="Times New Roman"/>
-          <w:color w:val="373737"/>
-          <w:szCs w:val="24"/>
-          <w:lang w:eastAsia="en-GB"/>
-        </w:rPr>
-        <w:t>determining the ephemerides</w:t>
-      </w:r>
-      <w:r>
-        <w:rPr>
-          <w:rFonts w:eastAsia="Times New Roman" w:cs="Times New Roman"/>
-          <w:color w:val="373737"/>
-          <w:szCs w:val="24"/>
-          <w:lang w:eastAsia="en-GB"/>
-        </w:rPr>
-        <w:t xml:space="preserve"> of a satellite by reading the navigation message </w:t>
-      </w:r>
-      <w:r>
-        <w:rPr>
-          <w:rFonts w:eastAsia="Times New Roman" w:cs="Times New Roman"/>
-          <w:color w:val="373737"/>
-          <w:szCs w:val="24"/>
-          <w:lang w:eastAsia="en-GB"/>
-        </w:rPr>
-        <w:t xml:space="preserve">file of a GPS satellite. Additional models </w:t>
-      </w:r>
-      <w:proofErr w:type="gramStart"/>
-      <w:r>
-        <w:rPr>
-          <w:rFonts w:eastAsia="Times New Roman" w:cs="Times New Roman"/>
-          <w:color w:val="373737"/>
-          <w:szCs w:val="24"/>
-          <w:lang w:eastAsia="en-GB"/>
-        </w:rPr>
-        <w:t>have also been developed</w:t>
-      </w:r>
-      <w:proofErr w:type="gramEnd"/>
-      <w:r>
-        <w:rPr>
-          <w:rFonts w:eastAsia="Times New Roman" w:cs="Times New Roman"/>
-          <w:color w:val="373737"/>
-          <w:szCs w:val="24"/>
-          <w:lang w:eastAsia="en-GB"/>
-        </w:rPr>
-        <w:t xml:space="preserve"> for estimating the </w:t>
-      </w:r>
-      <w:r>
-        <w:rPr>
-          <w:rFonts w:eastAsia="Times New Roman" w:cs="Times New Roman"/>
-          <w:color w:val="373737"/>
-          <w:szCs w:val="24"/>
-          <w:lang w:eastAsia="en-GB"/>
-        </w:rPr>
-        <w:t>ionospheric</w:t>
-      </w:r>
-      <w:r>
-        <w:rPr>
-          <w:rFonts w:eastAsia="Times New Roman" w:cs="Times New Roman"/>
-          <w:color w:val="373737"/>
-          <w:szCs w:val="24"/>
-          <w:lang w:eastAsia="en-GB"/>
-        </w:rPr>
-        <w:t xml:space="preserve"> effect at a station, with respect to the elevation and </w:t>
-      </w:r>
-      <w:r>
-        <w:rPr>
-          <w:rFonts w:eastAsia="Times New Roman" w:cs="Times New Roman"/>
-          <w:color w:val="373737"/>
-          <w:szCs w:val="24"/>
-          <w:lang w:eastAsia="en-GB"/>
-        </w:rPr>
-        <w:t xml:space="preserve">azimuth of a Satellite Vehicle. The implemented algorithms are as defined in the </w:t>
-      </w:r>
-      <w:r>
-        <w:rPr>
-          <w:rFonts w:eastAsia="Times New Roman" w:cs="Times New Roman"/>
-          <w:color w:val="373737"/>
-          <w:szCs w:val="24"/>
-          <w:lang w:eastAsia="en-GB"/>
-        </w:rPr>
-        <w:t>IS-GPS-200L</w:t>
-      </w:r>
-      <w:r>
-        <w:rPr>
-          <w:rFonts w:eastAsia="Times New Roman" w:cs="Times New Roman"/>
-          <w:color w:val="373737"/>
-          <w:szCs w:val="24"/>
-          <w:lang w:eastAsia="en-GB"/>
-        </w:rPr>
-        <w:t xml:space="preserve"> (Sections </w:t>
-      </w:r>
-      <w:r>
-        <w:rPr>
-          <w:rFonts w:eastAsia="Times New Roman" w:cs="Times New Roman"/>
-          <w:color w:val="373737"/>
-          <w:szCs w:val="24"/>
-          <w:lang w:eastAsia="en-GB"/>
-        </w:rPr>
-        <w:t>20.3.3.4.3</w:t>
-      </w:r>
-      <w:r>
-        <w:rPr>
-          <w:rFonts w:eastAsia="Times New Roman" w:cs="Times New Roman"/>
-          <w:color w:val="373737"/>
-          <w:szCs w:val="24"/>
-          <w:lang w:eastAsia="en-GB"/>
-        </w:rPr>
-        <w:t xml:space="preserve"> and </w:t>
-      </w:r>
-      <w:r>
-        <w:rPr>
-          <w:rFonts w:eastAsia="Times New Roman" w:cs="Times New Roman"/>
-          <w:color w:val="373737"/>
-          <w:szCs w:val="24"/>
-          <w:lang w:eastAsia="en-GB"/>
-        </w:rPr>
-        <w:t>20.3.3.5.2.5</w:t>
-      </w:r>
-      <w:r>
-        <w:rPr>
-          <w:rFonts w:eastAsia="Times New Roman" w:cs="Times New Roman"/>
-          <w:color w:val="373737"/>
-          <w:szCs w:val="24"/>
-          <w:lang w:eastAsia="en-GB"/>
-        </w:rPr>
-        <w:t xml:space="preserve"> respectively).</w:t>
-      </w:r>
-    </w:p>
-    <w:p>
-      <w:pPr>
+          <w:lang w:val="en-US" w:eastAsia="en-GB"/>
+        </w:rPr>
+      </w:pPr>
+      <w:r>
+        <w:rPr>
+          <w:rFonts w:eastAsia="Times New Roman" w:cs="Times New Roman"/>
+          <w:color w:val="373737"/>
+          <w:szCs w:val="24"/>
+          <w:lang w:val="en-US" w:eastAsia="en-GB"/>
+        </w:rPr>
+        <w:t>To compute the velocity of a satellite</w:t>
+      </w:r>
+    </w:p>
+    <w:p>
+      <w:pPr>
+        <w:pStyle w:val="ListParagraph"/>
+        <w:numPr>
+          <w:ilvl w:val="0"/>
+          <w:numId w:val="3"/>
+        </w:numPr>
         <w:shd w:val="clear" w:color="auto" w:fill="FFFFFF"/>
         <w:textAlignment w:val="baseline"/>
         <w:rPr>
           <w:rFonts w:eastAsia="Times New Roman" w:cs="Times New Roman"/>
           <w:color w:val="373737"/>
           <w:szCs w:val="24"/>
-          <w:lang w:eastAsia="en-GB"/>
-        </w:rPr>
-      </w:pPr>
-      <w:r>
-        <w:rPr>
-          <w:rFonts w:eastAsia="Times New Roman" w:cs="Times New Roman"/>
-          <w:color w:val="373737"/>
-          <w:szCs w:val="24"/>
-          <w:lang w:eastAsia="en-GB"/>
-        </w:rPr>
-        <w:t xml:space="preserve">A Graphical User Interface </w:t>
-      </w:r>
-      <w:proofErr w:type="gramStart"/>
-      <w:r>
-        <w:rPr>
-          <w:rFonts w:eastAsia="Times New Roman" w:cs="Times New Roman"/>
-          <w:color w:val="373737"/>
-          <w:szCs w:val="24"/>
-          <w:lang w:eastAsia="en-GB"/>
-        </w:rPr>
-        <w:t>has been developed</w:t>
-      </w:r>
-      <w:proofErr w:type="gramEnd"/>
-      <w:r>
-        <w:rPr>
-          <w:rFonts w:eastAsia="Times New Roman" w:cs="Times New Roman"/>
-          <w:color w:val="373737"/>
-          <w:szCs w:val="24"/>
-          <w:lang w:eastAsia="en-GB"/>
-        </w:rPr>
-        <w:t xml:space="preserve"> to enable a user access the models. Detailed description of how to use the software </w:t>
-      </w:r>
-      <w:proofErr w:type="gramStart"/>
-      <w:r>
-        <w:rPr>
-          <w:rFonts w:eastAsia="Times New Roman" w:cs="Times New Roman"/>
-          <w:color w:val="373737"/>
-          <w:szCs w:val="24"/>
-          <w:lang w:eastAsia="en-GB"/>
-        </w:rPr>
-        <w:t>are described</w:t>
-      </w:r>
-      <w:proofErr w:type="gramEnd"/>
-      <w:r>
-        <w:rPr>
-          <w:rFonts w:eastAsia="Times New Roman" w:cs="Times New Roman"/>
-          <w:color w:val="373737"/>
-          <w:szCs w:val="24"/>
-          <w:lang w:eastAsia="en-GB"/>
-        </w:rPr>
-        <w:t xml:space="preserve"> in the next pages.</w:t>
-      </w:r>
-    </w:p>
-    <w:p>
-      <w:pPr>
+          <w:lang w:val="en-US" w:eastAsia="en-GB"/>
+        </w:rPr>
+      </w:pPr>
+      <w:r>
+        <w:rPr>
+          <w:rFonts w:eastAsia="Times New Roman" w:cs="Times New Roman"/>
+          <w:color w:val="373737"/>
+          <w:szCs w:val="24"/>
+          <w:lang w:val="en-US" w:eastAsia="en-GB"/>
+        </w:rPr>
+        <w:t>To produce maps of the ephemerides of a satellite</w:t>
+      </w:r>
+    </w:p>
+    <w:p>
+      <w:pPr>
+        <w:pStyle w:val="ListParagraph"/>
+        <w:numPr>
+          <w:ilvl w:val="0"/>
+          <w:numId w:val="3"/>
+        </w:numPr>
         <w:shd w:val="clear" w:color="auto" w:fill="FFFFFF"/>
         <w:textAlignment w:val="baseline"/>
         <w:rPr>
           <w:rFonts w:eastAsia="Times New Roman" w:cs="Times New Roman"/>
           <w:color w:val="373737"/>
           <w:szCs w:val="24"/>
-          <w:lang w:eastAsia="en-GB"/>
-        </w:rPr>
-      </w:pPr>
-      <w:r>
-        <w:rPr>
-          <w:rFonts w:eastAsia="Times New Roman" w:cs="Times New Roman"/>
-          <w:color w:val="373737"/>
-          <w:szCs w:val="24"/>
-          <w:lang w:eastAsia="en-GB"/>
-        </w:rPr>
-        <w:t>The main language used for the exercise is Python.</w:t>
-      </w:r>
-    </w:p>
-    <w:p>
-      <w:pPr>
+          <w:lang w:val="en-US" w:eastAsia="en-GB"/>
+        </w:rPr>
+      </w:pPr>
+      <w:r>
+        <w:rPr>
+          <w:rFonts w:eastAsia="Times New Roman" w:cs="Times New Roman"/>
+          <w:color w:val="373737"/>
+          <w:szCs w:val="24"/>
+          <w:lang w:val="en-US" w:eastAsia="en-GB"/>
+        </w:rPr>
+        <w:t>To produce a map showing time varying effects of the ionosphere on the propagated signal</w:t>
+      </w:r>
+    </w:p>
+    <w:p>
+      <w:pPr>
+        <w:pStyle w:val="ListParagraph"/>
+        <w:numPr>
+          <w:ilvl w:val="0"/>
+          <w:numId w:val="3"/>
+        </w:numPr>
         <w:shd w:val="clear" w:color="auto" w:fill="FFFFFF"/>
         <w:textAlignment w:val="baseline"/>
         <w:rPr>
           <w:rFonts w:eastAsia="Times New Roman" w:cs="Times New Roman"/>
           <w:color w:val="373737"/>
           <w:szCs w:val="24"/>
-          <w:lang w:eastAsia="en-GB"/>
-        </w:rPr>
-      </w:pPr>
-    </w:p>
+          <w:lang w:val="en-US" w:eastAsia="en-GB"/>
+        </w:rPr>
+      </w:pPr>
+      <w:r>
+        <w:rPr>
+          <w:rFonts w:eastAsia="Times New Roman" w:cs="Times New Roman"/>
+          <w:color w:val="373737"/>
+          <w:szCs w:val="24"/>
+          <w:lang w:val="en-US" w:eastAsia="en-GB"/>
+        </w:rPr>
+        <w:t>To produce a Graphical User Interface for accessing the software</w:t>
+      </w:r>
+    </w:p>
+    <w:p>
+      <w:pPr>
+        <w:rPr>
+          <w:szCs w:val="24"/>
+          <w:lang w:val="en-US"/>
+        </w:rPr>
+      </w:pPr>
+    </w:p>
+    <w:p>
+      <w:pPr>
+        <w:rPr>
+          <w:b/>
+          <w:szCs w:val="24"/>
+          <w:lang w:val="en-US"/>
+        </w:rPr>
+      </w:pPr>
+      <w:r>
+        <w:rPr>
+          <w:b/>
+          <w:szCs w:val="24"/>
+          <w:lang w:val="en-US"/>
+        </w:rPr>
+        <w:t>Main features</w:t>
+      </w:r>
+    </w:p>
+    <w:p>
+      <w:pPr>
+        <w:rPr>
+          <w:szCs w:val="24"/>
+          <w:lang w:val="en-US"/>
+        </w:rPr>
+      </w:pPr>
+      <w:bookmarkStart w:id="0" w:name="_GoBack"/>
+      <w:bookmarkEnd w:id="0"/>
+    </w:p>
+    <w:p>
+      <w:pPr>
+        <w:rPr>
+          <w:szCs w:val="24"/>
+          <w:lang w:val="en-US"/>
+        </w:rPr>
+      </w:pPr>
+      <w:r>
+        <w:rPr>
+          <w:szCs w:val="24"/>
+          <w:lang w:val="en-US"/>
+        </w:rPr>
+        <w:lastRenderedPageBreak/>
+        <w:t>Prerequisites</w:t>
+      </w:r>
+    </w:p>
+    <w:p>
+      <w:pPr>
+        <w:ind w:left="720"/>
+        <w:rPr>
+          <w:szCs w:val="24"/>
+          <w:lang w:val="en-US"/>
+        </w:rPr>
+      </w:pPr>
+      <w:r>
+        <w:rPr>
+          <w:szCs w:val="24"/>
+          <w:lang w:val="en-US"/>
+        </w:rPr>
+        <w:tab/>
+        <w:t>Libraries</w:t>
+      </w:r>
+    </w:p>
+    <w:p>
+      <w:pPr>
+        <w:ind w:left="720"/>
+        <w:rPr>
+          <w:szCs w:val="24"/>
+          <w:lang w:val="en-US"/>
+        </w:rPr>
+      </w:pPr>
+      <w:r>
+        <w:rPr>
+          <w:szCs w:val="24"/>
+          <w:lang w:val="en-US"/>
+        </w:rPr>
+        <w:tab/>
+        <w:t>Data types</w:t>
+      </w:r>
+    </w:p>
+    <w:p>
+      <w:pPr>
+        <w:ind w:left="720"/>
+        <w:rPr>
+          <w:szCs w:val="24"/>
+          <w:lang w:val="en-US"/>
+        </w:rPr>
+      </w:pPr>
+      <w:r>
+        <w:rPr>
+          <w:szCs w:val="24"/>
+          <w:lang w:val="en-US"/>
+        </w:rPr>
+        <w:tab/>
+        <w:t>File formats</w:t>
+      </w:r>
+    </w:p>
+    <w:p>
+      <w:pPr>
+        <w:ind w:left="720"/>
+        <w:rPr>
+          <w:szCs w:val="24"/>
+          <w:lang w:val="en-US"/>
+        </w:rPr>
+      </w:pPr>
+      <w:r>
+        <w:rPr>
+          <w:szCs w:val="24"/>
+          <w:lang w:val="en-US"/>
+        </w:rPr>
+        <w:t>Running the application</w:t>
+      </w:r>
+    </w:p>
+    <w:p>
+      <w:pPr>
+        <w:ind w:left="720"/>
+        <w:rPr>
+          <w:szCs w:val="24"/>
+          <w:lang w:val="en-US"/>
+        </w:rPr>
+      </w:pPr>
+      <w:r>
+        <w:rPr>
+          <w:szCs w:val="24"/>
+          <w:lang w:val="en-US"/>
+        </w:rPr>
+        <w:t>Installing the executable GUI</w:t>
+      </w:r>
+    </w:p>
+    <w:p>
+      <w:pPr>
+        <w:rPr>
+          <w:szCs w:val="24"/>
+          <w:lang w:val="en-US"/>
+        </w:rPr>
+      </w:pPr>
+      <w:r>
+        <w:rPr>
+          <w:szCs w:val="24"/>
+          <w:lang w:val="en-US"/>
+        </w:rPr>
+        <w:t>GNSS Data Processing interface</w:t>
+      </w:r>
+    </w:p>
+    <w:p>
+      <w:pPr>
+        <w:ind w:left="720"/>
+        <w:rPr>
+          <w:szCs w:val="24"/>
+          <w:lang w:val="en-US"/>
+        </w:rPr>
+      </w:pPr>
+      <w:r>
+        <w:rPr>
+          <w:szCs w:val="24"/>
+          <w:lang w:val="en-US"/>
+        </w:rPr>
+        <w:t>Menu items</w:t>
+      </w:r>
+    </w:p>
+    <w:p>
+      <w:pPr>
+        <w:ind w:left="720"/>
+        <w:rPr>
+          <w:szCs w:val="24"/>
+          <w:lang w:val="en-US"/>
+        </w:rPr>
+      </w:pPr>
+      <w:r>
+        <w:rPr>
+          <w:szCs w:val="24"/>
+          <w:lang w:val="en-US"/>
+        </w:rPr>
+        <w:tab/>
+        <w:t>Input</w:t>
+      </w:r>
+    </w:p>
+    <w:p>
+      <w:pPr>
+        <w:ind w:left="720"/>
+        <w:rPr>
+          <w:szCs w:val="24"/>
+          <w:lang w:val="en-US"/>
+        </w:rPr>
+      </w:pPr>
+      <w:r>
+        <w:rPr>
+          <w:szCs w:val="24"/>
+          <w:lang w:val="en-US"/>
+        </w:rPr>
+        <w:tab/>
+      </w:r>
+      <w:r>
+        <w:rPr>
+          <w:szCs w:val="24"/>
+          <w:lang w:val="en-US"/>
+        </w:rPr>
+        <w:tab/>
+        <w:t>Open</w:t>
+      </w:r>
+    </w:p>
+    <w:p>
+      <w:pPr>
+        <w:ind w:left="720"/>
+        <w:rPr>
+          <w:szCs w:val="24"/>
+          <w:lang w:val="en-US"/>
+        </w:rPr>
+      </w:pPr>
+      <w:r>
+        <w:rPr>
+          <w:szCs w:val="24"/>
+          <w:lang w:val="en-US"/>
+        </w:rPr>
+        <w:tab/>
+      </w:r>
+      <w:r>
+        <w:rPr>
+          <w:szCs w:val="24"/>
+          <w:lang w:val="en-US"/>
+        </w:rPr>
+        <w:tab/>
+        <w:t>Close</w:t>
+      </w:r>
+    </w:p>
+    <w:p>
+      <w:pPr>
+        <w:ind w:left="720"/>
+        <w:rPr>
+          <w:szCs w:val="24"/>
+          <w:lang w:val="en-US"/>
+        </w:rPr>
+      </w:pPr>
+      <w:r>
+        <w:rPr>
+          <w:szCs w:val="24"/>
+          <w:lang w:val="en-US"/>
+        </w:rPr>
+        <w:tab/>
+        <w:t>Help</w:t>
+      </w:r>
+    </w:p>
+    <w:p>
+      <w:pPr>
+        <w:ind w:left="720"/>
+        <w:rPr>
+          <w:szCs w:val="24"/>
+          <w:lang w:val="en-US"/>
+        </w:rPr>
+      </w:pPr>
+      <w:r>
+        <w:rPr>
+          <w:szCs w:val="24"/>
+          <w:lang w:val="en-US"/>
+        </w:rPr>
+        <w:tab/>
+      </w:r>
+      <w:r>
+        <w:rPr>
+          <w:szCs w:val="24"/>
+          <w:lang w:val="en-US"/>
+        </w:rPr>
+        <w:tab/>
+        <w:t>Help Content</w:t>
+      </w:r>
+    </w:p>
+    <w:p>
+      <w:pPr>
+        <w:ind w:left="720"/>
+        <w:rPr>
+          <w:szCs w:val="24"/>
+          <w:lang w:val="en-US"/>
+        </w:rPr>
+      </w:pPr>
+      <w:r>
+        <w:rPr>
+          <w:szCs w:val="24"/>
+          <w:lang w:val="en-US"/>
+        </w:rPr>
+        <w:tab/>
+      </w:r>
+      <w:r>
+        <w:rPr>
+          <w:szCs w:val="24"/>
+          <w:lang w:val="en-US"/>
+        </w:rPr>
+        <w:tab/>
+        <w:t>About</w:t>
+      </w:r>
+    </w:p>
+    <w:p>
+      <w:pPr>
+        <w:ind w:left="720"/>
+        <w:rPr>
+          <w:szCs w:val="24"/>
+          <w:lang w:val="en-US"/>
+        </w:rPr>
+      </w:pPr>
+      <w:r>
+        <w:rPr>
+          <w:szCs w:val="24"/>
+          <w:lang w:val="en-US"/>
+        </w:rPr>
+        <w:t>Main windows</w:t>
+      </w:r>
+    </w:p>
+    <w:p>
+      <w:pPr>
+        <w:ind w:left="720"/>
+        <w:rPr>
+          <w:szCs w:val="24"/>
+          <w:lang w:val="en-US"/>
+        </w:rPr>
+      </w:pPr>
+      <w:r>
+        <w:rPr>
+          <w:szCs w:val="24"/>
+          <w:lang w:val="en-US"/>
+        </w:rPr>
+        <w:tab/>
+        <w:t>Satellite orbit</w:t>
+      </w:r>
+    </w:p>
+    <w:p>
+      <w:pPr>
+        <w:ind w:left="720"/>
+        <w:rPr>
+          <w:szCs w:val="24"/>
+          <w:lang w:val="en-US"/>
+        </w:rPr>
+      </w:pPr>
+      <w:r>
+        <w:rPr>
+          <w:szCs w:val="24"/>
+          <w:lang w:val="en-US"/>
+        </w:rPr>
+        <w:tab/>
+      </w:r>
+      <w:r>
+        <w:rPr>
+          <w:szCs w:val="24"/>
+          <w:lang w:val="en-US"/>
+        </w:rPr>
+        <w:tab/>
+        <w:t>Global map</w:t>
+      </w:r>
+    </w:p>
+    <w:p>
+      <w:pPr>
+        <w:ind w:left="720"/>
+        <w:rPr>
+          <w:szCs w:val="24"/>
+          <w:lang w:val="en-US"/>
+        </w:rPr>
+      </w:pPr>
+      <w:r>
+        <w:rPr>
+          <w:szCs w:val="24"/>
+          <w:lang w:val="en-US"/>
+        </w:rPr>
+        <w:tab/>
+      </w:r>
+      <w:r>
+        <w:rPr>
+          <w:szCs w:val="24"/>
+          <w:lang w:val="en-US"/>
+        </w:rPr>
+        <w:tab/>
+        <w:t>Local Map</w:t>
+      </w:r>
+    </w:p>
+    <w:p>
+      <w:pPr>
+        <w:ind w:left="720"/>
+        <w:rPr>
+          <w:szCs w:val="24"/>
+          <w:lang w:val="en-US"/>
+        </w:rPr>
+      </w:pPr>
+      <w:r>
+        <w:rPr>
+          <w:szCs w:val="24"/>
+          <w:lang w:val="en-US"/>
+        </w:rPr>
+        <w:tab/>
+        <w:t>Ionosphere</w:t>
+      </w:r>
+    </w:p>
+    <w:p>
+      <w:pPr>
+        <w:ind w:left="720"/>
+        <w:rPr>
+          <w:szCs w:val="24"/>
+          <w:lang w:val="en-US"/>
+        </w:rPr>
+      </w:pPr>
+      <w:r>
+        <w:rPr>
+          <w:szCs w:val="24"/>
+          <w:lang w:val="en-US"/>
+        </w:rPr>
+        <w:tab/>
+      </w:r>
+      <w:r>
+        <w:rPr>
+          <w:szCs w:val="24"/>
+          <w:lang w:val="en-US"/>
+        </w:rPr>
+        <w:tab/>
+        <w:t>Global map</w:t>
+      </w:r>
+    </w:p>
+    <w:p>
+      <w:pPr>
+        <w:ind w:left="720"/>
+        <w:rPr>
+          <w:szCs w:val="24"/>
+          <w:lang w:val="en-US"/>
+        </w:rPr>
+      </w:pPr>
+      <w:r>
+        <w:rPr>
+          <w:szCs w:val="24"/>
+          <w:lang w:val="en-US"/>
+        </w:rPr>
+        <w:tab/>
+      </w:r>
+      <w:r>
+        <w:rPr>
+          <w:szCs w:val="24"/>
+          <w:lang w:val="en-US"/>
+        </w:rPr>
+        <w:tab/>
+        <w:t>Local Map</w:t>
+      </w:r>
+    </w:p>
+    <w:p>
+      <w:pPr>
+        <w:rPr>
+          <w:szCs w:val="24"/>
+          <w:lang w:val="en-US"/>
+        </w:rPr>
+      </w:pPr>
+      <w:r>
+        <w:rPr>
+          <w:szCs w:val="24"/>
+          <w:lang w:val="en-US"/>
+        </w:rPr>
+        <w:t>Graphical outputs and interpretation</w:t>
+      </w:r>
+    </w:p>
+    <w:p>
+      <w:pPr>
+        <w:ind w:left="720"/>
+        <w:rPr>
+          <w:szCs w:val="24"/>
+          <w:lang w:val="en-US"/>
+        </w:rPr>
+      </w:pPr>
+      <w:r>
+        <w:rPr>
+          <w:szCs w:val="24"/>
+          <w:lang w:val="en-US"/>
+        </w:rPr>
+        <w:t>Satellite orbit</w:t>
+      </w:r>
+    </w:p>
+    <w:p>
+      <w:pPr>
+        <w:ind w:left="720"/>
+        <w:rPr>
+          <w:szCs w:val="24"/>
+          <w:lang w:val="en-US"/>
+        </w:rPr>
+      </w:pPr>
+      <w:r>
+        <w:rPr>
+          <w:szCs w:val="24"/>
+          <w:lang w:val="en-US"/>
+        </w:rPr>
+        <w:tab/>
+        <w:t>Global map</w:t>
+      </w:r>
+    </w:p>
+    <w:p>
+      <w:pPr>
+        <w:ind w:left="720"/>
+        <w:rPr>
+          <w:szCs w:val="24"/>
+          <w:lang w:val="en-US"/>
+        </w:rPr>
+      </w:pPr>
+      <w:r>
+        <w:rPr>
+          <w:szCs w:val="24"/>
+          <w:lang w:val="en-US"/>
+        </w:rPr>
+        <w:lastRenderedPageBreak/>
+        <w:tab/>
+        <w:t>Local Map</w:t>
+      </w:r>
+    </w:p>
+    <w:p>
+      <w:pPr>
+        <w:ind w:left="720"/>
+        <w:rPr>
+          <w:szCs w:val="24"/>
+          <w:lang w:val="en-US"/>
+        </w:rPr>
+      </w:pPr>
+      <w:r>
+        <w:rPr>
+          <w:szCs w:val="24"/>
+          <w:lang w:val="en-US"/>
+        </w:rPr>
+        <w:t>Ionosphere</w:t>
+      </w:r>
+    </w:p>
+    <w:p>
+      <w:pPr>
+        <w:ind w:left="720"/>
+        <w:rPr>
+          <w:szCs w:val="24"/>
+          <w:lang w:val="en-US"/>
+        </w:rPr>
+      </w:pPr>
+      <w:r>
+        <w:rPr>
+          <w:szCs w:val="24"/>
+          <w:lang w:val="en-US"/>
+        </w:rPr>
+        <w:tab/>
+        <w:t>Global map</w:t>
+      </w:r>
+    </w:p>
+    <w:p>
+      <w:pPr>
+        <w:ind w:left="720"/>
+        <w:rPr>
+          <w:szCs w:val="24"/>
+          <w:lang w:val="en-US"/>
+        </w:rPr>
+      </w:pPr>
+      <w:r>
+        <w:rPr>
+          <w:szCs w:val="24"/>
+          <w:lang w:val="en-US"/>
+        </w:rPr>
+        <w:tab/>
+        <w:t>Local Map</w:t>
+      </w:r>
+    </w:p>
+    <w:p>
+      <w:pPr>
+        <w:rPr>
+          <w:szCs w:val="24"/>
+          <w:lang w:val="en-US"/>
+        </w:rPr>
+      </w:pPr>
+    </w:p>
+    <w:p>
+      <w:pPr>
+        <w:rPr>
+          <w:lang w:val="en-US"/>
+        </w:rPr>
+      </w:pPr>
+      <w:r>
+        <w:rPr>
+          <w:szCs w:val="24"/>
+          <w:lang w:val="en-US"/>
+        </w:rPr>
+        <w:t>Conclusion</w:t>
+      </w:r>
+    </w:p>
+    <w:p/>
     <w:p>
       <w:pPr>
         <w:shd w:val="clear" w:color="auto" w:fill="FFFFFF"/>
@@ -3288,6 +2894,30 @@
         <w:textAlignment w:val="baseline"/>
         <w:rPr>
           <w:rFonts w:eastAsia="Times New Roman" w:cs="Times New Roman"/>
+          <w:color w:val="373737"/>
+          <w:szCs w:val="24"/>
+          <w:lang w:eastAsia="en-GB"/>
+        </w:rPr>
+      </w:pPr>
+    </w:p>
+    <w:p>
+      <w:pPr>
+        <w:shd w:val="clear" w:color="auto" w:fill="FFFFFF"/>
+        <w:textAlignment w:val="baseline"/>
+        <w:rPr>
+          <w:rFonts w:eastAsia="Times New Roman" w:cs="Times New Roman"/>
+          <w:color w:val="373737"/>
+          <w:szCs w:val="24"/>
+          <w:lang w:eastAsia="en-GB"/>
+        </w:rPr>
+      </w:pPr>
+    </w:p>
+    <w:p>
+      <w:pPr>
+        <w:shd w:val="clear" w:color="auto" w:fill="FFFFFF"/>
+        <w:textAlignment w:val="baseline"/>
+        <w:rPr>
+          <w:rFonts w:eastAsia="Times New Roman" w:cs="Times New Roman"/>
           <w:b/>
           <w:color w:val="373737"/>
           <w:sz w:val="28"/>
@@ -3298,6 +2928,31 @@
     </w:p>
     <w:p>
       <w:pPr>
+        <w:rPr>
+          <w:rFonts w:eastAsia="Times New Roman" w:cs="Times New Roman"/>
+          <w:b/>
+          <w:color w:val="373737"/>
+          <w:sz w:val="28"/>
+          <w:szCs w:val="24"/>
+          <w:u w:val="single"/>
+          <w:lang w:eastAsia="en-GB"/>
+        </w:rPr>
+      </w:pPr>
+      <w:r>
+        <w:rPr>
+          <w:rFonts w:eastAsia="Times New Roman" w:cs="Times New Roman"/>
+          <w:b/>
+          <w:color w:val="373737"/>
+          <w:sz w:val="28"/>
+          <w:szCs w:val="24"/>
+          <w:u w:val="single"/>
+          <w:lang w:eastAsia="en-GB"/>
+        </w:rPr>
+        <w:br w:type="page"/>
+      </w:r>
+    </w:p>
+    <w:p>
+      <w:pPr>
         <w:jc w:val="center"/>
         <w:rPr>
           <w:rFonts w:eastAsia="Times New Roman" w:cs="Times New Roman"/>
@@ -3319,6 +2974,7 @@
           <w:u w:val="single"/>
           <w:lang w:eastAsia="en-GB"/>
         </w:rPr>
+        <w:lastRenderedPageBreak/>
         <w:t>DEFINED LIBRARIES</w:t>
       </w:r>
     </w:p>
@@ -3338,27 +2994,7 @@
           <w:szCs w:val="24"/>
           <w:lang w:eastAsia="en-GB"/>
         </w:rPr>
-        <w:t xml:space="preserve">The main </w:t>
-      </w:r>
-      <w:proofErr w:type="spellStart"/>
-      <w:r>
-        <w:rPr>
-          <w:rFonts w:eastAsia="Times New Roman" w:cs="Times New Roman"/>
-          <w:color w:val="373737"/>
-          <w:szCs w:val="24"/>
-          <w:lang w:eastAsia="en-GB"/>
-        </w:rPr>
-        <w:t>libraires</w:t>
-      </w:r>
-      <w:proofErr w:type="spellEnd"/>
-      <w:r>
-        <w:rPr>
-          <w:rFonts w:eastAsia="Times New Roman" w:cs="Times New Roman"/>
-          <w:color w:val="373737"/>
-          <w:szCs w:val="24"/>
-          <w:lang w:eastAsia="en-GB"/>
-        </w:rPr>
-        <w:t xml:space="preserve"> </w:t>
+        <w:t xml:space="preserve">The main libraires </w:t>
       </w:r>
       <w:proofErr w:type="gramStart"/>
       <w:r>
@@ -3485,25 +3121,14 @@
           <w:lang w:eastAsia="en-GB"/>
         </w:rPr>
       </w:pPr>
-      <w:proofErr w:type="spellStart"/>
-      <w:r>
-        <w:rPr>
-          <w:rFonts w:eastAsia="Times New Roman" w:cs="Times New Roman"/>
-          <w:color w:val="373737"/>
-          <w:szCs w:val="24"/>
-          <w:lang w:eastAsia="en-GB"/>
-        </w:rPr>
-        <w:t>readIonosphericParamters</w:t>
-      </w:r>
-      <w:proofErr w:type="spellEnd"/>
-      <w:r>
-        <w:rPr>
-          <w:rFonts w:eastAsia="Times New Roman" w:cs="Times New Roman"/>
-          <w:color w:val="373737"/>
-          <w:szCs w:val="24"/>
-          <w:lang w:eastAsia="en-GB"/>
-        </w:rPr>
-        <w:t>( )</w:t>
+      <w:r>
+        <w:rPr>
+          <w:rFonts w:eastAsia="Times New Roman" w:cs="Times New Roman"/>
+          <w:color w:val="373737"/>
+          <w:szCs w:val="24"/>
+          <w:lang w:eastAsia="en-GB"/>
+        </w:rPr>
+        <w:t>readIonosphericParamters( )</w:t>
       </w:r>
     </w:p>
     <w:p>
@@ -3520,25 +3145,14 @@
           <w:lang w:eastAsia="en-GB"/>
         </w:rPr>
       </w:pPr>
-      <w:proofErr w:type="spellStart"/>
-      <w:r>
-        <w:rPr>
-          <w:rFonts w:eastAsia="Times New Roman" w:cs="Times New Roman"/>
-          <w:color w:val="373737"/>
-          <w:szCs w:val="24"/>
-          <w:lang w:eastAsia="en-GB"/>
-        </w:rPr>
-        <w:t>read_nav</w:t>
-      </w:r>
-      <w:proofErr w:type="spellEnd"/>
-      <w:r>
-        <w:rPr>
-          <w:rFonts w:eastAsia="Times New Roman" w:cs="Times New Roman"/>
-          <w:color w:val="373737"/>
-          <w:szCs w:val="24"/>
-          <w:lang w:eastAsia="en-GB"/>
-        </w:rPr>
-        <w:t>( )</w:t>
+      <w:r>
+        <w:rPr>
+          <w:rFonts w:eastAsia="Times New Roman" w:cs="Times New Roman"/>
+          <w:color w:val="373737"/>
+          <w:szCs w:val="24"/>
+          <w:lang w:eastAsia="en-GB"/>
+        </w:rPr>
+        <w:t>read_nav( )</w:t>
       </w:r>
     </w:p>
     <w:p>
@@ -3555,25 +3169,14 @@
           <w:lang w:eastAsia="en-GB"/>
         </w:rPr>
       </w:pPr>
-      <w:proofErr w:type="spellStart"/>
-      <w:r>
-        <w:rPr>
-          <w:rFonts w:eastAsia="Times New Roman" w:cs="Times New Roman"/>
-          <w:color w:val="373737"/>
-          <w:szCs w:val="24"/>
-          <w:lang w:eastAsia="en-GB"/>
-        </w:rPr>
-        <w:t>getSatellitePRN</w:t>
-      </w:r>
-      <w:proofErr w:type="spellEnd"/>
-      <w:r>
-        <w:rPr>
-          <w:rFonts w:eastAsia="Times New Roman" w:cs="Times New Roman"/>
-          <w:color w:val="373737"/>
-          <w:szCs w:val="24"/>
-          <w:lang w:eastAsia="en-GB"/>
-        </w:rPr>
-        <w:t xml:space="preserve"> ( )</w:t>
+      <w:r>
+        <w:rPr>
+          <w:rFonts w:eastAsia="Times New Roman" w:cs="Times New Roman"/>
+          <w:color w:val="373737"/>
+          <w:szCs w:val="24"/>
+          <w:lang w:eastAsia="en-GB"/>
+        </w:rPr>
+        <w:t>getSatellitePRN ( )</w:t>
       </w:r>
     </w:p>
     <w:p>
@@ -3700,27 +3303,7 @@
           <w:szCs w:val="24"/>
           <w:lang w:eastAsia="en-GB"/>
         </w:rPr>
-        <w:t xml:space="preserve">Other </w:t>
-      </w:r>
-      <w:proofErr w:type="spellStart"/>
-      <w:r>
-        <w:rPr>
-          <w:rFonts w:eastAsia="Times New Roman" w:cs="Times New Roman"/>
-          <w:color w:val="373737"/>
-          <w:szCs w:val="24"/>
-          <w:lang w:eastAsia="en-GB"/>
-        </w:rPr>
-        <w:t>olibraries</w:t>
-      </w:r>
-      <w:proofErr w:type="spellEnd"/>
-      <w:r>
-        <w:rPr>
-          <w:rFonts w:eastAsia="Times New Roman" w:cs="Times New Roman"/>
-          <w:color w:val="373737"/>
-          <w:szCs w:val="24"/>
-          <w:lang w:eastAsia="en-GB"/>
-        </w:rPr>
-        <w:t xml:space="preserve"> defined but not used include </w:t>
+        <w:t xml:space="preserve">Other olibraries defined but not used include </w:t>
       </w:r>
     </w:p>
     <w:p>
@@ -4059,6 +3642,7 @@
           <w:szCs w:val="24"/>
           <w:lang w:eastAsia="en-GB"/>
         </w:rPr>
+        <w:lastRenderedPageBreak/>
         <w:br w:type="page"/>
       </w:r>
     </w:p>
@@ -4210,7 +3794,7 @@
             <o:lock v:ext="edit" aspectratio="t"/>
           </v:shapetype>
           <v:shape id="_x0000_i1025" type="#_x0000_t75" style="width:286.5pt;height:84pt">
-            <v:imagedata r:id="rId11" o:title="4"/>
+            <v:imagedata r:id="rId12" o:title="4"/>
           </v:shape>
         </w:pict>
       </w:r>
@@ -4225,9 +3809,9 @@
       <w:r>
         <w:object w:dxaOrig="1543" w:dyaOrig="991">
           <v:shape id="_x0000_i1026" type="#_x0000_t75" style="width:77.25pt;height:49.5pt" o:ole="">
-            <v:imagedata r:id="rId12" o:title=""/>
+            <v:imagedata r:id="rId13" o:title=""/>
           </v:shape>
-          <o:OLEObject Type="Embed" ProgID="Word.Document.12" ShapeID="_x0000_i1026" DrawAspect="Icon" ObjectID="_1692779720" r:id="rId13">
+          <o:OLEObject Type="Embed" ProgID="Word.Document.12" ShapeID="_x0000_i1026" DrawAspect="Icon" ObjectID="_1692783738" r:id="rId14">
             <o:FieldCodes>\s</o:FieldCodes>
           </o:OLEObject>
         </w:object>
@@ -4251,15 +3835,7 @@
         <w:ind w:left="360"/>
       </w:pPr>
       <w:r>
-        <w:t>The Open menu item is needed to open a GPS Navigation message file (.</w:t>
-      </w:r>
-      <w:proofErr w:type="spellStart"/>
-      <w:r>
-        <w:t>rnx</w:t>
-      </w:r>
-      <w:proofErr w:type="spellEnd"/>
-      <w:r>
-        <w:t xml:space="preserve">) before the main functionalities can be accessed (Figure </w:t>
+        <w:t xml:space="preserve">The Open menu item is needed to open a GPS Navigation message file (.rnx) before the main functionalities can be accessed (Figure </w:t>
       </w:r>
       <w:proofErr w:type="gramStart"/>
       <w:r>
@@ -4285,7 +3861,7 @@
       <w:r>
         <w:pict>
           <v:shape id="_x0000_i1027" type="#_x0000_t75" style="width:400.5pt;height:277.5pt">
-            <v:imagedata r:id="rId14" o:title="9"/>
+            <v:imagedata r:id="rId15" o:title="9"/>
           </v:shape>
         </w:pict>
       </w:r>
@@ -4309,15 +3885,7 @@
       </w:pPr>
       <w:r>
         <w:lastRenderedPageBreak/>
-        <w:t>When the file is not of the type ‘.</w:t>
-      </w:r>
-      <w:proofErr w:type="spellStart"/>
-      <w:r>
-        <w:t>rnx</w:t>
-      </w:r>
-      <w:proofErr w:type="spellEnd"/>
-      <w:r>
-        <w:t xml:space="preserve">’, an error message is printed to the user as shown in Figure </w:t>
+        <w:t xml:space="preserve">When the file is not of the type ‘.rnx’, an error message is printed to the user as shown in Figure </w:t>
       </w:r>
       <w:proofErr w:type="gramStart"/>
       <w:r>
@@ -4354,7 +3922,7 @@
       <w:r>
         <w:pict>
           <v:shape id="_x0000_i1028" type="#_x0000_t75" style="width:267.75pt;height:96pt">
-            <v:imagedata r:id="rId15" o:title="8"/>
+            <v:imagedata r:id="rId16" o:title="8"/>
           </v:shape>
         </w:pict>
       </w:r>
@@ -4425,7 +3993,7 @@
       <w:r>
         <w:pict>
           <v:shape id="_x0000_i1029" type="#_x0000_t75" style="width:4in;height:78.75pt">
-            <v:imagedata r:id="rId16" o:title="5"/>
+            <v:imagedata r:id="rId17" o:title="5"/>
           </v:shape>
         </w:pict>
       </w:r>
@@ -4463,15 +4031,7 @@
         <w:ind w:left="360"/>
       </w:pPr>
       <w:r>
-        <w:t xml:space="preserve">The Ionospheric Model navigates to the Ionosphere panel where the </w:t>
-      </w:r>
-      <w:proofErr w:type="spellStart"/>
-      <w:r>
-        <w:t>paramters</w:t>
-      </w:r>
-      <w:proofErr w:type="spellEnd"/>
-      <w:r>
-        <w:t xml:space="preserve"> needed for performing the Ionosphere computation </w:t>
+        <w:t xml:space="preserve">The Ionospheric Model navigates to the Ionosphere panel where the paramters needed for performing the Ionosphere computation </w:t>
       </w:r>
       <w:proofErr w:type="gramStart"/>
       <w:r>
@@ -4501,7 +4061,7 @@
         <w:lastRenderedPageBreak/>
         <w:pict>
           <v:shape id="_x0000_i1030" type="#_x0000_t75" style="width:450.75pt;height:291pt">
-            <v:imagedata r:id="rId17" o:title="10"/>
+            <v:imagedata r:id="rId18" o:title="10"/>
           </v:shape>
         </w:pict>
       </w:r>
@@ -4518,26 +4078,10 @@
         <w:ind w:left="360"/>
       </w:pPr>
       <w:r>
-        <w:t xml:space="preserve">By selecting the Globe </w:t>
-      </w:r>
-      <w:proofErr w:type="spellStart"/>
-      <w:r>
-        <w:t>aanalysis</w:t>
-      </w:r>
-      <w:proofErr w:type="spellEnd"/>
-      <w:r>
-        <w:t xml:space="preserve">, </w:t>
-      </w:r>
-      <w:r>
-        <w:t xml:space="preserve">the panel is updated, exposing the buttons for inserting the </w:t>
-      </w:r>
-      <w:proofErr w:type="spellStart"/>
-      <w:r>
-        <w:t>paramters</w:t>
-      </w:r>
-      <w:proofErr w:type="spellEnd"/>
-      <w:r>
-        <w:t xml:space="preserve"> (time, elevation and azimuth)</w:t>
+        <w:t xml:space="preserve">By selecting the Globe aanalysis, </w:t>
+      </w:r>
+      <w:r>
+        <w:t>the panel is updated, exposing the buttons for inserting the paramters (time, elevation and azimuth)</w:t>
       </w:r>
       <w:r>
         <w:t>, Figure …………………</w:t>
@@ -4574,7 +4118,7 @@
       <w:r>
         <w:pict>
           <v:shape id="_x0000_i1031" type="#_x0000_t75" style="width:199.5pt;height:249pt">
-            <v:imagedata r:id="rId18" o:title="2"/>
+            <v:imagedata r:id="rId19" o:title="2"/>
           </v:shape>
         </w:pict>
       </w:r>
@@ -4622,7 +4166,7 @@
       <w:r>
         <w:pict>
           <v:shape id="_x0000_i1032" type="#_x0000_t75" style="width:224.25pt;height:278.25pt">
-            <v:imagedata r:id="rId19" o:title="3"/>
+            <v:imagedata r:id="rId20" o:title="3"/>
           </v:shape>
         </w:pict>
       </w:r>
@@ -4645,7 +4189,7 @@
       <w:r>
         <w:pict>
           <v:shape id="_x0000_i1033" type="#_x0000_t75" style="width:266.25pt;height:113.25pt">
-            <v:imagedata r:id="rId20" o:title="11"/>
+            <v:imagedata r:id="rId21" o:title="11"/>
           </v:shape>
         </w:pict>
       </w:r>
@@ -4692,7 +4236,7 @@
         <w:lastRenderedPageBreak/>
         <w:pict>
           <v:shape id="_x0000_i1034" type="#_x0000_t75" style="width:303pt;height:94.5pt">
-            <v:imagedata r:id="rId21" o:title="12"/>
+            <v:imagedata r:id="rId22" o:title="12"/>
           </v:shape>
         </w:pict>
       </w:r>
@@ -4760,7 +4304,7 @@
                     <pic:cNvPicPr/>
                   </pic:nvPicPr>
                   <pic:blipFill>
-                    <a:blip r:embed="rId22">
+                    <a:blip r:embed="rId23">
                       <a:extLst>
                         <a:ext uri="{28A0092B-C50C-407E-A947-70E740481C1C}">
                           <a14:useLocalDpi xmlns:a14="http://schemas.microsoft.com/office/drawing/2010/main" val="0"/>
@@ -4828,7 +4372,7 @@
       <w:r>
         <w:pict>
           <v:shape id="_x0000_i1035" type="#_x0000_t75" style="width:220.5pt;height:264.75pt">
-            <v:imagedata r:id="rId23" o:title="7"/>
+            <v:imagedata r:id="rId24" o:title="7"/>
           </v:shape>
         </w:pict>
       </w:r>
@@ -5484,47 +5028,7 @@
           <w:szCs w:val="24"/>
           <w:lang w:eastAsia="en-GB"/>
         </w:rPr>
-        <w:t xml:space="preserve"> a sample output map for a global and station </w:t>
-      </w:r>
-      <w:proofErr w:type="spellStart"/>
-      <w:r>
-        <w:rPr>
-          <w:rFonts w:eastAsia="Times New Roman" w:cs="Times New Roman"/>
-          <w:color w:val="373737"/>
-          <w:szCs w:val="24"/>
-          <w:lang w:eastAsia="en-GB"/>
-        </w:rPr>
-        <w:t>ionospheric</w:t>
-      </w:r>
-      <w:proofErr w:type="spellEnd"/>
-      <w:r>
-        <w:rPr>
-          <w:rFonts w:eastAsia="Times New Roman" w:cs="Times New Roman"/>
-          <w:color w:val="373737"/>
-          <w:szCs w:val="24"/>
-          <w:lang w:eastAsia="en-GB"/>
-        </w:rPr>
-        <w:t xml:space="preserve"> error analysis </w:t>
-      </w:r>
-      <w:proofErr w:type="spellStart"/>
-      <w:r>
-        <w:rPr>
-          <w:rFonts w:eastAsia="Times New Roman" w:cs="Times New Roman"/>
-          <w:color w:val="373737"/>
-          <w:szCs w:val="24"/>
-          <w:lang w:eastAsia="en-GB"/>
-        </w:rPr>
-        <w:t>respectivley</w:t>
-      </w:r>
-      <w:proofErr w:type="spellEnd"/>
-      <w:r>
-        <w:rPr>
-          <w:rFonts w:eastAsia="Times New Roman" w:cs="Times New Roman"/>
-          <w:color w:val="373737"/>
-          <w:szCs w:val="24"/>
-          <w:lang w:eastAsia="en-GB"/>
-        </w:rPr>
-        <w:t xml:space="preserve">. With regions of higher ionospheric error at the </w:t>
+        <w:t xml:space="preserve"> a sample output map for a global and station ionospheric error analysis respectivley. With regions of higher ionospheric error at the </w:t>
       </w:r>
       <w:proofErr w:type="gramStart"/>
       <w:r>
@@ -5572,7 +5076,7 @@
         </w:rPr>
         <w:pict>
           <v:shape id="_x0000_i1036" type="#_x0000_t75" style="width:451.5pt;height:248.25pt">
-            <v:imagedata r:id="rId24" o:title="13"/>
+            <v:imagedata r:id="rId25" o:title="13"/>
           </v:shape>
         </w:pict>
       </w:r>
@@ -5623,47 +5127,7 @@
           <w:szCs w:val="24"/>
           <w:lang w:eastAsia="en-GB"/>
         </w:rPr>
-        <w:t xml:space="preserve">Figure ………………………. Shows a sample output map of the </w:t>
-      </w:r>
-      <w:proofErr w:type="spellStart"/>
-      <w:r>
-        <w:rPr>
-          <w:rFonts w:eastAsia="Times New Roman" w:cs="Times New Roman"/>
-          <w:color w:val="373737"/>
-          <w:szCs w:val="24"/>
-          <w:lang w:eastAsia="en-GB"/>
-        </w:rPr>
-        <w:t>varation</w:t>
-      </w:r>
-      <w:proofErr w:type="spellEnd"/>
-      <w:r>
-        <w:rPr>
-          <w:rFonts w:eastAsia="Times New Roman" w:cs="Times New Roman"/>
-          <w:color w:val="373737"/>
-          <w:szCs w:val="24"/>
-          <w:lang w:eastAsia="en-GB"/>
-        </w:rPr>
-        <w:t xml:space="preserve"> of </w:t>
-      </w:r>
-      <w:proofErr w:type="spellStart"/>
-      <w:r>
-        <w:rPr>
-          <w:rFonts w:eastAsia="Times New Roman" w:cs="Times New Roman"/>
-          <w:color w:val="373737"/>
-          <w:szCs w:val="24"/>
-          <w:lang w:eastAsia="en-GB"/>
-        </w:rPr>
-        <w:t>ionospheric</w:t>
-      </w:r>
-      <w:proofErr w:type="spellEnd"/>
-      <w:r>
-        <w:rPr>
-          <w:rFonts w:eastAsia="Times New Roman" w:cs="Times New Roman"/>
-          <w:color w:val="373737"/>
-          <w:szCs w:val="24"/>
-          <w:lang w:eastAsia="en-GB"/>
-        </w:rPr>
-        <w:t xml:space="preserve"> error for varying elevation and azimuth. From the graph, it is </w:t>
+        <w:t xml:space="preserve">Figure ………………………. Shows a sample output map of the varation of ionospheric error for varying elevation and azimuth. From the graph, it is </w:t>
       </w:r>
       <w:proofErr w:type="gramStart"/>
       <w:r>
@@ -5683,27 +5147,7 @@
           <w:szCs w:val="24"/>
           <w:lang w:eastAsia="en-GB"/>
         </w:rPr>
-        <w:t xml:space="preserve"> that the ionospheric error is higher for lower elevation of the station with respect to the satellite </w:t>
-      </w:r>
-      <w:proofErr w:type="spellStart"/>
-      <w:r>
-        <w:rPr>
-          <w:rFonts w:eastAsia="Times New Roman" w:cs="Times New Roman"/>
-          <w:color w:val="373737"/>
-          <w:szCs w:val="24"/>
-          <w:lang w:eastAsia="en-GB"/>
-        </w:rPr>
-        <w:t>vehichle</w:t>
-      </w:r>
-      <w:proofErr w:type="spellEnd"/>
-      <w:r>
-        <w:rPr>
-          <w:rFonts w:eastAsia="Times New Roman" w:cs="Times New Roman"/>
-          <w:color w:val="373737"/>
-          <w:szCs w:val="24"/>
-          <w:lang w:eastAsia="en-GB"/>
-        </w:rPr>
-        <w:t>.</w:t>
+        <w:t xml:space="preserve"> that the ionospheric error is higher for lower elevation of the station with respect to the satellite vehichle.</w:t>
       </w:r>
     </w:p>
     <w:p>
@@ -5732,7 +5176,7 @@
         <w:lastRenderedPageBreak/>
         <w:pict>
           <v:shape id="_x0000_i1037" type="#_x0000_t75" style="width:322.5pt;height:284.25pt">
-            <v:imagedata r:id="rId25" o:title="14"/>
+            <v:imagedata r:id="rId26" o:title="14"/>
           </v:shape>
         </w:pict>
       </w:r>
@@ -5837,7 +5281,7 @@
           <w:rPr>
             <w:noProof/>
           </w:rPr>
-          <w:t>iii</w:t>
+          <w:t>14</w:t>
         </w:r>
         <w:r>
           <w:rPr>
@@ -5999,6 +5443,71 @@
 </w:hdr>
 </file>
 
+<file path=word/header2.xml><?xml version="1.0" encoding="utf-8"?>
+<w:hdr xmlns:wpc="http://schemas.microsoft.com/office/word/2010/wordprocessingCanvas" xmlns:cx="http://schemas.microsoft.com/office/drawing/2014/chartex" xmlns:cx1="http://schemas.microsoft.com/office/drawing/2015/9/8/chartex" xmlns:mc="http://schemas.openxmlformats.org/markup-compatibility/2006" xmlns:o="urn:schemas-microsoft-com:office:office" xmlns:r="http://schemas.openxmlformats.org/officeDocument/2006/relationships" xmlns:m="http://schemas.openxmlformats.org/officeDocument/2006/math" xmlns:v="urn:schemas-microsoft-com:vml" xmlns:wp14="http://schemas.microsoft.com/office/word/2010/wordprocessingDrawing" xmlns:wp="http://schemas.openxmlformats.org/drawingml/2006/wordprocessingDrawing" xmlns:w10="urn:schemas-microsoft-com:office:word" xmlns:w="http://schemas.openxmlformats.org/wordprocessingml/2006/main" xmlns:w14="http://schemas.microsoft.com/office/word/2010/wordml" xmlns:w15="http://schemas.microsoft.com/office/word/2012/wordml" xmlns:w16se="http://schemas.microsoft.com/office/word/2015/wordml/symex" xmlns:wpg="http://schemas.microsoft.com/office/word/2010/wordprocessingGroup" xmlns:wpi="http://schemas.microsoft.com/office/word/2010/wordprocessingInk" xmlns:wne="http://schemas.microsoft.com/office/word/2006/wordml" xmlns:wps="http://schemas.microsoft.com/office/word/2010/wordprocessingShape" mc:Ignorable="w14 w15 w16se wp14">
+  <w:p>
+    <w:pPr>
+      <w:pStyle w:val="Header"/>
+      <w:jc w:val="right"/>
+    </w:pPr>
+    <w:r>
+      <w:rPr>
+        <w:noProof/>
+        <w:lang w:eastAsia="en-GB"/>
+      </w:rPr>
+      <w:drawing>
+        <wp:inline distT="0" distB="0" distL="0" distR="0" wp14:anchorId="0A35190A" wp14:editId="320E5A9E">
+          <wp:extent cx="285750" cy="285750"/>
+          <wp:effectExtent l="0" t="0" r="0" b="0"/>
+          <wp:docPr id="8" name="Picture 8"/>
+          <wp:cNvGraphicFramePr>
+            <a:graphicFrameLocks xmlns:a="http://schemas.openxmlformats.org/drawingml/2006/main" noChangeAspect="1"/>
+          </wp:cNvGraphicFramePr>
+          <a:graphic xmlns:a="http://schemas.openxmlformats.org/drawingml/2006/main">
+            <a:graphicData uri="http://schemas.openxmlformats.org/drawingml/2006/picture">
+              <pic:pic xmlns:pic="http://schemas.openxmlformats.org/drawingml/2006/picture">
+                <pic:nvPicPr>
+                  <pic:cNvPr id="1" name="gnss.ico"/>
+                  <pic:cNvPicPr/>
+                </pic:nvPicPr>
+                <pic:blipFill>
+                  <a:blip r:embed="rId1">
+                    <a:extLst>
+                      <a:ext uri="{28A0092B-C50C-407E-A947-70E740481C1C}">
+                        <a14:useLocalDpi xmlns:a14="http://schemas.microsoft.com/office/drawing/2010/main" val="0"/>
+                      </a:ext>
+                    </a:extLst>
+                  </a:blip>
+                  <a:stretch>
+                    <a:fillRect/>
+                  </a:stretch>
+                </pic:blipFill>
+                <pic:spPr>
+                  <a:xfrm>
+                    <a:off x="0" y="0"/>
+                    <a:ext cx="285750" cy="285750"/>
+                  </a:xfrm>
+                  <a:prstGeom prst="rect">
+                    <a:avLst/>
+                  </a:prstGeom>
+                </pic:spPr>
+              </pic:pic>
+            </a:graphicData>
+          </a:graphic>
+        </wp:inline>
+      </w:drawing>
+    </w:r>
+    <w:r>
+      <w:tab/>
+    </w:r>
+    <w:r>
+      <w:tab/>
+      <w:t>GNSS Data Processing</w:t>
+    </w:r>
+  </w:p>
+</w:hdr>
+</file>
+
 <file path=word/numbering.xml><?xml version="1.0" encoding="utf-8"?>
 <w:numbering xmlns:wpc="http://schemas.microsoft.com/office/word/2010/wordprocessingCanvas" xmlns:cx="http://schemas.microsoft.com/office/drawing/2014/chartex" xmlns:cx1="http://schemas.microsoft.com/office/drawing/2015/9/8/chartex" xmlns:mc="http://schemas.openxmlformats.org/markup-compatibility/2006" xmlns:o="urn:schemas-microsoft-com:office:office" xmlns:r="http://schemas.openxmlformats.org/officeDocument/2006/relationships" xmlns:m="http://schemas.openxmlformats.org/officeDocument/2006/math" xmlns:v="urn:schemas-microsoft-com:vml" xmlns:wp14="http://schemas.microsoft.com/office/word/2010/wordprocessingDrawing" xmlns:wp="http://schemas.openxmlformats.org/drawingml/2006/wordprocessingDrawing" xmlns:w10="urn:schemas-microsoft-com:office:word" xmlns:w="http://schemas.openxmlformats.org/wordprocessingml/2006/main" xmlns:w14="http://schemas.microsoft.com/office/word/2010/wordml" xmlns:w15="http://schemas.microsoft.com/office/word/2012/wordml" xmlns:w16se="http://schemas.microsoft.com/office/word/2015/wordml/symex" xmlns:wpg="http://schemas.microsoft.com/office/word/2010/wordprocessingGroup" xmlns:wpi="http://schemas.microsoft.com/office/word/2010/wordprocessingInk" xmlns:wne="http://schemas.microsoft.com/office/word/2006/wordml" xmlns:wps="http://schemas.microsoft.com/office/word/2010/wordprocessingShape" mc:Ignorable="w14 w15 w16se wp14">
   <w:abstractNum w:abstractNumId="0" w15:restartNumberingAfterBreak="0">
@@ -6227,11 +5736,127 @@
       </w:rPr>
     </w:lvl>
   </w:abstractNum>
+  <w:abstractNum w:abstractNumId="2" w15:restartNumberingAfterBreak="0">
+    <w:nsid w:val="760A2785"/>
+    <w:multiLevelType w:val="hybridMultilevel"/>
+    <w:tmpl w:val="BD32C8F8"/>
+    <w:lvl w:ilvl="0" w:tplc="08090001">
+      <w:start w:val="1"/>
+      <w:numFmt w:val="bullet"/>
+      <w:lvlText w:val=""/>
+      <w:lvlJc w:val="left"/>
+      <w:pPr>
+        <w:ind w:left="360" w:hanging="360"/>
+      </w:pPr>
+      <w:rPr>
+        <w:rFonts w:ascii="Symbol" w:hAnsi="Symbol" w:hint="default"/>
+      </w:rPr>
+    </w:lvl>
+    <w:lvl w:ilvl="1" w:tplc="08090003" w:tentative="1">
+      <w:start w:val="1"/>
+      <w:numFmt w:val="bullet"/>
+      <w:lvlText w:val="o"/>
+      <w:lvlJc w:val="left"/>
+      <w:pPr>
+        <w:ind w:left="1080" w:hanging="360"/>
+      </w:pPr>
+      <w:rPr>
+        <w:rFonts w:ascii="Courier New" w:hAnsi="Courier New" w:cs="Courier New" w:hint="default"/>
+      </w:rPr>
+    </w:lvl>
+    <w:lvl w:ilvl="2" w:tplc="08090005" w:tentative="1">
+      <w:start w:val="1"/>
+      <w:numFmt w:val="bullet"/>
+      <w:lvlText w:val=""/>
+      <w:lvlJc w:val="left"/>
+      <w:pPr>
+        <w:ind w:left="1800" w:hanging="360"/>
+      </w:pPr>
+      <w:rPr>
+        <w:rFonts w:ascii="Wingdings" w:hAnsi="Wingdings" w:hint="default"/>
+      </w:rPr>
+    </w:lvl>
+    <w:lvl w:ilvl="3" w:tplc="08090001" w:tentative="1">
+      <w:start w:val="1"/>
+      <w:numFmt w:val="bullet"/>
+      <w:lvlText w:val=""/>
+      <w:lvlJc w:val="left"/>
+      <w:pPr>
+        <w:ind w:left="2520" w:hanging="360"/>
+      </w:pPr>
+      <w:rPr>
+        <w:rFonts w:ascii="Symbol" w:hAnsi="Symbol" w:hint="default"/>
+      </w:rPr>
+    </w:lvl>
+    <w:lvl w:ilvl="4" w:tplc="08090003" w:tentative="1">
+      <w:start w:val="1"/>
+      <w:numFmt w:val="bullet"/>
+      <w:lvlText w:val="o"/>
+      <w:lvlJc w:val="left"/>
+      <w:pPr>
+        <w:ind w:left="3240" w:hanging="360"/>
+      </w:pPr>
+      <w:rPr>
+        <w:rFonts w:ascii="Courier New" w:hAnsi="Courier New" w:cs="Courier New" w:hint="default"/>
+      </w:rPr>
+    </w:lvl>
+    <w:lvl w:ilvl="5" w:tplc="08090005" w:tentative="1">
+      <w:start w:val="1"/>
+      <w:numFmt w:val="bullet"/>
+      <w:lvlText w:val=""/>
+      <w:lvlJc w:val="left"/>
+      <w:pPr>
+        <w:ind w:left="3960" w:hanging="360"/>
+      </w:pPr>
+      <w:rPr>
+        <w:rFonts w:ascii="Wingdings" w:hAnsi="Wingdings" w:hint="default"/>
+      </w:rPr>
+    </w:lvl>
+    <w:lvl w:ilvl="6" w:tplc="08090001" w:tentative="1">
+      <w:start w:val="1"/>
+      <w:numFmt w:val="bullet"/>
+      <w:lvlText w:val=""/>
+      <w:lvlJc w:val="left"/>
+      <w:pPr>
+        <w:ind w:left="4680" w:hanging="360"/>
+      </w:pPr>
+      <w:rPr>
+        <w:rFonts w:ascii="Symbol" w:hAnsi="Symbol" w:hint="default"/>
+      </w:rPr>
+    </w:lvl>
+    <w:lvl w:ilvl="7" w:tplc="08090003" w:tentative="1">
+      <w:start w:val="1"/>
+      <w:numFmt w:val="bullet"/>
+      <w:lvlText w:val="o"/>
+      <w:lvlJc w:val="left"/>
+      <w:pPr>
+        <w:ind w:left="5400" w:hanging="360"/>
+      </w:pPr>
+      <w:rPr>
+        <w:rFonts w:ascii="Courier New" w:hAnsi="Courier New" w:cs="Courier New" w:hint="default"/>
+      </w:rPr>
+    </w:lvl>
+    <w:lvl w:ilvl="8" w:tplc="08090005" w:tentative="1">
+      <w:start w:val="1"/>
+      <w:numFmt w:val="bullet"/>
+      <w:lvlText w:val=""/>
+      <w:lvlJc w:val="left"/>
+      <w:pPr>
+        <w:ind w:left="6120" w:hanging="360"/>
+      </w:pPr>
+      <w:rPr>
+        <w:rFonts w:ascii="Wingdings" w:hAnsi="Wingdings" w:hint="default"/>
+      </w:rPr>
+    </w:lvl>
+  </w:abstractNum>
   <w:num w:numId="1">
     <w:abstractNumId w:val="1"/>
   </w:num>
   <w:num w:numId="2">
     <w:abstractNumId w:val="0"/>
+  </w:num>
+  <w:num w:numId="3">
+    <w:abstractNumId w:val="2"/>
   </w:num>
 </w:numbering>
 </file>
@@ -6793,6 +6418,21 @@
     <w:uiPriority w:val="99"/>
     <w:rsid w:val="00A8336C"/>
   </w:style>
+  <w:style w:type="character" w:customStyle="1" w:styleId="fontstyle01">
+    <w:name w:val="fontstyle01"/>
+    <w:basedOn w:val="DefaultParagraphFont"/>
+    <w:rsid w:val="00957401"/>
+    <w:rPr>
+      <w:rFonts w:ascii="ArialMT" w:hAnsi="ArialMT" w:hint="default"/>
+      <w:b w:val="0"/>
+      <w:bCs w:val="0"/>
+      <w:i w:val="0"/>
+      <w:iCs w:val="0"/>
+      <w:color w:val="000000"/>
+      <w:sz w:val="24"/>
+      <w:szCs w:val="24"/>
+    </w:rPr>
+  </w:style>
 </w:styles>
 </file>
 
@@ -6844,6 +6484,14 @@
     <w:pitch w:val="variable"/>
     <w:sig w:usb0="00000687" w:usb1="00000000" w:usb2="00000000" w:usb3="00000000" w:csb0="0000009F" w:csb1="00000000"/>
   </w:font>
+  <w:font w:name="ArialMT">
+    <w:altName w:val="Times New Roman"/>
+    <w:panose1 w:val="00000000000000000000"/>
+    <w:charset w:val="00"/>
+    <w:family w:val="roman"/>
+    <w:notTrueType/>
+    <w:pitch w:val="default"/>
+  </w:font>
   <w:font w:name="Calibri Light">
     <w:panose1 w:val="020F0302020204030204"/>
     <w:charset w:val="00"/>
@@ -6870,7 +6518,7 @@
   <w:rsids>
     <w:rsidRoot w:val="0027370A"/>
     <w:rsid w:val="0027370A"/>
-    <w:rsid w:val="00D275AB"/>
+    <w:rsid w:val="00E6493F"/>
   </w:rsids>
   <m:mathPr>
     <m:mathFont m:val="Cambria Math"/>

</xml_diff>

<commit_message>
Merged the intro and abstract
</commit_message>
<xml_diff>
--- a/Document/Report.docx
+++ b/Document/Report.docx
@@ -1046,6 +1046,30 @@
     </w:p>
     <w:p>
       <w:pPr>
+        <w:shd w:val="clear" w:color="auto" w:fill="FFFFFF"/>
+        <w:textAlignment w:val="baseline"/>
+        <w:rPr>
+          <w:rFonts w:eastAsia="Times New Roman" w:cs="Times New Roman"/>
+          <w:color w:val="373737"/>
+          <w:szCs w:val="24"/>
+          <w:lang w:eastAsia="en-GB"/>
+        </w:rPr>
+      </w:pPr>
+    </w:p>
+    <w:p>
+      <w:pPr>
+        <w:shd w:val="clear" w:color="auto" w:fill="FFFFFF"/>
+        <w:textAlignment w:val="baseline"/>
+        <w:rPr>
+          <w:rFonts w:eastAsia="Times New Roman" w:cs="Times New Roman"/>
+          <w:color w:val="373737"/>
+          <w:szCs w:val="24"/>
+          <w:lang w:eastAsia="en-GB"/>
+        </w:rPr>
+      </w:pPr>
+    </w:p>
+    <w:p>
+      <w:pPr>
         <w:rPr>
           <w:szCs w:val="24"/>
           <w:u w:val="single"/>
@@ -1930,15 +1954,6 @@
           <w:szCs w:val="24"/>
           <w:lang w:eastAsia="en-GB"/>
         </w:rPr>
-        <w:t xml:space="preserve">The </w:t>
-      </w:r>
-      <w:r>
-        <w:rPr>
-          <w:rFonts w:eastAsia="Times New Roman" w:cs="Times New Roman"/>
-          <w:color w:val="373737"/>
-          <w:szCs w:val="24"/>
-          <w:lang w:eastAsia="en-GB"/>
-        </w:rPr>
         <w:t>GDPS</w:t>
       </w:r>
       <w:r>
@@ -1950,25 +1965,22 @@
         </w:rPr>
         <w:t xml:space="preserve"> </w:t>
       </w:r>
-      <w:proofErr w:type="gramStart"/>
-      <w:r>
-        <w:rPr>
-          <w:rFonts w:eastAsia="Times New Roman" w:cs="Times New Roman"/>
-          <w:color w:val="373737"/>
-          <w:szCs w:val="24"/>
-          <w:lang w:eastAsia="en-GB"/>
-        </w:rPr>
-        <w:t>has been developed</w:t>
-      </w:r>
-      <w:proofErr w:type="gramEnd"/>
-      <w:r>
-        <w:rPr>
-          <w:rFonts w:eastAsia="Times New Roman" w:cs="Times New Roman"/>
-          <w:color w:val="373737"/>
-          <w:szCs w:val="24"/>
-          <w:lang w:eastAsia="en-GB"/>
-        </w:rPr>
-        <w:t xml:space="preserve">, using Python, for determining the position, velocity and ephemerides of a satellite by reading its navigation message. By using the ionospheric error correction parameters in the file, GDPS determine the variation of the ionospheric effect on different positions of the Earth. A </w:t>
+      <w:r>
+        <w:rPr>
+          <w:bCs/>
+          <w:szCs w:val="24"/>
+          <w:lang w:val="en-US"/>
+        </w:rPr>
+        <w:t>is a program</w:t>
+      </w:r>
+      <w:r>
+        <w:rPr>
+          <w:rFonts w:eastAsia="Times New Roman" w:cs="Times New Roman"/>
+          <w:color w:val="373737"/>
+          <w:szCs w:val="24"/>
+          <w:lang w:eastAsia="en-GB"/>
+        </w:rPr>
+        <w:t xml:space="preserve"> for determining the position, velocity and ephemerides of a satellite by reading its navigation message. By using the ionospheric error correction parameters in the file, GDPS determine the variation of the ionospheric effect on different positions of the Earth. A </w:t>
       </w:r>
       <w:r>
         <w:rPr>
@@ -2114,53 +2126,50 @@
         </w:rPr>
         <w:t xml:space="preserve"> </w:t>
       </w:r>
+    </w:p>
+    <w:p>
+      <w:pPr>
+        <w:rPr>
+          <w:szCs w:val="24"/>
+        </w:rPr>
+      </w:pPr>
     </w:p>
     <w:p>
       <w:pPr>
         <w:shd w:val="clear" w:color="auto" w:fill="FFFFFF"/>
         <w:textAlignment w:val="baseline"/>
         <w:rPr>
-          <w:rFonts w:eastAsia="Times New Roman" w:cs="Times New Roman"/>
-          <w:color w:val="373737"/>
-          <w:szCs w:val="24"/>
-          <w:lang w:eastAsia="en-GB"/>
-        </w:rPr>
-      </w:pPr>
-      <w:r>
-        <w:rPr>
-          <w:rFonts w:eastAsia="Times New Roman" w:cs="Times New Roman"/>
-          <w:color w:val="373737"/>
-          <w:szCs w:val="24"/>
-          <w:lang w:eastAsia="en-GB"/>
-        </w:rPr>
-        <w:t>The main language used for the exercise is Python.</w:t>
-      </w:r>
-    </w:p>
-    <w:p>
-      <w:pPr>
-        <w:rPr>
-          <w:szCs w:val="24"/>
-          <w:lang w:val="en-US"/>
-        </w:rPr>
-      </w:pPr>
+          <w:b/>
+          <w:sz w:val="28"/>
+          <w:szCs w:val="24"/>
+          <w:lang w:val="en-US"/>
+        </w:rPr>
+      </w:pPr>
+      <w:r>
+        <w:rPr>
+          <w:b/>
+          <w:sz w:val="28"/>
+          <w:szCs w:val="24"/>
+          <w:lang w:val="en-US"/>
+        </w:rPr>
+        <w:t>Objectives</w:t>
+      </w:r>
     </w:p>
     <w:p>
       <w:pPr>
         <w:shd w:val="clear" w:color="auto" w:fill="FFFFFF"/>
         <w:textAlignment w:val="baseline"/>
         <w:rPr>
-          <w:b/>
-          <w:szCs w:val="24"/>
-          <w:lang w:val="en-US"/>
-        </w:rPr>
-      </w:pPr>
-      <w:r>
-        <w:rPr>
-          <w:b/>
-          <w:szCs w:val="24"/>
-          <w:lang w:val="en-US"/>
-        </w:rPr>
-        <w:t>Objectives</w:t>
+          <w:szCs w:val="24"/>
+          <w:lang w:val="en-US"/>
+        </w:rPr>
+      </w:pPr>
+      <w:r>
+        <w:rPr>
+          <w:szCs w:val="24"/>
+          <w:lang w:val="en-US"/>
+        </w:rPr>
+        <w:t>The objectives of the exercise has been to develop a software that</w:t>
       </w:r>
     </w:p>
     <w:p>
@@ -2182,7 +2191,21 @@
           <w:szCs w:val="24"/>
           <w:lang w:val="en-US"/>
         </w:rPr>
-        <w:t xml:space="preserve">To compute the </w:t>
+        <w:t>compute</w:t>
+      </w:r>
+      <w:r>
+        <w:rPr>
+          <w:szCs w:val="24"/>
+          <w:lang w:val="en-US"/>
+        </w:rPr>
+        <w:t>s</w:t>
+      </w:r>
+      <w:r>
+        <w:rPr>
+          <w:szCs w:val="24"/>
+          <w:lang w:val="en-US"/>
+        </w:rPr>
+        <w:t xml:space="preserve"> the </w:t>
       </w:r>
       <w:r>
         <w:rPr>
@@ -2215,7 +2238,25 @@
           <w:szCs w:val="24"/>
           <w:lang w:val="en-US" w:eastAsia="en-GB"/>
         </w:rPr>
-        <w:t>To compute the velocity of a satellite</w:t>
+        <w:t>compute</w:t>
+      </w:r>
+      <w:r>
+        <w:rPr>
+          <w:rFonts w:eastAsia="Times New Roman" w:cs="Times New Roman"/>
+          <w:color w:val="373737"/>
+          <w:szCs w:val="24"/>
+          <w:lang w:val="en-US" w:eastAsia="en-GB"/>
+        </w:rPr>
+        <w:t>s</w:t>
+      </w:r>
+      <w:r>
+        <w:rPr>
+          <w:rFonts w:eastAsia="Times New Roman" w:cs="Times New Roman"/>
+          <w:color w:val="373737"/>
+          <w:szCs w:val="24"/>
+          <w:lang w:val="en-US" w:eastAsia="en-GB"/>
+        </w:rPr>
+        <w:t xml:space="preserve"> the velocity of a satellite</w:t>
       </w:r>
     </w:p>
     <w:p>
@@ -2241,7 +2282,25 @@
           <w:szCs w:val="24"/>
           <w:lang w:val="en-US" w:eastAsia="en-GB"/>
         </w:rPr>
-        <w:t>To produce maps of the ephemerides of a satellite</w:t>
+        <w:t>produce</w:t>
+      </w:r>
+      <w:r>
+        <w:rPr>
+          <w:rFonts w:eastAsia="Times New Roman" w:cs="Times New Roman"/>
+          <w:color w:val="373737"/>
+          <w:szCs w:val="24"/>
+          <w:lang w:val="en-US" w:eastAsia="en-GB"/>
+        </w:rPr>
+        <w:t>s</w:t>
+      </w:r>
+      <w:r>
+        <w:rPr>
+          <w:rFonts w:eastAsia="Times New Roman" w:cs="Times New Roman"/>
+          <w:color w:val="373737"/>
+          <w:szCs w:val="24"/>
+          <w:lang w:val="en-US" w:eastAsia="en-GB"/>
+        </w:rPr>
+        <w:t xml:space="preserve"> maps of the ephemerides of a satellite</w:t>
       </w:r>
     </w:p>
     <w:p>
@@ -2267,7 +2326,25 @@
           <w:szCs w:val="24"/>
           <w:lang w:val="en-US" w:eastAsia="en-GB"/>
         </w:rPr>
-        <w:t>To produce a map showing time varying effects of the ionosphere on the propagated signal</w:t>
+        <w:t>produce</w:t>
+      </w:r>
+      <w:r>
+        <w:rPr>
+          <w:rFonts w:eastAsia="Times New Roman" w:cs="Times New Roman"/>
+          <w:color w:val="373737"/>
+          <w:szCs w:val="24"/>
+          <w:lang w:val="en-US" w:eastAsia="en-GB"/>
+        </w:rPr>
+        <w:t>s</w:t>
+      </w:r>
+      <w:r>
+        <w:rPr>
+          <w:rFonts w:eastAsia="Times New Roman" w:cs="Times New Roman"/>
+          <w:color w:val="373737"/>
+          <w:szCs w:val="24"/>
+          <w:lang w:val="en-US" w:eastAsia="en-GB"/>
+        </w:rPr>
+        <w:t xml:space="preserve"> a map showing time varying effects of the ionosphere on the propagated signal</w:t>
       </w:r>
     </w:p>
     <w:p>
@@ -2293,7 +2370,25 @@
           <w:szCs w:val="24"/>
           <w:lang w:val="en-US" w:eastAsia="en-GB"/>
         </w:rPr>
-        <w:t>To produce a Graphical User Interface for accessing the software</w:t>
+        <w:t>produce</w:t>
+      </w:r>
+      <w:r>
+        <w:rPr>
+          <w:rFonts w:eastAsia="Times New Roman" w:cs="Times New Roman"/>
+          <w:color w:val="373737"/>
+          <w:szCs w:val="24"/>
+          <w:lang w:val="en-US" w:eastAsia="en-GB"/>
+        </w:rPr>
+        <w:t>s</w:t>
+      </w:r>
+      <w:r>
+        <w:rPr>
+          <w:rFonts w:eastAsia="Times New Roman" w:cs="Times New Roman"/>
+          <w:color w:val="373737"/>
+          <w:szCs w:val="24"/>
+          <w:lang w:val="en-US" w:eastAsia="en-GB"/>
+        </w:rPr>
+        <w:t xml:space="preserve"> a Graphical User Interface for accessing the software</w:t>
       </w:r>
     </w:p>
     <w:p>
@@ -2312,27 +2407,695 @@
           <w:lang w:val="en-US"/>
         </w:rPr>
       </w:pPr>
-      <w:r>
+    </w:p>
+    <w:p>
+      <w:pPr>
         <w:rPr>
           <w:b/>
           <w:szCs w:val="24"/>
           <w:lang w:val="en-US"/>
         </w:rPr>
+      </w:pPr>
+    </w:p>
+    <w:p>
+      <w:pPr>
+        <w:rPr>
+          <w:b/>
+          <w:sz w:val="28"/>
+          <w:szCs w:val="24"/>
+          <w:lang w:val="en-US"/>
+        </w:rPr>
+      </w:pPr>
+      <w:r>
+        <w:rPr>
+          <w:b/>
+          <w:sz w:val="28"/>
+          <w:szCs w:val="24"/>
+          <w:lang w:val="en-US"/>
+        </w:rPr>
+        <w:lastRenderedPageBreak/>
         <w:t>Main features</w:t>
       </w:r>
     </w:p>
     <w:p>
       <w:pPr>
-        <w:rPr>
-          <w:szCs w:val="24"/>
-          <w:lang w:val="en-US"/>
-        </w:rPr>
-      </w:pPr>
+        <w:jc w:val="left"/>
+        <w:rPr>
+          <w:bCs/>
+          <w:szCs w:val="24"/>
+          <w:lang w:val="en-US"/>
+        </w:rPr>
+      </w:pPr>
+      <w:r>
+        <w:rPr>
+          <w:bCs/>
+          <w:szCs w:val="24"/>
+          <w:lang w:val="en-US"/>
+        </w:rPr>
+        <w:t xml:space="preserve">GDPS has two main modules: </w:t>
+      </w:r>
+    </w:p>
+    <w:p>
+      <w:pPr>
+        <w:pStyle w:val="ListParagraph"/>
+        <w:numPr>
+          <w:ilvl w:val="0"/>
+          <w:numId w:val="4"/>
+        </w:numPr>
+        <w:rPr>
+          <w:bCs/>
+          <w:szCs w:val="24"/>
+          <w:lang w:val="en-US"/>
+        </w:rPr>
+      </w:pPr>
+      <w:r>
+        <w:rPr>
+          <w:bCs/>
+          <w:szCs w:val="24"/>
+          <w:lang w:val="en-US"/>
+        </w:rPr>
+        <w:t xml:space="preserve">Satellite orbit: this module tracks the position and velocity of a satellite vehicle over time. It allows to visualize the </w:t>
+      </w:r>
+      <w:r>
+        <w:rPr>
+          <w:bCs/>
+          <w:szCs w:val="24"/>
+          <w:lang w:val="en-US"/>
+        </w:rPr>
+        <w:t>ground tracks</w:t>
+      </w:r>
+      <w:r>
+        <w:rPr>
+          <w:bCs/>
+          <w:szCs w:val="24"/>
+          <w:lang w:val="en-US"/>
+        </w:rPr>
+        <w:t xml:space="preserve"> of any chosen </w:t>
+      </w:r>
+      <w:r>
+        <w:rPr>
+          <w:bCs/>
+          <w:szCs w:val="24"/>
+          <w:lang w:val="en-US"/>
+        </w:rPr>
+        <w:t xml:space="preserve">satellite vehicle </w:t>
+      </w:r>
+      <w:r>
+        <w:rPr>
+          <w:bCs/>
+          <w:szCs w:val="24"/>
+          <w:lang w:val="en-US"/>
+        </w:rPr>
+        <w:t xml:space="preserve">over the surface of the earth, and to show the variation of azimuth and elevation that it would have with respect to an arbitrary position inserted by the user. </w:t>
+      </w:r>
+    </w:p>
+    <w:p>
+      <w:pPr>
+        <w:pStyle w:val="ListParagraph"/>
+        <w:numPr>
+          <w:ilvl w:val="0"/>
+          <w:numId w:val="4"/>
+        </w:numPr>
+        <w:rPr>
+          <w:szCs w:val="24"/>
+          <w:lang w:val="en-US"/>
+        </w:rPr>
+      </w:pPr>
+      <w:r>
+        <w:rPr>
+          <w:bCs/>
+          <w:szCs w:val="24"/>
+          <w:lang w:val="en-US"/>
+        </w:rPr>
+        <w:t xml:space="preserve">Ionospheric error correction: </w:t>
+      </w:r>
+      <w:r>
+        <w:rPr>
+          <w:bCs/>
+          <w:szCs w:val="24"/>
+          <w:lang w:val="en-US"/>
+        </w:rPr>
+        <w:t>This module shows the time varying effects of ionospheric</w:t>
+      </w:r>
+      <w:r>
+        <w:rPr>
+          <w:bCs/>
+          <w:szCs w:val="24"/>
+          <w:lang w:val="en-US"/>
+        </w:rPr>
+        <w:t xml:space="preserve"> delay on a GPS satellite emitted signal. It allows </w:t>
+      </w:r>
+      <w:r>
+        <w:rPr>
+          <w:bCs/>
+          <w:szCs w:val="24"/>
+          <w:lang w:val="en-US"/>
+        </w:rPr>
+        <w:t>visualizing</w:t>
+      </w:r>
+      <w:r>
+        <w:rPr>
+          <w:bCs/>
+          <w:szCs w:val="24"/>
+          <w:lang w:val="en-US"/>
+        </w:rPr>
+        <w:t xml:space="preserve"> the ionospheric delay with respect to time across varying positions of the earth, elevation and azimuth of a GPS receiver with respect to satellite.</w:t>
+      </w:r>
+    </w:p>
+    <w:p>
+      <w:pPr>
+        <w:rPr>
+          <w:szCs w:val="24"/>
+        </w:rPr>
+      </w:pPr>
+    </w:p>
+    <w:p>
+      <w:pPr>
+        <w:rPr>
+          <w:sz w:val="28"/>
+          <w:szCs w:val="24"/>
+          <w:lang w:val="en-US"/>
+        </w:rPr>
+      </w:pPr>
+      <w:r>
+        <w:rPr>
+          <w:sz w:val="28"/>
+          <w:szCs w:val="24"/>
+          <w:lang w:val="en-US"/>
+        </w:rPr>
+        <w:t>Prerequisites</w:t>
+      </w:r>
+    </w:p>
+    <w:p>
+      <w:pPr>
+        <w:pStyle w:val="ListParagraph"/>
+        <w:numPr>
+          <w:ilvl w:val="0"/>
+          <w:numId w:val="5"/>
+        </w:numPr>
+        <w:rPr>
+          <w:szCs w:val="24"/>
+          <w:lang w:val="en-US"/>
+        </w:rPr>
+      </w:pPr>
+      <w:r>
+        <w:rPr>
+          <w:szCs w:val="24"/>
+          <w:lang w:val="en-US"/>
+        </w:rPr>
+        <w:t>Libraries</w:t>
+      </w:r>
+    </w:p>
+    <w:p>
+      <w:pPr>
+        <w:pStyle w:val="ListParagraph"/>
+        <w:ind w:left="360"/>
+        <w:rPr>
+          <w:szCs w:val="24"/>
+          <w:lang w:val="en-US"/>
+        </w:rPr>
+      </w:pPr>
+      <w:r>
+        <w:rPr>
+          <w:szCs w:val="24"/>
+          <w:lang w:val="en-US"/>
+        </w:rPr>
+        <w:t>To run the GDPS program, the user is required to install the following packages</w:t>
+      </w:r>
+    </w:p>
+    <w:p>
+      <w:pPr>
+        <w:pStyle w:val="ListParagraph"/>
+        <w:numPr>
+          <w:ilvl w:val="0"/>
+          <w:numId w:val="6"/>
+        </w:numPr>
+        <w:rPr>
+          <w:szCs w:val="24"/>
+          <w:lang w:val="en-US"/>
+        </w:rPr>
+      </w:pPr>
+      <w:r>
+        <w:rPr>
+          <w:szCs w:val="24"/>
+          <w:lang w:val="en-US"/>
+        </w:rPr>
+        <w:t>M</w:t>
+      </w:r>
+      <w:r>
+        <w:rPr>
+          <w:szCs w:val="24"/>
+          <w:lang w:val="en-US"/>
+        </w:rPr>
+        <w:t>atplotlib</w:t>
+      </w:r>
+      <w:r>
+        <w:rPr>
+          <w:szCs w:val="24"/>
+          <w:lang w:val="en-US"/>
+        </w:rPr>
+        <w:t xml:space="preserve"> (</w:t>
+      </w:r>
+      <w:r>
+        <w:rPr>
+          <w:szCs w:val="24"/>
+          <w:lang w:val="en-US"/>
+        </w:rPr>
+        <w:t xml:space="preserve"> </w:t>
+      </w:r>
+      <w:r>
+        <w:rPr>
+          <w:szCs w:val="24"/>
+          <w:lang w:val="en-US"/>
+        </w:rPr>
+        <w:t>3.2.0</w:t>
+      </w:r>
+      <w:r>
+        <w:rPr>
+          <w:szCs w:val="24"/>
+          <w:lang w:val="en-US"/>
+        </w:rPr>
+        <w:t xml:space="preserve"> </w:t>
+      </w:r>
+      <w:r>
+        <w:rPr>
+          <w:szCs w:val="24"/>
+          <w:lang w:val="en-US"/>
+        </w:rPr>
+        <w:t>)</w:t>
+      </w:r>
+    </w:p>
+    <w:p>
+      <w:pPr>
+        <w:pStyle w:val="ListParagraph"/>
+        <w:numPr>
+          <w:ilvl w:val="0"/>
+          <w:numId w:val="6"/>
+        </w:numPr>
+        <w:rPr>
+          <w:szCs w:val="24"/>
+          <w:lang w:val="en-US"/>
+        </w:rPr>
+      </w:pPr>
+      <w:r>
+        <w:rPr>
+          <w:szCs w:val="24"/>
+          <w:lang w:val="en-US"/>
+        </w:rPr>
+        <w:t>C</w:t>
+      </w:r>
+      <w:r>
+        <w:rPr>
+          <w:szCs w:val="24"/>
+          <w:lang w:val="en-US"/>
+        </w:rPr>
+        <w:t>artopy</w:t>
+      </w:r>
+      <w:r>
+        <w:rPr>
+          <w:szCs w:val="24"/>
+          <w:lang w:val="en-US"/>
+        </w:rPr>
+        <w:t xml:space="preserve"> (</w:t>
+      </w:r>
+      <w:r>
+        <w:rPr>
+          <w:szCs w:val="24"/>
+          <w:lang w:val="en-US"/>
+        </w:rPr>
+        <w:t xml:space="preserve"> </w:t>
+      </w:r>
+      <w:r>
+        <w:rPr>
+          <w:szCs w:val="24"/>
+          <w:lang w:val="en-US"/>
+        </w:rPr>
+        <w:t>0.18.0</w:t>
+      </w:r>
+      <w:r>
+        <w:rPr>
+          <w:szCs w:val="24"/>
+          <w:lang w:val="en-US"/>
+        </w:rPr>
+        <w:t xml:space="preserve"> </w:t>
+      </w:r>
+      <w:r>
+        <w:rPr>
+          <w:szCs w:val="24"/>
+          <w:lang w:val="en-US"/>
+        </w:rPr>
+        <w:t>)</w:t>
+      </w:r>
+    </w:p>
+    <w:p>
+      <w:pPr>
+        <w:pStyle w:val="ListParagraph"/>
+        <w:numPr>
+          <w:ilvl w:val="0"/>
+          <w:numId w:val="6"/>
+        </w:numPr>
+        <w:rPr>
+          <w:szCs w:val="24"/>
+          <w:lang w:val="en-US"/>
+        </w:rPr>
+      </w:pPr>
+      <w:r>
+        <w:rPr>
+          <w:szCs w:val="24"/>
+          <w:lang w:val="en-US"/>
+        </w:rPr>
+        <w:t>A</w:t>
+      </w:r>
+      <w:r>
+        <w:rPr>
+          <w:szCs w:val="24"/>
+          <w:lang w:val="en-US"/>
+        </w:rPr>
+        <w:t xml:space="preserve">stroplan </w:t>
+      </w:r>
+      <w:r>
+        <w:rPr>
+          <w:szCs w:val="24"/>
+          <w:lang w:val="en-US"/>
+        </w:rPr>
+        <w:t>( 0.8 )</w:t>
+      </w:r>
+    </w:p>
+    <w:p>
+      <w:pPr>
+        <w:pStyle w:val="ListParagraph"/>
+        <w:numPr>
+          <w:ilvl w:val="0"/>
+          <w:numId w:val="6"/>
+        </w:numPr>
+        <w:rPr>
+          <w:szCs w:val="24"/>
+          <w:lang w:val="en-US"/>
+        </w:rPr>
+      </w:pPr>
+      <w:r>
+        <w:rPr>
+          <w:szCs w:val="24"/>
+          <w:lang w:val="en-US"/>
+        </w:rPr>
+        <w:t>wx</w:t>
+      </w:r>
+      <w:r>
+        <w:rPr>
+          <w:szCs w:val="24"/>
+          <w:lang w:val="en-US"/>
+        </w:rPr>
+        <w:t xml:space="preserve"> (</w:t>
+      </w:r>
+      <w:r>
+        <w:rPr>
+          <w:szCs w:val="24"/>
+          <w:lang w:val="en-US"/>
+        </w:rPr>
+        <w:t xml:space="preserve"> 4.1.1 </w:t>
+      </w:r>
+      <w:r>
+        <w:rPr>
+          <w:szCs w:val="24"/>
+          <w:lang w:val="en-US"/>
+        </w:rPr>
+        <w:t>)</w:t>
+      </w:r>
+    </w:p>
+    <w:p>
+      <w:pPr>
+        <w:pStyle w:val="ListParagraph"/>
+        <w:numPr>
+          <w:ilvl w:val="0"/>
+          <w:numId w:val="6"/>
+        </w:numPr>
+        <w:rPr>
+          <w:szCs w:val="24"/>
+          <w:lang w:val="en-US"/>
+        </w:rPr>
+      </w:pPr>
+      <w:r>
+        <w:rPr>
+          <w:szCs w:val="24"/>
+          <w:lang w:val="en-US"/>
+        </w:rPr>
+        <w:t>G</w:t>
+      </w:r>
+      <w:r>
+        <w:rPr>
+          <w:szCs w:val="24"/>
+          <w:lang w:val="en-US"/>
+        </w:rPr>
+        <w:t xml:space="preserve">eopandas </w:t>
+      </w:r>
+      <w:r>
+        <w:rPr>
+          <w:szCs w:val="24"/>
+          <w:lang w:val="en-US"/>
+        </w:rPr>
+        <w:t>(</w:t>
+      </w:r>
+      <w:r>
+        <w:rPr>
+          <w:szCs w:val="24"/>
+          <w:lang w:val="en-US"/>
+        </w:rPr>
+        <w:t xml:space="preserve"> </w:t>
+      </w:r>
+      <w:r>
+        <w:rPr>
+          <w:szCs w:val="24"/>
+          <w:lang w:val="en-US"/>
+        </w:rPr>
+        <w:t>0.9.0</w:t>
+      </w:r>
+      <w:r>
+        <w:rPr>
+          <w:szCs w:val="24"/>
+          <w:lang w:val="en-US"/>
+        </w:rPr>
+        <w:t xml:space="preserve"> </w:t>
+      </w:r>
+      <w:r>
+        <w:rPr>
+          <w:szCs w:val="24"/>
+          <w:lang w:val="en-US"/>
+        </w:rPr>
+        <w:t>)</w:t>
+      </w:r>
+    </w:p>
+    <w:p>
+      <w:pPr>
+        <w:pStyle w:val="ListParagraph"/>
+        <w:numPr>
+          <w:ilvl w:val="0"/>
+          <w:numId w:val="6"/>
+        </w:numPr>
+        <w:rPr>
+          <w:szCs w:val="24"/>
+          <w:lang w:val="en-US"/>
+        </w:rPr>
+      </w:pPr>
+      <w:r>
+        <w:rPr>
+          <w:szCs w:val="24"/>
+          <w:lang w:val="en-US"/>
+        </w:rPr>
+        <w:t>N</w:t>
+      </w:r>
       <w:bookmarkStart w:id="0" w:name="_GoBack"/>
       <w:bookmarkEnd w:id="0"/>
-    </w:p>
-    <w:p>
-      <w:pPr>
+      <w:r>
+        <w:rPr>
+          <w:szCs w:val="24"/>
+          <w:lang w:val="en-US"/>
+        </w:rPr>
+        <w:t>umpy (</w:t>
+      </w:r>
+      <w:r>
+        <w:rPr>
+          <w:szCs w:val="24"/>
+          <w:lang w:val="en-US"/>
+        </w:rPr>
+        <w:t xml:space="preserve"> </w:t>
+      </w:r>
+      <w:r>
+        <w:rPr>
+          <w:szCs w:val="24"/>
+          <w:lang w:val="en-US"/>
+        </w:rPr>
+        <w:t>1.18.1</w:t>
+      </w:r>
+      <w:r>
+        <w:rPr>
+          <w:szCs w:val="24"/>
+          <w:lang w:val="en-US"/>
+        </w:rPr>
+        <w:t xml:space="preserve"> </w:t>
+      </w:r>
+      <w:r>
+        <w:rPr>
+          <w:szCs w:val="24"/>
+          <w:lang w:val="en-US"/>
+        </w:rPr>
+        <w:t>)</w:t>
+      </w:r>
+    </w:p>
+    <w:p>
+      <w:pPr>
+        <w:pStyle w:val="ListParagraph"/>
+        <w:ind w:left="360"/>
+        <w:rPr>
+          <w:szCs w:val="24"/>
+          <w:lang w:val="en-US"/>
+        </w:rPr>
+      </w:pPr>
+    </w:p>
+    <w:p>
+      <w:pPr>
+        <w:pStyle w:val="ListParagraph"/>
+        <w:ind w:left="360"/>
+        <w:rPr>
+          <w:szCs w:val="24"/>
+          <w:lang w:val="en-US"/>
+        </w:rPr>
+      </w:pPr>
+    </w:p>
+    <w:p>
+      <w:pPr>
+        <w:pStyle w:val="ListParagraph"/>
+        <w:ind w:left="360"/>
+        <w:rPr>
+          <w:szCs w:val="24"/>
+          <w:lang w:val="en-US"/>
+        </w:rPr>
+      </w:pPr>
+    </w:p>
+    <w:p>
+      <w:pPr>
+        <w:pStyle w:val="ListParagraph"/>
+        <w:ind w:left="360"/>
+        <w:rPr>
+          <w:szCs w:val="24"/>
+          <w:lang w:val="en-US"/>
+        </w:rPr>
+      </w:pPr>
+    </w:p>
+    <w:p>
+      <w:pPr>
+        <w:pStyle w:val="ListParagraph"/>
+        <w:ind w:left="360"/>
+        <w:rPr>
+          <w:szCs w:val="24"/>
+          <w:lang w:val="en-US"/>
+        </w:rPr>
+      </w:pPr>
+    </w:p>
+    <w:p>
+      <w:pPr>
+        <w:pStyle w:val="ListParagraph"/>
+        <w:numPr>
+          <w:ilvl w:val="0"/>
+          <w:numId w:val="5"/>
+        </w:numPr>
+        <w:rPr>
+          <w:szCs w:val="24"/>
+          <w:lang w:val="en-US"/>
+        </w:rPr>
+      </w:pPr>
+      <w:r>
+        <w:rPr>
+          <w:szCs w:val="24"/>
+          <w:lang w:val="en-US"/>
+        </w:rPr>
+        <w:t>Data types</w:t>
+      </w:r>
+    </w:p>
+    <w:p>
+      <w:pPr>
+        <w:pStyle w:val="ListParagraph"/>
+        <w:numPr>
+          <w:ilvl w:val="0"/>
+          <w:numId w:val="5"/>
+        </w:numPr>
+        <w:rPr>
+          <w:szCs w:val="24"/>
+          <w:lang w:val="en-US"/>
+        </w:rPr>
+      </w:pPr>
+      <w:r>
+        <w:rPr>
+          <w:szCs w:val="24"/>
+          <w:lang w:val="en-US"/>
+        </w:rPr>
+        <w:t>File formats</w:t>
+      </w:r>
+    </w:p>
+    <w:p>
+      <w:pPr>
+        <w:pStyle w:val="ListParagraph"/>
+        <w:numPr>
+          <w:ilvl w:val="0"/>
+          <w:numId w:val="5"/>
+        </w:numPr>
+        <w:rPr>
+          <w:szCs w:val="24"/>
+          <w:lang w:val="en-US"/>
+        </w:rPr>
+      </w:pPr>
+      <w:r>
+        <w:rPr>
+          <w:szCs w:val="24"/>
+          <w:lang w:val="en-US"/>
+        </w:rPr>
+        <w:t>Running the application</w:t>
+      </w:r>
+    </w:p>
+    <w:p>
+      <w:pPr>
+        <w:pStyle w:val="ListParagraph"/>
+        <w:numPr>
+          <w:ilvl w:val="0"/>
+          <w:numId w:val="5"/>
+        </w:numPr>
+        <w:rPr>
+          <w:szCs w:val="24"/>
+          <w:lang w:val="en-US"/>
+        </w:rPr>
+      </w:pPr>
+      <w:r>
+        <w:rPr>
+          <w:szCs w:val="24"/>
+          <w:lang w:val="en-US"/>
+        </w:rPr>
+        <w:t>Installing the executable GUI</w:t>
+      </w:r>
+    </w:p>
+    <w:p>
+      <w:pPr>
+        <w:rPr>
+          <w:szCs w:val="24"/>
+          <w:lang w:val="en-US"/>
+        </w:rPr>
+      </w:pPr>
+      <w:r>
+        <w:rPr>
+          <w:szCs w:val="24"/>
+          <w:lang w:val="en-US"/>
+        </w:rPr>
+        <w:t>GDPS</w:t>
+      </w:r>
+      <w:r>
+        <w:rPr>
+          <w:szCs w:val="24"/>
+          <w:lang w:val="en-US"/>
+        </w:rPr>
+        <w:t xml:space="preserve"> interface</w:t>
+      </w:r>
+    </w:p>
+    <w:p>
+      <w:pPr>
+        <w:ind w:left="720"/>
         <w:rPr>
           <w:szCs w:val="24"/>
           <w:lang w:val="en-US"/>
@@ -2344,120 +3107,6 @@
           <w:lang w:val="en-US"/>
         </w:rPr>
         <w:lastRenderedPageBreak/>
-        <w:t>Prerequisites</w:t>
-      </w:r>
-    </w:p>
-    <w:p>
-      <w:pPr>
-        <w:ind w:left="720"/>
-        <w:rPr>
-          <w:szCs w:val="24"/>
-          <w:lang w:val="en-US"/>
-        </w:rPr>
-      </w:pPr>
-      <w:r>
-        <w:rPr>
-          <w:szCs w:val="24"/>
-          <w:lang w:val="en-US"/>
-        </w:rPr>
-        <w:tab/>
-        <w:t>Libraries</w:t>
-      </w:r>
-    </w:p>
-    <w:p>
-      <w:pPr>
-        <w:ind w:left="720"/>
-        <w:rPr>
-          <w:szCs w:val="24"/>
-          <w:lang w:val="en-US"/>
-        </w:rPr>
-      </w:pPr>
-      <w:r>
-        <w:rPr>
-          <w:szCs w:val="24"/>
-          <w:lang w:val="en-US"/>
-        </w:rPr>
-        <w:tab/>
-        <w:t>Data types</w:t>
-      </w:r>
-    </w:p>
-    <w:p>
-      <w:pPr>
-        <w:ind w:left="720"/>
-        <w:rPr>
-          <w:szCs w:val="24"/>
-          <w:lang w:val="en-US"/>
-        </w:rPr>
-      </w:pPr>
-      <w:r>
-        <w:rPr>
-          <w:szCs w:val="24"/>
-          <w:lang w:val="en-US"/>
-        </w:rPr>
-        <w:tab/>
-        <w:t>File formats</w:t>
-      </w:r>
-    </w:p>
-    <w:p>
-      <w:pPr>
-        <w:ind w:left="720"/>
-        <w:rPr>
-          <w:szCs w:val="24"/>
-          <w:lang w:val="en-US"/>
-        </w:rPr>
-      </w:pPr>
-      <w:r>
-        <w:rPr>
-          <w:szCs w:val="24"/>
-          <w:lang w:val="en-US"/>
-        </w:rPr>
-        <w:t>Running the application</w:t>
-      </w:r>
-    </w:p>
-    <w:p>
-      <w:pPr>
-        <w:ind w:left="720"/>
-        <w:rPr>
-          <w:szCs w:val="24"/>
-          <w:lang w:val="en-US"/>
-        </w:rPr>
-      </w:pPr>
-      <w:r>
-        <w:rPr>
-          <w:szCs w:val="24"/>
-          <w:lang w:val="en-US"/>
-        </w:rPr>
-        <w:t>Installing the executable GUI</w:t>
-      </w:r>
-    </w:p>
-    <w:p>
-      <w:pPr>
-        <w:rPr>
-          <w:szCs w:val="24"/>
-          <w:lang w:val="en-US"/>
-        </w:rPr>
-      </w:pPr>
-      <w:r>
-        <w:rPr>
-          <w:szCs w:val="24"/>
-          <w:lang w:val="en-US"/>
-        </w:rPr>
-        <w:t>GNSS Data Processing interface</w:t>
-      </w:r>
-    </w:p>
-    <w:p>
-      <w:pPr>
-        <w:ind w:left="720"/>
-        <w:rPr>
-          <w:szCs w:val="24"/>
-          <w:lang w:val="en-US"/>
-        </w:rPr>
-      </w:pPr>
-      <w:r>
-        <w:rPr>
-          <w:szCs w:val="24"/>
-          <w:lang w:val="en-US"/>
-        </w:rPr>
         <w:t>Menu items</w:t>
       </w:r>
     </w:p>
@@ -2798,7 +3447,6 @@
           <w:szCs w:val="24"/>
           <w:lang w:val="en-US"/>
         </w:rPr>
-        <w:lastRenderedPageBreak/>
         <w:tab/>
         <w:t>Local Map</w:t>
       </w:r>
@@ -3254,6 +3902,46 @@
     <w:p>
       <w:pPr>
         <w:pStyle w:val="ListParagraph"/>
+        <w:rPr>
+          <w:rFonts w:eastAsia="Times New Roman" w:cs="Times New Roman"/>
+          <w:color w:val="373737"/>
+          <w:szCs w:val="24"/>
+          <w:lang w:eastAsia="en-GB"/>
+        </w:rPr>
+      </w:pPr>
+    </w:p>
+    <w:p>
+      <w:pPr>
+        <w:rPr>
+          <w:rFonts w:eastAsia="Times New Roman" w:cs="Times New Roman"/>
+          <w:color w:val="373737"/>
+          <w:szCs w:val="24"/>
+          <w:lang w:eastAsia="en-GB"/>
+        </w:rPr>
+      </w:pPr>
+    </w:p>
+    <w:p>
+      <w:pPr>
+        <w:rPr>
+          <w:rFonts w:eastAsia="Times New Roman" w:cs="Times New Roman"/>
+          <w:color w:val="373737"/>
+          <w:szCs w:val="24"/>
+          <w:lang w:eastAsia="en-GB"/>
+        </w:rPr>
+      </w:pPr>
+      <w:r>
+        <w:rPr>
+          <w:rFonts w:eastAsia="Times New Roman" w:cs="Times New Roman"/>
+          <w:color w:val="373737"/>
+          <w:szCs w:val="24"/>
+          <w:lang w:eastAsia="en-GB"/>
+        </w:rPr>
+        <w:t xml:space="preserve">Other olibraries defined but not used include </w:t>
+      </w:r>
+    </w:p>
+    <w:p>
+      <w:pPr>
+        <w:pStyle w:val="ListParagraph"/>
         <w:numPr>
           <w:ilvl w:val="0"/>
           <w:numId w:val="1"/>
@@ -3265,45 +3953,14 @@
           <w:lang w:eastAsia="en-GB"/>
         </w:rPr>
       </w:pPr>
-    </w:p>
-    <w:p>
-      <w:pPr>
-        <w:pStyle w:val="ListParagraph"/>
-        <w:rPr>
-          <w:rFonts w:eastAsia="Times New Roman" w:cs="Times New Roman"/>
-          <w:color w:val="373737"/>
-          <w:szCs w:val="24"/>
-          <w:lang w:eastAsia="en-GB"/>
-        </w:rPr>
-      </w:pPr>
-    </w:p>
-    <w:p>
-      <w:pPr>
-        <w:rPr>
-          <w:rFonts w:eastAsia="Times New Roman" w:cs="Times New Roman"/>
-          <w:color w:val="373737"/>
-          <w:szCs w:val="24"/>
-          <w:lang w:eastAsia="en-GB"/>
-        </w:rPr>
-      </w:pPr>
-    </w:p>
-    <w:p>
-      <w:pPr>
-        <w:rPr>
-          <w:rFonts w:eastAsia="Times New Roman" w:cs="Times New Roman"/>
-          <w:color w:val="373737"/>
-          <w:szCs w:val="24"/>
-          <w:lang w:eastAsia="en-GB"/>
-        </w:rPr>
-      </w:pPr>
-      <w:r>
-        <w:rPr>
-          <w:rFonts w:eastAsia="Times New Roman" w:cs="Times New Roman"/>
-          <w:color w:val="373737"/>
-          <w:szCs w:val="24"/>
-          <w:lang w:eastAsia="en-GB"/>
-        </w:rPr>
-        <w:t xml:space="preserve">Other olibraries defined but not used include </w:t>
+      <w:r>
+        <w:rPr>
+          <w:rFonts w:eastAsia="Times New Roman" w:cs="Times New Roman"/>
+          <w:color w:val="373737"/>
+          <w:szCs w:val="24"/>
+          <w:lang w:eastAsia="en-GB"/>
+        </w:rPr>
+        <w:t>ClockCorrection.py</w:t>
       </w:r>
     </w:p>
     <w:p>
@@ -3327,7 +3984,7 @@
           <w:szCs w:val="24"/>
           <w:lang w:eastAsia="en-GB"/>
         </w:rPr>
-        <w:t>ClockCorrection.py</w:t>
+        <w:t>Deg2rad.py</w:t>
       </w:r>
     </w:p>
     <w:p>
@@ -3351,7 +4008,7 @@
           <w:szCs w:val="24"/>
           <w:lang w:eastAsia="en-GB"/>
         </w:rPr>
-        <w:t>Deg2rad.py</w:t>
+        <w:t>Ecef2eci.py</w:t>
       </w:r>
     </w:p>
     <w:p>
@@ -3375,7 +4032,7 @@
           <w:szCs w:val="24"/>
           <w:lang w:eastAsia="en-GB"/>
         </w:rPr>
-        <w:t>Ecef2eci.py</w:t>
+        <w:t>Geod2cart.py</w:t>
       </w:r>
     </w:p>
     <w:p>
@@ -3399,7 +4056,7 @@
           <w:szCs w:val="24"/>
           <w:lang w:eastAsia="en-GB"/>
         </w:rPr>
-        <w:t>Geod2cart.py</w:t>
+        <w:t>GeometricRange.py</w:t>
       </w:r>
     </w:p>
     <w:p>
@@ -3423,7 +4080,7 @@
           <w:szCs w:val="24"/>
           <w:lang w:eastAsia="en-GB"/>
         </w:rPr>
-        <w:t>GeometricRange.py</w:t>
+        <w:t>GPStime.py</w:t>
       </w:r>
     </w:p>
     <w:p>
@@ -3447,7 +4104,7 @@
           <w:szCs w:val="24"/>
           <w:lang w:eastAsia="en-GB"/>
         </w:rPr>
-        <w:t>GPStime.py</w:t>
+        <w:t>IonosphericCorrectionDF.py</w:t>
       </w:r>
     </w:p>
     <w:p>
@@ -3471,7 +4128,7 @@
           <w:szCs w:val="24"/>
           <w:lang w:eastAsia="en-GB"/>
         </w:rPr>
-        <w:t>IonosphericCorrectionDF.py</w:t>
+        <w:t>L1_L2Corection.py</w:t>
       </w:r>
     </w:p>
     <w:p>
@@ -3495,7 +4152,7 @@
           <w:szCs w:val="24"/>
           <w:lang w:eastAsia="en-GB"/>
         </w:rPr>
-        <w:t>L1_L2Corection.py</w:t>
+        <w:t>PseudoRangeIonoCorrection.py</w:t>
       </w:r>
     </w:p>
     <w:p>
@@ -3519,7 +4176,7 @@
           <w:szCs w:val="24"/>
           <w:lang w:eastAsia="en-GB"/>
         </w:rPr>
-        <w:t>PseudoRangeIonoCorrection.py</w:t>
+        <w:t>Rad2deg.py</w:t>
       </w:r>
     </w:p>
     <w:p>
@@ -3543,7 +4200,7 @@
           <w:szCs w:val="24"/>
           <w:lang w:eastAsia="en-GB"/>
         </w:rPr>
-        <w:t>Rad2deg.py</w:t>
+        <w:t>RelativisticEffects.py</w:t>
       </w:r>
     </w:p>
     <w:p>
@@ -3567,30 +4224,6 @@
           <w:szCs w:val="24"/>
           <w:lang w:eastAsia="en-GB"/>
         </w:rPr>
-        <w:t>RelativisticEffects.py</w:t>
-      </w:r>
-    </w:p>
-    <w:p>
-      <w:pPr>
-        <w:pStyle w:val="ListParagraph"/>
-        <w:numPr>
-          <w:ilvl w:val="0"/>
-          <w:numId w:val="1"/>
-        </w:numPr>
-        <w:rPr>
-          <w:rFonts w:eastAsia="Times New Roman" w:cs="Times New Roman"/>
-          <w:color w:val="373737"/>
-          <w:szCs w:val="24"/>
-          <w:lang w:eastAsia="en-GB"/>
-        </w:rPr>
-      </w:pPr>
-      <w:r>
-        <w:rPr>
-          <w:rFonts w:eastAsia="Times New Roman" w:cs="Times New Roman"/>
-          <w:color w:val="373737"/>
-          <w:szCs w:val="24"/>
-          <w:lang w:eastAsia="en-GB"/>
-        </w:rPr>
         <w:t>SaastamoinenModel.py</w:t>
       </w:r>
     </w:p>
@@ -3642,7 +4275,6 @@
           <w:szCs w:val="24"/>
           <w:lang w:eastAsia="en-GB"/>
         </w:rPr>
-        <w:lastRenderedPageBreak/>
         <w:br w:type="page"/>
       </w:r>
     </w:p>
@@ -3811,7 +4443,7 @@
           <v:shape id="_x0000_i1026" type="#_x0000_t75" style="width:77.25pt;height:49.5pt" o:ole="">
             <v:imagedata r:id="rId13" o:title=""/>
           </v:shape>
-          <o:OLEObject Type="Embed" ProgID="Word.Document.12" ShapeID="_x0000_i1026" DrawAspect="Icon" ObjectID="_1692783738" r:id="rId14">
+          <o:OLEObject Type="Embed" ProgID="Word.Document.12" ShapeID="_x0000_i1026" DrawAspect="Icon" ObjectID="_1692793775" r:id="rId14">
             <o:FieldCodes>\s</o:FieldCodes>
           </o:OLEObject>
         </w:object>
@@ -5451,58 +6083,10 @@
       <w:jc w:val="right"/>
     </w:pPr>
     <w:r>
-      <w:rPr>
-        <w:noProof/>
-        <w:lang w:eastAsia="en-GB"/>
-      </w:rPr>
-      <w:drawing>
-        <wp:inline distT="0" distB="0" distL="0" distR="0" wp14:anchorId="0A35190A" wp14:editId="320E5A9E">
-          <wp:extent cx="285750" cy="285750"/>
-          <wp:effectExtent l="0" t="0" r="0" b="0"/>
-          <wp:docPr id="8" name="Picture 8"/>
-          <wp:cNvGraphicFramePr>
-            <a:graphicFrameLocks xmlns:a="http://schemas.openxmlformats.org/drawingml/2006/main" noChangeAspect="1"/>
-          </wp:cNvGraphicFramePr>
-          <a:graphic xmlns:a="http://schemas.openxmlformats.org/drawingml/2006/main">
-            <a:graphicData uri="http://schemas.openxmlformats.org/drawingml/2006/picture">
-              <pic:pic xmlns:pic="http://schemas.openxmlformats.org/drawingml/2006/picture">
-                <pic:nvPicPr>
-                  <pic:cNvPr id="1" name="gnss.ico"/>
-                  <pic:cNvPicPr/>
-                </pic:nvPicPr>
-                <pic:blipFill>
-                  <a:blip r:embed="rId1">
-                    <a:extLst>
-                      <a:ext uri="{28A0092B-C50C-407E-A947-70E740481C1C}">
-                        <a14:useLocalDpi xmlns:a14="http://schemas.microsoft.com/office/drawing/2010/main" val="0"/>
-                      </a:ext>
-                    </a:extLst>
-                  </a:blip>
-                  <a:stretch>
-                    <a:fillRect/>
-                  </a:stretch>
-                </pic:blipFill>
-                <pic:spPr>
-                  <a:xfrm>
-                    <a:off x="0" y="0"/>
-                    <a:ext cx="285750" cy="285750"/>
-                  </a:xfrm>
-                  <a:prstGeom prst="rect">
-                    <a:avLst/>
-                  </a:prstGeom>
-                </pic:spPr>
-              </pic:pic>
-            </a:graphicData>
-          </a:graphic>
-        </wp:inline>
-      </w:drawing>
-    </w:r>
-    <w:r>
       <w:tab/>
     </w:r>
     <w:r>
       <w:tab/>
-      <w:t>GNSS Data Processing</w:t>
     </w:r>
   </w:p>
 </w:hdr>
@@ -5520,7 +6104,7 @@
       <w:lvlText w:val="−"/>
       <w:lvlJc w:val="left"/>
       <w:pPr>
-        <w:ind w:left="360" w:hanging="360"/>
+        <w:ind w:left="0" w:hanging="360"/>
       </w:pPr>
       <w:rPr>
         <w:rFonts w:ascii="Calibri" w:hAnsi="Calibri" w:hint="default"/>
@@ -5532,7 +6116,7 @@
       <w:lvlText w:val="o"/>
       <w:lvlJc w:val="left"/>
       <w:pPr>
-        <w:ind w:left="1440" w:hanging="360"/>
+        <w:ind w:left="1080" w:hanging="360"/>
       </w:pPr>
       <w:rPr>
         <w:rFonts w:ascii="Courier New" w:hAnsi="Courier New" w:cs="Courier New" w:hint="default"/>
@@ -5544,7 +6128,7 @@
       <w:lvlText w:val=""/>
       <w:lvlJc w:val="left"/>
       <w:pPr>
-        <w:ind w:left="2160" w:hanging="360"/>
+        <w:ind w:left="1800" w:hanging="360"/>
       </w:pPr>
       <w:rPr>
         <w:rFonts w:ascii="Wingdings" w:hAnsi="Wingdings" w:hint="default"/>
@@ -5556,7 +6140,7 @@
       <w:lvlText w:val=""/>
       <w:lvlJc w:val="left"/>
       <w:pPr>
-        <w:ind w:left="2880" w:hanging="360"/>
+        <w:ind w:left="2520" w:hanging="360"/>
       </w:pPr>
       <w:rPr>
         <w:rFonts w:ascii="Symbol" w:hAnsi="Symbol" w:hint="default"/>
@@ -5568,7 +6152,7 @@
       <w:lvlText w:val="o"/>
       <w:lvlJc w:val="left"/>
       <w:pPr>
-        <w:ind w:left="3600" w:hanging="360"/>
+        <w:ind w:left="3240" w:hanging="360"/>
       </w:pPr>
       <w:rPr>
         <w:rFonts w:ascii="Courier New" w:hAnsi="Courier New" w:cs="Courier New" w:hint="default"/>
@@ -5580,7 +6164,7 @@
       <w:lvlText w:val=""/>
       <w:lvlJc w:val="left"/>
       <w:pPr>
-        <w:ind w:left="4320" w:hanging="360"/>
+        <w:ind w:left="3960" w:hanging="360"/>
       </w:pPr>
       <w:rPr>
         <w:rFonts w:ascii="Wingdings" w:hAnsi="Wingdings" w:hint="default"/>
@@ -5592,7 +6176,7 @@
       <w:lvlText w:val=""/>
       <w:lvlJc w:val="left"/>
       <w:pPr>
-        <w:ind w:left="5040" w:hanging="360"/>
+        <w:ind w:left="4680" w:hanging="360"/>
       </w:pPr>
       <w:rPr>
         <w:rFonts w:ascii="Symbol" w:hAnsi="Symbol" w:hint="default"/>
@@ -5604,7 +6188,7 @@
       <w:lvlText w:val="o"/>
       <w:lvlJc w:val="left"/>
       <w:pPr>
-        <w:ind w:left="5760" w:hanging="360"/>
+        <w:ind w:left="5400" w:hanging="360"/>
       </w:pPr>
       <w:rPr>
         <w:rFonts w:ascii="Courier New" w:hAnsi="Courier New" w:cs="Courier New" w:hint="default"/>
@@ -5616,7 +6200,7 @@
       <w:lvlText w:val=""/>
       <w:lvlJc w:val="left"/>
       <w:pPr>
-        <w:ind w:left="6480" w:hanging="360"/>
+        <w:ind w:left="6120" w:hanging="360"/>
       </w:pPr>
       <w:rPr>
         <w:rFonts w:ascii="Wingdings" w:hAnsi="Wingdings" w:hint="default"/>
@@ -5624,6 +6208,205 @@
     </w:lvl>
   </w:abstractNum>
   <w:abstractNum w:abstractNumId="1" w15:restartNumberingAfterBreak="0">
+    <w:nsid w:val="2BDB35DD"/>
+    <w:multiLevelType w:val="hybridMultilevel"/>
+    <w:tmpl w:val="4C5A9F46"/>
+    <w:lvl w:ilvl="0" w:tplc="08090001">
+      <w:start w:val="1"/>
+      <w:numFmt w:val="bullet"/>
+      <w:lvlText w:val=""/>
+      <w:lvlJc w:val="left"/>
+      <w:pPr>
+        <w:ind w:left="360" w:hanging="360"/>
+      </w:pPr>
+      <w:rPr>
+        <w:rFonts w:ascii="Symbol" w:hAnsi="Symbol" w:hint="default"/>
+      </w:rPr>
+    </w:lvl>
+    <w:lvl w:ilvl="1" w:tplc="08090003" w:tentative="1">
+      <w:start w:val="1"/>
+      <w:numFmt w:val="bullet"/>
+      <w:lvlText w:val="o"/>
+      <w:lvlJc w:val="left"/>
+      <w:pPr>
+        <w:ind w:left="1080" w:hanging="360"/>
+      </w:pPr>
+      <w:rPr>
+        <w:rFonts w:ascii="Courier New" w:hAnsi="Courier New" w:cs="Courier New" w:hint="default"/>
+      </w:rPr>
+    </w:lvl>
+    <w:lvl w:ilvl="2" w:tplc="08090005" w:tentative="1">
+      <w:start w:val="1"/>
+      <w:numFmt w:val="bullet"/>
+      <w:lvlText w:val=""/>
+      <w:lvlJc w:val="left"/>
+      <w:pPr>
+        <w:ind w:left="1800" w:hanging="360"/>
+      </w:pPr>
+      <w:rPr>
+        <w:rFonts w:ascii="Wingdings" w:hAnsi="Wingdings" w:hint="default"/>
+      </w:rPr>
+    </w:lvl>
+    <w:lvl w:ilvl="3" w:tplc="08090001" w:tentative="1">
+      <w:start w:val="1"/>
+      <w:numFmt w:val="bullet"/>
+      <w:lvlText w:val=""/>
+      <w:lvlJc w:val="left"/>
+      <w:pPr>
+        <w:ind w:left="2520" w:hanging="360"/>
+      </w:pPr>
+      <w:rPr>
+        <w:rFonts w:ascii="Symbol" w:hAnsi="Symbol" w:hint="default"/>
+      </w:rPr>
+    </w:lvl>
+    <w:lvl w:ilvl="4" w:tplc="08090003" w:tentative="1">
+      <w:start w:val="1"/>
+      <w:numFmt w:val="bullet"/>
+      <w:lvlText w:val="o"/>
+      <w:lvlJc w:val="left"/>
+      <w:pPr>
+        <w:ind w:left="3240" w:hanging="360"/>
+      </w:pPr>
+      <w:rPr>
+        <w:rFonts w:ascii="Courier New" w:hAnsi="Courier New" w:cs="Courier New" w:hint="default"/>
+      </w:rPr>
+    </w:lvl>
+    <w:lvl w:ilvl="5" w:tplc="08090005" w:tentative="1">
+      <w:start w:val="1"/>
+      <w:numFmt w:val="bullet"/>
+      <w:lvlText w:val=""/>
+      <w:lvlJc w:val="left"/>
+      <w:pPr>
+        <w:ind w:left="3960" w:hanging="360"/>
+      </w:pPr>
+      <w:rPr>
+        <w:rFonts w:ascii="Wingdings" w:hAnsi="Wingdings" w:hint="default"/>
+      </w:rPr>
+    </w:lvl>
+    <w:lvl w:ilvl="6" w:tplc="08090001" w:tentative="1">
+      <w:start w:val="1"/>
+      <w:numFmt w:val="bullet"/>
+      <w:lvlText w:val=""/>
+      <w:lvlJc w:val="left"/>
+      <w:pPr>
+        <w:ind w:left="4680" w:hanging="360"/>
+      </w:pPr>
+      <w:rPr>
+        <w:rFonts w:ascii="Symbol" w:hAnsi="Symbol" w:hint="default"/>
+      </w:rPr>
+    </w:lvl>
+    <w:lvl w:ilvl="7" w:tplc="08090003" w:tentative="1">
+      <w:start w:val="1"/>
+      <w:numFmt w:val="bullet"/>
+      <w:lvlText w:val="o"/>
+      <w:lvlJc w:val="left"/>
+      <w:pPr>
+        <w:ind w:left="5400" w:hanging="360"/>
+      </w:pPr>
+      <w:rPr>
+        <w:rFonts w:ascii="Courier New" w:hAnsi="Courier New" w:cs="Courier New" w:hint="default"/>
+      </w:rPr>
+    </w:lvl>
+    <w:lvl w:ilvl="8" w:tplc="08090005" w:tentative="1">
+      <w:start w:val="1"/>
+      <w:numFmt w:val="bullet"/>
+      <w:lvlText w:val=""/>
+      <w:lvlJc w:val="left"/>
+      <w:pPr>
+        <w:ind w:left="6120" w:hanging="360"/>
+      </w:pPr>
+      <w:rPr>
+        <w:rFonts w:ascii="Wingdings" w:hAnsi="Wingdings" w:hint="default"/>
+      </w:rPr>
+    </w:lvl>
+  </w:abstractNum>
+  <w:abstractNum w:abstractNumId="2" w15:restartNumberingAfterBreak="0">
+    <w:nsid w:val="37767432"/>
+    <w:multiLevelType w:val="hybridMultilevel"/>
+    <w:tmpl w:val="0608D0A0"/>
+    <w:lvl w:ilvl="0" w:tplc="0809000F">
+      <w:start w:val="1"/>
+      <w:numFmt w:val="decimal"/>
+      <w:lvlText w:val="%1."/>
+      <w:lvlJc w:val="left"/>
+      <w:pPr>
+        <w:ind w:left="360" w:hanging="360"/>
+      </w:pPr>
+    </w:lvl>
+    <w:lvl w:ilvl="1" w:tplc="08090019" w:tentative="1">
+      <w:start w:val="1"/>
+      <w:numFmt w:val="lowerLetter"/>
+      <w:lvlText w:val="%2."/>
+      <w:lvlJc w:val="left"/>
+      <w:pPr>
+        <w:ind w:left="2160" w:hanging="360"/>
+      </w:pPr>
+    </w:lvl>
+    <w:lvl w:ilvl="2" w:tplc="0809001B" w:tentative="1">
+      <w:start w:val="1"/>
+      <w:numFmt w:val="lowerRoman"/>
+      <w:lvlText w:val="%3."/>
+      <w:lvlJc w:val="right"/>
+      <w:pPr>
+        <w:ind w:left="2880" w:hanging="180"/>
+      </w:pPr>
+    </w:lvl>
+    <w:lvl w:ilvl="3" w:tplc="0809000F" w:tentative="1">
+      <w:start w:val="1"/>
+      <w:numFmt w:val="decimal"/>
+      <w:lvlText w:val="%4."/>
+      <w:lvlJc w:val="left"/>
+      <w:pPr>
+        <w:ind w:left="3600" w:hanging="360"/>
+      </w:pPr>
+    </w:lvl>
+    <w:lvl w:ilvl="4" w:tplc="08090019" w:tentative="1">
+      <w:start w:val="1"/>
+      <w:numFmt w:val="lowerLetter"/>
+      <w:lvlText w:val="%5."/>
+      <w:lvlJc w:val="left"/>
+      <w:pPr>
+        <w:ind w:left="4320" w:hanging="360"/>
+      </w:pPr>
+    </w:lvl>
+    <w:lvl w:ilvl="5" w:tplc="0809001B" w:tentative="1">
+      <w:start w:val="1"/>
+      <w:numFmt w:val="lowerRoman"/>
+      <w:lvlText w:val="%6."/>
+      <w:lvlJc w:val="right"/>
+      <w:pPr>
+        <w:ind w:left="5040" w:hanging="180"/>
+      </w:pPr>
+    </w:lvl>
+    <w:lvl w:ilvl="6" w:tplc="0809000F" w:tentative="1">
+      <w:start w:val="1"/>
+      <w:numFmt w:val="decimal"/>
+      <w:lvlText w:val="%7."/>
+      <w:lvlJc w:val="left"/>
+      <w:pPr>
+        <w:ind w:left="5760" w:hanging="360"/>
+      </w:pPr>
+    </w:lvl>
+    <w:lvl w:ilvl="7" w:tplc="08090019" w:tentative="1">
+      <w:start w:val="1"/>
+      <w:numFmt w:val="lowerLetter"/>
+      <w:lvlText w:val="%8."/>
+      <w:lvlJc w:val="left"/>
+      <w:pPr>
+        <w:ind w:left="6480" w:hanging="360"/>
+      </w:pPr>
+    </w:lvl>
+    <w:lvl w:ilvl="8" w:tplc="0809001B" w:tentative="1">
+      <w:start w:val="1"/>
+      <w:numFmt w:val="lowerRoman"/>
+      <w:lvlText w:val="%9."/>
+      <w:lvlJc w:val="right"/>
+      <w:pPr>
+        <w:ind w:left="7200" w:hanging="180"/>
+      </w:pPr>
+    </w:lvl>
+  </w:abstractNum>
+  <w:abstractNum w:abstractNumId="3" w15:restartNumberingAfterBreak="0">
     <w:nsid w:val="512A0655"/>
     <w:multiLevelType w:val="hybridMultilevel"/>
     <w:tmpl w:val="13DAD084"/>
@@ -5736,7 +6519,7 @@
       </w:rPr>
     </w:lvl>
   </w:abstractNum>
-  <w:abstractNum w:abstractNumId="2" w15:restartNumberingAfterBreak="0">
+  <w:abstractNum w:abstractNumId="4" w15:restartNumberingAfterBreak="0">
     <w:nsid w:val="760A2785"/>
     <w:multiLevelType w:val="hybridMultilevel"/>
     <w:tmpl w:val="BD32C8F8"/>
@@ -5849,14 +6632,136 @@
       </w:rPr>
     </w:lvl>
   </w:abstractNum>
+  <w:abstractNum w:abstractNumId="5" w15:restartNumberingAfterBreak="0">
+    <w:nsid w:val="79DC400D"/>
+    <w:multiLevelType w:val="hybridMultilevel"/>
+    <w:tmpl w:val="CAC45A12"/>
+    <w:lvl w:ilvl="0" w:tplc="5E7AFD92">
+      <w:start w:val="1"/>
+      <w:numFmt w:val="bullet"/>
+      <w:lvlText w:val="−"/>
+      <w:lvlJc w:val="left"/>
+      <w:pPr>
+        <w:ind w:left="1080" w:hanging="360"/>
+      </w:pPr>
+      <w:rPr>
+        <w:rFonts w:ascii="Calibri" w:hAnsi="Calibri" w:hint="default"/>
+      </w:rPr>
+    </w:lvl>
+    <w:lvl w:ilvl="1" w:tplc="08090003" w:tentative="1">
+      <w:start w:val="1"/>
+      <w:numFmt w:val="bullet"/>
+      <w:lvlText w:val="o"/>
+      <w:lvlJc w:val="left"/>
+      <w:pPr>
+        <w:ind w:left="1800" w:hanging="360"/>
+      </w:pPr>
+      <w:rPr>
+        <w:rFonts w:ascii="Courier New" w:hAnsi="Courier New" w:cs="Courier New" w:hint="default"/>
+      </w:rPr>
+    </w:lvl>
+    <w:lvl w:ilvl="2" w:tplc="08090005" w:tentative="1">
+      <w:start w:val="1"/>
+      <w:numFmt w:val="bullet"/>
+      <w:lvlText w:val=""/>
+      <w:lvlJc w:val="left"/>
+      <w:pPr>
+        <w:ind w:left="2520" w:hanging="360"/>
+      </w:pPr>
+      <w:rPr>
+        <w:rFonts w:ascii="Wingdings" w:hAnsi="Wingdings" w:hint="default"/>
+      </w:rPr>
+    </w:lvl>
+    <w:lvl w:ilvl="3" w:tplc="08090001" w:tentative="1">
+      <w:start w:val="1"/>
+      <w:numFmt w:val="bullet"/>
+      <w:lvlText w:val=""/>
+      <w:lvlJc w:val="left"/>
+      <w:pPr>
+        <w:ind w:left="3240" w:hanging="360"/>
+      </w:pPr>
+      <w:rPr>
+        <w:rFonts w:ascii="Symbol" w:hAnsi="Symbol" w:hint="default"/>
+      </w:rPr>
+    </w:lvl>
+    <w:lvl w:ilvl="4" w:tplc="08090003" w:tentative="1">
+      <w:start w:val="1"/>
+      <w:numFmt w:val="bullet"/>
+      <w:lvlText w:val="o"/>
+      <w:lvlJc w:val="left"/>
+      <w:pPr>
+        <w:ind w:left="3960" w:hanging="360"/>
+      </w:pPr>
+      <w:rPr>
+        <w:rFonts w:ascii="Courier New" w:hAnsi="Courier New" w:cs="Courier New" w:hint="default"/>
+      </w:rPr>
+    </w:lvl>
+    <w:lvl w:ilvl="5" w:tplc="08090005" w:tentative="1">
+      <w:start w:val="1"/>
+      <w:numFmt w:val="bullet"/>
+      <w:lvlText w:val=""/>
+      <w:lvlJc w:val="left"/>
+      <w:pPr>
+        <w:ind w:left="4680" w:hanging="360"/>
+      </w:pPr>
+      <w:rPr>
+        <w:rFonts w:ascii="Wingdings" w:hAnsi="Wingdings" w:hint="default"/>
+      </w:rPr>
+    </w:lvl>
+    <w:lvl w:ilvl="6" w:tplc="08090001" w:tentative="1">
+      <w:start w:val="1"/>
+      <w:numFmt w:val="bullet"/>
+      <w:lvlText w:val=""/>
+      <w:lvlJc w:val="left"/>
+      <w:pPr>
+        <w:ind w:left="5400" w:hanging="360"/>
+      </w:pPr>
+      <w:rPr>
+        <w:rFonts w:ascii="Symbol" w:hAnsi="Symbol" w:hint="default"/>
+      </w:rPr>
+    </w:lvl>
+    <w:lvl w:ilvl="7" w:tplc="08090003" w:tentative="1">
+      <w:start w:val="1"/>
+      <w:numFmt w:val="bullet"/>
+      <w:lvlText w:val="o"/>
+      <w:lvlJc w:val="left"/>
+      <w:pPr>
+        <w:ind w:left="6120" w:hanging="360"/>
+      </w:pPr>
+      <w:rPr>
+        <w:rFonts w:ascii="Courier New" w:hAnsi="Courier New" w:cs="Courier New" w:hint="default"/>
+      </w:rPr>
+    </w:lvl>
+    <w:lvl w:ilvl="8" w:tplc="08090005" w:tentative="1">
+      <w:start w:val="1"/>
+      <w:numFmt w:val="bullet"/>
+      <w:lvlText w:val=""/>
+      <w:lvlJc w:val="left"/>
+      <w:pPr>
+        <w:ind w:left="6840" w:hanging="360"/>
+      </w:pPr>
+      <w:rPr>
+        <w:rFonts w:ascii="Wingdings" w:hAnsi="Wingdings" w:hint="default"/>
+      </w:rPr>
+    </w:lvl>
+  </w:abstractNum>
   <w:num w:numId="1">
-    <w:abstractNumId w:val="1"/>
+    <w:abstractNumId w:val="3"/>
   </w:num>
   <w:num w:numId="2">
     <w:abstractNumId w:val="0"/>
   </w:num>
   <w:num w:numId="3">
+    <w:abstractNumId w:val="4"/>
+  </w:num>
+  <w:num w:numId="4">
+    <w:abstractNumId w:val="1"/>
+  </w:num>
+  <w:num w:numId="5">
     <w:abstractNumId w:val="2"/>
+  </w:num>
+  <w:num w:numId="6">
+    <w:abstractNumId w:val="5"/>
   </w:num>
 </w:numbering>
 </file>
@@ -6518,7 +7423,7 @@
   <w:rsids>
     <w:rsidRoot w:val="0027370A"/>
     <w:rsid w:val="0027370A"/>
-    <w:rsid w:val="00E6493F"/>
+    <w:rsid w:val="00410E34"/>
   </w:rsids>
   <m:mathPr>
     <m:mathFont m:val="Cambria Math"/>

</xml_diff>

<commit_message>
Added the ionosphere part of the report
</commit_message>
<xml_diff>
--- a/Document/Report.docx
+++ b/Document/Report.docx
@@ -193,7 +193,7 @@
                               <pic:cNvPicPr/>
                             </pic:nvPicPr>
                             <pic:blipFill>
-                              <a:blip r:embed="rId7">
+                              <a:blip r:embed="rId8">
                                 <a:extLst>
                                   <a:ext uri="{28A0092B-C50C-407E-A947-70E740481C1C}">
                                     <a14:useLocalDpi xmlns:a14="http://schemas.microsoft.com/office/drawing/2010/main" val="0"/>
@@ -1773,10 +1773,10 @@
           <w:lang w:val="en-US"/>
         </w:rPr>
         <w:sectPr>
-          <w:headerReference w:type="default" r:id="rId8"/>
-          <w:footerReference w:type="default" r:id="rId9"/>
-          <w:headerReference w:type="first" r:id="rId10"/>
-          <w:footerReference w:type="first" r:id="rId11"/>
+          <w:headerReference w:type="default" r:id="rId9"/>
+          <w:footerReference w:type="default" r:id="rId10"/>
+          <w:headerReference w:type="first" r:id="rId11"/>
+          <w:footerReference w:type="first" r:id="rId12"/>
           <w:pgSz w:w="11906" w:h="16838"/>
           <w:pgMar w:top="1440" w:right="1440" w:bottom="1440" w:left="1440" w:header="708" w:footer="708" w:gutter="0"/>
           <w:pgNumType w:fmt="lowerRoman" w:start="0"/>
@@ -2903,8 +2903,6 @@
         </w:rPr>
         <w:t>N</w:t>
       </w:r>
-      <w:bookmarkStart w:id="0" w:name="_GoBack"/>
-      <w:bookmarkEnd w:id="0"/>
       <w:r>
         <w:rPr>
           <w:szCs w:val="24"/>
@@ -2943,48 +2941,6 @@
     </w:p>
     <w:p>
       <w:pPr>
-        <w:pStyle w:val="ListParagraph"/>
-        <w:ind w:left="360"/>
-        <w:rPr>
-          <w:szCs w:val="24"/>
-          <w:lang w:val="en-US"/>
-        </w:rPr>
-      </w:pPr>
-    </w:p>
-    <w:p>
-      <w:pPr>
-        <w:pStyle w:val="ListParagraph"/>
-        <w:ind w:left="360"/>
-        <w:rPr>
-          <w:szCs w:val="24"/>
-          <w:lang w:val="en-US"/>
-        </w:rPr>
-      </w:pPr>
-    </w:p>
-    <w:p>
-      <w:pPr>
-        <w:pStyle w:val="ListParagraph"/>
-        <w:ind w:left="360"/>
-        <w:rPr>
-          <w:szCs w:val="24"/>
-          <w:lang w:val="en-US"/>
-        </w:rPr>
-      </w:pPr>
-    </w:p>
-    <w:p>
-      <w:pPr>
-        <w:pStyle w:val="ListParagraph"/>
-        <w:ind w:left="360"/>
-        <w:rPr>
-          <w:szCs w:val="24"/>
-          <w:lang w:val="en-US"/>
-        </w:rPr>
-      </w:pPr>
-    </w:p>
-    <w:p>
-      <w:pPr>
-        <w:pStyle w:val="ListParagraph"/>
-        <w:ind w:left="360"/>
         <w:rPr>
           <w:szCs w:val="24"/>
           <w:lang w:val="en-US"/>
@@ -3010,6 +2966,112 @@
         </w:rPr>
         <w:t>Data types</w:t>
       </w:r>
+      <w:r>
+        <w:rPr>
+          <w:szCs w:val="24"/>
+          <w:lang w:val="en-US"/>
+        </w:rPr>
+        <w:t xml:space="preserve"> and formats</w:t>
+      </w:r>
+    </w:p>
+    <w:p>
+      <w:pPr>
+        <w:pStyle w:val="ListParagraph"/>
+        <w:ind w:left="360"/>
+        <w:rPr>
+          <w:szCs w:val="24"/>
+          <w:lang w:val="en-US"/>
+        </w:rPr>
+      </w:pPr>
+      <w:r>
+        <w:rPr>
+          <w:szCs w:val="24"/>
+          <w:lang w:val="en-US"/>
+        </w:rPr>
+        <w:t xml:space="preserve">GDPS </w:t>
+      </w:r>
+      <w:r>
+        <w:rPr>
+          <w:szCs w:val="24"/>
+          <w:lang w:val="en-US"/>
+        </w:rPr>
+        <w:t xml:space="preserve">uses GPS RINEX </w:t>
+      </w:r>
+      <w:r>
+        <w:rPr>
+          <w:szCs w:val="24"/>
+          <w:lang w:val="en-US"/>
+        </w:rPr>
+        <w:t xml:space="preserve">legacy </w:t>
+      </w:r>
+      <w:r>
+        <w:rPr>
+          <w:szCs w:val="24"/>
+          <w:lang w:val="en-US"/>
+        </w:rPr>
+        <w:t>navigation</w:t>
+      </w:r>
+      <w:r>
+        <w:rPr>
+          <w:szCs w:val="24"/>
+          <w:lang w:val="en-US"/>
+        </w:rPr>
+        <w:t xml:space="preserve"> (LNAV)</w:t>
+      </w:r>
+      <w:r>
+        <w:rPr>
+          <w:szCs w:val="24"/>
+          <w:lang w:val="en-US"/>
+        </w:rPr>
+        <w:t xml:space="preserve"> message files up to version 3.05. </w:t>
+      </w:r>
+      <w:r>
+        <w:rPr>
+          <w:szCs w:val="24"/>
+          <w:lang w:val="en-US"/>
+        </w:rPr>
+        <w:t xml:space="preserve">The file has to contain the navigation message of one or more satellite. </w:t>
+      </w:r>
+      <w:r>
+        <w:rPr>
+          <w:szCs w:val="24"/>
+          <w:lang w:val="en-US"/>
+        </w:rPr>
+        <w:t xml:space="preserve">Versions later than this </w:t>
+      </w:r>
+      <w:proofErr w:type="gramStart"/>
+      <w:r>
+        <w:rPr>
+          <w:szCs w:val="24"/>
+          <w:lang w:val="en-US"/>
+        </w:rPr>
+        <w:t>would not be recognized</w:t>
+      </w:r>
+      <w:proofErr w:type="gramEnd"/>
+      <w:r>
+        <w:rPr>
+          <w:szCs w:val="24"/>
+          <w:lang w:val="en-US"/>
+        </w:rPr>
+        <w:t xml:space="preserve"> by the system. Future development will consider newer versions.</w:t>
+      </w:r>
+    </w:p>
+    <w:p>
+      <w:pPr>
+        <w:pStyle w:val="ListParagraph"/>
+        <w:ind w:left="360"/>
+        <w:rPr>
+          <w:szCs w:val="24"/>
+          <w:lang w:val="en-US"/>
+        </w:rPr>
+      </w:pPr>
+      <w:r>
+        <w:rPr>
+          <w:szCs w:val="24"/>
+          <w:lang w:val="en-US"/>
+        </w:rPr>
+        <w:t>When accessing the respective modules, the elevation, azimuth, longitude and elevation paramters have to be of decimal degree formats. The heights value for producing the local map of the satellite orbit module has to be in meters. The time parameter for the ionosphere model is in the format HH:MM:SS</w:t>
+      </w:r>
     </w:p>
     <w:p>
       <w:pPr>
@@ -3028,7 +3090,82 @@
           <w:szCs w:val="24"/>
           <w:lang w:val="en-US"/>
         </w:rPr>
-        <w:t>File formats</w:t>
+        <w:lastRenderedPageBreak/>
+        <w:t>Running the application</w:t>
+      </w:r>
+    </w:p>
+    <w:p>
+      <w:pPr>
+        <w:pStyle w:val="ListParagraph"/>
+        <w:ind w:left="360"/>
+        <w:rPr>
+          <w:szCs w:val="24"/>
+          <w:lang w:val="en-US"/>
+        </w:rPr>
+      </w:pPr>
+      <w:r>
+        <w:rPr>
+          <w:szCs w:val="24"/>
+          <w:lang w:val="en-US"/>
+        </w:rPr>
+        <w:t>To run the application, on the Comman Line Interface, navigate to the geoInfoProj folder and run using the command below</w:t>
+      </w:r>
+    </w:p>
+    <w:p>
+      <w:pPr>
+        <w:pStyle w:val="ListParagraph"/>
+        <w:ind w:left="360"/>
+        <w:rPr>
+          <w:szCs w:val="24"/>
+          <w:lang w:val="en-US"/>
+        </w:rPr>
+      </w:pPr>
+      <w:r>
+        <w:rPr>
+          <w:szCs w:val="24"/>
+          <w:lang w:val="en-US"/>
+        </w:rPr>
+        <w:tab/>
+      </w:r>
+      <w:r>
+        <w:rPr>
+          <w:szCs w:val="24"/>
+          <w:lang w:val="en-US"/>
+        </w:rPr>
+        <w:tab/>
+      </w:r>
+      <w:proofErr w:type="gramStart"/>
+      <w:r>
+        <w:rPr>
+          <w:szCs w:val="24"/>
+          <w:lang w:val="en-US"/>
+        </w:rPr>
+        <w:t>python</w:t>
+      </w:r>
+      <w:proofErr w:type="gramEnd"/>
+      <w:r>
+        <w:rPr>
+          <w:szCs w:val="24"/>
+          <w:lang w:val="en-US"/>
+        </w:rPr>
+        <w:t xml:space="preserve"> Main.py</w:t>
+      </w:r>
+    </w:p>
+    <w:p>
+      <w:pPr>
+        <w:pStyle w:val="ListParagraph"/>
+        <w:ind w:left="360"/>
+        <w:rPr>
+          <w:szCs w:val="24"/>
+          <w:lang w:val="en-US"/>
+        </w:rPr>
+      </w:pPr>
+      <w:r>
+        <w:rPr>
+          <w:szCs w:val="24"/>
+          <w:lang w:val="en-US"/>
+        </w:rPr>
+        <w:t>This will open the GUI OF GDPS</w:t>
       </w:r>
     </w:p>
     <w:p>
@@ -3048,1363 +3185,115 @@
           <w:szCs w:val="24"/>
           <w:lang w:val="en-US"/>
         </w:rPr>
-        <w:t>Running the application</w:t>
-      </w:r>
-    </w:p>
-    <w:p>
-      <w:pPr>
-        <w:pStyle w:val="ListParagraph"/>
-        <w:numPr>
-          <w:ilvl w:val="0"/>
-          <w:numId w:val="5"/>
-        </w:numPr>
-        <w:rPr>
-          <w:szCs w:val="24"/>
-          <w:lang w:val="en-US"/>
-        </w:rPr>
-      </w:pPr>
-      <w:r>
-        <w:rPr>
-          <w:szCs w:val="24"/>
-          <w:lang w:val="en-US"/>
-        </w:rPr>
         <w:t>Installing the executable GUI</w:t>
-      </w:r>
-    </w:p>
-    <w:p>
-      <w:pPr>
-        <w:rPr>
-          <w:szCs w:val="24"/>
-          <w:lang w:val="en-US"/>
-        </w:rPr>
-      </w:pPr>
-      <w:r>
-        <w:rPr>
-          <w:szCs w:val="24"/>
-          <w:lang w:val="en-US"/>
-        </w:rPr>
-        <w:t>GDPS</w:t>
-      </w:r>
-      <w:r>
-        <w:rPr>
-          <w:szCs w:val="24"/>
-          <w:lang w:val="en-US"/>
-        </w:rPr>
-        <w:t xml:space="preserve"> interface</w:t>
-      </w:r>
-    </w:p>
-    <w:p>
-      <w:pPr>
-        <w:ind w:left="720"/>
-        <w:rPr>
-          <w:szCs w:val="24"/>
-          <w:lang w:val="en-US"/>
-        </w:rPr>
-      </w:pPr>
-      <w:r>
-        <w:rPr>
-          <w:szCs w:val="24"/>
-          <w:lang w:val="en-US"/>
-        </w:rPr>
-        <w:lastRenderedPageBreak/>
-        <w:t>Menu items</w:t>
-      </w:r>
-    </w:p>
-    <w:p>
-      <w:pPr>
-        <w:ind w:left="720"/>
-        <w:rPr>
-          <w:szCs w:val="24"/>
-          <w:lang w:val="en-US"/>
-        </w:rPr>
-      </w:pPr>
-      <w:r>
-        <w:rPr>
-          <w:szCs w:val="24"/>
-          <w:lang w:val="en-US"/>
-        </w:rPr>
-        <w:tab/>
-        <w:t>Input</w:t>
-      </w:r>
-    </w:p>
-    <w:p>
-      <w:pPr>
-        <w:ind w:left="720"/>
-        <w:rPr>
-          <w:szCs w:val="24"/>
-          <w:lang w:val="en-US"/>
-        </w:rPr>
-      </w:pPr>
-      <w:r>
-        <w:rPr>
-          <w:szCs w:val="24"/>
-          <w:lang w:val="en-US"/>
-        </w:rPr>
-        <w:tab/>
-      </w:r>
-      <w:r>
-        <w:rPr>
-          <w:szCs w:val="24"/>
-          <w:lang w:val="en-US"/>
-        </w:rPr>
-        <w:tab/>
-        <w:t>Open</w:t>
-      </w:r>
-    </w:p>
-    <w:p>
-      <w:pPr>
-        <w:ind w:left="720"/>
-        <w:rPr>
-          <w:szCs w:val="24"/>
-          <w:lang w:val="en-US"/>
-        </w:rPr>
-      </w:pPr>
-      <w:r>
-        <w:rPr>
-          <w:szCs w:val="24"/>
-          <w:lang w:val="en-US"/>
-        </w:rPr>
-        <w:tab/>
-      </w:r>
-      <w:r>
-        <w:rPr>
-          <w:szCs w:val="24"/>
-          <w:lang w:val="en-US"/>
-        </w:rPr>
-        <w:tab/>
-        <w:t>Close</w:t>
-      </w:r>
-    </w:p>
-    <w:p>
-      <w:pPr>
-        <w:ind w:left="720"/>
-        <w:rPr>
-          <w:szCs w:val="24"/>
-          <w:lang w:val="en-US"/>
-        </w:rPr>
-      </w:pPr>
-      <w:r>
-        <w:rPr>
-          <w:szCs w:val="24"/>
-          <w:lang w:val="en-US"/>
-        </w:rPr>
-        <w:tab/>
-        <w:t>Help</w:t>
-      </w:r>
-    </w:p>
-    <w:p>
-      <w:pPr>
-        <w:ind w:left="720"/>
-        <w:rPr>
-          <w:szCs w:val="24"/>
-          <w:lang w:val="en-US"/>
-        </w:rPr>
-      </w:pPr>
-      <w:r>
-        <w:rPr>
-          <w:szCs w:val="24"/>
-          <w:lang w:val="en-US"/>
-        </w:rPr>
-        <w:tab/>
-      </w:r>
-      <w:r>
-        <w:rPr>
-          <w:szCs w:val="24"/>
-          <w:lang w:val="en-US"/>
-        </w:rPr>
-        <w:tab/>
-        <w:t>Help Content</w:t>
-      </w:r>
-    </w:p>
-    <w:p>
-      <w:pPr>
-        <w:ind w:left="720"/>
-        <w:rPr>
-          <w:szCs w:val="24"/>
-          <w:lang w:val="en-US"/>
-        </w:rPr>
-      </w:pPr>
-      <w:r>
-        <w:rPr>
-          <w:szCs w:val="24"/>
-          <w:lang w:val="en-US"/>
-        </w:rPr>
-        <w:tab/>
-      </w:r>
-      <w:r>
-        <w:rPr>
-          <w:szCs w:val="24"/>
-          <w:lang w:val="en-US"/>
-        </w:rPr>
-        <w:tab/>
-        <w:t>About</w:t>
-      </w:r>
-    </w:p>
-    <w:p>
-      <w:pPr>
-        <w:ind w:left="720"/>
-        <w:rPr>
-          <w:szCs w:val="24"/>
-          <w:lang w:val="en-US"/>
-        </w:rPr>
-      </w:pPr>
-      <w:r>
-        <w:rPr>
-          <w:szCs w:val="24"/>
-          <w:lang w:val="en-US"/>
-        </w:rPr>
-        <w:t>Main windows</w:t>
-      </w:r>
-    </w:p>
-    <w:p>
-      <w:pPr>
-        <w:ind w:left="720"/>
-        <w:rPr>
-          <w:szCs w:val="24"/>
-          <w:lang w:val="en-US"/>
-        </w:rPr>
-      </w:pPr>
-      <w:r>
-        <w:rPr>
-          <w:szCs w:val="24"/>
-          <w:lang w:val="en-US"/>
-        </w:rPr>
-        <w:tab/>
-        <w:t>Satellite orbit</w:t>
-      </w:r>
-    </w:p>
-    <w:p>
-      <w:pPr>
-        <w:ind w:left="720"/>
-        <w:rPr>
-          <w:szCs w:val="24"/>
-          <w:lang w:val="en-US"/>
-        </w:rPr>
-      </w:pPr>
-      <w:r>
-        <w:rPr>
-          <w:szCs w:val="24"/>
-          <w:lang w:val="en-US"/>
-        </w:rPr>
-        <w:tab/>
-      </w:r>
-      <w:r>
-        <w:rPr>
-          <w:szCs w:val="24"/>
-          <w:lang w:val="en-US"/>
-        </w:rPr>
-        <w:tab/>
-        <w:t>Global map</w:t>
-      </w:r>
-    </w:p>
-    <w:p>
-      <w:pPr>
-        <w:ind w:left="720"/>
-        <w:rPr>
-          <w:szCs w:val="24"/>
-          <w:lang w:val="en-US"/>
-        </w:rPr>
-      </w:pPr>
-      <w:r>
-        <w:rPr>
-          <w:szCs w:val="24"/>
-          <w:lang w:val="en-US"/>
-        </w:rPr>
-        <w:tab/>
-      </w:r>
-      <w:r>
-        <w:rPr>
-          <w:szCs w:val="24"/>
-          <w:lang w:val="en-US"/>
-        </w:rPr>
-        <w:tab/>
-        <w:t>Local Map</w:t>
-      </w:r>
-    </w:p>
-    <w:p>
-      <w:pPr>
-        <w:ind w:left="720"/>
-        <w:rPr>
-          <w:szCs w:val="24"/>
-          <w:lang w:val="en-US"/>
-        </w:rPr>
-      </w:pPr>
-      <w:r>
-        <w:rPr>
-          <w:szCs w:val="24"/>
-          <w:lang w:val="en-US"/>
-        </w:rPr>
-        <w:tab/>
-        <w:t>Ionosphere</w:t>
-      </w:r>
-    </w:p>
-    <w:p>
-      <w:pPr>
-        <w:ind w:left="720"/>
-        <w:rPr>
-          <w:szCs w:val="24"/>
-          <w:lang w:val="en-US"/>
-        </w:rPr>
-      </w:pPr>
-      <w:r>
-        <w:rPr>
-          <w:szCs w:val="24"/>
-          <w:lang w:val="en-US"/>
-        </w:rPr>
-        <w:tab/>
-      </w:r>
-      <w:r>
-        <w:rPr>
-          <w:szCs w:val="24"/>
-          <w:lang w:val="en-US"/>
-        </w:rPr>
-        <w:tab/>
-        <w:t>Global map</w:t>
-      </w:r>
-    </w:p>
-    <w:p>
-      <w:pPr>
-        <w:ind w:left="720"/>
-        <w:rPr>
-          <w:szCs w:val="24"/>
-          <w:lang w:val="en-US"/>
-        </w:rPr>
-      </w:pPr>
-      <w:r>
-        <w:rPr>
-          <w:szCs w:val="24"/>
-          <w:lang w:val="en-US"/>
-        </w:rPr>
-        <w:tab/>
-      </w:r>
-      <w:r>
-        <w:rPr>
-          <w:szCs w:val="24"/>
-          <w:lang w:val="en-US"/>
-        </w:rPr>
-        <w:tab/>
-        <w:t>Local Map</w:t>
-      </w:r>
-    </w:p>
-    <w:p>
-      <w:pPr>
-        <w:rPr>
-          <w:szCs w:val="24"/>
-          <w:lang w:val="en-US"/>
-        </w:rPr>
-      </w:pPr>
-      <w:r>
-        <w:rPr>
-          <w:szCs w:val="24"/>
-          <w:lang w:val="en-US"/>
-        </w:rPr>
-        <w:t>Graphical outputs and interpretation</w:t>
-      </w:r>
-    </w:p>
-    <w:p>
-      <w:pPr>
-        <w:ind w:left="720"/>
-        <w:rPr>
-          <w:szCs w:val="24"/>
-          <w:lang w:val="en-US"/>
-        </w:rPr>
-      </w:pPr>
-      <w:r>
-        <w:rPr>
-          <w:szCs w:val="24"/>
-          <w:lang w:val="en-US"/>
-        </w:rPr>
-        <w:t>Satellite orbit</w:t>
-      </w:r>
-    </w:p>
-    <w:p>
-      <w:pPr>
-        <w:ind w:left="720"/>
-        <w:rPr>
-          <w:szCs w:val="24"/>
-          <w:lang w:val="en-US"/>
-        </w:rPr>
-      </w:pPr>
-      <w:r>
-        <w:rPr>
-          <w:szCs w:val="24"/>
-          <w:lang w:val="en-US"/>
-        </w:rPr>
-        <w:tab/>
-        <w:t>Global map</w:t>
-      </w:r>
-    </w:p>
-    <w:p>
-      <w:pPr>
-        <w:ind w:left="720"/>
-        <w:rPr>
-          <w:szCs w:val="24"/>
-          <w:lang w:val="en-US"/>
-        </w:rPr>
-      </w:pPr>
-      <w:r>
-        <w:rPr>
-          <w:szCs w:val="24"/>
-          <w:lang w:val="en-US"/>
-        </w:rPr>
-        <w:tab/>
-        <w:t>Local Map</w:t>
-      </w:r>
-    </w:p>
-    <w:p>
-      <w:pPr>
-        <w:ind w:left="720"/>
-        <w:rPr>
-          <w:szCs w:val="24"/>
-          <w:lang w:val="en-US"/>
-        </w:rPr>
-      </w:pPr>
-      <w:r>
-        <w:rPr>
-          <w:szCs w:val="24"/>
-          <w:lang w:val="en-US"/>
-        </w:rPr>
-        <w:t>Ionosphere</w:t>
-      </w:r>
-    </w:p>
-    <w:p>
-      <w:pPr>
-        <w:ind w:left="720"/>
-        <w:rPr>
-          <w:szCs w:val="24"/>
-          <w:lang w:val="en-US"/>
-        </w:rPr>
-      </w:pPr>
-      <w:r>
-        <w:rPr>
-          <w:szCs w:val="24"/>
-          <w:lang w:val="en-US"/>
-        </w:rPr>
-        <w:tab/>
-        <w:t>Global map</w:t>
-      </w:r>
-    </w:p>
-    <w:p>
-      <w:pPr>
-        <w:ind w:left="720"/>
-        <w:rPr>
-          <w:szCs w:val="24"/>
-          <w:lang w:val="en-US"/>
-        </w:rPr>
-      </w:pPr>
-      <w:r>
-        <w:rPr>
-          <w:szCs w:val="24"/>
-          <w:lang w:val="en-US"/>
-        </w:rPr>
-        <w:tab/>
-        <w:t>Local Map</w:t>
-      </w:r>
-    </w:p>
-    <w:p>
-      <w:pPr>
-        <w:rPr>
-          <w:szCs w:val="24"/>
-          <w:lang w:val="en-US"/>
-        </w:rPr>
-      </w:pPr>
-    </w:p>
-    <w:p>
-      <w:pPr>
-        <w:rPr>
-          <w:lang w:val="en-US"/>
-        </w:rPr>
-      </w:pPr>
-      <w:r>
-        <w:rPr>
-          <w:szCs w:val="24"/>
-          <w:lang w:val="en-US"/>
-        </w:rPr>
-        <w:t>Conclusion</w:t>
-      </w:r>
-    </w:p>
-    <w:p/>
-    <w:p>
-      <w:pPr>
-        <w:shd w:val="clear" w:color="auto" w:fill="FFFFFF"/>
-        <w:textAlignment w:val="baseline"/>
-        <w:rPr>
-          <w:rFonts w:eastAsia="Times New Roman" w:cs="Times New Roman"/>
-          <w:color w:val="373737"/>
-          <w:szCs w:val="24"/>
-          <w:lang w:eastAsia="en-GB"/>
-        </w:rPr>
-      </w:pPr>
-    </w:p>
-    <w:p>
-      <w:pPr>
-        <w:shd w:val="clear" w:color="auto" w:fill="FFFFFF"/>
-        <w:textAlignment w:val="baseline"/>
-        <w:rPr>
-          <w:rFonts w:eastAsia="Times New Roman" w:cs="Times New Roman"/>
-          <w:color w:val="373737"/>
-          <w:szCs w:val="24"/>
-          <w:lang w:eastAsia="en-GB"/>
-        </w:rPr>
-      </w:pPr>
-    </w:p>
-    <w:p>
-      <w:pPr>
-        <w:shd w:val="clear" w:color="auto" w:fill="FFFFFF"/>
-        <w:textAlignment w:val="baseline"/>
-        <w:rPr>
-          <w:rFonts w:eastAsia="Times New Roman" w:cs="Times New Roman"/>
-          <w:color w:val="373737"/>
-          <w:szCs w:val="24"/>
-          <w:lang w:eastAsia="en-GB"/>
-        </w:rPr>
-      </w:pPr>
-    </w:p>
-    <w:p>
-      <w:pPr>
-        <w:shd w:val="clear" w:color="auto" w:fill="FFFFFF"/>
-        <w:textAlignment w:val="baseline"/>
-        <w:rPr>
-          <w:rFonts w:eastAsia="Times New Roman" w:cs="Times New Roman"/>
-          <w:b/>
-          <w:color w:val="373737"/>
-          <w:sz w:val="28"/>
-          <w:szCs w:val="24"/>
-          <w:lang w:eastAsia="en-GB"/>
-        </w:rPr>
-      </w:pPr>
-    </w:p>
-    <w:p>
-      <w:pPr>
-        <w:rPr>
-          <w:rFonts w:eastAsia="Times New Roman" w:cs="Times New Roman"/>
-          <w:b/>
-          <w:color w:val="373737"/>
-          <w:sz w:val="28"/>
-          <w:szCs w:val="24"/>
-          <w:u w:val="single"/>
-          <w:lang w:eastAsia="en-GB"/>
-        </w:rPr>
-      </w:pPr>
-      <w:r>
-        <w:rPr>
-          <w:rFonts w:eastAsia="Times New Roman" w:cs="Times New Roman"/>
-          <w:b/>
-          <w:color w:val="373737"/>
-          <w:sz w:val="28"/>
-          <w:szCs w:val="24"/>
-          <w:u w:val="single"/>
-          <w:lang w:eastAsia="en-GB"/>
-        </w:rPr>
-        <w:br w:type="page"/>
-      </w:r>
-    </w:p>
-    <w:p>
-      <w:pPr>
-        <w:jc w:val="center"/>
-        <w:rPr>
-          <w:rFonts w:eastAsia="Times New Roman" w:cs="Times New Roman"/>
-          <w:b/>
-          <w:color w:val="373737"/>
-          <w:sz w:val="28"/>
-          <w:szCs w:val="24"/>
-          <w:u w:val="single"/>
-          <w:lang w:eastAsia="en-GB"/>
-        </w:rPr>
-      </w:pPr>
-      <w:r>
-        <w:rPr>
-          <w:rFonts w:eastAsia="Times New Roman" w:cs="Times New Roman"/>
-          <w:b/>
-          <w:color w:val="373737"/>
-          <w:sz w:val="28"/>
-          <w:szCs w:val="24"/>
-          <w:u w:val="single"/>
-          <w:lang w:eastAsia="en-GB"/>
-        </w:rPr>
-        <w:lastRenderedPageBreak/>
-        <w:t>DEFINED LIBRARIES</w:t>
-      </w:r>
-    </w:p>
-    <w:p>
-      <w:pPr>
-        <w:rPr>
-          <w:rFonts w:eastAsia="Times New Roman" w:cs="Times New Roman"/>
-          <w:color w:val="373737"/>
-          <w:szCs w:val="24"/>
-          <w:lang w:eastAsia="en-GB"/>
-        </w:rPr>
-      </w:pPr>
-      <w:r>
-        <w:rPr>
-          <w:rFonts w:eastAsia="Times New Roman" w:cs="Times New Roman"/>
-          <w:color w:val="373737"/>
-          <w:szCs w:val="24"/>
-          <w:lang w:eastAsia="en-GB"/>
-        </w:rPr>
-        <w:t xml:space="preserve">The main libraires </w:t>
-      </w:r>
-      <w:proofErr w:type="gramStart"/>
-      <w:r>
-        <w:rPr>
-          <w:rFonts w:eastAsia="Times New Roman" w:cs="Times New Roman"/>
-          <w:color w:val="373737"/>
-          <w:szCs w:val="24"/>
-          <w:lang w:eastAsia="en-GB"/>
-        </w:rPr>
-        <w:t xml:space="preserve">are </w:t>
-      </w:r>
-      <w:r>
-        <w:rPr>
-          <w:rFonts w:eastAsia="Times New Roman" w:cs="Times New Roman"/>
-          <w:color w:val="373737"/>
-          <w:szCs w:val="24"/>
-          <w:lang w:eastAsia="en-GB"/>
-        </w:rPr>
-        <w:t>being used</w:t>
-      </w:r>
-      <w:proofErr w:type="gramEnd"/>
-      <w:r>
-        <w:rPr>
-          <w:rFonts w:eastAsia="Times New Roman" w:cs="Times New Roman"/>
-          <w:color w:val="373737"/>
-          <w:szCs w:val="24"/>
-          <w:lang w:eastAsia="en-GB"/>
-        </w:rPr>
-        <w:t xml:space="preserve"> in the Main.py file are</w:t>
-      </w:r>
-    </w:p>
-    <w:p>
-      <w:pPr>
-        <w:pStyle w:val="ListParagraph"/>
-        <w:numPr>
-          <w:ilvl w:val="0"/>
-          <w:numId w:val="1"/>
-        </w:numPr>
-        <w:rPr>
-          <w:rFonts w:eastAsia="Times New Roman" w:cs="Times New Roman"/>
-          <w:color w:val="373737"/>
-          <w:szCs w:val="24"/>
-          <w:lang w:eastAsia="en-GB"/>
-        </w:rPr>
-      </w:pPr>
-      <w:r>
-        <w:rPr>
-          <w:rFonts w:eastAsia="Times New Roman" w:cs="Times New Roman"/>
-          <w:color w:val="373737"/>
-          <w:szCs w:val="24"/>
-          <w:lang w:eastAsia="en-GB"/>
-        </w:rPr>
-        <w:t xml:space="preserve">IonosphericCorrectionSF.py </w:t>
-      </w:r>
-    </w:p>
-    <w:p>
-      <w:pPr>
-        <w:pStyle w:val="ListParagraph"/>
-        <w:numPr>
-          <w:ilvl w:val="0"/>
-          <w:numId w:val="1"/>
-        </w:numPr>
-        <w:rPr>
-          <w:rFonts w:eastAsia="Times New Roman" w:cs="Times New Roman"/>
-          <w:color w:val="373737"/>
-          <w:szCs w:val="24"/>
-          <w:lang w:eastAsia="en-GB"/>
-        </w:rPr>
-      </w:pPr>
-      <w:r>
-        <w:rPr>
-          <w:rFonts w:eastAsia="Times New Roman" w:cs="Times New Roman"/>
-          <w:color w:val="373737"/>
-          <w:szCs w:val="24"/>
-          <w:lang w:eastAsia="en-GB"/>
-        </w:rPr>
-        <w:t>sat_orbit.py</w:t>
-      </w:r>
-    </w:p>
-    <w:p>
-      <w:pPr>
-        <w:pStyle w:val="ListParagraph"/>
-        <w:numPr>
-          <w:ilvl w:val="0"/>
-          <w:numId w:val="1"/>
-        </w:numPr>
-        <w:rPr>
-          <w:rFonts w:eastAsia="Times New Roman" w:cs="Times New Roman"/>
-          <w:color w:val="373737"/>
-          <w:szCs w:val="24"/>
-          <w:lang w:eastAsia="en-GB"/>
-        </w:rPr>
-      </w:pPr>
-      <w:r>
-        <w:rPr>
-          <w:rFonts w:eastAsia="Times New Roman" w:cs="Times New Roman"/>
-          <w:color w:val="373737"/>
-          <w:szCs w:val="24"/>
-          <w:lang w:eastAsia="en-GB"/>
-        </w:rPr>
-        <w:t xml:space="preserve">read_rinex.py </w:t>
-      </w:r>
-      <w:r>
-        <w:rPr>
-          <w:rFonts w:eastAsia="Times New Roman" w:cs="Times New Roman"/>
-          <w:color w:val="373737"/>
-          <w:szCs w:val="24"/>
-          <w:lang w:eastAsia="en-GB"/>
-        </w:rPr>
-        <w:t>which contains the methods</w:t>
-      </w:r>
-    </w:p>
-    <w:p>
-      <w:pPr>
-        <w:pStyle w:val="ListParagraph"/>
-        <w:numPr>
-          <w:ilvl w:val="1"/>
-          <w:numId w:val="1"/>
-        </w:numPr>
-        <w:rPr>
-          <w:rFonts w:eastAsia="Times New Roman" w:cs="Times New Roman"/>
-          <w:color w:val="373737"/>
-          <w:szCs w:val="24"/>
-          <w:lang w:eastAsia="en-GB"/>
-        </w:rPr>
-      </w:pPr>
-      <w:r>
-        <w:rPr>
-          <w:rFonts w:eastAsia="Times New Roman" w:cs="Times New Roman"/>
-          <w:color w:val="373737"/>
-          <w:szCs w:val="24"/>
-          <w:lang w:eastAsia="en-GB"/>
-        </w:rPr>
-        <w:t>readIonosphericParamters( )</w:t>
-      </w:r>
-    </w:p>
-    <w:p>
-      <w:pPr>
-        <w:pStyle w:val="ListParagraph"/>
-        <w:numPr>
-          <w:ilvl w:val="1"/>
-          <w:numId w:val="1"/>
-        </w:numPr>
-        <w:rPr>
-          <w:rFonts w:eastAsia="Times New Roman" w:cs="Times New Roman"/>
-          <w:color w:val="373737"/>
-          <w:szCs w:val="24"/>
-          <w:lang w:eastAsia="en-GB"/>
-        </w:rPr>
-      </w:pPr>
-      <w:r>
-        <w:rPr>
-          <w:rFonts w:eastAsia="Times New Roman" w:cs="Times New Roman"/>
-          <w:color w:val="373737"/>
-          <w:szCs w:val="24"/>
-          <w:lang w:eastAsia="en-GB"/>
-        </w:rPr>
-        <w:t>read_nav( )</w:t>
-      </w:r>
-    </w:p>
-    <w:p>
-      <w:pPr>
-        <w:pStyle w:val="ListParagraph"/>
-        <w:numPr>
-          <w:ilvl w:val="1"/>
-          <w:numId w:val="1"/>
-        </w:numPr>
-        <w:rPr>
-          <w:rFonts w:eastAsia="Times New Roman" w:cs="Times New Roman"/>
-          <w:color w:val="373737"/>
-          <w:szCs w:val="24"/>
-          <w:lang w:eastAsia="en-GB"/>
-        </w:rPr>
-      </w:pPr>
-      <w:r>
-        <w:rPr>
-          <w:rFonts w:eastAsia="Times New Roman" w:cs="Times New Roman"/>
-          <w:color w:val="373737"/>
-          <w:szCs w:val="24"/>
-          <w:lang w:eastAsia="en-GB"/>
-        </w:rPr>
-        <w:t>getSatellitePRN ( )</w:t>
-      </w:r>
-    </w:p>
-    <w:p>
-      <w:pPr>
-        <w:pStyle w:val="ListParagraph"/>
-        <w:numPr>
-          <w:ilvl w:val="0"/>
-          <w:numId w:val="1"/>
-        </w:numPr>
-        <w:rPr>
-          <w:rFonts w:eastAsia="Times New Roman" w:cs="Times New Roman"/>
-          <w:color w:val="373737"/>
-          <w:szCs w:val="24"/>
-          <w:lang w:eastAsia="en-GB"/>
-        </w:rPr>
-      </w:pPr>
-      <w:r>
-        <w:rPr>
-          <w:rFonts w:eastAsia="Times New Roman" w:cs="Times New Roman"/>
-          <w:color w:val="373737"/>
-          <w:szCs w:val="24"/>
-          <w:lang w:eastAsia="en-GB"/>
-        </w:rPr>
-        <w:t>Cart2geod.py</w:t>
-      </w:r>
-    </w:p>
-    <w:p>
-      <w:pPr>
-        <w:pStyle w:val="ListParagraph"/>
-        <w:numPr>
-          <w:ilvl w:val="0"/>
-          <w:numId w:val="1"/>
-        </w:numPr>
-        <w:rPr>
-          <w:rFonts w:eastAsia="Times New Roman" w:cs="Times New Roman"/>
-          <w:color w:val="373737"/>
-          <w:szCs w:val="24"/>
-          <w:lang w:eastAsia="en-GB"/>
-        </w:rPr>
-      </w:pPr>
-      <w:r>
-        <w:rPr>
-          <w:rFonts w:eastAsia="Times New Roman" w:cs="Times New Roman"/>
-          <w:color w:val="373737"/>
-          <w:szCs w:val="24"/>
-          <w:lang w:eastAsia="en-GB"/>
-        </w:rPr>
-        <w:t>RotationParam.py</w:t>
-      </w:r>
-    </w:p>
-    <w:p>
-      <w:pPr>
-        <w:pStyle w:val="ListParagraph"/>
-        <w:numPr>
-          <w:ilvl w:val="0"/>
-          <w:numId w:val="1"/>
-        </w:numPr>
-        <w:rPr>
-          <w:rFonts w:eastAsia="Times New Roman" w:cs="Times New Roman"/>
-          <w:color w:val="373737"/>
-          <w:szCs w:val="24"/>
-          <w:lang w:eastAsia="en-GB"/>
-        </w:rPr>
-      </w:pPr>
-      <w:r>
-        <w:rPr>
-          <w:rFonts w:eastAsia="Times New Roman" w:cs="Times New Roman"/>
-          <w:color w:val="373737"/>
-          <w:szCs w:val="24"/>
-          <w:lang w:eastAsia="en-GB"/>
-        </w:rPr>
-        <w:t>Rotation.py</w:t>
-      </w:r>
-    </w:p>
-    <w:p>
-      <w:pPr>
-        <w:pStyle w:val="ListParagraph"/>
-        <w:rPr>
-          <w:rFonts w:eastAsia="Times New Roman" w:cs="Times New Roman"/>
-          <w:color w:val="373737"/>
-          <w:szCs w:val="24"/>
-          <w:lang w:eastAsia="en-GB"/>
-        </w:rPr>
-      </w:pPr>
-    </w:p>
-    <w:p>
-      <w:pPr>
-        <w:rPr>
-          <w:rFonts w:eastAsia="Times New Roman" w:cs="Times New Roman"/>
-          <w:color w:val="373737"/>
-          <w:szCs w:val="24"/>
-          <w:lang w:eastAsia="en-GB"/>
-        </w:rPr>
-      </w:pPr>
-    </w:p>
-    <w:p>
-      <w:pPr>
-        <w:rPr>
-          <w:rFonts w:eastAsia="Times New Roman" w:cs="Times New Roman"/>
-          <w:color w:val="373737"/>
-          <w:szCs w:val="24"/>
-          <w:lang w:eastAsia="en-GB"/>
-        </w:rPr>
-      </w:pPr>
-      <w:r>
-        <w:rPr>
-          <w:rFonts w:eastAsia="Times New Roman" w:cs="Times New Roman"/>
-          <w:color w:val="373737"/>
-          <w:szCs w:val="24"/>
-          <w:lang w:eastAsia="en-GB"/>
-        </w:rPr>
-        <w:t xml:space="preserve">Other olibraries defined but not used include </w:t>
-      </w:r>
-    </w:p>
-    <w:p>
-      <w:pPr>
-        <w:pStyle w:val="ListParagraph"/>
-        <w:numPr>
-          <w:ilvl w:val="0"/>
-          <w:numId w:val="1"/>
-        </w:numPr>
-        <w:rPr>
-          <w:rFonts w:eastAsia="Times New Roman" w:cs="Times New Roman"/>
-          <w:color w:val="373737"/>
-          <w:szCs w:val="24"/>
-          <w:lang w:eastAsia="en-GB"/>
-        </w:rPr>
-      </w:pPr>
-      <w:r>
-        <w:rPr>
-          <w:rFonts w:eastAsia="Times New Roman" w:cs="Times New Roman"/>
-          <w:color w:val="373737"/>
-          <w:szCs w:val="24"/>
-          <w:lang w:eastAsia="en-GB"/>
-        </w:rPr>
-        <w:t>ClockCorrection.py</w:t>
-      </w:r>
-    </w:p>
-    <w:p>
-      <w:pPr>
-        <w:pStyle w:val="ListParagraph"/>
-        <w:numPr>
-          <w:ilvl w:val="0"/>
-          <w:numId w:val="1"/>
-        </w:numPr>
-        <w:rPr>
-          <w:rFonts w:eastAsia="Times New Roman" w:cs="Times New Roman"/>
-          <w:color w:val="373737"/>
-          <w:szCs w:val="24"/>
-          <w:lang w:eastAsia="en-GB"/>
-        </w:rPr>
-      </w:pPr>
-      <w:r>
-        <w:rPr>
-          <w:rFonts w:eastAsia="Times New Roman" w:cs="Times New Roman"/>
-          <w:color w:val="373737"/>
-          <w:szCs w:val="24"/>
-          <w:lang w:eastAsia="en-GB"/>
-        </w:rPr>
-        <w:t>Deg2rad.py</w:t>
-      </w:r>
-    </w:p>
-    <w:p>
-      <w:pPr>
-        <w:pStyle w:val="ListParagraph"/>
-        <w:numPr>
-          <w:ilvl w:val="0"/>
-          <w:numId w:val="1"/>
-        </w:numPr>
-        <w:rPr>
-          <w:rFonts w:eastAsia="Times New Roman" w:cs="Times New Roman"/>
-          <w:color w:val="373737"/>
-          <w:szCs w:val="24"/>
-          <w:lang w:eastAsia="en-GB"/>
-        </w:rPr>
-      </w:pPr>
-      <w:r>
-        <w:rPr>
-          <w:rFonts w:eastAsia="Times New Roman" w:cs="Times New Roman"/>
-          <w:color w:val="373737"/>
-          <w:szCs w:val="24"/>
-          <w:lang w:eastAsia="en-GB"/>
-        </w:rPr>
-        <w:t>Ecef2eci.py</w:t>
-      </w:r>
-    </w:p>
-    <w:p>
-      <w:pPr>
-        <w:pStyle w:val="ListParagraph"/>
-        <w:numPr>
-          <w:ilvl w:val="0"/>
-          <w:numId w:val="1"/>
-        </w:numPr>
-        <w:rPr>
-          <w:rFonts w:eastAsia="Times New Roman" w:cs="Times New Roman"/>
-          <w:color w:val="373737"/>
-          <w:szCs w:val="24"/>
-          <w:lang w:eastAsia="en-GB"/>
-        </w:rPr>
-      </w:pPr>
-      <w:r>
-        <w:rPr>
-          <w:rFonts w:eastAsia="Times New Roman" w:cs="Times New Roman"/>
-          <w:color w:val="373737"/>
-          <w:szCs w:val="24"/>
-          <w:lang w:eastAsia="en-GB"/>
-        </w:rPr>
-        <w:t>Geod2cart.py</w:t>
-      </w:r>
-    </w:p>
-    <w:p>
-      <w:pPr>
-        <w:pStyle w:val="ListParagraph"/>
-        <w:numPr>
-          <w:ilvl w:val="0"/>
-          <w:numId w:val="1"/>
-        </w:numPr>
-        <w:rPr>
-          <w:rFonts w:eastAsia="Times New Roman" w:cs="Times New Roman"/>
-          <w:color w:val="373737"/>
-          <w:szCs w:val="24"/>
-          <w:lang w:eastAsia="en-GB"/>
-        </w:rPr>
-      </w:pPr>
-      <w:r>
-        <w:rPr>
-          <w:rFonts w:eastAsia="Times New Roman" w:cs="Times New Roman"/>
-          <w:color w:val="373737"/>
-          <w:szCs w:val="24"/>
-          <w:lang w:eastAsia="en-GB"/>
-        </w:rPr>
-        <w:t>GeometricRange.py</w:t>
-      </w:r>
-    </w:p>
-    <w:p>
-      <w:pPr>
-        <w:pStyle w:val="ListParagraph"/>
-        <w:numPr>
-          <w:ilvl w:val="0"/>
-          <w:numId w:val="1"/>
-        </w:numPr>
-        <w:rPr>
-          <w:rFonts w:eastAsia="Times New Roman" w:cs="Times New Roman"/>
-          <w:color w:val="373737"/>
-          <w:szCs w:val="24"/>
-          <w:lang w:eastAsia="en-GB"/>
-        </w:rPr>
-      </w:pPr>
-      <w:r>
-        <w:rPr>
-          <w:rFonts w:eastAsia="Times New Roman" w:cs="Times New Roman"/>
-          <w:color w:val="373737"/>
-          <w:szCs w:val="24"/>
-          <w:lang w:eastAsia="en-GB"/>
-        </w:rPr>
-        <w:t>GPStime.py</w:t>
-      </w:r>
-    </w:p>
-    <w:p>
-      <w:pPr>
-        <w:pStyle w:val="ListParagraph"/>
-        <w:numPr>
-          <w:ilvl w:val="0"/>
-          <w:numId w:val="1"/>
-        </w:numPr>
-        <w:rPr>
-          <w:rFonts w:eastAsia="Times New Roman" w:cs="Times New Roman"/>
-          <w:color w:val="373737"/>
-          <w:szCs w:val="24"/>
-          <w:lang w:eastAsia="en-GB"/>
-        </w:rPr>
-      </w:pPr>
-      <w:r>
-        <w:rPr>
-          <w:rFonts w:eastAsia="Times New Roman" w:cs="Times New Roman"/>
-          <w:color w:val="373737"/>
-          <w:szCs w:val="24"/>
-          <w:lang w:eastAsia="en-GB"/>
-        </w:rPr>
-        <w:t>IonosphericCorrectionDF.py</w:t>
-      </w:r>
-    </w:p>
-    <w:p>
-      <w:pPr>
-        <w:pStyle w:val="ListParagraph"/>
-        <w:numPr>
-          <w:ilvl w:val="0"/>
-          <w:numId w:val="1"/>
-        </w:numPr>
-        <w:rPr>
-          <w:rFonts w:eastAsia="Times New Roman" w:cs="Times New Roman"/>
-          <w:color w:val="373737"/>
-          <w:szCs w:val="24"/>
-          <w:lang w:eastAsia="en-GB"/>
-        </w:rPr>
-      </w:pPr>
-      <w:r>
-        <w:rPr>
-          <w:rFonts w:eastAsia="Times New Roman" w:cs="Times New Roman"/>
-          <w:color w:val="373737"/>
-          <w:szCs w:val="24"/>
-          <w:lang w:eastAsia="en-GB"/>
-        </w:rPr>
-        <w:t>L1_L2Corection.py</w:t>
-      </w:r>
-    </w:p>
-    <w:p>
-      <w:pPr>
-        <w:pStyle w:val="ListParagraph"/>
-        <w:numPr>
-          <w:ilvl w:val="0"/>
-          <w:numId w:val="1"/>
-        </w:numPr>
-        <w:rPr>
-          <w:rFonts w:eastAsia="Times New Roman" w:cs="Times New Roman"/>
-          <w:color w:val="373737"/>
-          <w:szCs w:val="24"/>
-          <w:lang w:eastAsia="en-GB"/>
-        </w:rPr>
-      </w:pPr>
-      <w:r>
-        <w:rPr>
-          <w:rFonts w:eastAsia="Times New Roman" w:cs="Times New Roman"/>
-          <w:color w:val="373737"/>
-          <w:szCs w:val="24"/>
-          <w:lang w:eastAsia="en-GB"/>
-        </w:rPr>
-        <w:t>PseudoRangeIonoCorrection.py</w:t>
-      </w:r>
-    </w:p>
-    <w:p>
-      <w:pPr>
-        <w:pStyle w:val="ListParagraph"/>
-        <w:numPr>
-          <w:ilvl w:val="0"/>
-          <w:numId w:val="1"/>
-        </w:numPr>
-        <w:rPr>
-          <w:rFonts w:eastAsia="Times New Roman" w:cs="Times New Roman"/>
-          <w:color w:val="373737"/>
-          <w:szCs w:val="24"/>
-          <w:lang w:eastAsia="en-GB"/>
-        </w:rPr>
-      </w:pPr>
-      <w:r>
-        <w:rPr>
-          <w:rFonts w:eastAsia="Times New Roman" w:cs="Times New Roman"/>
-          <w:color w:val="373737"/>
-          <w:szCs w:val="24"/>
-          <w:lang w:eastAsia="en-GB"/>
-        </w:rPr>
-        <w:t>Rad2deg.py</w:t>
-      </w:r>
-    </w:p>
-    <w:p>
-      <w:pPr>
-        <w:pStyle w:val="ListParagraph"/>
-        <w:numPr>
-          <w:ilvl w:val="0"/>
-          <w:numId w:val="1"/>
-        </w:numPr>
-        <w:rPr>
-          <w:rFonts w:eastAsia="Times New Roman" w:cs="Times New Roman"/>
-          <w:color w:val="373737"/>
-          <w:szCs w:val="24"/>
-          <w:lang w:eastAsia="en-GB"/>
-        </w:rPr>
-      </w:pPr>
-      <w:r>
-        <w:rPr>
-          <w:rFonts w:eastAsia="Times New Roman" w:cs="Times New Roman"/>
-          <w:color w:val="373737"/>
-          <w:szCs w:val="24"/>
-          <w:lang w:eastAsia="en-GB"/>
-        </w:rPr>
-        <w:t>RelativisticEffects.py</w:t>
-      </w:r>
-    </w:p>
-    <w:p>
-      <w:pPr>
-        <w:pStyle w:val="ListParagraph"/>
-        <w:numPr>
-          <w:ilvl w:val="0"/>
-          <w:numId w:val="1"/>
-        </w:numPr>
-        <w:rPr>
-          <w:rFonts w:eastAsia="Times New Roman" w:cs="Times New Roman"/>
-          <w:color w:val="373737"/>
-          <w:szCs w:val="24"/>
-          <w:lang w:eastAsia="en-GB"/>
-        </w:rPr>
-      </w:pPr>
-      <w:r>
-        <w:rPr>
-          <w:rFonts w:eastAsia="Times New Roman" w:cs="Times New Roman"/>
-          <w:color w:val="373737"/>
-          <w:szCs w:val="24"/>
-          <w:lang w:eastAsia="en-GB"/>
-        </w:rPr>
-        <w:t>SaastamoinenModel.py</w:t>
-      </w:r>
-    </w:p>
-    <w:p>
-      <w:pPr>
-        <w:shd w:val="clear" w:color="auto" w:fill="FFFFFF"/>
-        <w:textAlignment w:val="baseline"/>
-        <w:rPr>
-          <w:rFonts w:eastAsia="Times New Roman" w:cs="Times New Roman"/>
-          <w:b/>
-          <w:color w:val="373737"/>
-          <w:sz w:val="28"/>
-          <w:szCs w:val="24"/>
-          <w:lang w:eastAsia="en-GB"/>
-        </w:rPr>
-      </w:pPr>
-    </w:p>
-    <w:p>
-      <w:pPr>
-        <w:shd w:val="clear" w:color="auto" w:fill="FFFFFF"/>
-        <w:textAlignment w:val="baseline"/>
-        <w:rPr>
-          <w:rFonts w:eastAsia="Times New Roman" w:cs="Times New Roman"/>
-          <w:b/>
-          <w:color w:val="373737"/>
-          <w:sz w:val="28"/>
-          <w:szCs w:val="24"/>
-          <w:lang w:eastAsia="en-GB"/>
-        </w:rPr>
-      </w:pPr>
-    </w:p>
-    <w:p>
-      <w:pPr>
-        <w:rPr>
-          <w:rFonts w:eastAsia="Times New Roman" w:cs="Times New Roman"/>
-          <w:b/>
-          <w:color w:val="373737"/>
-          <w:sz w:val="28"/>
-          <w:szCs w:val="24"/>
-          <w:lang w:eastAsia="en-GB"/>
-        </w:rPr>
-      </w:pPr>
-      <w:r>
-        <w:rPr>
-          <w:rFonts w:eastAsia="Times New Roman" w:cs="Times New Roman"/>
-          <w:b/>
-          <w:color w:val="373737"/>
-          <w:sz w:val="28"/>
-          <w:szCs w:val="24"/>
-          <w:lang w:eastAsia="en-GB"/>
-        </w:rPr>
-        <w:br w:type="page"/>
-      </w:r>
-    </w:p>
-    <w:p>
-      <w:pPr>
-        <w:shd w:val="clear" w:color="auto" w:fill="FFFFFF"/>
-        <w:textAlignment w:val="baseline"/>
-        <w:rPr>
-          <w:rFonts w:eastAsia="Times New Roman" w:cs="Times New Roman"/>
-          <w:b/>
-          <w:color w:val="373737"/>
-          <w:sz w:val="28"/>
-          <w:szCs w:val="24"/>
-          <w:lang w:eastAsia="en-GB"/>
-        </w:rPr>
-      </w:pPr>
-      <w:r>
-        <w:rPr>
-          <w:rFonts w:eastAsia="Times New Roman" w:cs="Times New Roman"/>
-          <w:b/>
-          <w:color w:val="373737"/>
-          <w:sz w:val="28"/>
-          <w:szCs w:val="24"/>
-          <w:lang w:eastAsia="en-GB"/>
-        </w:rPr>
-        <w:lastRenderedPageBreak/>
-        <w:t>How to install the software</w:t>
-      </w:r>
-    </w:p>
-    <w:p>
-      <w:pPr>
-        <w:shd w:val="clear" w:color="auto" w:fill="FFFFFF"/>
-        <w:textAlignment w:val="baseline"/>
-        <w:rPr>
-          <w:rFonts w:eastAsia="Times New Roman" w:cs="Times New Roman"/>
-          <w:b/>
-          <w:color w:val="373737"/>
-          <w:sz w:val="28"/>
-          <w:szCs w:val="24"/>
-          <w:lang w:eastAsia="en-GB"/>
-        </w:rPr>
-      </w:pPr>
-    </w:p>
-    <w:p>
-      <w:pPr>
-        <w:rPr>
-          <w:rFonts w:eastAsia="Times New Roman" w:cs="Times New Roman"/>
-          <w:b/>
-          <w:color w:val="373737"/>
-          <w:sz w:val="28"/>
-          <w:szCs w:val="24"/>
-          <w:lang w:eastAsia="en-GB"/>
-        </w:rPr>
-      </w:pPr>
-      <w:r>
-        <w:rPr>
-          <w:rFonts w:eastAsia="Times New Roman" w:cs="Times New Roman"/>
-          <w:b/>
-          <w:color w:val="373737"/>
-          <w:sz w:val="28"/>
-          <w:szCs w:val="24"/>
-          <w:lang w:eastAsia="en-GB"/>
-        </w:rPr>
-        <w:br w:type="page"/>
-      </w:r>
-    </w:p>
-    <w:p>
-      <w:pPr>
-        <w:shd w:val="clear" w:color="auto" w:fill="FFFFFF"/>
-        <w:textAlignment w:val="baseline"/>
-        <w:rPr>
-          <w:rFonts w:eastAsia="Times New Roman" w:cs="Times New Roman"/>
-          <w:b/>
-          <w:color w:val="373737"/>
-          <w:sz w:val="28"/>
-          <w:szCs w:val="24"/>
-          <w:lang w:eastAsia="en-GB"/>
-        </w:rPr>
-      </w:pPr>
-      <w:r>
-        <w:rPr>
-          <w:rFonts w:eastAsia="Times New Roman" w:cs="Times New Roman"/>
-          <w:b/>
-          <w:color w:val="373737"/>
-          <w:sz w:val="28"/>
-          <w:szCs w:val="24"/>
-          <w:lang w:eastAsia="en-GB"/>
-        </w:rPr>
-        <w:lastRenderedPageBreak/>
-        <w:t>Menu Items</w:t>
-      </w:r>
-    </w:p>
-    <w:p>
-      <w:pPr>
-        <w:pStyle w:val="ListParagraph"/>
-        <w:numPr>
-          <w:ilvl w:val="0"/>
-          <w:numId w:val="2"/>
-        </w:numPr>
-      </w:pPr>
-      <w:r>
-        <w:t xml:space="preserve">The </w:t>
-      </w:r>
-      <w:r>
-        <w:t>File</w:t>
-      </w:r>
-      <w:r>
-        <w:t xml:space="preserve"> menu contains the items </w:t>
-      </w:r>
-      <w:r>
-        <w:t>Open</w:t>
-      </w:r>
-      <w:r>
-        <w:t xml:space="preserve"> and Close. </w:t>
       </w:r>
     </w:p>
     <w:p>
       <w:pPr>
         <w:pStyle w:val="ListParagraph"/>
         <w:ind w:left="360"/>
-        <w:jc w:val="center"/>
-      </w:pPr>
+        <w:rPr>
+          <w:szCs w:val="24"/>
+          <w:lang w:val="en-US"/>
+        </w:rPr>
+      </w:pPr>
+      <w:r>
+        <w:rPr>
+          <w:szCs w:val="24"/>
+          <w:lang w:val="en-US"/>
+        </w:rPr>
+        <w:t>To install, download the executable file from here…………………………………. And run as follows</w:t>
+      </w:r>
     </w:p>
     <w:p>
       <w:pPr>
         <w:pStyle w:val="ListParagraph"/>
         <w:ind w:left="360"/>
+        <w:rPr>
+          <w:szCs w:val="24"/>
+          <w:lang w:val="en-US"/>
+        </w:rPr>
+      </w:pPr>
+    </w:p>
+    <w:p>
+      <w:pPr>
+        <w:rPr>
+          <w:b/>
+          <w:sz w:val="28"/>
+          <w:szCs w:val="28"/>
+          <w:lang w:val="en-US"/>
+        </w:rPr>
+      </w:pPr>
+      <w:r>
+        <w:rPr>
+          <w:b/>
+          <w:sz w:val="28"/>
+          <w:szCs w:val="28"/>
+          <w:lang w:val="en-US"/>
+        </w:rPr>
+        <w:t>GDPS Interface</w:t>
+      </w:r>
+    </w:p>
+    <w:p>
+      <w:pPr>
+        <w:rPr>
+          <w:szCs w:val="24"/>
+          <w:lang w:val="en-US"/>
+        </w:rPr>
+      </w:pPr>
+      <w:r>
+        <w:rPr>
+          <w:szCs w:val="24"/>
+          <w:lang w:val="en-US"/>
+        </w:rPr>
+        <w:t>Menu items</w:t>
+      </w:r>
+    </w:p>
+    <w:p>
+      <w:pPr>
+        <w:rPr>
+          <w:szCs w:val="24"/>
+          <w:lang w:val="en-US"/>
+        </w:rPr>
+      </w:pPr>
+      <w:r>
+        <w:rPr>
+          <w:szCs w:val="24"/>
+          <w:lang w:val="en-US"/>
+        </w:rPr>
+        <w:t xml:space="preserve">The menu items of GDPS GUI are </w:t>
+      </w:r>
+    </w:p>
+    <w:p>
+      <w:pPr>
+        <w:ind w:left="720"/>
+        <w:rPr>
+          <w:szCs w:val="24"/>
+          <w:lang w:val="en-US"/>
+        </w:rPr>
+      </w:pPr>
+      <w:r>
+        <w:rPr>
+          <w:szCs w:val="24"/>
+          <w:lang w:val="en-US"/>
+        </w:rPr>
+        <w:t>Input</w:t>
+      </w:r>
+    </w:p>
+    <w:p>
+      <w:pPr>
+        <w:ind w:left="720"/>
         <w:jc w:val="center"/>
-      </w:pPr>
-      <w:r>
+        <w:rPr>
+          <w:szCs w:val="24"/>
+          <w:lang w:val="en-US"/>
+        </w:rPr>
+      </w:pPr>
+      <w:r>
+        <w:rPr>
+          <w:szCs w:val="24"/>
+          <w:lang w:val="en-US"/>
+        </w:rPr>
         <w:pict>
           <v:shapetype id="_x0000_t75" coordsize="21600,21600" o:spt="75" o:preferrelative="t" path="m@4@5l@4@11@9@11@9@5xe" filled="f" stroked="f">
             <v:stroke joinstyle="miter"/>
@@ -4425,495 +3314,179 @@
             <v:path o:extrusionok="f" gradientshapeok="t" o:connecttype="rect"/>
             <o:lock v:ext="edit" aspectratio="t"/>
           </v:shapetype>
-          <v:shape id="_x0000_i1025" type="#_x0000_t75" style="width:286.5pt;height:84pt">
-            <v:imagedata r:id="rId12" o:title="4"/>
+          <v:shape id="_x0000_i1105" type="#_x0000_t75" style="width:247.5pt;height:83.25pt">
+            <v:imagedata r:id="rId13" o:title="4"/>
           </v:shape>
         </w:pict>
       </w:r>
     </w:p>
-    <w:bookmarkStart w:id="1" w:name="_MON_1692738649"/>
-    <w:bookmarkEnd w:id="1"/>
-    <w:p>
-      <w:pPr>
-        <w:pStyle w:val="ListParagraph"/>
-        <w:ind w:left="360"/>
-      </w:pPr>
-      <w:r>
-        <w:object w:dxaOrig="1543" w:dyaOrig="991">
-          <v:shape id="_x0000_i1026" type="#_x0000_t75" style="width:77.25pt;height:49.5pt" o:ole="">
-            <v:imagedata r:id="rId13" o:title=""/>
-          </v:shape>
-          <o:OLEObject Type="Embed" ProgID="Word.Document.12" ShapeID="_x0000_i1026" DrawAspect="Icon" ObjectID="_1692793775" r:id="rId14">
-            <o:FieldCodes>\s</o:FieldCodes>
-          </o:OLEObject>
-        </w:object>
-      </w:r>
-    </w:p>
-    <w:p>
-      <w:pPr>
-        <w:pStyle w:val="ListParagraph"/>
-        <w:ind w:left="360"/>
-      </w:pPr>
-    </w:p>
-    <w:p>
-      <w:pPr>
-        <w:pStyle w:val="ListParagraph"/>
-        <w:ind w:left="360"/>
-      </w:pPr>
-    </w:p>
-    <w:p>
-      <w:pPr>
-        <w:pStyle w:val="ListParagraph"/>
-        <w:ind w:left="360"/>
-      </w:pPr>
-      <w:r>
-        <w:t xml:space="preserve">The Open menu item is needed to open a GPS Navigation message file (.rnx) before the main functionalities can be accessed (Figure </w:t>
+    <w:p>
+      <w:pPr>
+        <w:ind w:left="1440"/>
+        <w:rPr>
+          <w:szCs w:val="24"/>
+          <w:lang w:val="en-US"/>
+        </w:rPr>
+      </w:pPr>
+      <w:r>
+        <w:rPr>
+          <w:b/>
+          <w:szCs w:val="24"/>
+          <w:lang w:val="en-US"/>
+        </w:rPr>
+        <w:t>Open</w:t>
+      </w:r>
+      <w:r>
+        <w:rPr>
+          <w:szCs w:val="24"/>
+          <w:lang w:val="en-US"/>
+        </w:rPr>
+        <w:t>: this provides access to the file directory for opening an LNAV RINEX file to open.</w:t>
+      </w:r>
+      <w:r>
+        <w:rPr>
+          <w:szCs w:val="24"/>
+          <w:lang w:val="en-US"/>
+        </w:rPr>
+        <w:t xml:space="preserve"> </w:t>
+      </w:r>
+      <w:r>
+        <w:rPr>
+          <w:szCs w:val="24"/>
+          <w:lang w:val="en-US"/>
+        </w:rPr>
+        <w:t xml:space="preserve">When the file is not of the </w:t>
+      </w:r>
+      <w:r>
+        <w:rPr>
+          <w:szCs w:val="24"/>
+          <w:lang w:val="en-US"/>
+        </w:rPr>
+        <w:t xml:space="preserve">GPS navigation </w:t>
+      </w:r>
+      <w:r>
+        <w:rPr>
+          <w:szCs w:val="24"/>
+          <w:lang w:val="en-US"/>
+        </w:rPr>
+        <w:t xml:space="preserve">type, an error message is printed to the user as shown in Figure </w:t>
       </w:r>
       <w:proofErr w:type="gramStart"/>
       <w:r>
-        <w:t>………</w:t>
+        <w:rPr>
+          <w:szCs w:val="24"/>
+          <w:lang w:val="en-US"/>
+        </w:rPr>
+        <w:t>………..</w:t>
       </w:r>
       <w:proofErr w:type="gramEnd"/>
       <w:r>
-        <w:t xml:space="preserve">..). </w:t>
-      </w:r>
-    </w:p>
-    <w:p>
-      <w:pPr>
-        <w:pStyle w:val="ListParagraph"/>
-        <w:ind w:left="360"/>
-      </w:pPr>
-    </w:p>
-    <w:p>
-      <w:pPr>
-        <w:pStyle w:val="ListParagraph"/>
-        <w:ind w:left="360"/>
-        <w:jc w:val="center"/>
-      </w:pPr>
-      <w:r>
+        <w:rPr>
+          <w:szCs w:val="24"/>
+          <w:lang w:val="en-US"/>
+        </w:rPr>
+        <w:t xml:space="preserve"> </w:t>
+      </w:r>
+      <w:proofErr w:type="gramStart"/>
+      <w:r>
+        <w:rPr>
+          <w:szCs w:val="24"/>
+          <w:lang w:val="en-US"/>
+        </w:rPr>
+        <w:t>defining</w:t>
+      </w:r>
+      <w:proofErr w:type="gramEnd"/>
+      <w:r>
+        <w:rPr>
+          <w:szCs w:val="24"/>
+          <w:lang w:val="en-US"/>
+        </w:rPr>
+        <w:t xml:space="preserve"> the error and by closing the dialog, the user can select the required file type.</w:t>
+      </w:r>
+      <w:r>
+        <w:rPr>
+          <w:szCs w:val="24"/>
+          <w:lang w:val="en-US"/>
+        </w:rPr>
+        <w:t xml:space="preserve"> </w:t>
+      </w:r>
+    </w:p>
+    <w:p>
+      <w:pPr>
+        <w:ind w:left="1440"/>
+        <w:rPr>
+          <w:szCs w:val="24"/>
+          <w:lang w:val="en-US"/>
+        </w:rPr>
+      </w:pPr>
+    </w:p>
+    <w:p>
+      <w:pPr>
+        <w:ind w:left="1440"/>
+        <w:rPr>
+          <w:szCs w:val="24"/>
+          <w:lang w:val="en-US"/>
+        </w:rPr>
+      </w:pPr>
+    </w:p>
+    <w:p>
+      <w:pPr>
+        <w:ind w:left="1440"/>
+        <w:rPr>
+          <w:szCs w:val="24"/>
+          <w:lang w:val="en-US"/>
+        </w:rPr>
+      </w:pPr>
+      <w:r>
+        <w:rPr>
+          <w:szCs w:val="24"/>
+          <w:lang w:val="en-US"/>
+        </w:rPr>
+        <w:lastRenderedPageBreak/>
         <w:pict>
-          <v:shape id="_x0000_i1027" type="#_x0000_t75" style="width:400.5pt;height:277.5pt">
-            <v:imagedata r:id="rId15" o:title="9"/>
+          <v:shape id="_x0000_i1115" type="#_x0000_t75" style="width:354pt;height:246pt">
+            <v:imagedata r:id="rId14" o:title="9"/>
           </v:shape>
         </w:pict>
       </w:r>
     </w:p>
     <w:p>
       <w:pPr>
-        <w:pStyle w:val="ListParagraph"/>
-        <w:ind w:left="360"/>
-      </w:pPr>
-    </w:p>
-    <w:p>
-      <w:pPr>
-        <w:pStyle w:val="ListParagraph"/>
-        <w:ind w:left="360"/>
-      </w:pPr>
-    </w:p>
-    <w:p>
-      <w:pPr>
-        <w:pStyle w:val="ListParagraph"/>
-        <w:ind w:left="360"/>
-      </w:pPr>
-      <w:r>
-        <w:lastRenderedPageBreak/>
-        <w:t xml:space="preserve">When the file is not of the type ‘.rnx’, an error message is printed to the user as shown in Figure </w:t>
+        <w:ind w:left="1440"/>
+      </w:pPr>
+      <w:r>
+        <w:rPr>
+          <w:szCs w:val="24"/>
+          <w:lang w:val="en-US"/>
+        </w:rPr>
+        <w:t xml:space="preserve">On opening a file, </w:t>
+      </w:r>
+      <w:r>
+        <w:t>whe</w:t>
+      </w:r>
+      <w:r>
+        <w:t>n</w:t>
+      </w:r>
+      <w:r>
+        <w:t xml:space="preserve"> there are no ionospheric error correction parameters in the file (Figure </w:t>
       </w:r>
       <w:proofErr w:type="gramStart"/>
       <w:r>
-        <w:t>………..</w:t>
+        <w:t>……………</w:t>
       </w:r>
       <w:proofErr w:type="gramEnd"/>
       <w:r>
-        <w:t xml:space="preserve"> </w:t>
-      </w:r>
-      <w:proofErr w:type="gramStart"/>
-      <w:r>
-        <w:t>defining</w:t>
-      </w:r>
-      <w:proofErr w:type="gramEnd"/>
-      <w:r>
-        <w:t xml:space="preserve"> the error and by closing the dialog, the user can</w:t>
-      </w:r>
-      <w:r>
-        <w:t xml:space="preserve"> select the required file type.</w:t>
-      </w:r>
-    </w:p>
-    <w:p>
-      <w:pPr>
-        <w:pStyle w:val="ListParagraph"/>
-        <w:ind w:left="360"/>
-      </w:pPr>
-    </w:p>
-    <w:p>
-      <w:pPr>
-        <w:pStyle w:val="ListParagraph"/>
-        <w:ind w:left="360"/>
+        <w:t>..), the user is informed of such.</w:t>
+      </w:r>
+    </w:p>
+    <w:p>
+      <w:pPr>
+        <w:ind w:left="1440"/>
         <w:jc w:val="center"/>
-      </w:pPr>
-      <w:r>
-        <w:pict>
-          <v:shape id="_x0000_i1028" type="#_x0000_t75" style="width:267.75pt;height:96pt">
-            <v:imagedata r:id="rId16" o:title="8"/>
-          </v:shape>
-        </w:pict>
-      </w:r>
-    </w:p>
-    <w:p>
-      <w:pPr>
-        <w:pStyle w:val="ListParagraph"/>
-        <w:ind w:left="360"/>
-      </w:pPr>
-    </w:p>
-    <w:p>
-      <w:pPr>
-        <w:pStyle w:val="ListParagraph"/>
-        <w:ind w:left="360"/>
-      </w:pPr>
-    </w:p>
-    <w:p>
-      <w:pPr>
-        <w:pStyle w:val="ListParagraph"/>
-        <w:ind w:left="360"/>
-      </w:pPr>
-      <w:r>
-        <w:t>The Close menu item exits the main window of the GUI.</w:t>
-      </w:r>
-    </w:p>
-    <w:p>
-      <w:pPr>
-        <w:pStyle w:val="ListParagraph"/>
-        <w:ind w:left="360"/>
-      </w:pPr>
-    </w:p>
-    <w:p>
-      <w:pPr>
-        <w:pStyle w:val="ListParagraph"/>
-        <w:numPr>
-          <w:ilvl w:val="0"/>
-          <w:numId w:val="2"/>
-        </w:numPr>
-      </w:pPr>
-      <w:r>
-        <w:t>Module</w:t>
-      </w:r>
-      <w:r>
-        <w:t>s</w:t>
-      </w:r>
-    </w:p>
-    <w:p>
-      <w:pPr>
-        <w:pStyle w:val="ListParagraph"/>
-        <w:ind w:left="360"/>
-      </w:pPr>
-      <w:r>
-        <w:t>The Modules menu shows the main functionalities (Satellite Orbit and Ionospheric Model) for the software.</w:t>
-      </w:r>
-    </w:p>
-    <w:p>
-      <w:pPr>
-        <w:pStyle w:val="ListParagraph"/>
-        <w:ind w:left="360"/>
-      </w:pPr>
-    </w:p>
-    <w:p>
-      <w:pPr>
-        <w:pStyle w:val="ListParagraph"/>
-        <w:ind w:left="360"/>
-        <w:jc w:val="center"/>
-      </w:pPr>
-      <w:r>
-        <w:pict>
-          <v:shape id="_x0000_i1029" type="#_x0000_t75" style="width:4in;height:78.75pt">
-            <v:imagedata r:id="rId17" o:title="5"/>
-          </v:shape>
-        </w:pict>
-      </w:r>
-    </w:p>
-    <w:p>
-      <w:pPr>
-        <w:pStyle w:val="ListParagraph"/>
-        <w:ind w:left="360"/>
-      </w:pPr>
-    </w:p>
-    <w:p>
-      <w:pPr>
-        <w:pStyle w:val="ListParagraph"/>
-        <w:ind w:left="360"/>
-      </w:pPr>
-      <w:r>
-        <w:t xml:space="preserve">The </w:t>
-      </w:r>
-      <w:r>
-        <w:t>Satellite Orbit</w:t>
-      </w:r>
-      <w:r>
-        <w:t xml:space="preserve"> item gives navigation to the Orbit panel.</w:t>
-      </w:r>
-    </w:p>
-    <w:p>
-      <w:pPr>
-        <w:pStyle w:val="ListParagraph"/>
-        <w:ind w:left="360"/>
-      </w:pPr>
-    </w:p>
-    <w:p>
-      <w:pPr>
-        <w:pStyle w:val="ListParagraph"/>
-        <w:ind w:left="360"/>
-      </w:pPr>
-      <w:r>
-        <w:t xml:space="preserve">The Ionospheric Model navigates to the Ionosphere panel where the paramters needed for performing the Ionosphere computation </w:t>
-      </w:r>
-      <w:proofErr w:type="gramStart"/>
-      <w:r>
-        <w:t>are needed</w:t>
-      </w:r>
-      <w:proofErr w:type="gramEnd"/>
-      <w:r>
-        <w:t xml:space="preserve">. On this panel (Figure </w:t>
-      </w:r>
-      <w:proofErr w:type="gramStart"/>
-      <w:r>
-        <w:t>………………</w:t>
-      </w:r>
-      <w:proofErr w:type="gramEnd"/>
-      <w:r>
-        <w:t>..), the user selects the preferred model (Station analysis or Globe analysis).</w:t>
-      </w:r>
-    </w:p>
-    <w:p/>
-    <w:p>
-      <w:pPr>
-        <w:pStyle w:val="ListParagraph"/>
-        <w:ind w:left="360"/>
-        <w:jc w:val="center"/>
-      </w:pPr>
-      <w:r>
-        <w:lastRenderedPageBreak/>
-        <w:pict>
-          <v:shape id="_x0000_i1030" type="#_x0000_t75" style="width:450.75pt;height:291pt">
-            <v:imagedata r:id="rId18" o:title="10"/>
-          </v:shape>
-        </w:pict>
-      </w:r>
-    </w:p>
-    <w:p>
-      <w:pPr>
-        <w:pStyle w:val="ListParagraph"/>
-        <w:ind w:left="360"/>
-      </w:pPr>
-    </w:p>
-    <w:p>
-      <w:pPr>
-        <w:pStyle w:val="ListParagraph"/>
-        <w:ind w:left="360"/>
-      </w:pPr>
-      <w:r>
-        <w:t xml:space="preserve">By selecting the Globe aanalysis, </w:t>
-      </w:r>
-      <w:r>
-        <w:t>the panel is updated, exposing the buttons for inserting the paramters (time, elevation and azimuth)</w:t>
-      </w:r>
-      <w:r>
-        <w:t>, Figure …………………</w:t>
-      </w:r>
-      <w:r>
-        <w:t>.</w:t>
-      </w:r>
-      <w:r>
-        <w:t xml:space="preserve">  The default values in the buttons are zeros and the user can change the values. </w:t>
-      </w:r>
-      <w:proofErr w:type="gramStart"/>
-      <w:r>
-        <w:t>Also</w:t>
-      </w:r>
-      <w:proofErr w:type="gramEnd"/>
-      <w:r>
-        <w:t xml:space="preserve">, only numerical values can be entered in each button. By clicking on the ‘Proceed’ button, an Ionospheric Error map </w:t>
-      </w:r>
-      <w:proofErr w:type="gramStart"/>
-      <w:r>
-        <w:t>is produced</w:t>
-      </w:r>
-      <w:proofErr w:type="gramEnd"/>
-      <w:r>
-        <w:t xml:space="preserve"> showing the variations in the ionospheric effects on the globe.</w:t>
-      </w:r>
-    </w:p>
-    <w:p>
-      <w:pPr>
-        <w:pStyle w:val="ListParagraph"/>
-        <w:ind w:left="360"/>
-        <w:jc w:val="center"/>
-      </w:pPr>
-      <w:r>
-        <w:pict>
-          <v:shape id="_x0000_i1031" type="#_x0000_t75" style="width:199.5pt;height:249pt">
-            <v:imagedata r:id="rId19" o:title="2"/>
-          </v:shape>
-        </w:pict>
-      </w:r>
-    </w:p>
-    <w:p>
-      <w:pPr>
-        <w:pStyle w:val="ListParagraph"/>
-        <w:ind w:left="360"/>
-      </w:pPr>
-      <w:r>
-        <w:lastRenderedPageBreak/>
-        <w:t xml:space="preserve">By selecting the station analysis, the panel is also updated (Figure </w:t>
-      </w:r>
-      <w:proofErr w:type="gramStart"/>
-      <w:r>
-        <w:t>………</w:t>
-      </w:r>
-      <w:proofErr w:type="gramEnd"/>
-      <w:r>
-        <w:t xml:space="preserve">..), exposing the buttons for inserting the parameters (time, longitude and latitude) required for the model. </w:t>
-      </w:r>
-      <w:proofErr w:type="gramStart"/>
-      <w:r>
-        <w:t>Also</w:t>
-      </w:r>
-      <w:proofErr w:type="gramEnd"/>
-      <w:r>
-        <w:t xml:space="preserve">, the default values in the buttons are zeros and the user can change the values. By clicking on the ‘Proceed’ button, an Ionospheric Error map </w:t>
-      </w:r>
-      <w:proofErr w:type="gramStart"/>
-      <w:r>
-        <w:t>is produced</w:t>
-      </w:r>
-      <w:proofErr w:type="gramEnd"/>
-      <w:r>
-        <w:t xml:space="preserve"> showing the variations in the ionospheric effects on the globe.</w:t>
-      </w:r>
-    </w:p>
-    <w:p>
-      <w:pPr>
-        <w:pStyle w:val="ListParagraph"/>
-        <w:ind w:left="360"/>
-        <w:jc w:val="center"/>
-      </w:pPr>
-      <w:r>
-        <w:pict>
-          <v:shape id="_x0000_i1032" type="#_x0000_t75" style="width:224.25pt;height:278.25pt">
-            <v:imagedata r:id="rId20" o:title="3"/>
-          </v:shape>
-        </w:pict>
-      </w:r>
-    </w:p>
-    <w:p>
-      <w:pPr>
-        <w:pStyle w:val="ListParagraph"/>
-        <w:ind w:left="360"/>
-      </w:pPr>
-      <w:r>
-        <w:t>In both instances of Global and station analysis, when a GPS Navigation message file has not been selected, the user is informed of the unavailability of the Rinex file (Figure ……………..) and given a guide to select the file.</w:t>
-      </w:r>
-    </w:p>
-    <w:p>
-      <w:pPr>
-        <w:pStyle w:val="ListParagraph"/>
-        <w:ind w:left="360"/>
-        <w:jc w:val="center"/>
-      </w:pPr>
-      <w:r>
-        <w:pict>
-          <v:shape id="_x0000_i1033" type="#_x0000_t75" style="width:266.25pt;height:113.25pt">
-            <v:imagedata r:id="rId21" o:title="11"/>
-          </v:shape>
-        </w:pict>
-      </w:r>
-    </w:p>
-    <w:p>
-      <w:pPr>
-        <w:pStyle w:val="ListParagraph"/>
-        <w:ind w:left="360"/>
-      </w:pPr>
-    </w:p>
-    <w:p>
-      <w:pPr>
-        <w:pStyle w:val="ListParagraph"/>
-        <w:ind w:left="360"/>
-      </w:pPr>
-      <w:r>
-        <w:t xml:space="preserve">Also, when a file is selected and there are no ionospheric error correction </w:t>
-      </w:r>
-      <w:r>
-        <w:t>parameters</w:t>
-      </w:r>
-      <w:r>
-        <w:t xml:space="preserve"> </w:t>
-      </w:r>
-      <w:r>
-        <w:t xml:space="preserve">in the file (Figure </w:t>
-      </w:r>
-      <w:proofErr w:type="gramStart"/>
-      <w:r>
-        <w:t>……………</w:t>
-      </w:r>
-      <w:proofErr w:type="gramEnd"/>
-      <w:r>
-        <w:t>..), the user is also informed of such and can select another file.</w:t>
-      </w:r>
-    </w:p>
-    <w:p>
-      <w:pPr>
-        <w:pStyle w:val="ListParagraph"/>
-        <w:ind w:left="360"/>
-        <w:jc w:val="center"/>
-      </w:pPr>
-      <w:r>
-        <w:lastRenderedPageBreak/>
-        <w:pict>
-          <v:shape id="_x0000_i1034" type="#_x0000_t75" style="width:303pt;height:94.5pt">
-            <v:imagedata r:id="rId22" o:title="12"/>
-          </v:shape>
-        </w:pict>
-      </w:r>
-    </w:p>
-    <w:p>
-      <w:pPr>
-        <w:pStyle w:val="ListParagraph"/>
-        <w:ind w:left="360"/>
-      </w:pPr>
-    </w:p>
-    <w:p>
-      <w:pPr>
-        <w:pStyle w:val="ListParagraph"/>
-        <w:numPr>
-          <w:ilvl w:val="0"/>
-          <w:numId w:val="2"/>
-        </w:numPr>
-      </w:pPr>
-      <w:r>
-        <w:t>Help</w:t>
-      </w:r>
-    </w:p>
-    <w:p>
-      <w:pPr>
-        <w:pStyle w:val="ListParagraph"/>
-        <w:ind w:left="360"/>
-      </w:pPr>
-      <w:r>
-        <w:t>The Help menu</w:t>
-      </w:r>
-      <w:r>
-        <w:t xml:space="preserve"> (Figure …..)</w:t>
-      </w:r>
-      <w:r>
-        <w:t xml:space="preserve"> shows the Help Content and About </w:t>
-      </w:r>
-      <w:r>
-        <w:t xml:space="preserve">items. </w:t>
-      </w:r>
-    </w:p>
-    <w:p>
-      <w:pPr>
-        <w:pStyle w:val="ListParagraph"/>
-        <w:ind w:left="360"/>
-        <w:jc w:val="center"/>
+        <w:rPr>
+          <w:szCs w:val="24"/>
+          <w:lang w:val="en-US"/>
+        </w:rPr>
       </w:pPr>
       <w:r>
         <w:rPr>
@@ -4921,10 +3494,10 @@
           <w:lang w:eastAsia="en-GB"/>
         </w:rPr>
         <w:drawing>
-          <wp:inline distT="0" distB="0" distL="0" distR="0" wp14:anchorId="5D14583B" wp14:editId="7089C67E">
-            <wp:extent cx="3648075" cy="1076325"/>
-            <wp:effectExtent l="0" t="0" r="9525" b="9525"/>
-            <wp:docPr id="6" name="Picture 6"/>
+          <wp:inline distT="0" distB="0" distL="0" distR="0">
+            <wp:extent cx="3840480" cy="1188720"/>
+            <wp:effectExtent l="0" t="0" r="7620" b="0"/>
+            <wp:docPr id="10" name="Picture 10" descr="12"/>
             <wp:cNvGraphicFramePr>
               <a:graphicFrameLocks xmlns:a="http://schemas.openxmlformats.org/drawingml/2006/main" noChangeAspect="1"/>
             </wp:cNvGraphicFramePr>
@@ -4932,29 +3505,36 @@
               <a:graphicData uri="http://schemas.openxmlformats.org/drawingml/2006/picture">
                 <pic:pic xmlns:pic="http://schemas.openxmlformats.org/drawingml/2006/picture">
                   <pic:nvPicPr>
-                    <pic:cNvPr id="6" name="6.JPG"/>
-                    <pic:cNvPicPr/>
+                    <pic:cNvPr id="0" name="Picture 54" descr="12"/>
+                    <pic:cNvPicPr>
+                      <a:picLocks noChangeAspect="1" noChangeArrowheads="1"/>
+                    </pic:cNvPicPr>
                   </pic:nvPicPr>
                   <pic:blipFill>
-                    <a:blip r:embed="rId23">
+                    <a:blip r:embed="rId15">
                       <a:extLst>
                         <a:ext uri="{28A0092B-C50C-407E-A947-70E740481C1C}">
                           <a14:useLocalDpi xmlns:a14="http://schemas.microsoft.com/office/drawing/2010/main" val="0"/>
                         </a:ext>
                       </a:extLst>
                     </a:blip>
+                    <a:srcRect/>
                     <a:stretch>
                       <a:fillRect/>
                     </a:stretch>
                   </pic:blipFill>
-                  <pic:spPr>
+                  <pic:spPr bwMode="auto">
                     <a:xfrm>
                       <a:off x="0" y="0"/>
-                      <a:ext cx="3648075" cy="1076325"/>
+                      <a:ext cx="3840480" cy="1188720"/>
                     </a:xfrm>
                     <a:prstGeom prst="rect">
                       <a:avLst/>
                     </a:prstGeom>
+                    <a:noFill/>
+                    <a:ln>
+                      <a:noFill/>
+                    </a:ln>
                   </pic:spPr>
                 </pic:pic>
               </a:graphicData>
@@ -4965,155 +3545,457 @@
     </w:p>
     <w:p>
       <w:pPr>
-        <w:pStyle w:val="ListParagraph"/>
-        <w:ind w:left="360"/>
-      </w:pPr>
-    </w:p>
-    <w:p>
-      <w:pPr>
-        <w:pStyle w:val="ListParagraph"/>
-        <w:ind w:left="360"/>
-      </w:pPr>
-      <w:r>
-        <w:t xml:space="preserve">The Help Content gives a brief description on how to use the software as well as an introduction to the models used in the software. </w:t>
-      </w:r>
-    </w:p>
-    <w:p>
-      <w:pPr>
-        <w:pStyle w:val="ListParagraph"/>
-        <w:ind w:left="360"/>
-      </w:pPr>
-      <w:r>
-        <w:t xml:space="preserve">The About menu item shows the </w:t>
-      </w:r>
+        <w:ind w:left="1440"/>
+        <w:rPr>
+          <w:szCs w:val="24"/>
+          <w:lang w:val="en-US"/>
+        </w:rPr>
+      </w:pPr>
+    </w:p>
+    <w:p>
+      <w:pPr>
+        <w:ind w:left="720"/>
+        <w:rPr>
+          <w:szCs w:val="24"/>
+          <w:lang w:val="en-US"/>
+        </w:rPr>
+      </w:pPr>
+      <w:r>
+        <w:rPr>
+          <w:szCs w:val="24"/>
+          <w:lang w:val="en-US"/>
+        </w:rPr>
+        <w:tab/>
+      </w:r>
+      <w:r>
+        <w:rPr>
+          <w:b/>
+          <w:szCs w:val="24"/>
+          <w:lang w:val="en-US"/>
+        </w:rPr>
+        <w:t>Close</w:t>
+      </w:r>
+      <w:r>
+        <w:rPr>
+          <w:szCs w:val="24"/>
+          <w:lang w:val="en-US"/>
+        </w:rPr>
+        <w:t xml:space="preserve">: this </w:t>
+      </w:r>
+      <w:r>
+        <w:rPr>
+          <w:szCs w:val="24"/>
+          <w:lang w:val="en-US"/>
+        </w:rPr>
+        <w:t>exits the window of the GUIS while running.</w:t>
+      </w:r>
+      <w:r>
+        <w:rPr>
+          <w:szCs w:val="24"/>
+          <w:lang w:val="en-US"/>
+        </w:rPr>
+        <w:tab/>
+      </w:r>
+    </w:p>
+    <w:p>
+      <w:pPr>
+        <w:ind w:left="720"/>
+        <w:rPr>
+          <w:szCs w:val="24"/>
+          <w:lang w:val="en-US"/>
+        </w:rPr>
+      </w:pPr>
+    </w:p>
+    <w:p>
+      <w:pPr>
+        <w:ind w:left="720"/>
+        <w:rPr>
+          <w:szCs w:val="24"/>
+          <w:lang w:val="en-US"/>
+        </w:rPr>
+      </w:pPr>
+    </w:p>
+    <w:p>
+      <w:pPr>
+        <w:ind w:left="720"/>
+        <w:rPr>
+          <w:szCs w:val="24"/>
+          <w:lang w:val="en-US"/>
+        </w:rPr>
+      </w:pPr>
+      <w:r>
+        <w:rPr>
+          <w:szCs w:val="24"/>
+          <w:lang w:val="en-US"/>
+        </w:rPr>
+        <w:t>Help</w:t>
+      </w:r>
+    </w:p>
+    <w:p>
+      <w:pPr>
+        <w:ind w:left="720"/>
+        <w:jc w:val="center"/>
+        <w:rPr>
+          <w:szCs w:val="24"/>
+          <w:lang w:val="en-US"/>
+        </w:rPr>
+      </w:pPr>
+      <w:r>
+        <w:rPr>
+          <w:noProof/>
+          <w:szCs w:val="24"/>
+          <w:lang w:eastAsia="en-GB"/>
+        </w:rPr>
+        <w:drawing>
+          <wp:inline distT="0" distB="0" distL="0" distR="0">
+            <wp:extent cx="3133725" cy="1104900"/>
+            <wp:effectExtent l="0" t="0" r="9525" b="0"/>
+            <wp:docPr id="12" name="Picture 12" descr="C:\Users\39351\AppData\Local\Microsoft\Windows\INetCache\Content.Word\6.jpg"/>
+            <wp:cNvGraphicFramePr>
+              <a:graphicFrameLocks xmlns:a="http://schemas.openxmlformats.org/drawingml/2006/main" noChangeAspect="1"/>
+            </wp:cNvGraphicFramePr>
+            <a:graphic xmlns:a="http://schemas.openxmlformats.org/drawingml/2006/main">
+              <a:graphicData uri="http://schemas.openxmlformats.org/drawingml/2006/picture">
+                <pic:pic xmlns:pic="http://schemas.openxmlformats.org/drawingml/2006/picture">
+                  <pic:nvPicPr>
+                    <pic:cNvPr id="0" name="Picture 86" descr="C:\Users\39351\AppData\Local\Microsoft\Windows\INetCache\Content.Word\6.jpg"/>
+                    <pic:cNvPicPr>
+                      <a:picLocks noChangeAspect="1" noChangeArrowheads="1"/>
+                    </pic:cNvPicPr>
+                  </pic:nvPicPr>
+                  <pic:blipFill>
+                    <a:blip r:embed="rId16">
+                      <a:extLst>
+                        <a:ext uri="{28A0092B-C50C-407E-A947-70E740481C1C}">
+                          <a14:useLocalDpi xmlns:a14="http://schemas.microsoft.com/office/drawing/2010/main" val="0"/>
+                        </a:ext>
+                      </a:extLst>
+                    </a:blip>
+                    <a:srcRect/>
+                    <a:stretch>
+                      <a:fillRect/>
+                    </a:stretch>
+                  </pic:blipFill>
+                  <pic:spPr bwMode="auto">
+                    <a:xfrm>
+                      <a:off x="0" y="0"/>
+                      <a:ext cx="3133725" cy="1104900"/>
+                    </a:xfrm>
+                    <a:prstGeom prst="rect">
+                      <a:avLst/>
+                    </a:prstGeom>
+                    <a:noFill/>
+                    <a:ln>
+                      <a:noFill/>
+                    </a:ln>
+                  </pic:spPr>
+                </pic:pic>
+              </a:graphicData>
+            </a:graphic>
+          </wp:inline>
+        </w:drawing>
+      </w:r>
+    </w:p>
+    <w:p>
+      <w:pPr>
+        <w:ind w:left="720"/>
+        <w:rPr>
+          <w:szCs w:val="24"/>
+          <w:lang w:val="en-US"/>
+        </w:rPr>
+      </w:pPr>
+    </w:p>
+    <w:p>
+      <w:pPr>
+        <w:ind w:left="1440"/>
+        <w:rPr>
+          <w:szCs w:val="24"/>
+          <w:lang w:val="en-US"/>
+        </w:rPr>
+      </w:pPr>
+      <w:r>
+        <w:rPr>
+          <w:b/>
+          <w:szCs w:val="24"/>
+          <w:lang w:val="en-US"/>
+        </w:rPr>
+        <w:lastRenderedPageBreak/>
+        <w:t>Help Content</w:t>
+      </w:r>
+      <w:r>
+        <w:rPr>
+          <w:szCs w:val="24"/>
+          <w:lang w:val="en-US"/>
+        </w:rPr>
+        <w:t xml:space="preserve">: this gives a brief documentation on how to use the </w:t>
+      </w:r>
+    </w:p>
+    <w:p>
+      <w:pPr>
+        <w:ind w:left="1440" w:firstLine="720"/>
+        <w:rPr>
+          <w:szCs w:val="24"/>
+          <w:lang w:val="en-US"/>
+        </w:rPr>
+      </w:pPr>
       <w:proofErr w:type="gramStart"/>
       <w:r>
-        <w:t>About</w:t>
+        <w:rPr>
+          <w:szCs w:val="24"/>
+          <w:lang w:val="en-US"/>
+        </w:rPr>
+        <w:t>software</w:t>
       </w:r>
       <w:proofErr w:type="gramEnd"/>
       <w:r>
-        <w:t xml:space="preserve"> page (Figure ….) which gives a brief description to the about the project.</w:t>
-      </w:r>
-    </w:p>
-    <w:p>
-      <w:pPr>
-        <w:pStyle w:val="ListParagraph"/>
-        <w:ind w:left="360"/>
-        <w:jc w:val="center"/>
-      </w:pPr>
-      <w:r>
+        <w:rPr>
+          <w:szCs w:val="24"/>
+          <w:lang w:val="en-US"/>
+        </w:rPr>
+        <w:t xml:space="preserve"> and the modules being used.</w:t>
+      </w:r>
+    </w:p>
+    <w:p>
+      <w:pPr>
+        <w:rPr>
+          <w:szCs w:val="24"/>
+          <w:lang w:val="en-US"/>
+        </w:rPr>
+      </w:pPr>
+      <w:r>
+        <w:rPr>
+          <w:szCs w:val="24"/>
+          <w:lang w:val="en-US"/>
+        </w:rPr>
         <w:pict>
-          <v:shape id="_x0000_i1035" type="#_x0000_t75" style="width:220.5pt;height:264.75pt">
-            <v:imagedata r:id="rId24" o:title="7"/>
+          <v:shape id="_x0000_i1111" type="#_x0000_t75" style="width:391.5pt;height:332.25pt">
+            <v:imagedata r:id="rId17" o:title="help"/>
           </v:shape>
         </w:pict>
       </w:r>
     </w:p>
     <w:p>
       <w:pPr>
+        <w:ind w:left="720"/>
+        <w:rPr>
+          <w:szCs w:val="24"/>
+          <w:lang w:val="en-US"/>
+        </w:rPr>
+      </w:pPr>
+      <w:r>
+        <w:rPr>
+          <w:szCs w:val="24"/>
+          <w:lang w:val="en-US"/>
+        </w:rPr>
+        <w:tab/>
+      </w:r>
+    </w:p>
+    <w:p>
+      <w:pPr>
+        <w:ind w:left="720"/>
+        <w:rPr>
+          <w:szCs w:val="24"/>
+          <w:lang w:val="en-US"/>
+        </w:rPr>
+      </w:pPr>
+      <w:r>
+        <w:rPr>
+          <w:b/>
+          <w:szCs w:val="24"/>
+          <w:lang w:val="en-US"/>
+        </w:rPr>
+        <w:t>About</w:t>
+      </w:r>
+      <w:r>
+        <w:rPr>
+          <w:szCs w:val="24"/>
+          <w:lang w:val="en-US"/>
+        </w:rPr>
+        <w:t>: This gives a brief description of GDPS.</w:t>
+      </w:r>
+    </w:p>
+    <w:p>
+      <w:pPr>
+        <w:ind w:left="720"/>
+        <w:jc w:val="center"/>
+        <w:rPr>
+          <w:szCs w:val="24"/>
+          <w:lang w:val="en-US"/>
+        </w:rPr>
+      </w:pPr>
+      <w:r>
+        <w:rPr>
+          <w:noProof/>
+          <w:lang w:eastAsia="en-GB"/>
+        </w:rPr>
+        <w:drawing>
+          <wp:inline distT="0" distB="0" distL="0" distR="0">
+            <wp:extent cx="2292638" cy="2752725"/>
+            <wp:effectExtent l="0" t="0" r="0" b="0"/>
+            <wp:docPr id="9" name="Picture 9" descr="7"/>
+            <wp:cNvGraphicFramePr>
+              <a:graphicFrameLocks xmlns:a="http://schemas.openxmlformats.org/drawingml/2006/main" noChangeAspect="1"/>
+            </wp:cNvGraphicFramePr>
+            <a:graphic xmlns:a="http://schemas.openxmlformats.org/drawingml/2006/main">
+              <a:graphicData uri="http://schemas.openxmlformats.org/drawingml/2006/picture">
+                <pic:pic xmlns:pic="http://schemas.openxmlformats.org/drawingml/2006/picture">
+                  <pic:nvPicPr>
+                    <pic:cNvPr id="0" name="Picture 44" descr="7"/>
+                    <pic:cNvPicPr>
+                      <a:picLocks noChangeAspect="1" noChangeArrowheads="1"/>
+                    </pic:cNvPicPr>
+                  </pic:nvPicPr>
+                  <pic:blipFill>
+                    <a:blip r:embed="rId18">
+                      <a:extLst>
+                        <a:ext uri="{28A0092B-C50C-407E-A947-70E740481C1C}">
+                          <a14:useLocalDpi xmlns:a14="http://schemas.microsoft.com/office/drawing/2010/main" val="0"/>
+                        </a:ext>
+                      </a:extLst>
+                    </a:blip>
+                    <a:srcRect/>
+                    <a:stretch>
+                      <a:fillRect/>
+                    </a:stretch>
+                  </pic:blipFill>
+                  <pic:spPr bwMode="auto">
+                    <a:xfrm>
+                      <a:off x="0" y="0"/>
+                      <a:ext cx="2302877" cy="2765019"/>
+                    </a:xfrm>
+                    <a:prstGeom prst="rect">
+                      <a:avLst/>
+                    </a:prstGeom>
+                    <a:noFill/>
+                    <a:ln>
+                      <a:noFill/>
+                    </a:ln>
+                  </pic:spPr>
+                </pic:pic>
+              </a:graphicData>
+            </a:graphic>
+          </wp:inline>
+        </w:drawing>
+      </w:r>
+    </w:p>
+    <w:p>
+      <w:pPr>
+        <w:rPr>
+          <w:szCs w:val="24"/>
+          <w:lang w:val="en-US"/>
+        </w:rPr>
+      </w:pPr>
+    </w:p>
+    <w:p>
+      <w:pPr>
         <w:shd w:val="clear" w:color="auto" w:fill="FFFFFF"/>
         <w:textAlignment w:val="baseline"/>
         <w:rPr>
           <w:rFonts w:eastAsia="Times New Roman" w:cs="Times New Roman"/>
+          <w:color w:val="373737"/>
+          <w:szCs w:val="24"/>
+          <w:lang w:eastAsia="en-GB"/>
+        </w:rPr>
+      </w:pPr>
+      <w:r>
+        <w:rPr>
+          <w:rFonts w:eastAsia="Times New Roman" w:cs="Times New Roman"/>
+          <w:color w:val="373737"/>
+          <w:szCs w:val="24"/>
+          <w:lang w:eastAsia="en-GB"/>
+        </w:rPr>
+        <w:t xml:space="preserve">To allow easier navigation, the menu items </w:t>
+      </w:r>
+      <w:proofErr w:type="gramStart"/>
+      <w:r>
+        <w:rPr>
+          <w:rFonts w:eastAsia="Times New Roman" w:cs="Times New Roman"/>
+          <w:color w:val="373737"/>
+          <w:szCs w:val="24"/>
+          <w:lang w:eastAsia="en-GB"/>
+        </w:rPr>
+        <w:t>could be accessed</w:t>
+      </w:r>
+      <w:proofErr w:type="gramEnd"/>
+      <w:r>
+        <w:rPr>
+          <w:rFonts w:eastAsia="Times New Roman" w:cs="Times New Roman"/>
+          <w:color w:val="373737"/>
+          <w:szCs w:val="24"/>
+          <w:lang w:eastAsia="en-GB"/>
+        </w:rPr>
+        <w:t xml:space="preserve"> using the ALT key and followed by the highlighted key on the item. </w:t>
+      </w:r>
+      <w:proofErr w:type="gramStart"/>
+      <w:r>
+        <w:rPr>
+          <w:rFonts w:eastAsia="Times New Roman" w:cs="Times New Roman"/>
+          <w:color w:val="373737"/>
+          <w:szCs w:val="24"/>
+          <w:lang w:eastAsia="en-GB"/>
+        </w:rPr>
+        <w:t>Also</w:t>
+      </w:r>
+      <w:proofErr w:type="gramEnd"/>
+      <w:r>
+        <w:rPr>
+          <w:rFonts w:eastAsia="Times New Roman" w:cs="Times New Roman"/>
+          <w:color w:val="373737"/>
+          <w:szCs w:val="24"/>
+          <w:lang w:eastAsia="en-GB"/>
+        </w:rPr>
+        <w:t xml:space="preserve">, </w:t>
+      </w:r>
+      <w:r>
+        <w:rPr>
+          <w:rFonts w:eastAsia="Times New Roman" w:cs="Times New Roman"/>
+          <w:color w:val="373737"/>
+          <w:szCs w:val="24"/>
+          <w:lang w:eastAsia="en-GB"/>
+        </w:rPr>
+        <w:t>the key combinations defined in Table 1 can be used to access the respective items.</w:t>
+      </w:r>
+    </w:p>
+    <w:p>
+      <w:pPr>
+        <w:shd w:val="clear" w:color="auto" w:fill="FFFFFF"/>
+        <w:ind w:firstLine="720"/>
+        <w:jc w:val="left"/>
+        <w:textAlignment w:val="baseline"/>
+        <w:rPr>
+          <w:rFonts w:eastAsia="Times New Roman" w:cs="Times New Roman"/>
           <w:b/>
           <w:color w:val="373737"/>
-          <w:sz w:val="28"/>
-          <w:szCs w:val="24"/>
-          <w:lang w:eastAsia="en-GB"/>
-        </w:rPr>
-      </w:pPr>
-    </w:p>
-    <w:p>
-      <w:pPr>
-        <w:shd w:val="clear" w:color="auto" w:fill="FFFFFF"/>
-        <w:textAlignment w:val="baseline"/>
-        <w:rPr>
-          <w:rFonts w:eastAsia="Times New Roman" w:cs="Times New Roman"/>
-          <w:color w:val="373737"/>
-          <w:szCs w:val="24"/>
-          <w:lang w:eastAsia="en-GB"/>
-        </w:rPr>
-      </w:pPr>
-    </w:p>
-    <w:p>
-      <w:pPr>
-        <w:shd w:val="clear" w:color="auto" w:fill="FFFFFF"/>
-        <w:textAlignment w:val="baseline"/>
-        <w:rPr>
-          <w:rFonts w:eastAsia="Times New Roman" w:cs="Times New Roman"/>
-          <w:color w:val="373737"/>
-          <w:szCs w:val="24"/>
-          <w:lang w:eastAsia="en-GB"/>
-        </w:rPr>
-      </w:pPr>
-    </w:p>
-    <w:p>
-      <w:pPr>
-        <w:shd w:val="clear" w:color="auto" w:fill="FFFFFF"/>
-        <w:textAlignment w:val="baseline"/>
-        <w:rPr>
-          <w:rFonts w:eastAsia="Times New Roman" w:cs="Times New Roman"/>
-          <w:color w:val="373737"/>
-          <w:szCs w:val="24"/>
-          <w:lang w:eastAsia="en-GB"/>
-        </w:rPr>
-      </w:pPr>
-      <w:r>
-        <w:rPr>
-          <w:rFonts w:eastAsia="Times New Roman" w:cs="Times New Roman"/>
-          <w:color w:val="373737"/>
-          <w:szCs w:val="24"/>
-          <w:lang w:eastAsia="en-GB"/>
-        </w:rPr>
-        <w:t xml:space="preserve">For easy access, shortcuts </w:t>
-      </w:r>
-      <w:proofErr w:type="gramStart"/>
-      <w:r>
-        <w:rPr>
-          <w:rFonts w:eastAsia="Times New Roman" w:cs="Times New Roman"/>
-          <w:color w:val="373737"/>
-          <w:szCs w:val="24"/>
-          <w:lang w:eastAsia="en-GB"/>
-        </w:rPr>
-        <w:t>have been created</w:t>
-      </w:r>
-      <w:proofErr w:type="gramEnd"/>
-      <w:r>
-        <w:rPr>
-          <w:rFonts w:eastAsia="Times New Roman" w:cs="Times New Roman"/>
-          <w:color w:val="373737"/>
-          <w:szCs w:val="24"/>
-          <w:lang w:eastAsia="en-GB"/>
-        </w:rPr>
-        <w:t xml:space="preserve"> for access shown in the table below</w:t>
-      </w:r>
-    </w:p>
-    <w:p>
-      <w:pPr>
-        <w:shd w:val="clear" w:color="auto" w:fill="FFFFFF"/>
-        <w:textAlignment w:val="baseline"/>
-        <w:rPr>
-          <w:rFonts w:eastAsia="Times New Roman" w:cs="Times New Roman"/>
-          <w:color w:val="373737"/>
-          <w:szCs w:val="24"/>
-          <w:lang w:eastAsia="en-GB"/>
-        </w:rPr>
-      </w:pPr>
+          <w:szCs w:val="24"/>
+          <w:lang w:eastAsia="en-GB"/>
+        </w:rPr>
+      </w:pPr>
+      <w:r>
+        <w:rPr>
+          <w:rFonts w:eastAsia="Times New Roman" w:cs="Times New Roman"/>
+          <w:b/>
+          <w:color w:val="373737"/>
+          <w:szCs w:val="24"/>
+          <w:lang w:eastAsia="en-GB"/>
+        </w:rPr>
+        <w:t>Table 1</w:t>
+      </w:r>
     </w:p>
     <w:tbl>
       <w:tblPr>
         <w:tblStyle w:val="TableGrid"/>
         <w:tblW w:w="0" w:type="auto"/>
+        <w:tblInd w:w="985" w:type="dxa"/>
         <w:tblLook w:val="04A0" w:firstRow="1" w:lastRow="0" w:firstColumn="1" w:lastColumn="0" w:noHBand="0" w:noVBand="1"/>
       </w:tblPr>
       <w:tblGrid>
-        <w:gridCol w:w="4508"/>
-        <w:gridCol w:w="4508"/>
+        <w:gridCol w:w="2972"/>
+        <w:gridCol w:w="2552"/>
       </w:tblGrid>
       <w:tr>
         <w:tc>
           <w:tcPr>
-            <w:tcW w:w="4508" w:type="dxa"/>
+            <w:tcW w:w="2972" w:type="dxa"/>
           </w:tcPr>
           <w:p>
             <w:pPr>
@@ -5143,7 +4025,7 @@
         </w:tc>
         <w:tc>
           <w:tcPr>
-            <w:tcW w:w="4508" w:type="dxa"/>
+            <w:tcW w:w="2552" w:type="dxa"/>
           </w:tcPr>
           <w:p>
             <w:pPr>
@@ -5175,7 +4057,7 @@
       <w:tr>
         <w:tc>
           <w:tcPr>
-            <w:tcW w:w="4508" w:type="dxa"/>
+            <w:tcW w:w="2972" w:type="dxa"/>
           </w:tcPr>
           <w:p>
             <w:pPr>
@@ -5243,7 +4125,7 @@
         </w:tc>
         <w:tc>
           <w:tcPr>
-            <w:tcW w:w="4508" w:type="dxa"/>
+            <w:tcW w:w="2552" w:type="dxa"/>
           </w:tcPr>
           <w:p>
             <w:pPr>
@@ -5273,7 +4155,7 @@
       <w:tr>
         <w:tc>
           <w:tcPr>
-            <w:tcW w:w="4508" w:type="dxa"/>
+            <w:tcW w:w="2972" w:type="dxa"/>
           </w:tcPr>
           <w:p>
             <w:pPr>
@@ -5301,7 +4183,7 @@
         </w:tc>
         <w:tc>
           <w:tcPr>
-            <w:tcW w:w="4508" w:type="dxa"/>
+            <w:tcW w:w="2552" w:type="dxa"/>
           </w:tcPr>
           <w:p>
             <w:pPr>
@@ -5331,123 +4213,7 @@
       <w:tr>
         <w:tc>
           <w:tcPr>
-            <w:tcW w:w="4508" w:type="dxa"/>
-          </w:tcPr>
-          <w:p>
-            <w:pPr>
-              <w:spacing w:line="360" w:lineRule="auto"/>
-              <w:textAlignment w:val="baseline"/>
-              <w:rPr>
-                <w:rFonts w:ascii="Trebuchet MS" w:eastAsia="Times New Roman" w:hAnsi="Trebuchet MS" w:cs="Times New Roman"/>
-                <w:color w:val="373737"/>
-                <w:sz w:val="24"/>
-                <w:szCs w:val="24"/>
-                <w:lang w:eastAsia="en-GB"/>
-              </w:rPr>
-            </w:pPr>
-            <w:r>
-              <w:rPr>
-                <w:rFonts w:ascii="Trebuchet MS" w:eastAsia="Times New Roman" w:hAnsi="Trebuchet MS" w:cs="Times New Roman"/>
-                <w:color w:val="373737"/>
-                <w:sz w:val="24"/>
-                <w:szCs w:val="24"/>
-                <w:lang w:eastAsia="en-GB"/>
-              </w:rPr>
-              <w:t>Ctrl + K</w:t>
-            </w:r>
-          </w:p>
-        </w:tc>
-        <w:tc>
-          <w:tcPr>
-            <w:tcW w:w="4508" w:type="dxa"/>
-          </w:tcPr>
-          <w:p>
-            <w:pPr>
-              <w:spacing w:line="360" w:lineRule="auto"/>
-              <w:textAlignment w:val="baseline"/>
-              <w:rPr>
-                <w:rFonts w:ascii="Trebuchet MS" w:eastAsia="Times New Roman" w:hAnsi="Trebuchet MS" w:cs="Times New Roman"/>
-                <w:color w:val="373737"/>
-                <w:sz w:val="24"/>
-                <w:szCs w:val="24"/>
-                <w:lang w:eastAsia="en-GB"/>
-              </w:rPr>
-            </w:pPr>
-            <w:r>
-              <w:rPr>
-                <w:rFonts w:ascii="Trebuchet MS" w:eastAsia="Times New Roman" w:hAnsi="Trebuchet MS" w:cs="Times New Roman"/>
-                <w:color w:val="373737"/>
-                <w:sz w:val="24"/>
-                <w:szCs w:val="24"/>
-                <w:lang w:eastAsia="en-GB"/>
-              </w:rPr>
-              <w:t>Orbit panel</w:t>
-            </w:r>
-          </w:p>
-        </w:tc>
-      </w:tr>
-      <w:tr>
-        <w:tc>
-          <w:tcPr>
-            <w:tcW w:w="4508" w:type="dxa"/>
-          </w:tcPr>
-          <w:p>
-            <w:pPr>
-              <w:spacing w:line="360" w:lineRule="auto"/>
-              <w:textAlignment w:val="baseline"/>
-              <w:rPr>
-                <w:rFonts w:ascii="Trebuchet MS" w:eastAsia="Times New Roman" w:hAnsi="Trebuchet MS" w:cs="Times New Roman"/>
-                <w:color w:val="373737"/>
-                <w:sz w:val="24"/>
-                <w:szCs w:val="24"/>
-                <w:lang w:eastAsia="en-GB"/>
-              </w:rPr>
-            </w:pPr>
-            <w:r>
-              <w:rPr>
-                <w:rFonts w:ascii="Trebuchet MS" w:eastAsia="Times New Roman" w:hAnsi="Trebuchet MS" w:cs="Times New Roman"/>
-                <w:color w:val="373737"/>
-                <w:sz w:val="24"/>
-                <w:szCs w:val="24"/>
-                <w:lang w:eastAsia="en-GB"/>
-              </w:rPr>
-              <w:t>Ctrl + I</w:t>
-            </w:r>
-          </w:p>
-        </w:tc>
-        <w:tc>
-          <w:tcPr>
-            <w:tcW w:w="4508" w:type="dxa"/>
-          </w:tcPr>
-          <w:p>
-            <w:pPr>
-              <w:spacing w:line="360" w:lineRule="auto"/>
-              <w:textAlignment w:val="baseline"/>
-              <w:rPr>
-                <w:rFonts w:ascii="Trebuchet MS" w:eastAsia="Times New Roman" w:hAnsi="Trebuchet MS" w:cs="Times New Roman"/>
-                <w:color w:val="373737"/>
-                <w:sz w:val="24"/>
-                <w:szCs w:val="24"/>
-                <w:lang w:eastAsia="en-GB"/>
-              </w:rPr>
-            </w:pPr>
-            <w:r>
-              <w:rPr>
-                <w:rFonts w:ascii="Trebuchet MS" w:eastAsia="Times New Roman" w:hAnsi="Trebuchet MS" w:cs="Times New Roman"/>
-                <w:color w:val="373737"/>
-                <w:sz w:val="24"/>
-                <w:szCs w:val="24"/>
-                <w:lang w:eastAsia="en-GB"/>
-              </w:rPr>
-              <w:t>Ionosphere panel</w:t>
-            </w:r>
-          </w:p>
-        </w:tc>
-      </w:tr>
-      <w:tr>
-        <w:tc>
-          <w:tcPr>
-            <w:tcW w:w="4508" w:type="dxa"/>
+            <w:tcW w:w="2972" w:type="dxa"/>
           </w:tcPr>
           <w:p>
             <w:pPr>
@@ -5475,7 +4241,7 @@
         </w:tc>
         <w:tc>
           <w:tcPr>
-            <w:tcW w:w="4508" w:type="dxa"/>
+            <w:tcW w:w="2552" w:type="dxa"/>
           </w:tcPr>
           <w:p>
             <w:pPr>
@@ -5517,56 +4283,726 @@
     </w:p>
     <w:p>
       <w:pPr>
+        <w:rPr>
+          <w:szCs w:val="24"/>
+          <w:lang w:val="en-US"/>
+        </w:rPr>
+      </w:pPr>
+    </w:p>
+    <w:p>
+      <w:pPr>
+        <w:ind w:left="720"/>
+        <w:rPr>
+          <w:szCs w:val="24"/>
+          <w:lang w:val="en-US"/>
+        </w:rPr>
+      </w:pPr>
+    </w:p>
+    <w:p>
+      <w:pPr>
+        <w:ind w:left="720"/>
+        <w:rPr>
+          <w:szCs w:val="24"/>
+          <w:lang w:val="en-US"/>
+        </w:rPr>
+      </w:pPr>
+    </w:p>
+    <w:p>
+      <w:pPr>
+        <w:ind w:left="720"/>
+        <w:rPr>
+          <w:szCs w:val="24"/>
+          <w:lang w:val="en-US"/>
+        </w:rPr>
+      </w:pPr>
+    </w:p>
+    <w:p>
+      <w:pPr>
+        <w:rPr>
+          <w:szCs w:val="24"/>
+          <w:lang w:val="en-US"/>
+        </w:rPr>
+      </w:pPr>
+      <w:r>
+        <w:rPr>
+          <w:szCs w:val="24"/>
+          <w:lang w:val="en-US"/>
+        </w:rPr>
+        <w:br w:type="page"/>
+      </w:r>
+    </w:p>
+    <w:p>
+      <w:pPr>
+        <w:rPr>
+          <w:b/>
+          <w:sz w:val="28"/>
+          <w:szCs w:val="24"/>
+          <w:lang w:val="en-US"/>
+        </w:rPr>
+      </w:pPr>
+      <w:r>
+        <w:rPr>
+          <w:b/>
+          <w:sz w:val="28"/>
+          <w:szCs w:val="24"/>
+          <w:lang w:val="en-US"/>
+        </w:rPr>
+        <w:lastRenderedPageBreak/>
+        <w:t>Main windows</w:t>
+      </w:r>
+    </w:p>
+    <w:p>
+      <w:pPr>
+        <w:ind w:left="720"/>
+        <w:rPr>
+          <w:b/>
+          <w:szCs w:val="24"/>
+          <w:lang w:val="en-US"/>
+        </w:rPr>
+      </w:pPr>
+      <w:r>
+        <w:rPr>
+          <w:b/>
+          <w:szCs w:val="24"/>
+          <w:lang w:val="en-US"/>
+        </w:rPr>
+        <w:t>Satellite orbit</w:t>
+      </w:r>
+    </w:p>
+    <w:p>
+      <w:pPr>
+        <w:ind w:left="720"/>
+        <w:rPr>
+          <w:b/>
+          <w:szCs w:val="24"/>
+          <w:lang w:val="en-US"/>
+        </w:rPr>
+      </w:pPr>
+    </w:p>
+    <w:p>
+      <w:pPr>
+        <w:ind w:left="720"/>
+        <w:rPr>
+          <w:b/>
+          <w:szCs w:val="24"/>
+          <w:lang w:val="en-US"/>
+        </w:rPr>
+      </w:pPr>
+      <w:r>
+        <w:rPr>
+          <w:b/>
+          <w:szCs w:val="24"/>
+          <w:lang w:val="en-US"/>
+        </w:rPr>
+        <w:pict>
+          <v:shape id="_x0000_i1117" type="#_x0000_t75" style="width:451.5pt;height:291pt">
+            <v:imagedata r:id="rId19" o:title="orbitPanel"/>
+          </v:shape>
+        </w:pict>
+      </w:r>
+    </w:p>
+    <w:p>
+      <w:pPr>
+        <w:ind w:left="720"/>
+        <w:rPr>
+          <w:b/>
+          <w:szCs w:val="24"/>
+          <w:lang w:val="en-US"/>
+        </w:rPr>
+      </w:pPr>
+      <w:r>
+        <w:rPr>
+          <w:b/>
+          <w:szCs w:val="24"/>
+          <w:lang w:val="en-US"/>
+        </w:rPr>
+        <w:tab/>
+      </w:r>
+    </w:p>
+    <w:p>
+      <w:pPr>
+        <w:ind w:left="720"/>
+        <w:rPr>
+          <w:b/>
+          <w:szCs w:val="24"/>
+          <w:lang w:val="en-US"/>
+        </w:rPr>
+      </w:pPr>
+      <w:r>
+        <w:rPr>
+          <w:b/>
+          <w:szCs w:val="24"/>
+          <w:lang w:val="en-US"/>
+        </w:rPr>
+        <w:t>Global map</w:t>
+      </w:r>
+    </w:p>
+    <w:p>
+      <w:pPr>
+        <w:ind w:left="720"/>
+        <w:rPr>
+          <w:b/>
+          <w:szCs w:val="24"/>
+          <w:lang w:val="en-US"/>
+        </w:rPr>
+      </w:pPr>
+      <w:r>
+        <w:rPr>
+          <w:b/>
+          <w:szCs w:val="24"/>
+          <w:lang w:val="en-US"/>
+        </w:rPr>
+        <w:pict>
+          <v:shape id="_x0000_i1118" type="#_x0000_t75" style="width:354.75pt;height:228.75pt">
+            <v:imagedata r:id="rId20" o:title="orbitGlobal"/>
+          </v:shape>
+        </w:pict>
+      </w:r>
+    </w:p>
+    <w:p>
+      <w:pPr>
+        <w:ind w:left="720"/>
+        <w:rPr>
+          <w:b/>
+          <w:szCs w:val="24"/>
+          <w:lang w:val="en-US"/>
+        </w:rPr>
+      </w:pPr>
+      <w:r>
+        <w:rPr>
+          <w:b/>
+          <w:szCs w:val="24"/>
+          <w:lang w:val="en-US"/>
+        </w:rPr>
+        <w:lastRenderedPageBreak/>
+        <w:t>Local Map</w:t>
+      </w:r>
+    </w:p>
+    <w:p>
+      <w:pPr>
+        <w:rPr>
+          <w:szCs w:val="24"/>
+          <w:lang w:val="en-US"/>
+        </w:rPr>
+      </w:pPr>
+    </w:p>
+    <w:p>
+      <w:pPr>
+        <w:rPr>
+          <w:szCs w:val="24"/>
+          <w:lang w:val="en-US"/>
+        </w:rPr>
+      </w:pPr>
+      <w:bookmarkStart w:id="0" w:name="_GoBack"/>
+      <w:r>
+        <w:rPr>
+          <w:szCs w:val="24"/>
+          <w:lang w:val="en-US"/>
+        </w:rPr>
+        <w:pict>
+          <v:shape id="_x0000_i1122" type="#_x0000_t75" style="width:421.5pt;height:272.25pt">
+            <v:imagedata r:id="rId21" o:title="orbitLocal"/>
+          </v:shape>
+        </w:pict>
+      </w:r>
+      <w:bookmarkEnd w:id="0"/>
+    </w:p>
+    <w:p>
+      <w:pPr>
+        <w:rPr>
+          <w:szCs w:val="24"/>
+          <w:lang w:val="en-US"/>
+        </w:rPr>
+      </w:pPr>
+    </w:p>
+    <w:p>
+      <w:pPr>
+        <w:rPr>
+          <w:b/>
+          <w:szCs w:val="24"/>
+          <w:lang w:val="en-US"/>
+        </w:rPr>
+      </w:pPr>
+      <w:r>
+        <w:rPr>
+          <w:b/>
+          <w:szCs w:val="24"/>
+          <w:lang w:val="en-US"/>
+        </w:rPr>
+        <w:t>Ionosphere</w:t>
+      </w:r>
+    </w:p>
+    <w:p>
+      <w:r>
+        <w:t xml:space="preserve">On this panel (Figure </w:t>
+      </w:r>
+      <w:proofErr w:type="gramStart"/>
+      <w:r>
+        <w:t>………………</w:t>
+      </w:r>
+      <w:proofErr w:type="gramEnd"/>
+      <w:r>
+        <w:t xml:space="preserve">..), the user </w:t>
+      </w:r>
+      <w:r>
+        <w:t xml:space="preserve">selects the preferred </w:t>
+      </w:r>
+      <w:r>
+        <w:t>model (</w:t>
+      </w:r>
+      <w:r>
+        <w:t>Global Map or Local Map</w:t>
+      </w:r>
+      <w:r>
+        <w:t>).</w:t>
+      </w:r>
+    </w:p>
+    <w:p>
+      <w:r>
+        <w:lastRenderedPageBreak/>
+        <w:pict>
+          <v:shape id="_x0000_i1099" type="#_x0000_t75" style="width:450.75pt;height:290.25pt">
+            <v:imagedata r:id="rId22" o:title="1"/>
+          </v:shape>
+        </w:pict>
+      </w:r>
+    </w:p>
+    <w:p>
+      <w:pPr>
+        <w:ind w:left="720"/>
+        <w:rPr>
+          <w:b/>
+          <w:szCs w:val="24"/>
+        </w:rPr>
+      </w:pPr>
+    </w:p>
+    <w:p>
+      <w:pPr>
+        <w:ind w:left="720"/>
+        <w:rPr>
+          <w:b/>
+          <w:szCs w:val="24"/>
+          <w:lang w:val="en-US"/>
+        </w:rPr>
+      </w:pPr>
+      <w:r>
+        <w:rPr>
+          <w:b/>
+          <w:szCs w:val="24"/>
+          <w:lang w:val="en-US"/>
+        </w:rPr>
+        <w:t>Global map</w:t>
+      </w:r>
+    </w:p>
+    <w:p>
+      <w:pPr>
+        <w:pStyle w:val="ListParagraph"/>
+        <w:ind w:left="360"/>
+      </w:pPr>
+      <w:r>
+        <w:t>By selecting the Glob</w:t>
+      </w:r>
+      <w:r>
+        <w:t>al Map</w:t>
+      </w:r>
+      <w:r>
+        <w:t xml:space="preserve">, the panel is updated, exposing the buttons for inserting the </w:t>
+      </w:r>
+      <w:r>
+        <w:t>required parameters</w:t>
+      </w:r>
+      <w:r>
+        <w:t xml:space="preserve"> (time, elevation and azimuth), Figure ………………….  The default </w:t>
+      </w:r>
+      <w:r>
+        <w:t xml:space="preserve">time </w:t>
+      </w:r>
+      <w:r>
+        <w:t xml:space="preserve">values are zeros and the user can change the values. </w:t>
+      </w:r>
+      <w:proofErr w:type="gramStart"/>
+      <w:r>
+        <w:t>Also</w:t>
+      </w:r>
+      <w:proofErr w:type="gramEnd"/>
+      <w:r>
+        <w:t xml:space="preserve">, only numerical values can be entered in each button. By clicking on the ‘Proceed’ button, an Ionospheric Error map </w:t>
+      </w:r>
+      <w:proofErr w:type="gramStart"/>
+      <w:r>
+        <w:t>is produced</w:t>
+      </w:r>
+      <w:proofErr w:type="gramEnd"/>
+      <w:r>
+        <w:t xml:space="preserve"> showing the variations in the ionospheric effects on the globe.</w:t>
+      </w:r>
+    </w:p>
+    <w:p>
+      <w:pPr>
+        <w:pStyle w:val="ListParagraph"/>
+        <w:ind w:left="360"/>
+      </w:pPr>
+    </w:p>
+    <w:p>
+      <w:pPr>
+        <w:pStyle w:val="ListParagraph"/>
+        <w:ind w:left="360"/>
+      </w:pPr>
+    </w:p>
+    <w:p>
+      <w:pPr>
+        <w:pStyle w:val="ListParagraph"/>
+        <w:ind w:left="360"/>
+      </w:pPr>
+      <w:r>
+        <w:lastRenderedPageBreak/>
+        <w:pict>
+          <v:shape id="_x0000_i1100" type="#_x0000_t75" style="width:450.75pt;height:288.75pt">
+            <v:imagedata r:id="rId23" o:title="2"/>
+          </v:shape>
+        </w:pict>
+      </w:r>
+    </w:p>
+    <w:p>
+      <w:pPr>
+        <w:pStyle w:val="ListParagraph"/>
+        <w:ind w:left="360"/>
+        <w:jc w:val="center"/>
+      </w:pPr>
+    </w:p>
+    <w:p>
+      <w:pPr>
+        <w:ind w:left="720"/>
+        <w:rPr>
+          <w:b/>
+          <w:szCs w:val="24"/>
+          <w:lang w:val="en-US"/>
+        </w:rPr>
+      </w:pPr>
+      <w:r>
+        <w:rPr>
+          <w:b/>
+          <w:szCs w:val="24"/>
+          <w:lang w:val="en-US"/>
+        </w:rPr>
+        <w:tab/>
+      </w:r>
+      <w:r>
+        <w:rPr>
+          <w:b/>
+          <w:szCs w:val="24"/>
+          <w:lang w:val="en-US"/>
+        </w:rPr>
+        <w:tab/>
+        <w:t>Local Map</w:t>
+      </w:r>
+    </w:p>
+    <w:p>
+      <w:pPr>
+        <w:pStyle w:val="ListParagraph"/>
+        <w:ind w:left="360"/>
+      </w:pPr>
+      <w:r>
+        <w:t xml:space="preserve">By selecting the </w:t>
+      </w:r>
+      <w:r>
+        <w:t>Local Map</w:t>
+      </w:r>
+      <w:r>
+        <w:t xml:space="preserve">, the panel is also updated (Figure </w:t>
+      </w:r>
+      <w:proofErr w:type="gramStart"/>
+      <w:r>
+        <w:t>………</w:t>
+      </w:r>
+      <w:proofErr w:type="gramEnd"/>
+      <w:r>
+        <w:t xml:space="preserve">..), exposing the buttons for inserting the parameters (time, longitude and latitude) required for the model. </w:t>
+      </w:r>
+      <w:proofErr w:type="gramStart"/>
+      <w:r>
+        <w:t>Also</w:t>
+      </w:r>
+      <w:proofErr w:type="gramEnd"/>
+      <w:r>
+        <w:t xml:space="preserve">, the default </w:t>
+      </w:r>
+      <w:r>
+        <w:t xml:space="preserve">time </w:t>
+      </w:r>
+      <w:r>
+        <w:t xml:space="preserve">values are zeros and the user can change the values. By clicking on the ‘Proceed’ button, an Ionospheric Error map </w:t>
+      </w:r>
+      <w:proofErr w:type="gramStart"/>
+      <w:r>
+        <w:t>is produced</w:t>
+      </w:r>
+      <w:proofErr w:type="gramEnd"/>
+      <w:r>
+        <w:t xml:space="preserve"> showing the variations in the ionospheric effects on the globe.</w:t>
+      </w:r>
+    </w:p>
+    <w:p>
+      <w:pPr>
+        <w:pStyle w:val="ListParagraph"/>
+        <w:ind w:left="360"/>
+      </w:pPr>
+    </w:p>
+    <w:p>
+      <w:pPr>
+        <w:pStyle w:val="ListParagraph"/>
+        <w:ind w:left="360"/>
+      </w:pPr>
+    </w:p>
+    <w:p>
+      <w:pPr>
+        <w:pStyle w:val="ListParagraph"/>
+        <w:ind w:left="360"/>
+      </w:pPr>
+      <w:r>
+        <w:lastRenderedPageBreak/>
+        <w:pict>
+          <v:shape id="_x0000_i1101" type="#_x0000_t75" style="width:450.75pt;height:291pt">
+            <v:imagedata r:id="rId24" o:title="3"/>
+          </v:shape>
+        </w:pict>
+      </w:r>
+    </w:p>
+    <w:p>
+      <w:pPr>
+        <w:pStyle w:val="ListParagraph"/>
+        <w:ind w:left="360"/>
+      </w:pPr>
+    </w:p>
+    <w:p>
+      <w:pPr>
+        <w:pStyle w:val="ListParagraph"/>
+        <w:ind w:left="360"/>
+      </w:pPr>
+      <w:r>
+        <w:t xml:space="preserve">In both instances of Global </w:t>
+      </w:r>
+      <w:r>
+        <w:t>Local Map</w:t>
+      </w:r>
+      <w:r>
+        <w:t xml:space="preserve"> analysis, when a GPS Navigation message file has not been selected, the user is informed of the unavailability of the Rinex file (Figure ……………..) and given a guide to select the file.</w:t>
+      </w:r>
+    </w:p>
+    <w:p>
+      <w:pPr>
+        <w:ind w:left="720"/>
+        <w:jc w:val="center"/>
+        <w:rPr>
+          <w:szCs w:val="24"/>
+        </w:rPr>
+      </w:pPr>
+      <w:r>
+        <w:rPr>
+          <w:noProof/>
+          <w:lang w:eastAsia="en-GB"/>
+        </w:rPr>
+        <w:drawing>
+          <wp:inline distT="0" distB="0" distL="0" distR="0">
+            <wp:extent cx="3390900" cy="1428750"/>
+            <wp:effectExtent l="0" t="0" r="0" b="0"/>
+            <wp:docPr id="11" name="Picture 11" descr="C:\Users\39351\AppData\Local\Microsoft\Windows\INetCache\Content.Word\11.jpg"/>
+            <wp:cNvGraphicFramePr>
+              <a:graphicFrameLocks xmlns:a="http://schemas.openxmlformats.org/drawingml/2006/main" noChangeAspect="1"/>
+            </wp:cNvGraphicFramePr>
+            <a:graphic xmlns:a="http://schemas.openxmlformats.org/drawingml/2006/main">
+              <a:graphicData uri="http://schemas.openxmlformats.org/drawingml/2006/picture">
+                <pic:pic xmlns:pic="http://schemas.openxmlformats.org/drawingml/2006/picture">
+                  <pic:nvPicPr>
+                    <pic:cNvPr id="0" name="Picture 80" descr="C:\Users\39351\AppData\Local\Microsoft\Windows\INetCache\Content.Word\11.jpg"/>
+                    <pic:cNvPicPr>
+                      <a:picLocks noChangeAspect="1" noChangeArrowheads="1"/>
+                    </pic:cNvPicPr>
+                  </pic:nvPicPr>
+                  <pic:blipFill>
+                    <a:blip r:embed="rId25">
+                      <a:extLst>
+                        <a:ext uri="{28A0092B-C50C-407E-A947-70E740481C1C}">
+                          <a14:useLocalDpi xmlns:a14="http://schemas.microsoft.com/office/drawing/2010/main" val="0"/>
+                        </a:ext>
+                      </a:extLst>
+                    </a:blip>
+                    <a:srcRect/>
+                    <a:stretch>
+                      <a:fillRect/>
+                    </a:stretch>
+                  </pic:blipFill>
+                  <pic:spPr bwMode="auto">
+                    <a:xfrm>
+                      <a:off x="0" y="0"/>
+                      <a:ext cx="3390900" cy="1428750"/>
+                    </a:xfrm>
+                    <a:prstGeom prst="rect">
+                      <a:avLst/>
+                    </a:prstGeom>
+                    <a:noFill/>
+                    <a:ln>
+                      <a:noFill/>
+                    </a:ln>
+                  </pic:spPr>
+                </pic:pic>
+              </a:graphicData>
+            </a:graphic>
+          </wp:inline>
+        </w:drawing>
+      </w:r>
+    </w:p>
+    <w:p>
+      <w:pPr>
+        <w:ind w:left="720"/>
+        <w:jc w:val="center"/>
+        <w:rPr>
+          <w:szCs w:val="24"/>
+        </w:rPr>
+      </w:pPr>
+    </w:p>
+    <w:p>
+      <w:pPr>
+        <w:ind w:left="720"/>
+        <w:rPr>
+          <w:szCs w:val="24"/>
+        </w:rPr>
+      </w:pPr>
+    </w:p>
+    <w:p>
+      <w:pPr>
+        <w:rPr>
+          <w:b/>
+          <w:szCs w:val="24"/>
+          <w:lang w:val="en-US"/>
+        </w:rPr>
+      </w:pPr>
+      <w:r>
+        <w:rPr>
+          <w:b/>
+          <w:szCs w:val="24"/>
+          <w:lang w:val="en-US"/>
+        </w:rPr>
+        <w:t>Graphical outputs and interpretation</w:t>
+      </w:r>
+    </w:p>
+    <w:p>
+      <w:pPr>
+        <w:ind w:left="720"/>
+        <w:rPr>
+          <w:b/>
+          <w:szCs w:val="24"/>
+          <w:lang w:val="en-US"/>
+        </w:rPr>
+      </w:pPr>
+      <w:r>
+        <w:rPr>
+          <w:b/>
+          <w:szCs w:val="24"/>
+          <w:lang w:val="en-US"/>
+        </w:rPr>
+        <w:t>Satellite orbit</w:t>
+      </w:r>
+    </w:p>
+    <w:p>
+      <w:pPr>
+        <w:ind w:left="720"/>
+        <w:rPr>
+          <w:b/>
+          <w:szCs w:val="24"/>
+          <w:lang w:val="en-US"/>
+        </w:rPr>
+      </w:pPr>
+      <w:r>
+        <w:rPr>
+          <w:b/>
+          <w:szCs w:val="24"/>
+          <w:lang w:val="en-US"/>
+        </w:rPr>
+        <w:tab/>
+        <w:t>Global map</w:t>
+      </w:r>
+    </w:p>
+    <w:p>
+      <w:pPr>
+        <w:ind w:left="720"/>
+        <w:rPr>
+          <w:b/>
+          <w:szCs w:val="24"/>
+          <w:lang w:val="en-US"/>
+        </w:rPr>
+      </w:pPr>
+      <w:r>
+        <w:rPr>
+          <w:b/>
+          <w:szCs w:val="24"/>
+          <w:lang w:val="en-US"/>
+        </w:rPr>
+        <w:tab/>
+        <w:t>Local Map</w:t>
+      </w:r>
+    </w:p>
+    <w:p>
+      <w:pPr>
+        <w:rPr>
+          <w:szCs w:val="24"/>
+          <w:lang w:val="en-US"/>
+        </w:rPr>
+      </w:pPr>
+    </w:p>
+    <w:p>
+      <w:pPr>
+        <w:rPr>
+          <w:b/>
+          <w:sz w:val="28"/>
+          <w:szCs w:val="24"/>
+          <w:lang w:val="en-US"/>
+        </w:rPr>
+      </w:pPr>
+      <w:r>
+        <w:rPr>
+          <w:b/>
+          <w:sz w:val="28"/>
+          <w:szCs w:val="24"/>
+          <w:lang w:val="en-US"/>
+        </w:rPr>
+        <w:t>Ionosphere</w:t>
+      </w:r>
+    </w:p>
+    <w:p>
+      <w:pPr>
+        <w:ind w:firstLine="720"/>
+        <w:rPr>
+          <w:b/>
+          <w:sz w:val="28"/>
+          <w:szCs w:val="24"/>
+          <w:lang w:val="en-US"/>
+        </w:rPr>
+      </w:pPr>
+      <w:r>
+        <w:rPr>
+          <w:b/>
+          <w:sz w:val="28"/>
+          <w:szCs w:val="24"/>
+          <w:lang w:val="en-US"/>
+        </w:rPr>
+        <w:t>Global map</w:t>
+      </w:r>
+    </w:p>
+    <w:p>
+      <w:pPr>
+        <w:rPr>
+          <w:szCs w:val="24"/>
+          <w:lang w:val="en-US"/>
+        </w:rPr>
+      </w:pPr>
+    </w:p>
+    <w:p>
+      <w:pPr>
         <w:shd w:val="clear" w:color="auto" w:fill="FFFFFF"/>
         <w:textAlignment w:val="baseline"/>
         <w:rPr>
           <w:rFonts w:eastAsia="Times New Roman" w:cs="Times New Roman"/>
-          <w:color w:val="373737"/>
-          <w:szCs w:val="24"/>
-          <w:lang w:eastAsia="en-GB"/>
-        </w:rPr>
-      </w:pPr>
-    </w:p>
-    <w:p>
-      <w:pPr>
-        <w:shd w:val="clear" w:color="auto" w:fill="FFFFFF"/>
-        <w:textAlignment w:val="baseline"/>
-        <w:rPr>
-          <w:rFonts w:eastAsia="Times New Roman" w:cs="Times New Roman"/>
-          <w:color w:val="373737"/>
-          <w:szCs w:val="24"/>
-          <w:lang w:eastAsia="en-GB"/>
-        </w:rPr>
-      </w:pPr>
-    </w:p>
-    <w:p>
-      <w:pPr>
-        <w:shd w:val="clear" w:color="auto" w:fill="FFFFFF"/>
-        <w:textAlignment w:val="baseline"/>
-        <w:rPr>
-          <w:rFonts w:eastAsia="Times New Roman" w:cs="Times New Roman"/>
-          <w:color w:val="373737"/>
-          <w:szCs w:val="24"/>
-          <w:lang w:eastAsia="en-GB"/>
-        </w:rPr>
-      </w:pPr>
-    </w:p>
-    <w:p>
-      <w:pPr>
-        <w:shd w:val="clear" w:color="auto" w:fill="FFFFFF"/>
-        <w:textAlignment w:val="baseline"/>
-        <w:rPr>
-          <w:rFonts w:eastAsia="Times New Roman" w:cs="Times New Roman"/>
-          <w:color w:val="373737"/>
-          <w:szCs w:val="24"/>
-          <w:lang w:eastAsia="en-GB"/>
-        </w:rPr>
-      </w:pPr>
-    </w:p>
-    <w:p>
-      <w:pPr>
-        <w:rPr>
-          <w:rFonts w:eastAsia="Times New Roman" w:cs="Times New Roman"/>
           <w:b/>
           <w:color w:val="373737"/>
           <w:sz w:val="28"/>
@@ -5577,56 +5013,6 @@
       <w:r>
         <w:rPr>
           <w:rFonts w:eastAsia="Times New Roman" w:cs="Times New Roman"/>
-          <w:b/>
-          <w:color w:val="373737"/>
-          <w:sz w:val="28"/>
-          <w:szCs w:val="24"/>
-          <w:lang w:eastAsia="en-GB"/>
-        </w:rPr>
-        <w:br w:type="page"/>
-      </w:r>
-    </w:p>
-    <w:p>
-      <w:pPr>
-        <w:shd w:val="clear" w:color="auto" w:fill="FFFFFF"/>
-        <w:textAlignment w:val="baseline"/>
-        <w:rPr>
-          <w:rFonts w:eastAsia="Times New Roman" w:cs="Times New Roman"/>
-          <w:b/>
-          <w:color w:val="373737"/>
-          <w:sz w:val="28"/>
-          <w:szCs w:val="24"/>
-          <w:lang w:eastAsia="en-GB"/>
-        </w:rPr>
-      </w:pPr>
-      <w:r>
-        <w:rPr>
-          <w:rFonts w:eastAsia="Times New Roman" w:cs="Times New Roman"/>
-          <w:b/>
-          <w:color w:val="373737"/>
-          <w:sz w:val="28"/>
-          <w:szCs w:val="24"/>
-          <w:lang w:eastAsia="en-GB"/>
-        </w:rPr>
-        <w:lastRenderedPageBreak/>
-        <w:t>Data Processing</w:t>
-      </w:r>
-    </w:p>
-    <w:p>
-      <w:pPr>
-        <w:shd w:val="clear" w:color="auto" w:fill="FFFFFF"/>
-        <w:textAlignment w:val="baseline"/>
-        <w:rPr>
-          <w:rFonts w:eastAsia="Times New Roman" w:cs="Times New Roman"/>
-          <w:color w:val="373737"/>
-          <w:sz w:val="22"/>
-          <w:szCs w:val="24"/>
-          <w:lang w:eastAsia="en-GB"/>
-        </w:rPr>
-      </w:pPr>
-      <w:r>
-        <w:rPr>
-          <w:rFonts w:eastAsia="Times New Roman" w:cs="Times New Roman"/>
           <w:color w:val="373737"/>
           <w:szCs w:val="24"/>
           <w:lang w:eastAsia="en-GB"/>
@@ -5660,27 +5046,43 @@
           <w:szCs w:val="24"/>
           <w:lang w:eastAsia="en-GB"/>
         </w:rPr>
-        <w:t xml:space="preserve"> a sample output map for a global and station ionospheric error analysis respectivley. With regions of higher ionospheric error at the </w:t>
-      </w:r>
-      <w:proofErr w:type="gramStart"/>
-      <w:r>
-        <w:rPr>
-          <w:rFonts w:eastAsia="Times New Roman" w:cs="Times New Roman"/>
-          <w:color w:val="373737"/>
-          <w:szCs w:val="24"/>
-          <w:lang w:eastAsia="en-GB"/>
-        </w:rPr>
-        <w:t>time shaded</w:t>
-      </w:r>
-      <w:proofErr w:type="gramEnd"/>
-      <w:r>
-        <w:rPr>
-          <w:rFonts w:eastAsia="Times New Roman" w:cs="Times New Roman"/>
-          <w:color w:val="373737"/>
-          <w:szCs w:val="24"/>
-          <w:lang w:eastAsia="en-GB"/>
-        </w:rPr>
-        <w:t xml:space="preserve"> red and regions of lower ionospheric effects shaded blue.</w:t>
+        <w:t xml:space="preserve"> a sample output map for a global </w:t>
+      </w:r>
+      <w:r>
+        <w:rPr>
+          <w:rFonts w:eastAsia="Times New Roman" w:cs="Times New Roman"/>
+          <w:color w:val="373737"/>
+          <w:szCs w:val="24"/>
+          <w:lang w:eastAsia="en-GB"/>
+        </w:rPr>
+        <w:t>map of</w:t>
+      </w:r>
+      <w:r>
+        <w:rPr>
+          <w:rFonts w:eastAsia="Times New Roman" w:cs="Times New Roman"/>
+          <w:color w:val="373737"/>
+          <w:szCs w:val="24"/>
+          <w:lang w:eastAsia="en-GB"/>
+        </w:rPr>
+        <w:t xml:space="preserve"> ionospheric </w:t>
+      </w:r>
+      <w:r>
+        <w:rPr>
+          <w:rFonts w:eastAsia="Times New Roman" w:cs="Times New Roman"/>
+          <w:color w:val="373737"/>
+          <w:szCs w:val="24"/>
+          <w:lang w:eastAsia="en-GB"/>
+        </w:rPr>
+        <w:t>effects w</w:t>
+      </w:r>
+      <w:r>
+        <w:rPr>
+          <w:rFonts w:eastAsia="Times New Roman" w:cs="Times New Roman"/>
+          <w:color w:val="373737"/>
+          <w:szCs w:val="24"/>
+          <w:lang w:eastAsia="en-GB"/>
+        </w:rPr>
+        <w:t>ith regions of higher ionospheric error at the time shaded red and regions of lower ionospheric effects shaded blue.</w:t>
       </w:r>
     </w:p>
     <w:p>
@@ -5707,59 +5109,60 @@
           <w:lang w:eastAsia="en-GB"/>
         </w:rPr>
         <w:pict>
-          <v:shape id="_x0000_i1036" type="#_x0000_t75" style="width:451.5pt;height:248.25pt">
-            <v:imagedata r:id="rId25" o:title="13"/>
+          <v:shape id="_x0000_i1087" type="#_x0000_t75" style="width:442.5pt;height:218.25pt">
+            <v:imagedata r:id="rId26" o:title="globe90elevation@00_00_00" croptop="7581f" cropbottom="6224f" cropleft="5529f" cropright="10165f"/>
           </v:shape>
         </w:pict>
       </w:r>
     </w:p>
     <w:p>
       <w:pPr>
+        <w:ind w:left="720"/>
+        <w:rPr>
+          <w:szCs w:val="24"/>
+          <w:lang w:val="en-US"/>
+        </w:rPr>
+      </w:pPr>
+    </w:p>
+    <w:p>
+      <w:pPr>
+        <w:ind w:firstLine="720"/>
+        <w:rPr>
+          <w:b/>
+          <w:sz w:val="28"/>
+          <w:szCs w:val="24"/>
+          <w:lang w:val="en-US"/>
+        </w:rPr>
+      </w:pPr>
+      <w:r>
+        <w:rPr>
+          <w:b/>
+          <w:sz w:val="28"/>
+          <w:szCs w:val="24"/>
+          <w:lang w:val="en-US"/>
+        </w:rPr>
+        <w:t>Local Map</w:t>
+      </w:r>
+    </w:p>
+    <w:p>
+      <w:pPr>
         <w:shd w:val="clear" w:color="auto" w:fill="FFFFFF"/>
         <w:textAlignment w:val="baseline"/>
         <w:rPr>
           <w:rFonts w:eastAsia="Times New Roman" w:cs="Times New Roman"/>
-          <w:b/>
-          <w:color w:val="373737"/>
-          <w:sz w:val="28"/>
-          <w:szCs w:val="24"/>
-          <w:lang w:eastAsia="en-GB"/>
-        </w:rPr>
-      </w:pPr>
-    </w:p>
-    <w:p>
-      <w:pPr>
-        <w:shd w:val="clear" w:color="auto" w:fill="FFFFFF"/>
-        <w:textAlignment w:val="baseline"/>
-        <w:rPr>
-          <w:rFonts w:eastAsia="Times New Roman" w:cs="Times New Roman"/>
-          <w:b/>
-          <w:color w:val="373737"/>
-          <w:sz w:val="28"/>
-          <w:szCs w:val="24"/>
-          <w:lang w:eastAsia="en-GB"/>
-        </w:rPr>
-      </w:pPr>
-    </w:p>
-    <w:p>
-      <w:pPr>
-        <w:shd w:val="clear" w:color="auto" w:fill="FFFFFF"/>
-        <w:textAlignment w:val="baseline"/>
-        <w:rPr>
-          <w:rFonts w:eastAsia="Times New Roman" w:cs="Times New Roman"/>
-          <w:color w:val="373737"/>
-          <w:szCs w:val="24"/>
-          <w:lang w:eastAsia="en-GB"/>
-        </w:rPr>
-      </w:pPr>
-      <w:r>
-        <w:rPr>
-          <w:rFonts w:eastAsia="Times New Roman" w:cs="Times New Roman"/>
-          <w:color w:val="373737"/>
-          <w:szCs w:val="24"/>
-          <w:lang w:eastAsia="en-GB"/>
-        </w:rPr>
-        <w:t xml:space="preserve">Figure ………………………. Shows a sample output map of the varation of ionospheric error for varying elevation and azimuth. From the graph, it is </w:t>
+          <w:color w:val="373737"/>
+          <w:szCs w:val="24"/>
+          <w:lang w:eastAsia="en-GB"/>
+        </w:rPr>
+      </w:pPr>
+      <w:r>
+        <w:rPr>
+          <w:rFonts w:eastAsia="Times New Roman" w:cs="Times New Roman"/>
+          <w:color w:val="373737"/>
+          <w:szCs w:val="24"/>
+          <w:lang w:eastAsia="en-GB"/>
+        </w:rPr>
+        <w:t xml:space="preserve">Figure ………………………. Shows a </w:t>
       </w:r>
       <w:proofErr w:type="gramStart"/>
       <w:r>
@@ -5769,6 +5172,62 @@
           <w:szCs w:val="24"/>
           <w:lang w:eastAsia="en-GB"/>
         </w:rPr>
+        <w:t xml:space="preserve">sample output </w:t>
+      </w:r>
+      <w:r>
+        <w:rPr>
+          <w:rFonts w:eastAsia="Times New Roman" w:cs="Times New Roman"/>
+          <w:color w:val="373737"/>
+          <w:szCs w:val="24"/>
+          <w:lang w:eastAsia="en-GB"/>
+        </w:rPr>
+        <w:t>loca map</w:t>
+      </w:r>
+      <w:proofErr w:type="gramEnd"/>
+      <w:r>
+        <w:rPr>
+          <w:rFonts w:eastAsia="Times New Roman" w:cs="Times New Roman"/>
+          <w:color w:val="373737"/>
+          <w:szCs w:val="24"/>
+          <w:lang w:eastAsia="en-GB"/>
+        </w:rPr>
+        <w:t xml:space="preserve"> </w:t>
+      </w:r>
+      <w:r>
+        <w:rPr>
+          <w:rFonts w:eastAsia="Times New Roman" w:cs="Times New Roman"/>
+          <w:color w:val="373737"/>
+          <w:szCs w:val="24"/>
+          <w:lang w:eastAsia="en-GB"/>
+        </w:rPr>
+        <w:t>of ionospheric</w:t>
+      </w:r>
+      <w:r>
+        <w:rPr>
+          <w:rFonts w:eastAsia="Times New Roman" w:cs="Times New Roman"/>
+          <w:color w:val="373737"/>
+          <w:szCs w:val="24"/>
+          <w:lang w:eastAsia="en-GB"/>
+        </w:rPr>
+        <w:t xml:space="preserve"> effect</w:t>
+      </w:r>
+      <w:r>
+        <w:rPr>
+          <w:rFonts w:eastAsia="Times New Roman" w:cs="Times New Roman"/>
+          <w:color w:val="373737"/>
+          <w:szCs w:val="24"/>
+          <w:lang w:eastAsia="en-GB"/>
+        </w:rPr>
+        <w:t xml:space="preserve"> for varying elevation and azimuth. From the graph, it is </w:t>
+      </w:r>
+      <w:proofErr w:type="gramStart"/>
+      <w:r>
+        <w:rPr>
+          <w:rFonts w:eastAsia="Times New Roman" w:cs="Times New Roman"/>
+          <w:color w:val="373737"/>
+          <w:szCs w:val="24"/>
+          <w:lang w:eastAsia="en-GB"/>
+        </w:rPr>
         <w:t>more clear</w:t>
       </w:r>
       <w:proofErr w:type="gramEnd"/>
@@ -5779,7 +5238,25 @@
           <w:szCs w:val="24"/>
           <w:lang w:eastAsia="en-GB"/>
         </w:rPr>
-        <w:t xml:space="preserve"> that the ionospheric error is higher for lower elevation of the station with respect to the satellite vehichle.</w:t>
+        <w:t xml:space="preserve"> that the ionospheric error is higher for lower elevation of the station with respect to the satellite </w:t>
+      </w:r>
+      <w:r>
+        <w:rPr>
+          <w:rFonts w:eastAsia="Times New Roman" w:cs="Times New Roman"/>
+          <w:color w:val="373737"/>
+          <w:szCs w:val="24"/>
+          <w:lang w:eastAsia="en-GB"/>
+        </w:rPr>
+        <w:t>vehicle</w:t>
+      </w:r>
+      <w:r>
+        <w:rPr>
+          <w:rFonts w:eastAsia="Times New Roman" w:cs="Times New Roman"/>
+          <w:color w:val="373737"/>
+          <w:szCs w:val="24"/>
+          <w:lang w:eastAsia="en-GB"/>
+        </w:rPr>
+        <w:t>.</w:t>
       </w:r>
     </w:p>
     <w:p>
@@ -5789,56 +5266,65 @@
         <w:textAlignment w:val="baseline"/>
         <w:rPr>
           <w:rFonts w:eastAsia="Times New Roman" w:cs="Times New Roman"/>
-          <w:b/>
-          <w:color w:val="373737"/>
-          <w:sz w:val="28"/>
-          <w:szCs w:val="24"/>
-          <w:lang w:eastAsia="en-GB"/>
-        </w:rPr>
-      </w:pPr>
-      <w:r>
-        <w:rPr>
-          <w:rFonts w:eastAsia="Times New Roman" w:cs="Times New Roman"/>
-          <w:b/>
-          <w:color w:val="373737"/>
-          <w:sz w:val="28"/>
+          <w:color w:val="373737"/>
+          <w:szCs w:val="24"/>
+          <w:lang w:eastAsia="en-GB"/>
+        </w:rPr>
+      </w:pPr>
+      <w:r>
+        <w:rPr>
+          <w:rFonts w:eastAsia="Times New Roman" w:cs="Times New Roman"/>
+          <w:color w:val="373737"/>
           <w:szCs w:val="24"/>
           <w:lang w:eastAsia="en-GB"/>
         </w:rPr>
         <w:lastRenderedPageBreak/>
         <w:pict>
-          <v:shape id="_x0000_i1037" type="#_x0000_t75" style="width:322.5pt;height:284.25pt">
-            <v:imagedata r:id="rId26" o:title="14"/>
+          <v:shape id="_x0000_i1081" type="#_x0000_t75" style="width:327.75pt;height:305.25pt">
+            <v:imagedata r:id="rId27" o:title="Milan@18_00_00" cropleft="22440f" cropright="9590f"/>
           </v:shape>
         </w:pict>
       </w:r>
     </w:p>
     <w:p>
       <w:pPr>
-        <w:tabs>
-          <w:tab w:val="left" w:pos="1815"/>
-        </w:tabs>
-        <w:rPr>
-          <w:b/>
-          <w:sz w:val="28"/>
-          <w:u w:val="single"/>
-          <w:lang w:val="en-US"/>
-        </w:rPr>
-      </w:pPr>
-      <w:r>
-        <w:rPr>
-          <w:b/>
-          <w:sz w:val="28"/>
-          <w:u w:val="single"/>
-          <w:lang w:val="en-US"/>
-        </w:rPr>
-        <w:t>/// Update the readme on libraries to install to use the program</w:t>
-      </w:r>
-    </w:p>
-    <w:p>
-      <w:pPr>
-        <w:rPr>
-          <w:lang w:val="en-US"/>
+        <w:rPr>
+          <w:szCs w:val="24"/>
+          <w:lang w:val="en-US"/>
+        </w:rPr>
+      </w:pPr>
+      <w:r>
+        <w:rPr>
+          <w:szCs w:val="24"/>
+          <w:lang w:val="en-US"/>
+        </w:rPr>
+        <w:br w:type="page"/>
+      </w:r>
+    </w:p>
+    <w:p>
+      <w:pPr>
+        <w:rPr>
+          <w:lang w:val="en-US"/>
+        </w:rPr>
+      </w:pPr>
+      <w:r>
+        <w:rPr>
+          <w:szCs w:val="24"/>
+          <w:lang w:val="en-US"/>
+        </w:rPr>
+        <w:lastRenderedPageBreak/>
+        <w:t>Conclusion</w:t>
+      </w:r>
+    </w:p>
+    <w:p>
+      <w:pPr>
+        <w:shd w:val="clear" w:color="auto" w:fill="FFFFFF"/>
+        <w:textAlignment w:val="baseline"/>
+        <w:rPr>
+          <w:rFonts w:eastAsia="Times New Roman" w:cs="Times New Roman"/>
+          <w:color w:val="373737"/>
+          <w:szCs w:val="24"/>
+          <w:lang w:eastAsia="en-GB"/>
         </w:rPr>
       </w:pPr>
     </w:p>
@@ -5913,7 +5399,7 @@
           <w:rPr>
             <w:noProof/>
           </w:rPr>
-          <w:t>14</w:t>
+          <w:t>8</w:t>
         </w:r>
         <w:r>
           <w:rPr>
@@ -7423,7 +6909,7 @@
   <w:rsids>
     <w:rsidRoot w:val="0027370A"/>
     <w:rsid w:val="0027370A"/>
-    <w:rsid w:val="00410E34"/>
+    <w:rsid w:val="007934B3"/>
   </w:rsids>
   <m:mathPr>
     <m:mathFont m:val="Cambria Math"/>
@@ -8178,4 +7664,16 @@
     </a:ext>
   </a:extLst>
 </a:theme>
+</file>
+
+<file path=customXml/item1.xml><?xml version="1.0" encoding="utf-8"?>
+<b:Sources xmlns:b="http://schemas.openxmlformats.org/officeDocument/2006/bibliography" xmlns="http://schemas.openxmlformats.org/officeDocument/2006/bibliography" SelectedStyle="\APASixthEditionOfficeOnline.xsl" StyleName="APA" Version="6"/>
+</file>
+
+<file path=customXml/itemProps1.xml><?xml version="1.0" encoding="utf-8"?>
+<ds:datastoreItem xmlns:ds="http://schemas.openxmlformats.org/officeDocument/2006/customXml" ds:itemID="{4BA3DD1E-CDB4-4533-9CDA-B2A3DFCB1ECF}">
+  <ds:schemaRefs>
+    <ds:schemaRef ds:uri="http://schemas.openxmlformats.org/officeDocument/2006/bibliography"/>
+  </ds:schemaRefs>
+</ds:datastoreItem>
 </file>
</xml_diff>

<commit_message>
Added figure numbers inside the report
</commit_message>
<xml_diff>
--- a/Document/Report.docx
+++ b/Document/Report.docx
@@ -799,7 +799,7 @@
       <w:pPr>
         <w:pStyle w:val="Heading1"/>
       </w:pPr>
-      <w:bookmarkStart w:id="0" w:name="_Toc82221658"/>
+      <w:bookmarkStart w:id="0" w:name="_Toc82277214"/>
       <w:r>
         <w:t>Abstract</w:t>
       </w:r>
@@ -1057,7 +1057,7 @@
           <w:r>
             <w:fldChar w:fldCharType="separate"/>
           </w:r>
-          <w:hyperlink w:anchor="_Toc82221658" w:history="1">
+          <w:hyperlink w:anchor="_Toc82277214" w:history="1">
             <w:r>
               <w:rPr>
                 <w:rStyle w:val="Hyperlink"/>
@@ -1084,7 +1084,7 @@
                 <w:noProof/>
                 <w:webHidden/>
               </w:rPr>
-              <w:instrText xml:space="preserve"> PAGEREF _Toc82221658 \h </w:instrText>
+              <w:instrText xml:space="preserve"> PAGEREF _Toc82277214 \h </w:instrText>
             </w:r>
             <w:r>
               <w:rPr>
@@ -1128,7 +1128,7 @@
               <w:lang w:eastAsia="en-GB"/>
             </w:rPr>
           </w:pPr>
-          <w:hyperlink w:anchor="_Toc82221659" w:history="1">
+          <w:hyperlink w:anchor="_Toc82277215" w:history="1">
             <w:r>
               <w:rPr>
                 <w:rStyle w:val="Hyperlink"/>
@@ -1155,7 +1155,7 @@
                 <w:noProof/>
                 <w:webHidden/>
               </w:rPr>
-              <w:instrText xml:space="preserve"> PAGEREF _Toc82221659 \h </w:instrText>
+              <w:instrText xml:space="preserve"> PAGEREF _Toc82277215 \h </w:instrText>
             </w:r>
             <w:r>
               <w:rPr>
@@ -1200,7 +1200,7 @@
               <w:lang w:eastAsia="en-GB"/>
             </w:rPr>
           </w:pPr>
-          <w:hyperlink w:anchor="_Toc82221660" w:history="1">
+          <w:hyperlink w:anchor="_Toc82277216" w:history="1">
             <w:r>
               <w:rPr>
                 <w:rStyle w:val="Hyperlink"/>
@@ -1243,7 +1243,7 @@
                 <w:noProof/>
                 <w:webHidden/>
               </w:rPr>
-              <w:instrText xml:space="preserve"> PAGEREF _Toc82221660 \h </w:instrText>
+              <w:instrText xml:space="preserve"> PAGEREF _Toc82277216 \h </w:instrText>
             </w:r>
             <w:r>
               <w:rPr>
@@ -1288,7 +1288,7 @@
               <w:lang w:eastAsia="en-GB"/>
             </w:rPr>
           </w:pPr>
-          <w:hyperlink w:anchor="_Toc82221661" w:history="1">
+          <w:hyperlink w:anchor="_Toc82277217" w:history="1">
             <w:r>
               <w:rPr>
                 <w:rStyle w:val="Hyperlink"/>
@@ -1331,7 +1331,7 @@
                 <w:noProof/>
                 <w:webHidden/>
               </w:rPr>
-              <w:instrText xml:space="preserve"> PAGEREF _Toc82221661 \h </w:instrText>
+              <w:instrText xml:space="preserve"> PAGEREF _Toc82277217 \h </w:instrText>
             </w:r>
             <w:r>
               <w:rPr>
@@ -1376,7 +1376,7 @@
               <w:lang w:eastAsia="en-GB"/>
             </w:rPr>
           </w:pPr>
-          <w:hyperlink w:anchor="_Toc82221662" w:history="1">
+          <w:hyperlink w:anchor="_Toc82277218" w:history="1">
             <w:r>
               <w:rPr>
                 <w:rStyle w:val="Hyperlink"/>
@@ -1419,7 +1419,7 @@
                 <w:noProof/>
                 <w:webHidden/>
               </w:rPr>
-              <w:instrText xml:space="preserve"> PAGEREF _Toc82221662 \h </w:instrText>
+              <w:instrText xml:space="preserve"> PAGEREF _Toc82277218 \h </w:instrText>
             </w:r>
             <w:r>
               <w:rPr>
@@ -1464,7 +1464,7 @@
               <w:lang w:eastAsia="en-GB"/>
             </w:rPr>
           </w:pPr>
-          <w:hyperlink w:anchor="_Toc82221663" w:history="1">
+          <w:hyperlink w:anchor="_Toc82277219" w:history="1">
             <w:r>
               <w:rPr>
                 <w:rStyle w:val="Hyperlink"/>
@@ -1507,7 +1507,7 @@
                 <w:noProof/>
                 <w:webHidden/>
               </w:rPr>
-              <w:instrText xml:space="preserve"> PAGEREF _Toc82221663 \h </w:instrText>
+              <w:instrText xml:space="preserve"> PAGEREF _Toc82277219 \h </w:instrText>
             </w:r>
             <w:r>
               <w:rPr>
@@ -1552,7 +1552,7 @@
               <w:lang w:eastAsia="en-GB"/>
             </w:rPr>
           </w:pPr>
-          <w:hyperlink w:anchor="_Toc82221664" w:history="1">
+          <w:hyperlink w:anchor="_Toc82277220" w:history="1">
             <w:r>
               <w:rPr>
                 <w:rStyle w:val="Hyperlink"/>
@@ -1597,7 +1597,7 @@
                 <w:noProof/>
                 <w:webHidden/>
               </w:rPr>
-              <w:instrText xml:space="preserve"> PAGEREF _Toc82221664 \h </w:instrText>
+              <w:instrText xml:space="preserve"> PAGEREF _Toc82277220 \h </w:instrText>
             </w:r>
             <w:r>
               <w:rPr>
@@ -1642,7 +1642,7 @@
               <w:lang w:eastAsia="en-GB"/>
             </w:rPr>
           </w:pPr>
-          <w:hyperlink w:anchor="_Toc82221665" w:history="1">
+          <w:hyperlink w:anchor="_Toc82277221" w:history="1">
             <w:r>
               <w:rPr>
                 <w:rStyle w:val="Hyperlink"/>
@@ -1687,7 +1687,97 @@
                 <w:noProof/>
                 <w:webHidden/>
               </w:rPr>
-              <w:instrText xml:space="preserve"> PAGEREF _Toc82221665 \h </w:instrText>
+              <w:instrText xml:space="preserve"> PAGEREF _Toc82277221 \h </w:instrText>
+            </w:r>
+            <w:r>
+              <w:rPr>
+                <w:noProof/>
+                <w:webHidden/>
+              </w:rPr>
+            </w:r>
+            <w:r>
+              <w:rPr>
+                <w:noProof/>
+                <w:webHidden/>
+              </w:rPr>
+              <w:fldChar w:fldCharType="separate"/>
+            </w:r>
+            <w:r>
+              <w:rPr>
+                <w:noProof/>
+                <w:webHidden/>
+              </w:rPr>
+              <w:t>2</w:t>
+            </w:r>
+            <w:r>
+              <w:rPr>
+                <w:noProof/>
+                <w:webHidden/>
+              </w:rPr>
+              <w:fldChar w:fldCharType="end"/>
+            </w:r>
+          </w:hyperlink>
+        </w:p>
+        <w:p>
+          <w:pPr>
+            <w:pStyle w:val="TOC2"/>
+            <w:tabs>
+              <w:tab w:val="left" w:pos="880"/>
+              <w:tab w:val="right" w:pos="9016"/>
+            </w:tabs>
+            <w:rPr>
+              <w:rFonts w:asciiTheme="minorHAnsi" w:eastAsiaTheme="minorEastAsia" w:hAnsiTheme="minorHAnsi"/>
+              <w:noProof/>
+              <w:sz w:val="22"/>
+              <w:lang w:eastAsia="en-GB"/>
+            </w:rPr>
+          </w:pPr>
+          <w:hyperlink w:anchor="_Toc82277222" w:history="1">
+            <w:r>
+              <w:rPr>
+                <w:rStyle w:val="Hyperlink"/>
+                <w:noProof/>
+              </w:rPr>
+              <w:t>1.4</w:t>
+            </w:r>
+            <w:r>
+              <w:rPr>
+                <w:rFonts w:asciiTheme="minorHAnsi" w:eastAsiaTheme="minorEastAsia" w:hAnsiTheme="minorHAnsi"/>
+                <w:noProof/>
+                <w:sz w:val="22"/>
+                <w:lang w:eastAsia="en-GB"/>
+              </w:rPr>
+              <w:tab/>
+            </w:r>
+            <w:r>
+              <w:rPr>
+                <w:rStyle w:val="Hyperlink"/>
+                <w:noProof/>
+              </w:rPr>
+              <w:t>Revision</w:t>
+            </w:r>
+            <w:bookmarkStart w:id="1" w:name="_GoBack"/>
+            <w:bookmarkEnd w:id="1"/>
+            <w:r>
+              <w:rPr>
+                <w:noProof/>
+                <w:webHidden/>
+              </w:rPr>
+              <w:tab/>
+            </w:r>
+            <w:r>
+              <w:rPr>
+                <w:noProof/>
+                <w:webHidden/>
+              </w:rPr>
+              <w:fldChar w:fldCharType="begin"/>
+            </w:r>
+            <w:r>
+              <w:rPr>
+                <w:noProof/>
+                <w:webHidden/>
+              </w:rPr>
+              <w:instrText xml:space="preserve"> PAGEREF _Toc82277222 \h </w:instrText>
             </w:r>
             <w:r>
               <w:rPr>
@@ -1732,7 +1822,7 @@
               <w:lang w:eastAsia="en-GB"/>
             </w:rPr>
           </w:pPr>
-          <w:hyperlink w:anchor="_Toc82221666" w:history="1">
+          <w:hyperlink w:anchor="_Toc82277223" w:history="1">
             <w:r>
               <w:rPr>
                 <w:rStyle w:val="Hyperlink"/>
@@ -1775,7 +1865,7 @@
                 <w:noProof/>
                 <w:webHidden/>
               </w:rPr>
-              <w:instrText xml:space="preserve"> PAGEREF _Toc82221666 \h </w:instrText>
+              <w:instrText xml:space="preserve"> PAGEREF _Toc82277223 \h </w:instrText>
             </w:r>
             <w:r>
               <w:rPr>
@@ -1820,7 +1910,7 @@
               <w:lang w:eastAsia="en-GB"/>
             </w:rPr>
           </w:pPr>
-          <w:hyperlink w:anchor="_Toc82221667" w:history="1">
+          <w:hyperlink w:anchor="_Toc82277224" w:history="1">
             <w:r>
               <w:rPr>
                 <w:rStyle w:val="Hyperlink"/>
@@ -1863,7 +1953,7 @@
                 <w:noProof/>
                 <w:webHidden/>
               </w:rPr>
-              <w:instrText xml:space="preserve"> PAGEREF _Toc82221667 \h </w:instrText>
+              <w:instrText xml:space="preserve"> PAGEREF _Toc82277224 \h </w:instrText>
             </w:r>
             <w:r>
               <w:rPr>
@@ -1908,7 +1998,7 @@
               <w:lang w:eastAsia="en-GB"/>
             </w:rPr>
           </w:pPr>
-          <w:hyperlink w:anchor="_Toc82221668" w:history="1">
+          <w:hyperlink w:anchor="_Toc82277225" w:history="1">
             <w:r>
               <w:rPr>
                 <w:rStyle w:val="Hyperlink"/>
@@ -1953,7 +2043,7 @@
                 <w:noProof/>
                 <w:webHidden/>
               </w:rPr>
-              <w:instrText xml:space="preserve"> PAGEREF _Toc82221668 \h </w:instrText>
+              <w:instrText xml:space="preserve"> PAGEREF _Toc82277225 \h </w:instrText>
             </w:r>
             <w:r>
               <w:rPr>
@@ -1998,7 +2088,7 @@
               <w:lang w:eastAsia="en-GB"/>
             </w:rPr>
           </w:pPr>
-          <w:hyperlink w:anchor="_Toc82221669" w:history="1">
+          <w:hyperlink w:anchor="_Toc82277226" w:history="1">
             <w:r>
               <w:rPr>
                 <w:rStyle w:val="Hyperlink"/>
@@ -2043,7 +2133,7 @@
                 <w:noProof/>
                 <w:webHidden/>
               </w:rPr>
-              <w:instrText xml:space="preserve"> PAGEREF _Toc82221669 \h </w:instrText>
+              <w:instrText xml:space="preserve"> PAGEREF _Toc82277226 \h </w:instrText>
             </w:r>
             <w:r>
               <w:rPr>
@@ -2088,7 +2178,7 @@
               <w:lang w:eastAsia="en-GB"/>
             </w:rPr>
           </w:pPr>
-          <w:hyperlink w:anchor="_Toc82221670" w:history="1">
+          <w:hyperlink w:anchor="_Toc82277227" w:history="1">
             <w:r>
               <w:rPr>
                 <w:rStyle w:val="Hyperlink"/>
@@ -2131,7 +2221,7 @@
                 <w:noProof/>
                 <w:webHidden/>
               </w:rPr>
-              <w:instrText xml:space="preserve"> PAGEREF _Toc82221670 \h </w:instrText>
+              <w:instrText xml:space="preserve"> PAGEREF _Toc82277227 \h </w:instrText>
             </w:r>
             <w:r>
               <w:rPr>
@@ -2176,7 +2266,7 @@
               <w:lang w:eastAsia="en-GB"/>
             </w:rPr>
           </w:pPr>
-          <w:hyperlink w:anchor="_Toc82221671" w:history="1">
+          <w:hyperlink w:anchor="_Toc82277228" w:history="1">
             <w:r>
               <w:rPr>
                 <w:rStyle w:val="Hyperlink"/>
@@ -2221,7 +2311,7 @@
                 <w:noProof/>
                 <w:webHidden/>
               </w:rPr>
-              <w:instrText xml:space="preserve"> PAGEREF _Toc82221671 \h </w:instrText>
+              <w:instrText xml:space="preserve"> PAGEREF _Toc82277228 \h </w:instrText>
             </w:r>
             <w:r>
               <w:rPr>
@@ -2266,7 +2356,7 @@
               <w:lang w:eastAsia="en-GB"/>
             </w:rPr>
           </w:pPr>
-          <w:hyperlink w:anchor="_Toc82221672" w:history="1">
+          <w:hyperlink w:anchor="_Toc82277229" w:history="1">
             <w:r>
               <w:rPr>
                 <w:rStyle w:val="Hyperlink"/>
@@ -2311,7 +2401,7 @@
                 <w:noProof/>
                 <w:webHidden/>
               </w:rPr>
-              <w:instrText xml:space="preserve"> PAGEREF _Toc82221672 \h </w:instrText>
+              <w:instrText xml:space="preserve"> PAGEREF _Toc82277229 \h </w:instrText>
             </w:r>
             <w:r>
               <w:rPr>
@@ -2331,7 +2421,7 @@
                 <w:noProof/>
                 <w:webHidden/>
               </w:rPr>
-              <w:t>9</w:t>
+              <w:t>10</w:t>
             </w:r>
             <w:r>
               <w:rPr>
@@ -2356,7 +2446,7 @@
               <w:lang w:eastAsia="en-GB"/>
             </w:rPr>
           </w:pPr>
-          <w:hyperlink w:anchor="_Toc82221673" w:history="1">
+          <w:hyperlink w:anchor="_Toc82277230" w:history="1">
             <w:r>
               <w:rPr>
                 <w:rStyle w:val="Hyperlink"/>
@@ -2399,7 +2489,7 @@
                 <w:noProof/>
                 <w:webHidden/>
               </w:rPr>
-              <w:instrText xml:space="preserve"> PAGEREF _Toc82221673 \h </w:instrText>
+              <w:instrText xml:space="preserve"> PAGEREF _Toc82277230 \h </w:instrText>
             </w:r>
             <w:r>
               <w:rPr>
@@ -2419,7 +2509,7 @@
                 <w:noProof/>
                 <w:webHidden/>
               </w:rPr>
-              <w:t>13</w:t>
+              <w:t>14</w:t>
             </w:r>
             <w:r>
               <w:rPr>
@@ -2444,7 +2534,7 @@
               <w:lang w:eastAsia="en-GB"/>
             </w:rPr>
           </w:pPr>
-          <w:hyperlink w:anchor="_Toc82221674" w:history="1">
+          <w:hyperlink w:anchor="_Toc82277231" w:history="1">
             <w:r>
               <w:rPr>
                 <w:rStyle w:val="Hyperlink"/>
@@ -2487,7 +2577,7 @@
                 <w:noProof/>
                 <w:webHidden/>
               </w:rPr>
-              <w:instrText xml:space="preserve"> PAGEREF _Toc82221674 \h </w:instrText>
+              <w:instrText xml:space="preserve"> PAGEREF _Toc82277231 \h </w:instrText>
             </w:r>
             <w:r>
               <w:rPr>
@@ -2507,7 +2597,7 @@
                 <w:noProof/>
                 <w:webHidden/>
               </w:rPr>
-              <w:t>13</w:t>
+              <w:t>14</w:t>
             </w:r>
             <w:r>
               <w:rPr>
@@ -2532,7 +2622,7 @@
               <w:lang w:eastAsia="en-GB"/>
             </w:rPr>
           </w:pPr>
-          <w:hyperlink w:anchor="_Toc82221675" w:history="1">
+          <w:hyperlink w:anchor="_Toc82277232" w:history="1">
             <w:r>
               <w:rPr>
                 <w:rStyle w:val="Hyperlink"/>
@@ -2577,7 +2667,7 @@
                 <w:noProof/>
                 <w:webHidden/>
               </w:rPr>
-              <w:instrText xml:space="preserve"> PAGEREF _Toc82221675 \h </w:instrText>
+              <w:instrText xml:space="preserve"> PAGEREF _Toc82277232 \h </w:instrText>
             </w:r>
             <w:r>
               <w:rPr>
@@ -2597,7 +2687,7 @@
                 <w:noProof/>
                 <w:webHidden/>
               </w:rPr>
-              <w:t>13</w:t>
+              <w:t>14</w:t>
             </w:r>
             <w:r>
               <w:rPr>
@@ -2622,7 +2712,7 @@
               <w:lang w:eastAsia="en-GB"/>
             </w:rPr>
           </w:pPr>
-          <w:hyperlink w:anchor="_Toc82221676" w:history="1">
+          <w:hyperlink w:anchor="_Toc82277233" w:history="1">
             <w:r>
               <w:rPr>
                 <w:rStyle w:val="Hyperlink"/>
@@ -2667,7 +2757,7 @@
                 <w:noProof/>
                 <w:webHidden/>
               </w:rPr>
-              <w:instrText xml:space="preserve"> PAGEREF _Toc82221676 \h </w:instrText>
+              <w:instrText xml:space="preserve"> PAGEREF _Toc82277233 \h </w:instrText>
             </w:r>
             <w:r>
               <w:rPr>
@@ -2687,7 +2777,7 @@
                 <w:noProof/>
                 <w:webHidden/>
               </w:rPr>
-              <w:t>13</w:t>
+              <w:t>14</w:t>
             </w:r>
             <w:r>
               <w:rPr>
@@ -2712,7 +2802,7 @@
               <w:lang w:eastAsia="en-GB"/>
             </w:rPr>
           </w:pPr>
-          <w:hyperlink w:anchor="_Toc82221677" w:history="1">
+          <w:hyperlink w:anchor="_Toc82277234" w:history="1">
             <w:r>
               <w:rPr>
                 <w:rStyle w:val="Hyperlink"/>
@@ -2755,7 +2845,7 @@
                 <w:noProof/>
                 <w:webHidden/>
               </w:rPr>
-              <w:instrText xml:space="preserve"> PAGEREF _Toc82221677 \h </w:instrText>
+              <w:instrText xml:space="preserve"> PAGEREF _Toc82277234 \h </w:instrText>
             </w:r>
             <w:r>
               <w:rPr>
@@ -2775,7 +2865,7 @@
                 <w:noProof/>
                 <w:webHidden/>
               </w:rPr>
-              <w:t>14</w:t>
+              <w:t>15</w:t>
             </w:r>
             <w:r>
               <w:rPr>
@@ -2800,7 +2890,7 @@
               <w:lang w:eastAsia="en-GB"/>
             </w:rPr>
           </w:pPr>
-          <w:hyperlink w:anchor="_Toc82221678" w:history="1">
+          <w:hyperlink w:anchor="_Toc82277235" w:history="1">
             <w:r>
               <w:rPr>
                 <w:rStyle w:val="Hyperlink"/>
@@ -2845,7 +2935,7 @@
                 <w:noProof/>
                 <w:webHidden/>
               </w:rPr>
-              <w:instrText xml:space="preserve"> PAGEREF _Toc82221678 \h </w:instrText>
+              <w:instrText xml:space="preserve"> PAGEREF _Toc82277235 \h </w:instrText>
             </w:r>
             <w:r>
               <w:rPr>
@@ -2865,7 +2955,7 @@
                 <w:noProof/>
                 <w:webHidden/>
               </w:rPr>
-              <w:t>14</w:t>
+              <w:t>15</w:t>
             </w:r>
             <w:r>
               <w:rPr>
@@ -2890,7 +2980,7 @@
               <w:lang w:eastAsia="en-GB"/>
             </w:rPr>
           </w:pPr>
-          <w:hyperlink w:anchor="_Toc82221679" w:history="1">
+          <w:hyperlink w:anchor="_Toc82277236" w:history="1">
             <w:r>
               <w:rPr>
                 <w:rStyle w:val="Hyperlink"/>
@@ -2935,7 +3025,7 @@
                 <w:noProof/>
                 <w:webHidden/>
               </w:rPr>
-              <w:instrText xml:space="preserve"> PAGEREF _Toc82221679 \h </w:instrText>
+              <w:instrText xml:space="preserve"> PAGEREF _Toc82277236 \h </w:instrText>
             </w:r>
             <w:r>
               <w:rPr>
@@ -2955,7 +3045,7 @@
                 <w:noProof/>
                 <w:webHidden/>
               </w:rPr>
-              <w:t>15</w:t>
+              <w:t>16</w:t>
             </w:r>
             <w:r>
               <w:rPr>
@@ -2980,7 +3070,7 @@
               <w:lang w:eastAsia="en-GB"/>
             </w:rPr>
           </w:pPr>
-          <w:hyperlink w:anchor="_Toc82221680" w:history="1">
+          <w:hyperlink w:anchor="_Toc82277237" w:history="1">
             <w:r>
               <w:rPr>
                 <w:rStyle w:val="Hyperlink"/>
@@ -3023,7 +3113,7 @@
                 <w:noProof/>
                 <w:webHidden/>
               </w:rPr>
-              <w:instrText xml:space="preserve"> PAGEREF _Toc82221680 \h </w:instrText>
+              <w:instrText xml:space="preserve"> PAGEREF _Toc82277237 \h </w:instrText>
             </w:r>
             <w:r>
               <w:rPr>
@@ -3076,34 +3166,22 @@
     <w:p>
       <w:pPr>
         <w:rPr>
-          <w:szCs w:val="24"/>
-          <w:lang w:val="en-US"/>
-        </w:rPr>
-      </w:pPr>
-    </w:p>
-    <w:p>
-      <w:pPr>
-        <w:rPr>
           <w:rFonts w:eastAsiaTheme="majorEastAsia" w:cstheme="majorBidi"/>
           <w:sz w:val="28"/>
           <w:szCs w:val="32"/>
           <w:lang w:val="en-US"/>
         </w:rPr>
       </w:pPr>
-      <w:r>
-        <w:br w:type="page"/>
-      </w:r>
     </w:p>
     <w:p>
       <w:pPr>
         <w:pStyle w:val="Heading1"/>
       </w:pPr>
-      <w:bookmarkStart w:id="1" w:name="_Toc82221659"/>
-      <w:r>
-        <w:lastRenderedPageBreak/>
+      <w:bookmarkStart w:id="2" w:name="_Toc82277215"/>
+      <w:r>
         <w:t>List of Figures</w:t>
       </w:r>
-      <w:bookmarkEnd w:id="1"/>
+      <w:bookmarkEnd w:id="2"/>
     </w:p>
     <w:p>
       <w:pPr>
@@ -3137,7 +3215,7 @@
         </w:rPr>
         <w:fldChar w:fldCharType="separate"/>
       </w:r>
-      <w:hyperlink w:anchor="_Toc82254575" w:history="1">
+      <w:hyperlink w:anchor="_Toc82277597" w:history="1">
         <w:r>
           <w:rPr>
             <w:rStyle w:val="Hyperlink"/>
@@ -3180,7 +3258,7 @@
             <w:noProof/>
             <w:webHidden/>
           </w:rPr>
-          <w:instrText xml:space="preserve"> PAGEREF _Toc82254575 \h </w:instrText>
+          <w:instrText xml:space="preserve"> PAGEREF _Toc82277597 \h </w:instrText>
         </w:r>
         <w:r>
           <w:rPr>
@@ -3225,7 +3303,7 @@
           <w:lang w:eastAsia="en-GB"/>
         </w:rPr>
       </w:pPr>
-      <w:hyperlink w:anchor="_Toc82254576" w:history="1">
+      <w:hyperlink w:anchor="_Toc82277598" w:history="1">
         <w:r>
           <w:rPr>
             <w:rStyle w:val="Hyperlink"/>
@@ -3268,7 +3346,7 @@
             <w:noProof/>
             <w:webHidden/>
           </w:rPr>
-          <w:instrText xml:space="preserve"> PAGEREF _Toc82254576 \h </w:instrText>
+          <w:instrText xml:space="preserve"> PAGEREF _Toc82277598 \h </w:instrText>
         </w:r>
         <w:r>
           <w:rPr>
@@ -3313,7 +3391,7 @@
           <w:lang w:eastAsia="en-GB"/>
         </w:rPr>
       </w:pPr>
-      <w:hyperlink w:anchor="_Toc82254577" w:history="1">
+      <w:hyperlink w:anchor="_Toc82277599" w:history="1">
         <w:r>
           <w:rPr>
             <w:rStyle w:val="Hyperlink"/>
@@ -3335,7 +3413,7 @@
             <w:rStyle w:val="Hyperlink"/>
             <w:noProof/>
           </w:rPr>
-          <w:t>Ionospheric Correction Parameter Unavailablity Notice</w:t>
+          <w:t>File type Error</w:t>
         </w:r>
         <w:r>
           <w:rPr>
@@ -3356,7 +3434,7 @@
             <w:noProof/>
             <w:webHidden/>
           </w:rPr>
-          <w:instrText xml:space="preserve"> PAGEREF _Toc82254577 \h </w:instrText>
+          <w:instrText xml:space="preserve"> PAGEREF _Toc82277599 \h </w:instrText>
         </w:r>
         <w:r>
           <w:rPr>
@@ -3401,7 +3479,7 @@
           <w:lang w:eastAsia="en-GB"/>
         </w:rPr>
       </w:pPr>
-      <w:hyperlink w:anchor="_Toc82254578" w:history="1">
+      <w:hyperlink w:anchor="_Toc82277600" w:history="1">
         <w:r>
           <w:rPr>
             <w:rStyle w:val="Hyperlink"/>
@@ -3423,7 +3501,7 @@
             <w:rStyle w:val="Hyperlink"/>
             <w:noProof/>
           </w:rPr>
-          <w:t>Help Menu Item</w:t>
+          <w:t>Ionospheric Correction Parameter Unavailablity Notice</w:t>
         </w:r>
         <w:r>
           <w:rPr>
@@ -3444,7 +3522,7 @@
             <w:noProof/>
             <w:webHidden/>
           </w:rPr>
-          <w:instrText xml:space="preserve"> PAGEREF _Toc82254578 \h </w:instrText>
+          <w:instrText xml:space="preserve"> PAGEREF _Toc82277600 \h </w:instrText>
         </w:r>
         <w:r>
           <w:rPr>
@@ -3489,7 +3567,7 @@
           <w:lang w:eastAsia="en-GB"/>
         </w:rPr>
       </w:pPr>
-      <w:hyperlink w:anchor="_Toc82254579" w:history="1">
+      <w:hyperlink w:anchor="_Toc82277601" w:history="1">
         <w:r>
           <w:rPr>
             <w:rStyle w:val="Hyperlink"/>
@@ -3511,7 +3589,7 @@
             <w:rStyle w:val="Hyperlink"/>
             <w:noProof/>
           </w:rPr>
-          <w:t>Help Content</w:t>
+          <w:t>Help Menu Item</w:t>
         </w:r>
         <w:r>
           <w:rPr>
@@ -3532,7 +3610,7 @@
             <w:noProof/>
             <w:webHidden/>
           </w:rPr>
-          <w:instrText xml:space="preserve"> PAGEREF _Toc82254579 \h </w:instrText>
+          <w:instrText xml:space="preserve"> PAGEREF _Toc82277601 \h </w:instrText>
         </w:r>
         <w:r>
           <w:rPr>
@@ -3552,7 +3630,7 @@
             <w:noProof/>
             <w:webHidden/>
           </w:rPr>
-          <w:t>6</w:t>
+          <w:t>5</w:t>
         </w:r>
         <w:r>
           <w:rPr>
@@ -3577,7 +3655,7 @@
           <w:lang w:eastAsia="en-GB"/>
         </w:rPr>
       </w:pPr>
-      <w:hyperlink w:anchor="_Toc82254580" w:history="1">
+      <w:hyperlink w:anchor="_Toc82277602" w:history="1">
         <w:r>
           <w:rPr>
             <w:rStyle w:val="Hyperlink"/>
@@ -3599,7 +3677,7 @@
             <w:rStyle w:val="Hyperlink"/>
             <w:noProof/>
           </w:rPr>
-          <w:t>About Page</w:t>
+          <w:t>Help Content</w:t>
         </w:r>
         <w:r>
           <w:rPr>
@@ -3620,7 +3698,7 @@
             <w:noProof/>
             <w:webHidden/>
           </w:rPr>
-          <w:instrText xml:space="preserve"> PAGEREF _Toc82254580 \h </w:instrText>
+          <w:instrText xml:space="preserve"> PAGEREF _Toc82277602 \h </w:instrText>
         </w:r>
         <w:r>
           <w:rPr>
@@ -3640,7 +3718,7 @@
             <w:noProof/>
             <w:webHidden/>
           </w:rPr>
-          <w:t>7</w:t>
+          <w:t>6</w:t>
         </w:r>
         <w:r>
           <w:rPr>
@@ -3665,7 +3743,7 @@
           <w:lang w:eastAsia="en-GB"/>
         </w:rPr>
       </w:pPr>
-      <w:hyperlink w:anchor="_Toc82254581" w:history="1">
+      <w:hyperlink w:anchor="_Toc82277603" w:history="1">
         <w:r>
           <w:rPr>
             <w:rStyle w:val="Hyperlink"/>
@@ -3687,7 +3765,7 @@
             <w:rStyle w:val="Hyperlink"/>
             <w:noProof/>
           </w:rPr>
-          <w:t>Satellite Orbit Panel</w:t>
+          <w:t>About Page</w:t>
         </w:r>
         <w:r>
           <w:rPr>
@@ -3708,7 +3786,7 @@
             <w:noProof/>
             <w:webHidden/>
           </w:rPr>
-          <w:instrText xml:space="preserve"> PAGEREF _Toc82254581 \h </w:instrText>
+          <w:instrText xml:space="preserve"> PAGEREF _Toc82277603 \h </w:instrText>
         </w:r>
         <w:r>
           <w:rPr>
@@ -3728,7 +3806,7 @@
             <w:noProof/>
             <w:webHidden/>
           </w:rPr>
-          <w:t>8</w:t>
+          <w:t>7</w:t>
         </w:r>
         <w:r>
           <w:rPr>
@@ -3753,7 +3831,7 @@
           <w:lang w:eastAsia="en-GB"/>
         </w:rPr>
       </w:pPr>
-      <w:hyperlink w:anchor="_Toc82254582" w:history="1">
+      <w:hyperlink w:anchor="_Toc82277604" w:history="1">
         <w:r>
           <w:rPr>
             <w:rStyle w:val="Hyperlink"/>
@@ -3775,7 +3853,7 @@
             <w:rStyle w:val="Hyperlink"/>
             <w:noProof/>
           </w:rPr>
-          <w:t>Satellite Orbit (Global Map Page)</w:t>
+          <w:t>Satellite Orbit Panel</w:t>
         </w:r>
         <w:r>
           <w:rPr>
@@ -3796,7 +3874,7 @@
             <w:noProof/>
             <w:webHidden/>
           </w:rPr>
-          <w:instrText xml:space="preserve"> PAGEREF _Toc82254582 \h </w:instrText>
+          <w:instrText xml:space="preserve"> PAGEREF _Toc82277604 \h </w:instrText>
         </w:r>
         <w:r>
           <w:rPr>
@@ -3841,7 +3919,7 @@
           <w:lang w:eastAsia="en-GB"/>
         </w:rPr>
       </w:pPr>
-      <w:hyperlink w:anchor="_Toc82254583" w:history="1">
+      <w:hyperlink w:anchor="_Toc82277605" w:history="1">
         <w:r>
           <w:rPr>
             <w:rStyle w:val="Hyperlink"/>
@@ -3863,7 +3941,7 @@
             <w:rStyle w:val="Hyperlink"/>
             <w:noProof/>
           </w:rPr>
-          <w:t>Satellite Orbit (Local Map Page)</w:t>
+          <w:t>Satellite Orbit (Global Map Page)</w:t>
         </w:r>
         <w:r>
           <w:rPr>
@@ -3884,7 +3962,7 @@
             <w:noProof/>
             <w:webHidden/>
           </w:rPr>
-          <w:instrText xml:space="preserve"> PAGEREF _Toc82254583 \h </w:instrText>
+          <w:instrText xml:space="preserve"> PAGEREF _Toc82277605 \h </w:instrText>
         </w:r>
         <w:r>
           <w:rPr>
@@ -3929,7 +4007,7 @@
           <w:lang w:eastAsia="en-GB"/>
         </w:rPr>
       </w:pPr>
-      <w:hyperlink w:anchor="_Toc82254584" w:history="1">
+      <w:hyperlink w:anchor="_Toc82277606" w:history="1">
         <w:r>
           <w:rPr>
             <w:rStyle w:val="Hyperlink"/>
@@ -3951,7 +4029,7 @@
             <w:rStyle w:val="Hyperlink"/>
             <w:noProof/>
           </w:rPr>
-          <w:t>Ionosphere Model Panel</w:t>
+          <w:t>Satellite Orbit (Local Map Page)</w:t>
         </w:r>
         <w:r>
           <w:rPr>
@@ -3972,7 +4050,7 @@
             <w:noProof/>
             <w:webHidden/>
           </w:rPr>
-          <w:instrText xml:space="preserve"> PAGEREF _Toc82254584 \h </w:instrText>
+          <w:instrText xml:space="preserve"> PAGEREF _Toc82277606 \h </w:instrText>
         </w:r>
         <w:r>
           <w:rPr>
@@ -4017,12 +4095,11 @@
           <w:lang w:eastAsia="en-GB"/>
         </w:rPr>
       </w:pPr>
-      <w:hyperlink w:anchor="_Toc82254585" w:history="1">
+      <w:hyperlink w:anchor="_Toc82277607" w:history="1">
         <w:r>
           <w:rPr>
             <w:rStyle w:val="Hyperlink"/>
             <w:noProof/>
-            <w:lang w:val="it-IT"/>
           </w:rPr>
           <w:t>Figure 11</w:t>
         </w:r>
@@ -4039,9 +4116,8 @@
           <w:rPr>
             <w:rStyle w:val="Hyperlink"/>
             <w:noProof/>
-            <w:lang w:val="it-IT"/>
-          </w:rPr>
-          <w:t>Ionosphere Model (Global Map) Page</w:t>
+          </w:rPr>
+          <w:t>Ionosphere Model Panel</w:t>
         </w:r>
         <w:r>
           <w:rPr>
@@ -4062,7 +4138,7 @@
             <w:noProof/>
             <w:webHidden/>
           </w:rPr>
-          <w:instrText xml:space="preserve"> PAGEREF _Toc82254585 \h </w:instrText>
+          <w:instrText xml:space="preserve"> PAGEREF _Toc82277607 \h </w:instrText>
         </w:r>
         <w:r>
           <w:rPr>
@@ -4107,11 +4183,12 @@
           <w:lang w:eastAsia="en-GB"/>
         </w:rPr>
       </w:pPr>
-      <w:hyperlink w:anchor="_Toc82254586" w:history="1">
+      <w:hyperlink w:anchor="_Toc82277608" w:history="1">
         <w:r>
           <w:rPr>
             <w:rStyle w:val="Hyperlink"/>
             <w:noProof/>
+            <w:lang w:val="it-IT"/>
           </w:rPr>
           <w:t>Figure 12</w:t>
         </w:r>
@@ -4128,8 +4205,9 @@
           <w:rPr>
             <w:rStyle w:val="Hyperlink"/>
             <w:noProof/>
-          </w:rPr>
-          <w:t>Ionosphere Model (Local Map) Page</w:t>
+            <w:lang w:val="it-IT"/>
+          </w:rPr>
+          <w:t>Ionosphere Model (Global Map) Page</w:t>
         </w:r>
         <w:r>
           <w:rPr>
@@ -4150,7 +4228,7 @@
             <w:noProof/>
             <w:webHidden/>
           </w:rPr>
-          <w:instrText xml:space="preserve"> PAGEREF _Toc82254586 \h </w:instrText>
+          <w:instrText xml:space="preserve"> PAGEREF _Toc82277608 \h </w:instrText>
         </w:r>
         <w:r>
           <w:rPr>
@@ -4195,7 +4273,7 @@
           <w:lang w:eastAsia="en-GB"/>
         </w:rPr>
       </w:pPr>
-      <w:hyperlink w:anchor="_Toc82254587" w:history="1">
+      <w:hyperlink w:anchor="_Toc82277609" w:history="1">
         <w:r>
           <w:rPr>
             <w:rStyle w:val="Hyperlink"/>
@@ -4217,7 +4295,7 @@
             <w:rStyle w:val="Hyperlink"/>
             <w:noProof/>
           </w:rPr>
-          <w:t>File Unavailability Error Notice</w:t>
+          <w:t>Ionosphere Model (Local Map) Page</w:t>
         </w:r>
         <w:r>
           <w:rPr>
@@ -4238,7 +4316,7 @@
             <w:noProof/>
             <w:webHidden/>
           </w:rPr>
-          <w:instrText xml:space="preserve"> PAGEREF _Toc82254587 \h </w:instrText>
+          <w:instrText xml:space="preserve"> PAGEREF _Toc82277609 \h </w:instrText>
         </w:r>
         <w:r>
           <w:rPr>
@@ -4258,7 +4336,7 @@
             <w:noProof/>
             <w:webHidden/>
           </w:rPr>
-          <w:t>12</w:t>
+          <w:t>13</w:t>
         </w:r>
         <w:r>
           <w:rPr>
@@ -4283,7 +4361,7 @@
           <w:lang w:eastAsia="en-GB"/>
         </w:rPr>
       </w:pPr>
-      <w:hyperlink w:anchor="_Toc82254588" w:history="1">
+      <w:hyperlink w:anchor="_Toc82277610" w:history="1">
         <w:r>
           <w:rPr>
             <w:rStyle w:val="Hyperlink"/>
@@ -4305,7 +4383,7 @@
             <w:rStyle w:val="Hyperlink"/>
             <w:noProof/>
           </w:rPr>
-          <w:t>Global map: ground track</w:t>
+          <w:t>File Unavailability Error Notice</w:t>
         </w:r>
         <w:r>
           <w:rPr>
@@ -4326,7 +4404,7 @@
             <w:noProof/>
             <w:webHidden/>
           </w:rPr>
-          <w:instrText xml:space="preserve"> PAGEREF _Toc82254588 \h </w:instrText>
+          <w:instrText xml:space="preserve"> PAGEREF _Toc82277610 \h </w:instrText>
         </w:r>
         <w:r>
           <w:rPr>
@@ -4371,7 +4449,7 @@
           <w:lang w:eastAsia="en-GB"/>
         </w:rPr>
       </w:pPr>
-      <w:hyperlink w:anchor="_Toc82254589" w:history="1">
+      <w:hyperlink w:anchor="_Toc82277611" w:history="1">
         <w:r>
           <w:rPr>
             <w:rStyle w:val="Hyperlink"/>
@@ -4393,7 +4471,7 @@
             <w:rStyle w:val="Hyperlink"/>
             <w:noProof/>
           </w:rPr>
-          <w:t>Local: azimuth &amp; elevation plot</w:t>
+          <w:t>Global map: ground track</w:t>
         </w:r>
         <w:r>
           <w:rPr>
@@ -4414,7 +4492,7 @@
             <w:noProof/>
             <w:webHidden/>
           </w:rPr>
-          <w:instrText xml:space="preserve"> PAGEREF _Toc82254589 \h </w:instrText>
+          <w:instrText xml:space="preserve"> PAGEREF _Toc82277611 \h </w:instrText>
         </w:r>
         <w:r>
           <w:rPr>
@@ -4459,7 +4537,7 @@
           <w:lang w:eastAsia="en-GB"/>
         </w:rPr>
       </w:pPr>
-      <w:hyperlink w:anchor="_Toc82254590" w:history="1">
+      <w:hyperlink w:anchor="_Toc82277612" w:history="1">
         <w:r>
           <w:rPr>
             <w:rStyle w:val="Hyperlink"/>
@@ -4481,7 +4559,7 @@
             <w:rStyle w:val="Hyperlink"/>
             <w:noProof/>
           </w:rPr>
-          <w:t>Ionospheric Effect (Global Map)</w:t>
+          <w:t>Local: azimuth &amp; elevation plot</w:t>
         </w:r>
         <w:r>
           <w:rPr>
@@ -4502,7 +4580,7 @@
             <w:noProof/>
             <w:webHidden/>
           </w:rPr>
-          <w:instrText xml:space="preserve"> PAGEREF _Toc82254590 \h </w:instrText>
+          <w:instrText xml:space="preserve"> PAGEREF _Toc82277612 \h </w:instrText>
         </w:r>
         <w:r>
           <w:rPr>
@@ -4547,7 +4625,7 @@
           <w:lang w:eastAsia="en-GB"/>
         </w:rPr>
       </w:pPr>
-      <w:hyperlink w:anchor="_Toc82254591" w:history="1">
+      <w:hyperlink w:anchor="_Toc82277613" w:history="1">
         <w:r>
           <w:rPr>
             <w:rStyle w:val="Hyperlink"/>
@@ -4569,6 +4647,94 @@
             <w:rStyle w:val="Hyperlink"/>
             <w:noProof/>
           </w:rPr>
+          <w:t>Ionospheric Effect (Global Map)</w:t>
+        </w:r>
+        <w:r>
+          <w:rPr>
+            <w:noProof/>
+            <w:webHidden/>
+          </w:rPr>
+          <w:tab/>
+        </w:r>
+        <w:r>
+          <w:rPr>
+            <w:noProof/>
+            <w:webHidden/>
+          </w:rPr>
+          <w:fldChar w:fldCharType="begin"/>
+        </w:r>
+        <w:r>
+          <w:rPr>
+            <w:noProof/>
+            <w:webHidden/>
+          </w:rPr>
+          <w:instrText xml:space="preserve"> PAGEREF _Toc82277613 \h </w:instrText>
+        </w:r>
+        <w:r>
+          <w:rPr>
+            <w:noProof/>
+            <w:webHidden/>
+          </w:rPr>
+        </w:r>
+        <w:r>
+          <w:rPr>
+            <w:noProof/>
+            <w:webHidden/>
+          </w:rPr>
+          <w:fldChar w:fldCharType="separate"/>
+        </w:r>
+        <w:r>
+          <w:rPr>
+            <w:noProof/>
+            <w:webHidden/>
+          </w:rPr>
+          <w:t>16</w:t>
+        </w:r>
+        <w:r>
+          <w:rPr>
+            <w:noProof/>
+            <w:webHidden/>
+          </w:rPr>
+          <w:fldChar w:fldCharType="end"/>
+        </w:r>
+      </w:hyperlink>
+    </w:p>
+    <w:p>
+      <w:pPr>
+        <w:pStyle w:val="TableofFigures"/>
+        <w:tabs>
+          <w:tab w:val="left" w:pos="1320"/>
+          <w:tab w:val="right" w:pos="9016"/>
+        </w:tabs>
+        <w:rPr>
+          <w:rFonts w:asciiTheme="minorHAnsi" w:eastAsiaTheme="minorEastAsia" w:hAnsiTheme="minorHAnsi"/>
+          <w:noProof/>
+          <w:sz w:val="22"/>
+          <w:lang w:eastAsia="en-GB"/>
+        </w:rPr>
+      </w:pPr>
+      <w:hyperlink w:anchor="_Toc82277614" w:history="1">
+        <w:r>
+          <w:rPr>
+            <w:rStyle w:val="Hyperlink"/>
+            <w:noProof/>
+          </w:rPr>
+          <w:t>Figure 18</w:t>
+        </w:r>
+        <w:r>
+          <w:rPr>
+            <w:rFonts w:asciiTheme="minorHAnsi" w:eastAsiaTheme="minorEastAsia" w:hAnsiTheme="minorHAnsi"/>
+            <w:noProof/>
+            <w:sz w:val="22"/>
+            <w:lang w:eastAsia="en-GB"/>
+          </w:rPr>
+          <w:tab/>
+        </w:r>
+        <w:r>
+          <w:rPr>
+            <w:rStyle w:val="Hyperlink"/>
+            <w:noProof/>
+          </w:rPr>
           <w:t>Ionospheric Effect (Local Map)</w:t>
         </w:r>
         <w:r>
@@ -4590,7 +4756,7 @@
             <w:noProof/>
             <w:webHidden/>
           </w:rPr>
-          <w:instrText xml:space="preserve"> PAGEREF _Toc82254591 \h </w:instrText>
+          <w:instrText xml:space="preserve"> PAGEREF _Toc82277614 \h </w:instrText>
         </w:r>
         <w:r>
           <w:rPr>
@@ -4611,6 +4777,182 @@
             <w:webHidden/>
           </w:rPr>
           <w:t>16</w:t>
+        </w:r>
+        <w:r>
+          <w:rPr>
+            <w:noProof/>
+            <w:webHidden/>
+          </w:rPr>
+          <w:fldChar w:fldCharType="end"/>
+        </w:r>
+      </w:hyperlink>
+    </w:p>
+    <w:p>
+      <w:pPr>
+        <w:pStyle w:val="TableofFigures"/>
+        <w:tabs>
+          <w:tab w:val="left" w:pos="1320"/>
+          <w:tab w:val="right" w:pos="9016"/>
+        </w:tabs>
+        <w:rPr>
+          <w:rFonts w:asciiTheme="minorHAnsi" w:eastAsiaTheme="minorEastAsia" w:hAnsiTheme="minorHAnsi"/>
+          <w:noProof/>
+          <w:sz w:val="22"/>
+          <w:lang w:eastAsia="en-GB"/>
+        </w:rPr>
+      </w:pPr>
+      <w:hyperlink w:anchor="_Toc82277615" w:history="1">
+        <w:r>
+          <w:rPr>
+            <w:rStyle w:val="Hyperlink"/>
+            <w:noProof/>
+          </w:rPr>
+          <w:t>Figure 19</w:t>
+        </w:r>
+        <w:r>
+          <w:rPr>
+            <w:rFonts w:asciiTheme="minorHAnsi" w:eastAsiaTheme="minorEastAsia" w:hAnsiTheme="minorHAnsi"/>
+            <w:noProof/>
+            <w:sz w:val="22"/>
+            <w:lang w:eastAsia="en-GB"/>
+          </w:rPr>
+          <w:tab/>
+        </w:r>
+        <w:r>
+          <w:rPr>
+            <w:rStyle w:val="Hyperlink"/>
+            <w:noProof/>
+          </w:rPr>
+          <w:t>Setting the parameters for running the script</w:t>
+        </w:r>
+        <w:r>
+          <w:rPr>
+            <w:noProof/>
+            <w:webHidden/>
+          </w:rPr>
+          <w:tab/>
+        </w:r>
+        <w:r>
+          <w:rPr>
+            <w:noProof/>
+            <w:webHidden/>
+          </w:rPr>
+          <w:fldChar w:fldCharType="begin"/>
+        </w:r>
+        <w:r>
+          <w:rPr>
+            <w:noProof/>
+            <w:webHidden/>
+          </w:rPr>
+          <w:instrText xml:space="preserve"> PAGEREF _Toc82277615 \h </w:instrText>
+        </w:r>
+        <w:r>
+          <w:rPr>
+            <w:noProof/>
+            <w:webHidden/>
+          </w:rPr>
+        </w:r>
+        <w:r>
+          <w:rPr>
+            <w:noProof/>
+            <w:webHidden/>
+          </w:rPr>
+          <w:fldChar w:fldCharType="separate"/>
+        </w:r>
+        <w:r>
+          <w:rPr>
+            <w:noProof/>
+            <w:webHidden/>
+          </w:rPr>
+          <w:t>17</w:t>
+        </w:r>
+        <w:r>
+          <w:rPr>
+            <w:noProof/>
+            <w:webHidden/>
+          </w:rPr>
+          <w:fldChar w:fldCharType="end"/>
+        </w:r>
+      </w:hyperlink>
+    </w:p>
+    <w:p>
+      <w:pPr>
+        <w:pStyle w:val="TableofFigures"/>
+        <w:tabs>
+          <w:tab w:val="left" w:pos="1320"/>
+          <w:tab w:val="right" w:pos="9016"/>
+        </w:tabs>
+        <w:rPr>
+          <w:rFonts w:asciiTheme="minorHAnsi" w:eastAsiaTheme="minorEastAsia" w:hAnsiTheme="minorHAnsi"/>
+          <w:noProof/>
+          <w:sz w:val="22"/>
+          <w:lang w:eastAsia="en-GB"/>
+        </w:rPr>
+      </w:pPr>
+      <w:hyperlink w:anchor="_Toc82277616" w:history="1">
+        <w:r>
+          <w:rPr>
+            <w:rStyle w:val="Hyperlink"/>
+            <w:noProof/>
+          </w:rPr>
+          <w:t>Figure 20</w:t>
+        </w:r>
+        <w:r>
+          <w:rPr>
+            <w:rFonts w:asciiTheme="minorHAnsi" w:eastAsiaTheme="minorEastAsia" w:hAnsiTheme="minorHAnsi"/>
+            <w:noProof/>
+            <w:sz w:val="22"/>
+            <w:lang w:eastAsia="en-GB"/>
+          </w:rPr>
+          <w:tab/>
+        </w:r>
+        <w:r>
+          <w:rPr>
+            <w:rStyle w:val="Hyperlink"/>
+            <w:noProof/>
+          </w:rPr>
+          <w:t>Result of comparison</w:t>
+        </w:r>
+        <w:r>
+          <w:rPr>
+            <w:noProof/>
+            <w:webHidden/>
+          </w:rPr>
+          <w:tab/>
+        </w:r>
+        <w:r>
+          <w:rPr>
+            <w:noProof/>
+            <w:webHidden/>
+          </w:rPr>
+          <w:fldChar w:fldCharType="begin"/>
+        </w:r>
+        <w:r>
+          <w:rPr>
+            <w:noProof/>
+            <w:webHidden/>
+          </w:rPr>
+          <w:instrText xml:space="preserve"> PAGEREF _Toc82277616 \h </w:instrText>
+        </w:r>
+        <w:r>
+          <w:rPr>
+            <w:noProof/>
+            <w:webHidden/>
+          </w:rPr>
+        </w:r>
+        <w:r>
+          <w:rPr>
+            <w:noProof/>
+            <w:webHidden/>
+          </w:rPr>
+          <w:fldChar w:fldCharType="separate"/>
+        </w:r>
+        <w:r>
+          <w:rPr>
+            <w:noProof/>
+            <w:webHidden/>
+          </w:rPr>
+          <w:t>18</w:t>
         </w:r>
         <w:r>
           <w:rPr>
@@ -4644,9 +4986,8 @@
     <w:p>
       <w:pPr>
         <w:pStyle w:val="Heading1"/>
-        <w:spacing w:before="0" w:after="240"/>
-      </w:pPr>
-      <w:bookmarkStart w:id="2" w:name="_Toc82221660"/>
+      </w:pPr>
+      <w:bookmarkStart w:id="3" w:name="_Toc82277216"/>
       <w:r>
         <w:lastRenderedPageBreak/>
         <w:t>1.0</w:t>
@@ -4660,7 +5001,7 @@
       <w:r>
         <w:t>ntroduction</w:t>
       </w:r>
-      <w:bookmarkEnd w:id="2"/>
+      <w:bookmarkEnd w:id="3"/>
     </w:p>
     <w:p>
       <w:pPr>
@@ -4841,7 +5182,7 @@
         <w:pStyle w:val="Heading2"/>
         <w:spacing w:before="0" w:after="240"/>
       </w:pPr>
-      <w:bookmarkStart w:id="3" w:name="_Toc82221661"/>
+      <w:bookmarkStart w:id="4" w:name="_Toc82277217"/>
       <w:r>
         <w:t>1.1</w:t>
       </w:r>
@@ -4851,7 +5192,7 @@
       <w:r>
         <w:t>Objectives</w:t>
       </w:r>
-      <w:bookmarkEnd w:id="3"/>
+      <w:bookmarkEnd w:id="4"/>
     </w:p>
     <w:p>
       <w:pPr>
@@ -5047,7 +5388,7 @@
         <w:pStyle w:val="Heading2"/>
         <w:spacing w:before="0" w:after="240"/>
       </w:pPr>
-      <w:bookmarkStart w:id="4" w:name="_Toc82221662"/>
+      <w:bookmarkStart w:id="5" w:name="_Toc82277218"/>
       <w:r>
         <w:lastRenderedPageBreak/>
         <w:t>1.2</w:t>
@@ -5058,7 +5399,7 @@
       <w:r>
         <w:t>Main features</w:t>
       </w:r>
-      <w:bookmarkEnd w:id="4"/>
+      <w:bookmarkEnd w:id="5"/>
     </w:p>
     <w:p>
       <w:pPr>
@@ -5183,7 +5524,7 @@
         <w:pStyle w:val="Heading2"/>
         <w:spacing w:before="0" w:after="240"/>
       </w:pPr>
-      <w:bookmarkStart w:id="5" w:name="_Toc82221663"/>
+      <w:bookmarkStart w:id="6" w:name="_Toc82277219"/>
       <w:r>
         <w:t>1.3</w:t>
       </w:r>
@@ -5193,7 +5534,7 @@
       <w:r>
         <w:t>Prerequisites</w:t>
       </w:r>
-      <w:bookmarkEnd w:id="5"/>
+      <w:bookmarkEnd w:id="6"/>
     </w:p>
     <w:p>
       <w:pPr>
@@ -5203,7 +5544,7 @@
           <w:lang w:val="en-US"/>
         </w:rPr>
       </w:pPr>
-      <w:bookmarkStart w:id="6" w:name="_Toc82221664"/>
+      <w:bookmarkStart w:id="7" w:name="_Toc82277220"/>
       <w:r>
         <w:rPr>
           <w:lang w:val="en-US"/>
@@ -5222,7 +5563,7 @@
         </w:rPr>
         <w:t>Libraries</w:t>
       </w:r>
-      <w:bookmarkEnd w:id="6"/>
+      <w:bookmarkEnd w:id="7"/>
     </w:p>
     <w:p>
       <w:pPr>
@@ -5452,7 +5793,7 @@
           <w:lang w:val="en-US"/>
         </w:rPr>
       </w:pPr>
-      <w:bookmarkStart w:id="7" w:name="_Toc82221665"/>
+      <w:bookmarkStart w:id="8" w:name="_Toc82277221"/>
       <w:r>
         <w:rPr>
           <w:lang w:val="en-US"/>
@@ -5471,7 +5812,7 @@
         </w:rPr>
         <w:t>Data types and formats</w:t>
       </w:r>
-      <w:bookmarkEnd w:id="7"/>
+      <w:bookmarkEnd w:id="8"/>
     </w:p>
     <w:p>
       <w:pPr>
@@ -5721,6 +6062,7 @@
         <w:pStyle w:val="Heading2"/>
         <w:spacing w:before="0" w:after="240"/>
       </w:pPr>
+      <w:bookmarkStart w:id="9" w:name="_Toc82277222"/>
       <w:r>
         <w:t>1.4</w:t>
       </w:r>
@@ -5728,6 +6070,7 @@
         <w:tab/>
         <w:t>Revision</w:t>
       </w:r>
+      <w:bookmarkEnd w:id="9"/>
     </w:p>
     <w:p>
       <w:pPr>
@@ -5743,21 +6086,7 @@
           <w:szCs w:val="24"/>
           <w:lang w:val="en-US"/>
         </w:rPr>
-        <w:t xml:space="preserve">During the </w:t>
-      </w:r>
-      <w:r>
-        <w:rPr>
-          <w:szCs w:val="24"/>
-          <w:lang w:val="en-US"/>
-        </w:rPr>
-        <w:t>development,</w:t>
-      </w:r>
-      <w:r>
-        <w:rPr>
-          <w:szCs w:val="24"/>
-          <w:lang w:val="en-US"/>
-        </w:rPr>
-        <w:t xml:space="preserve"> some changes </w:t>
+        <w:t xml:space="preserve">During the development, some changes </w:t>
       </w:r>
       <w:proofErr w:type="gramStart"/>
       <w:r>
@@ -5891,9 +6220,8 @@
     <w:p>
       <w:pPr>
         <w:pStyle w:val="Heading1"/>
-        <w:spacing w:before="0" w:after="240"/>
-      </w:pPr>
-      <w:bookmarkStart w:id="8" w:name="_Toc82221666"/>
+      </w:pPr>
+      <w:bookmarkStart w:id="10" w:name="_Toc82277223"/>
       <w:r>
         <w:lastRenderedPageBreak/>
         <w:t>2.0</w:t>
@@ -5904,14 +6232,14 @@
       <w:r>
         <w:t>GDPS Interface</w:t>
       </w:r>
-      <w:bookmarkEnd w:id="8"/>
+      <w:bookmarkEnd w:id="10"/>
     </w:p>
     <w:p>
       <w:pPr>
         <w:pStyle w:val="Heading2"/>
         <w:spacing w:before="0" w:after="240"/>
       </w:pPr>
-      <w:bookmarkStart w:id="9" w:name="_Toc82221667"/>
+      <w:bookmarkStart w:id="11" w:name="_Toc82277224"/>
       <w:r>
         <w:t>2.1</w:t>
       </w:r>
@@ -5921,7 +6249,7 @@
       <w:r>
         <w:t>Menu items</w:t>
       </w:r>
-      <w:bookmarkEnd w:id="9"/>
+      <w:bookmarkEnd w:id="11"/>
     </w:p>
     <w:p>
       <w:pPr>
@@ -5946,7 +6274,7 @@
           <w:lang w:val="en-US"/>
         </w:rPr>
       </w:pPr>
-      <w:bookmarkStart w:id="10" w:name="_Toc82221668"/>
+      <w:bookmarkStart w:id="12" w:name="_Toc82277225"/>
       <w:r>
         <w:rPr>
           <w:lang w:val="en-US"/>
@@ -5965,7 +6293,7 @@
         </w:rPr>
         <w:t>Input</w:t>
       </w:r>
-      <w:bookmarkEnd w:id="10"/>
+      <w:bookmarkEnd w:id="12"/>
     </w:p>
     <w:p>
       <w:pPr>
@@ -6044,7 +6372,7 @@
           <w:lang w:val="en-US"/>
         </w:rPr>
       </w:pPr>
-      <w:bookmarkStart w:id="11" w:name="_Toc82254575"/>
+      <w:bookmarkStart w:id="13" w:name="_Toc82277597"/>
       <w:r>
         <w:rPr>
           <w:color w:val="auto"/>
@@ -6110,7 +6438,7 @@
         </w:rPr>
         <w:t>Input Menu Item</w:t>
       </w:r>
-      <w:bookmarkEnd w:id="11"/>
+      <w:bookmarkEnd w:id="13"/>
     </w:p>
     <w:p>
       <w:pPr>
@@ -6154,7 +6482,21 @@
           <w:szCs w:val="24"/>
           <w:lang w:val="en-US"/>
         </w:rPr>
-        <w:t xml:space="preserve">his provides access to the file directory for opening an LNAV RINEX file to open. When the file is not of the GPS navigation type, an error message is printed to the user as shown in Figure </w:t>
+        <w:t>his provides access to the file directory</w:t>
+      </w:r>
+      <w:r>
+        <w:rPr>
+          <w:szCs w:val="24"/>
+          <w:lang w:val="en-US"/>
+        </w:rPr>
+        <w:t xml:space="preserve"> (Figure 2)</w:t>
+      </w:r>
+      <w:r>
+        <w:rPr>
+          <w:szCs w:val="24"/>
+          <w:lang w:val="en-US"/>
+        </w:rPr>
+        <w:t xml:space="preserve"> for opening an LNAV RINEX file to open. When the file is not of the GPS navigation type, an error message </w:t>
       </w:r>
       <w:proofErr w:type="gramStart"/>
       <w:r>
@@ -6162,7 +6504,7 @@
           <w:szCs w:val="24"/>
           <w:lang w:val="en-US"/>
         </w:rPr>
-        <w:t>………..</w:t>
+        <w:t>is printed</w:t>
       </w:r>
       <w:proofErr w:type="gramEnd"/>
       <w:r>
@@ -6170,23 +6512,35 @@
           <w:szCs w:val="24"/>
           <w:lang w:val="en-US"/>
         </w:rPr>
-        <w:t xml:space="preserve"> </w:t>
-      </w:r>
-      <w:proofErr w:type="gramStart"/>
-      <w:r>
-        <w:rPr>
-          <w:szCs w:val="24"/>
-          <w:lang w:val="en-US"/>
-        </w:rPr>
-        <w:t>defining</w:t>
-      </w:r>
-      <w:proofErr w:type="gramEnd"/>
-      <w:r>
-        <w:rPr>
-          <w:szCs w:val="24"/>
-          <w:lang w:val="en-US"/>
-        </w:rPr>
-        <w:t xml:space="preserve"> the error and by closing the dialog, the user can select the required file type. </w:t>
+        <w:t xml:space="preserve"> to the user</w:t>
+      </w:r>
+      <w:r>
+        <w:rPr>
+          <w:szCs w:val="24"/>
+          <w:lang w:val="en-US"/>
+        </w:rPr>
+        <w:t>,</w:t>
+      </w:r>
+      <w:r>
+        <w:rPr>
+          <w:szCs w:val="24"/>
+          <w:lang w:val="en-US"/>
+        </w:rPr>
+        <w:t xml:space="preserve"> as shown in Figure </w:t>
+      </w:r>
+      <w:r>
+        <w:rPr>
+          <w:szCs w:val="24"/>
+          <w:lang w:val="en-US"/>
+        </w:rPr>
+        <w:t xml:space="preserve">3, </w:t>
+      </w:r>
+      <w:r>
+        <w:rPr>
+          <w:szCs w:val="24"/>
+          <w:lang w:val="en-US"/>
+        </w:rPr>
+        <w:t xml:space="preserve">defining the error and by closing the dialog, the user can select the required file type. </w:t>
       </w:r>
     </w:p>
     <w:p>
@@ -6265,7 +6619,7 @@
           <w:lang w:val="en-US"/>
         </w:rPr>
       </w:pPr>
-      <w:bookmarkStart w:id="12" w:name="_Toc82254576"/>
+      <w:bookmarkStart w:id="14" w:name="_Toc82277598"/>
       <w:r>
         <w:rPr>
           <w:color w:val="auto"/>
@@ -6323,11 +6677,16 @@
         </w:rPr>
         <w:t>File Opening Dialog</w:t>
       </w:r>
-      <w:bookmarkEnd w:id="12"/>
+      <w:bookmarkEnd w:id="14"/>
     </w:p>
     <w:p>
       <w:pPr>
         <w:spacing w:after="240"/>
+        <w:jc w:val="center"/>
+        <w:rPr>
+          <w:szCs w:val="24"/>
+          <w:lang w:val="en-US"/>
+        </w:rPr>
       </w:pPr>
       <w:r>
         <w:rPr>
@@ -6335,6 +6694,111 @@
           <w:lang w:val="en-US"/>
         </w:rPr>
         <w:lastRenderedPageBreak/>
+        <w:pict>
+          <v:shapetype id="_x0000_t75" coordsize="21600,21600" o:spt="75" o:preferrelative="t" path="m@4@5l@4@11@9@11@9@5xe" filled="f" stroked="f">
+            <v:stroke joinstyle="miter"/>
+            <v:formulas>
+              <v:f eqn="if lineDrawn pixelLineWidth 0"/>
+              <v:f eqn="sum @0 1 0"/>
+              <v:f eqn="sum 0 0 @1"/>
+              <v:f eqn="prod @2 1 2"/>
+              <v:f eqn="prod @3 21600 pixelWidth"/>
+              <v:f eqn="prod @3 21600 pixelHeight"/>
+              <v:f eqn="sum @0 0 1"/>
+              <v:f eqn="prod @6 1 2"/>
+              <v:f eqn="prod @7 21600 pixelWidth"/>
+              <v:f eqn="sum @8 21600 0"/>
+              <v:f eqn="prod @7 21600 pixelHeight"/>
+              <v:f eqn="sum @10 21600 0"/>
+            </v:formulas>
+            <v:path o:extrusionok="f" gradientshapeok="t" o:connecttype="rect"/>
+            <o:lock v:ext="edit" aspectratio="t"/>
+          </v:shapetype>
+          <v:shape id="_x0000_i1025" type="#_x0000_t75" style="width:267.75pt;height:96pt">
+            <v:imagedata r:id="rId15" o:title="8"/>
+          </v:shape>
+        </w:pict>
+      </w:r>
+    </w:p>
+    <w:p>
+      <w:pPr>
+        <w:pStyle w:val="Caption"/>
+        <w:jc w:val="center"/>
+        <w:rPr>
+          <w:color w:val="auto"/>
+          <w:sz w:val="24"/>
+        </w:rPr>
+      </w:pPr>
+      <w:bookmarkStart w:id="15" w:name="_Toc82277599"/>
+      <w:r>
+        <w:rPr>
+          <w:color w:val="auto"/>
+          <w:sz w:val="24"/>
+        </w:rPr>
+        <w:t xml:space="preserve">Figure </w:t>
+      </w:r>
+      <w:r>
+        <w:rPr>
+          <w:color w:val="auto"/>
+          <w:sz w:val="24"/>
+        </w:rPr>
+        <w:fldChar w:fldCharType="begin"/>
+      </w:r>
+      <w:r>
+        <w:rPr>
+          <w:color w:val="auto"/>
+          <w:sz w:val="24"/>
+        </w:rPr>
+        <w:instrText xml:space="preserve"> SEQ Figure \* ARABIC </w:instrText>
+      </w:r>
+      <w:r>
+        <w:rPr>
+          <w:color w:val="auto"/>
+          <w:sz w:val="24"/>
+        </w:rPr>
+        <w:fldChar w:fldCharType="separate"/>
+      </w:r>
+      <w:r>
+        <w:rPr>
+          <w:noProof/>
+          <w:color w:val="auto"/>
+          <w:sz w:val="24"/>
+        </w:rPr>
+        <w:t>3</w:t>
+      </w:r>
+      <w:r>
+        <w:rPr>
+          <w:color w:val="auto"/>
+          <w:sz w:val="24"/>
+        </w:rPr>
+        <w:fldChar w:fldCharType="end"/>
+      </w:r>
+      <w:r>
+        <w:rPr>
+          <w:color w:val="auto"/>
+          <w:sz w:val="24"/>
+        </w:rPr>
+        <w:tab/>
+      </w:r>
+      <w:r>
+        <w:rPr>
+          <w:color w:val="auto"/>
+          <w:sz w:val="24"/>
+        </w:rPr>
+        <w:t>File type Error</w:t>
+      </w:r>
+      <w:bookmarkEnd w:id="15"/>
+    </w:p>
+    <w:p/>
+    <w:p>
+      <w:pPr>
+        <w:spacing w:after="240"/>
+      </w:pPr>
+      <w:r>
+        <w:rPr>
+          <w:szCs w:val="24"/>
+          <w:lang w:val="en-US"/>
+        </w:rPr>
         <w:t xml:space="preserve">On opening a file, </w:t>
       </w:r>
       <w:r>
@@ -6348,13 +6812,11 @@
       <w:r>
         <w:t xml:space="preserve"> error correction parameters in the file (Figure </w:t>
       </w:r>
-      <w:proofErr w:type="gramStart"/>
-      <w:r>
-        <w:t>……………</w:t>
-      </w:r>
-      <w:proofErr w:type="gramEnd"/>
-      <w:r>
-        <w:t>..), the user is informed of such.</w:t>
+      <w:r>
+        <w:t>4</w:t>
+      </w:r>
+      <w:r>
+        <w:t>), the user is informed of such.</w:t>
       </w:r>
     </w:p>
     <w:p>
@@ -6390,7 +6852,7 @@
                     </pic:cNvPicPr>
                   </pic:nvPicPr>
                   <pic:blipFill>
-                    <a:blip r:embed="rId15">
+                    <a:blip r:embed="rId16">
                       <a:extLst>
                         <a:ext uri="{28A0092B-C50C-407E-A947-70E740481C1C}">
                           <a14:useLocalDpi xmlns:a14="http://schemas.microsoft.com/office/drawing/2010/main" val="0"/>
@@ -6433,7 +6895,7 @@
           <w:lang w:val="en-US"/>
         </w:rPr>
       </w:pPr>
-      <w:bookmarkStart w:id="13" w:name="_Toc82254577"/>
+      <w:bookmarkStart w:id="16" w:name="_Toc82277600"/>
       <w:r>
         <w:rPr>
           <w:color w:val="auto"/>
@@ -6468,7 +6930,7 @@
           <w:color w:val="auto"/>
           <w:sz w:val="24"/>
         </w:rPr>
-        <w:t>3</w:t>
+        <w:t>4</w:t>
       </w:r>
       <w:r>
         <w:rPr>
@@ -6516,7 +6978,7 @@
         </w:rPr>
         <w:t xml:space="preserve"> Notice</w:t>
       </w:r>
-      <w:bookmarkEnd w:id="13"/>
+      <w:bookmarkEnd w:id="16"/>
     </w:p>
     <w:p>
       <w:pPr>
@@ -6603,7 +7065,7 @@
           <w:lang w:val="en-US"/>
         </w:rPr>
       </w:pPr>
-      <w:bookmarkStart w:id="14" w:name="_Toc82221669"/>
+      <w:bookmarkStart w:id="17" w:name="_Toc82277226"/>
       <w:r>
         <w:rPr>
           <w:lang w:val="en-US"/>
@@ -6622,7 +7084,7 @@
         </w:rPr>
         <w:t>Help</w:t>
       </w:r>
-      <w:bookmarkEnd w:id="14"/>
+      <w:bookmarkEnd w:id="17"/>
     </w:p>
     <w:p>
       <w:pPr>
@@ -6665,7 +7127,7 @@
                     </pic:cNvPicPr>
                   </pic:nvPicPr>
                   <pic:blipFill>
-                    <a:blip r:embed="rId16">
+                    <a:blip r:embed="rId17">
                       <a:extLst>
                         <a:ext uri="{28A0092B-C50C-407E-A947-70E740481C1C}">
                           <a14:useLocalDpi xmlns:a14="http://schemas.microsoft.com/office/drawing/2010/main" val="0"/>
@@ -6708,7 +7170,7 @@
           <w:lang w:val="en-US"/>
         </w:rPr>
       </w:pPr>
-      <w:bookmarkStart w:id="15" w:name="_Toc82254578"/>
+      <w:bookmarkStart w:id="18" w:name="_Toc82277601"/>
       <w:r>
         <w:rPr>
           <w:color w:val="auto"/>
@@ -6743,7 +7205,7 @@
           <w:color w:val="auto"/>
           <w:sz w:val="24"/>
         </w:rPr>
-        <w:t>4</w:t>
+        <w:t>5</w:t>
       </w:r>
       <w:r>
         <w:rPr>
@@ -6766,7 +7228,7 @@
         </w:rPr>
         <w:t>Help Menu Item</w:t>
       </w:r>
-      <w:bookmarkEnd w:id="15"/>
+      <w:bookmarkEnd w:id="18"/>
     </w:p>
     <w:p>
       <w:pPr>
@@ -6788,6 +7250,7 @@
         <w:rPr>
           <w:rStyle w:val="Heading4Char"/>
         </w:rPr>
+        <w:lastRenderedPageBreak/>
         <w:t>Help Content</w:t>
       </w:r>
     </w:p>
@@ -6811,7 +7274,21 @@
           <w:szCs w:val="24"/>
           <w:lang w:val="en-US"/>
         </w:rPr>
-        <w:t xml:space="preserve">his gives a brief documentation on how to use the software and the modules </w:t>
+        <w:t>his gives a brief documentation</w:t>
+      </w:r>
+      <w:r>
+        <w:rPr>
+          <w:szCs w:val="24"/>
+          <w:lang w:val="en-US"/>
+        </w:rPr>
+        <w:t xml:space="preserve"> (Figure 6)</w:t>
+      </w:r>
+      <w:r>
+        <w:rPr>
+          <w:szCs w:val="24"/>
+          <w:lang w:val="en-US"/>
+        </w:rPr>
+        <w:t xml:space="preserve"> on how to use the software and the modules </w:t>
       </w:r>
       <w:proofErr w:type="gramStart"/>
       <w:r>
@@ -6845,11 +7322,10 @@
           <w:szCs w:val="24"/>
           <w:lang w:eastAsia="en-GB"/>
         </w:rPr>
-        <w:lastRenderedPageBreak/>
         <w:drawing>
           <wp:inline distT="0" distB="0" distL="0" distR="0">
-            <wp:extent cx="4972050" cy="4219575"/>
-            <wp:effectExtent l="0" t="0" r="0" b="9525"/>
+            <wp:extent cx="5543550" cy="4704584"/>
+            <wp:effectExtent l="0" t="0" r="0" b="1270"/>
             <wp:docPr id="21" name="Picture 21" descr="help"/>
             <wp:cNvGraphicFramePr>
               <a:graphicFrameLocks xmlns:a="http://schemas.openxmlformats.org/drawingml/2006/main" noChangeAspect="1"/>
@@ -6859,182 +7335,6 @@
                 <pic:pic xmlns:pic="http://schemas.openxmlformats.org/drawingml/2006/picture">
                   <pic:nvPicPr>
                     <pic:cNvPr id="0" name="Picture 25" descr="help"/>
-                    <pic:cNvPicPr>
-                      <a:picLocks noChangeAspect="1" noChangeArrowheads="1"/>
-                    </pic:cNvPicPr>
-                  </pic:nvPicPr>
-                  <pic:blipFill>
-                    <a:blip r:embed="rId17">
-                      <a:extLst>
-                        <a:ext uri="{28A0092B-C50C-407E-A947-70E740481C1C}">
-                          <a14:useLocalDpi xmlns:a14="http://schemas.microsoft.com/office/drawing/2010/main" val="0"/>
-                        </a:ext>
-                      </a:extLst>
-                    </a:blip>
-                    <a:srcRect/>
-                    <a:stretch>
-                      <a:fillRect/>
-                    </a:stretch>
-                  </pic:blipFill>
-                  <pic:spPr bwMode="auto">
-                    <a:xfrm>
-                      <a:off x="0" y="0"/>
-                      <a:ext cx="4972050" cy="4219575"/>
-                    </a:xfrm>
-                    <a:prstGeom prst="rect">
-                      <a:avLst/>
-                    </a:prstGeom>
-                    <a:noFill/>
-                    <a:ln>
-                      <a:noFill/>
-                    </a:ln>
-                  </pic:spPr>
-                </pic:pic>
-              </a:graphicData>
-            </a:graphic>
-          </wp:inline>
-        </w:drawing>
-      </w:r>
-    </w:p>
-    <w:p>
-      <w:pPr>
-        <w:pStyle w:val="Caption"/>
-        <w:jc w:val="center"/>
-        <w:rPr>
-          <w:color w:val="auto"/>
-          <w:sz w:val="24"/>
-          <w:szCs w:val="24"/>
-          <w:lang w:val="en-US"/>
-        </w:rPr>
-      </w:pPr>
-      <w:bookmarkStart w:id="16" w:name="_Toc82254579"/>
-      <w:r>
-        <w:rPr>
-          <w:color w:val="auto"/>
-          <w:sz w:val="24"/>
-        </w:rPr>
-        <w:t xml:space="preserve">Figure </w:t>
-      </w:r>
-      <w:r>
-        <w:rPr>
-          <w:color w:val="auto"/>
-          <w:sz w:val="24"/>
-        </w:rPr>
-        <w:fldChar w:fldCharType="begin"/>
-      </w:r>
-      <w:r>
-        <w:rPr>
-          <w:color w:val="auto"/>
-          <w:sz w:val="24"/>
-        </w:rPr>
-        <w:instrText xml:space="preserve"> SEQ Figure \* ARABIC </w:instrText>
-      </w:r>
-      <w:r>
-        <w:rPr>
-          <w:color w:val="auto"/>
-          <w:sz w:val="24"/>
-        </w:rPr>
-        <w:fldChar w:fldCharType="separate"/>
-      </w:r>
-      <w:r>
-        <w:rPr>
-          <w:noProof/>
-          <w:color w:val="auto"/>
-          <w:sz w:val="24"/>
-        </w:rPr>
-        <w:t>5</w:t>
-      </w:r>
-      <w:r>
-        <w:rPr>
-          <w:color w:val="auto"/>
-          <w:sz w:val="24"/>
-        </w:rPr>
-        <w:fldChar w:fldCharType="end"/>
-      </w:r>
-      <w:r>
-        <w:rPr>
-          <w:color w:val="auto"/>
-          <w:sz w:val="24"/>
-        </w:rPr>
-        <w:tab/>
-      </w:r>
-      <w:r>
-        <w:rPr>
-          <w:color w:val="auto"/>
-          <w:sz w:val="24"/>
-        </w:rPr>
-        <w:t>Help Content</w:t>
-      </w:r>
-      <w:bookmarkEnd w:id="16"/>
-    </w:p>
-    <w:p>
-      <w:pPr>
-        <w:spacing w:after="240"/>
-        <w:rPr>
-          <w:rStyle w:val="Heading4Char"/>
-        </w:rPr>
-      </w:pPr>
-    </w:p>
-    <w:p>
-      <w:pPr>
-        <w:spacing w:after="240"/>
-        <w:rPr>
-          <w:szCs w:val="24"/>
-          <w:lang w:val="en-US"/>
-        </w:rPr>
-      </w:pPr>
-      <w:r>
-        <w:rPr>
-          <w:rStyle w:val="Heading4Char"/>
-        </w:rPr>
-        <w:t>About</w:t>
-      </w:r>
-    </w:p>
-    <w:p>
-      <w:pPr>
-        <w:spacing w:after="240"/>
-        <w:rPr>
-          <w:szCs w:val="24"/>
-          <w:lang w:val="en-US"/>
-        </w:rPr>
-      </w:pPr>
-      <w:r>
-        <w:rPr>
-          <w:szCs w:val="24"/>
-          <w:lang w:val="en-US"/>
-        </w:rPr>
-        <w:t>This gives a brief description of GDPS.</w:t>
-      </w:r>
-    </w:p>
-    <w:p>
-      <w:pPr>
-        <w:spacing w:after="240"/>
-        <w:ind w:left="720"/>
-        <w:jc w:val="center"/>
-        <w:rPr>
-          <w:szCs w:val="24"/>
-          <w:lang w:val="en-US"/>
-        </w:rPr>
-      </w:pPr>
-      <w:r>
-        <w:rPr>
-          <w:noProof/>
-          <w:lang w:eastAsia="en-GB"/>
-        </w:rPr>
-        <w:lastRenderedPageBreak/>
-        <w:drawing>
-          <wp:inline distT="0" distB="0" distL="0" distR="0" wp14:anchorId="4B88F299" wp14:editId="5FCFBB03">
-            <wp:extent cx="2419350" cy="2973070"/>
-            <wp:effectExtent l="0" t="0" r="0" b="0"/>
-            <wp:docPr id="9" name="Picture 9" descr="7"/>
-            <wp:cNvGraphicFramePr>
-              <a:graphicFrameLocks xmlns:a="http://schemas.openxmlformats.org/drawingml/2006/main" noChangeAspect="1"/>
-            </wp:cNvGraphicFramePr>
-            <a:graphic xmlns:a="http://schemas.openxmlformats.org/drawingml/2006/main">
-              <a:graphicData uri="http://schemas.openxmlformats.org/drawingml/2006/picture">
-                <pic:pic xmlns:pic="http://schemas.openxmlformats.org/drawingml/2006/picture">
-                  <pic:nvPicPr>
-                    <pic:cNvPr id="0" name="Picture 44" descr="7"/>
                     <pic:cNvPicPr>
                       <a:picLocks noChangeAspect="1" noChangeArrowheads="1"/>
                     </pic:cNvPicPr>
@@ -7055,7 +7355,7 @@
                   <pic:spPr bwMode="auto">
                     <a:xfrm>
                       <a:off x="0" y="0"/>
-                      <a:ext cx="2434308" cy="2991451"/>
+                      <a:ext cx="5551243" cy="4711113"/>
                     </a:xfrm>
                     <a:prstGeom prst="rect">
                       <a:avLst/>
@@ -7071,8 +7371,6 @@
           </wp:inline>
         </w:drawing>
       </w:r>
-      <w:bookmarkStart w:id="17" w:name="_GoBack"/>
-      <w:bookmarkEnd w:id="17"/>
     </w:p>
     <w:p>
       <w:pPr>
@@ -7085,7 +7383,7 @@
           <w:lang w:val="en-US"/>
         </w:rPr>
       </w:pPr>
-      <w:bookmarkStart w:id="18" w:name="_Toc82254580"/>
+      <w:bookmarkStart w:id="19" w:name="_Toc82277602"/>
       <w:r>
         <w:rPr>
           <w:color w:val="auto"/>
@@ -7136,6 +7434,196 @@
         </w:rPr>
         <w:tab/>
       </w:r>
+      <w:r>
+        <w:rPr>
+          <w:color w:val="auto"/>
+          <w:sz w:val="24"/>
+        </w:rPr>
+        <w:t>Help Content</w:t>
+      </w:r>
+      <w:bookmarkEnd w:id="19"/>
+    </w:p>
+    <w:p>
+      <w:pPr>
+        <w:spacing w:after="240"/>
+        <w:rPr>
+          <w:rStyle w:val="Heading4Char"/>
+        </w:rPr>
+      </w:pPr>
+    </w:p>
+    <w:p>
+      <w:pPr>
+        <w:spacing w:after="240"/>
+        <w:rPr>
+          <w:szCs w:val="24"/>
+          <w:lang w:val="en-US"/>
+        </w:rPr>
+      </w:pPr>
+      <w:r>
+        <w:rPr>
+          <w:rStyle w:val="Heading4Char"/>
+        </w:rPr>
+        <w:t>About</w:t>
+      </w:r>
+    </w:p>
+    <w:p>
+      <w:pPr>
+        <w:spacing w:after="240"/>
+        <w:rPr>
+          <w:szCs w:val="24"/>
+          <w:lang w:val="en-US"/>
+        </w:rPr>
+      </w:pPr>
+      <w:r>
+        <w:rPr>
+          <w:szCs w:val="24"/>
+          <w:lang w:val="en-US"/>
+        </w:rPr>
+        <w:t xml:space="preserve">This gives a brief description </w:t>
+      </w:r>
+      <w:r>
+        <w:rPr>
+          <w:szCs w:val="24"/>
+          <w:lang w:val="en-US"/>
+        </w:rPr>
+        <w:t xml:space="preserve">(Figure 7) </w:t>
+      </w:r>
+      <w:r>
+        <w:rPr>
+          <w:szCs w:val="24"/>
+          <w:lang w:val="en-US"/>
+        </w:rPr>
+        <w:t>of GDPS.</w:t>
+      </w:r>
+    </w:p>
+    <w:p>
+      <w:pPr>
+        <w:spacing w:after="240"/>
+        <w:ind w:left="720"/>
+        <w:jc w:val="center"/>
+        <w:rPr>
+          <w:szCs w:val="24"/>
+          <w:lang w:val="en-US"/>
+        </w:rPr>
+      </w:pPr>
+      <w:r>
+        <w:rPr>
+          <w:noProof/>
+          <w:lang w:eastAsia="en-GB"/>
+        </w:rPr>
+        <w:lastRenderedPageBreak/>
+        <w:drawing>
+          <wp:inline distT="0" distB="0" distL="0" distR="0" wp14:anchorId="4B88F299" wp14:editId="5FCFBB03">
+            <wp:extent cx="3286125" cy="4095750"/>
+            <wp:effectExtent l="0" t="0" r="9525" b="0"/>
+            <wp:docPr id="9" name="Picture 9" descr="7"/>
+            <wp:cNvGraphicFramePr>
+              <a:graphicFrameLocks xmlns:a="http://schemas.openxmlformats.org/drawingml/2006/main" noChangeAspect="1"/>
+            </wp:cNvGraphicFramePr>
+            <a:graphic xmlns:a="http://schemas.openxmlformats.org/drawingml/2006/main">
+              <a:graphicData uri="http://schemas.openxmlformats.org/drawingml/2006/picture">
+                <pic:pic xmlns:pic="http://schemas.openxmlformats.org/drawingml/2006/picture">
+                  <pic:nvPicPr>
+                    <pic:cNvPr id="0" name="Picture 44" descr="7"/>
+                    <pic:cNvPicPr>
+                      <a:picLocks noChangeAspect="1" noChangeArrowheads="1"/>
+                    </pic:cNvPicPr>
+                  </pic:nvPicPr>
+                  <pic:blipFill>
+                    <a:blip r:embed="rId19">
+                      <a:extLst>
+                        <a:ext uri="{28A0092B-C50C-407E-A947-70E740481C1C}">
+                          <a14:useLocalDpi xmlns:a14="http://schemas.microsoft.com/office/drawing/2010/main" val="0"/>
+                        </a:ext>
+                      </a:extLst>
+                    </a:blip>
+                    <a:srcRect/>
+                    <a:stretch>
+                      <a:fillRect/>
+                    </a:stretch>
+                  </pic:blipFill>
+                  <pic:spPr bwMode="auto">
+                    <a:xfrm>
+                      <a:off x="0" y="0"/>
+                      <a:ext cx="3321808" cy="4140224"/>
+                    </a:xfrm>
+                    <a:prstGeom prst="rect">
+                      <a:avLst/>
+                    </a:prstGeom>
+                    <a:noFill/>
+                    <a:ln>
+                      <a:noFill/>
+                    </a:ln>
+                  </pic:spPr>
+                </pic:pic>
+              </a:graphicData>
+            </a:graphic>
+          </wp:inline>
+        </w:drawing>
+      </w:r>
+    </w:p>
+    <w:p>
+      <w:pPr>
+        <w:pStyle w:val="Caption"/>
+        <w:jc w:val="center"/>
+        <w:rPr>
+          <w:color w:val="auto"/>
+          <w:sz w:val="24"/>
+          <w:szCs w:val="24"/>
+          <w:lang w:val="en-US"/>
+        </w:rPr>
+      </w:pPr>
+      <w:bookmarkStart w:id="20" w:name="_Toc82277603"/>
+      <w:r>
+        <w:rPr>
+          <w:color w:val="auto"/>
+          <w:sz w:val="24"/>
+        </w:rPr>
+        <w:t xml:space="preserve">Figure </w:t>
+      </w:r>
+      <w:r>
+        <w:rPr>
+          <w:color w:val="auto"/>
+          <w:sz w:val="24"/>
+        </w:rPr>
+        <w:fldChar w:fldCharType="begin"/>
+      </w:r>
+      <w:r>
+        <w:rPr>
+          <w:color w:val="auto"/>
+          <w:sz w:val="24"/>
+        </w:rPr>
+        <w:instrText xml:space="preserve"> SEQ Figure \* ARABIC </w:instrText>
+      </w:r>
+      <w:r>
+        <w:rPr>
+          <w:color w:val="auto"/>
+          <w:sz w:val="24"/>
+        </w:rPr>
+        <w:fldChar w:fldCharType="separate"/>
+      </w:r>
+      <w:r>
+        <w:rPr>
+          <w:noProof/>
+          <w:color w:val="auto"/>
+          <w:sz w:val="24"/>
+        </w:rPr>
+        <w:t>7</w:t>
+      </w:r>
+      <w:r>
+        <w:rPr>
+          <w:color w:val="auto"/>
+          <w:sz w:val="24"/>
+        </w:rPr>
+        <w:fldChar w:fldCharType="end"/>
+      </w:r>
+      <w:r>
+        <w:rPr>
+          <w:color w:val="auto"/>
+          <w:sz w:val="24"/>
+        </w:rPr>
+        <w:tab/>
+      </w:r>
       <w:proofErr w:type="gramStart"/>
       <w:r>
         <w:rPr>
@@ -7152,7 +7640,7 @@
         </w:rPr>
         <w:t xml:space="preserve"> Page</w:t>
       </w:r>
-      <w:bookmarkEnd w:id="18"/>
+      <w:bookmarkEnd w:id="20"/>
     </w:p>
     <w:p>
       <w:pPr>
@@ -7502,9 +7990,14 @@
         <w:pStyle w:val="Heading2"/>
         <w:spacing w:before="0" w:after="240"/>
       </w:pPr>
-      <w:bookmarkStart w:id="19" w:name="_Toc82221670"/>
-      <w:r>
-        <w:lastRenderedPageBreak/>
+    </w:p>
+    <w:p>
+      <w:pPr>
+        <w:pStyle w:val="Heading2"/>
+        <w:spacing w:before="0" w:after="240"/>
+      </w:pPr>
+      <w:bookmarkStart w:id="21" w:name="_Toc82277227"/>
+      <w:r>
         <w:t>2.2</w:t>
       </w:r>
       <w:r>
@@ -7516,7 +8009,7 @@
       <w:r>
         <w:t>ain windows</w:t>
       </w:r>
-      <w:bookmarkEnd w:id="19"/>
+      <w:bookmarkEnd w:id="21"/>
     </w:p>
     <w:p>
       <w:pPr>
@@ -7526,7 +8019,7 @@
           <w:lang w:val="en-US"/>
         </w:rPr>
       </w:pPr>
-      <w:bookmarkStart w:id="20" w:name="_Toc82221671"/>
+      <w:bookmarkStart w:id="22" w:name="_Toc82277228"/>
       <w:r>
         <w:rPr>
           <w:lang w:val="en-US"/>
@@ -7545,13 +8038,50 @@
         </w:rPr>
         <w:t>Satellite orbit</w:t>
       </w:r>
-      <w:bookmarkEnd w:id="20"/>
+      <w:bookmarkEnd w:id="22"/>
+    </w:p>
+    <w:p>
+      <w:pPr>
+        <w:rPr>
+          <w:lang w:val="en-US"/>
+        </w:rPr>
+      </w:pPr>
+      <w:r>
+        <w:rPr>
+          <w:lang w:val="en-US"/>
+        </w:rPr>
+        <w:t>This is the Initial panel</w:t>
+      </w:r>
+      <w:r>
+        <w:rPr>
+          <w:lang w:val="en-US"/>
+        </w:rPr>
+        <w:t xml:space="preserve"> (Figure 8)</w:t>
+      </w:r>
+      <w:r>
+        <w:rPr>
+          <w:lang w:val="en-US"/>
+        </w:rPr>
+        <w:t xml:space="preserve"> for the orbit visualization. From </w:t>
+      </w:r>
+      <w:proofErr w:type="gramStart"/>
+      <w:r>
+        <w:rPr>
+          <w:lang w:val="en-US"/>
+        </w:rPr>
+        <w:t>here</w:t>
+      </w:r>
+      <w:proofErr w:type="gramEnd"/>
+      <w:r>
+        <w:rPr>
+          <w:lang w:val="en-US"/>
+        </w:rPr>
+        <w:t xml:space="preserve"> the user can choose between 2 possibilities.</w:t>
+      </w:r>
     </w:p>
     <w:p>
       <w:pPr>
         <w:spacing w:after="240"/>
-        <w:ind w:left="720"/>
-        <w:jc w:val="center"/>
         <w:rPr>
           <w:b/>
           <w:szCs w:val="24"/>
@@ -7567,8 +8097,8 @@
         </w:rPr>
         <w:drawing>
           <wp:inline distT="0" distB="0" distL="0" distR="0">
-            <wp:extent cx="4543425" cy="2933700"/>
-            <wp:effectExtent l="0" t="0" r="9525" b="0"/>
+            <wp:extent cx="5715000" cy="3690189"/>
+            <wp:effectExtent l="0" t="0" r="0" b="5715"/>
             <wp:docPr id="20" name="Picture 20" descr="orbitPanel"/>
             <wp:cNvGraphicFramePr>
               <a:graphicFrameLocks xmlns:a="http://schemas.openxmlformats.org/drawingml/2006/main" noChangeAspect="1"/>
@@ -7578,179 +8108,6 @@
                 <pic:pic xmlns:pic="http://schemas.openxmlformats.org/drawingml/2006/picture">
                   <pic:nvPicPr>
                     <pic:cNvPr id="0" name="Picture 26" descr="orbitPanel"/>
-                    <pic:cNvPicPr>
-                      <a:picLocks noChangeAspect="1" noChangeArrowheads="1"/>
-                    </pic:cNvPicPr>
-                  </pic:nvPicPr>
-                  <pic:blipFill>
-                    <a:blip r:embed="rId19">
-                      <a:extLst>
-                        <a:ext uri="{28A0092B-C50C-407E-A947-70E740481C1C}">
-                          <a14:useLocalDpi xmlns:a14="http://schemas.microsoft.com/office/drawing/2010/main" val="0"/>
-                        </a:ext>
-                      </a:extLst>
-                    </a:blip>
-                    <a:srcRect/>
-                    <a:stretch>
-                      <a:fillRect/>
-                    </a:stretch>
-                  </pic:blipFill>
-                  <pic:spPr bwMode="auto">
-                    <a:xfrm>
-                      <a:off x="0" y="0"/>
-                      <a:ext cx="4543425" cy="2933700"/>
-                    </a:xfrm>
-                    <a:prstGeom prst="rect">
-                      <a:avLst/>
-                    </a:prstGeom>
-                    <a:noFill/>
-                    <a:ln>
-                      <a:noFill/>
-                    </a:ln>
-                  </pic:spPr>
-                </pic:pic>
-              </a:graphicData>
-            </a:graphic>
-          </wp:inline>
-        </w:drawing>
-      </w:r>
-    </w:p>
-    <w:p>
-      <w:pPr>
-        <w:pStyle w:val="Caption"/>
-        <w:jc w:val="center"/>
-        <w:rPr>
-          <w:b/>
-          <w:color w:val="auto"/>
-          <w:sz w:val="24"/>
-          <w:szCs w:val="24"/>
-          <w:lang w:val="en-US"/>
-        </w:rPr>
-      </w:pPr>
-      <w:bookmarkStart w:id="21" w:name="_Toc82254581"/>
-      <w:r>
-        <w:rPr>
-          <w:color w:val="auto"/>
-          <w:sz w:val="24"/>
-        </w:rPr>
-        <w:t xml:space="preserve">Figure </w:t>
-      </w:r>
-      <w:r>
-        <w:rPr>
-          <w:color w:val="auto"/>
-          <w:sz w:val="24"/>
-        </w:rPr>
-        <w:fldChar w:fldCharType="begin"/>
-      </w:r>
-      <w:r>
-        <w:rPr>
-          <w:color w:val="auto"/>
-          <w:sz w:val="24"/>
-        </w:rPr>
-        <w:instrText xml:space="preserve"> SEQ Figure \* ARABIC </w:instrText>
-      </w:r>
-      <w:r>
-        <w:rPr>
-          <w:color w:val="auto"/>
-          <w:sz w:val="24"/>
-        </w:rPr>
-        <w:fldChar w:fldCharType="separate"/>
-      </w:r>
-      <w:r>
-        <w:rPr>
-          <w:noProof/>
-          <w:color w:val="auto"/>
-          <w:sz w:val="24"/>
-        </w:rPr>
-        <w:t>7</w:t>
-      </w:r>
-      <w:r>
-        <w:rPr>
-          <w:color w:val="auto"/>
-          <w:sz w:val="24"/>
-        </w:rPr>
-        <w:fldChar w:fldCharType="end"/>
-      </w:r>
-      <w:r>
-        <w:rPr>
-          <w:color w:val="auto"/>
-          <w:sz w:val="24"/>
-        </w:rPr>
-        <w:tab/>
-      </w:r>
-      <w:r>
-        <w:rPr>
-          <w:color w:val="auto"/>
-          <w:sz w:val="24"/>
-        </w:rPr>
-        <w:t>Satellite Orbit Panel</w:t>
-      </w:r>
-      <w:bookmarkEnd w:id="21"/>
-    </w:p>
-    <w:p>
-      <w:pPr>
-        <w:spacing w:after="240"/>
-        <w:ind w:left="720"/>
-        <w:rPr>
-          <w:b/>
-          <w:szCs w:val="24"/>
-          <w:lang w:val="en-US"/>
-        </w:rPr>
-      </w:pPr>
-      <w:r>
-        <w:rPr>
-          <w:b/>
-          <w:szCs w:val="24"/>
-          <w:lang w:val="en-US"/>
-        </w:rPr>
-        <w:tab/>
-      </w:r>
-    </w:p>
-    <w:p>
-      <w:pPr>
-        <w:pStyle w:val="Heading4"/>
-        <w:spacing w:before="0" w:after="240"/>
-        <w:rPr>
-          <w:lang w:val="en-US"/>
-        </w:rPr>
-      </w:pPr>
-      <w:r>
-        <w:rPr>
-          <w:lang w:val="en-US"/>
-        </w:rPr>
-        <w:t>Global map</w:t>
-      </w:r>
-    </w:p>
-    <w:p>
-      <w:pPr>
-        <w:spacing w:after="240"/>
-        <w:ind w:left="720"/>
-        <w:rPr>
-          <w:b/>
-          <w:szCs w:val="24"/>
-          <w:lang w:val="en-US"/>
-        </w:rPr>
-      </w:pPr>
-      <w:r>
-        <w:rPr>
-          <w:b/>
-          <w:noProof/>
-          <w:szCs w:val="24"/>
-          <w:lang w:eastAsia="en-GB"/>
-        </w:rPr>
-        <w:drawing>
-          <wp:inline distT="0" distB="0" distL="0" distR="0">
-            <wp:extent cx="4391025" cy="2828925"/>
-            <wp:effectExtent l="0" t="0" r="9525" b="9525"/>
-            <wp:docPr id="19" name="Picture 19" descr="orbitGlobal"/>
-            <wp:cNvGraphicFramePr>
-              <a:graphicFrameLocks xmlns:a="http://schemas.openxmlformats.org/drawingml/2006/main" noChangeAspect="1"/>
-            </wp:cNvGraphicFramePr>
-            <a:graphic xmlns:a="http://schemas.openxmlformats.org/drawingml/2006/main">
-              <a:graphicData uri="http://schemas.openxmlformats.org/drawingml/2006/picture">
-                <pic:pic xmlns:pic="http://schemas.openxmlformats.org/drawingml/2006/picture">
-                  <pic:nvPicPr>
-                    <pic:cNvPr id="0" name="Picture 27" descr="orbitGlobal"/>
                     <pic:cNvPicPr>
                       <a:picLocks noChangeAspect="1" noChangeArrowheads="1"/>
                     </pic:cNvPicPr>
@@ -7771,7 +8128,7 @@
                   <pic:spPr bwMode="auto">
                     <a:xfrm>
                       <a:off x="0" y="0"/>
-                      <a:ext cx="4391025" cy="2828925"/>
+                      <a:ext cx="5739181" cy="3705803"/>
                     </a:xfrm>
                     <a:prstGeom prst="rect">
                       <a:avLst/>
@@ -7800,7 +8157,7 @@
           <w:lang w:val="en-US"/>
         </w:rPr>
       </w:pPr>
-      <w:bookmarkStart w:id="22" w:name="_Toc82254582"/>
+      <w:bookmarkStart w:id="23" w:name="_Toc82277604"/>
       <w:r>
         <w:rPr>
           <w:color w:val="auto"/>
@@ -7856,9 +8213,9 @@
           <w:color w:val="auto"/>
           <w:sz w:val="24"/>
         </w:rPr>
-        <w:t>Satellite Orbit (Global Map Page)</w:t>
-      </w:r>
-      <w:bookmarkEnd w:id="22"/>
+        <w:t>Satellite Orbit Panel</w:t>
+      </w:r>
+      <w:bookmarkEnd w:id="23"/>
     </w:p>
     <w:p>
       <w:pPr>
@@ -7870,6 +8227,14 @@
           <w:lang w:val="en-US"/>
         </w:rPr>
       </w:pPr>
+      <w:r>
+        <w:rPr>
+          <w:b/>
+          <w:szCs w:val="24"/>
+          <w:lang w:val="en-US"/>
+        </w:rPr>
+        <w:tab/>
+      </w:r>
     </w:p>
     <w:p>
       <w:pPr>
@@ -7883,8 +8248,46 @@
         <w:rPr>
           <w:lang w:val="en-US"/>
         </w:rPr>
-        <w:lastRenderedPageBreak/>
-        <w:t>Local Map</w:t>
+        <w:t>Global map</w:t>
+      </w:r>
+    </w:p>
+    <w:p>
+      <w:pPr>
+        <w:rPr>
+          <w:lang w:val="en-US"/>
+        </w:rPr>
+      </w:pPr>
+      <w:r>
+        <w:rPr>
+          <w:lang w:val="en-US"/>
+        </w:rPr>
+        <w:t xml:space="preserve">By selecting </w:t>
+      </w:r>
+      <w:r>
+        <w:rPr>
+          <w:iCs/>
+          <w:lang w:val="en-US"/>
+        </w:rPr>
+        <w:t>Global Map</w:t>
+      </w:r>
+      <w:r>
+        <w:rPr>
+          <w:iCs/>
+          <w:lang w:val="en-US"/>
+        </w:rPr>
+        <w:t xml:space="preserve"> (Figure 9)</w:t>
+      </w:r>
+      <w:r>
+        <w:rPr>
+          <w:lang w:val="en-US"/>
+        </w:rPr>
+        <w:t>, the user can insert the number of the satellite he wants to visualize and click on the ‘proceed’ button. This will produce the map</w:t>
+      </w:r>
+      <w:r>
+        <w:rPr>
+          <w:lang w:val="en-US"/>
+        </w:rPr>
+        <w:t xml:space="preserve"> of the orbit.</w:t>
       </w:r>
     </w:p>
     <w:p>
@@ -7892,21 +8295,24 @@
         <w:spacing w:after="240"/>
         <w:jc w:val="center"/>
         <w:rPr>
-          <w:szCs w:val="24"/>
-          <w:lang w:val="en-US"/>
-        </w:rPr>
-      </w:pPr>
-      <w:r>
-        <w:rPr>
+          <w:b/>
+          <w:szCs w:val="24"/>
+          <w:lang w:val="en-US"/>
+        </w:rPr>
+      </w:pPr>
+      <w:r>
+        <w:rPr>
+          <w:b/>
           <w:noProof/>
           <w:szCs w:val="24"/>
           <w:lang w:eastAsia="en-GB"/>
         </w:rPr>
+        <w:lastRenderedPageBreak/>
         <w:drawing>
           <wp:inline distT="0" distB="0" distL="0" distR="0">
-            <wp:extent cx="5057775" cy="3267075"/>
-            <wp:effectExtent l="0" t="0" r="9525" b="9525"/>
-            <wp:docPr id="18" name="Picture 18" descr="orbitLocal"/>
+            <wp:extent cx="5588578" cy="3600450"/>
+            <wp:effectExtent l="0" t="0" r="0" b="0"/>
+            <wp:docPr id="19" name="Picture 19" descr="orbitGlobal"/>
             <wp:cNvGraphicFramePr>
               <a:graphicFrameLocks xmlns:a="http://schemas.openxmlformats.org/drawingml/2006/main" noChangeAspect="1"/>
             </wp:cNvGraphicFramePr>
@@ -7914,7 +8320,7 @@
               <a:graphicData uri="http://schemas.openxmlformats.org/drawingml/2006/picture">
                 <pic:pic xmlns:pic="http://schemas.openxmlformats.org/drawingml/2006/picture">
                   <pic:nvPicPr>
-                    <pic:cNvPr id="0" name="Picture 28" descr="orbitLocal"/>
+                    <pic:cNvPr id="0" name="Picture 27" descr="orbitGlobal"/>
                     <pic:cNvPicPr>
                       <a:picLocks noChangeAspect="1" noChangeArrowheads="1"/>
                     </pic:cNvPicPr>
@@ -7935,7 +8341,7 @@
                   <pic:spPr bwMode="auto">
                     <a:xfrm>
                       <a:off x="0" y="0"/>
-                      <a:ext cx="5057775" cy="3267075"/>
+                      <a:ext cx="5595639" cy="3604999"/>
                     </a:xfrm>
                     <a:prstGeom prst="rect">
                       <a:avLst/>
@@ -7957,11 +8363,14 @@
         <w:pStyle w:val="Caption"/>
         <w:jc w:val="center"/>
         <w:rPr>
-          <w:color w:val="auto"/>
-          <w:sz w:val="24"/>
-        </w:rPr>
-      </w:pPr>
-      <w:bookmarkStart w:id="23" w:name="_Toc82254583"/>
+          <w:b/>
+          <w:color w:val="auto"/>
+          <w:sz w:val="24"/>
+          <w:szCs w:val="24"/>
+          <w:lang w:val="en-US"/>
+        </w:rPr>
+      </w:pPr>
+      <w:bookmarkStart w:id="24" w:name="_Toc82277605"/>
       <w:r>
         <w:rPr>
           <w:color w:val="auto"/>
@@ -8017,9 +8426,243 @@
           <w:color w:val="auto"/>
           <w:sz w:val="24"/>
         </w:rPr>
+        <w:t>Satellite Orbit (Global Map Page)</w:t>
+      </w:r>
+      <w:bookmarkEnd w:id="24"/>
+    </w:p>
+    <w:p>
+      <w:pPr>
+        <w:spacing w:after="240"/>
+        <w:ind w:left="720"/>
+        <w:rPr>
+          <w:b/>
+          <w:szCs w:val="24"/>
+          <w:lang w:val="en-US"/>
+        </w:rPr>
+      </w:pPr>
+    </w:p>
+    <w:p>
+      <w:pPr>
+        <w:pStyle w:val="Heading4"/>
+        <w:spacing w:before="0" w:after="240"/>
+        <w:rPr>
+          <w:lang w:val="en-US"/>
+        </w:rPr>
+      </w:pPr>
+      <w:r>
+        <w:rPr>
+          <w:lang w:val="en-US"/>
+        </w:rPr>
+        <w:t>Local Map</w:t>
+      </w:r>
+    </w:p>
+    <w:p>
+      <w:pPr>
+        <w:rPr>
+          <w:lang w:val="en-US"/>
+        </w:rPr>
+      </w:pPr>
+      <w:r>
+        <w:rPr>
+          <w:lang w:val="en-US"/>
+        </w:rPr>
+        <w:t xml:space="preserve">By switching </w:t>
+      </w:r>
+      <w:r>
+        <w:rPr>
+          <w:lang w:val="en-US"/>
+        </w:rPr>
+        <w:t xml:space="preserve">to </w:t>
+      </w:r>
+      <w:r>
+        <w:rPr>
+          <w:iCs/>
+          <w:lang w:val="en-US"/>
+        </w:rPr>
+        <w:t>Local Map</w:t>
+      </w:r>
+      <w:r>
+        <w:rPr>
+          <w:iCs/>
+          <w:lang w:val="en-US"/>
+        </w:rPr>
+        <w:t xml:space="preserve"> (Figure 10)</w:t>
+      </w:r>
+      <w:r>
+        <w:rPr>
+          <w:lang w:val="en-US"/>
+        </w:rPr>
+        <w:t>,</w:t>
+      </w:r>
+      <w:r>
+        <w:rPr>
+          <w:lang w:val="en-US"/>
+        </w:rPr>
+        <w:t xml:space="preserve"> the number of parameters to insert changes: in addition to the SV number, boxes to enter the position of the reference point in geodetic coordinates </w:t>
+      </w:r>
+      <w:proofErr w:type="gramStart"/>
+      <w:r>
+        <w:rPr>
+          <w:lang w:val="en-US"/>
+        </w:rPr>
+        <w:t>are added</w:t>
+      </w:r>
+      <w:proofErr w:type="gramEnd"/>
+      <w:r>
+        <w:rPr>
+          <w:lang w:val="en-US"/>
+        </w:rPr>
+        <w:t xml:space="preserve"> on the screen. From </w:t>
+      </w:r>
+      <w:proofErr w:type="gramStart"/>
+      <w:r>
+        <w:rPr>
+          <w:lang w:val="en-US"/>
+        </w:rPr>
+        <w:t>here</w:t>
+      </w:r>
+      <w:proofErr w:type="gramEnd"/>
+      <w:r>
+        <w:rPr>
+          <w:lang w:val="en-US"/>
+        </w:rPr>
+        <w:t xml:space="preserve"> it’s possible to produce the trend of the azimuth and elevation in time with respect to the inserted parameters.</w:t>
+      </w:r>
+    </w:p>
+    <w:p>
+      <w:pPr>
+        <w:spacing w:after="240"/>
+        <w:jc w:val="center"/>
+        <w:rPr>
+          <w:szCs w:val="24"/>
+          <w:lang w:val="en-US"/>
+        </w:rPr>
+      </w:pPr>
+      <w:r>
+        <w:rPr>
+          <w:noProof/>
+          <w:szCs w:val="24"/>
+          <w:lang w:eastAsia="en-GB"/>
+        </w:rPr>
+        <w:lastRenderedPageBreak/>
+        <w:drawing>
+          <wp:inline distT="0" distB="0" distL="0" distR="0">
+            <wp:extent cx="5470653" cy="3533775"/>
+            <wp:effectExtent l="0" t="0" r="0" b="0"/>
+            <wp:docPr id="18" name="Picture 18" descr="orbitLocal"/>
+            <wp:cNvGraphicFramePr>
+              <a:graphicFrameLocks xmlns:a="http://schemas.openxmlformats.org/drawingml/2006/main" noChangeAspect="1"/>
+            </wp:cNvGraphicFramePr>
+            <a:graphic xmlns:a="http://schemas.openxmlformats.org/drawingml/2006/main">
+              <a:graphicData uri="http://schemas.openxmlformats.org/drawingml/2006/picture">
+                <pic:pic xmlns:pic="http://schemas.openxmlformats.org/drawingml/2006/picture">
+                  <pic:nvPicPr>
+                    <pic:cNvPr id="0" name="Picture 28" descr="orbitLocal"/>
+                    <pic:cNvPicPr>
+                      <a:picLocks noChangeAspect="1" noChangeArrowheads="1"/>
+                    </pic:cNvPicPr>
+                  </pic:nvPicPr>
+                  <pic:blipFill>
+                    <a:blip r:embed="rId22">
+                      <a:extLst>
+                        <a:ext uri="{28A0092B-C50C-407E-A947-70E740481C1C}">
+                          <a14:useLocalDpi xmlns:a14="http://schemas.microsoft.com/office/drawing/2010/main" val="0"/>
+                        </a:ext>
+                      </a:extLst>
+                    </a:blip>
+                    <a:srcRect/>
+                    <a:stretch>
+                      <a:fillRect/>
+                    </a:stretch>
+                  </pic:blipFill>
+                  <pic:spPr bwMode="auto">
+                    <a:xfrm>
+                      <a:off x="0" y="0"/>
+                      <a:ext cx="5498555" cy="3551798"/>
+                    </a:xfrm>
+                    <a:prstGeom prst="rect">
+                      <a:avLst/>
+                    </a:prstGeom>
+                    <a:noFill/>
+                    <a:ln>
+                      <a:noFill/>
+                    </a:ln>
+                  </pic:spPr>
+                </pic:pic>
+              </a:graphicData>
+            </a:graphic>
+          </wp:inline>
+        </w:drawing>
+      </w:r>
+    </w:p>
+    <w:p>
+      <w:pPr>
+        <w:pStyle w:val="Caption"/>
+        <w:jc w:val="center"/>
+        <w:rPr>
+          <w:color w:val="auto"/>
+          <w:sz w:val="24"/>
+        </w:rPr>
+      </w:pPr>
+      <w:bookmarkStart w:id="25" w:name="_Toc82277606"/>
+      <w:r>
+        <w:rPr>
+          <w:color w:val="auto"/>
+          <w:sz w:val="24"/>
+        </w:rPr>
+        <w:t xml:space="preserve">Figure </w:t>
+      </w:r>
+      <w:r>
+        <w:rPr>
+          <w:color w:val="auto"/>
+          <w:sz w:val="24"/>
+        </w:rPr>
+        <w:fldChar w:fldCharType="begin"/>
+      </w:r>
+      <w:r>
+        <w:rPr>
+          <w:color w:val="auto"/>
+          <w:sz w:val="24"/>
+        </w:rPr>
+        <w:instrText xml:space="preserve"> SEQ Figure \* ARABIC </w:instrText>
+      </w:r>
+      <w:r>
+        <w:rPr>
+          <w:color w:val="auto"/>
+          <w:sz w:val="24"/>
+        </w:rPr>
+        <w:fldChar w:fldCharType="separate"/>
+      </w:r>
+      <w:r>
+        <w:rPr>
+          <w:noProof/>
+          <w:color w:val="auto"/>
+          <w:sz w:val="24"/>
+        </w:rPr>
+        <w:t>10</w:t>
+      </w:r>
+      <w:r>
+        <w:rPr>
+          <w:color w:val="auto"/>
+          <w:sz w:val="24"/>
+        </w:rPr>
+        <w:fldChar w:fldCharType="end"/>
+      </w:r>
+      <w:r>
+        <w:rPr>
+          <w:color w:val="auto"/>
+          <w:sz w:val="24"/>
+        </w:rPr>
+        <w:tab/>
+      </w:r>
+      <w:r>
+        <w:rPr>
+          <w:color w:val="auto"/>
+          <w:sz w:val="24"/>
+        </w:rPr>
         <w:t>Satellite Orbit (Local Map Page)</w:t>
       </w:r>
-      <w:bookmarkEnd w:id="23"/>
+      <w:bookmarkEnd w:id="25"/>
     </w:p>
     <w:p/>
     <w:p>
@@ -8030,7 +8673,7 @@
           <w:lang w:val="en-US"/>
         </w:rPr>
       </w:pPr>
-      <w:bookmarkStart w:id="24" w:name="_Toc82221672"/>
+      <w:bookmarkStart w:id="26" w:name="_Toc82277229"/>
       <w:r>
         <w:rPr>
           <w:lang w:val="en-US"/>
@@ -8049,7 +8692,7 @@
         </w:rPr>
         <w:t>Ionosphere</w:t>
       </w:r>
-      <w:bookmarkEnd w:id="24"/>
+      <w:bookmarkEnd w:id="26"/>
     </w:p>
     <w:p>
       <w:pPr>
@@ -8058,13 +8701,11 @@
       <w:r>
         <w:t xml:space="preserve">On this panel (Figure </w:t>
       </w:r>
-      <w:proofErr w:type="gramStart"/>
-      <w:r>
-        <w:t>………………</w:t>
-      </w:r>
-      <w:proofErr w:type="gramEnd"/>
-      <w:r>
-        <w:t>..), the user selects the preferred model (Global Map or Local Map).</w:t>
+      <w:r>
+        <w:t>11</w:t>
+      </w:r>
+      <w:r>
+        <w:t>), the user selects the preferred model (Global Map or Local Map).</w:t>
       </w:r>
     </w:p>
     <w:p>
@@ -8096,7 +8737,7 @@
                     </pic:cNvPicPr>
                   </pic:nvPicPr>
                   <pic:blipFill>
-                    <a:blip r:embed="rId22">
+                    <a:blip r:embed="rId23">
                       <a:extLst>
                         <a:ext uri="{28A0092B-C50C-407E-A947-70E740481C1C}">
                           <a14:useLocalDpi xmlns:a14="http://schemas.microsoft.com/office/drawing/2010/main" val="0"/>
@@ -8137,7 +8778,7 @@
           <w:sz w:val="24"/>
         </w:rPr>
       </w:pPr>
-      <w:bookmarkStart w:id="25" w:name="_Toc82254584"/>
+      <w:bookmarkStart w:id="27" w:name="_Toc82277607"/>
       <w:r>
         <w:rPr>
           <w:color w:val="auto"/>
@@ -8172,7 +8813,7 @@
           <w:color w:val="auto"/>
           <w:sz w:val="24"/>
         </w:rPr>
-        <w:t>10</w:t>
+        <w:t>11</w:t>
       </w:r>
       <w:r>
         <w:rPr>
@@ -8195,7 +8836,7 @@
         </w:rPr>
         <w:t>Ionosphere Model Panel</w:t>
       </w:r>
-      <w:bookmarkEnd w:id="25"/>
+      <w:bookmarkEnd w:id="27"/>
     </w:p>
     <w:p/>
     <w:p>
@@ -8230,7 +8871,21 @@
         <w:spacing w:after="240"/>
       </w:pPr>
       <w:r>
-        <w:t xml:space="preserve">By selecting the Global Map, the panel is updated, exposing the buttons for inserting the required parameters (time, elevation and azimuth), Figure ………………….  The default time values are zeros and the user can change the values. </w:t>
+        <w:t xml:space="preserve">By selecting the Global Map, the panel is updated, exposing the buttons for inserting the required parameters (time, elevation and azimuth), Figure </w:t>
+      </w:r>
+      <w:r>
+        <w:t>12.</w:t>
+      </w:r>
+      <w:r>
+        <w:t xml:space="preserve">  </w:t>
+      </w:r>
+      <w:proofErr w:type="gramStart"/>
+      <w:r>
+        <w:t>The</w:t>
+      </w:r>
+      <w:proofErr w:type="gramEnd"/>
+      <w:r>
+        <w:t xml:space="preserve"> default time values are zeros and the user can change the values. </w:t>
       </w:r>
       <w:proofErr w:type="gramStart"/>
       <w:r>
@@ -8281,9 +8936,7 @@
     </w:p>
     <w:p>
       <w:pPr>
-        <w:pStyle w:val="ListParagraph"/>
         <w:spacing w:after="240"/>
-        <w:ind w:left="360"/>
         <w:jc w:val="center"/>
       </w:pPr>
       <w:r>
@@ -8310,7 +8963,7 @@
                     </pic:cNvPicPr>
                   </pic:nvPicPr>
                   <pic:blipFill>
-                    <a:blip r:embed="rId23">
+                    <a:blip r:embed="rId24">
                       <a:extLst>
                         <a:ext uri="{28A0092B-C50C-407E-A947-70E740481C1C}">
                           <a14:useLocalDpi xmlns:a14="http://schemas.microsoft.com/office/drawing/2010/main" val="0"/>
@@ -8352,7 +9005,7 @@
           <w:lang w:val="it-IT"/>
         </w:rPr>
       </w:pPr>
-      <w:bookmarkStart w:id="26" w:name="_Toc82254585"/>
+      <w:bookmarkStart w:id="28" w:name="_Toc82277608"/>
       <w:r>
         <w:rPr>
           <w:color w:val="auto"/>
@@ -8390,7 +9043,7 @@
           <w:sz w:val="24"/>
           <w:lang w:val="it-IT"/>
         </w:rPr>
-        <w:t>11</w:t>
+        <w:t>12</w:t>
       </w:r>
       <w:r>
         <w:rPr>
@@ -8408,7 +9061,7 @@
         <w:tab/>
         <w:t>Ionosphere Model (Global Map) Page</w:t>
       </w:r>
-      <w:bookmarkEnd w:id="26"/>
+      <w:bookmarkEnd w:id="28"/>
     </w:p>
     <w:p>
       <w:pPr>
@@ -8439,13 +9092,11 @@
       <w:r>
         <w:t xml:space="preserve">By selecting the Local Map, the panel is also updated (Figure </w:t>
       </w:r>
-      <w:proofErr w:type="gramStart"/>
-      <w:r>
-        <w:t>………</w:t>
-      </w:r>
-      <w:proofErr w:type="gramEnd"/>
-      <w:r>
-        <w:t xml:space="preserve">..), exposing the buttons for inserting the parameters (time, longitude and latitude) required for the model. </w:t>
+      <w:r>
+        <w:t>13</w:t>
+      </w:r>
+      <w:r>
+        <w:t xml:space="preserve">), exposing the buttons for inserting the parameters (time, longitude and latitude) required for the model. </w:t>
       </w:r>
       <w:proofErr w:type="gramStart"/>
       <w:r>
@@ -8496,9 +9147,7 @@
     </w:p>
     <w:p>
       <w:pPr>
-        <w:pStyle w:val="ListParagraph"/>
         <w:spacing w:after="240"/>
-        <w:ind w:left="360"/>
         <w:jc w:val="center"/>
       </w:pPr>
       <w:r>
@@ -8525,7 +9174,7 @@
                     </pic:cNvPicPr>
                   </pic:nvPicPr>
                   <pic:blipFill>
-                    <a:blip r:embed="rId24">
+                    <a:blip r:embed="rId25">
                       <a:extLst>
                         <a:ext uri="{28A0092B-C50C-407E-A947-70E740481C1C}">
                           <a14:useLocalDpi xmlns:a14="http://schemas.microsoft.com/office/drawing/2010/main" val="0"/>
@@ -8566,7 +9215,7 @@
           <w:sz w:val="24"/>
         </w:rPr>
       </w:pPr>
-      <w:bookmarkStart w:id="27" w:name="_Toc82254586"/>
+      <w:bookmarkStart w:id="29" w:name="_Toc82277609"/>
       <w:r>
         <w:rPr>
           <w:color w:val="auto"/>
@@ -8601,7 +9250,7 @@
           <w:color w:val="auto"/>
           <w:sz w:val="24"/>
         </w:rPr>
-        <w:t>12</w:t>
+        <w:t>13</w:t>
       </w:r>
       <w:r>
         <w:rPr>
@@ -8624,7 +9273,7 @@
         </w:rPr>
         <w:t>Ionosphere Model (Local Map) Page</w:t>
       </w:r>
-      <w:bookmarkEnd w:id="27"/>
+      <w:bookmarkEnd w:id="29"/>
     </w:p>
     <w:p/>
     <w:p>
@@ -8632,7 +9281,15 @@
         <w:spacing w:after="240"/>
       </w:pPr>
       <w:r>
-        <w:t xml:space="preserve">In both instances of Global Local Map analysis, when a GPS Navigation message file has not been selected, the user is informed of the unavailability of the </w:t>
+        <w:t xml:space="preserve">In both instances of Global Local Map analysis, when a GPS Navigation message file </w:t>
+      </w:r>
+      <w:proofErr w:type="gramStart"/>
+      <w:r>
+        <w:t>has not been selected</w:t>
+      </w:r>
+      <w:proofErr w:type="gramEnd"/>
+      <w:r>
+        <w:t xml:space="preserve">, the user is informed of the unavailability of the </w:t>
       </w:r>
       <w:proofErr w:type="spellStart"/>
       <w:r>
@@ -8640,7 +9297,13 @@
       </w:r>
       <w:proofErr w:type="spellEnd"/>
       <w:r>
-        <w:t xml:space="preserve"> file (Figure ……………..) and given a guide to select the file.</w:t>
+        <w:t xml:space="preserve"> file (Figure </w:t>
+      </w:r>
+      <w:r>
+        <w:t>14</w:t>
+      </w:r>
+      <w:r>
+        <w:t>) and given a guide to select the file.</w:t>
       </w:r>
     </w:p>
     <w:p>
@@ -8675,7 +9338,7 @@
                     </pic:cNvPicPr>
                   </pic:nvPicPr>
                   <pic:blipFill>
-                    <a:blip r:embed="rId25">
+                    <a:blip r:embed="rId26">
                       <a:extLst>
                         <a:ext uri="{28A0092B-C50C-407E-A947-70E740481C1C}">
                           <a14:useLocalDpi xmlns:a14="http://schemas.microsoft.com/office/drawing/2010/main" val="0"/>
@@ -8717,7 +9380,7 @@
           <w:szCs w:val="24"/>
         </w:rPr>
       </w:pPr>
-      <w:bookmarkStart w:id="28" w:name="_Toc82254587"/>
+      <w:bookmarkStart w:id="30" w:name="_Toc82277610"/>
       <w:r>
         <w:rPr>
           <w:color w:val="auto"/>
@@ -8752,7 +9415,7 @@
           <w:color w:val="auto"/>
           <w:sz w:val="24"/>
         </w:rPr>
-        <w:t>13</w:t>
+        <w:t>14</w:t>
       </w:r>
       <w:r>
         <w:rPr>
@@ -8775,7 +9438,7 @@
         </w:rPr>
         <w:t>File Unavailability Error Notice</w:t>
       </w:r>
-      <w:bookmarkEnd w:id="28"/>
+      <w:bookmarkEnd w:id="30"/>
     </w:p>
     <w:p>
       <w:pPr>
@@ -8812,9 +9475,8 @@
     <w:p>
       <w:pPr>
         <w:pStyle w:val="Heading1"/>
-        <w:spacing w:before="0" w:after="240"/>
-      </w:pPr>
-      <w:bookmarkStart w:id="29" w:name="_Toc82221673"/>
+      </w:pPr>
+      <w:bookmarkStart w:id="31" w:name="_Toc82277230"/>
       <w:r>
         <w:lastRenderedPageBreak/>
         <w:t>3.0</w:t>
@@ -8825,14 +9487,14 @@
       <w:r>
         <w:t>Graphical outputs and interpretation</w:t>
       </w:r>
-      <w:bookmarkEnd w:id="29"/>
+      <w:bookmarkEnd w:id="31"/>
     </w:p>
     <w:p>
       <w:pPr>
         <w:pStyle w:val="Heading2"/>
         <w:spacing w:before="0" w:after="240"/>
       </w:pPr>
-      <w:bookmarkStart w:id="30" w:name="_Toc82221674"/>
+      <w:bookmarkStart w:id="32" w:name="_Toc82277231"/>
       <w:r>
         <w:t>3.1</w:t>
       </w:r>
@@ -8842,7 +9504,7 @@
       <w:r>
         <w:t>Satellite orbit</w:t>
       </w:r>
-      <w:bookmarkEnd w:id="30"/>
+      <w:bookmarkEnd w:id="32"/>
     </w:p>
     <w:p>
       <w:pPr>
@@ -8891,7 +9553,7 @@
           <w:lang w:val="en-US"/>
         </w:rPr>
       </w:pPr>
-      <w:bookmarkStart w:id="31" w:name="_Toc82221675"/>
+      <w:bookmarkStart w:id="33" w:name="_Toc82277232"/>
       <w:r>
         <w:rPr>
           <w:lang w:val="en-US"/>
@@ -8910,14 +9572,14 @@
         </w:rPr>
         <w:t>Global map</w:t>
       </w:r>
-      <w:bookmarkEnd w:id="31"/>
+      <w:bookmarkEnd w:id="33"/>
     </w:p>
     <w:p>
       <w:pPr>
         <w:jc w:val="left"/>
         <w:rPr>
-          <w:szCs w:val="24"/>
-          <w:lang w:val="en-US"/>
+          <w:noProof/>
+          <w:lang w:eastAsia="en-GB"/>
         </w:rPr>
       </w:pPr>
       <w:r>
@@ -8939,75 +9601,48 @@
           <w:szCs w:val="24"/>
           <w:lang w:val="en-US"/>
         </w:rPr>
-        <w:t xml:space="preserve"> shows the ground track with respect to the Earth’s surface</w:t>
+        <w:t xml:space="preserve"> shows the ground track</w:t>
+      </w:r>
+      <w:r>
+        <w:rPr>
+          <w:szCs w:val="24"/>
+          <w:lang w:val="en-US"/>
+        </w:rPr>
+        <w:t xml:space="preserve"> (Figure 15)</w:t>
+      </w:r>
+      <w:r>
+        <w:rPr>
+          <w:szCs w:val="24"/>
+          <w:lang w:val="en-US"/>
+        </w:rPr>
+        <w:t xml:space="preserve"> with respect to the Earth’s surface</w:t>
       </w:r>
       <w:r>
         <w:rPr>
           <w:noProof/>
           <w:lang w:eastAsia="en-GB"/>
         </w:rPr>
-        <w:drawing>
-          <wp:anchor distT="0" distB="0" distL="114300" distR="114300" simplePos="0" relativeHeight="251659264" behindDoc="0" locked="0" layoutInCell="1" allowOverlap="1" wp14:anchorId="6A042CA9" wp14:editId="3D324B1A">
-            <wp:simplePos x="0" y="0"/>
-            <wp:positionH relativeFrom="column">
-              <wp:posOffset>0</wp:posOffset>
-            </wp:positionH>
-            <wp:positionV relativeFrom="paragraph">
-              <wp:posOffset>365125</wp:posOffset>
-            </wp:positionV>
-            <wp:extent cx="5731510" cy="3204210"/>
-            <wp:effectExtent l="0" t="0" r="2540" b="0"/>
-            <wp:wrapSquare wrapText="bothSides"/>
-            <wp:docPr id="3" name="Immagine 3"/>
-            <wp:cNvGraphicFramePr>
-              <a:graphicFrameLocks xmlns:a="http://schemas.openxmlformats.org/drawingml/2006/main" noChangeAspect="1"/>
-            </wp:cNvGraphicFramePr>
-            <a:graphic xmlns:a="http://schemas.openxmlformats.org/drawingml/2006/main">
-              <a:graphicData uri="http://schemas.openxmlformats.org/drawingml/2006/picture">
-                <pic:pic xmlns:pic="http://schemas.openxmlformats.org/drawingml/2006/picture">
-                  <pic:nvPicPr>
-                    <pic:cNvPr id="0" name="Picture 14"/>
-                    <pic:cNvPicPr>
-                      <a:picLocks noChangeAspect="1" noChangeArrowheads="1"/>
-                    </pic:cNvPicPr>
-                  </pic:nvPicPr>
-                  <pic:blipFill>
-                    <a:blip r:embed="rId26">
-                      <a:extLst>
-                        <a:ext uri="{28A0092B-C50C-407E-A947-70E740481C1C}">
-                          <a14:useLocalDpi xmlns:a14="http://schemas.microsoft.com/office/drawing/2010/main" val="0"/>
-                        </a:ext>
-                      </a:extLst>
-                    </a:blip>
-                    <a:srcRect/>
-                    <a:stretch>
-                      <a:fillRect/>
-                    </a:stretch>
-                  </pic:blipFill>
-                  <pic:spPr bwMode="auto">
-                    <a:xfrm>
-                      <a:off x="0" y="0"/>
-                      <a:ext cx="5731510" cy="3204210"/>
-                    </a:xfrm>
-                    <a:prstGeom prst="rect">
-                      <a:avLst/>
-                    </a:prstGeom>
-                    <a:noFill/>
-                    <a:ln>
-                      <a:noFill/>
-                    </a:ln>
-                  </pic:spPr>
-                </pic:pic>
-              </a:graphicData>
-            </a:graphic>
-            <wp14:sizeRelH relativeFrom="page">
-              <wp14:pctWidth>0</wp14:pctWidth>
-            </wp14:sizeRelH>
-            <wp14:sizeRelV relativeFrom="page">
-              <wp14:pctHeight>0</wp14:pctHeight>
-            </wp14:sizeRelV>
-          </wp:anchor>
-        </w:drawing>
+        <w:t>.</w:t>
+      </w:r>
+    </w:p>
+    <w:p>
+      <w:pPr>
+        <w:jc w:val="left"/>
+        <w:rPr>
+          <w:szCs w:val="24"/>
+          <w:lang w:val="en-US"/>
+        </w:rPr>
+      </w:pPr>
+      <w:r>
+        <w:rPr>
+          <w:noProof/>
+          <w:lang w:eastAsia="en-GB"/>
+        </w:rPr>
+        <w:pict>
+          <v:shape id="_x0000_i1026" type="#_x0000_t75" style="width:450.75pt;height:252pt">
+            <v:imagedata r:id="rId27" o:title="sat1"/>
+          </v:shape>
+        </w:pict>
       </w:r>
     </w:p>
     <w:p>
@@ -9019,7 +9654,7 @@
           <w:sz w:val="24"/>
         </w:rPr>
       </w:pPr>
-      <w:bookmarkStart w:id="32" w:name="_Toc82254588"/>
+      <w:bookmarkStart w:id="34" w:name="_Toc82277611"/>
       <w:r>
         <w:rPr>
           <w:color w:val="auto"/>
@@ -9054,7 +9689,7 @@
           <w:color w:val="auto"/>
           <w:sz w:val="24"/>
         </w:rPr>
-        <w:t>14</w:t>
+        <w:t>15</w:t>
       </w:r>
       <w:r>
         <w:rPr>
@@ -9084,7 +9719,7 @@
         </w:rPr>
         <w:t xml:space="preserve"> map: ground track</w:t>
       </w:r>
-      <w:bookmarkEnd w:id="32"/>
+      <w:bookmarkEnd w:id="34"/>
     </w:p>
     <w:p>
       <w:pPr>
@@ -9101,7 +9736,7 @@
           <w:lang w:val="en-US"/>
         </w:rPr>
       </w:pPr>
-      <w:bookmarkStart w:id="33" w:name="_Toc82221676"/>
+      <w:bookmarkStart w:id="35" w:name="_Toc82277233"/>
       <w:r>
         <w:rPr>
           <w:lang w:val="en-US"/>
@@ -9120,7 +9755,7 @@
         </w:rPr>
         <w:t>Local Map</w:t>
       </w:r>
-      <w:bookmarkEnd w:id="33"/>
+      <w:bookmarkEnd w:id="35"/>
     </w:p>
     <w:p>
       <w:pPr>
@@ -9135,23 +9770,21 @@
           <w:szCs w:val="24"/>
           <w:lang w:val="en-US"/>
         </w:rPr>
-        <w:t xml:space="preserve">This functionality displays the difference in time of the azimuth and elevation of a satellite, calculated with respect </w:t>
-      </w:r>
-      <w:proofErr w:type="gramStart"/>
-      <w:r>
-        <w:rPr>
-          <w:szCs w:val="24"/>
-          <w:lang w:val="en-US"/>
-        </w:rPr>
-        <w:t>to an arbitrary positions</w:t>
-      </w:r>
-      <w:proofErr w:type="gramEnd"/>
-      <w:r>
-        <w:rPr>
-          <w:szCs w:val="24"/>
-          <w:lang w:val="en-US"/>
-        </w:rPr>
-        <w:t xml:space="preserve"> set by the user</w:t>
+        <w:t>This functionality displays the difference in time of the azimuth and elevation of a satellite</w:t>
+      </w:r>
+      <w:r>
+        <w:rPr>
+          <w:szCs w:val="24"/>
+          <w:lang w:val="en-US"/>
+        </w:rPr>
+        <w:t xml:space="preserve"> (Figure 16)</w:t>
+      </w:r>
+      <w:r>
+        <w:rPr>
+          <w:szCs w:val="24"/>
+          <w:lang w:val="en-US"/>
+        </w:rPr>
+        <w:t>, calculated with respect to an arbitrary positions set by the user</w:t>
       </w:r>
     </w:p>
     <w:p>
@@ -9161,68 +9794,11 @@
           <w:lang w:eastAsia="en-GB"/>
         </w:rPr>
         <w:lastRenderedPageBreak/>
-        <w:drawing>
-          <wp:anchor distT="0" distB="0" distL="114300" distR="114300" simplePos="0" relativeHeight="251660288" behindDoc="0" locked="0" layoutInCell="1" allowOverlap="1" wp14:anchorId="4D77FA03" wp14:editId="0EBF2F91">
-            <wp:simplePos x="0" y="0"/>
-            <wp:positionH relativeFrom="column">
-              <wp:posOffset>2540</wp:posOffset>
-            </wp:positionH>
-            <wp:positionV relativeFrom="paragraph">
-              <wp:posOffset>146685</wp:posOffset>
-            </wp:positionV>
-            <wp:extent cx="5731510" cy="3164205"/>
-            <wp:effectExtent l="0" t="0" r="2540" b="0"/>
-            <wp:wrapSquare wrapText="bothSides"/>
-            <wp:docPr id="7" name="Immagine 7"/>
-            <wp:cNvGraphicFramePr>
-              <a:graphicFrameLocks xmlns:a="http://schemas.openxmlformats.org/drawingml/2006/main" noChangeAspect="1"/>
-            </wp:cNvGraphicFramePr>
-            <a:graphic xmlns:a="http://schemas.openxmlformats.org/drawingml/2006/main">
-              <a:graphicData uri="http://schemas.openxmlformats.org/drawingml/2006/picture">
-                <pic:pic xmlns:pic="http://schemas.openxmlformats.org/drawingml/2006/picture">
-                  <pic:nvPicPr>
-                    <pic:cNvPr id="0" name="Picture 16"/>
-                    <pic:cNvPicPr>
-                      <a:picLocks noChangeAspect="1" noChangeArrowheads="1"/>
-                    </pic:cNvPicPr>
-                  </pic:nvPicPr>
-                  <pic:blipFill>
-                    <a:blip r:embed="rId27">
-                      <a:extLst>
-                        <a:ext uri="{28A0092B-C50C-407E-A947-70E740481C1C}">
-                          <a14:useLocalDpi xmlns:a14="http://schemas.microsoft.com/office/drawing/2010/main" val="0"/>
-                        </a:ext>
-                      </a:extLst>
-                    </a:blip>
-                    <a:srcRect/>
-                    <a:stretch>
-                      <a:fillRect/>
-                    </a:stretch>
-                  </pic:blipFill>
-                  <pic:spPr bwMode="auto">
-                    <a:xfrm>
-                      <a:off x="0" y="0"/>
-                      <a:ext cx="5731510" cy="3164205"/>
-                    </a:xfrm>
-                    <a:prstGeom prst="rect">
-                      <a:avLst/>
-                    </a:prstGeom>
-                    <a:noFill/>
-                    <a:ln>
-                      <a:noFill/>
-                    </a:ln>
-                  </pic:spPr>
-                </pic:pic>
-              </a:graphicData>
-            </a:graphic>
-            <wp14:sizeRelH relativeFrom="page">
-              <wp14:pctWidth>0</wp14:pctWidth>
-            </wp14:sizeRelH>
-            <wp14:sizeRelV relativeFrom="page">
-              <wp14:pctHeight>0</wp14:pctHeight>
-            </wp14:sizeRelV>
-          </wp:anchor>
-        </w:drawing>
+        <w:pict>
+          <v:shape id="_x0000_i1027" type="#_x0000_t75" style="width:450.75pt;height:249pt">
+            <v:imagedata r:id="rId28" o:title="sat2"/>
+          </v:shape>
+        </w:pict>
       </w:r>
     </w:p>
     <w:p>
@@ -9234,7 +9810,7 @@
           <w:sz w:val="24"/>
         </w:rPr>
       </w:pPr>
-      <w:bookmarkStart w:id="34" w:name="_Toc82254589"/>
+      <w:bookmarkStart w:id="36" w:name="_Toc82277612"/>
       <w:r>
         <w:rPr>
           <w:color w:val="auto"/>
@@ -9269,7 +9845,7 @@
           <w:color w:val="auto"/>
           <w:sz w:val="24"/>
         </w:rPr>
-        <w:t>15</w:t>
+        <w:t>16</w:t>
       </w:r>
       <w:r>
         <w:rPr>
@@ -9299,7 +9875,7 @@
         </w:rPr>
         <w:t>: azimuth &amp; elevation plot</w:t>
       </w:r>
-      <w:bookmarkEnd w:id="34"/>
+      <w:bookmarkEnd w:id="36"/>
     </w:p>
     <w:p/>
     <w:p>
@@ -9307,7 +9883,7 @@
         <w:pStyle w:val="Heading2"/>
         <w:spacing w:before="0" w:after="240"/>
       </w:pPr>
-      <w:bookmarkStart w:id="35" w:name="_Toc82221677"/>
+      <w:bookmarkStart w:id="37" w:name="_Toc82277234"/>
       <w:r>
         <w:t>3.2</w:t>
       </w:r>
@@ -9317,7 +9893,7 @@
       <w:r>
         <w:t>Ionosphere</w:t>
       </w:r>
-      <w:bookmarkEnd w:id="35"/>
+      <w:bookmarkEnd w:id="37"/>
     </w:p>
     <w:p>
       <w:pPr>
@@ -9327,7 +9903,7 @@
           <w:lang w:val="en-US"/>
         </w:rPr>
       </w:pPr>
-      <w:bookmarkStart w:id="36" w:name="_Toc82221678"/>
+      <w:bookmarkStart w:id="38" w:name="_Toc82277235"/>
       <w:r>
         <w:rPr>
           <w:lang w:val="en-US"/>
@@ -9346,7 +9922,7 @@
         </w:rPr>
         <w:t>Global map</w:t>
       </w:r>
-      <w:bookmarkEnd w:id="36"/>
+      <w:bookmarkEnd w:id="38"/>
     </w:p>
     <w:p>
       <w:pPr>
@@ -9355,92 +9931,120 @@
         <w:textAlignment w:val="baseline"/>
         <w:rPr>
           <w:rFonts w:eastAsia="Times New Roman" w:cs="Times New Roman"/>
+          <w:szCs w:val="24"/>
+          <w:lang w:eastAsia="en-GB"/>
+        </w:rPr>
+      </w:pPr>
+      <w:r>
+        <w:rPr>
+          <w:rFonts w:eastAsia="Times New Roman" w:cs="Times New Roman"/>
+          <w:szCs w:val="24"/>
+          <w:lang w:eastAsia="en-GB"/>
+        </w:rPr>
+        <w:t xml:space="preserve">Figure </w:t>
+      </w:r>
+      <w:r>
+        <w:rPr>
+          <w:rFonts w:eastAsia="Times New Roman" w:cs="Times New Roman"/>
+          <w:szCs w:val="24"/>
+          <w:lang w:eastAsia="en-GB"/>
+        </w:rPr>
+        <w:t>17</w:t>
+      </w:r>
+      <w:r>
+        <w:rPr>
+          <w:rFonts w:eastAsia="Times New Roman" w:cs="Times New Roman"/>
+          <w:szCs w:val="24"/>
+          <w:lang w:eastAsia="en-GB"/>
+        </w:rPr>
+        <w:t xml:space="preserve"> shows a sample output map for a global map of </w:t>
+      </w:r>
+      <w:proofErr w:type="spellStart"/>
+      <w:r>
+        <w:rPr>
+          <w:rFonts w:eastAsia="Times New Roman" w:cs="Times New Roman"/>
+          <w:szCs w:val="24"/>
+          <w:lang w:eastAsia="en-GB"/>
+        </w:rPr>
+        <w:t>ionospheric</w:t>
+      </w:r>
+      <w:proofErr w:type="spellEnd"/>
+      <w:r>
+        <w:rPr>
+          <w:rFonts w:eastAsia="Times New Roman" w:cs="Times New Roman"/>
+          <w:szCs w:val="24"/>
+          <w:lang w:eastAsia="en-GB"/>
+        </w:rPr>
+        <w:t xml:space="preserve"> effects with regions of higher </w:t>
+      </w:r>
+      <w:proofErr w:type="spellStart"/>
+      <w:r>
+        <w:rPr>
+          <w:rFonts w:eastAsia="Times New Roman" w:cs="Times New Roman"/>
+          <w:szCs w:val="24"/>
+          <w:lang w:eastAsia="en-GB"/>
+        </w:rPr>
+        <w:t>ionospheric</w:t>
+      </w:r>
+      <w:proofErr w:type="spellEnd"/>
+      <w:r>
+        <w:rPr>
+          <w:rFonts w:eastAsia="Times New Roman" w:cs="Times New Roman"/>
+          <w:szCs w:val="24"/>
+          <w:lang w:eastAsia="en-GB"/>
+        </w:rPr>
+        <w:t xml:space="preserve"> error at the </w:t>
+      </w:r>
+      <w:proofErr w:type="gramStart"/>
+      <w:r>
+        <w:rPr>
+          <w:rFonts w:eastAsia="Times New Roman" w:cs="Times New Roman"/>
+          <w:szCs w:val="24"/>
+          <w:lang w:eastAsia="en-GB"/>
+        </w:rPr>
+        <w:t>time shaded</w:t>
+      </w:r>
+      <w:proofErr w:type="gramEnd"/>
+      <w:r>
+        <w:rPr>
+          <w:rFonts w:eastAsia="Times New Roman" w:cs="Times New Roman"/>
+          <w:szCs w:val="24"/>
+          <w:lang w:eastAsia="en-GB"/>
+        </w:rPr>
+        <w:t xml:space="preserve"> red and regions of lower </w:t>
+      </w:r>
+      <w:proofErr w:type="spellStart"/>
+      <w:r>
+        <w:rPr>
+          <w:rFonts w:eastAsia="Times New Roman" w:cs="Times New Roman"/>
+          <w:szCs w:val="24"/>
+          <w:lang w:eastAsia="en-GB"/>
+        </w:rPr>
+        <w:t>ionospheric</w:t>
+      </w:r>
+      <w:proofErr w:type="spellEnd"/>
+      <w:r>
+        <w:rPr>
+          <w:rFonts w:eastAsia="Times New Roman" w:cs="Times New Roman"/>
+          <w:szCs w:val="24"/>
+          <w:lang w:eastAsia="en-GB"/>
+        </w:rPr>
+        <w:t xml:space="preserve"> effects shaded blue.</w:t>
+      </w:r>
+    </w:p>
+    <w:p>
+      <w:pPr>
+        <w:shd w:val="clear" w:color="auto" w:fill="FFFFFF"/>
+        <w:spacing w:after="240"/>
+        <w:textAlignment w:val="baseline"/>
+        <w:rPr>
+          <w:rFonts w:eastAsia="Times New Roman" w:cs="Times New Roman"/>
           <w:b/>
           <w:sz w:val="28"/>
           <w:szCs w:val="24"/>
           <w:lang w:eastAsia="en-GB"/>
         </w:rPr>
       </w:pPr>
-      <w:r>
-        <w:rPr>
-          <w:rFonts w:eastAsia="Times New Roman" w:cs="Times New Roman"/>
-          <w:szCs w:val="24"/>
-          <w:lang w:eastAsia="en-GB"/>
-        </w:rPr>
-        <w:t xml:space="preserve">Figure …………….. </w:t>
-      </w:r>
-      <w:proofErr w:type="gramStart"/>
-      <w:r>
-        <w:rPr>
-          <w:rFonts w:eastAsia="Times New Roman" w:cs="Times New Roman"/>
-          <w:szCs w:val="24"/>
-          <w:lang w:eastAsia="en-GB"/>
-        </w:rPr>
-        <w:t>shows</w:t>
-      </w:r>
-      <w:proofErr w:type="gramEnd"/>
-      <w:r>
-        <w:rPr>
-          <w:rFonts w:eastAsia="Times New Roman" w:cs="Times New Roman"/>
-          <w:szCs w:val="24"/>
-          <w:lang w:eastAsia="en-GB"/>
-        </w:rPr>
-        <w:t xml:space="preserve"> a sample output map for a global map of </w:t>
-      </w:r>
-      <w:proofErr w:type="spellStart"/>
-      <w:r>
-        <w:rPr>
-          <w:rFonts w:eastAsia="Times New Roman" w:cs="Times New Roman"/>
-          <w:szCs w:val="24"/>
-          <w:lang w:eastAsia="en-GB"/>
-        </w:rPr>
-        <w:t>ionospheric</w:t>
-      </w:r>
-      <w:proofErr w:type="spellEnd"/>
-      <w:r>
-        <w:rPr>
-          <w:rFonts w:eastAsia="Times New Roman" w:cs="Times New Roman"/>
-          <w:szCs w:val="24"/>
-          <w:lang w:eastAsia="en-GB"/>
-        </w:rPr>
-        <w:t xml:space="preserve"> effects with regions of higher </w:t>
-      </w:r>
-      <w:proofErr w:type="spellStart"/>
-      <w:r>
-        <w:rPr>
-          <w:rFonts w:eastAsia="Times New Roman" w:cs="Times New Roman"/>
-          <w:szCs w:val="24"/>
-          <w:lang w:eastAsia="en-GB"/>
-        </w:rPr>
-        <w:t>ionospheric</w:t>
-      </w:r>
-      <w:proofErr w:type="spellEnd"/>
-      <w:r>
-        <w:rPr>
-          <w:rFonts w:eastAsia="Times New Roman" w:cs="Times New Roman"/>
-          <w:szCs w:val="24"/>
-          <w:lang w:eastAsia="en-GB"/>
-        </w:rPr>
-        <w:t xml:space="preserve"> error at the time shaded red and regions of lower </w:t>
-      </w:r>
-      <w:proofErr w:type="spellStart"/>
-      <w:r>
-        <w:rPr>
-          <w:rFonts w:eastAsia="Times New Roman" w:cs="Times New Roman"/>
-          <w:szCs w:val="24"/>
-          <w:lang w:eastAsia="en-GB"/>
-        </w:rPr>
-        <w:t>ionospheric</w:t>
-      </w:r>
-      <w:proofErr w:type="spellEnd"/>
-      <w:r>
-        <w:rPr>
-          <w:rFonts w:eastAsia="Times New Roman" w:cs="Times New Roman"/>
-          <w:szCs w:val="24"/>
-          <w:lang w:eastAsia="en-GB"/>
-        </w:rPr>
-        <w:t xml:space="preserve"> effects shaded blue.</w:t>
-      </w:r>
     </w:p>
     <w:p>
       <w:pPr>
@@ -9468,8 +10072,8 @@
         <w:lastRenderedPageBreak/>
         <w:drawing>
           <wp:inline distT="0" distB="0" distL="0" distR="0">
-            <wp:extent cx="5619750" cy="2771775"/>
-            <wp:effectExtent l="0" t="0" r="0" b="9525"/>
+            <wp:extent cx="5686425" cy="2804660"/>
+            <wp:effectExtent l="0" t="0" r="0" b="0"/>
             <wp:docPr id="14" name="Picture 14" descr="globe90elevation@00_00_00"/>
             <wp:cNvGraphicFramePr>
               <a:graphicFrameLocks xmlns:a="http://schemas.openxmlformats.org/drawingml/2006/main" noChangeAspect="1"/>
@@ -9484,7 +10088,7 @@
                     </pic:cNvPicPr>
                   </pic:nvPicPr>
                   <pic:blipFill>
-                    <a:blip r:embed="rId28">
+                    <a:blip r:embed="rId29">
                       <a:extLst>
                         <a:ext uri="{28A0092B-C50C-407E-A947-70E740481C1C}">
                           <a14:useLocalDpi xmlns:a14="http://schemas.microsoft.com/office/drawing/2010/main" val="0"/>
@@ -9499,7 +10103,7 @@
                   <pic:spPr bwMode="auto">
                     <a:xfrm>
                       <a:off x="0" y="0"/>
-                      <a:ext cx="5619750" cy="2771775"/>
+                      <a:ext cx="5693135" cy="2807970"/>
                     </a:xfrm>
                     <a:prstGeom prst="rect">
                       <a:avLst/>
@@ -9523,11 +10127,9 @@
         <w:rPr>
           <w:color w:val="auto"/>
           <w:sz w:val="24"/>
-          <w:szCs w:val="24"/>
-          <w:lang w:val="en-US"/>
-        </w:rPr>
-      </w:pPr>
-      <w:bookmarkStart w:id="37" w:name="_Toc82254590"/>
+        </w:rPr>
+      </w:pPr>
+      <w:bookmarkStart w:id="39" w:name="_Toc82277613"/>
       <w:r>
         <w:rPr>
           <w:color w:val="auto"/>
@@ -9562,7 +10164,7 @@
           <w:color w:val="auto"/>
           <w:sz w:val="24"/>
         </w:rPr>
-        <w:t>16</w:t>
+        <w:t>17</w:t>
       </w:r>
       <w:r>
         <w:rPr>
@@ -9594,8 +10196,9 @@
         </w:rPr>
         <w:t xml:space="preserve"> Effect (Global Map)</w:t>
       </w:r>
-      <w:bookmarkEnd w:id="37"/>
-    </w:p>
+      <w:bookmarkEnd w:id="39"/>
+    </w:p>
+    <w:p/>
     <w:p>
       <w:pPr>
         <w:pStyle w:val="Heading3"/>
@@ -9604,7 +10207,7 @@
           <w:lang w:val="en-US"/>
         </w:rPr>
       </w:pPr>
-      <w:bookmarkStart w:id="38" w:name="_Toc82221679"/>
+      <w:bookmarkStart w:id="40" w:name="_Toc82277236"/>
       <w:r>
         <w:rPr>
           <w:lang w:val="en-US"/>
@@ -9623,7 +10226,7 @@
         </w:rPr>
         <w:t>Local Map</w:t>
       </w:r>
-      <w:bookmarkEnd w:id="38"/>
+      <w:bookmarkEnd w:id="40"/>
     </w:p>
     <w:p>
       <w:pPr>
@@ -9642,7 +10245,23 @@
           <w:szCs w:val="24"/>
           <w:lang w:eastAsia="en-GB"/>
         </w:rPr>
-        <w:t>Figure ………………………. Shows a sample output loca</w:t>
+        <w:t xml:space="preserve">Figure </w:t>
+      </w:r>
+      <w:r>
+        <w:rPr>
+          <w:rFonts w:eastAsia="Times New Roman" w:cs="Times New Roman"/>
+          <w:szCs w:val="24"/>
+          <w:lang w:eastAsia="en-GB"/>
+        </w:rPr>
+        <w:t>18 s</w:t>
+      </w:r>
+      <w:r>
+        <w:rPr>
+          <w:rFonts w:eastAsia="Times New Roman" w:cs="Times New Roman"/>
+          <w:szCs w:val="24"/>
+          <w:lang w:eastAsia="en-GB"/>
+        </w:rPr>
+        <w:t>hows a sample output loca</w:t>
       </w:r>
       <w:r>
         <w:rPr>
@@ -9718,8 +10337,8 @@
         </w:rPr>
         <w:drawing>
           <wp:inline distT="0" distB="0" distL="0" distR="0">
-            <wp:extent cx="4162425" cy="3876675"/>
-            <wp:effectExtent l="0" t="0" r="9525" b="9525"/>
+            <wp:extent cx="3528345" cy="3286125"/>
+            <wp:effectExtent l="0" t="0" r="0" b="0"/>
             <wp:docPr id="13" name="Picture 13" descr="Milan@18_00_00"/>
             <wp:cNvGraphicFramePr>
               <a:graphicFrameLocks xmlns:a="http://schemas.openxmlformats.org/drawingml/2006/main" noChangeAspect="1"/>
@@ -9734,7 +10353,7 @@
                     </pic:cNvPicPr>
                   </pic:nvPicPr>
                   <pic:blipFill>
-                    <a:blip r:embed="rId29">
+                    <a:blip r:embed="rId30">
                       <a:extLst>
                         <a:ext uri="{28A0092B-C50C-407E-A947-70E740481C1C}">
                           <a14:useLocalDpi xmlns:a14="http://schemas.microsoft.com/office/drawing/2010/main" val="0"/>
@@ -9749,7 +10368,7 @@
                   <pic:spPr bwMode="auto">
                     <a:xfrm>
                       <a:off x="0" y="0"/>
-                      <a:ext cx="4162425" cy="3876675"/>
+                      <a:ext cx="3537377" cy="3294537"/>
                     </a:xfrm>
                     <a:prstGeom prst="rect">
                       <a:avLst/>
@@ -9771,20 +10390,16 @@
         <w:pStyle w:val="Caption"/>
         <w:jc w:val="center"/>
         <w:rPr>
-          <w:rFonts w:eastAsia="Times New Roman" w:cs="Times New Roman"/>
-          <w:color w:val="auto"/>
-          <w:sz w:val="24"/>
-          <w:szCs w:val="24"/>
-          <w:lang w:eastAsia="en-GB"/>
-        </w:rPr>
-      </w:pPr>
-      <w:bookmarkStart w:id="39" w:name="_Toc82254591"/>
-      <w:r>
-        <w:rPr>
-          <w:color w:val="auto"/>
-          <w:sz w:val="24"/>
-        </w:rPr>
-        <w:lastRenderedPageBreak/>
+          <w:szCs w:val="24"/>
+          <w:lang w:val="en-US"/>
+        </w:rPr>
+      </w:pPr>
+      <w:bookmarkStart w:id="41" w:name="_Toc82277614"/>
+      <w:r>
+        <w:rPr>
+          <w:color w:val="auto"/>
+          <w:sz w:val="24"/>
+        </w:rPr>
         <w:t xml:space="preserve">Figure </w:t>
       </w:r>
       <w:r>
@@ -9814,7 +10429,7 @@
           <w:color w:val="auto"/>
           <w:sz w:val="24"/>
         </w:rPr>
-        <w:t>17</w:t>
+        <w:t>18</w:t>
       </w:r>
       <w:r>
         <w:rPr>
@@ -9846,16 +10461,7 @@
         </w:rPr>
         <w:t xml:space="preserve"> Effect (Local Map)</w:t>
       </w:r>
-      <w:bookmarkEnd w:id="39"/>
-    </w:p>
-    <w:p>
-      <w:pPr>
-        <w:spacing w:after="240"/>
-        <w:rPr>
-          <w:szCs w:val="24"/>
-          <w:lang w:val="en-US"/>
-        </w:rPr>
-      </w:pPr>
+      <w:bookmarkEnd w:id="41"/>
       <w:r>
         <w:rPr>
           <w:szCs w:val="24"/>
@@ -9868,7 +10474,7 @@
       <w:pPr>
         <w:pStyle w:val="Heading1"/>
       </w:pPr>
-      <w:bookmarkStart w:id="40" w:name="_Toc82221680"/>
+      <w:bookmarkStart w:id="42" w:name="_Toc82277237"/>
       <w:r>
         <w:lastRenderedPageBreak/>
         <w:t>4.0</w:t>
@@ -9882,7 +10488,7 @@
       <w:r>
         <w:t>onclusion</w:t>
       </w:r>
-      <w:bookmarkEnd w:id="40"/>
+      <w:bookmarkEnd w:id="42"/>
     </w:p>
     <w:p>
       <w:pPr>
@@ -9917,74 +10523,6 @@
       </w:pPr>
       <w:r>
         <w:rPr>
-          <w:noProof/>
-          <w:lang w:eastAsia="en-GB"/>
-        </w:rPr>
-        <w:drawing>
-          <wp:anchor distT="0" distB="0" distL="114300" distR="114300" simplePos="0" relativeHeight="251661312" behindDoc="0" locked="0" layoutInCell="1" allowOverlap="1" wp14:anchorId="5790856C" wp14:editId="5E5B5F77">
-            <wp:simplePos x="0" y="0"/>
-            <wp:positionH relativeFrom="margin">
-              <wp:align>center</wp:align>
-            </wp:positionH>
-            <wp:positionV relativeFrom="paragraph">
-              <wp:posOffset>1121410</wp:posOffset>
-            </wp:positionV>
-            <wp:extent cx="5364480" cy="1158240"/>
-            <wp:effectExtent l="0" t="0" r="7620" b="3810"/>
-            <wp:wrapSquare wrapText="bothSides"/>
-            <wp:docPr id="4" name="Immagine 4" descr="Immagine che contiene testo&#10;&#10;Descrizione generata automaticamente"/>
-            <wp:cNvGraphicFramePr>
-              <a:graphicFrameLocks xmlns:a="http://schemas.openxmlformats.org/drawingml/2006/main" noChangeAspect="1"/>
-            </wp:cNvGraphicFramePr>
-            <a:graphic xmlns:a="http://schemas.openxmlformats.org/drawingml/2006/main">
-              <a:graphicData uri="http://schemas.openxmlformats.org/drawingml/2006/picture">
-                <pic:pic xmlns:pic="http://schemas.openxmlformats.org/drawingml/2006/picture">
-                  <pic:nvPicPr>
-                    <pic:cNvPr id="4" name="Immagine 4" descr="Immagine che contiene testo&#10;&#10;Descrizione generata automaticamente"/>
-                    <pic:cNvPicPr>
-                      <a:picLocks noChangeAspect="1" noChangeArrowheads="1"/>
-                    </pic:cNvPicPr>
-                  </pic:nvPicPr>
-                  <pic:blipFill>
-                    <a:blip r:embed="rId30">
-                      <a:extLst>
-                        <a:ext uri="{28A0092B-C50C-407E-A947-70E740481C1C}">
-                          <a14:useLocalDpi xmlns:a14="http://schemas.microsoft.com/office/drawing/2010/main" val="0"/>
-                        </a:ext>
-                      </a:extLst>
-                    </a:blip>
-                    <a:srcRect/>
-                    <a:stretch>
-                      <a:fillRect/>
-                    </a:stretch>
-                  </pic:blipFill>
-                  <pic:spPr bwMode="auto">
-                    <a:xfrm>
-                      <a:off x="0" y="0"/>
-                      <a:ext cx="5364480" cy="1158240"/>
-                    </a:xfrm>
-                    <a:prstGeom prst="rect">
-                      <a:avLst/>
-                    </a:prstGeom>
-                    <a:noFill/>
-                    <a:ln>
-                      <a:noFill/>
-                    </a:ln>
-                  </pic:spPr>
-                </pic:pic>
-              </a:graphicData>
-            </a:graphic>
-            <wp14:sizeRelH relativeFrom="page">
-              <wp14:pctWidth>0</wp14:pctWidth>
-            </wp14:sizeRelH>
-            <wp14:sizeRelV relativeFrom="page">
-              <wp14:pctHeight>0</wp14:pctHeight>
-            </wp14:sizeRelV>
-          </wp:anchor>
-        </w:drawing>
-      </w:r>
-      <w:r>
-        <w:rPr>
           <w:rFonts w:eastAsia="Times New Roman" w:cs="Times New Roman"/>
           <w:szCs w:val="24"/>
           <w:lang w:eastAsia="en-GB"/>
@@ -10025,9 +10563,81 @@
           <w:szCs w:val="24"/>
           <w:lang w:eastAsia="en-GB"/>
         </w:rPr>
-        <w:t xml:space="preserve"> historical archive where precise positions of satellites are stored). The script takes in input the produced file of positions and the precise ephemerides file (.sp3) and elaborates a text file of the differences.</w:t>
-      </w:r>
-    </w:p>
+        <w:t xml:space="preserve"> historical archive where precise positions of satellites are stored). The script takes in input</w:t>
+      </w:r>
+      <w:r>
+        <w:rPr>
+          <w:rFonts w:eastAsia="Times New Roman" w:cs="Times New Roman"/>
+          <w:szCs w:val="24"/>
+          <w:lang w:eastAsia="en-GB"/>
+        </w:rPr>
+        <w:t xml:space="preserve"> (Figure 19)</w:t>
+      </w:r>
+      <w:r>
+        <w:rPr>
+          <w:rFonts w:eastAsia="Times New Roman" w:cs="Times New Roman"/>
+          <w:szCs w:val="24"/>
+          <w:lang w:eastAsia="en-GB"/>
+        </w:rPr>
+        <w:t xml:space="preserve"> the produced file of positions and the precise ephemerides file (.sp3) and elaborates a text file of the differences.</w:t>
+      </w:r>
+    </w:p>
+    <w:p>
+      <w:pPr>
+        <w:shd w:val="clear" w:color="auto" w:fill="FFFFFF"/>
+        <w:jc w:val="center"/>
+        <w:textAlignment w:val="baseline"/>
+        <w:rPr>
+          <w:rFonts w:eastAsia="Times New Roman" w:cs="Times New Roman"/>
+          <w:szCs w:val="24"/>
+          <w:lang w:eastAsia="en-GB"/>
+        </w:rPr>
+      </w:pPr>
+      <w:r>
+        <w:rPr>
+          <w:rFonts w:eastAsia="Times New Roman" w:cs="Times New Roman"/>
+          <w:szCs w:val="24"/>
+          <w:lang w:eastAsia="en-GB"/>
+        </w:rPr>
+        <w:pict>
+          <v:shape id="_x0000_i1030" type="#_x0000_t75" style="width:422.25pt;height:91.5pt">
+            <v:imagedata r:id="rId31" o:title="diff1"/>
+          </v:shape>
+        </w:pict>
+      </w:r>
+    </w:p>
+    <w:p>
+      <w:pPr>
+        <w:shd w:val="clear" w:color="auto" w:fill="FFFFFF"/>
+        <w:jc w:val="center"/>
+        <w:textAlignment w:val="baseline"/>
+        <w:rPr>
+          <w:rFonts w:eastAsia="Times New Roman" w:cs="Times New Roman"/>
+          <w:szCs w:val="24"/>
+          <w:lang w:eastAsia="en-GB"/>
+        </w:rPr>
+      </w:pPr>
+      <w:bookmarkStart w:id="43" w:name="_Toc82277615"/>
+      <w:r>
+        <w:t xml:space="preserve">Figure </w:t>
+      </w:r>
+      <w:fldSimple w:instr=" SEQ Figure \* ARABIC ">
+        <w:r>
+          <w:rPr>
+            <w:noProof/>
+          </w:rPr>
+          <w:t>19</w:t>
+        </w:r>
+      </w:fldSimple>
+      <w:r>
+        <w:tab/>
+      </w:r>
+      <w:r>
+        <w:t>Setting the parameters for running the script</w:t>
+      </w:r>
+      <w:bookmarkEnd w:id="43"/>
+    </w:p>
+    <w:p/>
     <w:p>
       <w:pPr>
         <w:shd w:val="clear" w:color="auto" w:fill="FFFFFF"/>
@@ -10038,6 +10648,30 @@
           <w:lang w:eastAsia="en-GB"/>
         </w:rPr>
       </w:pPr>
+      <w:r>
+        <w:rPr>
+          <w:rFonts w:eastAsia="Times New Roman" w:cs="Times New Roman"/>
+          <w:szCs w:val="24"/>
+          <w:lang w:eastAsia="en-GB"/>
+        </w:rPr>
+        <w:t>After testing with thousands of results, the difference has always been in the range of some meters</w:t>
+      </w:r>
+      <w:r>
+        <w:rPr>
+          <w:rFonts w:eastAsia="Times New Roman" w:cs="Times New Roman"/>
+          <w:szCs w:val="24"/>
+          <w:lang w:eastAsia="en-GB"/>
+        </w:rPr>
+        <w:t xml:space="preserve"> (Figure 20)</w:t>
+      </w:r>
+      <w:r>
+        <w:rPr>
+          <w:rFonts w:eastAsia="Times New Roman" w:cs="Times New Roman"/>
+          <w:szCs w:val="24"/>
+          <w:lang w:eastAsia="en-GB"/>
+        </w:rPr>
+        <w:t xml:space="preserve">. </w:t>
+      </w:r>
     </w:p>
     <w:p>
       <w:pPr>
@@ -10051,11 +10685,14 @@
       </w:pPr>
       <w:r>
         <w:rPr>
-          <w:rFonts w:eastAsia="Times New Roman" w:cs="Times New Roman"/>
-          <w:szCs w:val="24"/>
-          <w:lang w:eastAsia="en-GB"/>
-        </w:rPr>
-        <w:t xml:space="preserve">After testing with thousands of results, the difference has always been in the range of some meters. </w:t>
+          <w:noProof/>
+          <w:lang w:eastAsia="en-GB"/>
+        </w:rPr>
+        <w:pict>
+          <v:shape id="_x0000_i1028" type="#_x0000_t75" style="width:450.75pt;height:171pt">
+            <v:imagedata r:id="rId32" o:title="diff2"/>
+          </v:shape>
+        </w:pict>
       </w:r>
     </w:p>
     <w:p>
@@ -10070,178 +10707,89 @@
       </w:pPr>
       <w:r>
         <w:rPr>
+          <w:rFonts w:eastAsia="Times New Roman" w:cs="Times New Roman"/>
+          <w:szCs w:val="24"/>
+          <w:lang w:eastAsia="en-GB"/>
+        </w:rPr>
+        <w:pict>
+          <v:shape id="_x0000_i1029" type="#_x0000_t75" style="width:450.75pt;height:98.25pt">
+            <v:imagedata r:id="rId33" o:title="diff3"/>
+          </v:shape>
+        </w:pict>
+      </w:r>
+    </w:p>
+    <w:p>
+      <w:pPr>
+        <w:pStyle w:val="Caption"/>
+        <w:jc w:val="center"/>
+        <w:rPr>
+          <w:rFonts w:eastAsia="Times New Roman" w:cs="Times New Roman"/>
+          <w:color w:val="auto"/>
+          <w:sz w:val="24"/>
+          <w:szCs w:val="24"/>
+          <w:lang w:eastAsia="en-GB"/>
+        </w:rPr>
+      </w:pPr>
+      <w:bookmarkStart w:id="44" w:name="_Toc82277616"/>
+      <w:r>
+        <w:rPr>
+          <w:color w:val="auto"/>
+          <w:sz w:val="24"/>
+        </w:rPr>
+        <w:lastRenderedPageBreak/>
+        <w:t xml:space="preserve">Figure </w:t>
+      </w:r>
+      <w:r>
+        <w:rPr>
+          <w:color w:val="auto"/>
+          <w:sz w:val="24"/>
+        </w:rPr>
+        <w:fldChar w:fldCharType="begin"/>
+      </w:r>
+      <w:r>
+        <w:rPr>
+          <w:color w:val="auto"/>
+          <w:sz w:val="24"/>
+        </w:rPr>
+        <w:instrText xml:space="preserve"> SEQ Figure \* ARABIC </w:instrText>
+      </w:r>
+      <w:r>
+        <w:rPr>
+          <w:color w:val="auto"/>
+          <w:sz w:val="24"/>
+        </w:rPr>
+        <w:fldChar w:fldCharType="separate"/>
+      </w:r>
+      <w:r>
+        <w:rPr>
           <w:noProof/>
-          <w:lang w:eastAsia="en-GB"/>
-        </w:rPr>
-        <w:drawing>
-          <wp:inline distT="0" distB="0" distL="0" distR="0" wp14:anchorId="726A5343" wp14:editId="740914EB">
-            <wp:extent cx="5731510" cy="2175510"/>
-            <wp:effectExtent l="0" t="0" r="2540" b="0"/>
-            <wp:docPr id="5" name="Immagine 5" descr="Immagine che contiene tavolo&#10;&#10;Descrizione generata automaticamente"/>
-            <wp:cNvGraphicFramePr>
-              <a:graphicFrameLocks xmlns:a="http://schemas.openxmlformats.org/drawingml/2006/main" noChangeAspect="1"/>
-            </wp:cNvGraphicFramePr>
-            <a:graphic xmlns:a="http://schemas.openxmlformats.org/drawingml/2006/main">
-              <a:graphicData uri="http://schemas.openxmlformats.org/drawingml/2006/picture">
-                <pic:pic xmlns:pic="http://schemas.openxmlformats.org/drawingml/2006/picture">
-                  <pic:nvPicPr>
-                    <pic:cNvPr id="5" name="Immagine 5" descr="Immagine che contiene tavolo&#10;&#10;Descrizione generata automaticamente"/>
-                    <pic:cNvPicPr>
-                      <a:picLocks noChangeAspect="1" noChangeArrowheads="1"/>
-                    </pic:cNvPicPr>
-                  </pic:nvPicPr>
-                  <pic:blipFill>
-                    <a:blip r:embed="rId31">
-                      <a:extLst>
-                        <a:ext uri="{28A0092B-C50C-407E-A947-70E740481C1C}">
-                          <a14:useLocalDpi xmlns:a14="http://schemas.microsoft.com/office/drawing/2010/main" val="0"/>
-                        </a:ext>
-                      </a:extLst>
-                    </a:blip>
-                    <a:srcRect/>
-                    <a:stretch>
-                      <a:fillRect/>
-                    </a:stretch>
-                  </pic:blipFill>
-                  <pic:spPr bwMode="auto">
-                    <a:xfrm>
-                      <a:off x="0" y="0"/>
-                      <a:ext cx="5731510" cy="2175510"/>
-                    </a:xfrm>
-                    <a:prstGeom prst="rect">
-                      <a:avLst/>
-                    </a:prstGeom>
-                    <a:noFill/>
-                    <a:ln>
-                      <a:noFill/>
-                    </a:ln>
-                  </pic:spPr>
-                </pic:pic>
-              </a:graphicData>
-            </a:graphic>
-          </wp:inline>
-        </w:drawing>
-      </w:r>
-    </w:p>
-    <w:p>
-      <w:pPr>
-        <w:shd w:val="clear" w:color="auto" w:fill="FFFFFF"/>
-        <w:textAlignment w:val="baseline"/>
-        <w:rPr>
-          <w:rFonts w:eastAsia="Times New Roman" w:cs="Times New Roman"/>
-          <w:szCs w:val="24"/>
-          <w:lang w:eastAsia="en-GB"/>
-        </w:rPr>
-      </w:pPr>
-      <w:r>
-        <w:rPr>
-          <w:rFonts w:eastAsia="Times New Roman" w:cs="Times New Roman"/>
-          <w:szCs w:val="24"/>
-          <w:lang w:eastAsia="en-GB"/>
-        </w:rPr>
-        <w:t xml:space="preserve"> </w:t>
-      </w:r>
-    </w:p>
-    <w:p>
-      <w:pPr>
-        <w:shd w:val="clear" w:color="auto" w:fill="FFFFFF"/>
-        <w:textAlignment w:val="baseline"/>
-        <w:rPr>
-          <w:rFonts w:eastAsia="Times New Roman" w:cs="Times New Roman"/>
-          <w:szCs w:val="24"/>
-          <w:lang w:eastAsia="en-GB"/>
-        </w:rPr>
-      </w:pPr>
-      <w:r>
-        <w:rPr>
-          <w:noProof/>
-          <w:lang w:eastAsia="en-GB"/>
-        </w:rPr>
-        <w:drawing>
-          <wp:anchor distT="0" distB="0" distL="114300" distR="114300" simplePos="0" relativeHeight="251662336" behindDoc="0" locked="0" layoutInCell="1" allowOverlap="1" wp14:anchorId="1B7464A6" wp14:editId="5B45EFB9">
-            <wp:simplePos x="0" y="0"/>
-            <wp:positionH relativeFrom="margin">
-              <wp:align>left</wp:align>
-            </wp:positionH>
-            <wp:positionV relativeFrom="paragraph">
-              <wp:posOffset>189230</wp:posOffset>
-            </wp:positionV>
-            <wp:extent cx="5731510" cy="1250950"/>
-            <wp:effectExtent l="0" t="0" r="2540" b="6350"/>
-            <wp:wrapSquare wrapText="bothSides"/>
-            <wp:docPr id="8" name="Immagine 8" descr="Immagine che contiene tavolo&#10;&#10;Descrizione generata automaticamente"/>
-            <wp:cNvGraphicFramePr>
-              <a:graphicFrameLocks xmlns:a="http://schemas.openxmlformats.org/drawingml/2006/main" noChangeAspect="1"/>
-            </wp:cNvGraphicFramePr>
-            <a:graphic xmlns:a="http://schemas.openxmlformats.org/drawingml/2006/main">
-              <a:graphicData uri="http://schemas.openxmlformats.org/drawingml/2006/picture">
-                <pic:pic xmlns:pic="http://schemas.openxmlformats.org/drawingml/2006/picture">
-                  <pic:nvPicPr>
-                    <pic:cNvPr id="8" name="Immagine 8" descr="Immagine che contiene tavolo&#10;&#10;Descrizione generata automaticamente"/>
-                    <pic:cNvPicPr>
-                      <a:picLocks noChangeAspect="1" noChangeArrowheads="1"/>
-                    </pic:cNvPicPr>
-                  </pic:nvPicPr>
-                  <pic:blipFill>
-                    <a:blip r:embed="rId32">
-                      <a:extLst>
-                        <a:ext uri="{28A0092B-C50C-407E-A947-70E740481C1C}">
-                          <a14:useLocalDpi xmlns:a14="http://schemas.microsoft.com/office/drawing/2010/main" val="0"/>
-                        </a:ext>
-                      </a:extLst>
-                    </a:blip>
-                    <a:srcRect/>
-                    <a:stretch>
-                      <a:fillRect/>
-                    </a:stretch>
-                  </pic:blipFill>
-                  <pic:spPr bwMode="auto">
-                    <a:xfrm>
-                      <a:off x="0" y="0"/>
-                      <a:ext cx="5731510" cy="1250950"/>
-                    </a:xfrm>
-                    <a:prstGeom prst="rect">
-                      <a:avLst/>
-                    </a:prstGeom>
-                    <a:noFill/>
-                    <a:ln>
-                      <a:noFill/>
-                    </a:ln>
-                  </pic:spPr>
-                </pic:pic>
-              </a:graphicData>
-            </a:graphic>
-            <wp14:sizeRelH relativeFrom="page">
-              <wp14:pctWidth>0</wp14:pctWidth>
-            </wp14:sizeRelH>
-            <wp14:sizeRelV relativeFrom="page">
-              <wp14:pctHeight>0</wp14:pctHeight>
-            </wp14:sizeRelV>
-          </wp:anchor>
-        </w:drawing>
-      </w:r>
-    </w:p>
-    <w:p>
-      <w:pPr>
-        <w:shd w:val="clear" w:color="auto" w:fill="FFFFFF"/>
-        <w:textAlignment w:val="baseline"/>
-        <w:rPr>
-          <w:rFonts w:eastAsia="Times New Roman" w:cs="Times New Roman"/>
-          <w:szCs w:val="24"/>
-          <w:lang w:eastAsia="en-GB"/>
-        </w:rPr>
-      </w:pPr>
-    </w:p>
-    <w:p>
-      <w:pPr>
-        <w:shd w:val="clear" w:color="auto" w:fill="FFFFFF"/>
-        <w:textAlignment w:val="baseline"/>
-        <w:rPr>
-          <w:rFonts w:eastAsia="Times New Roman" w:cs="Times New Roman"/>
-          <w:szCs w:val="24"/>
-          <w:lang w:eastAsia="en-GB"/>
-        </w:rPr>
-      </w:pPr>
+          <w:color w:val="auto"/>
+          <w:sz w:val="24"/>
+        </w:rPr>
+        <w:t>20</w:t>
+      </w:r>
+      <w:r>
+        <w:rPr>
+          <w:color w:val="auto"/>
+          <w:sz w:val="24"/>
+        </w:rPr>
+        <w:fldChar w:fldCharType="end"/>
+      </w:r>
+      <w:r>
+        <w:rPr>
+          <w:color w:val="auto"/>
+          <w:sz w:val="24"/>
+        </w:rPr>
+        <w:tab/>
+      </w:r>
+      <w:r>
+        <w:rPr>
+          <w:color w:val="auto"/>
+          <w:sz w:val="24"/>
+        </w:rPr>
+        <w:t>Result of comparison</w:t>
+      </w:r>
+      <w:bookmarkEnd w:id="44"/>
     </w:p>
     <w:p>
       <w:pPr>
@@ -10261,7 +10809,6 @@
           <w:szCs w:val="26"/>
           <w:lang w:eastAsia="en-GB"/>
         </w:rPr>
-        <w:lastRenderedPageBreak/>
         <w:t>4.2 Scalability</w:t>
       </w:r>
     </w:p>
@@ -10384,10 +10931,10 @@
     </w:p>
     <w:p/>
     <w:sectPr>
-      <w:headerReference w:type="default" r:id="rId33"/>
-      <w:footerReference w:type="default" r:id="rId34"/>
-      <w:headerReference w:type="first" r:id="rId35"/>
-      <w:footerReference w:type="first" r:id="rId36"/>
+      <w:headerReference w:type="default" r:id="rId34"/>
+      <w:footerReference w:type="default" r:id="rId35"/>
+      <w:headerReference w:type="first" r:id="rId36"/>
+      <w:footerReference w:type="first" r:id="rId37"/>
       <w:pgSz w:w="11906" w:h="16838"/>
       <w:pgMar w:top="1440" w:right="1440" w:bottom="1440" w:left="1440" w:header="708" w:footer="708" w:gutter="0"/>
       <w:pgNumType w:start="1"/>
@@ -10526,7 +11073,7 @@
           <w:rPr>
             <w:noProof/>
           </w:rPr>
-          <w:t>14</w:t>
+          <w:t>4</w:t>
         </w:r>
         <w:r>
           <w:rPr>
@@ -11862,11 +12409,11 @@
     <w:autoRedefine/>
     <w:uiPriority w:val="9"/>
     <w:qFormat/>
-    <w:rsid w:val="00AC0ECE"/>
+    <w:rsid w:val="00413912"/>
     <w:pPr>
       <w:keepNext/>
       <w:keepLines/>
-      <w:spacing w:before="240" w:after="0"/>
+      <w:spacing w:after="240"/>
       <w:outlineLvl w:val="0"/>
     </w:pPr>
     <w:rPr>
@@ -12122,7 +12669,7 @@
     <w:basedOn w:val="DefaultParagraphFont"/>
     <w:link w:val="Heading1"/>
     <w:uiPriority w:val="9"/>
-    <w:rsid w:val="00AC0ECE"/>
+    <w:rsid w:val="00413912"/>
     <w:rPr>
       <w:rFonts w:eastAsiaTheme="majorEastAsia" w:cstheme="majorBidi"/>
       <w:sz w:val="28"/>
@@ -12572,7 +13119,7 @@
 </file>
 
 <file path=customXml/itemProps1.xml><?xml version="1.0" encoding="utf-8"?>
-<ds:datastoreItem xmlns:ds="http://schemas.openxmlformats.org/officeDocument/2006/customXml" ds:itemID="{5A0A6860-5ABA-4A29-8F9F-273A5ADDACFA}">
+<ds:datastoreItem xmlns:ds="http://schemas.openxmlformats.org/officeDocument/2006/customXml" ds:itemID="{0F256443-29E5-4155-8201-FF03977CC7E6}">
   <ds:schemaRefs>
     <ds:schemaRef ds:uri="http://schemas.openxmlformats.org/officeDocument/2006/bibliography"/>
   </ds:schemaRefs>

</xml_diff>

<commit_message>
Final edit on GUI
</commit_message>
<xml_diff>
--- a/Document/Report.docx
+++ b/Document/Report.docx
@@ -382,17 +382,8 @@
                     <w:szCs w:val="24"/>
                     <w:lang w:val="en-US"/>
                   </w:rPr>
-                  <w:t xml:space="preserve">Alessandro </w:t>
+                  <w:t>Alessandro Gatti</w:t>
                 </w:r>
-                <w:proofErr w:type="spellStart"/>
-                <w:r>
-                  <w:rPr>
-                    <w:szCs w:val="24"/>
-                    <w:lang w:val="en-US"/>
-                  </w:rPr>
-                  <w:t>Gatti</w:t>
-                </w:r>
-                <w:proofErr w:type="spellEnd"/>
               </w:p>
             </w:tc>
             <w:tc>
@@ -635,29 +626,7 @@
               <w:szCs w:val="24"/>
               <w:lang w:eastAsia="en-GB"/>
             </w:rPr>
-            <w:t xml:space="preserve">- Professor Ludovico </w:t>
-          </w:r>
-          <w:proofErr w:type="spellStart"/>
-          <w:r>
-            <w:rPr>
-              <w:rFonts w:eastAsia="Times New Roman" w:cs="Times New Roman"/>
-              <w:b/>
-              <w:bCs/>
-              <w:szCs w:val="24"/>
-              <w:lang w:eastAsia="en-GB"/>
-            </w:rPr>
-            <w:t>Biagi</w:t>
-          </w:r>
-          <w:proofErr w:type="spellEnd"/>
-          <w:r>
-            <w:rPr>
-              <w:rFonts w:eastAsia="Times New Roman" w:cs="Times New Roman"/>
-              <w:b/>
-              <w:bCs/>
-              <w:szCs w:val="24"/>
-              <w:lang w:eastAsia="en-GB"/>
-            </w:rPr>
-            <w:t xml:space="preserve"> (ludovico.biagi@polimi.it)</w:t>
+            <w:t>- Professor Ludovico Biagi (ludovico.biagi@polimi.it)</w:t>
           </w:r>
         </w:p>
         <w:p>
@@ -722,29 +691,7 @@
               <w:szCs w:val="24"/>
               <w:lang w:eastAsia="en-GB"/>
             </w:rPr>
-            <w:t xml:space="preserve">- Professor </w:t>
-          </w:r>
-          <w:proofErr w:type="spellStart"/>
-          <w:r>
-            <w:rPr>
-              <w:rFonts w:eastAsia="Times New Roman" w:cs="Times New Roman"/>
-              <w:b/>
-              <w:bCs/>
-              <w:szCs w:val="24"/>
-              <w:lang w:eastAsia="en-GB"/>
-            </w:rPr>
-            <w:t>Gianluca</w:t>
-          </w:r>
-          <w:proofErr w:type="spellEnd"/>
-          <w:r>
-            <w:rPr>
-              <w:rFonts w:eastAsia="Times New Roman" w:cs="Times New Roman"/>
-              <w:b/>
-              <w:bCs/>
-              <w:szCs w:val="24"/>
-              <w:lang w:eastAsia="en-GB"/>
-            </w:rPr>
-            <w:t xml:space="preserve"> Palermo</w:t>
+            <w:t>- Professor Gianluca Palermo</w:t>
           </w:r>
         </w:p>
         <w:p>
@@ -836,25 +783,7 @@
           <w:szCs w:val="24"/>
           <w:lang w:eastAsia="en-GB"/>
         </w:rPr>
-        <w:t xml:space="preserve">The Clock, Ephemeris, Integrity (CEI) data set of a GNSS Satellite contain the essential parameters to use the satellite’s broadcast signals for positioning purposes. By reading the navigation message file of a GPS, a user can determine the position and velocity of a satellite and correct for the propagation delay of the signal due to </w:t>
-      </w:r>
-      <w:proofErr w:type="spellStart"/>
-      <w:r>
-        <w:rPr>
-          <w:rFonts w:eastAsia="Times New Roman" w:cs="Times New Roman"/>
-          <w:szCs w:val="24"/>
-          <w:lang w:eastAsia="en-GB"/>
-        </w:rPr>
-        <w:t>ionospheric</w:t>
-      </w:r>
-      <w:proofErr w:type="spellEnd"/>
-      <w:r>
-        <w:rPr>
-          <w:rFonts w:eastAsia="Times New Roman" w:cs="Times New Roman"/>
-          <w:szCs w:val="24"/>
-          <w:lang w:eastAsia="en-GB"/>
-        </w:rPr>
-        <w:t xml:space="preserve"> effects.</w:t>
+        <w:t>The Clock, Ephemeris, Integrity (CEI) data set of a GNSS Satellite contain the essential parameters to use the satellite’s broadcast signals for positioning purposes. By reading the navigation message file of a GPS, a user can determine the position and velocity of a satellite and correct for the propagation delay of the signal due to ionospheric effects.</w:t>
       </w:r>
     </w:p>
     <w:p>
@@ -873,95 +802,23 @@
           <w:szCs w:val="24"/>
           <w:lang w:eastAsia="en-GB"/>
         </w:rPr>
-        <w:t xml:space="preserve">The GNSS Data Processing Software (GDPS) </w:t>
-      </w:r>
-      <w:proofErr w:type="gramStart"/>
+        <w:t>The GNSS Data Processing Software (GDPS) has been developed, using Python, for determining the position</w:t>
+      </w:r>
       <w:r>
         <w:rPr>
           <w:rFonts w:eastAsia="Times New Roman" w:cs="Times New Roman"/>
           <w:szCs w:val="24"/>
           <w:lang w:eastAsia="en-GB"/>
         </w:rPr>
-        <w:t>has been developed</w:t>
-      </w:r>
-      <w:proofErr w:type="gramEnd"/>
+        <w:t xml:space="preserve"> and</w:t>
+      </w:r>
       <w:r>
         <w:rPr>
           <w:rFonts w:eastAsia="Times New Roman" w:cs="Times New Roman"/>
           <w:szCs w:val="24"/>
           <w:lang w:eastAsia="en-GB"/>
         </w:rPr>
-        <w:t>, using Python, for determining the position</w:t>
-      </w:r>
-      <w:r>
-        <w:rPr>
-          <w:rFonts w:eastAsia="Times New Roman" w:cs="Times New Roman"/>
-          <w:szCs w:val="24"/>
-          <w:lang w:eastAsia="en-GB"/>
-        </w:rPr>
-        <w:t xml:space="preserve"> and</w:t>
-      </w:r>
-      <w:r>
-        <w:rPr>
-          <w:rFonts w:eastAsia="Times New Roman" w:cs="Times New Roman"/>
-          <w:szCs w:val="24"/>
-          <w:lang w:eastAsia="en-GB"/>
-        </w:rPr>
-        <w:t xml:space="preserve"> velocity of a satellite by reading its navigation message. By using the </w:t>
-      </w:r>
-      <w:proofErr w:type="spellStart"/>
-      <w:r>
-        <w:rPr>
-          <w:rFonts w:eastAsia="Times New Roman" w:cs="Times New Roman"/>
-          <w:szCs w:val="24"/>
-          <w:lang w:eastAsia="en-GB"/>
-        </w:rPr>
-        <w:t>ionospheric</w:t>
-      </w:r>
-      <w:proofErr w:type="spellEnd"/>
-      <w:r>
-        <w:rPr>
-          <w:rFonts w:eastAsia="Times New Roman" w:cs="Times New Roman"/>
-          <w:szCs w:val="24"/>
-          <w:lang w:eastAsia="en-GB"/>
-        </w:rPr>
-        <w:t xml:space="preserve"> error correction parameters in the file, GDPS determine the variation of the </w:t>
-      </w:r>
-      <w:proofErr w:type="spellStart"/>
-      <w:r>
-        <w:rPr>
-          <w:rFonts w:eastAsia="Times New Roman" w:cs="Times New Roman"/>
-          <w:szCs w:val="24"/>
-          <w:lang w:eastAsia="en-GB"/>
-        </w:rPr>
-        <w:t>ionospheric</w:t>
-      </w:r>
-      <w:proofErr w:type="spellEnd"/>
-      <w:r>
-        <w:rPr>
-          <w:rFonts w:eastAsia="Times New Roman" w:cs="Times New Roman"/>
-          <w:szCs w:val="24"/>
-          <w:lang w:eastAsia="en-GB"/>
-        </w:rPr>
-        <w:t xml:space="preserve"> effect on different positions of the Earth. A Graphical User Interface </w:t>
-      </w:r>
-      <w:proofErr w:type="gramStart"/>
-      <w:r>
-        <w:rPr>
-          <w:rFonts w:eastAsia="Times New Roman" w:cs="Times New Roman"/>
-          <w:szCs w:val="24"/>
-          <w:lang w:eastAsia="en-GB"/>
-        </w:rPr>
-        <w:t>has been developed</w:t>
-      </w:r>
-      <w:proofErr w:type="gramEnd"/>
-      <w:r>
-        <w:rPr>
-          <w:rFonts w:eastAsia="Times New Roman" w:cs="Times New Roman"/>
-          <w:szCs w:val="24"/>
-          <w:lang w:eastAsia="en-GB"/>
-        </w:rPr>
-        <w:t xml:space="preserve"> to enable a user</w:t>
+        <w:t xml:space="preserve"> velocity of a satellite by reading its navigation message. By using the ionospheric error correction parameters in the file, GDPS determine the variation of the ionospheric effect on different positions of the Earth. A Graphical User Interface has been developed to enable a user</w:t>
       </w:r>
       <w:r>
         <w:rPr>
@@ -5272,51 +5129,15 @@
           <w:szCs w:val="24"/>
           <w:lang w:eastAsia="en-GB"/>
         </w:rPr>
-        <w:t xml:space="preserve">ation through the atmosphere </w:t>
-      </w:r>
-      <w:proofErr w:type="gramStart"/>
+        <w:t xml:space="preserve">ation through the atmosphere is </w:t>
+      </w:r>
       <w:r>
         <w:rPr>
           <w:rFonts w:eastAsia="Times New Roman" w:cs="Times New Roman"/>
           <w:szCs w:val="24"/>
           <w:lang w:eastAsia="en-GB"/>
         </w:rPr>
-        <w:t xml:space="preserve">is </w:t>
-      </w:r>
-      <w:r>
-        <w:rPr>
-          <w:rFonts w:eastAsia="Times New Roman" w:cs="Times New Roman"/>
-          <w:szCs w:val="24"/>
-          <w:lang w:eastAsia="en-GB"/>
-        </w:rPr>
-        <w:t>delayed</w:t>
-      </w:r>
-      <w:proofErr w:type="gramEnd"/>
-      <w:r>
-        <w:rPr>
-          <w:rFonts w:eastAsia="Times New Roman" w:cs="Times New Roman"/>
-          <w:szCs w:val="24"/>
-          <w:lang w:eastAsia="en-GB"/>
-        </w:rPr>
-        <w:t xml:space="preserve"> by the presence of free electrons in the ionosphere (about 100 and 1000 km altitude) and the water vapour content of the troposphere. These delays affect the precision in the estimated position of a receiver. By reading the navigation message file, a user can determine the position and velocity of a satellite and correct for the propagation delay of the signal due to </w:t>
-      </w:r>
-      <w:proofErr w:type="spellStart"/>
-      <w:r>
-        <w:rPr>
-          <w:rFonts w:eastAsia="Times New Roman" w:cs="Times New Roman"/>
-          <w:szCs w:val="24"/>
-          <w:lang w:eastAsia="en-GB"/>
-        </w:rPr>
-        <w:t>ionospheric</w:t>
-      </w:r>
-      <w:proofErr w:type="spellEnd"/>
-      <w:r>
-        <w:rPr>
-          <w:rFonts w:eastAsia="Times New Roman" w:cs="Times New Roman"/>
-          <w:szCs w:val="24"/>
-          <w:lang w:eastAsia="en-GB"/>
-        </w:rPr>
-        <w:t xml:space="preserve"> effects.</w:t>
+        <w:t>delayed by the presence of free electrons in the ionosphere (about 100 and 1000 km altitude) and the water vapour content of the troposphere. These delays affect the precision in the estimated position of a receiver. By reading the navigation message file, a user can determine the position and velocity of a satellite and correct for the propagation delay of the signal due to ionospheric effects.</w:t>
       </w:r>
     </w:p>
     <w:p>
@@ -5435,21 +5256,12 @@
           <w:lang w:val="en-US"/>
         </w:rPr>
       </w:pPr>
-      <w:proofErr w:type="spellStart"/>
-      <w:r>
-        <w:rPr>
-          <w:szCs w:val="24"/>
-          <w:lang w:val="en-US"/>
-        </w:rPr>
-        <w:t>Matplotlib</w:t>
-      </w:r>
-      <w:proofErr w:type="spellEnd"/>
-      <w:r>
-        <w:rPr>
-          <w:szCs w:val="24"/>
-          <w:lang w:val="en-US"/>
-        </w:rPr>
-        <w:t xml:space="preserve"> ( 3.2.0 )</w:t>
+      <w:r>
+        <w:rPr>
+          <w:szCs w:val="24"/>
+          <w:lang w:val="en-US"/>
+        </w:rPr>
+        <w:t>Matplotlib ( 3.2.0 )</w:t>
       </w:r>
     </w:p>
     <w:p>
@@ -5465,21 +5277,12 @@
           <w:lang w:val="en-US"/>
         </w:rPr>
       </w:pPr>
-      <w:proofErr w:type="spellStart"/>
-      <w:r>
-        <w:rPr>
-          <w:szCs w:val="24"/>
-          <w:lang w:val="en-US"/>
-        </w:rPr>
-        <w:t>Cartopy</w:t>
-      </w:r>
-      <w:proofErr w:type="spellEnd"/>
-      <w:r>
-        <w:rPr>
-          <w:szCs w:val="24"/>
-          <w:lang w:val="en-US"/>
-        </w:rPr>
-        <w:t xml:space="preserve"> ( 0.18.0 )</w:t>
+      <w:r>
+        <w:rPr>
+          <w:szCs w:val="24"/>
+          <w:lang w:val="en-US"/>
+        </w:rPr>
+        <w:t>Cartopy ( 0.18.0 )</w:t>
       </w:r>
     </w:p>
     <w:p>
@@ -5495,21 +5298,12 @@
           <w:lang w:val="en-US"/>
         </w:rPr>
       </w:pPr>
-      <w:proofErr w:type="spellStart"/>
-      <w:r>
-        <w:rPr>
-          <w:szCs w:val="24"/>
-          <w:lang w:val="en-US"/>
-        </w:rPr>
-        <w:t>Astroplan</w:t>
-      </w:r>
-      <w:proofErr w:type="spellEnd"/>
-      <w:r>
-        <w:rPr>
-          <w:szCs w:val="24"/>
-          <w:lang w:val="en-US"/>
-        </w:rPr>
-        <w:t xml:space="preserve"> ( 0.8 )</w:t>
+      <w:r>
+        <w:rPr>
+          <w:szCs w:val="24"/>
+          <w:lang w:val="en-US"/>
+        </w:rPr>
+        <w:t>Astroplan ( 0.8 )</w:t>
       </w:r>
     </w:p>
     <w:p>
@@ -5525,21 +5319,12 @@
           <w:lang w:val="en-US"/>
         </w:rPr>
       </w:pPr>
-      <w:proofErr w:type="spellStart"/>
-      <w:r>
-        <w:rPr>
-          <w:szCs w:val="24"/>
-          <w:lang w:val="en-US"/>
-        </w:rPr>
-        <w:t>wx</w:t>
-      </w:r>
-      <w:proofErr w:type="spellEnd"/>
-      <w:r>
-        <w:rPr>
-          <w:szCs w:val="24"/>
-          <w:lang w:val="en-US"/>
-        </w:rPr>
-        <w:t xml:space="preserve"> ( 4.1.1 )</w:t>
+      <w:r>
+        <w:rPr>
+          <w:szCs w:val="24"/>
+          <w:lang w:val="en-US"/>
+        </w:rPr>
+        <w:t>wx ( 4.1.1 )</w:t>
       </w:r>
     </w:p>
     <w:p>
@@ -5555,21 +5340,12 @@
           <w:lang w:val="en-US"/>
         </w:rPr>
       </w:pPr>
-      <w:proofErr w:type="spellStart"/>
-      <w:r>
-        <w:rPr>
-          <w:szCs w:val="24"/>
-          <w:lang w:val="en-US"/>
-        </w:rPr>
-        <w:t>Geopandas</w:t>
-      </w:r>
-      <w:proofErr w:type="spellEnd"/>
-      <w:r>
-        <w:rPr>
-          <w:szCs w:val="24"/>
-          <w:lang w:val="en-US"/>
-        </w:rPr>
-        <w:t xml:space="preserve"> ( 0.9.0 )</w:t>
+      <w:r>
+        <w:rPr>
+          <w:szCs w:val="24"/>
+          <w:lang w:val="en-US"/>
+        </w:rPr>
+        <w:t>Geopandas ( 0.9.0 )</w:t>
       </w:r>
     </w:p>
     <w:p>
@@ -5585,21 +5361,12 @@
           <w:lang w:val="en-US"/>
         </w:rPr>
       </w:pPr>
-      <w:proofErr w:type="spellStart"/>
-      <w:r>
-        <w:rPr>
-          <w:szCs w:val="24"/>
-          <w:lang w:val="en-US"/>
-        </w:rPr>
-        <w:t>Numpy</w:t>
-      </w:r>
-      <w:proofErr w:type="spellEnd"/>
-      <w:r>
-        <w:rPr>
-          <w:szCs w:val="24"/>
-          <w:lang w:val="en-US"/>
-        </w:rPr>
-        <w:t xml:space="preserve"> ( 1.18.1 )</w:t>
+      <w:r>
+        <w:rPr>
+          <w:szCs w:val="24"/>
+          <w:lang w:val="en-US"/>
+        </w:rPr>
+        <w:t>Numpy ( 1.18.1 )</w:t>
       </w:r>
     </w:p>
     <w:p>
@@ -5639,23 +5406,7 @@
           <w:szCs w:val="24"/>
           <w:lang w:val="en-US"/>
         </w:rPr>
-        <w:t xml:space="preserve">To run the application, on the Command Line Interface, navigate to the </w:t>
-      </w:r>
-      <w:proofErr w:type="spellStart"/>
-      <w:r>
-        <w:rPr>
-          <w:szCs w:val="24"/>
-          <w:lang w:val="en-US"/>
-        </w:rPr>
-        <w:t>geoInfoProj</w:t>
-      </w:r>
-      <w:proofErr w:type="spellEnd"/>
-      <w:r>
-        <w:rPr>
-          <w:szCs w:val="24"/>
-          <w:lang w:val="en-US"/>
-        </w:rPr>
-        <w:t xml:space="preserve"> folder and run using the command below</w:t>
+        <w:t>To run the application, on the Command Line Interface, navigate to the geoInfoProj folder and run using the command below</w:t>
       </w:r>
     </w:p>
     <w:p>
@@ -5681,22 +5432,7 @@
           <w:lang w:val="en-US"/>
         </w:rPr>
         <w:tab/>
-      </w:r>
-      <w:proofErr w:type="gramStart"/>
-      <w:r>
-        <w:rPr>
-          <w:szCs w:val="24"/>
-          <w:lang w:val="en-US"/>
-        </w:rPr>
-        <w:t>python</w:t>
-      </w:r>
-      <w:proofErr w:type="gramEnd"/>
-      <w:r>
-        <w:rPr>
-          <w:szCs w:val="24"/>
-          <w:lang w:val="en-US"/>
-        </w:rPr>
-        <w:t xml:space="preserve"> Main.py</w:t>
+        <w:t>python Main.py</w:t>
       </w:r>
     </w:p>
     <w:p>
@@ -5792,69 +5528,21 @@
           <w:szCs w:val="24"/>
           <w:lang w:val="en-US"/>
         </w:rPr>
-        <w:t xml:space="preserve"> (with extensions .</w:t>
-      </w:r>
-      <w:proofErr w:type="spellStart"/>
-      <w:r>
-        <w:rPr>
-          <w:szCs w:val="24"/>
-          <w:lang w:val="en-US"/>
-        </w:rPr>
-        <w:t>yyn</w:t>
-      </w:r>
-      <w:proofErr w:type="spellEnd"/>
-      <w:r>
-        <w:rPr>
-          <w:szCs w:val="24"/>
-          <w:lang w:val="en-US"/>
-        </w:rPr>
-        <w:t xml:space="preserve"> or </w:t>
-      </w:r>
-      <w:proofErr w:type="spellStart"/>
-      <w:r>
-        <w:rPr>
-          <w:szCs w:val="24"/>
-          <w:lang w:val="en-US"/>
-        </w:rPr>
-        <w:t>rnx</w:t>
-      </w:r>
-      <w:proofErr w:type="spellEnd"/>
-      <w:r>
-        <w:rPr>
-          <w:szCs w:val="24"/>
-          <w:lang w:val="en-US"/>
-        </w:rPr>
-        <w:t>)</w:t>
-      </w:r>
-      <w:r>
-        <w:rPr>
-          <w:szCs w:val="24"/>
-          <w:lang w:val="en-US"/>
-        </w:rPr>
-        <w:t xml:space="preserve"> up to version 3.05. The file has to contain the navigation message of one or more satellite. Versions later than this </w:t>
-      </w:r>
-      <w:proofErr w:type="gramStart"/>
-      <w:r>
-        <w:rPr>
-          <w:szCs w:val="24"/>
-          <w:lang w:val="en-US"/>
-        </w:rPr>
-        <w:t xml:space="preserve">would </w:t>
-      </w:r>
-      <w:r>
-        <w:rPr>
-          <w:szCs w:val="24"/>
-          <w:lang w:val="en-US"/>
-        </w:rPr>
-        <w:t>not be recognized</w:t>
-      </w:r>
-      <w:proofErr w:type="gramEnd"/>
-      <w:r>
-        <w:rPr>
-          <w:szCs w:val="24"/>
-          <w:lang w:val="en-US"/>
-        </w:rPr>
-        <w:t xml:space="preserve"> by the system</w:t>
+        <w:t xml:space="preserve"> (with extensions .yyn or rnx)</w:t>
+      </w:r>
+      <w:r>
+        <w:rPr>
+          <w:szCs w:val="24"/>
+          <w:lang w:val="en-US"/>
+        </w:rPr>
+        <w:t xml:space="preserve"> up to version 3.05. The file has to contain the navigation message of one or more satellite. Versions later than this would </w:t>
+      </w:r>
+      <w:r>
+        <w:rPr>
+          <w:szCs w:val="24"/>
+          <w:lang w:val="en-US"/>
+        </w:rPr>
+        <w:t>not be recognized by the system</w:t>
       </w:r>
       <w:r>
         <w:rPr>
@@ -5964,39 +5652,7 @@
           <w:szCs w:val="24"/>
           <w:lang w:val="en-US"/>
         </w:rPr>
-        <w:t xml:space="preserve">expected from the user </w:t>
-      </w:r>
-      <w:proofErr w:type="gramStart"/>
-      <w:r>
-        <w:rPr>
-          <w:szCs w:val="24"/>
-          <w:lang w:val="en-US"/>
-        </w:rPr>
-        <w:t>are defined</w:t>
-      </w:r>
-      <w:proofErr w:type="gramEnd"/>
-      <w:r>
-        <w:rPr>
-          <w:szCs w:val="24"/>
-          <w:lang w:val="en-US"/>
-        </w:rPr>
-        <w:t xml:space="preserve"> in Table 1. However, it </w:t>
-      </w:r>
-      <w:proofErr w:type="gramStart"/>
-      <w:r>
-        <w:rPr>
-          <w:szCs w:val="24"/>
-          <w:lang w:val="en-US"/>
-        </w:rPr>
-        <w:t>is assumed</w:t>
-      </w:r>
-      <w:proofErr w:type="gramEnd"/>
-      <w:r>
-        <w:rPr>
-          <w:szCs w:val="24"/>
-          <w:lang w:val="en-US"/>
-        </w:rPr>
-        <w:t xml:space="preserve"> that the height value of the receiver station will be of a numerical type and a true value.</w:t>
+        <w:t>expected from the user are defined in Table 1. However, it is assumed that the height value of the receiver station will be of a numerical type and a true value.</w:t>
       </w:r>
     </w:p>
     <w:p>
@@ -6153,27 +5809,7 @@
                 <w:szCs w:val="24"/>
                 <w:lang w:val="en-US"/>
               </w:rPr>
-              <w:t>Azimuth (</w:t>
-            </w:r>
-            <w:proofErr w:type="spellStart"/>
-            <w:r>
-              <w:rPr>
-                <w:rFonts w:ascii="Trebuchet MS" w:hAnsi="Trebuchet MS"/>
-                <w:sz w:val="24"/>
-                <w:szCs w:val="24"/>
-                <w:lang w:val="en-US"/>
-              </w:rPr>
-              <w:t>Deg</w:t>
-            </w:r>
-            <w:proofErr w:type="spellEnd"/>
-            <w:r>
-              <w:rPr>
-                <w:rFonts w:ascii="Trebuchet MS" w:hAnsi="Trebuchet MS"/>
-                <w:sz w:val="24"/>
-                <w:szCs w:val="24"/>
-                <w:lang w:val="en-US"/>
-              </w:rPr>
-              <w:t xml:space="preserve"> Decimal)</w:t>
+              <w:t>Azimuth (Deg Decimal)</w:t>
             </w:r>
           </w:p>
         </w:tc>
@@ -6252,27 +5888,7 @@
                 <w:szCs w:val="24"/>
                 <w:lang w:val="en-US"/>
               </w:rPr>
-              <w:t>Elevation (</w:t>
-            </w:r>
-            <w:proofErr w:type="spellStart"/>
-            <w:r>
-              <w:rPr>
-                <w:rFonts w:ascii="Trebuchet MS" w:hAnsi="Trebuchet MS"/>
-                <w:sz w:val="24"/>
-                <w:szCs w:val="24"/>
-                <w:lang w:val="en-US"/>
-              </w:rPr>
-              <w:t>Deg</w:t>
-            </w:r>
-            <w:proofErr w:type="spellEnd"/>
-            <w:r>
-              <w:rPr>
-                <w:rFonts w:ascii="Trebuchet MS" w:hAnsi="Trebuchet MS"/>
-                <w:sz w:val="24"/>
-                <w:szCs w:val="24"/>
-                <w:lang w:val="en-US"/>
-              </w:rPr>
-              <w:t xml:space="preserve"> Decimal)</w:t>
+              <w:t>Elevation (Deg Decimal)</w:t>
             </w:r>
           </w:p>
         </w:tc>
@@ -6351,27 +5967,7 @@
                 <w:szCs w:val="24"/>
                 <w:lang w:val="en-US"/>
               </w:rPr>
-              <w:t>Latitude (</w:t>
-            </w:r>
-            <w:proofErr w:type="spellStart"/>
-            <w:r>
-              <w:rPr>
-                <w:rFonts w:ascii="Trebuchet MS" w:hAnsi="Trebuchet MS"/>
-                <w:sz w:val="24"/>
-                <w:szCs w:val="24"/>
-                <w:lang w:val="en-US"/>
-              </w:rPr>
-              <w:t>Deg</w:t>
-            </w:r>
-            <w:proofErr w:type="spellEnd"/>
-            <w:r>
-              <w:rPr>
-                <w:rFonts w:ascii="Trebuchet MS" w:hAnsi="Trebuchet MS"/>
-                <w:sz w:val="24"/>
-                <w:szCs w:val="24"/>
-                <w:lang w:val="en-US"/>
-              </w:rPr>
-              <w:t xml:space="preserve"> Decimal)</w:t>
+              <w:t>Latitude (Deg Decimal)</w:t>
             </w:r>
           </w:p>
         </w:tc>
@@ -6450,27 +6046,7 @@
                 <w:szCs w:val="24"/>
                 <w:lang w:val="en-US"/>
               </w:rPr>
-              <w:t>Longitude (</w:t>
-            </w:r>
-            <w:proofErr w:type="spellStart"/>
-            <w:r>
-              <w:rPr>
-                <w:rFonts w:ascii="Trebuchet MS" w:hAnsi="Trebuchet MS"/>
-                <w:sz w:val="24"/>
-                <w:szCs w:val="24"/>
-                <w:lang w:val="en-US"/>
-              </w:rPr>
-              <w:t>Deg</w:t>
-            </w:r>
-            <w:proofErr w:type="spellEnd"/>
-            <w:r>
-              <w:rPr>
-                <w:rFonts w:ascii="Trebuchet MS" w:hAnsi="Trebuchet MS"/>
-                <w:sz w:val="24"/>
-                <w:szCs w:val="24"/>
-                <w:lang w:val="en-US"/>
-              </w:rPr>
-              <w:t xml:space="preserve"> Decimal)</w:t>
+              <w:t>Longitude (Deg Decimal)</w:t>
             </w:r>
           </w:p>
         </w:tc>
@@ -6638,8 +6214,6 @@
       <w:r>
         <w:t>2</w:t>
       </w:r>
-      <w:bookmarkStart w:id="7" w:name="_GoBack"/>
-      <w:bookmarkEnd w:id="7"/>
       <w:r>
         <w:tab/>
         <w:t>Revision</w:t>
@@ -6663,23 +6237,7 @@
           <w:szCs w:val="24"/>
           <w:lang w:val="en-US"/>
         </w:rPr>
-        <w:t xml:space="preserve">During the development, some changes </w:t>
-      </w:r>
-      <w:proofErr w:type="gramStart"/>
-      <w:r>
-        <w:rPr>
-          <w:szCs w:val="24"/>
-          <w:lang w:val="en-US"/>
-        </w:rPr>
-        <w:t>were made</w:t>
-      </w:r>
-      <w:proofErr w:type="gramEnd"/>
-      <w:r>
-        <w:rPr>
-          <w:szCs w:val="24"/>
-          <w:lang w:val="en-US"/>
-        </w:rPr>
-        <w:t xml:space="preserve"> from the initial draft</w:t>
+        <w:t>During the development, some changes were made from the initial draft</w:t>
       </w:r>
       <w:r>
         <w:rPr>
@@ -6693,23 +6251,7 @@
           <w:szCs w:val="24"/>
           <w:lang w:val="en-US"/>
         </w:rPr>
-        <w:t xml:space="preserve"> </w:t>
-      </w:r>
-      <w:proofErr w:type="gramStart"/>
-      <w:r>
-        <w:rPr>
-          <w:szCs w:val="24"/>
-          <w:lang w:val="en-US"/>
-        </w:rPr>
-        <w:t>was decided</w:t>
-      </w:r>
-      <w:proofErr w:type="gramEnd"/>
-      <w:r>
-        <w:rPr>
-          <w:szCs w:val="24"/>
-          <w:lang w:val="en-US"/>
-        </w:rPr>
-        <w:t xml:space="preserve"> to </w:t>
+        <w:t xml:space="preserve"> was decided to </w:t>
       </w:r>
       <w:r>
         <w:rPr>
@@ -6798,7 +6340,7 @@
       <w:pPr>
         <w:pStyle w:val="Heading1"/>
       </w:pPr>
-      <w:bookmarkStart w:id="8" w:name="_Toc82314572"/>
+      <w:bookmarkStart w:id="7" w:name="_Toc82314572"/>
       <w:r>
         <w:lastRenderedPageBreak/>
         <w:t>2.0</w:t>
@@ -6809,7 +6351,7 @@
       <w:r>
         <w:t>GDPS Interface</w:t>
       </w:r>
-      <w:bookmarkEnd w:id="8"/>
+      <w:bookmarkEnd w:id="7"/>
     </w:p>
     <w:p>
       <w:pPr>
@@ -6940,59 +6482,13 @@
           <w:lang w:eastAsia="en-GB"/>
         </w:rPr>
       </w:pPr>
-      <w:proofErr w:type="spellStart"/>
       <w:r>
         <w:rPr>
           <w:rFonts w:eastAsia="Times New Roman" w:cs="Times New Roman"/>
           <w:szCs w:val="24"/>
           <w:lang w:eastAsia="en-GB"/>
         </w:rPr>
-        <w:t>Ionospheric</w:t>
-      </w:r>
-      <w:proofErr w:type="spellEnd"/>
-      <w:r>
-        <w:rPr>
-          <w:rFonts w:eastAsia="Times New Roman" w:cs="Times New Roman"/>
-          <w:szCs w:val="24"/>
-          <w:lang w:eastAsia="en-GB"/>
-        </w:rPr>
-        <w:t xml:space="preserve"> error correction: This module shows the time varying effects of </w:t>
-      </w:r>
-      <w:proofErr w:type="spellStart"/>
-      <w:r>
-        <w:rPr>
-          <w:rFonts w:eastAsia="Times New Roman" w:cs="Times New Roman"/>
-          <w:szCs w:val="24"/>
-          <w:lang w:eastAsia="en-GB"/>
-        </w:rPr>
-        <w:t>ionospheric</w:t>
-      </w:r>
-      <w:proofErr w:type="spellEnd"/>
-      <w:r>
-        <w:rPr>
-          <w:rFonts w:eastAsia="Times New Roman" w:cs="Times New Roman"/>
-          <w:szCs w:val="24"/>
-          <w:lang w:eastAsia="en-GB"/>
-        </w:rPr>
-        <w:t xml:space="preserve"> delay on a GPS satellite emitted signal. It allows visualizing the </w:t>
-      </w:r>
-      <w:proofErr w:type="spellStart"/>
-      <w:r>
-        <w:rPr>
-          <w:rFonts w:eastAsia="Times New Roman" w:cs="Times New Roman"/>
-          <w:szCs w:val="24"/>
-          <w:lang w:eastAsia="en-GB"/>
-        </w:rPr>
-        <w:t>ionospheric</w:t>
-      </w:r>
-      <w:proofErr w:type="spellEnd"/>
-      <w:r>
-        <w:rPr>
-          <w:rFonts w:eastAsia="Times New Roman" w:cs="Times New Roman"/>
-          <w:szCs w:val="24"/>
-          <w:lang w:eastAsia="en-GB"/>
-        </w:rPr>
-        <w:t xml:space="preserve"> delay with respect to time across varying positions of the earth, elevation and azimuth of a GPS receiver with respect to satellite.</w:t>
+        <w:t>Ionospheric error correction: This module shows the time varying effects of ionospheric delay on a GPS satellite emitted signal. It allows visualizing the ionospheric delay with respect to time across varying positions of the earth, elevation and azimuth of a GPS receiver with respect to satellite.</w:t>
       </w:r>
     </w:p>
     <w:p>
@@ -7028,25 +6524,7 @@
           <w:szCs w:val="24"/>
           <w:lang w:eastAsia="en-GB"/>
         </w:rPr>
-        <w:t xml:space="preserve"> are as defined in the IS-GPS-200L (Sections 20.3.3.4.3 and 20.3.3.5.2.5 for ephemeris determination and </w:t>
-      </w:r>
-      <w:proofErr w:type="spellStart"/>
-      <w:r>
-        <w:rPr>
-          <w:rFonts w:eastAsia="Times New Roman" w:cs="Times New Roman"/>
-          <w:szCs w:val="24"/>
-          <w:lang w:eastAsia="en-GB"/>
-        </w:rPr>
-        <w:t>Ionospheric</w:t>
-      </w:r>
-      <w:proofErr w:type="spellEnd"/>
-      <w:r>
-        <w:rPr>
-          <w:rFonts w:eastAsia="Times New Roman" w:cs="Times New Roman"/>
-          <w:szCs w:val="24"/>
-          <w:lang w:eastAsia="en-GB"/>
-        </w:rPr>
-        <w:t xml:space="preserve"> Model respectively).</w:t>
+        <w:t xml:space="preserve"> are as defined in the IS-GPS-200L (Sections 20.3.3.4.3 and 20.3.3.5.2.5 for ephemeris determination and Ionospheric Model respectively).</w:t>
       </w:r>
     </w:p>
     <w:p/>
@@ -7055,7 +6533,7 @@
         <w:pStyle w:val="Heading2"/>
         <w:spacing w:before="0" w:after="240"/>
       </w:pPr>
-      <w:bookmarkStart w:id="9" w:name="_Toc82314573"/>
+      <w:bookmarkStart w:id="8" w:name="_Toc82314573"/>
       <w:r>
         <w:t>2.1</w:t>
       </w:r>
@@ -7065,51 +6543,51 @@
       <w:r>
         <w:t>Menu items</w:t>
       </w:r>
+      <w:bookmarkEnd w:id="8"/>
+    </w:p>
+    <w:p>
+      <w:pPr>
+        <w:spacing w:after="240"/>
+        <w:rPr>
+          <w:szCs w:val="24"/>
+          <w:lang w:val="en-US"/>
+        </w:rPr>
+      </w:pPr>
+      <w:r>
+        <w:rPr>
+          <w:szCs w:val="24"/>
+          <w:lang w:val="en-US"/>
+        </w:rPr>
+        <w:t xml:space="preserve">The menu items of GDPS GUI are </w:t>
+      </w:r>
+    </w:p>
+    <w:p>
+      <w:pPr>
+        <w:pStyle w:val="Heading3"/>
+        <w:rPr>
+          <w:lang w:val="en-US"/>
+        </w:rPr>
+      </w:pPr>
+      <w:bookmarkStart w:id="9" w:name="_Toc82314574"/>
+      <w:r>
+        <w:rPr>
+          <w:lang w:val="en-US"/>
+        </w:rPr>
+        <w:t>2.1.1</w:t>
+      </w:r>
+      <w:r>
+        <w:rPr>
+          <w:lang w:val="en-US"/>
+        </w:rPr>
+        <w:tab/>
+      </w:r>
+      <w:r>
+        <w:rPr>
+          <w:lang w:val="en-US"/>
+        </w:rPr>
+        <w:t>Input</w:t>
+      </w:r>
       <w:bookmarkEnd w:id="9"/>
-    </w:p>
-    <w:p>
-      <w:pPr>
-        <w:spacing w:after="240"/>
-        <w:rPr>
-          <w:szCs w:val="24"/>
-          <w:lang w:val="en-US"/>
-        </w:rPr>
-      </w:pPr>
-      <w:r>
-        <w:rPr>
-          <w:szCs w:val="24"/>
-          <w:lang w:val="en-US"/>
-        </w:rPr>
-        <w:t xml:space="preserve">The menu items of GDPS GUI are </w:t>
-      </w:r>
-    </w:p>
-    <w:p>
-      <w:pPr>
-        <w:pStyle w:val="Heading3"/>
-        <w:rPr>
-          <w:lang w:val="en-US"/>
-        </w:rPr>
-      </w:pPr>
-      <w:bookmarkStart w:id="10" w:name="_Toc82314574"/>
-      <w:r>
-        <w:rPr>
-          <w:lang w:val="en-US"/>
-        </w:rPr>
-        <w:t>2.1.1</w:t>
-      </w:r>
-      <w:r>
-        <w:rPr>
-          <w:lang w:val="en-US"/>
-        </w:rPr>
-        <w:tab/>
-      </w:r>
-      <w:r>
-        <w:rPr>
-          <w:lang w:val="en-US"/>
-        </w:rPr>
-        <w:t>Input</w:t>
-      </w:r>
-      <w:bookmarkEnd w:id="10"/>
     </w:p>
     <w:p>
       <w:pPr>
@@ -7188,7 +6666,7 @@
           <w:lang w:val="en-US"/>
         </w:rPr>
       </w:pPr>
-      <w:bookmarkStart w:id="11" w:name="_Toc82311485"/>
+      <w:bookmarkStart w:id="10" w:name="_Toc82311485"/>
       <w:r>
         <w:rPr>
           <w:color w:val="auto"/>
@@ -7254,7 +6732,7 @@
         </w:rPr>
         <w:t>Input Menu Item</w:t>
       </w:r>
-      <w:bookmarkEnd w:id="11"/>
+      <w:bookmarkEnd w:id="10"/>
     </w:p>
     <w:p>
       <w:pPr>
@@ -7321,23 +6799,7 @@
           <w:szCs w:val="24"/>
           <w:lang w:val="en-US"/>
         </w:rPr>
-        <w:t xml:space="preserve"> for opening an LNAV RINEX file. When the file is not of the GPS navigation type, an error message </w:t>
-      </w:r>
-      <w:proofErr w:type="gramStart"/>
-      <w:r>
-        <w:rPr>
-          <w:szCs w:val="24"/>
-          <w:lang w:val="en-US"/>
-        </w:rPr>
-        <w:t>is printed</w:t>
-      </w:r>
-      <w:proofErr w:type="gramEnd"/>
-      <w:r>
-        <w:rPr>
-          <w:szCs w:val="24"/>
-          <w:lang w:val="en-US"/>
-        </w:rPr>
-        <w:t xml:space="preserve"> to the user</w:t>
+        <w:t xml:space="preserve"> for opening an LNAV RINEX file. When the file is not of the GPS navigation type, an error message is printed to the user</w:t>
       </w:r>
       <w:r>
         <w:rPr>
@@ -7444,7 +6906,7 @@
           <w:lang w:val="en-US"/>
         </w:rPr>
       </w:pPr>
-      <w:bookmarkStart w:id="12" w:name="_Toc82311486"/>
+      <w:bookmarkStart w:id="11" w:name="_Toc82311486"/>
       <w:r>
         <w:rPr>
           <w:color w:val="auto"/>
@@ -7502,7 +6964,7 @@
         </w:rPr>
         <w:t>File Opening Dialog</w:t>
       </w:r>
-      <w:bookmarkEnd w:id="12"/>
+      <w:bookmarkEnd w:id="11"/>
     </w:p>
     <w:p>
       <w:pPr>
@@ -7563,7 +7025,7 @@
           <w:sz w:val="24"/>
         </w:rPr>
       </w:pPr>
-      <w:bookmarkStart w:id="13" w:name="_Toc82311487"/>
+      <w:bookmarkStart w:id="12" w:name="_Toc82311487"/>
       <w:r>
         <w:rPr>
           <w:color w:val="auto"/>
@@ -7621,7 +7083,7 @@
         </w:rPr>
         <w:t>File type Error</w:t>
       </w:r>
-      <w:bookmarkEnd w:id="13"/>
+      <w:bookmarkEnd w:id="12"/>
     </w:p>
     <w:p/>
     <w:p>
@@ -7636,29 +7098,13 @@
         <w:t xml:space="preserve">On opening a file, </w:t>
       </w:r>
       <w:r>
-        <w:t xml:space="preserve">when there are no </w:t>
-      </w:r>
-      <w:proofErr w:type="spellStart"/>
-      <w:r>
-        <w:t>ionospheric</w:t>
-      </w:r>
-      <w:proofErr w:type="spellEnd"/>
-      <w:r>
-        <w:t xml:space="preserve"> error correction parameters in the file (Figure </w:t>
+        <w:t xml:space="preserve">when there are no ionospheric error correction parameters in the file (Figure </w:t>
       </w:r>
       <w:r>
         <w:t>4</w:t>
       </w:r>
       <w:r>
-        <w:t xml:space="preserve">), the user </w:t>
-      </w:r>
-      <w:proofErr w:type="gramStart"/>
-      <w:r>
-        <w:t>is informed</w:t>
-      </w:r>
-      <w:proofErr w:type="gramEnd"/>
-      <w:r>
-        <w:t xml:space="preserve"> of such.</w:t>
+        <w:t>), the user is informed of such.</w:t>
       </w:r>
     </w:p>
     <w:p>
@@ -7738,7 +7184,7 @@
           <w:lang w:val="en-US"/>
         </w:rPr>
       </w:pPr>
-      <w:bookmarkStart w:id="14" w:name="_Toc82311488"/>
+      <w:bookmarkStart w:id="13" w:name="_Toc82311488"/>
       <w:r>
         <w:rPr>
           <w:color w:val="auto"/>
@@ -7789,21 +7235,12 @@
         </w:rPr>
         <w:tab/>
       </w:r>
-      <w:proofErr w:type="spellStart"/>
-      <w:r>
-        <w:rPr>
-          <w:color w:val="auto"/>
-          <w:sz w:val="24"/>
-        </w:rPr>
-        <w:t>Ionospheric</w:t>
-      </w:r>
-      <w:proofErr w:type="spellEnd"/>
-      <w:r>
-        <w:rPr>
-          <w:color w:val="auto"/>
-          <w:sz w:val="24"/>
-        </w:rPr>
-        <w:t xml:space="preserve"> Correction Parameter Unavailab</w:t>
+      <w:r>
+        <w:rPr>
+          <w:color w:val="auto"/>
+          <w:sz w:val="24"/>
+        </w:rPr>
+        <w:t>Ionospheric Correction Parameter Unavailab</w:t>
       </w:r>
       <w:r>
         <w:rPr>
@@ -7819,7 +7256,7 @@
         </w:rPr>
         <w:t>lity Notice</w:t>
       </w:r>
-      <w:bookmarkEnd w:id="14"/>
+      <w:bookmarkEnd w:id="13"/>
     </w:p>
     <w:p>
       <w:pPr>
@@ -7906,7 +7343,7 @@
           <w:lang w:val="en-US"/>
         </w:rPr>
       </w:pPr>
-      <w:bookmarkStart w:id="15" w:name="_Toc82314575"/>
+      <w:bookmarkStart w:id="14" w:name="_Toc82314575"/>
       <w:r>
         <w:rPr>
           <w:lang w:val="en-US"/>
@@ -7925,7 +7362,7 @@
         </w:rPr>
         <w:t>Help</w:t>
       </w:r>
-      <w:bookmarkEnd w:id="15"/>
+      <w:bookmarkEnd w:id="14"/>
     </w:p>
     <w:p>
       <w:pPr>
@@ -8011,7 +7448,7 @@
           <w:lang w:val="en-US"/>
         </w:rPr>
       </w:pPr>
-      <w:bookmarkStart w:id="16" w:name="_Toc82311489"/>
+      <w:bookmarkStart w:id="15" w:name="_Toc82311489"/>
       <w:r>
         <w:rPr>
           <w:color w:val="auto"/>
@@ -8069,7 +7506,7 @@
         </w:rPr>
         <w:t>Help Menu Item</w:t>
       </w:r>
-      <w:bookmarkEnd w:id="16"/>
+      <w:bookmarkEnd w:id="15"/>
     </w:p>
     <w:p>
       <w:pPr>
@@ -8128,23 +7565,7 @@
           <w:szCs w:val="24"/>
           <w:lang w:val="en-US"/>
         </w:rPr>
-        <w:t xml:space="preserve"> on how to use the software and the modules </w:t>
-      </w:r>
-      <w:proofErr w:type="gramStart"/>
-      <w:r>
-        <w:rPr>
-          <w:szCs w:val="24"/>
-          <w:lang w:val="en-US"/>
-        </w:rPr>
-        <w:t>being used</w:t>
-      </w:r>
-      <w:proofErr w:type="gramEnd"/>
-      <w:r>
-        <w:rPr>
-          <w:szCs w:val="24"/>
-          <w:lang w:val="en-US"/>
-        </w:rPr>
-        <w:t>.</w:t>
+        <w:t xml:space="preserve"> on how to use the software and the modules being used.</w:t>
       </w:r>
     </w:p>
     <w:p>
@@ -8224,7 +7645,7 @@
           <w:lang w:val="en-US"/>
         </w:rPr>
       </w:pPr>
-      <w:bookmarkStart w:id="17" w:name="_Toc82311490"/>
+      <w:bookmarkStart w:id="16" w:name="_Toc82311490"/>
       <w:r>
         <w:rPr>
           <w:color w:val="auto"/>
@@ -8282,7 +7703,7 @@
         </w:rPr>
         <w:t>Help Content</w:t>
       </w:r>
-      <w:bookmarkEnd w:id="17"/>
+      <w:bookmarkEnd w:id="16"/>
     </w:p>
     <w:p>
       <w:pPr>
@@ -8414,7 +7835,7 @@
           <w:lang w:val="en-US"/>
         </w:rPr>
       </w:pPr>
-      <w:bookmarkStart w:id="18" w:name="_Toc82311491"/>
+      <w:bookmarkStart w:id="17" w:name="_Toc82311491"/>
       <w:r>
         <w:rPr>
           <w:color w:val="auto"/>
@@ -8465,23 +7886,14 @@
         </w:rPr>
         <w:tab/>
       </w:r>
-      <w:proofErr w:type="gramStart"/>
-      <w:r>
-        <w:rPr>
-          <w:color w:val="auto"/>
-          <w:sz w:val="24"/>
-        </w:rPr>
-        <w:t>About</w:t>
-      </w:r>
-      <w:proofErr w:type="gramEnd"/>
-      <w:r>
-        <w:rPr>
-          <w:color w:val="auto"/>
-          <w:sz w:val="24"/>
-        </w:rPr>
-        <w:t xml:space="preserve"> Page</w:t>
-      </w:r>
-      <w:bookmarkEnd w:id="18"/>
+      <w:r>
+        <w:rPr>
+          <w:color w:val="auto"/>
+          <w:sz w:val="24"/>
+        </w:rPr>
+        <w:t>About Page</w:t>
+      </w:r>
+      <w:bookmarkEnd w:id="17"/>
     </w:p>
     <w:p>
       <w:pPr>
@@ -8509,43 +7921,7 @@
           <w:szCs w:val="24"/>
           <w:lang w:eastAsia="en-GB"/>
         </w:rPr>
-        <w:t xml:space="preserve">To allow easier navigation, the menu items </w:t>
-      </w:r>
-      <w:proofErr w:type="gramStart"/>
-      <w:r>
-        <w:rPr>
-          <w:rFonts w:eastAsia="Times New Roman" w:cs="Times New Roman"/>
-          <w:szCs w:val="24"/>
-          <w:lang w:eastAsia="en-GB"/>
-        </w:rPr>
-        <w:t>could be accessed</w:t>
-      </w:r>
-      <w:proofErr w:type="gramEnd"/>
-      <w:r>
-        <w:rPr>
-          <w:rFonts w:eastAsia="Times New Roman" w:cs="Times New Roman"/>
-          <w:szCs w:val="24"/>
-          <w:lang w:eastAsia="en-GB"/>
-        </w:rPr>
-        <w:t xml:space="preserve"> using the ALT key and followed by the highlighted key on the item. </w:t>
-      </w:r>
-      <w:proofErr w:type="gramStart"/>
-      <w:r>
-        <w:rPr>
-          <w:rFonts w:eastAsia="Times New Roman" w:cs="Times New Roman"/>
-          <w:szCs w:val="24"/>
-          <w:lang w:eastAsia="en-GB"/>
-        </w:rPr>
-        <w:t>Also</w:t>
-      </w:r>
-      <w:proofErr w:type="gramEnd"/>
-      <w:r>
-        <w:rPr>
-          <w:rFonts w:eastAsia="Times New Roman" w:cs="Times New Roman"/>
-          <w:szCs w:val="24"/>
-          <w:lang w:eastAsia="en-GB"/>
-        </w:rPr>
-        <w:t xml:space="preserve">, the key combinations defined in Table </w:t>
+        <w:t xml:space="preserve">To allow easier navigation, the menu items could be accessed using the ALT key and followed by the highlighted key on the item. Also, the key combinations defined in Table </w:t>
       </w:r>
       <w:r>
         <w:rPr>
@@ -8864,7 +8240,7 @@
         <w:pStyle w:val="Heading2"/>
         <w:spacing w:before="0" w:after="240"/>
       </w:pPr>
-      <w:bookmarkStart w:id="19" w:name="_Toc82314576"/>
+      <w:bookmarkStart w:id="18" w:name="_Toc82314576"/>
       <w:r>
         <w:lastRenderedPageBreak/>
         <w:t>2.2</w:t>
@@ -8878,7 +8254,7 @@
       <w:r>
         <w:t>ain windows</w:t>
       </w:r>
-      <w:bookmarkEnd w:id="19"/>
+      <w:bookmarkEnd w:id="18"/>
     </w:p>
     <w:p>
       <w:pPr>
@@ -8888,7 +8264,7 @@
           <w:lang w:val="en-US"/>
         </w:rPr>
       </w:pPr>
-      <w:bookmarkStart w:id="20" w:name="_Toc82314577"/>
+      <w:bookmarkStart w:id="19" w:name="_Toc82314577"/>
       <w:r>
         <w:rPr>
           <w:lang w:val="en-US"/>
@@ -8907,7 +8283,7 @@
         </w:rPr>
         <w:t>Satellite orbit</w:t>
       </w:r>
-      <w:bookmarkEnd w:id="20"/>
+      <w:bookmarkEnd w:id="19"/>
     </w:p>
     <w:p>
       <w:pPr>
@@ -8955,21 +8331,7 @@
         <w:rPr>
           <w:lang w:val="en-US"/>
         </w:rPr>
-        <w:t xml:space="preserve"> the user can choose between </w:t>
-      </w:r>
-      <w:proofErr w:type="gramStart"/>
-      <w:r>
-        <w:rPr>
-          <w:lang w:val="en-US"/>
-        </w:rPr>
-        <w:t>2</w:t>
-      </w:r>
-      <w:proofErr w:type="gramEnd"/>
-      <w:r>
-        <w:rPr>
-          <w:lang w:val="en-US"/>
-        </w:rPr>
-        <w:t xml:space="preserve"> </w:t>
+        <w:t xml:space="preserve"> the user can choose between 2 </w:t>
       </w:r>
       <w:r>
         <w:rPr>
@@ -9063,7 +8425,7 @@
           <w:lang w:val="en-US"/>
         </w:rPr>
       </w:pPr>
-      <w:bookmarkStart w:id="21" w:name="_Toc82311492"/>
+      <w:bookmarkStart w:id="20" w:name="_Toc82311492"/>
       <w:r>
         <w:rPr>
           <w:color w:val="auto"/>
@@ -9121,7 +8483,7 @@
         </w:rPr>
         <w:t>Satellite Orbit Panel</w:t>
       </w:r>
-      <w:bookmarkEnd w:id="21"/>
+      <w:bookmarkEnd w:id="20"/>
     </w:p>
     <w:p>
       <w:pPr>
@@ -9286,7 +8648,7 @@
           <w:lang w:val="en-US"/>
         </w:rPr>
       </w:pPr>
-      <w:bookmarkStart w:id="22" w:name="_Toc82311493"/>
+      <w:bookmarkStart w:id="21" w:name="_Toc82311493"/>
       <w:r>
         <w:rPr>
           <w:color w:val="auto"/>
@@ -9344,7 +8706,7 @@
         </w:rPr>
         <w:t>Satellite Orbit (Global Map Page)</w:t>
       </w:r>
-      <w:bookmarkEnd w:id="22"/>
+      <w:bookmarkEnd w:id="21"/>
     </w:p>
     <w:p>
       <w:pPr>
@@ -9438,21 +8800,7 @@
         <w:rPr>
           <w:lang w:val="en-US"/>
         </w:rPr>
-        <w:t xml:space="preserve">number, boxes to enter the position of the reference point in geodetic coordinates </w:t>
-      </w:r>
-      <w:proofErr w:type="gramStart"/>
-      <w:r>
-        <w:rPr>
-          <w:lang w:val="en-US"/>
-        </w:rPr>
-        <w:t>are added</w:t>
-      </w:r>
-      <w:proofErr w:type="gramEnd"/>
-      <w:r>
-        <w:rPr>
-          <w:lang w:val="en-US"/>
-        </w:rPr>
-        <w:t xml:space="preserve"> on the screen. From </w:t>
+        <w:t xml:space="preserve">number, boxes to enter the position of the reference point in geodetic coordinates are added on the screen. From </w:t>
       </w:r>
       <w:r>
         <w:rPr>
@@ -9553,7 +8901,7 @@
           <w:sz w:val="24"/>
         </w:rPr>
       </w:pPr>
-      <w:bookmarkStart w:id="23" w:name="_Toc82311494"/>
+      <w:bookmarkStart w:id="22" w:name="_Toc82311494"/>
       <w:r>
         <w:rPr>
           <w:color w:val="auto"/>
@@ -9611,7 +8959,7 @@
         </w:rPr>
         <w:t>Satellite Orbit (Local Map Page)</w:t>
       </w:r>
-      <w:bookmarkEnd w:id="23"/>
+      <w:bookmarkEnd w:id="22"/>
     </w:p>
     <w:p/>
     <w:p>
@@ -9622,7 +8970,7 @@
           <w:lang w:val="en-US"/>
         </w:rPr>
       </w:pPr>
-      <w:bookmarkStart w:id="24" w:name="_Toc82314578"/>
+      <w:bookmarkStart w:id="23" w:name="_Toc82314578"/>
       <w:r>
         <w:rPr>
           <w:lang w:val="en-US"/>
@@ -9641,7 +8989,7 @@
         </w:rPr>
         <w:t>Ionosphere</w:t>
       </w:r>
-      <w:bookmarkEnd w:id="24"/>
+      <w:bookmarkEnd w:id="23"/>
     </w:p>
     <w:p>
       <w:pPr>
@@ -9732,7 +9080,7 @@
           <w:sz w:val="24"/>
         </w:rPr>
       </w:pPr>
-      <w:bookmarkStart w:id="25" w:name="_Toc82311495"/>
+      <w:bookmarkStart w:id="24" w:name="_Toc82311495"/>
       <w:r>
         <w:rPr>
           <w:color w:val="auto"/>
@@ -9790,7 +9138,7 @@
         </w:rPr>
         <w:t>Ionosphere Model Panel</w:t>
       </w:r>
-      <w:bookmarkEnd w:id="25"/>
+      <w:bookmarkEnd w:id="24"/>
     </w:p>
     <w:p/>
     <w:p>
@@ -9831,39 +9179,7 @@
         <w:t>12.</w:t>
       </w:r>
       <w:r>
-        <w:t xml:space="preserve">  The default time values are zeros and the user can change the values. </w:t>
-      </w:r>
-      <w:proofErr w:type="gramStart"/>
-      <w:r>
-        <w:t>Also</w:t>
-      </w:r>
-      <w:proofErr w:type="gramEnd"/>
-      <w:r>
-        <w:t xml:space="preserve">, only numerical values can be entered in each button. By clicking on the ‘Proceed’ button, an </w:t>
-      </w:r>
-      <w:proofErr w:type="spellStart"/>
-      <w:r>
-        <w:t>Ionospheric</w:t>
-      </w:r>
-      <w:proofErr w:type="spellEnd"/>
-      <w:r>
-        <w:t xml:space="preserve"> Error map </w:t>
-      </w:r>
-      <w:proofErr w:type="gramStart"/>
-      <w:r>
-        <w:t>is produced</w:t>
-      </w:r>
-      <w:proofErr w:type="gramEnd"/>
-      <w:r>
-        <w:t xml:space="preserve"> showing the variations in the </w:t>
-      </w:r>
-      <w:proofErr w:type="spellStart"/>
-      <w:r>
-        <w:t>ionospheric</w:t>
-      </w:r>
-      <w:proofErr w:type="spellEnd"/>
-      <w:r>
-        <w:t xml:space="preserve"> effects on the globe.</w:t>
+        <w:t xml:space="preserve">  The default time values are zeros and the user can change the values. Also, only numerical values can be entered in each button. By clicking on the ‘Proceed’ button, an Ionospheric Error map is produced showing the variations in the ionospheric effects on the globe.</w:t>
       </w:r>
     </w:p>
     <w:p>
@@ -9951,7 +9267,7 @@
           <w:lang w:val="it-IT"/>
         </w:rPr>
       </w:pPr>
-      <w:bookmarkStart w:id="26" w:name="_Toc82311496"/>
+      <w:bookmarkStart w:id="25" w:name="_Toc82311496"/>
       <w:r>
         <w:rPr>
           <w:color w:val="auto"/>
@@ -10007,7 +9323,7 @@
         <w:tab/>
         <w:t>Ionosphere Model (Global Map) Page</w:t>
       </w:r>
-      <w:bookmarkEnd w:id="26"/>
+      <w:bookmarkEnd w:id="25"/>
     </w:p>
     <w:p>
       <w:pPr>
@@ -10042,39 +9358,7 @@
         <w:t>13</w:t>
       </w:r>
       <w:r>
-        <w:t xml:space="preserve">), exposing the buttons for inserting the parameters (time, longitude and latitude) required for the model. </w:t>
-      </w:r>
-      <w:proofErr w:type="gramStart"/>
-      <w:r>
-        <w:t>Also</w:t>
-      </w:r>
-      <w:proofErr w:type="gramEnd"/>
-      <w:r>
-        <w:t xml:space="preserve">, the default time values are zeros and the user can change the values. By clicking on the ‘Proceed’ button, an </w:t>
-      </w:r>
-      <w:proofErr w:type="spellStart"/>
-      <w:r>
-        <w:t>Ionospheric</w:t>
-      </w:r>
-      <w:proofErr w:type="spellEnd"/>
-      <w:r>
-        <w:t xml:space="preserve"> Error map </w:t>
-      </w:r>
-      <w:proofErr w:type="gramStart"/>
-      <w:r>
-        <w:t>is produced</w:t>
-      </w:r>
-      <w:proofErr w:type="gramEnd"/>
-      <w:r>
-        <w:t xml:space="preserve"> showing the variations in the </w:t>
-      </w:r>
-      <w:proofErr w:type="spellStart"/>
-      <w:r>
-        <w:t>ionospheric</w:t>
-      </w:r>
-      <w:proofErr w:type="spellEnd"/>
-      <w:r>
-        <w:t xml:space="preserve"> effects on the globe.</w:t>
+        <w:t>), exposing the buttons for inserting the parameters (time, longitude and latitude) required for the model. Also, the default time values are zeros and the user can change the values. By clicking on the ‘Proceed’ button, an Ionospheric Error map is produced showing the variations in the ionospheric effects on the globe.</w:t>
       </w:r>
     </w:p>
     <w:p>
@@ -10146,7 +9430,7 @@
           <w:sz w:val="24"/>
         </w:rPr>
       </w:pPr>
-      <w:bookmarkStart w:id="27" w:name="_Toc82311497"/>
+      <w:bookmarkStart w:id="26" w:name="_Toc82311497"/>
       <w:r>
         <w:rPr>
           <w:color w:val="auto"/>
@@ -10204,7 +9488,7 @@
         </w:rPr>
         <w:t>Ionosphere Model (Local Map) Page</w:t>
       </w:r>
-      <w:bookmarkEnd w:id="27"/>
+      <w:bookmarkEnd w:id="26"/>
     </w:p>
     <w:p>
       <w:pPr>
@@ -10218,15 +9502,7 @@
         <w:t xml:space="preserve">or </w:t>
       </w:r>
       <w:r>
-        <w:t xml:space="preserve">Local Map analysis, when a GPS Navigation message file </w:t>
-      </w:r>
-      <w:proofErr w:type="gramStart"/>
-      <w:r>
-        <w:t>has not been selected</w:t>
-      </w:r>
-      <w:proofErr w:type="gramEnd"/>
-      <w:r>
-        <w:t>, the user is informed of the unavailability of the R</w:t>
+        <w:t>Local Map analysis, when a GPS Navigation message file has not been selected, the user is informed of the unavailability of the R</w:t>
       </w:r>
       <w:r>
         <w:t>INEX</w:t>
@@ -10314,7 +9590,7 @@
           <w:szCs w:val="24"/>
         </w:rPr>
       </w:pPr>
-      <w:bookmarkStart w:id="28" w:name="_Toc82311498"/>
+      <w:bookmarkStart w:id="27" w:name="_Toc82311498"/>
       <w:r>
         <w:rPr>
           <w:color w:val="auto"/>
@@ -10372,7 +9648,7 @@
         </w:rPr>
         <w:t>File Unavailability Error Notice</w:t>
       </w:r>
-      <w:bookmarkEnd w:id="28"/>
+      <w:bookmarkEnd w:id="27"/>
     </w:p>
     <w:p>
       <w:pPr>
@@ -10410,7 +9686,7 @@
       <w:pPr>
         <w:pStyle w:val="Heading1"/>
       </w:pPr>
-      <w:bookmarkStart w:id="29" w:name="_Toc82314579"/>
+      <w:bookmarkStart w:id="28" w:name="_Toc82314579"/>
       <w:r>
         <w:lastRenderedPageBreak/>
         <w:t>3.0</w:t>
@@ -10424,14 +9700,14 @@
       <w:r>
         <w:t>Outputs and Interpretation</w:t>
       </w:r>
-      <w:bookmarkEnd w:id="29"/>
+      <w:bookmarkEnd w:id="28"/>
     </w:p>
     <w:p>
       <w:pPr>
         <w:pStyle w:val="Heading2"/>
         <w:spacing w:before="0" w:after="240"/>
       </w:pPr>
-      <w:bookmarkStart w:id="30" w:name="_Toc82314580"/>
+      <w:bookmarkStart w:id="29" w:name="_Toc82314580"/>
       <w:r>
         <w:t>3.1</w:t>
       </w:r>
@@ -10441,7 +9717,7 @@
       <w:r>
         <w:t>Satellite orbit</w:t>
       </w:r>
-      <w:bookmarkEnd w:id="30"/>
+      <w:bookmarkEnd w:id="29"/>
     </w:p>
     <w:p>
       <w:pPr>
@@ -10456,23 +9732,7 @@
           <w:szCs w:val="24"/>
           <w:lang w:val="en-US"/>
         </w:rPr>
-        <w:t xml:space="preserve">The software computes position and velocity of satellites every 5 minutes, in a range of 2 hours, after every epoch (entry) in the data. With the available </w:t>
-      </w:r>
-      <w:proofErr w:type="gramStart"/>
-      <w:r>
-        <w:rPr>
-          <w:szCs w:val="24"/>
-          <w:lang w:val="en-US"/>
-        </w:rPr>
-        <w:t>dataset</w:t>
-      </w:r>
-      <w:proofErr w:type="gramEnd"/>
-      <w:r>
-        <w:rPr>
-          <w:szCs w:val="24"/>
-          <w:lang w:val="en-US"/>
-        </w:rPr>
-        <w:t xml:space="preserve"> a map is produced visualizing the shape of the orbit of the chosen vehicle.</w:t>
+        <w:t>The software computes position and velocity of satellites every 5 minutes, in a range of 2 hours, after every epoch (entry) in the data. With the available dataset a map is produced visualizing the shape of the orbit of the chosen vehicle.</w:t>
       </w:r>
     </w:p>
     <w:p>
@@ -10490,7 +9750,7 @@
           <w:lang w:val="en-US"/>
         </w:rPr>
       </w:pPr>
-      <w:bookmarkStart w:id="31" w:name="_Toc82314581"/>
+      <w:bookmarkStart w:id="30" w:name="_Toc82314581"/>
       <w:r>
         <w:rPr>
           <w:lang w:val="en-US"/>
@@ -10509,7 +9769,7 @@
         </w:rPr>
         <w:t>Global map</w:t>
       </w:r>
-      <w:bookmarkEnd w:id="31"/>
+      <w:bookmarkEnd w:id="30"/>
     </w:p>
     <w:p>
       <w:pPr>
@@ -10605,7 +9865,7 @@
           <w:sz w:val="24"/>
         </w:rPr>
       </w:pPr>
-      <w:bookmarkStart w:id="32" w:name="_Toc82311499"/>
+      <w:bookmarkStart w:id="31" w:name="_Toc82311499"/>
       <w:r>
         <w:rPr>
           <w:color w:val="auto"/>
@@ -10670,7 +9930,7 @@
         </w:rPr>
         <w:t xml:space="preserve"> map: ground track</w:t>
       </w:r>
-      <w:bookmarkEnd w:id="32"/>
+      <w:bookmarkEnd w:id="31"/>
     </w:p>
     <w:p>
       <w:pPr>
@@ -10687,7 +9947,7 @@
           <w:lang w:val="en-US"/>
         </w:rPr>
       </w:pPr>
-      <w:bookmarkStart w:id="33" w:name="_Toc82314582"/>
+      <w:bookmarkStart w:id="32" w:name="_Toc82314582"/>
       <w:r>
         <w:rPr>
           <w:lang w:val="en-US"/>
@@ -10707,7 +9967,7 @@
         </w:rPr>
         <w:t>Local Map</w:t>
       </w:r>
-      <w:bookmarkEnd w:id="33"/>
+      <w:bookmarkEnd w:id="32"/>
     </w:p>
     <w:p>
       <w:pPr>
@@ -10768,7 +10028,7 @@
           <w:sz w:val="24"/>
         </w:rPr>
       </w:pPr>
-      <w:bookmarkStart w:id="34" w:name="_Toc82311500"/>
+      <w:bookmarkStart w:id="33" w:name="_Toc82311500"/>
       <w:r>
         <w:rPr>
           <w:color w:val="auto"/>
@@ -10833,7 +10093,7 @@
         </w:rPr>
         <w:t>: azimuth &amp; elevation plot</w:t>
       </w:r>
-      <w:bookmarkEnd w:id="34"/>
+      <w:bookmarkEnd w:id="33"/>
     </w:p>
     <w:p/>
     <w:p>
@@ -10841,7 +10101,7 @@
         <w:pStyle w:val="Heading2"/>
         <w:spacing w:before="0" w:after="240"/>
       </w:pPr>
-      <w:bookmarkStart w:id="35" w:name="_Toc82314583"/>
+      <w:bookmarkStart w:id="34" w:name="_Toc82314583"/>
       <w:r>
         <w:t>3.2</w:t>
       </w:r>
@@ -10851,7 +10111,7 @@
       <w:r>
         <w:t>Ionosphere</w:t>
       </w:r>
-      <w:bookmarkEnd w:id="35"/>
+      <w:bookmarkEnd w:id="34"/>
     </w:p>
     <w:p>
       <w:pPr>
@@ -10861,7 +10121,7 @@
           <w:lang w:val="en-US"/>
         </w:rPr>
       </w:pPr>
-      <w:bookmarkStart w:id="36" w:name="_Toc82314584"/>
+      <w:bookmarkStart w:id="35" w:name="_Toc82314584"/>
       <w:r>
         <w:rPr>
           <w:lang w:val="en-US"/>
@@ -10878,9 +10138,17 @@
         <w:rPr>
           <w:lang w:val="en-US"/>
         </w:rPr>
-        <w:t>Global map</w:t>
-      </w:r>
+        <w:t>Global M</w:t>
+      </w:r>
+      <w:bookmarkStart w:id="36" w:name="_GoBack"/>
       <w:bookmarkEnd w:id="36"/>
+      <w:r>
+        <w:rPr>
+          <w:lang w:val="en-US"/>
+        </w:rPr>
+        <w:t>ap</w:t>
+      </w:r>
+      <w:bookmarkEnd w:id="35"/>
     </w:p>
     <w:p>
       <w:pPr>
@@ -10915,79 +10183,7 @@
           <w:szCs w:val="24"/>
           <w:lang w:eastAsia="en-GB"/>
         </w:rPr>
-        <w:t xml:space="preserve"> shows a sample output map for a global map of </w:t>
-      </w:r>
-      <w:proofErr w:type="spellStart"/>
-      <w:r>
-        <w:rPr>
-          <w:rFonts w:eastAsia="Times New Roman" w:cs="Times New Roman"/>
-          <w:szCs w:val="24"/>
-          <w:lang w:eastAsia="en-GB"/>
-        </w:rPr>
-        <w:t>ionospheric</w:t>
-      </w:r>
-      <w:proofErr w:type="spellEnd"/>
-      <w:r>
-        <w:rPr>
-          <w:rFonts w:eastAsia="Times New Roman" w:cs="Times New Roman"/>
-          <w:szCs w:val="24"/>
-          <w:lang w:eastAsia="en-GB"/>
-        </w:rPr>
-        <w:t xml:space="preserve"> effects with regions of higher </w:t>
-      </w:r>
-      <w:proofErr w:type="spellStart"/>
-      <w:r>
-        <w:rPr>
-          <w:rFonts w:eastAsia="Times New Roman" w:cs="Times New Roman"/>
-          <w:szCs w:val="24"/>
-          <w:lang w:eastAsia="en-GB"/>
-        </w:rPr>
-        <w:t>ionospheric</w:t>
-      </w:r>
-      <w:proofErr w:type="spellEnd"/>
-      <w:r>
-        <w:rPr>
-          <w:rFonts w:eastAsia="Times New Roman" w:cs="Times New Roman"/>
-          <w:szCs w:val="24"/>
-          <w:lang w:eastAsia="en-GB"/>
-        </w:rPr>
-        <w:t xml:space="preserve"> error at the </w:t>
-      </w:r>
-      <w:proofErr w:type="gramStart"/>
-      <w:r>
-        <w:rPr>
-          <w:rFonts w:eastAsia="Times New Roman" w:cs="Times New Roman"/>
-          <w:szCs w:val="24"/>
-          <w:lang w:eastAsia="en-GB"/>
-        </w:rPr>
-        <w:t>time shaded</w:t>
-      </w:r>
-      <w:proofErr w:type="gramEnd"/>
-      <w:r>
-        <w:rPr>
-          <w:rFonts w:eastAsia="Times New Roman" w:cs="Times New Roman"/>
-          <w:szCs w:val="24"/>
-          <w:lang w:eastAsia="en-GB"/>
-        </w:rPr>
-        <w:t xml:space="preserve"> red and regions of lower </w:t>
-      </w:r>
-      <w:proofErr w:type="spellStart"/>
-      <w:r>
-        <w:rPr>
-          <w:rFonts w:eastAsia="Times New Roman" w:cs="Times New Roman"/>
-          <w:szCs w:val="24"/>
-          <w:lang w:eastAsia="en-GB"/>
-        </w:rPr>
-        <w:t>ionospheric</w:t>
-      </w:r>
-      <w:proofErr w:type="spellEnd"/>
-      <w:r>
-        <w:rPr>
-          <w:rFonts w:eastAsia="Times New Roman" w:cs="Times New Roman"/>
-          <w:szCs w:val="24"/>
-          <w:lang w:eastAsia="en-GB"/>
-        </w:rPr>
-        <w:t xml:space="preserve"> effects shaded blue.</w:t>
+        <w:t xml:space="preserve"> shows a sample output map for a global map of ionospheric effects with regions of higher ionospheric error at the time shaded red and regions of lower ionospheric effects shaded blue.</w:t>
       </w:r>
     </w:p>
     <w:p>
@@ -11138,21 +10334,12 @@
         </w:rPr>
         <w:tab/>
       </w:r>
-      <w:proofErr w:type="spellStart"/>
-      <w:r>
-        <w:rPr>
-          <w:color w:val="auto"/>
-          <w:sz w:val="24"/>
-        </w:rPr>
-        <w:t>Ionospheric</w:t>
-      </w:r>
-      <w:proofErr w:type="spellEnd"/>
-      <w:r>
-        <w:rPr>
-          <w:color w:val="auto"/>
-          <w:sz w:val="24"/>
-        </w:rPr>
-        <w:t xml:space="preserve"> Effect (Global Map)</w:t>
+      <w:r>
+        <w:rPr>
+          <w:color w:val="auto"/>
+          <w:sz w:val="24"/>
+        </w:rPr>
+        <w:t>Ionospheric Effect (Global Map)</w:t>
       </w:r>
       <w:bookmarkEnd w:id="37"/>
     </w:p>
@@ -11235,43 +10422,7 @@
           <w:szCs w:val="24"/>
           <w:lang w:eastAsia="en-GB"/>
         </w:rPr>
-        <w:t xml:space="preserve"> map of </w:t>
-      </w:r>
-      <w:proofErr w:type="spellStart"/>
-      <w:r>
-        <w:rPr>
-          <w:rFonts w:eastAsia="Times New Roman" w:cs="Times New Roman"/>
-          <w:szCs w:val="24"/>
-          <w:lang w:eastAsia="en-GB"/>
-        </w:rPr>
-        <w:t>ionospheric</w:t>
-      </w:r>
-      <w:proofErr w:type="spellEnd"/>
-      <w:r>
-        <w:rPr>
-          <w:rFonts w:eastAsia="Times New Roman" w:cs="Times New Roman"/>
-          <w:szCs w:val="24"/>
-          <w:lang w:eastAsia="en-GB"/>
-        </w:rPr>
-        <w:t xml:space="preserve"> effect for varying elevation and azimuth. From the graph, it is clearer that the </w:t>
-      </w:r>
-      <w:proofErr w:type="spellStart"/>
-      <w:r>
-        <w:rPr>
-          <w:rFonts w:eastAsia="Times New Roman" w:cs="Times New Roman"/>
-          <w:szCs w:val="24"/>
-          <w:lang w:eastAsia="en-GB"/>
-        </w:rPr>
-        <w:t>ionospheric</w:t>
-      </w:r>
-      <w:proofErr w:type="spellEnd"/>
-      <w:r>
-        <w:rPr>
-          <w:rFonts w:eastAsia="Times New Roman" w:cs="Times New Roman"/>
-          <w:szCs w:val="24"/>
-          <w:lang w:eastAsia="en-GB"/>
-        </w:rPr>
-        <w:t xml:space="preserve"> error is higher for lower elevation of the station with respect to the satellite vehicle.</w:t>
+        <w:t xml:space="preserve"> map of ionospheric effect for varying elevation and azimuth. From the graph, it is clearer that the ionospheric error is higher for lower elevation of the station with respect to the satellite vehicle.</w:t>
       </w:r>
     </w:p>
     <w:p>
@@ -11403,21 +10554,12 @@
         </w:rPr>
         <w:tab/>
       </w:r>
-      <w:proofErr w:type="spellStart"/>
-      <w:r>
-        <w:rPr>
-          <w:color w:val="auto"/>
-          <w:sz w:val="24"/>
-        </w:rPr>
-        <w:t>Ionospheric</w:t>
-      </w:r>
-      <w:proofErr w:type="spellEnd"/>
-      <w:r>
-        <w:rPr>
-          <w:color w:val="auto"/>
-          <w:sz w:val="24"/>
-        </w:rPr>
-        <w:t xml:space="preserve"> Effect (Local Map)</w:t>
+      <w:r>
+        <w:rPr>
+          <w:color w:val="auto"/>
+          <w:sz w:val="24"/>
+        </w:rPr>
+        <w:t>Ionospheric Effect (Local Map)</w:t>
       </w:r>
       <w:bookmarkEnd w:id="39"/>
       <w:r>
@@ -11477,25 +10619,7 @@
           <w:szCs w:val="24"/>
           <w:lang w:eastAsia="en-GB"/>
         </w:rPr>
-        <w:t xml:space="preserve">A script “differences.py” </w:t>
-      </w:r>
-      <w:proofErr w:type="gramStart"/>
-      <w:r>
-        <w:rPr>
-          <w:rFonts w:eastAsia="Times New Roman" w:cs="Times New Roman"/>
-          <w:szCs w:val="24"/>
-          <w:lang w:eastAsia="en-GB"/>
-        </w:rPr>
-        <w:t>was developed</w:t>
-      </w:r>
-      <w:proofErr w:type="gramEnd"/>
-      <w:r>
-        <w:rPr>
-          <w:rFonts w:eastAsia="Times New Roman" w:cs="Times New Roman"/>
-          <w:szCs w:val="24"/>
-          <w:lang w:eastAsia="en-GB"/>
-        </w:rPr>
-        <w:t xml:space="preserve"> for </w:t>
+        <w:t xml:space="preserve">A script “differences.py” was developed for </w:t>
       </w:r>
       <w:r>
         <w:rPr>
@@ -11885,34 +11009,16 @@
         </w:rPr>
         <w:t xml:space="preserve"> </w:t>
       </w:r>
-      <w:proofErr w:type="gramStart"/>
       <w:r>
         <w:rPr>
           <w:rFonts w:eastAsia="Times New Roman" w:cs="Times New Roman"/>
           <w:szCs w:val="24"/>
           <w:lang w:eastAsia="en-GB"/>
         </w:rPr>
-        <w:t>were used</w:t>
-      </w:r>
-      <w:proofErr w:type="gramEnd"/>
-      <w:r>
-        <w:rPr>
-          <w:rFonts w:eastAsia="Times New Roman" w:cs="Times New Roman"/>
-          <w:szCs w:val="24"/>
-          <w:lang w:eastAsia="en-GB"/>
-        </w:rPr>
-        <w:t xml:space="preserve">. </w:t>
-      </w:r>
-      <w:r>
-        <w:t xml:space="preserve">A simple GUI </w:t>
-      </w:r>
-      <w:proofErr w:type="gramStart"/>
-      <w:r>
-        <w:t>has also been developed</w:t>
-      </w:r>
-      <w:proofErr w:type="gramEnd"/>
-      <w:r>
-        <w:t xml:space="preserve"> to enable a user easy access the implemented libraries and visualiz</w:t>
+        <w:t xml:space="preserve">were used. </w:t>
+      </w:r>
+      <w:r>
+        <w:t>A simple GUI has also been developed to enable a user easy access the implemented libraries and visualiz</w:t>
       </w:r>
       <w:r>
         <w:t>ation of</w:t>
@@ -12008,25 +11114,7 @@
           <w:szCs w:val="24"/>
           <w:lang w:eastAsia="en-GB"/>
         </w:rPr>
-        <w:t xml:space="preserve">For future development, the software </w:t>
-      </w:r>
-      <w:proofErr w:type="gramStart"/>
-      <w:r>
-        <w:rPr>
-          <w:rFonts w:eastAsia="Times New Roman" w:cs="Times New Roman"/>
-          <w:szCs w:val="24"/>
-          <w:lang w:eastAsia="en-GB"/>
-        </w:rPr>
-        <w:t>can be upgraded</w:t>
-      </w:r>
-      <w:proofErr w:type="gramEnd"/>
-      <w:r>
-        <w:rPr>
-          <w:rFonts w:eastAsia="Times New Roman" w:cs="Times New Roman"/>
-          <w:szCs w:val="24"/>
-          <w:lang w:eastAsia="en-GB"/>
-        </w:rPr>
-        <w:t xml:space="preserve"> to work also with newer versions of navigation message files. </w:t>
+        <w:t xml:space="preserve">For future development, the software can be upgraded to work also with newer versions of navigation message files. </w:t>
       </w:r>
     </w:p>
     <w:p>
@@ -12044,23 +11132,13 @@
           <w:lang w:eastAsia="en-GB"/>
         </w:rPr>
       </w:pPr>
-      <w:proofErr w:type="gramStart"/>
       <w:r>
         <w:rPr>
           <w:rFonts w:eastAsia="Times New Roman" w:cs="Times New Roman"/>
           <w:szCs w:val="24"/>
           <w:lang w:eastAsia="en-GB"/>
         </w:rPr>
-        <w:t>Also</w:t>
-      </w:r>
-      <w:proofErr w:type="gramEnd"/>
-      <w:r>
-        <w:rPr>
-          <w:rFonts w:eastAsia="Times New Roman" w:cs="Times New Roman"/>
-          <w:szCs w:val="24"/>
-          <w:lang w:eastAsia="en-GB"/>
-        </w:rPr>
-        <w:t>, given the modular approach to the solution, other modules can be added for further processing</w:t>
+        <w:t>Also, given the modular approach to the solution, other modules can be added for further processing</w:t>
       </w:r>
       <w:r>
         <w:rPr>
@@ -15004,7 +14082,7 @@
 </file>
 
 <file path=customXml/itemProps1.xml><?xml version="1.0" encoding="utf-8"?>
-<ds:datastoreItem xmlns:ds="http://schemas.openxmlformats.org/officeDocument/2006/customXml" ds:itemID="{BDA5055B-6388-4DCD-81E4-514A04E4077A}">
+<ds:datastoreItem xmlns:ds="http://schemas.openxmlformats.org/officeDocument/2006/customXml" ds:itemID="{427DFADA-9F8E-46E9-9F47-C1876B8DF2C5}">
   <ds:schemaRefs>
     <ds:schemaRef ds:uri="http://schemas.openxmlformats.org/officeDocument/2006/bibliography"/>
   </ds:schemaRefs>

</xml_diff>